<commit_message>
Minor editorial changes to overview.docx
</commit_message>
<xml_diff>
--- a/doc/overview.docx
+++ b/doc/overview.docx
@@ -315,6 +315,10 @@
           </mc:Choice>
           <mc:Fallback>
             <w:pict>
+              <v:shapetype id="_x0000_t202" coordsize="21600,21600" o:spt="202" path="m,l,21600r21600,l21600,xe">
+                <v:stroke joinstyle="miter"/>
+                <v:path gradientshapeok="t" o:connecttype="rect"/>
+              </v:shapetype>
               <v:shape id="Text Box 3" o:spid="_x0000_s1027" type="#_x0000_t202" style="position:absolute;margin-left:-36.3pt;margin-top:675.2pt;width:476.45pt;height:75.15pt;z-index:251662336;visibility:visible;mso-wrap-style:square;mso-width-percent:0;mso-height-percent:0;mso-wrap-distance-left:9pt;mso-wrap-distance-top:0;mso-wrap-distance-right:9pt;mso-wrap-distance-bottom:0;mso-position-horizontal:absolute;mso-position-horizontal-relative:text;mso-position-vertical:absolute;mso-position-vertical-relative:text;mso-width-percent:0;mso-height-percent:0;mso-width-relative:page;mso-height-relative:page;v-text-anchor:top" o:gfxdata="UEsDBBQABgAIAAAAIQC2gziS/gAAAOEBAAATAAAAW0NvbnRlbnRfVHlwZXNdLnhtbJSRQU7DMBBF 90jcwfIWJU67QAgl6YK0S0CoHGBkTxKLZGx5TGhvj5O2G0SRWNoz/78nu9wcxkFMGNg6quQqL6RA 0s5Y6ir5vt9lD1JwBDIwOMJKHpHlpr69KfdHjyxSmriSfYz+USnWPY7AufNIadK6MEJMx9ApD/oD OlTrorhX2lFEilmcO2RdNtjC5xDF9pCuTyYBB5bi6bQ4syoJ3g9WQ0ymaiLzg5KdCXlKLjvcW893 SUOqXwnz5DrgnHtJTxOsQfEKIT7DmDSUCaxw7Rqn8787ZsmRM9e2VmPeBN4uqYvTtW7jvijg9N/y JsXecLq0q+WD6m8AAAD//wMAUEsDBBQABgAIAAAAIQA4/SH/1gAAAJQBAAALAAAAX3JlbHMvLnJl bHOkkMFqwzAMhu+DvYPRfXGawxijTi+j0GvpHsDYimMaW0Yy2fr2M4PBMnrbUb/Q94l/f/hMi1qR JVI2sOt6UJgd+ZiDgffL8ekFlFSbvV0oo4EbChzGx4f9GRdb25HMsYhqlCwG5lrLq9biZkxWOiqY 22YiTra2kYMu1l1tQD30/bPm3wwYN0x18gb45AdQl1tp5j/sFB2T0FQ7R0nTNEV3j6o9feQzro1i OWA14Fm+Q8a1a8+Bvu/d/dMb2JY5uiPbhG/ktn4cqGU/er3pcvwCAAD//wMAUEsDBBQABgAIAAAA IQDfXlE7gwIAABYFAAAOAAAAZHJzL2Uyb0RvYy54bWysVNmO2yAUfa/Uf0C8Z7zUzsTWOKNZmqrS dJFm+gEEcIyKgQKJPa36773gJJPpIlVV/YBZLucu51wuLsdeoh23TmjV4OwsxYgrqplQmwZ/eljN Fhg5TxQjUive4Efu8OXy5YuLwdQ8152WjFsEIMrVg2lw572pk8TRjvfEnWnDFRy22vbEw9JuEmbJ AOi9TPI0nSeDtsxYTblzsHs7HeJlxG9bTv2HtnXcI9lgiM3H0cZxHcZkeUHqjSWmE3QfBvmHKHoi FDg9Qt0ST9DWil+gekGtdrr1Z1T3iW5bQXnMAbLJ0p+yue+I4TEXKI4zxzK5/wdL3+8+WiRYg3OM FOmBogc+enStR/QqVGcwrgajewNmfoRtYDlm6sydpp8dUvqmI2rDr6zVQ8cJg+iycDM5uTrhuACy Ht5pBm7I1usINLa2D6WDYiBAB5Yej8yEUChsztMyrbISIwpnVVkUaRldkPpw21jn33DdozBpsAXm IzrZ3TkfoiH1wSQ4c1oKthJSxoXdrG+kRTsCKlnFb4/+zEyqYKx0uDYhTjsQJPgIZyHcyPq3KsuL 9DqvZqv54nxWrIpyVp2ni1maVdfVPC2q4nb1PQSYFXUnGOPqTih+UGBW/B3D+16YtBM1iIZQn7yc KPpjkmn8fpdkLzw0pBR9gxdHI1IHYl8rBmmT2hMhp3nyPPxYZajB4R+rEmUQmJ804Mf1GPUWNRIk stbsEXRhNdAG5MNjApNO268YDdCYDXZftsRyjORbBdqqMmAfOjkuivI8h4U9PVmfnhBFAarBHqNp euOn7t8aKzYdeJrUrPQV6LEVUSpPUe1VDM0Xc9o/FKG7T9fR6uk5W/4AAAD//wMAUEsDBBQABgAI AAAAIQBHpgN73AAAAAoBAAAPAAAAZHJzL2Rvd25yZXYueG1sTI/LbsIwEEX3SPyDNVsENo88GsVB aqVW3UL5gElskqjxOIoNgb/vdNUuZ+7RnTPl8eEGcbdT6D1p2G4UCEuNNz21Gi5f7+scRIhIBgdP VsPTBjhWy0WJhfEznez9HFvBJRQK1NDFOBZShqazDsPGj5Y4u/rJYeRxaqWZcOZyN8idUql02BNf 6HC0b51tvs83p+H6Oa+Sl7n+iJfsdEhfsc9q/9R6uQAR7SP+kfDrzt5QsVDtb2SCGDSss13KKAf7 RB1AMJLnag+i5lWiVAayKuX/F6ofAAAA//8DAFBLAQItABQABgAIAAAAIQC2gziS/gAAAOEBAAAT AAAAAAAAAAAAAAAAAAAAAABbQ29udGVudF9UeXBlc10ueG1sUEsBAi0AFAAGAAgAAAAhADj9If/W AAAAlAEAAAsAAAAAAAAAAAAAAAAALwEAAF9yZWxzLy5yZWxzUEsBAi0AFAAGAAgAAAAhAN9eUTuD AgAAFgUAAA4AAAAAAAAAAAAAAAAALgIAAGRycy9lMm9Eb2MueG1sUEsBAi0AFAAGAAgAAAAhAEem A3vcAAAACgEAAA8AAAAAAAAAAAAAAAAA3QQAAGRycy9kb3ducmV2LnhtbFBLBQYAAAAABAAEAPMA AADmBQAAAAA= " stroked="f">
                 <v:textbox>
                   <w:txbxContent>
@@ -544,24 +548,37 @@
                             <w:r>
                               <w:t>(</w:t>
                             </w:r>
-                            <w:fldSimple w:instr=" REVNUM  \* Arabic  \* MERGEFORMAT ">
-                              <w:ins w:id="2" w:author="Brian McBride" w:date="2014-11-28T14:34:00Z">
-                                <w:r>
-                                  <w:rPr>
-                                    <w:noProof/>
-                                  </w:rPr>
-                                  <w:t>32</w:t>
-                                </w:r>
-                              </w:ins>
-                              <w:del w:id="3" w:author="Brian McBride" w:date="2014-11-28T14:34:00Z">
-                                <w:r>
-                                  <w:rPr>
-                                    <w:noProof/>
-                                  </w:rPr>
-                                  <w:delText>19</w:delText>
-                                </w:r>
-                              </w:del>
-                            </w:fldSimple>
+                            <w:r>
+                              <w:fldChar w:fldCharType="begin"/>
+                            </w:r>
+                            <w:r>
+                              <w:instrText xml:space="preserve"> REVNUM  \* Arabic  \* MERGEFORMAT </w:instrText>
+                            </w:r>
+                            <w:r>
+                              <w:fldChar w:fldCharType="separate"/>
+                            </w:r>
+                            <w:ins w:id="2" w:author="Brian McBride" w:date="2014-11-28T14:34:00Z">
+                              <w:r>
+                                <w:rPr>
+                                  <w:noProof/>
+                                </w:rPr>
+                                <w:t>32</w:t>
+                              </w:r>
+                            </w:ins>
+                            <w:del w:id="3" w:author="Brian McBride" w:date="2014-11-28T14:34:00Z">
+                              <w:r>
+                                <w:rPr>
+                                  <w:noProof/>
+                                </w:rPr>
+                                <w:delText>19</w:delText>
+                              </w:r>
+                            </w:del>
+                            <w:r>
+                              <w:rPr>
+                                <w:noProof/>
+                              </w:rPr>
+                              <w:fldChar w:fldCharType="end"/>
+                            </w:r>
                             <w:r>
                               <w:t>)</w:t>
                             </w:r>
@@ -577,12 +594,12 @@
                             <w:r>
                               <w:fldChar w:fldCharType="separate"/>
                             </w:r>
-                            <w:ins w:id="4" w:author="Brian McBride" w:date="2014-11-28T10:53:00Z">
+                            <w:ins w:id="4" w:author="Brian McBride" w:date="2014-12-01T00:24:00Z">
                               <w:r>
                                 <w:rPr>
                                   <w:noProof/>
                                 </w:rPr>
-                                <w:t>28 November 2014</w:t>
+                                <w:t>01 December 2014</w:t>
                               </w:r>
                             </w:ins>
                             <w:del w:id="5" w:author="Brian McBride" w:date="2014-11-28T10:52:00Z">
@@ -685,24 +702,37 @@
                       <w:r>
                         <w:t>(</w:t>
                       </w:r>
-                      <w:fldSimple w:instr=" REVNUM  \* Arabic  \* MERGEFORMAT ">
-                        <w:ins w:id="8" w:author="Brian McBride" w:date="2014-11-28T14:34:00Z">
-                          <w:r>
-                            <w:rPr>
-                              <w:noProof/>
-                            </w:rPr>
-                            <w:t>32</w:t>
-                          </w:r>
-                        </w:ins>
-                        <w:del w:id="9" w:author="Brian McBride" w:date="2014-11-28T14:34:00Z">
-                          <w:r>
-                            <w:rPr>
-                              <w:noProof/>
-                            </w:rPr>
-                            <w:delText>19</w:delText>
-                          </w:r>
-                        </w:del>
-                      </w:fldSimple>
+                      <w:r>
+                        <w:fldChar w:fldCharType="begin"/>
+                      </w:r>
+                      <w:r>
+                        <w:instrText xml:space="preserve"> REVNUM  \* Arabic  \* MERGEFORMAT </w:instrText>
+                      </w:r>
+                      <w:r>
+                        <w:fldChar w:fldCharType="separate"/>
+                      </w:r>
+                      <w:ins w:id="8" w:author="Brian McBride" w:date="2014-11-28T14:34:00Z">
+                        <w:r>
+                          <w:rPr>
+                            <w:noProof/>
+                          </w:rPr>
+                          <w:t>32</w:t>
+                        </w:r>
+                      </w:ins>
+                      <w:del w:id="9" w:author="Brian McBride" w:date="2014-11-28T14:34:00Z">
+                        <w:r>
+                          <w:rPr>
+                            <w:noProof/>
+                          </w:rPr>
+                          <w:delText>19</w:delText>
+                        </w:r>
+                      </w:del>
+                      <w:r>
+                        <w:rPr>
+                          <w:noProof/>
+                        </w:rPr>
+                        <w:fldChar w:fldCharType="end"/>
+                      </w:r>
                       <w:r>
                         <w:t>)</w:t>
                       </w:r>
@@ -718,12 +748,12 @@
                       <w:r>
                         <w:fldChar w:fldCharType="separate"/>
                       </w:r>
-                      <w:ins w:id="10" w:author="Brian McBride" w:date="2014-11-28T10:53:00Z">
+                      <w:ins w:id="10" w:author="Brian McBride" w:date="2014-12-01T00:24:00Z">
                         <w:r>
                           <w:rPr>
                             <w:noProof/>
                           </w:rPr>
-                          <w:t>28 November 2014</w:t>
+                          <w:t>01 December 2014</w:t>
                         </w:r>
                       </w:ins>
                       <w:del w:id="11" w:author="Brian McBride" w:date="2014-11-28T10:52:00Z">
@@ -754,8 +784,6 @@
       <w:r>
         <w:br w:type="page"/>
       </w:r>
-      <w:bookmarkStart w:id="12" w:name="_GoBack"/>
-      <w:bookmarkEnd w:id="12"/>
     </w:p>
     <w:p>
       <w:pPr>
@@ -778,12 +806,12 @@
       <w:r>
         <w:t xml:space="preserve">s document is an </w:t>
       </w:r>
-      <w:del w:id="13" w:author="Brian McBride" w:date="2014-11-28T12:55:00Z">
+      <w:del w:id="12" w:author="Brian McBride" w:date="2014-11-28T12:55:00Z">
         <w:r>
           <w:delText>overview of</w:delText>
         </w:r>
       </w:del>
-      <w:ins w:id="14" w:author="Brian McBride" w:date="2014-11-28T12:55:00Z">
+      <w:ins w:id="13" w:author="Brian McBride" w:date="2014-11-28T12:55:00Z">
         <w:r>
           <w:t>introduction to</w:t>
         </w:r>
@@ -860,10 +888,10 @@
     <w:p>
       <w:pPr>
         <w:rPr>
-          <w:ins w:id="15" w:author="Brian McBride" w:date="2014-11-28T12:55:00Z"/>
+          <w:ins w:id="14" w:author="Brian McBride" w:date="2014-11-28T12:55:00Z"/>
         </w:rPr>
       </w:pPr>
-      <w:ins w:id="16" w:author="Brian McBride" w:date="2014-11-28T12:57:00Z">
+      <w:ins w:id="15" w:author="Brian McBride" w:date="2014-11-28T12:57:00Z">
         <w:r>
           <w:t xml:space="preserve">Detailed documentation of the vocabulary can be found in the </w:t>
         </w:r>
@@ -882,7 +910,6 @@
         <w:pStyle w:val="Heading1"/>
       </w:pPr>
       <w:r>
-        <w:lastRenderedPageBreak/>
         <w:t>Core Concepts</w:t>
       </w:r>
     </w:p>
@@ -891,12 +918,12 @@
         <w:keepNext/>
         <w:widowControl w:val="0"/>
       </w:pPr>
-      <w:del w:id="17" w:author="Brian McBride" w:date="2014-11-27T15:16:00Z">
+      <w:del w:id="16" w:author="Brian McBride" w:date="2014-11-27T15:16:00Z">
         <w:r>
           <w:delText xml:space="preserve">The </w:delText>
         </w:r>
       </w:del>
-      <w:ins w:id="18" w:author="Brian McBride" w:date="2014-11-27T15:16:00Z">
+      <w:ins w:id="17" w:author="Brian McBride" w:date="2014-11-27T15:16:00Z">
         <w:r>
           <w:t xml:space="preserve">A typical use of the </w:t>
         </w:r>
@@ -904,12 +931,12 @@
       <w:r>
         <w:t xml:space="preserve">core concepts and the relationships between them </w:t>
       </w:r>
-      <w:del w:id="19" w:author="Brian McBride" w:date="2014-11-27T15:16:00Z">
+      <w:del w:id="18" w:author="Brian McBride" w:date="2014-11-27T15:16:00Z">
         <w:r>
           <w:delText xml:space="preserve">are </w:delText>
         </w:r>
       </w:del>
-      <w:ins w:id="20" w:author="Brian McBride" w:date="2014-11-27T15:16:00Z">
+      <w:ins w:id="19" w:author="Brian McBride" w:date="2014-11-27T15:16:00Z">
         <w:r>
           <w:t xml:space="preserve">is </w:t>
         </w:r>
@@ -923,10 +950,10 @@
         <w:keepNext/>
         <w:jc w:val="center"/>
         <w:rPr>
-          <w:ins w:id="21" w:author="Brian McBride" w:date="2014-11-27T17:55:00Z"/>
+          <w:ins w:id="20" w:author="Brian McBride" w:date="2014-11-27T17:55:00Z"/>
         </w:rPr>
       </w:pPr>
-      <w:del w:id="22" w:author="Brian McBride" w:date="2014-11-27T17:55:00Z">
+      <w:del w:id="21" w:author="Brian McBride" w:date="2014-11-27T17:55:00Z">
         <w:r>
           <w:rPr>
             <w:noProof/>
@@ -984,7 +1011,7 @@
         <w:keepNext/>
         <w:jc w:val="center"/>
       </w:pPr>
-      <w:ins w:id="23" w:author="Brian McBride" w:date="2014-11-28T10:58:00Z">
+      <w:ins w:id="22" w:author="Brian McBride" w:date="2014-11-28T10:58:00Z">
         <w:r>
           <w:rPr>
             <w:noProof/>
@@ -1045,27 +1072,14 @@
       <w:r>
         <w:t xml:space="preserve">Figure </w:t>
       </w:r>
-      <w:r>
-        <w:fldChar w:fldCharType="begin"/>
-      </w:r>
-      <w:r>
-        <w:instrText xml:space="preserve"> SEQ Figure \* ARABIC </w:instrText>
-      </w:r>
-      <w:r>
-        <w:fldChar w:fldCharType="separate"/>
-      </w:r>
-      <w:r>
-        <w:rPr>
-          <w:noProof/>
-        </w:rPr>
-        <w:t>1</w:t>
-      </w:r>
-      <w:r>
-        <w:rPr>
-          <w:noProof/>
-        </w:rPr>
-        <w:fldChar w:fldCharType="end"/>
-      </w:r>
+      <w:fldSimple w:instr=" SEQ Figure \* ARABIC ">
+        <w:r>
+          <w:rPr>
+            <w:noProof/>
+          </w:rPr>
+          <w:t>1</w:t>
+        </w:r>
+      </w:fldSimple>
       <w:r>
         <w:t xml:space="preserve"> Core Concepts</w:t>
       </w:r>
@@ -1074,7 +1088,7 @@
     <w:p>
       <w:pPr>
         <w:rPr>
-          <w:ins w:id="24" w:author="Brian McBride" w:date="2014-11-28T12:58:00Z"/>
+          <w:ins w:id="23" w:author="Brian McBride" w:date="2014-11-28T12:58:00Z"/>
         </w:rPr>
       </w:pPr>
       <w:r>
@@ -1095,27 +1109,27 @@
       <w:r>
         <w:t>.  An impact is a consequence</w:t>
       </w:r>
-      <w:ins w:id="25" w:author="Brian McBride" w:date="2014-11-27T17:28:00Z">
+      <w:ins w:id="24" w:author="Brian McBride" w:date="2014-11-27T17:28:00Z">
         <w:r>
           <w:t>.  It may</w:t>
         </w:r>
       </w:ins>
-      <w:ins w:id="26" w:author="Brian McBride" w:date="2014-11-27T17:29:00Z">
+      <w:ins w:id="25" w:author="Brian McBride" w:date="2014-11-27T17:29:00Z">
         <w:r>
           <w:t>, for example,</w:t>
         </w:r>
       </w:ins>
-      <w:ins w:id="27" w:author="Brian McBride" w:date="2014-11-27T17:28:00Z">
+      <w:ins w:id="26" w:author="Brian McBride" w:date="2014-11-27T17:28:00Z">
         <w:r>
           <w:t xml:space="preserve"> be a consequence of </w:t>
         </w:r>
       </w:ins>
-      <w:ins w:id="28" w:author="Brian McBride" w:date="2014-11-27T17:29:00Z">
+      <w:ins w:id="27" w:author="Brian McBride" w:date="2014-11-27T17:29:00Z">
         <w:r>
           <w:t>a large scale construction project, but there are many kinds of things that may have an impact.</w:t>
         </w:r>
       </w:ins>
-      <w:del w:id="29" w:author="Brian McBride" w:date="2014-11-27T17:30:00Z">
+      <w:del w:id="28" w:author="Brian McBride" w:date="2014-11-27T17:30:00Z">
         <w:r>
           <w:delText xml:space="preserve"> of an activity, such as a large construction </w:delText>
         </w:r>
@@ -1123,7 +1137,7 @@
           <w:delText>project.</w:delText>
         </w:r>
       </w:del>
-      <w:ins w:id="30" w:author="Brian McBride" w:date="2014-11-27T17:35:00Z">
+      <w:ins w:id="29" w:author="Brian McBride" w:date="2014-11-27T17:35:00Z">
         <w:r>
           <w:t xml:space="preserve">  </w:t>
         </w:r>
@@ -1132,30 +1146,30 @@
     <w:p>
       <w:pPr>
         <w:rPr>
-          <w:del w:id="31" w:author="Brian McBride" w:date="2014-11-27T17:45:00Z"/>
+          <w:ins w:id="30" w:author="Brian McBride" w:date="2014-12-01T00:26:00Z"/>
         </w:rPr>
       </w:pPr>
-      <w:ins w:id="32" w:author="Brian McBride" w:date="2014-11-27T17:35:00Z">
+      <w:ins w:id="31" w:author="Brian McBride" w:date="2014-11-27T17:35:00Z">
         <w:r>
           <w:t xml:space="preserve">An impact </w:t>
         </w:r>
       </w:ins>
-      <w:ins w:id="33" w:author="Brian McBride" w:date="2014-11-27T17:36:00Z">
+      <w:ins w:id="32" w:author="Brian McBride" w:date="2014-11-27T17:36:00Z">
         <w:r>
           <w:t xml:space="preserve">has an </w:t>
         </w:r>
       </w:ins>
-      <w:ins w:id="34" w:author="Brian McBride" w:date="2014-11-27T17:35:00Z">
+      <w:ins w:id="33" w:author="Brian McBride" w:date="2014-11-27T17:35:00Z">
         <w:r>
           <w:t>impact on something.</w:t>
         </w:r>
       </w:ins>
-      <w:ins w:id="35" w:author="Brian McBride" w:date="2014-11-27T17:36:00Z">
+      <w:ins w:id="34" w:author="Brian McBride" w:date="2014-11-27T17:36:00Z">
         <w:r>
           <w:t xml:space="preserve">  For example, an impact may</w:t>
         </w:r>
       </w:ins>
-      <w:ins w:id="36" w:author="Brian McBride" w:date="2014-11-27T17:37:00Z">
+      <w:ins w:id="35" w:author="Brian McBride" w:date="2014-11-27T17:37:00Z">
         <w:r>
           <w:t xml:space="preserve"> have an impact on a community.  However an impact can have an impact on a variety of different kinds of thing such as the environment or the economy.</w:t>
         </w:r>
@@ -1163,8 +1177,16 @@
       <w:r>
         <w:t xml:space="preserve">  </w:t>
       </w:r>
+    </w:p>
+    <w:p>
+      <w:pPr>
+        <w:rPr>
+          <w:del w:id="36" w:author="Brian McBride" w:date="2014-11-27T17:45:00Z"/>
+        </w:rPr>
+      </w:pPr>
       <w:del w:id="37" w:author="Brian McBride" w:date="2014-11-27T17:45:00Z">
         <w:r>
+          <w:lastRenderedPageBreak/>
           <w:delText>Some impacts, such as an increase in pollution or noise levels may have an immediate effect on the quality o</w:delText>
         </w:r>
         <w:r>
@@ -1183,7 +1205,6 @@
     </w:p>
     <w:p>
       <w:r>
-        <w:lastRenderedPageBreak/>
         <w:t xml:space="preserve">A </w:t>
       </w:r>
       <w:r>
@@ -1193,23 +1214,43 @@
         <w:t>predicted impact</w:t>
       </w:r>
       <w:r>
-        <w:t xml:space="preserve"> is a prediction of an impact that an activity may have, where the </w:t>
-      </w:r>
-      <w:r>
-        <w:rPr>
-          <w:i/>
-        </w:rPr>
-        <w:t>actual impact</w:t>
-      </w:r>
-      <w:r>
-        <w:t xml:space="preserve"> is not known.  There are many reasons the</w:t>
-      </w:r>
-      <w:r>
-        <w:t xml:space="preserve"> actual impact may not be known.  F</w:t>
-      </w:r>
-      <w:r>
-        <w:t xml:space="preserve">or example, impacts that will occur in the future are likely to be predicted rather than known.  </w:t>
-      </w:r>
+        <w:t xml:space="preserve"> is a prediction of an impact</w:t>
+      </w:r>
+      <w:del w:id="38" w:author="Brian McBride" w:date="2014-12-01T00:27:00Z">
+        <w:r>
+          <w:delText xml:space="preserve"> that an activity may have</w:delText>
+        </w:r>
+      </w:del>
+      <w:ins w:id="39" w:author="Brian McBride" w:date="2014-12-01T00:27:00Z">
+        <w:r>
+          <w:t>.</w:t>
+        </w:r>
+      </w:ins>
+      <w:ins w:id="40" w:author="Brian McBride" w:date="2014-12-01T00:28:00Z">
+        <w:r>
+          <w:t xml:space="preserve">  </w:t>
+        </w:r>
+      </w:ins>
+      <w:del w:id="41" w:author="Brian McBride" w:date="2014-12-01T00:28:00Z">
+        <w:r>
+          <w:delText xml:space="preserve">, where the </w:delText>
+        </w:r>
+        <w:r>
+          <w:rPr>
+            <w:i/>
+          </w:rPr>
+          <w:delText>actual impact</w:delText>
+        </w:r>
+        <w:r>
+          <w:delText xml:space="preserve"> is not known.  There are many reasons the</w:delText>
+        </w:r>
+        <w:r>
+          <w:delText xml:space="preserve"> actual impact may not be known.  F</w:delText>
+        </w:r>
+        <w:r>
+          <w:delText xml:space="preserve">or example, impacts that will occur in the future are likely to be predicted rather than known.  </w:delText>
+        </w:r>
+      </w:del>
       <w:r>
         <w:t>A predicted impact is created by one or more agents, typically a local government organisation, the management of the impacting project or an interested third party.</w:t>
       </w:r>
@@ -1242,10 +1283,10 @@
     <w:p>
       <w:pPr>
         <w:rPr>
-          <w:del w:id="38" w:author="Brian McBride" w:date="2014-11-28T13:00:00Z"/>
+          <w:del w:id="42" w:author="Brian McBride" w:date="2014-11-28T13:00:00Z"/>
         </w:rPr>
       </w:pPr>
-      <w:del w:id="39" w:author="Brian McBride" w:date="2014-11-28T13:00:00Z">
+      <w:del w:id="43" w:author="Brian McBride" w:date="2014-11-28T13:00:00Z">
         <w:r>
           <w:delText>A community may be described by an extensible collection of facets.  A common facet will be location.  Another may be activity, such as commuting, cycling, farming or boating.</w:delText>
         </w:r>
@@ -1254,20 +1295,20 @@
     <w:p>
       <w:pPr>
         <w:rPr>
-          <w:ins w:id="40" w:author="Brian McBride" w:date="2014-11-28T13:00:00Z"/>
+          <w:ins w:id="44" w:author="Brian McBride" w:date="2014-11-28T13:00:00Z"/>
         </w:rPr>
       </w:pPr>
-      <w:ins w:id="41" w:author="Brian McBride" w:date="2014-11-28T13:00:00Z">
+      <w:ins w:id="45" w:author="Brian McBride" w:date="2014-11-28T13:00:00Z">
         <w:r>
           <w:t xml:space="preserve">A community may be related in some way to a particular location.  It may be that residents of that community are resident in that location.  However people in community may be related to the location in other ways.  For example they may commute to or through that location or they may carry out some leisure activity at that </w:t>
         </w:r>
       </w:ins>
-      <w:ins w:id="42" w:author="Brian McBride" w:date="2014-11-28T13:02:00Z">
+      <w:ins w:id="46" w:author="Brian McBride" w:date="2014-11-28T13:02:00Z">
         <w:r>
           <w:t>location</w:t>
         </w:r>
       </w:ins>
-      <w:ins w:id="43" w:author="Brian McBride" w:date="2014-11-28T13:00:00Z">
+      <w:ins w:id="47" w:author="Brian McBride" w:date="2014-11-28T13:00:00Z">
         <w:r>
           <w:t>.</w:t>
         </w:r>
@@ -1276,15 +1317,15 @@
     <w:p>
       <w:pPr>
         <w:rPr>
-          <w:ins w:id="44" w:author="Brian McBride" w:date="2014-11-28T13:00:00Z"/>
+          <w:ins w:id="48" w:author="Brian McBride" w:date="2014-11-28T13:00:00Z"/>
         </w:rPr>
       </w:pPr>
-      <w:ins w:id="45" w:author="Brian McBride" w:date="2014-11-28T13:02:00Z">
+      <w:ins w:id="49" w:author="Brian McBride" w:date="2014-11-28T13:02:00Z">
         <w:r>
           <w:t xml:space="preserve">A </w:t>
         </w:r>
       </w:ins>
-      <w:ins w:id="46" w:author="Brian McBride" w:date="2014-11-28T13:03:00Z">
+      <w:ins w:id="50" w:author="Brian McBride" w:date="2014-11-28T13:03:00Z">
         <w:r>
           <w:t>community may also be restricted to particular classifications of people.  Examples of such classifications include mothers and toddlers, commuters and rugby players.</w:t>
         </w:r>
@@ -1310,7 +1351,15 @@
         <w:t>projects</w:t>
       </w:r>
       <w:r>
-        <w:t xml:space="preserve"> to mitigate impacts.  Some such projects may directly modify the impact in question, e.g. planting trees to reduce noise levels.  Some project may not directly modify an impact but may offset one or more impacts by improving the quality of life of the affected community in other ways.</w:t>
+        <w:t xml:space="preserve"> to mitigate impacts.  Some such projects may directly modify the impact in question, e.g. planting trees to reduce noise levels.  Some project</w:t>
+      </w:r>
+      <w:ins w:id="51" w:author="Brian McBride" w:date="2014-12-01T00:30:00Z">
+        <w:r>
+          <w:t>s</w:t>
+        </w:r>
+      </w:ins>
+      <w:r>
+        <w:t xml:space="preserve"> may not directly modify an impact but may offset one or more impacts by improving the quality of life of the affected community in other ways.</w:t>
       </w:r>
     </w:p>
     <w:p>
@@ -1322,7 +1371,7 @@
       <w:pPr>
         <w:pStyle w:val="Heading1"/>
         <w:rPr>
-          <w:ins w:id="47" w:author="Brian McBride" w:date="2014-11-28T13:21:00Z"/>
+          <w:ins w:id="52" w:author="Brian McBride" w:date="2014-11-28T13:21:00Z"/>
         </w:rPr>
       </w:pPr>
       <w:r>
@@ -1335,10 +1384,10 @@
         <w:keepNext/>
         <w:widowControl w:val="0"/>
         <w:rPr>
-          <w:ins w:id="48" w:author="Brian McBride" w:date="2014-11-28T13:21:00Z"/>
+          <w:ins w:id="53" w:author="Brian McBride" w:date="2014-11-28T13:21:00Z"/>
         </w:rPr>
       </w:pPr>
-      <w:ins w:id="49" w:author="Brian McBride" w:date="2014-11-28T13:21:00Z">
+      <w:ins w:id="54" w:author="Brian McBride" w:date="2014-11-28T13:21:00Z">
         <w:r>
           <w:t>The following class diagram represents the core concepts and their properties in more detail.</w:t>
         </w:r>
@@ -1349,10 +1398,10 @@
         <w:keepNext/>
         <w:jc w:val="center"/>
         <w:rPr>
-          <w:ins w:id="50" w:author="Brian McBride" w:date="2014-11-28T13:27:00Z"/>
+          <w:ins w:id="55" w:author="Brian McBride" w:date="2014-11-28T13:27:00Z"/>
         </w:rPr>
       </w:pPr>
-      <w:ins w:id="51" w:author="Brian McBride" w:date="2014-11-28T14:14:00Z">
+      <w:ins w:id="56" w:author="Brian McBride" w:date="2014-11-28T14:14:00Z">
         <w:r>
           <w:rPr>
             <w:noProof/>
@@ -1406,7 +1455,7 @@
         <w:pStyle w:val="Caption"/>
         <w:jc w:val="center"/>
       </w:pPr>
-      <w:ins w:id="52" w:author="Brian McBride" w:date="2014-11-28T13:27:00Z">
+      <w:ins w:id="57" w:author="Brian McBride" w:date="2014-11-28T13:27:00Z">
         <w:r>
           <w:t xml:space="preserve">Figure </w:t>
         </w:r>
@@ -1420,7 +1469,7 @@
       <w:r>
         <w:fldChar w:fldCharType="separate"/>
       </w:r>
-      <w:ins w:id="53" w:author="Brian McBride" w:date="2014-11-28T14:33:00Z">
+      <w:ins w:id="58" w:author="Brian McBride" w:date="2014-11-28T14:33:00Z">
         <w:r>
           <w:rPr>
             <w:noProof/>
@@ -1428,7 +1477,7 @@
           <w:t>2</w:t>
         </w:r>
       </w:ins>
-      <w:ins w:id="54" w:author="Brian McBride" w:date="2014-11-28T13:27:00Z">
+      <w:ins w:id="59" w:author="Brian McBride" w:date="2014-11-28T13:27:00Z">
         <w:r>
           <w:fldChar w:fldCharType="end"/>
         </w:r>
@@ -1453,7 +1502,7 @@
     <w:p>
       <w:pPr>
         <w:rPr>
-          <w:ins w:id="55" w:author="Brian McBride" w:date="2014-11-28T13:15:00Z"/>
+          <w:ins w:id="60" w:author="Brian McBride" w:date="2014-11-28T13:15:00Z"/>
         </w:rPr>
       </w:pPr>
       <w:r>
@@ -1484,16 +1533,16 @@
     <w:p>
       <w:pPr>
         <w:rPr>
-          <w:ins w:id="56" w:author="Brian McBride" w:date="2014-11-28T13:16:00Z"/>
+          <w:ins w:id="61" w:author="Brian McBride" w:date="2014-11-28T13:16:00Z"/>
         </w:rPr>
       </w:pPr>
-      <w:ins w:id="57" w:author="Brian McBride" w:date="2014-11-28T13:15:00Z">
+      <w:ins w:id="62" w:author="Brian McBride" w:date="2014-11-28T13:15:00Z">
         <w:r>
           <w:t xml:space="preserve">The property </w:t>
         </w:r>
       </w:ins>
       <w:proofErr w:type="spellStart"/>
-      <w:ins w:id="58" w:author="Brian McBride" w:date="2014-11-28T13:16:00Z">
+      <w:ins w:id="63" w:author="Brian McBride" w:date="2014-11-28T13:16:00Z">
         <w:r>
           <w:t>wdrs</w:t>
         </w:r>
@@ -1513,26 +1562,26 @@
         <w:keepNext/>
         <w:widowControl w:val="0"/>
         <w:rPr>
-          <w:ins w:id="59" w:author="Brian McBride" w:date="2014-11-28T14:32:00Z"/>
+          <w:ins w:id="64" w:author="Brian McBride" w:date="2014-11-28T14:32:00Z"/>
         </w:rPr>
       </w:pPr>
-      <w:ins w:id="60" w:author="Brian McBride" w:date="2014-11-28T13:16:00Z">
+      <w:ins w:id="65" w:author="Brian McBride" w:date="2014-11-28T13:16:00Z">
         <w:r>
           <w:lastRenderedPageBreak/>
           <w:t xml:space="preserve">A fragment of a document may be </w:t>
         </w:r>
       </w:ins>
-      <w:ins w:id="61" w:author="Brian McBride" w:date="2014-11-28T13:17:00Z">
+      <w:ins w:id="66" w:author="Brian McBride" w:date="2014-11-28T13:17:00Z">
         <w:r>
           <w:t>represented</w:t>
         </w:r>
       </w:ins>
-      <w:ins w:id="62" w:author="Brian McBride" w:date="2014-11-28T13:16:00Z">
+      <w:ins w:id="67" w:author="Brian McBride" w:date="2014-11-28T13:16:00Z">
         <w:r>
           <w:t xml:space="preserve"> using Dublin Core terms. </w:t>
         </w:r>
       </w:ins>
-      <w:ins w:id="63" w:author="Brian McBride" w:date="2014-11-28T13:17:00Z">
+      <w:ins w:id="68" w:author="Brian McBride" w:date="2014-11-28T13:17:00Z">
         <w:r>
           <w:t xml:space="preserve">  The fragment is a resource which may be related to the document of which it is a part using the property </w:t>
         </w:r>
@@ -1545,7 +1594,7 @@
           <w:t>:</w:t>
         </w:r>
       </w:ins>
-      <w:ins w:id="64" w:author="Brian McBride" w:date="2014-11-28T13:18:00Z">
+      <w:ins w:id="69" w:author="Brian McBride" w:date="2014-11-28T13:18:00Z">
         <w:r>
           <w:t>part</w:t>
         </w:r>
@@ -1555,14 +1604,14 @@
           <w:t xml:space="preserve"> of</w:t>
         </w:r>
       </w:ins>
-      <w:ins w:id="65" w:author="Brian McBride" w:date="2014-11-28T13:17:00Z">
+      <w:ins w:id="70" w:author="Brian McBride" w:date="2014-11-28T13:17:00Z">
         <w:r>
           <w:t>.</w:t>
         </w:r>
       </w:ins>
-      <w:ins w:id="66" w:author="Brian McBride" w:date="2014-11-28T13:18:00Z">
-        <w:r>
-          <w:t xml:space="preserve">  The fragment may use the property </w:t>
+      <w:ins w:id="71" w:author="Brian McBride" w:date="2014-11-28T13:18:00Z">
+        <w:r>
+          <w:t xml:space="preserve">  The property </w:t>
         </w:r>
         <w:proofErr w:type="spellStart"/>
         <w:r>
@@ -1575,15 +1624,27 @@
         <w:proofErr w:type="spellEnd"/>
         <w:proofErr w:type="gramEnd"/>
         <w:r>
-          <w:t xml:space="preserve"> to specify the an identifier such as a section or paragraph number</w:t>
+          <w:t xml:space="preserve"> </w:t>
         </w:r>
       </w:ins>
-      <w:ins w:id="67" w:author="Brian McBride" w:date="2014-11-28T13:20:00Z">
+      <w:ins w:id="72" w:author="Brian McBride" w:date="2014-12-01T00:32:00Z">
+        <w:r>
+          <w:t xml:space="preserve"> may be used </w:t>
+        </w:r>
+      </w:ins>
+      <w:bookmarkStart w:id="73" w:name="_GoBack"/>
+      <w:bookmarkEnd w:id="73"/>
+      <w:ins w:id="74" w:author="Brian McBride" w:date="2014-11-28T13:18:00Z">
+        <w:r>
+          <w:t>to specify the an identifier such as a section or paragraph number</w:t>
+        </w:r>
+      </w:ins>
+      <w:ins w:id="75" w:author="Brian McBride" w:date="2014-11-28T13:20:00Z">
         <w:r>
           <w:t xml:space="preserve">.  If no such identifier is available the </w:t>
         </w:r>
       </w:ins>
-      <w:ins w:id="68" w:author="Brian McBride" w:date="2014-11-28T13:18:00Z">
+      <w:ins w:id="76" w:author="Brian McBride" w:date="2014-11-28T13:18:00Z">
         <w:r>
           <w:t xml:space="preserve">property </w:t>
         </w:r>
@@ -1598,22 +1659,22 @@
       </w:ins>
       <w:proofErr w:type="spellEnd"/>
       <w:proofErr w:type="gramEnd"/>
-      <w:ins w:id="69" w:author="Brian McBride" w:date="2014-11-28T13:20:00Z">
+      <w:ins w:id="77" w:author="Brian McBride" w:date="2014-11-28T13:20:00Z">
         <w:r>
           <w:t xml:space="preserve"> may be used </w:t>
         </w:r>
       </w:ins>
-      <w:ins w:id="70" w:author="Brian McBride" w:date="2014-11-28T13:18:00Z">
+      <w:ins w:id="78" w:author="Brian McBride" w:date="2014-11-28T13:18:00Z">
         <w:r>
           <w:t xml:space="preserve"> to describe the fragment.</w:t>
         </w:r>
       </w:ins>
-      <w:ins w:id="71" w:author="Brian McBride" w:date="2014-11-28T13:16:00Z">
+      <w:ins w:id="79" w:author="Brian McBride" w:date="2014-11-28T13:16:00Z">
         <w:r>
           <w:t xml:space="preserve"> </w:t>
         </w:r>
       </w:ins>
-      <w:ins w:id="72" w:author="Brian McBride" w:date="2014-11-28T13:28:00Z">
+      <w:ins w:id="80" w:author="Brian McBride" w:date="2014-11-28T13:28:00Z">
         <w:r>
           <w:t xml:space="preserve">  This structure is represented in the following diagram:</w:t>
         </w:r>
@@ -1624,10 +1685,10 @@
         <w:keepNext/>
         <w:jc w:val="center"/>
         <w:rPr>
-          <w:ins w:id="73" w:author="Brian McBride" w:date="2014-11-28T14:33:00Z"/>
+          <w:ins w:id="81" w:author="Brian McBride" w:date="2014-11-28T14:33:00Z"/>
         </w:rPr>
       </w:pPr>
-      <w:ins w:id="74" w:author="Brian McBride" w:date="2014-11-28T14:33:00Z">
+      <w:ins w:id="82" w:author="Brian McBride" w:date="2014-11-28T14:33:00Z">
         <w:r>
           <w:rPr>
             <w:noProof/>
@@ -1685,10 +1746,10 @@
         <w:pStyle w:val="Caption"/>
         <w:jc w:val="center"/>
         <w:rPr>
-          <w:ins w:id="75" w:author="Brian McBride" w:date="2014-11-28T13:28:00Z"/>
+          <w:ins w:id="83" w:author="Brian McBride" w:date="2014-11-28T13:28:00Z"/>
         </w:rPr>
       </w:pPr>
-      <w:ins w:id="76" w:author="Brian McBride" w:date="2014-11-28T14:33:00Z">
+      <w:ins w:id="84" w:author="Brian McBride" w:date="2014-11-28T14:33:00Z">
         <w:r>
           <w:t xml:space="preserve">Figure </w:t>
         </w:r>
@@ -1702,7 +1763,7 @@
       <w:r>
         <w:fldChar w:fldCharType="separate"/>
       </w:r>
-      <w:ins w:id="77" w:author="Brian McBride" w:date="2014-11-28T14:33:00Z">
+      <w:ins w:id="85" w:author="Brian McBride" w:date="2014-11-28T14:33:00Z">
         <w:r>
           <w:rPr>
             <w:noProof/>
@@ -1740,7 +1801,7 @@
       <w:r>
         <w:t xml:space="preserve">An impact may </w:t>
       </w:r>
-      <w:del w:id="78" w:author="Brian McBride" w:date="2014-11-28T13:41:00Z">
+      <w:del w:id="86" w:author="Brian McBride" w:date="2014-11-28T13:41:00Z">
         <w:r>
           <w:delText>be related to one or more documents that describe the impact by an isDescribedBy property.</w:delText>
         </w:r>
@@ -1748,7 +1809,7 @@
           <w:delText xml:space="preserve">  isDescribedBy provides a reference  to a whole document.  The analogous property isDefinedByRef provides a structured reference to a specific part of a document.</w:delText>
         </w:r>
       </w:del>
-      <w:ins w:id="79" w:author="Brian McBride" w:date="2014-11-28T13:41:00Z">
+      <w:ins w:id="87" w:author="Brian McBride" w:date="2014-11-28T13:41:00Z">
         <w:r>
           <w:t xml:space="preserve">have a </w:t>
         </w:r>
@@ -1787,13 +1848,13 @@
       <w:r>
         <w:t xml:space="preserve">Communities are described by an extensible collection of facets.  Two facets are defined in this ontology, a location facet that limits the community to people at a particular location and </w:t>
       </w:r>
-      <w:del w:id="80" w:author="Brian McBride" w:date="2014-11-28T14:02:00Z">
+      <w:del w:id="88" w:author="Brian McBride" w:date="2014-11-28T14:02:00Z">
         <w:r>
           <w:delText xml:space="preserve">an activity </w:delText>
         </w:r>
       </w:del>
       <w:proofErr w:type="spellStart"/>
-      <w:ins w:id="81" w:author="Brian McBride" w:date="2014-11-28T14:02:00Z">
+      <w:ins w:id="89" w:author="Brian McBride" w:date="2014-11-28T14:02:00Z">
         <w:r>
           <w:t>categorization</w:t>
         </w:r>
@@ -1805,13 +1866,13 @@
       <w:r>
         <w:t xml:space="preserve"> that </w:t>
       </w:r>
-      <w:del w:id="82" w:author="Brian McBride" w:date="2014-11-28T14:02:00Z">
+      <w:del w:id="90" w:author="Brian McBride" w:date="2014-11-28T14:02:00Z">
         <w:r>
           <w:delText xml:space="preserve">limits </w:delText>
         </w:r>
       </w:del>
       <w:proofErr w:type="spellStart"/>
-      <w:ins w:id="83" w:author="Brian McBride" w:date="2014-11-28T14:02:00Z">
+      <w:ins w:id="91" w:author="Brian McBride" w:date="2014-11-28T14:02:00Z">
         <w:r>
           <w:t>restricts</w:t>
         </w:r>
@@ -1823,12 +1884,12 @@
       <w:r>
         <w:t xml:space="preserve"> community to people </w:t>
       </w:r>
-      <w:del w:id="84" w:author="Brian McBride" w:date="2014-11-28T14:02:00Z">
+      <w:del w:id="92" w:author="Brian McBride" w:date="2014-11-28T14:02:00Z">
         <w:r>
           <w:delText>performing a particular activity.</w:delText>
         </w:r>
       </w:del>
-      <w:ins w:id="85" w:author="Brian McBride" w:date="2014-11-28T14:02:00Z">
+      <w:ins w:id="93" w:author="Brian McBride" w:date="2014-11-28T14:02:00Z">
         <w:r>
           <w:t>in a particular category such as mothers and toddlers or commuters.</w:t>
         </w:r>
@@ -1838,7 +1899,7 @@
       <w:r>
         <w:t>Communities also have a broader/narrower structure.  The community of commuters from a particular village is part of the community of the village as a whole.</w:t>
       </w:r>
-      <w:ins w:id="86" w:author="Brian McBride" w:date="2014-11-28T14:03:00Z">
+      <w:ins w:id="94" w:author="Brian McBride" w:date="2014-11-28T14:03:00Z">
         <w:r>
           <w:t xml:space="preserve">  The properties </w:t>
         </w:r>
@@ -1876,7 +1937,7 @@
     <w:p>
       <w:pPr>
         <w:rPr>
-          <w:ins w:id="87" w:author="Brian McBride" w:date="2014-11-28T14:05:00Z"/>
+          <w:ins w:id="95" w:author="Brian McBride" w:date="2014-11-28T14:05:00Z"/>
         </w:rPr>
       </w:pPr>
       <w:r>
@@ -1888,35 +1949,28 @@
       <w:r>
         <w:t xml:space="preserve">irstly as </w:t>
       </w:r>
-      <w:del w:id="88" w:author="Brian McBride" w:date="2014-11-28T14:04:00Z">
+      <w:del w:id="96" w:author="Brian McBride" w:date="2014-11-28T14:04:00Z">
         <w:r>
           <w:delText xml:space="preserve">the </w:delText>
         </w:r>
       </w:del>
-      <w:ins w:id="89" w:author="Brian McBride" w:date="2014-11-28T14:04:00Z">
-        <w:r>
-          <w:t>a</w:t>
-        </w:r>
-        <w:r>
-          <w:t xml:space="preserve"> </w:t>
+      <w:ins w:id="97" w:author="Brian McBride" w:date="2014-11-28T14:04:00Z">
+        <w:r>
+          <w:t xml:space="preserve">a </w:t>
         </w:r>
       </w:ins>
       <w:r>
         <w:t xml:space="preserve">cause of impacts </w:t>
       </w:r>
-      <w:del w:id="90" w:author="Brian McBride" w:date="2014-11-28T14:04:00Z">
+      <w:del w:id="98" w:author="Brian McBride" w:date="2014-11-28T14:04:00Z">
         <w:r>
           <w:delText xml:space="preserve">on communities </w:delText>
         </w:r>
       </w:del>
       <w:r>
-        <w:t xml:space="preserve">and secondly as activities to mitigate </w:t>
-      </w:r>
-      <w:r>
-        <w:lastRenderedPageBreak/>
-        <w:t xml:space="preserve">the effects of </w:t>
-      </w:r>
-      <w:del w:id="91" w:author="Brian McBride" w:date="2014-11-28T14:04:00Z">
+        <w:t xml:space="preserve">and secondly as activities to mitigate the effects of </w:t>
+      </w:r>
+      <w:del w:id="99" w:author="Brian McBride" w:date="2014-11-28T14:04:00Z">
         <w:r>
           <w:delText xml:space="preserve">those </w:delText>
         </w:r>
@@ -1927,7 +1981,7 @@
       <w:r>
         <w:t xml:space="preserve">  Projects intended to mitigate the effect of another project, may themselves have further impacts</w:t>
       </w:r>
-      <w:del w:id="92" w:author="Brian McBride" w:date="2014-11-28T14:04:00Z">
+      <w:del w:id="100" w:author="Brian McBride" w:date="2014-11-28T14:04:00Z">
         <w:r>
           <w:delText xml:space="preserve"> on communities</w:delText>
         </w:r>
@@ -1937,7 +1991,7 @@
       </w:r>
     </w:p>
     <w:p>
-      <w:ins w:id="93" w:author="Brian McBride" w:date="2014-11-28T14:05:00Z">
+      <w:ins w:id="101" w:author="Brian McBride" w:date="2014-11-28T14:05:00Z">
         <w:r>
           <w:t>A project can be a source of resources for other projects.  For example, a large construction project might resource a fund which in turns resources other projects and activities.</w:t>
         </w:r>
@@ -1945,30 +1999,28 @@
     </w:p>
     <w:p>
       <w:r>
+        <w:lastRenderedPageBreak/>
         <w:t xml:space="preserve">This ontology provides </w:t>
       </w:r>
-      <w:del w:id="94" w:author="Brian McBride" w:date="2014-11-28T14:04:00Z">
+      <w:del w:id="102" w:author="Brian McBride" w:date="2014-11-28T14:04:00Z">
         <w:r>
           <w:delText xml:space="preserve">no </w:delText>
         </w:r>
       </w:del>
-      <w:ins w:id="95" w:author="Brian McBride" w:date="2014-11-28T14:04:00Z">
-        <w:r>
-          <w:t>only a limited</w:t>
-        </w:r>
-        <w:r>
-          <w:t xml:space="preserve"> </w:t>
+      <w:ins w:id="103" w:author="Brian McBride" w:date="2014-11-28T14:04:00Z">
+        <w:r>
+          <w:t xml:space="preserve">only a limited </w:t>
         </w:r>
       </w:ins>
       <w:r>
         <w:t xml:space="preserve">vocabulary for </w:t>
       </w:r>
-      <w:del w:id="96" w:author="Brian McBride" w:date="2014-11-28T14:05:00Z">
+      <w:del w:id="104" w:author="Brian McBride" w:date="2014-11-28T14:05:00Z">
         <w:r>
           <w:delText>modelling projects in any detail beyond the properties common to all resources and those included in the core concept diagram.</w:delText>
         </w:r>
       </w:del>
-      <w:ins w:id="97" w:author="Brian McBride" w:date="2014-11-28T14:05:00Z">
+      <w:ins w:id="105" w:author="Brian McBride" w:date="2014-11-28T14:05:00Z">
         <w:r>
           <w:t>describing projects.</w:t>
         </w:r>
@@ -1986,7 +2038,7 @@
       <w:r>
         <w:t xml:space="preserve">A </w:t>
       </w:r>
-      <w:del w:id="98" w:author="Brian McBride" w:date="2014-11-28T14:06:00Z">
+      <w:del w:id="106" w:author="Brian McBride" w:date="2014-11-28T14:06:00Z">
         <w:r>
           <w:delText xml:space="preserve">project </w:delText>
         </w:r>
@@ -1994,12 +2046,12 @@
       <w:r>
         <w:t xml:space="preserve">proposal is the action of </w:t>
       </w:r>
-      <w:ins w:id="99" w:author="Brian McBride" w:date="2014-11-28T14:06:00Z">
+      <w:ins w:id="107" w:author="Brian McBride" w:date="2014-11-28T14:06:00Z">
         <w:r>
           <w:t>making or submitting a proposal.</w:t>
         </w:r>
       </w:ins>
-      <w:del w:id="100" w:author="Brian McBride" w:date="2014-11-28T14:07:00Z">
+      <w:del w:id="108" w:author="Brian McBride" w:date="2014-11-28T14:07:00Z">
         <w:r>
           <w:delText>proposing a project</w:delText>
         </w:r>
@@ -2007,7 +2059,7 @@
       <w:r>
         <w:t>.  A proposal may be proposed by one or more agents and may be described by one or more documents or a document set.  A project proposal may request resources from a fund</w:t>
       </w:r>
-      <w:ins w:id="101" w:author="Brian McBride" w:date="2014-11-28T14:07:00Z">
+      <w:ins w:id="109" w:author="Brian McBride" w:date="2014-11-28T14:07:00Z">
         <w:r>
           <w:t xml:space="preserve"> or other source of resources</w:t>
         </w:r>
@@ -2031,7 +2083,7 @@
       <w:r>
         <w:t>Funds</w:t>
       </w:r>
-      <w:ins w:id="102" w:author="Brian McBride" w:date="2014-11-28T14:07:00Z">
+      <w:ins w:id="110" w:author="Brian McBride" w:date="2014-11-28T14:07:00Z">
         <w:r>
           <w:t xml:space="preserve"> are a source of resource.  They</w:t>
         </w:r>
@@ -2162,37 +2214,24 @@
       <w:r>
         <w:t xml:space="preserve">Figure </w:t>
       </w:r>
-      <w:r>
-        <w:fldChar w:fldCharType="begin"/>
-      </w:r>
-      <w:r>
-        <w:instrText xml:space="preserve"> SEQ Figure \* ARABIC </w:instrText>
-      </w:r>
-      <w:r>
-        <w:fldChar w:fldCharType="separate"/>
-      </w:r>
-      <w:ins w:id="103" w:author="Brian McBride" w:date="2014-11-28T14:33:00Z">
-        <w:r>
-          <w:rPr>
-            <w:noProof/>
-          </w:rPr>
-          <w:t>4</w:t>
-        </w:r>
-      </w:ins>
-      <w:del w:id="104" w:author="Brian McBride" w:date="2014-11-28T13:27:00Z">
-        <w:r>
-          <w:rPr>
-            <w:noProof/>
-          </w:rPr>
-          <w:delText>2</w:delText>
-        </w:r>
-      </w:del>
-      <w:r>
-        <w:rPr>
-          <w:noProof/>
-        </w:rPr>
-        <w:fldChar w:fldCharType="end"/>
-      </w:r>
+      <w:fldSimple w:instr=" SEQ Figure \* ARABIC ">
+        <w:ins w:id="111" w:author="Brian McBride" w:date="2014-11-28T14:33:00Z">
+          <w:r>
+            <w:rPr>
+              <w:noProof/>
+            </w:rPr>
+            <w:t>4</w:t>
+          </w:r>
+        </w:ins>
+        <w:del w:id="112" w:author="Brian McBride" w:date="2014-11-28T13:27:00Z">
+          <w:r>
+            <w:rPr>
+              <w:noProof/>
+            </w:rPr>
+            <w:delText>2</w:delText>
+          </w:r>
+        </w:del>
+      </w:fldSimple>
       <w:r>
         <w:t xml:space="preserve"> versioning a resource</w:t>
       </w:r>
@@ -2201,10 +2240,10 @@
       <w:pPr>
         <w:pStyle w:val="Heading1"/>
         <w:rPr>
-          <w:del w:id="105" w:author="Brian McBride" w:date="2014-11-28T14:15:00Z"/>
+          <w:del w:id="113" w:author="Brian McBride" w:date="2014-11-28T14:15:00Z"/>
         </w:rPr>
       </w:pPr>
-      <w:del w:id="106" w:author="Brian McBride" w:date="2014-11-28T14:15:00Z">
+      <w:del w:id="114" w:author="Brian McBride" w:date="2014-11-28T14:15:00Z">
         <w:r>
           <w:delText>Impact Categorization Scheme</w:delText>
         </w:r>
@@ -2213,10 +2252,10 @@
     <w:p>
       <w:pPr>
         <w:rPr>
-          <w:del w:id="107" w:author="Brian McBride" w:date="2014-11-28T14:15:00Z"/>
+          <w:del w:id="115" w:author="Brian McBride" w:date="2014-11-28T14:15:00Z"/>
         </w:rPr>
       </w:pPr>
-      <w:del w:id="108" w:author="Brian McBride" w:date="2014-11-28T14:15:00Z">
+      <w:del w:id="116" w:author="Brian McBride" w:date="2014-11-28T14:15:00Z">
         <w:r>
           <w:delText>@@ TODO</w:delText>
         </w:r>
@@ -2356,7 +2395,7 @@
       <w:rPr>
         <w:noProof/>
       </w:rPr>
-      <w:t>1</w:t>
+      <w:t>6</w:t>
     </w:r>
     <w:r>
       <w:rPr>
@@ -9166,7 +9205,7 @@
 </file>
 
 <file path=customXml/itemProps1.xml><?xml version="1.0" encoding="utf-8"?>
-<ds:datastoreItem xmlns:ds="http://schemas.openxmlformats.org/officeDocument/2006/customXml" ds:itemID="{45131AA8-9AFE-4900-9671-AC6C5B2F9A89}">
+<ds:datastoreItem xmlns:ds="http://schemas.openxmlformats.org/officeDocument/2006/customXml" ds:itemID="{56D665C3-4714-4AD7-A4C1-4225CFBD4D66}">
   <ds:schemaRefs>
     <ds:schemaRef ds:uri="http://schemas.openxmlformats.org/officeDocument/2006/bibliography"/>
   </ds:schemaRefs>

</xml_diff>

<commit_message>
Updated documentation to include community:community
</commit_message>
<xml_diff>
--- a/doc/overview.docx
+++ b/doc/overview.docx
@@ -238,13 +238,8 @@
                                 </w:tcPr>
                                 <w:p>
                                   <w:r>
-                                    <w:t xml:space="preserve">Paul </w:t>
+                                    <w:t>Paul Shabajee</w:t>
                                   </w:r>
-                                  <w:proofErr w:type="spellStart"/>
-                                  <w:r>
-                                    <w:t>Shabajee</w:t>
-                                  </w:r>
-                                  <w:proofErr w:type="spellEnd"/>
                                 </w:p>
                               </w:tc>
                               <w:tc>
@@ -299,6 +294,10 @@
           </mc:Choice>
           <mc:Fallback>
             <w:pict>
+              <v:shapetype id="_x0000_t202" coordsize="21600,21600" o:spt="202" path="m,l,21600r21600,l21600,xe">
+                <v:stroke joinstyle="miter"/>
+                <v:path gradientshapeok="t" o:connecttype="rect"/>
+              </v:shapetype>
               <v:shape id="Text Box 3" o:spid="_x0000_s1027" type="#_x0000_t202" style="position:absolute;margin-left:-36.3pt;margin-top:675.2pt;width:476.45pt;height:75.15pt;z-index:251662336;visibility:visible;mso-wrap-style:square;mso-width-percent:0;mso-height-percent:0;mso-wrap-distance-left:9pt;mso-wrap-distance-top:0;mso-wrap-distance-right:9pt;mso-wrap-distance-bottom:0;mso-position-horizontal:absolute;mso-position-horizontal-relative:text;mso-position-vertical:absolute;mso-position-vertical-relative:text;mso-width-percent:0;mso-height-percent:0;mso-width-relative:page;mso-height-relative:page;v-text-anchor:top" o:gfxdata="UEsDBBQABgAIAAAAIQC2gziS/gAAAOEBAAATAAAAW0NvbnRlbnRfVHlwZXNdLnhtbJSRQU7DMBBF 90jcwfIWJU67QAgl6YK0S0CoHGBkTxKLZGx5TGhvj5O2G0SRWNoz/78nu9wcxkFMGNg6quQqL6RA 0s5Y6ir5vt9lD1JwBDIwOMJKHpHlpr69KfdHjyxSmriSfYz+USnWPY7AufNIadK6MEJMx9ApD/oD OlTrorhX2lFEilmcO2RdNtjC5xDF9pCuTyYBB5bi6bQ4syoJ3g9WQ0ymaiLzg5KdCXlKLjvcW893 SUOqXwnz5DrgnHtJTxOsQfEKIT7DmDSUCaxw7Rqn8787ZsmRM9e2VmPeBN4uqYvTtW7jvijg9N/y JsXecLq0q+WD6m8AAAD//wMAUEsDBBQABgAIAAAAIQA4/SH/1gAAAJQBAAALAAAAX3JlbHMvLnJl bHOkkMFqwzAMhu+DvYPRfXGawxijTi+j0GvpHsDYimMaW0Yy2fr2M4PBMnrbUb/Q94l/f/hMi1qR JVI2sOt6UJgd+ZiDgffL8ekFlFSbvV0oo4EbChzGx4f9GRdb25HMsYhqlCwG5lrLq9biZkxWOiqY 22YiTra2kYMu1l1tQD30/bPm3wwYN0x18gb45AdQl1tp5j/sFB2T0FQ7R0nTNEV3j6o9feQzro1i OWA14Fm+Q8a1a8+Bvu/d/dMb2JY5uiPbhG/ktn4cqGU/er3pcvwCAAD//wMAUEsDBBQABgAIAAAA IQDfXlE7gwIAABYFAAAOAAAAZHJzL2Uyb0RvYy54bWysVNmO2yAUfa/Uf0C8Z7zUzsTWOKNZmqrS dJFm+gEEcIyKgQKJPa36773gJJPpIlVV/YBZLucu51wuLsdeoh23TmjV4OwsxYgrqplQmwZ/eljN Fhg5TxQjUive4Efu8OXy5YuLwdQ8152WjFsEIMrVg2lw572pk8TRjvfEnWnDFRy22vbEw9JuEmbJ AOi9TPI0nSeDtsxYTblzsHs7HeJlxG9bTv2HtnXcI9lgiM3H0cZxHcZkeUHqjSWmE3QfBvmHKHoi FDg9Qt0ST9DWil+gekGtdrr1Z1T3iW5bQXnMAbLJ0p+yue+I4TEXKI4zxzK5/wdL3+8+WiRYg3OM FOmBogc+enStR/QqVGcwrgajewNmfoRtYDlm6sydpp8dUvqmI2rDr6zVQ8cJg+iycDM5uTrhuACy Ht5pBm7I1usINLa2D6WDYiBAB5Yej8yEUChsztMyrbISIwpnVVkUaRldkPpw21jn33DdozBpsAXm IzrZ3TkfoiH1wSQ4c1oKthJSxoXdrG+kRTsCKlnFb4/+zEyqYKx0uDYhTjsQJPgIZyHcyPq3KsuL 9DqvZqv54nxWrIpyVp2ni1maVdfVPC2q4nb1PQSYFXUnGOPqTih+UGBW/B3D+16YtBM1iIZQn7yc KPpjkmn8fpdkLzw0pBR9gxdHI1IHYl8rBmmT2hMhp3nyPPxYZajB4R+rEmUQmJ804Mf1GPUWNRIk stbsEXRhNdAG5MNjApNO268YDdCYDXZftsRyjORbBdqqMmAfOjkuivI8h4U9PVmfnhBFAarBHqNp euOn7t8aKzYdeJrUrPQV6LEVUSpPUe1VDM0Xc9o/FKG7T9fR6uk5W/4AAAD//wMAUEsDBBQABgAI AAAAIQBHpgN73AAAAAoBAAAPAAAAZHJzL2Rvd25yZXYueG1sTI/LbsIwEEX3SPyDNVsENo88GsVB aqVW3UL5gElskqjxOIoNgb/vdNUuZ+7RnTPl8eEGcbdT6D1p2G4UCEuNNz21Gi5f7+scRIhIBgdP VsPTBjhWy0WJhfEznez9HFvBJRQK1NDFOBZShqazDsPGj5Y4u/rJYeRxaqWZcOZyN8idUql02BNf 6HC0b51tvs83p+H6Oa+Sl7n+iJfsdEhfsc9q/9R6uQAR7SP+kfDrzt5QsVDtb2SCGDSss13KKAf7 RB1AMJLnag+i5lWiVAayKuX/F6ofAAAA//8DAFBLAQItABQABgAIAAAAIQC2gziS/gAAAOEBAAAT AAAAAAAAAAAAAAAAAAAAAABbQ29udGVudF9UeXBlc10ueG1sUEsBAi0AFAAGAAgAAAAhADj9If/W AAAAlAEAAAsAAAAAAAAAAAAAAAAALwEAAF9yZWxzLy5yZWxzUEsBAi0AFAAGAAgAAAAhAN9eUTuD AgAAFgUAAA4AAAAAAAAAAAAAAAAALgIAAGRycy9lMm9Eb2MueG1sUEsBAi0AFAAGAAgAAAAhAEem A3vcAAAACgEAAA8AAAAAAAAAAAAAAAAA3QQAAGRycy9kb3ducmV2LnhtbFBLBQYAAAAABAAEAPMA AADmBQAAAAA= " stroked="f">
                 <v:textbox>
                   <w:txbxContent>
@@ -358,13 +357,8 @@
                           </w:tcPr>
                           <w:p>
                             <w:r>
-                              <w:t xml:space="preserve">Paul </w:t>
+                              <w:t>Paul Shabajee</w:t>
                             </w:r>
-                            <w:proofErr w:type="spellStart"/>
-                            <w:r>
-                              <w:t>Shabajee</w:t>
-                            </w:r>
-                            <w:proofErr w:type="spellEnd"/>
                           </w:p>
                         </w:tc>
                         <w:tc>
@@ -521,14 +515,27 @@
                             <w:r>
                               <w:t>(</w:t>
                             </w:r>
-                            <w:fldSimple w:instr=" REVNUM  \* Arabic  \* MERGEFORMAT ">
-                              <w:r>
-                                <w:rPr>
-                                  <w:noProof/>
-                                </w:rPr>
-                                <w:t>69</w:t>
-                              </w:r>
-                            </w:fldSimple>
+                            <w:r>
+                              <w:fldChar w:fldCharType="begin"/>
+                            </w:r>
+                            <w:r>
+                              <w:instrText xml:space="preserve"> REVNUM  \* Arabic  \* MERGEFORMAT </w:instrText>
+                            </w:r>
+                            <w:r>
+                              <w:fldChar w:fldCharType="separate"/>
+                            </w:r>
+                            <w:r>
+                              <w:rPr>
+                                <w:noProof/>
+                              </w:rPr>
+                              <w:t>69</w:t>
+                            </w:r>
+                            <w:r>
+                              <w:rPr>
+                                <w:noProof/>
+                              </w:rPr>
+                              <w:fldChar w:fldCharType="end"/>
+                            </w:r>
                             <w:r>
                               <w:t>)</w:t>
                             </w:r>
@@ -548,17 +555,14 @@
                               <w:rPr>
                                 <w:noProof/>
                               </w:rPr>
-                              <w:t>29 December 2014</w:t>
+                              <w:t>06 January 2015</w:t>
                             </w:r>
                             <w:r>
                               <w:fldChar w:fldCharType="end"/>
                             </w:r>
                           </w:p>
                           <w:p/>
-                          <w:p>
-                            <w:bookmarkStart w:id="0" w:name="_GoBack"/>
-                            <w:bookmarkEnd w:id="0"/>
-                          </w:p>
+                          <w:p/>
                         </w:txbxContent>
                       </wps:txbx>
                       <wps:bodyPr rot="0" vert="horz" wrap="square" lIns="91440" tIns="45720" rIns="91440" bIns="45720" anchor="t" anchorCtr="0" upright="1">
@@ -638,14 +642,27 @@
                       <w:r>
                         <w:t>(</w:t>
                       </w:r>
-                      <w:fldSimple w:instr=" REVNUM  \* Arabic  \* MERGEFORMAT ">
-                        <w:r>
-                          <w:rPr>
-                            <w:noProof/>
-                          </w:rPr>
-                          <w:t>69</w:t>
-                        </w:r>
-                      </w:fldSimple>
+                      <w:r>
+                        <w:fldChar w:fldCharType="begin"/>
+                      </w:r>
+                      <w:r>
+                        <w:instrText xml:space="preserve"> REVNUM  \* Arabic  \* MERGEFORMAT </w:instrText>
+                      </w:r>
+                      <w:r>
+                        <w:fldChar w:fldCharType="separate"/>
+                      </w:r>
+                      <w:r>
+                        <w:rPr>
+                          <w:noProof/>
+                        </w:rPr>
+                        <w:t>69</w:t>
+                      </w:r>
+                      <w:r>
+                        <w:rPr>
+                          <w:noProof/>
+                        </w:rPr>
+                        <w:fldChar w:fldCharType="end"/>
+                      </w:r>
                       <w:r>
                         <w:t>)</w:t>
                       </w:r>
@@ -665,17 +682,14 @@
                         <w:rPr>
                           <w:noProof/>
                         </w:rPr>
-                        <w:t>29 December 2014</w:t>
+                        <w:t>06 January 2015</w:t>
                       </w:r>
                       <w:r>
                         <w:fldChar w:fldCharType="end"/>
                       </w:r>
                     </w:p>
                     <w:p/>
-                    <w:p>
-                      <w:bookmarkStart w:id="1" w:name="_GoBack"/>
-                      <w:bookmarkEnd w:id="1"/>
-                    </w:p>
+                    <w:p/>
                   </w:txbxContent>
                 </v:textbox>
                 <w10:wrap anchory="page"/>
@@ -752,14 +766,12 @@
         <w:t xml:space="preserve"> to quickly grasp the conceptual model underlying the data.  This document is not reference documentation.  Readers requiring reference documentation should consider the automatically generated </w:t>
       </w:r>
       <w:hyperlink r:id="rId12" w:history="1">
-        <w:proofErr w:type="spellStart"/>
         <w:r>
           <w:rPr>
             <w:rStyle w:val="Hyperlink"/>
           </w:rPr>
           <w:t>owldoc</w:t>
         </w:r>
-        <w:proofErr w:type="spellEnd"/>
       </w:hyperlink>
       <w:r>
         <w:t>.</w:t>
@@ -767,15 +779,7 @@
     </w:p>
     <w:p>
       <w:r>
-        <w:t xml:space="preserve">Requirements for </w:t>
-      </w:r>
-      <w:proofErr w:type="gramStart"/>
-      <w:r>
-        <w:t>an ontology</w:t>
-      </w:r>
-      <w:proofErr w:type="gramEnd"/>
-      <w:r>
-        <w:t xml:space="preserve"> are often described by defining questions that data using the ontology should be able to answer.  These questions are often referred to as competency questions.  Key competenc</w:t>
+        <w:t>Requirements for an ontology are often described by defining questions that data using the ontology should be able to answer.  These questions are often referred to as competency questions.  Key competenc</w:t>
       </w:r>
       <w:r>
         <w:t xml:space="preserve">y questions </w:t>
@@ -1157,8 +1161,6 @@
                                 <w:pStyle w:val="NormalWeb"/>
                                 <w:spacing w:before="0" w:beforeAutospacing="0" w:after="0" w:afterAutospacing="0"/>
                               </w:pPr>
-                              <w:proofErr w:type="spellStart"/>
-                              <w:proofErr w:type="gramStart"/>
                               <w:r>
                                 <w:rPr>
                                   <w:rFonts w:asciiTheme="minorHAnsi" w:hAnsi="Calibri" w:cstheme="minorBidi"/>
@@ -1169,8 +1171,6 @@
                                 </w:rPr>
                                 <w:t>impactOf</w:t>
                               </w:r>
-                              <w:proofErr w:type="spellEnd"/>
-                              <w:proofErr w:type="gramEnd"/>
                             </w:p>
                           </w:txbxContent>
                         </wps:txbx>
@@ -1325,8 +1325,6 @@
                                 <w:pStyle w:val="NormalWeb"/>
                                 <w:spacing w:before="0" w:beforeAutospacing="0" w:after="0" w:afterAutospacing="0"/>
                               </w:pPr>
-                              <w:proofErr w:type="spellStart"/>
-                              <w:proofErr w:type="gramStart"/>
                               <w:r>
                                 <w:rPr>
                                   <w:rFonts w:asciiTheme="minorHAnsi" w:hAnsi="Calibri" w:cstheme="minorBidi"/>
@@ -1337,8 +1335,6 @@
                                 </w:rPr>
                                 <w:t>impactsOn</w:t>
                               </w:r>
-                              <w:proofErr w:type="spellEnd"/>
-                              <w:proofErr w:type="gramEnd"/>
                             </w:p>
                           </w:txbxContent>
                         </wps:txbx>
@@ -1491,7 +1487,6 @@
                                 <w:pStyle w:val="NormalWeb"/>
                                 <w:spacing w:before="0" w:beforeAutospacing="0" w:after="0" w:afterAutospacing="0"/>
                               </w:pPr>
-                              <w:proofErr w:type="gramStart"/>
                               <w:r>
                                 <w:rPr>
                                   <w:rFonts w:asciiTheme="minorHAnsi" w:hAnsi="Calibri" w:cstheme="minorBidi"/>
@@ -1502,7 +1497,6 @@
                                 </w:rPr>
                                 <w:t>mitigates</w:t>
                               </w:r>
-                              <w:proofErr w:type="gramEnd"/>
                             </w:p>
                           </w:txbxContent>
                         </wps:txbx>
@@ -1658,7 +1652,6 @@
                                 <w:pStyle w:val="NormalWeb"/>
                                 <w:spacing w:before="0" w:beforeAutospacing="0" w:after="0" w:afterAutospacing="0"/>
                               </w:pPr>
-                              <w:proofErr w:type="gramStart"/>
                               <w:r>
                                 <w:rPr>
                                   <w:rFonts w:asciiTheme="minorHAnsi" w:hAnsi="Calibri" w:cstheme="minorBidi"/>
@@ -1669,7 +1662,6 @@
                                 </w:rPr>
                                 <w:t>proposal</w:t>
                               </w:r>
-                              <w:proofErr w:type="gramEnd"/>
                             </w:p>
                           </w:txbxContent>
                         </wps:txbx>
@@ -1825,8 +1817,6 @@
                                 <w:pStyle w:val="NormalWeb"/>
                                 <w:spacing w:before="0" w:beforeAutospacing="0" w:after="0" w:afterAutospacing="0"/>
                               </w:pPr>
-                              <w:proofErr w:type="spellStart"/>
-                              <w:proofErr w:type="gramStart"/>
                               <w:r>
                                 <w:rPr>
                                   <w:rFonts w:asciiTheme="minorHAnsi" w:hAnsi="Calibri" w:cstheme="minorBidi"/>
@@ -1837,8 +1827,6 @@
                                 </w:rPr>
                                 <w:t>predictedBy</w:t>
                               </w:r>
-                              <w:proofErr w:type="spellEnd"/>
-                              <w:proofErr w:type="gramEnd"/>
                             </w:p>
                           </w:txbxContent>
                         </wps:txbx>
@@ -2011,7 +1999,6 @@
                                 <w:pStyle w:val="NormalWeb"/>
                                 <w:spacing w:before="0" w:beforeAutospacing="0" w:after="0" w:afterAutospacing="0"/>
                               </w:pPr>
-                              <w:proofErr w:type="gramStart"/>
                               <w:r>
                                 <w:rPr>
                                   <w:rFonts w:asciiTheme="minorHAnsi" w:hAnsi="Calibri" w:cstheme="minorBidi"/>
@@ -2022,7 +2009,6 @@
                                 </w:rPr>
                                 <w:t>resources</w:t>
                               </w:r>
-                              <w:proofErr w:type="gramEnd"/>
                             </w:p>
                           </w:txbxContent>
                         </wps:txbx>
@@ -2086,7 +2072,6 @@
                                 <w:pStyle w:val="NormalWeb"/>
                                 <w:spacing w:before="0" w:beforeAutospacing="0" w:after="0" w:afterAutospacing="0"/>
                               </w:pPr>
-                              <w:proofErr w:type="gramStart"/>
                               <w:r>
                                 <w:rPr>
                                   <w:rFonts w:asciiTheme="minorHAnsi" w:hAnsi="Calibri" w:cstheme="minorBidi"/>
@@ -2097,7 +2082,6 @@
                                 </w:rPr>
                                 <w:t>resources</w:t>
                               </w:r>
-                              <w:proofErr w:type="gramEnd"/>
                             </w:p>
                           </w:txbxContent>
                         </wps:txbx>
@@ -2161,7 +2145,6 @@
                                 <w:pStyle w:val="NormalWeb"/>
                                 <w:spacing w:before="0" w:beforeAutospacing="0" w:after="0" w:afterAutospacing="0"/>
                               </w:pPr>
-                              <w:proofErr w:type="gramStart"/>
                               <w:r>
                                 <w:rPr>
                                   <w:rFonts w:asciiTheme="minorHAnsi" w:hAnsi="Calibri" w:cstheme="minorBidi"/>
@@ -2172,7 +2155,6 @@
                                 </w:rPr>
                                 <w:t>mitigates</w:t>
                               </w:r>
-                              <w:proofErr w:type="gramEnd"/>
                             </w:p>
                           </w:txbxContent>
                         </wps:txbx>
@@ -2328,8 +2310,6 @@
                                 <w:pStyle w:val="NormalWeb"/>
                                 <w:spacing w:before="0" w:beforeAutospacing="0" w:after="0" w:afterAutospacing="0"/>
                               </w:pPr>
-                              <w:proofErr w:type="spellStart"/>
-                              <w:proofErr w:type="gramStart"/>
                               <w:r>
                                 <w:rPr>
                                   <w:rFonts w:asciiTheme="minorHAnsi" w:hAnsi="Calibri" w:cstheme="minorBidi"/>
@@ -2340,8 +2320,6 @@
                                 </w:rPr>
                                 <w:t>describedBy</w:t>
                               </w:r>
-                              <w:proofErr w:type="spellEnd"/>
-                              <w:proofErr w:type="gramEnd"/>
                             </w:p>
                           </w:txbxContent>
                         </wps:txbx>
@@ -2497,8 +2475,6 @@
                                 <w:pStyle w:val="NormalWeb"/>
                                 <w:spacing w:before="0" w:beforeAutospacing="0" w:after="0" w:afterAutospacing="0"/>
                               </w:pPr>
-                              <w:proofErr w:type="spellStart"/>
-                              <w:proofErr w:type="gramStart"/>
                               <w:r>
                                 <w:rPr>
                                   <w:rFonts w:asciiTheme="minorHAnsi" w:hAnsi="Calibri" w:cstheme="minorBidi"/>
@@ -2509,8 +2485,6 @@
                                 </w:rPr>
                                 <w:t>operatesOn</w:t>
                               </w:r>
-                              <w:proofErr w:type="spellEnd"/>
-                              <w:proofErr w:type="gramEnd"/>
                             </w:p>
                           </w:txbxContent>
                         </wps:txbx>
@@ -2664,7 +2638,6 @@
                                 <w:pStyle w:val="NormalWeb"/>
                                 <w:spacing w:before="0" w:beforeAutospacing="0" w:after="0" w:afterAutospacing="0"/>
                               </w:pPr>
-                              <w:proofErr w:type="gramStart"/>
                               <w:r>
                                 <w:rPr>
                                   <w:rFonts w:asciiTheme="minorHAnsi" w:hAnsi="Calibri" w:cstheme="minorBidi"/>
@@ -2675,7 +2648,6 @@
                                 </w:rPr>
                                 <w:t>location</w:t>
                               </w:r>
-                              <w:proofErr w:type="gramEnd"/>
                             </w:p>
                           </w:txbxContent>
                         </wps:txbx>
@@ -3477,27 +3449,14 @@
       <w:r>
         <w:t xml:space="preserve">Figure </w:t>
       </w:r>
-      <w:r>
-        <w:fldChar w:fldCharType="begin"/>
-      </w:r>
-      <w:r>
-        <w:instrText xml:space="preserve"> SEQ Figure \* ARABIC </w:instrText>
-      </w:r>
-      <w:r>
-        <w:fldChar w:fldCharType="separate"/>
-      </w:r>
-      <w:r>
-        <w:rPr>
-          <w:noProof/>
-        </w:rPr>
-        <w:t>1</w:t>
-      </w:r>
-      <w:r>
-        <w:rPr>
-          <w:noProof/>
-        </w:rPr>
-        <w:fldChar w:fldCharType="end"/>
-      </w:r>
+      <w:fldSimple w:instr=" SEQ Figure \* ARABIC ">
+        <w:r>
+          <w:rPr>
+            <w:noProof/>
+          </w:rPr>
+          <w:t>1</w:t>
+        </w:r>
+      </w:fldSimple>
       <w:r>
         <w:t xml:space="preserve"> Core Concepts</w:t>
       </w:r>
@@ -3697,7 +3656,7 @@
           <wp:inline distT="0" distB="0" distL="0" distR="0">
             <wp:extent cx="5731510" cy="3855720"/>
             <wp:effectExtent l="0" t="0" r="2540" b="0"/>
-            <wp:docPr id="44" name="Picture 44"/>
+            <wp:docPr id="4" name="Picture 4"/>
             <wp:cNvGraphicFramePr>
               <a:graphicFrameLocks xmlns:a="http://schemas.openxmlformats.org/drawingml/2006/main" noChangeAspect="1"/>
             </wp:cNvGraphicFramePr>
@@ -3744,27 +3703,14 @@
       <w:r>
         <w:t xml:space="preserve">Figure </w:t>
       </w:r>
-      <w:r>
-        <w:fldChar w:fldCharType="begin"/>
-      </w:r>
-      <w:r>
-        <w:instrText xml:space="preserve"> SEQ Figure \* ARABIC </w:instrText>
-      </w:r>
-      <w:r>
-        <w:fldChar w:fldCharType="separate"/>
-      </w:r>
-      <w:r>
-        <w:rPr>
-          <w:noProof/>
-        </w:rPr>
-        <w:t>2</w:t>
-      </w:r>
-      <w:r>
-        <w:rPr>
-          <w:noProof/>
-        </w:rPr>
-        <w:fldChar w:fldCharType="end"/>
-      </w:r>
+      <w:fldSimple w:instr=" SEQ Figure \* ARABIC ">
+        <w:r>
+          <w:rPr>
+            <w:noProof/>
+          </w:rPr>
+          <w:t>2</w:t>
+        </w:r>
+      </w:fldSimple>
       <w:r>
         <w:t xml:space="preserve"> Class Diagram</w:t>
       </w:r>
@@ -3790,46 +3736,12 @@
     </w:p>
     <w:p>
       <w:r>
-        <w:t xml:space="preserve">Resources may have a name, indicated by the property </w:t>
-      </w:r>
-      <w:proofErr w:type="spellStart"/>
-      <w:r>
-        <w:t>rdfs</w:t>
-      </w:r>
-      <w:proofErr w:type="gramStart"/>
-      <w:r>
-        <w:t>:label</w:t>
-      </w:r>
-      <w:proofErr w:type="spellEnd"/>
-      <w:proofErr w:type="gramEnd"/>
-      <w:r>
-        <w:t xml:space="preserve"> and a description indicated by the property </w:t>
-      </w:r>
-      <w:proofErr w:type="spellStart"/>
-      <w:r>
-        <w:t>dcterms:description</w:t>
-      </w:r>
-      <w:proofErr w:type="spellEnd"/>
-      <w:r>
-        <w:t>.</w:t>
+        <w:t>Resources may have a name, indicated by the property rdfs:label and a description indicated by the property dcterms:description.</w:t>
       </w:r>
     </w:p>
     <w:p>
       <w:r>
-        <w:t xml:space="preserve">The property </w:t>
-      </w:r>
-      <w:proofErr w:type="spellStart"/>
-      <w:r>
-        <w:t>wdrs</w:t>
-      </w:r>
-      <w:proofErr w:type="gramStart"/>
-      <w:r>
-        <w:t>:describedby</w:t>
-      </w:r>
-      <w:proofErr w:type="spellEnd"/>
-      <w:proofErr w:type="gramEnd"/>
-      <w:r>
-        <w:t xml:space="preserve"> may be used to relate a resource to another such as a document, set of documents or a fragment of a document that describes it. </w:t>
+        <w:t xml:space="preserve">The property wdrs:describedby may be used to relate a resource to another such as a document, set of documents or a fragment of a document that describes it. </w:t>
       </w:r>
     </w:p>
     <w:p>
@@ -3839,52 +3751,13 @@
       </w:pPr>
       <w:r>
         <w:lastRenderedPageBreak/>
-        <w:t xml:space="preserve">A fragment of a document may be represented using Dublin Core terms.   The fragment is a resource which may be related to the document of which it is a part using the property </w:t>
-      </w:r>
-      <w:proofErr w:type="spellStart"/>
-      <w:r>
-        <w:t>dcterms</w:t>
-      </w:r>
-      <w:proofErr w:type="gramStart"/>
-      <w:r>
-        <w:t>:part</w:t>
-      </w:r>
-      <w:proofErr w:type="spellEnd"/>
-      <w:proofErr w:type="gramEnd"/>
-      <w:r>
-        <w:t xml:space="preserve"> of.  The property </w:t>
-      </w:r>
-      <w:proofErr w:type="spellStart"/>
-      <w:r>
-        <w:t>dcterms</w:t>
-      </w:r>
-      <w:proofErr w:type="gramStart"/>
-      <w:r>
-        <w:t>:identifier</w:t>
-      </w:r>
-      <w:proofErr w:type="spellEnd"/>
-      <w:proofErr w:type="gramEnd"/>
-      <w:r>
-        <w:t xml:space="preserve"> </w:t>
+        <w:t xml:space="preserve">A fragment of a document may be represented using Dublin Core terms.   The fragment is a resource which may be related to the document of which it is a part using the property dcterms:part of.  The property dcterms:identifier </w:t>
       </w:r>
       <w:r>
         <w:t xml:space="preserve"> may be used </w:t>
       </w:r>
       <w:r>
-        <w:t xml:space="preserve">to specify the an identifier such as a section or paragraph number.  If no such identifier is available the property </w:t>
-      </w:r>
-      <w:proofErr w:type="spellStart"/>
-      <w:r>
-        <w:t>dcterms</w:t>
-      </w:r>
-      <w:proofErr w:type="gramStart"/>
-      <w:r>
-        <w:t>:description</w:t>
-      </w:r>
-      <w:proofErr w:type="spellEnd"/>
-      <w:proofErr w:type="gramEnd"/>
-      <w:r>
-        <w:t xml:space="preserve"> may be used  to describe the fragment. </w:t>
+        <w:t xml:space="preserve">to specify the an identifier such as a section or paragraph number.  If no such identifier is available the property dcterms:description may be used  to describe the fragment. </w:t>
       </w:r>
       <w:r>
         <w:t xml:space="preserve">  This structure is represented in the following diagram:</w:t>
@@ -3954,27 +3827,14 @@
       <w:r>
         <w:t xml:space="preserve">Figure </w:t>
       </w:r>
-      <w:r>
-        <w:fldChar w:fldCharType="begin"/>
-      </w:r>
-      <w:r>
-        <w:instrText xml:space="preserve"> SEQ Figure \* ARABIC </w:instrText>
-      </w:r>
-      <w:r>
-        <w:fldChar w:fldCharType="separate"/>
-      </w:r>
-      <w:r>
-        <w:rPr>
-          <w:noProof/>
-        </w:rPr>
-        <w:t>3</w:t>
-      </w:r>
-      <w:r>
-        <w:rPr>
-          <w:noProof/>
-        </w:rPr>
-        <w:fldChar w:fldCharType="end"/>
-      </w:r>
+      <w:fldSimple w:instr=" SEQ Figure \* ARABIC ">
+        <w:r>
+          <w:rPr>
+            <w:noProof/>
+          </w:rPr>
+          <w:t>3</w:t>
+        </w:r>
+      </w:fldSimple>
       <w:r>
         <w:t xml:space="preserve"> representing a fragment of a document</w:t>
       </w:r>
@@ -4032,20 +3892,7 @@
         <w:t xml:space="preserve"> that describes the impact.  The</w:t>
       </w:r>
       <w:r>
-        <w:t xml:space="preserve"> </w:t>
-      </w:r>
-      <w:proofErr w:type="spellStart"/>
-      <w:r>
-        <w:t>wdrs</w:t>
-      </w:r>
-      <w:proofErr w:type="gramStart"/>
-      <w:r>
-        <w:t>:describedby</w:t>
-      </w:r>
-      <w:proofErr w:type="spellEnd"/>
-      <w:proofErr w:type="gramEnd"/>
-      <w:r>
-        <w:t xml:space="preserve"> property </w:t>
+        <w:t xml:space="preserve"> wdrs:describedby property </w:t>
       </w:r>
       <w:r>
         <w:t>may be used to relate and impact to a description of that impact.</w:t>
@@ -4083,13 +3930,8 @@
       <w:r>
         <w:t xml:space="preserve">nity is a collection of people or organizations.  </w:t>
       </w:r>
-      <w:proofErr w:type="gramStart"/>
-      <w:r>
-        <w:t>are</w:t>
-      </w:r>
-      <w:proofErr w:type="gramEnd"/>
-      <w:r>
-        <w:t xml:space="preserve"> described by an extensible collection of facets.  Two facets are defined in this ontology, a location facet that limits the community to people</w:t>
+      <w:r>
+        <w:t>are described by an extensible collection of facets.  Two facets are defined in this ontology, a location facet that limits the community to people</w:t>
       </w:r>
       <w:r>
         <w:t xml:space="preserve"> or organizations</w:t>
@@ -4136,28 +3978,7 @@
         <w:t>Communities also have a broader/narrower structure.  The community of commuters from a particular village is part of the community of the village as a whole.</w:t>
       </w:r>
       <w:r>
-        <w:t xml:space="preserve">  The properties </w:t>
-      </w:r>
-      <w:proofErr w:type="spellStart"/>
-      <w:r>
-        <w:t>dcterms</w:t>
-      </w:r>
-      <w:proofErr w:type="gramStart"/>
-      <w:r>
-        <w:t>:partOf</w:t>
-      </w:r>
-      <w:proofErr w:type="spellEnd"/>
-      <w:proofErr w:type="gramEnd"/>
-      <w:r>
-        <w:t xml:space="preserve"> and </w:t>
-      </w:r>
-      <w:proofErr w:type="spellStart"/>
-      <w:r>
-        <w:t>dcterms:hasPart</w:t>
-      </w:r>
-      <w:proofErr w:type="spellEnd"/>
-      <w:r>
-        <w:t xml:space="preserve"> are used to represent this </w:t>
+        <w:t xml:space="preserve">  The properties dcterms:partOf and dcterms:hasPart are used to represent this </w:t>
       </w:r>
       <w:r>
         <w:t xml:space="preserve">containment </w:t>
@@ -4177,57 +3998,12 @@
     </w:p>
     <w:p>
       <w:r>
-        <w:t xml:space="preserve">A location is a place.  Locations often have a name.  This ontology uses the </w:t>
-      </w:r>
-      <w:proofErr w:type="spellStart"/>
-      <w:r>
-        <w:t>DCTerms</w:t>
-      </w:r>
-      <w:proofErr w:type="spellEnd"/>
-      <w:r>
-        <w:t xml:space="preserve"> concept of location which is that of a spatial region or a named place.  A location has a single pair of latitude and longitude coordinates.  These may be used to select where to display the location on a map.  Typically these coordinates will be the centroid of the location, but this is not required.</w:t>
+        <w:t>A location is a place.  Locations often have a name.  This ontology uses the DCTerms concept of location which is that of a spatial region or a named place.  A location has a single pair of latitude and longitude coordinates.  These may be used to select where to display the location on a map.  Typically these coordinates will be the centroid of the location, but this is not required.</w:t>
       </w:r>
     </w:p>
     <w:p>
       <w:r>
-        <w:t xml:space="preserve">Locations will commonly be related to reference vocabularies such as those provided by mapping agencies or </w:t>
-      </w:r>
-      <w:proofErr w:type="spellStart"/>
-      <w:r>
-        <w:t>gazetters</w:t>
-      </w:r>
-      <w:proofErr w:type="spellEnd"/>
-      <w:r>
-        <w:t xml:space="preserve">.  The </w:t>
-      </w:r>
-      <w:proofErr w:type="spellStart"/>
-      <w:r>
-        <w:t>owl</w:t>
-      </w:r>
-      <w:proofErr w:type="gramStart"/>
-      <w:r>
-        <w:t>:sameAs</w:t>
-      </w:r>
-      <w:proofErr w:type="spellEnd"/>
-      <w:proofErr w:type="gramEnd"/>
-      <w:r>
-        <w:t xml:space="preserve"> property and the GEO </w:t>
-      </w:r>
-      <w:proofErr w:type="spellStart"/>
-      <w:r>
-        <w:t>Sparql</w:t>
-      </w:r>
-      <w:proofErr w:type="spellEnd"/>
-      <w:r>
-        <w:t xml:space="preserve"> </w:t>
-      </w:r>
-      <w:proofErr w:type="spellStart"/>
-      <w:r>
-        <w:t>sfWithin</w:t>
-      </w:r>
-      <w:proofErr w:type="spellEnd"/>
-      <w:r>
-        <w:t xml:space="preserve"> property may be used for this purpose.</w:t>
+        <w:t>Locations will commonly be related to reference vocabularies such as those provided by mapping agencies or gazetters.  The owl:sameAs property and the GEO Sparql sfWithin property may be used for this purpose.</w:t>
       </w:r>
     </w:p>
     <w:p>
@@ -4271,46 +4047,12 @@
     </w:p>
     <w:p>
       <w:r>
-        <w:t xml:space="preserve">Projects will typically have a goal or primary purpose to create, modify or destroy something.  The property </w:t>
-      </w:r>
-      <w:proofErr w:type="spellStart"/>
-      <w:r>
-        <w:t>project</w:t>
-      </w:r>
-      <w:proofErr w:type="gramStart"/>
-      <w:r>
-        <w:t>:operatesOn</w:t>
-      </w:r>
-      <w:proofErr w:type="spellEnd"/>
-      <w:proofErr w:type="gramEnd"/>
-      <w:r>
-        <w:t xml:space="preserve"> may be used to relate a project to one or more 'items' that the project is intended to create, destroy or modify.  An 'item', in principle can be any resource.  This ontology defines a vocabulary that allows the classification of items.</w:t>
+        <w:t>Projects will typically have a goal or primary purpose to create, modify or destroy something.  The property project:operatesOn may be used to relate a project to one or more 'items' that the project is intended to create, destroy or modify.  An 'item', in principle can be any resource.  This ontology defines a vocabulary that allows the classification of items.</w:t>
       </w:r>
     </w:p>
     <w:p>
       <w:r>
-        <w:t xml:space="preserve">A project may be related to an impact it causes by the property </w:t>
-      </w:r>
-      <w:proofErr w:type="spellStart"/>
-      <w:r>
-        <w:t>impact</w:t>
-      </w:r>
-      <w:proofErr w:type="gramStart"/>
-      <w:r>
-        <w:t>:hasImpact</w:t>
-      </w:r>
-      <w:proofErr w:type="spellEnd"/>
-      <w:proofErr w:type="gramEnd"/>
-      <w:r>
-        <w:t xml:space="preserve"> and to an impact that it mitigates using by the property </w:t>
-      </w:r>
-      <w:proofErr w:type="spellStart"/>
-      <w:r>
-        <w:t>impact:mitigates</w:t>
-      </w:r>
-      <w:proofErr w:type="spellEnd"/>
-      <w:r>
-        <w:t>.</w:t>
+        <w:t>A project may be related to an impact it causes by the property impact:hasImpact and to an impact that it mitigates using by the property impact:mitigates.</w:t>
       </w:r>
     </w:p>
     <w:p>
@@ -4349,18 +4091,8 @@
         <w:t xml:space="preserve"> one or more documents or a document set</w:t>
       </w:r>
       <w:r>
-        <w:t xml:space="preserve"> that describes what is proposed by the property </w:t>
-      </w:r>
-      <w:proofErr w:type="spellStart"/>
-      <w:r>
-        <w:t>wdsr</w:t>
-      </w:r>
-      <w:proofErr w:type="gramStart"/>
-      <w:r>
-        <w:t>:describedBy</w:t>
-      </w:r>
-      <w:proofErr w:type="spellEnd"/>
-      <w:proofErr w:type="gramEnd"/>
+        <w:t xml:space="preserve"> that describes what is proposed by the property wdsr:describedBy</w:t>
+      </w:r>
       <w:r>
         <w:t xml:space="preserve">.  </w:t>
       </w:r>
@@ -4371,93 +4103,31 @@
         <w:t xml:space="preserve"> proposal may</w:t>
       </w:r>
       <w:r>
-        <w:t xml:space="preserve"> be related to a source of resources from which resources are sought by the </w:t>
-      </w:r>
-      <w:proofErr w:type="spellStart"/>
-      <w:r>
-        <w:t>project</w:t>
-      </w:r>
-      <w:proofErr w:type="gramStart"/>
-      <w:r>
-        <w:t>:requestsResourcesFrom</w:t>
-      </w:r>
-      <w:proofErr w:type="spellEnd"/>
-      <w:proofErr w:type="gramEnd"/>
-      <w:r>
-        <w:t xml:space="preserve"> property.  A proposal may be related to impacts that it proposes to mitigate by the </w:t>
-      </w:r>
-      <w:proofErr w:type="spellStart"/>
-      <w:r>
-        <w:t>impact</w:t>
-      </w:r>
-      <w:proofErr w:type="gramStart"/>
-      <w:r>
-        <w:t>:mitigates</w:t>
-      </w:r>
-      <w:proofErr w:type="spellEnd"/>
-      <w:proofErr w:type="gramEnd"/>
-      <w:r>
-        <w:t xml:space="preserve"> property.  </w:t>
+        <w:t xml:space="preserve"> be related to a source of resources from which resources are sought by the project:requestsResourcesFrom property.  A proposal may be related to impacts that it proposes to mitigate by the impact:mitigates property.  </w:t>
+      </w:r>
+      <w:r>
+        <w:t>A proposal may also be related to communities relevant to the proposal by one or more community:community properties</w:t>
+      </w:r>
+      <w:bookmarkStart w:id="0" w:name="_GoBack"/>
+      <w:bookmarkEnd w:id="0"/>
+      <w:r>
+        <w:t>.</w:t>
       </w:r>
     </w:p>
     <w:p>
       <w:r>
-        <w:t xml:space="preserve">The status of a proposal may be described using the </w:t>
-      </w:r>
-      <w:proofErr w:type="spellStart"/>
-      <w:r>
-        <w:t>project</w:t>
-      </w:r>
-      <w:proofErr w:type="gramStart"/>
-      <w:r>
-        <w:t>:proposalStatus</w:t>
-      </w:r>
-      <w:proofErr w:type="spellEnd"/>
-      <w:proofErr w:type="gramEnd"/>
-      <w:r>
-        <w:t xml:space="preserve"> property and the </w:t>
-      </w:r>
-      <w:proofErr w:type="spellStart"/>
-      <w:r>
-        <w:t>project:proposal-status</w:t>
-      </w:r>
-      <w:proofErr w:type="spellEnd"/>
-      <w:r>
-        <w:t xml:space="preserve"> controlled </w:t>
-      </w:r>
-      <w:proofErr w:type="spellStart"/>
-      <w:r>
-        <w:t>vocabyulary</w:t>
-      </w:r>
-      <w:proofErr w:type="spellEnd"/>
-      <w:r>
-        <w:t>.</w:t>
+        <w:t>The status of a proposal may be described using the project:proposalStatus property and the project:p</w:t>
+      </w:r>
+      <w:r>
+        <w:t>roposal-status controlled vocab</w:t>
+      </w:r>
+      <w:r>
+        <w:t>ulary.</w:t>
       </w:r>
     </w:p>
     <w:p>
       <w:r>
-        <w:t xml:space="preserve">A proposal is related to the agent or agents to whom the proposal is made by the </w:t>
-      </w:r>
-      <w:proofErr w:type="spellStart"/>
-      <w:r>
-        <w:t>project</w:t>
-      </w:r>
-      <w:proofErr w:type="gramStart"/>
-      <w:r>
-        <w:t>:proposedTo</w:t>
-      </w:r>
-      <w:proofErr w:type="spellEnd"/>
-      <w:proofErr w:type="gramEnd"/>
-      <w:r>
-        <w:t xml:space="preserve"> property and to the agent or agents making the proposal by the </w:t>
-      </w:r>
-      <w:proofErr w:type="spellStart"/>
-      <w:r>
-        <w:t>project:proposedBy</w:t>
-      </w:r>
-      <w:proofErr w:type="spellEnd"/>
-      <w:r>
-        <w:t xml:space="preserve"> property.</w:t>
+        <w:t>A proposal is related to the agent or agents to whom the proposal is made by the project:proposedTo property and to the agent or agents making the proposal by the project:proposedBy property.</w:t>
       </w:r>
     </w:p>
     <w:p>
@@ -4479,20 +4149,7 @@
         <w:t>Agents are entities such as people and organizations that are capable of intentional action.  This ontology</w:t>
       </w:r>
       <w:r>
-        <w:t xml:space="preserve"> uses the class </w:t>
-      </w:r>
-      <w:proofErr w:type="spellStart"/>
-      <w:r>
-        <w:t>foaf</w:t>
-      </w:r>
-      <w:proofErr w:type="gramStart"/>
-      <w:r>
-        <w:t>:Agent</w:t>
-      </w:r>
-      <w:proofErr w:type="spellEnd"/>
-      <w:proofErr w:type="gramEnd"/>
-      <w:r>
-        <w:t xml:space="preserve"> as the class of agents and</w:t>
+        <w:t xml:space="preserve"> uses the class foaf:Agent as the class of agents and</w:t>
       </w:r>
       <w:r>
         <w:t xml:space="preserve"> provides no </w:t>
@@ -4514,49 +4171,10 @@
     </w:p>
     <w:p>
       <w:r>
-        <w:t xml:space="preserve">The class </w:t>
-      </w:r>
-      <w:proofErr w:type="spellStart"/>
-      <w:r>
-        <w:t>project</w:t>
-      </w:r>
-      <w:proofErr w:type="gramStart"/>
-      <w:r>
-        <w:t>:ResourceSource</w:t>
-      </w:r>
-      <w:proofErr w:type="spellEnd"/>
-      <w:proofErr w:type="gramEnd"/>
-      <w:r>
-        <w:t xml:space="preserve"> is the class of sources of resource, such as funding, for projects.  The property </w:t>
-      </w:r>
-      <w:proofErr w:type="spellStart"/>
-      <w:r>
-        <w:t>project</w:t>
-      </w:r>
-      <w:proofErr w:type="gramStart"/>
-      <w:r>
-        <w:t>:resources</w:t>
-      </w:r>
-      <w:proofErr w:type="spellEnd"/>
-      <w:proofErr w:type="gramEnd"/>
-      <w:r>
-        <w:t xml:space="preserve"> may be used to relate a resource source to the projects that it resources.</w:t>
-      </w:r>
-      <w:r>
-        <w:t xml:space="preserve">  The property </w:t>
-      </w:r>
-      <w:proofErr w:type="spellStart"/>
-      <w:r>
-        <w:t>project</w:t>
-      </w:r>
-      <w:proofErr w:type="gramStart"/>
-      <w:r>
-        <w:t>:hasResourceRequest</w:t>
-      </w:r>
-      <w:proofErr w:type="spellEnd"/>
-      <w:proofErr w:type="gramEnd"/>
-      <w:r>
-        <w:t xml:space="preserve"> may be used to relate a resource to proposals or other requests for resources from that resource source.</w:t>
+        <w:t>The class project:ResourceSource is the class of sources of resource, such as funding, for projects.  The property project:resources may be used to relate a resource source to the projects that it resources.</w:t>
+      </w:r>
+      <w:r>
+        <w:t xml:space="preserve">  The property project:hasResourceRequest may be used to relate a resource to proposals or other requests for resources from that resource source.</w:t>
       </w:r>
     </w:p>
     <w:p>
@@ -4727,27 +4345,14 @@
       <w:r>
         <w:t xml:space="preserve">Figure </w:t>
       </w:r>
-      <w:r>
-        <w:fldChar w:fldCharType="begin"/>
-      </w:r>
-      <w:r>
-        <w:instrText xml:space="preserve"> SEQ Figure \* ARABIC </w:instrText>
-      </w:r>
-      <w:r>
-        <w:fldChar w:fldCharType="separate"/>
-      </w:r>
-      <w:r>
-        <w:rPr>
-          <w:noProof/>
-        </w:rPr>
-        <w:t>4</w:t>
-      </w:r>
-      <w:r>
-        <w:rPr>
-          <w:noProof/>
-        </w:rPr>
-        <w:fldChar w:fldCharType="end"/>
-      </w:r>
+      <w:fldSimple w:instr=" SEQ Figure \* ARABIC ">
+        <w:r>
+          <w:rPr>
+            <w:noProof/>
+          </w:rPr>
+          <w:t>4</w:t>
+        </w:r>
+      </w:fldSimple>
       <w:r>
         <w:t xml:space="preserve"> versioning a resource</w:t>
       </w:r>
@@ -4886,7 +4491,7 @@
       <w:rPr>
         <w:noProof/>
       </w:rPr>
-      <w:t>1</w:t>
+      <w:t>5</w:t>
     </w:r>
     <w:r>
       <w:rPr>
@@ -11844,7 +11449,7 @@
 </file>
 
 <file path=customXml/itemProps1.xml><?xml version="1.0" encoding="utf-8"?>
-<ds:datastoreItem xmlns:ds="http://schemas.openxmlformats.org/officeDocument/2006/customXml" ds:itemID="{D1A8342C-0B76-490E-BF57-F5F16B855B42}">
+<ds:datastoreItem xmlns:ds="http://schemas.openxmlformats.org/officeDocument/2006/customXml" ds:itemID="{B7753DB6-0DBE-4B10-B09B-84F226A70AAA}">
   <ds:schemaRefs>
     <ds:schemaRef ds:uri="http://schemas.openxmlformats.org/officeDocument/2006/bibliography"/>
   </ds:schemaRefs>

</xml_diff>

<commit_message>
Minor updates to the ontology overview document.
</commit_message>
<xml_diff>
--- a/doc/overview.docx
+++ b/doc/overview.docx
@@ -515,27 +515,14 @@
                             <w:r>
                               <w:t>(</w:t>
                             </w:r>
-                            <w:r>
-                              <w:fldChar w:fldCharType="begin"/>
-                            </w:r>
-                            <w:r>
-                              <w:instrText xml:space="preserve"> REVNUM  \* Arabic  \* MERGEFORMAT </w:instrText>
-                            </w:r>
-                            <w:r>
-                              <w:fldChar w:fldCharType="separate"/>
-                            </w:r>
-                            <w:r>
-                              <w:rPr>
-                                <w:noProof/>
-                              </w:rPr>
-                              <w:t>69</w:t>
-                            </w:r>
-                            <w:r>
-                              <w:rPr>
-                                <w:noProof/>
-                              </w:rPr>
-                              <w:fldChar w:fldCharType="end"/>
-                            </w:r>
+                            <w:fldSimple w:instr=" REVNUM  \* Arabic  \* MERGEFORMAT ">
+                              <w:r>
+                                <w:rPr>
+                                  <w:noProof/>
+                                </w:rPr>
+                                <w:t>72</w:t>
+                              </w:r>
+                            </w:fldSimple>
                             <w:r>
                               <w:t>)</w:t>
                             </w:r>
@@ -555,7 +542,7 @@
                               <w:rPr>
                                 <w:noProof/>
                               </w:rPr>
-                              <w:t>06 January 2015</w:t>
+                              <w:t>07 January 2015</w:t>
                             </w:r>
                             <w:r>
                               <w:fldChar w:fldCharType="end"/>
@@ -642,27 +629,14 @@
                       <w:r>
                         <w:t>(</w:t>
                       </w:r>
-                      <w:r>
-                        <w:fldChar w:fldCharType="begin"/>
-                      </w:r>
-                      <w:r>
-                        <w:instrText xml:space="preserve"> REVNUM  \* Arabic  \* MERGEFORMAT </w:instrText>
-                      </w:r>
-                      <w:r>
-                        <w:fldChar w:fldCharType="separate"/>
-                      </w:r>
-                      <w:r>
-                        <w:rPr>
-                          <w:noProof/>
-                        </w:rPr>
-                        <w:t>69</w:t>
-                      </w:r>
-                      <w:r>
-                        <w:rPr>
-                          <w:noProof/>
-                        </w:rPr>
-                        <w:fldChar w:fldCharType="end"/>
-                      </w:r>
+                      <w:fldSimple w:instr=" REVNUM  \* Arabic  \* MERGEFORMAT ">
+                        <w:r>
+                          <w:rPr>
+                            <w:noProof/>
+                          </w:rPr>
+                          <w:t>72</w:t>
+                        </w:r>
+                      </w:fldSimple>
                       <w:r>
                         <w:t>)</w:t>
                       </w:r>
@@ -682,7 +656,7 @@
                         <w:rPr>
                           <w:noProof/>
                         </w:rPr>
-                        <w:t>06 January 2015</w:t>
+                        <w:t>07 January 2015</w:t>
                       </w:r>
                       <w:r>
                         <w:fldChar w:fldCharType="end"/>
@@ -891,18 +865,18 @@
                       <wpc:bg/>
                       <wpc:whole/>
                       <wpg:wgp>
-                        <wpg:cNvPr id="222" name="Group 222"/>
+                        <wpg:cNvPr id="61" name="Group 61"/>
                         <wpg:cNvGrpSpPr/>
                         <wpg:grpSpPr>
                           <a:xfrm>
-                            <a:off x="3056033" y="1234599"/>
-                            <a:ext cx="726549" cy="433117"/>
-                            <a:chOff x="2876033" y="1054599"/>
-                            <a:chExt cx="726549" cy="433117"/>
+                            <a:off x="3062502" y="1234599"/>
+                            <a:ext cx="720080" cy="433222"/>
+                            <a:chOff x="2882502" y="1054599"/>
+                            <a:chExt cx="720080" cy="433222"/>
                           </a:xfrm>
                         </wpg:grpSpPr>
                         <wps:wsp>
-                          <wps:cNvPr id="272" name="Oval 272"/>
+                          <wps:cNvPr id="113" name="Oval 113"/>
                           <wps:cNvSpPr/>
                           <wps:spPr>
                             <a:xfrm>
@@ -944,11 +918,11 @@
                           <wps:bodyPr rtlCol="0" anchor="ctr"/>
                         </wps:wsp>
                         <wps:wsp>
-                          <wps:cNvPr id="273" name="TextBox 4"/>
+                          <wps:cNvPr id="114" name="TextBox 4"/>
                           <wps:cNvSpPr txBox="1"/>
                           <wps:spPr>
                             <a:xfrm>
-                              <a:off x="2876033" y="1086396"/>
+                              <a:off x="2906490" y="1086501"/>
                               <a:ext cx="678180" cy="401320"/>
                             </a:xfrm>
                             <a:prstGeom prst="rect">
@@ -963,13 +937,6 @@
                                   <w:pStyle w:val="NormalWeb"/>
                                   <w:spacing w:before="0" w:beforeAutospacing="0" w:after="0" w:afterAutospacing="0"/>
                                   <w:jc w:val="center"/>
-                                  <w:rPr>
-                                    <w:rFonts w:asciiTheme="minorHAnsi" w:hAnsi="Calibri" w:cstheme="minorBidi"/>
-                                    <w:color w:val="000000" w:themeColor="text1"/>
-                                    <w:kern w:val="24"/>
-                                    <w:sz w:val="20"/>
-                                    <w:szCs w:val="20"/>
-                                  </w:rPr>
                                 </w:pPr>
                                 <w:r>
                                   <w:rPr>
@@ -979,17 +946,7 @@
                                     <w:sz w:val="20"/>
                                     <w:szCs w:val="20"/>
                                   </w:rPr>
-                                  <w:t>Predic</w:t>
-                                </w:r>
-                                <w:r>
-                                  <w:rPr>
-                                    <w:rFonts w:asciiTheme="minorHAnsi" w:hAnsi="Calibri" w:cstheme="minorBidi"/>
-                                    <w:color w:val="000000" w:themeColor="text1"/>
-                                    <w:kern w:val="24"/>
-                                    <w:sz w:val="20"/>
-                                    <w:szCs w:val="20"/>
-                                  </w:rPr>
-                                  <w:t>ted</w:t>
+                                  <w:t>Predicted</w:t>
                                 </w:r>
                               </w:p>
                               <w:p>
@@ -1017,7 +974,7 @@
                         </wps:wsp>
                       </wpg:wgp>
                       <wpg:wgp>
-                        <wpg:cNvPr id="223" name="Group 223"/>
+                        <wpg:cNvPr id="62" name="Group 62"/>
                         <wpg:cNvGrpSpPr/>
                         <wpg:grpSpPr>
                           <a:xfrm>
@@ -1028,7 +985,7 @@
                           </a:xfrm>
                         </wpg:grpSpPr>
                         <wps:wsp>
-                          <wps:cNvPr id="270" name="Oval 270"/>
+                          <wps:cNvPr id="111" name="Oval 111"/>
                           <wps:cNvSpPr/>
                           <wps:spPr>
                             <a:xfrm>
@@ -1070,7 +1027,7 @@
                           <wps:bodyPr rtlCol="0" anchor="ctr"/>
                         </wps:wsp>
                         <wps:wsp>
-                          <wps:cNvPr id="271" name="TextBox 8"/>
+                          <wps:cNvPr id="112" name="TextBox 8"/>
                           <wps:cNvSpPr txBox="1"/>
                           <wps:spPr>
                             <a:xfrm>
@@ -1108,10 +1065,10 @@
                         </wps:wsp>
                       </wpg:wgp>
                       <wps:wsp>
-                        <wps:cNvPr id="224" name="Curved Connector 224"/>
+                        <wps:cNvPr id="63" name="Curved Connector 63"/>
                         <wps:cNvCnPr>
-                          <a:stCxn id="272" idx="0"/>
-                          <a:endCxn id="270" idx="4"/>
+                          <a:stCxn id="113" idx="0"/>
+                          <a:endCxn id="111" idx="4"/>
                         </wps:cNvCnPr>
                         <wps:spPr>
                           <a:xfrm rot="5400000" flipH="1" flipV="1">
@@ -1142,7 +1099,7 @@
                         <wps:bodyPr/>
                       </wps:wsp>
                       <wps:wsp>
-                        <wps:cNvPr id="225" name="TextBox 12"/>
+                        <wps:cNvPr id="64" name="TextBox 12"/>
                         <wps:cNvSpPr txBox="1"/>
                         <wps:spPr>
                           <a:xfrm>
@@ -1179,18 +1136,18 @@
                         </wps:bodyPr>
                       </wps:wsp>
                       <wpg:wgp>
-                        <wpg:cNvPr id="226" name="Group 226"/>
+                        <wpg:cNvPr id="65" name="Group 65"/>
                         <wpg:cNvGrpSpPr/>
                         <wpg:grpSpPr>
                           <a:xfrm>
-                            <a:off x="3056032" y="2269422"/>
-                            <a:ext cx="836930" cy="432048"/>
-                            <a:chOff x="2876032" y="2089422"/>
-                            <a:chExt cx="836930" cy="432048"/>
+                            <a:off x="3056033" y="2269422"/>
+                            <a:ext cx="837055" cy="432048"/>
+                            <a:chOff x="2876033" y="2089422"/>
+                            <a:chExt cx="837055" cy="432048"/>
                           </a:xfrm>
                         </wpg:grpSpPr>
                         <wps:wsp>
-                          <wps:cNvPr id="268" name="Oval 268"/>
+                          <wps:cNvPr id="109" name="Oval 109"/>
                           <wps:cNvSpPr/>
                           <wps:spPr>
                             <a:xfrm>
@@ -1232,12 +1189,12 @@
                           <wps:bodyPr rtlCol="0" anchor="ctr"/>
                         </wps:wsp>
                         <wps:wsp>
-                          <wps:cNvPr id="269" name="TextBox 15"/>
+                          <wps:cNvPr id="110" name="TextBox 15"/>
                           <wps:cNvSpPr txBox="1"/>
                           <wps:spPr>
                             <a:xfrm>
-                              <a:off x="2876032" y="2181873"/>
-                              <a:ext cx="836930" cy="246380"/>
+                              <a:off x="2876033" y="2182335"/>
+                              <a:ext cx="837055" cy="246221"/>
                             </a:xfrm>
                             <a:prstGeom prst="rect">
                               <a:avLst/>
@@ -1270,10 +1227,10 @@
                         </wps:wsp>
                       </wpg:wgp>
                       <wps:wsp>
-                        <wps:cNvPr id="227" name="Curved Connector 227"/>
+                        <wps:cNvPr id="66" name="Curved Connector 66"/>
                         <wps:cNvCnPr>
-                          <a:stCxn id="272" idx="4"/>
-                          <a:endCxn id="268" idx="0"/>
+                          <a:stCxn id="113" idx="4"/>
+                          <a:endCxn id="109" idx="0"/>
                         </wps:cNvCnPr>
                         <wps:spPr>
                           <a:xfrm rot="16200000" flipH="1">
@@ -1306,7 +1263,7 @@
                         <wps:bodyPr/>
                       </wps:wsp>
                       <wps:wsp>
-                        <wps:cNvPr id="228" name="TextBox 19"/>
+                        <wps:cNvPr id="67" name="TextBox 19"/>
                         <wps:cNvSpPr txBox="1"/>
                         <wps:spPr>
                           <a:xfrm>
@@ -1343,7 +1300,7 @@
                         </wps:bodyPr>
                       </wps:wsp>
                       <wpg:wgp>
-                        <wpg:cNvPr id="229" name="Group 229"/>
+                        <wpg:cNvPr id="68" name="Group 68"/>
                         <wpg:cNvGrpSpPr/>
                         <wpg:grpSpPr>
                           <a:xfrm>
@@ -1354,7 +1311,7 @@
                           </a:xfrm>
                         </wpg:grpSpPr>
                         <wps:wsp>
-                          <wps:cNvPr id="266" name="Oval 266"/>
+                          <wps:cNvPr id="107" name="Oval 107"/>
                           <wps:cNvSpPr/>
                           <wps:spPr>
                             <a:xfrm>
@@ -1396,7 +1353,7 @@
                           <wps:bodyPr rtlCol="0" anchor="ctr"/>
                         </wps:wsp>
                         <wps:wsp>
-                          <wps:cNvPr id="267" name="TextBox 22"/>
+                          <wps:cNvPr id="108" name="TextBox 22"/>
                           <wps:cNvSpPr txBox="1"/>
                           <wps:spPr>
                             <a:xfrm>
@@ -1434,15 +1391,15 @@
                         </wps:wsp>
                       </wpg:wgp>
                       <wps:wsp>
-                        <wps:cNvPr id="230" name="Curved Connector 230"/>
+                        <wps:cNvPr id="69" name="Curved Connector 69"/>
                         <wps:cNvCnPr>
-                          <a:stCxn id="266" idx="6"/>
-                          <a:endCxn id="273" idx="1"/>
+                          <a:stCxn id="107" idx="6"/>
+                          <a:endCxn id="114" idx="1"/>
                         </wps:cNvCnPr>
                         <wps:spPr>
                           <a:xfrm flipV="1">
                             <a:off x="2471380" y="1466591"/>
-                            <a:ext cx="584653" cy="10744"/>
+                            <a:ext cx="615110" cy="10744"/>
                           </a:xfrm>
                           <a:prstGeom prst="curvedConnector3">
                             <a:avLst/>
@@ -1468,7 +1425,7 @@
                         <wps:bodyPr/>
                       </wps:wsp>
                       <wps:wsp>
-                        <wps:cNvPr id="231" name="TextBox 26"/>
+                        <wps:cNvPr id="70" name="TextBox 26"/>
                         <wps:cNvSpPr txBox="1"/>
                         <wps:spPr>
                           <a:xfrm>
@@ -1505,7 +1462,7 @@
                         </wps:bodyPr>
                       </wps:wsp>
                       <wpg:wgp>
-                        <wpg:cNvPr id="232" name="Group 232"/>
+                        <wpg:cNvPr id="71" name="Group 71"/>
                         <wpg:cNvGrpSpPr/>
                         <wpg:grpSpPr>
                           <a:xfrm>
@@ -1516,7 +1473,7 @@
                           </a:xfrm>
                         </wpg:grpSpPr>
                         <wps:wsp>
-                          <wps:cNvPr id="264" name="Oval 264"/>
+                          <wps:cNvPr id="105" name="Oval 105"/>
                           <wps:cNvSpPr/>
                           <wps:spPr>
                             <a:xfrm>
@@ -1558,7 +1515,7 @@
                           <wps:bodyPr rtlCol="0" anchor="ctr"/>
                         </wps:wsp>
                         <wps:wsp>
-                          <wps:cNvPr id="265" name="TextBox 29"/>
+                          <wps:cNvPr id="106" name="TextBox 29"/>
                           <wps:cNvSpPr txBox="1"/>
                           <wps:spPr>
                             <a:xfrm>
@@ -1597,10 +1554,10 @@
                         </wps:wsp>
                       </wpg:wgp>
                       <wps:wsp>
-                        <wps:cNvPr id="233" name="Curved Connector 233"/>
+                        <wps:cNvPr id="72" name="Curved Connector 72"/>
                         <wps:cNvCnPr>
-                          <a:stCxn id="266" idx="4"/>
-                          <a:endCxn id="264" idx="0"/>
+                          <a:stCxn id="107" idx="4"/>
+                          <a:endCxn id="105" idx="0"/>
                         </wps:cNvCnPr>
                         <wps:spPr>
                           <a:xfrm rot="5400000">
@@ -1633,7 +1590,7 @@
                         <wps:bodyPr/>
                       </wps:wsp>
                       <wps:wsp>
-                        <wps:cNvPr id="234" name="TextBox 33"/>
+                        <wps:cNvPr id="73" name="TextBox 33"/>
                         <wps:cNvSpPr txBox="1"/>
                         <wps:spPr>
                           <a:xfrm>
@@ -1670,7 +1627,7 @@
                         </wps:bodyPr>
                       </wps:wsp>
                       <wpg:wgp>
-                        <wpg:cNvPr id="235" name="Group 235"/>
+                        <wpg:cNvPr id="74" name="Group 74"/>
                         <wpg:cNvGrpSpPr/>
                         <wpg:grpSpPr>
                           <a:xfrm>
@@ -1681,7 +1638,7 @@
                           </a:xfrm>
                         </wpg:grpSpPr>
                         <wps:wsp>
-                          <wps:cNvPr id="262" name="Oval 262"/>
+                          <wps:cNvPr id="103" name="Oval 103"/>
                           <wps:cNvSpPr/>
                           <wps:spPr>
                             <a:xfrm>
@@ -1723,7 +1680,7 @@
                           <wps:bodyPr rtlCol="0" anchor="ctr"/>
                         </wps:wsp>
                         <wps:wsp>
-                          <wps:cNvPr id="263" name="TextBox 36"/>
+                          <wps:cNvPr id="104" name="TextBox 36"/>
                           <wps:cNvSpPr txBox="1"/>
                           <wps:spPr>
                             <a:xfrm>
@@ -1762,15 +1719,15 @@
                         </wps:wsp>
                       </wpg:wgp>
                       <wps:wsp>
-                        <wps:cNvPr id="236" name="Curved Connector 236"/>
+                        <wps:cNvPr id="75" name="Curved Connector 75"/>
                         <wps:cNvCnPr>
-                          <a:stCxn id="273" idx="3"/>
-                          <a:endCxn id="262" idx="2"/>
+                          <a:stCxn id="114" idx="3"/>
+                          <a:endCxn id="103" idx="2"/>
                         </wps:cNvCnPr>
                         <wps:spPr>
                           <a:xfrm flipV="1">
-                            <a:off x="3801750" y="1117295"/>
-                            <a:ext cx="835410" cy="349296"/>
+                            <a:off x="3771293" y="1117295"/>
+                            <a:ext cx="865867" cy="349296"/>
                           </a:xfrm>
                           <a:prstGeom prst="curvedConnector3">
                             <a:avLst>
@@ -1798,7 +1755,7 @@
                         <wps:bodyPr/>
                       </wps:wsp>
                       <wps:wsp>
-                        <wps:cNvPr id="237" name="TextBox 40"/>
+                        <wps:cNvPr id="76" name="TextBox 40"/>
                         <wps:cNvSpPr txBox="1"/>
                         <wps:spPr>
                           <a:xfrm>
@@ -1835,7 +1792,7 @@
                         </wps:bodyPr>
                       </wps:wsp>
                       <wpg:wgp>
-                        <wpg:cNvPr id="238" name="Group 238"/>
+                        <wpg:cNvPr id="77" name="Group 77"/>
                         <wpg:cNvGrpSpPr/>
                         <wpg:grpSpPr>
                           <a:xfrm>
@@ -1846,7 +1803,7 @@
                           </a:xfrm>
                         </wpg:grpSpPr>
                         <wps:wsp>
-                          <wps:cNvPr id="260" name="Oval 260"/>
+                          <wps:cNvPr id="101" name="Oval 101"/>
                           <wps:cNvSpPr/>
                           <wps:spPr>
                             <a:xfrm>
@@ -1888,7 +1845,7 @@
                           <wps:bodyPr rtlCol="0" anchor="ctr"/>
                         </wps:wsp>
                         <wps:wsp>
-                          <wps:cNvPr id="261" name="TextBox 45"/>
+                          <wps:cNvPr id="102" name="TextBox 45"/>
                           <wps:cNvSpPr txBox="1"/>
                           <wps:spPr>
                             <a:xfrm>
@@ -1944,10 +1901,10 @@
                         </wps:wsp>
                       </wpg:wgp>
                       <wps:wsp>
-                        <wps:cNvPr id="239" name="Curved Connector 239"/>
+                        <wps:cNvPr id="78" name="Curved Connector 78"/>
                         <wps:cNvCnPr>
-                          <a:stCxn id="260" idx="4"/>
-                          <a:endCxn id="266" idx="0"/>
+                          <a:stCxn id="101" idx="4"/>
+                          <a:endCxn id="107" idx="0"/>
                         </wps:cNvCnPr>
                         <wps:spPr>
                           <a:xfrm rot="5400000">
@@ -1980,7 +1937,7 @@
                         <wps:bodyPr/>
                       </wps:wsp>
                       <wps:wsp>
-                        <wps:cNvPr id="240" name="TextBox 49"/>
+                        <wps:cNvPr id="79" name="TextBox 49"/>
                         <wps:cNvSpPr txBox="1"/>
                         <wps:spPr>
                           <a:xfrm>
@@ -2017,10 +1974,10 @@
                         </wps:bodyPr>
                       </wps:wsp>
                       <wps:wsp>
-                        <wps:cNvPr id="241" name="Curved Connector 241"/>
+                        <wps:cNvPr id="80" name="Curved Connector 80"/>
                         <wps:cNvCnPr>
-                          <a:stCxn id="270" idx="2"/>
-                          <a:endCxn id="260" idx="6"/>
+                          <a:stCxn id="111" idx="2"/>
+                          <a:endCxn id="101" idx="6"/>
                         </wps:cNvCnPr>
                         <wps:spPr>
                           <a:xfrm rot="10800000">
@@ -2053,7 +2010,7 @@
                         <wps:bodyPr/>
                       </wps:wsp>
                       <wps:wsp>
-                        <wps:cNvPr id="242" name="TextBox 57"/>
+                        <wps:cNvPr id="81" name="TextBox 57"/>
                         <wps:cNvSpPr txBox="1"/>
                         <wps:spPr>
                           <a:xfrm>
@@ -2090,10 +2047,10 @@
                         </wps:bodyPr>
                       </wps:wsp>
                       <wps:wsp>
-                        <wps:cNvPr id="243" name="Curved Connector 243"/>
+                        <wps:cNvPr id="82" name="Curved Connector 82"/>
                         <wps:cNvCnPr>
-                          <a:stCxn id="264" idx="6"/>
-                          <a:endCxn id="272" idx="2"/>
+                          <a:stCxn id="105" idx="6"/>
+                          <a:endCxn id="113" idx="2"/>
                         </wps:cNvCnPr>
                         <wps:spPr>
                           <a:xfrm flipV="1">
@@ -2126,7 +2083,7 @@
                         <wps:bodyPr/>
                       </wps:wsp>
                       <wps:wsp>
-                        <wps:cNvPr id="244" name="TextBox 65"/>
+                        <wps:cNvPr id="83" name="TextBox 65"/>
                         <wps:cNvSpPr txBox="1"/>
                         <wps:spPr>
                           <a:xfrm>
@@ -2163,7 +2120,7 @@
                         </wps:bodyPr>
                       </wps:wsp>
                       <wpg:wgp>
-                        <wpg:cNvPr id="245" name="Group 245"/>
+                        <wpg:cNvPr id="84" name="Group 84"/>
                         <wpg:cNvGrpSpPr/>
                         <wpg:grpSpPr>
                           <a:xfrm>
@@ -2174,7 +2131,7 @@
                           </a:xfrm>
                         </wpg:grpSpPr>
                         <wps:wsp>
-                          <wps:cNvPr id="258" name="Oval 258"/>
+                          <wps:cNvPr id="99" name="Oval 99"/>
                           <wps:cNvSpPr/>
                           <wps:spPr>
                             <a:xfrm>
@@ -2216,7 +2173,7 @@
                           <wps:bodyPr rtlCol="0" anchor="ctr"/>
                         </wps:wsp>
                         <wps:wsp>
-                          <wps:cNvPr id="259" name="TextBox 69"/>
+                          <wps:cNvPr id="100" name="TextBox 69"/>
                           <wps:cNvSpPr txBox="1"/>
                           <wps:spPr>
                             <a:xfrm>
@@ -2255,15 +2212,15 @@
                         </wps:wsp>
                       </wpg:wgp>
                       <wps:wsp>
-                        <wps:cNvPr id="246" name="Curved Connector 246"/>
+                        <wps:cNvPr id="85" name="Curved Connector 85"/>
                         <wps:cNvCnPr>
-                          <a:stCxn id="273" idx="3"/>
-                          <a:endCxn id="259" idx="1"/>
+                          <a:stCxn id="114" idx="3"/>
+                          <a:endCxn id="100" idx="1"/>
                         </wps:cNvCnPr>
                         <wps:spPr>
                           <a:xfrm>
-                            <a:off x="3801750" y="1466591"/>
-                            <a:ext cx="825802" cy="298776"/>
+                            <a:off x="3771293" y="1466591"/>
+                            <a:ext cx="856259" cy="298776"/>
                           </a:xfrm>
                           <a:prstGeom prst="curvedConnector3">
                             <a:avLst>
@@ -2291,7 +2248,7 @@
                         <wps:bodyPr/>
                       </wps:wsp>
                       <wps:wsp>
-                        <wps:cNvPr id="247" name="TextBox 74"/>
+                        <wps:cNvPr id="86" name="TextBox 74"/>
                         <wps:cNvSpPr txBox="1"/>
                         <wps:spPr>
                           <a:xfrm>
@@ -2328,7 +2285,7 @@
                         </wps:bodyPr>
                       </wps:wsp>
                       <wpg:wgp>
-                        <wpg:cNvPr id="248" name="Group 248"/>
+                        <wpg:cNvPr id="87" name="Group 87"/>
                         <wpg:cNvGrpSpPr/>
                         <wpg:grpSpPr>
                           <a:xfrm>
@@ -2339,7 +2296,7 @@
                           </a:xfrm>
                         </wpg:grpSpPr>
                         <wps:wsp>
-                          <wps:cNvPr id="256" name="Oval 256"/>
+                          <wps:cNvPr id="97" name="Oval 97"/>
                           <wps:cNvSpPr/>
                           <wps:spPr>
                             <a:xfrm>
@@ -2381,7 +2338,7 @@
                           <wps:bodyPr rtlCol="0" anchor="ctr"/>
                         </wps:wsp>
                         <wps:wsp>
-                          <wps:cNvPr id="257" name="TextBox 51"/>
+                          <wps:cNvPr id="98" name="TextBox 51"/>
                           <wps:cNvSpPr txBox="1"/>
                           <wps:spPr>
                             <a:xfrm>
@@ -2420,10 +2377,10 @@
                         </wps:wsp>
                       </wpg:wgp>
                       <wps:wsp>
-                        <wps:cNvPr id="249" name="Curved Connector 249"/>
+                        <wps:cNvPr id="88" name="Curved Connector 88"/>
                         <wps:cNvCnPr>
-                          <a:stCxn id="266" idx="2"/>
-                          <a:endCxn id="256" idx="6"/>
+                          <a:stCxn id="107" idx="2"/>
+                          <a:endCxn id="97" idx="6"/>
                         </wps:cNvCnPr>
                         <wps:spPr>
                           <a:xfrm rot="10800000">
@@ -2456,7 +2413,7 @@
                         <wps:bodyPr/>
                       </wps:wsp>
                       <wps:wsp>
-                        <wps:cNvPr id="250" name="TextBox 53"/>
+                        <wps:cNvPr id="89" name="TextBox 53"/>
                         <wps:cNvSpPr txBox="1"/>
                         <wps:spPr>
                           <a:xfrm>
@@ -2493,7 +2450,7 @@
                         </wps:bodyPr>
                       </wps:wsp>
                       <wpg:wgp>
-                        <wpg:cNvPr id="251" name="Group 251"/>
+                        <wpg:cNvPr id="90" name="Group 90"/>
                         <wpg:cNvGrpSpPr/>
                         <wpg:grpSpPr>
                           <a:xfrm>
@@ -2504,7 +2461,7 @@
                           </a:xfrm>
                         </wpg:grpSpPr>
                         <wps:wsp>
-                          <wps:cNvPr id="254" name="Oval 254"/>
+                          <wps:cNvPr id="95" name="Oval 95"/>
                           <wps:cNvSpPr/>
                           <wps:spPr>
                             <a:xfrm>
@@ -2546,7 +2503,7 @@
                           <wps:bodyPr rtlCol="0" anchor="ctr"/>
                         </wps:wsp>
                         <wps:wsp>
-                          <wps:cNvPr id="255" name="TextBox 56"/>
+                          <wps:cNvPr id="96" name="TextBox 56"/>
                           <wps:cNvSpPr txBox="1"/>
                           <wps:spPr>
                             <a:xfrm>
@@ -2584,14 +2541,15 @@
                         </wps:wsp>
                       </wpg:wgp>
                       <wps:wsp>
-                        <wps:cNvPr id="252" name="Curved Connector 252"/>
+                        <wps:cNvPr id="91" name="Curved Connector 91"/>
                         <wps:cNvCnPr>
-                          <a:endCxn id="254" idx="2"/>
+                          <a:stCxn id="109" idx="6"/>
+                          <a:endCxn id="95" idx="2"/>
                         </wps:cNvCnPr>
                         <wps:spPr>
-                          <a:xfrm flipV="1">
-                            <a:off x="3782582" y="2485447"/>
-                            <a:ext cx="808163" cy="22091"/>
+                          <a:xfrm>
+                            <a:off x="3811374" y="2485446"/>
+                            <a:ext cx="779371" cy="1"/>
                           </a:xfrm>
                           <a:prstGeom prst="curvedConnector3">
                             <a:avLst>
@@ -2619,7 +2577,7 @@
                         <wps:bodyPr/>
                       </wps:wsp>
                       <wps:wsp>
-                        <wps:cNvPr id="253" name="TextBox 59"/>
+                        <wps:cNvPr id="92" name="TextBox 59"/>
                         <wps:cNvSpPr txBox="1"/>
                         <wps:spPr>
                           <a:xfrm>
@@ -2655,6 +2613,79 @@
                           <a:spAutoFit/>
                         </wps:bodyPr>
                       </wps:wsp>
+                      <wps:wsp>
+                        <wps:cNvPr id="93" name="Curved Connector 93"/>
+                        <wps:cNvCnPr>
+                          <a:stCxn id="105" idx="6"/>
+                          <a:endCxn id="110" idx="1"/>
+                        </wps:cNvCnPr>
+                        <wps:spPr>
+                          <a:xfrm>
+                            <a:off x="2465765" y="2307313"/>
+                            <a:ext cx="590268" cy="178133"/>
+                          </a:xfrm>
+                          <a:prstGeom prst="curvedConnector3">
+                            <a:avLst>
+                              <a:gd name="adj1" fmla="val 50000"/>
+                            </a:avLst>
+                          </a:prstGeom>
+                          <a:ln>
+                            <a:tailEnd type="arrow"/>
+                          </a:ln>
+                        </wps:spPr>
+                        <wps:style>
+                          <a:lnRef idx="1">
+                            <a:schemeClr val="accent1"/>
+                          </a:lnRef>
+                          <a:fillRef idx="0">
+                            <a:schemeClr val="accent1"/>
+                          </a:fillRef>
+                          <a:effectRef idx="0">
+                            <a:schemeClr val="accent1"/>
+                          </a:effectRef>
+                          <a:fontRef idx="minor">
+                            <a:schemeClr val="tx1"/>
+                          </a:fontRef>
+                        </wps:style>
+                        <wps:bodyPr/>
+                      </wps:wsp>
+                      <wps:wsp>
+                        <wps:cNvPr id="94" name="TextBox 63"/>
+                        <wps:cNvSpPr txBox="1"/>
+                        <wps:spPr>
+                          <a:xfrm>
+                            <a:off x="2364381" y="2447689"/>
+                            <a:ext cx="769620" cy="246380"/>
+                          </a:xfrm>
+                          <a:prstGeom prst="rect">
+                            <a:avLst/>
+                          </a:prstGeom>
+                          <a:noFill/>
+                        </wps:spPr>
+                        <wps:txbx>
+                          <w:txbxContent>
+                            <w:p>
+                              <w:pPr>
+                                <w:pStyle w:val="NormalWeb"/>
+                                <w:spacing w:before="0" w:beforeAutospacing="0" w:after="0" w:afterAutospacing="0"/>
+                              </w:pPr>
+                              <w:r>
+                                <w:rPr>
+                                  <w:rFonts w:asciiTheme="minorHAnsi" w:hAnsi="Calibri" w:cstheme="minorBidi"/>
+                                  <w:color w:val="000000" w:themeColor="text1"/>
+                                  <w:kern w:val="24"/>
+                                  <w:sz w:val="20"/>
+                                  <w:szCs w:val="20"/>
+                                </w:rPr>
+                                <w:t>community</w:t>
+                              </w:r>
+                            </w:p>
+                          </w:txbxContent>
+                        </wps:txbx>
+                        <wps:bodyPr wrap="none" rtlCol="0">
+                          <a:spAutoFit/>
+                        </wps:bodyPr>
+                      </wps:wsp>
                     </wpc:wpc>
                   </a:graphicData>
                 </a:graphic>
@@ -2663,7 +2694,7 @@
           </mc:Choice>
           <mc:Fallback>
             <w:pict>
-              <v:group id="Canvas 42" o:spid="_x0000_s1029" editas="canvas" style="width:6in;height:234.15pt;mso-position-horizontal-relative:char;mso-position-vertical-relative:line" coordsize="54864,29737" o:gfxdata="UEsDBBQABgAIAAAAIQC2gziS/gAAAOEBAAATAAAAW0NvbnRlbnRfVHlwZXNdLnhtbJSRQU7DMBBF 90jcwfIWJU67QAgl6YK0S0CoHGBkTxKLZGx5TGhvj5O2G0SRWNoz/78nu9wcxkFMGNg6quQqL6RA 0s5Y6ir5vt9lD1JwBDIwOMJKHpHlpr69KfdHjyxSmriSfYz+USnWPY7AufNIadK6MEJMx9ApD/oD OlTrorhX2lFEilmcO2RdNtjC5xDF9pCuTyYBB5bi6bQ4syoJ3g9WQ0ymaiLzg5KdCXlKLjvcW893 SUOqXwnz5DrgnHtJTxOsQfEKIT7DmDSUCaxw7Rqn8787ZsmRM9e2VmPeBN4uqYvTtW7jvijg9N/y JsXecLq0q+WD6m8AAAD//wMAUEsDBBQABgAIAAAAIQA4/SH/1gAAAJQBAAALAAAAX3JlbHMvLnJl bHOkkMFqwzAMhu+DvYPRfXGawxijTi+j0GvpHsDYimMaW0Yy2fr2M4PBMnrbUb/Q94l/f/hMi1qR JVI2sOt6UJgd+ZiDgffL8ekFlFSbvV0oo4EbChzGx4f9GRdb25HMsYhqlCwG5lrLq9biZkxWOiqY 22YiTra2kYMu1l1tQD30/bPm3wwYN0x18gb45AdQl1tp5j/sFB2T0FQ7R0nTNEV3j6o9feQzro1i OWA14Fm+Q8a1a8+Bvu/d/dMb2JY5uiPbhG/ktn4cqGU/er3pcvwCAAD//wMAUEsDBBQABgAIAAAA IQCeH8HByAwAAHBpAAAOAAAAZHJzL2Uyb0RvYy54bWzsXV1zo0YWfd+q/Q+U3ncMTdOAajyprJPM PmxtUjvZfWckJGtLAi0wtuff59z+4kPgkWwPxinyMJGEaNHdt0+fe+697fc/PBz2zl1alLs8u154 79yFk2arfL3LtteL//z+y9+ihVNWSbZO9nmWXi++puXihw9//cv7++MyZfltvl+nhYNGsnJ5f7xe 3FbVcXl1Va5u00NSvsuPaYaLm7w4JBXeFturdZHco/XD/oq5rri6z4v1schXaVni05/UxcUH2f5m k66qXzebMq2c/fUCz1bJfwv572f69+rD+2S5LZLj7W6lHyN5wlMckl2GH7VN/ZRUifOl2J00ddit irzMN9W7VX64yjeb3SqVfUBvPLfTm5sku0tK2ZkVRsc8IF69YLuftxgDNLm8x2Sk8vV2eb892knB RHZm5aJOfCzyL0fZh+1y9a+73wpnt75eMMYWTpYcYBLyCw59oH8c3/pYHD8dfyv0B1v1jsb3YVMc 6P8YOefheuG7gXB9f+F8hfExnwdxrKY0faicFb4QMhHweOGs8AXu+54XquurW9gFtcCisG7BDeoW Vrc/P9rGlXmYq/vjFiYkH5hGEoZc1qNXPm/0Pt0mx1SOXtkcvdCO3q93yd5heC/HSn7Jjly5LDGI PcPGoogFLtqgYWt2uh42142wXtSwMZdH1L7tcrI8FmX1Mc0PDr24XqT7/e5Y0oMmy+Tun2Wlvm2+ RR9n+S+7/Z4+pyFSDyZfVV/3KX1hn/073cA4aFJkQxIE0pt94aCP14tktUqzylOXbpN1qj4OXPyn n87eIZ9VNkgtb/DDtm3dAAHMadvqsfX36dZUYoi92X3swdTN9g75y3lW2ZsPuywv+hrYo1f6l9X3 zSCpoaFRqh4+P8iF45uJ/pyvv2IxFdX+JlfglmSr2xzYtqoK2Zw2xdFsEstQrejfYUZ/zx8cbp4V K5qM0qke8DFMznw+aJ7NNRkJPxZ0B2ZDr0gRRp41T9fzmTEAAw/G8LR5FtgH5MBfaJt21G1P9Kjf Y8e4XmTY0haNGaBHLI8/fqlg6nIF0AyoO/SMAhnkK4mwNDGjQK2dGAO12ogkIJ8PtaHreoBSYAbj fsTlLNZzEmI7tnOCGVGQkSwbSBvbBkR9fxNn+1qwoPMqOAsMVDatcVYaGk2rNmmYJb0bNOTeLhsz 7h8y2+EZZYch+jujbGAQanoo6xmLNCgrt+aGSZ6NsrFwg0AoEsBjN+gsaPCm2NMcgHGs2O8NshLk a8h0Xgxkx2BkjJt5uflS3KVr5ybPMmw7eQFqa7cPoMZNpihZWd08ZIoLE5uTvEeOMCA1W9fXMAPy mmxDcifbSBd5nCIHFws4MSLctgEn+wfttvLVf+kV7VCGOntcxDyQ0x8HHo86e2wQRKGZ/jBQvHkY mlay07bP/mO77T6jx6iS3f7nbO1UX49wApKiyO9p0eEn6PoZJPEMItfPAM8gcWMzwOrhmwxQIRGN EE27JBL6hfXUvo+vwWAjbV7ndb2NsyEnciOfjAocAh5I4GpvzGyIQrgwXuV2jAI58vdfCnJGYnNA 7LbjrHHzQjZHjrPyABkDECj3u6ZzkS9iX08F76dzRNJ1C25Ut1ATuv42LIi8BqET0KOahA7vNYU7 j9DFnsdiQD2R4GanjQXPlA7urnTVpuY424meHKUTcKo6AGv5p7bK8wG2sSg9OMmhdPX6l/UoCCv1 uBOELf//JSme6zuPQutCMzc9tM7uHpaRwf/voXWSurVpHeFQTfnOoXWegIPd5nUtNucHARi8VPTi wAdd70gmLgtD7OSk6EHzjOUWbqH4xNUc5nP0o9u1Nthk/T+il4c9RHMSIptinNRaJKEzagzdOpM/ 2EhbfJw0+bP7pXE3IQG1d8yzsSkM/DDGeoIFeiG0eGHcHaOz+2EUjsn+wER1V/Se8CyPcyT6ZzcL I+bp+biI/nnw6Hxi2jQXTHgIjLThop/HNNQ8LwjrFtyobqGmf/1tWMx5FfpnybPS84TVHM6if4Od nukfOe5je82XxE2UgTeIyHQCJ8JyDIOxJhZqZeZzMdYT3It8jbGeEFzt8zX/G13Uq7WCl8BYiRkI To8V0yIPWFHzU/qHa/VG2KPqAVsUxTPCWlPVQ0hG0j8l+5BZWg5Jb5rxhF71jnHAL4VbCMC5EEHc AfAg4iLArxDf89yQK/nQxKwv4HvoI5b2TOEoLj0YwZ0yhfNPIgasu+udCy+MuzHXmjHRBhYa2zaB WeGJcSlcNx7+BigciWYtBQ8fSCS5kMLxQERKv2du7LHoJPWlL5zaonDCtuCRsGVamDaFs4EWTeGa wZVPJmmoDaENR9kLBjo9U7jJUzg709OT8E5iJOypbjLc4tAneQgbNxQfzpCnBXSoKZzwBfZ+GyRh zISOvlfyi2fVyDdJ4Wz2Sw+Fs7uHZV8tBc9SuD4FDzh0mYJnArNNNIrdGBisaFwUIQ7biYj5cWjD MIFQM2E96JqW6TynWbUbL/Ywacpn90jjUSJHtnZWaJc8l/J5yIj1kVUrHQ0RMTfsOBpQmiHljQlH lr2+BByNo9r5dn/Qqh0+uJzyIQknJNWU5iJ2wb47U9EvuDUYH7i7bSBkdQPTJnyWLmvC180+0Ibd 9JkbEDvU55nvTZ7v2fja9PieJRUWYC0qaSX5XIDFkhQBU5Jd5HH4J226x4kWYM3LwN0YaXheN1L+ LJd6dMXOKvw9dK85Rz2KHYLlitKZoHlDsRNAIUn3VOD0csUOah2iLlqxQx0Ki+UWUPP6yA+4Sbjz IdyqpPeZ7LWrPwD2rxBpmDTZOwkf8KYyfQnZ84UXRjFWAREMiHuITGC8GyYqIpfkP4lFgiGDj64P m+iz6y7qYPMb4no2ZG64ngbUC+U9itCqhA6GeeGdbeGbXE/FKlUD8BzN/dOmeoDHVnZe15Afp3oD XZ6Z3mtA5iXBWVW/Nc3g7En0BACozfBCpuchOIJ9X6IrvC+3m6EVxGCCClz5GEVtSjhsjPrbIno2 EaaH6DXF1x6iRz60JHN9up4J20rsOSczr0/XA5MPI72RCh4GHQ0XmgqVIqvo7ON76GqwsoJ25jkT b7CK9wklYlOmeSB1em80Lifq2p8IRCj2CeDmEc2LUEGvZOWa5iGs6BkkGiVJuM53eRmaN0ZmMOpf B1NDVG1sy0dsxRUoRF47kxj4pqNprknCdw7+YCdRmcEN1Uvlhyj2xwPmdaXCIEZZNSyAmHwolCs6 zONnDJrjCnRoB7dSrMGgwGp0F5KhVgJTGMddNWR8DLIRkjeEQVaGPOVA3PZnILZp4pfGsWxgkC1I farYhV2DZE25wyCC5ApmJDWdKBTEIqQ8RcKfKBAiVmzrCflpMwvqlBOYc1KUMvNnY0EnkU1Y2dNY EDbFEGUIykZDHuN4C2qpQYPGTmar68RfBoLGOFyE5MBWMptxjy9Su7hgwnU1XiBH2VfoVc9FyDim SzvHfeWonPO6BapdNS00Ba++NizrkZGKkc9xCqxWqGKbeN82Zv1uMLY50OlZ8pq85GVhS6/16dQj BFZZMSwPFaptszw7uMmhfUD8kNkjWORQvdoYG6L43JSZj+Nq2hjgS2Ds2NFNqPjDTqftWT/heyy6 SVMuHVKVS9jyXOnNAP60Ypp9VQg45CGic+ZkwCiOQpUvbiF3TmCTJ9phbWFIxq6emrTYdRLTDG3y 74WOpg+pg3ugjfA0UB4Vhsi1wIDX1AIHQMpSyNGCmuoBXkp3HyeBDae5dWjek4KaUqhSU4HgMRIL 21PxzaAmtDGaRjes723yu76CBws2r8LvLF5rftfEaIrMP87vero7M7vXwMqLgpmWw0+P2Z3Aqjr0 Te/3ZJDnMjsqOjT1hwhrnqatMYHVrHd+yfxoqdvFeLLzPztVpC64eJPEznLuHiWvyb77opkmYmmC jA0lj873k8ROAs9Towk4xVKe7UnYi8LTWHTUPMSLmJlsHPKgVMNZy2sdWzyTPHlSKtgbQEYeAU7J kEo6Mn4mCpb1hnghyYt56Joymr661BD1kSa3chQ3sy4Ofwk0Gofj0fFBLSnPbA6XSXlBjHJzJeWp k+U6YPFNkseRBmtbkIes6RamTfWsMq2pXtdheZzqDXZ6JnxTJ3wosNdzOz3CZ9V5C7FdD+Rcwgd9 3R4twryIMSQxoNu1H40YXzBq7b8pmzdnrL+tA4NJFVVoe8r4VLpYS4XDODdpnQnePjVAi6O2IM0p YZbxKIBO255NnNTqgeYp5Y7OF6DLw/R9zhCZM0QoQ4SOnOlwuqb3comH6aMSwY1UlhqO0Mafdukm zHLfo8OJlXAHJ/QbOQTPdjHrItqXIHVwxlb0V33kstqqP0FEfzeo+R6vm38o6cMfAAAA//8DAFBL AwQUAAYACAAAACEA+QUFwtUAAAACAQAADwAAAGRycy9kb3ducmV2LnhtbEyPwWrDMBBE74H8g9h7 IyUNxhjLgYQWempp0ktvirWxTaSVkeTE/ftue2kvC8MsM2/q3eyduGFMQyAN65UCgdQGO1Cn4eP0 /FCCSNmQNS4QavjCBLtmuahNZcOd3vF2zJ3gEEqV0dDnPFZSprZHb9IqjEjsXUL0JrOMnbTR3Dnc O7lRqpDeDMQNvRnx0GN7PU6ee6N7m7rXdo9Pl8/TnAclX7zSerkAkXHOf5/ww87c0DDQOUxkk3Aa eEX+veyVxZblWcO2KB9BNrX8j958AwAA//8DAFBLAQItABQABgAIAAAAIQC2gziS/gAAAOEBAAAT AAAAAAAAAAAAAAAAAAAAAABbQ29udGVudF9UeXBlc10ueG1sUEsBAi0AFAAGAAgAAAAhADj9If/W AAAAlAEAAAsAAAAAAAAAAAAAAAAALwEAAF9yZWxzLy5yZWxzUEsBAi0AFAAGAAgAAAAhAJ4fwcHI DAAAcGkAAA4AAAAAAAAAAAAAAAAALgIAAGRycy9lMm9Eb2MueG1sUEsBAi0AFAAGAAgAAAAhAPkF BcLVAAAAAgEAAA8AAAAAAAAAAAAAAAAAIg8AAGRycy9kb3ducmV2LnhtbFBLBQYAAAAABAAEAPMA AAAkEAAAAAA= ">
+              <v:group id="Canvas 42" o:spid="_x0000_s1029" editas="canvas" style="width:6in;height:234.15pt;mso-position-horizontal-relative:char;mso-position-vertical-relative:line" coordsize="54864,29737" o:gfxdata="UEsDBBQABgAIAAAAIQC2gziS/gAAAOEBAAATAAAAW0NvbnRlbnRfVHlwZXNdLnhtbJSRQU7DMBBF 90jcwfIWJU67QAgl6YK0S0CoHGBkTxKLZGx5TGhvj5O2G0SRWNoz/78nu9wcxkFMGNg6quQqL6RA 0s5Y6ir5vt9lD1JwBDIwOMJKHpHlpr69KfdHjyxSmriSfYz+USnWPY7AufNIadK6MEJMx9ApD/oD OlTrorhX2lFEilmcO2RdNtjC5xDF9pCuTyYBB5bi6bQ4syoJ3g9WQ0ymaiLzg5KdCXlKLjvcW893 SUOqXwnz5DrgnHtJTxOsQfEKIT7DmDSUCaxw7Rqn8787ZsmRM9e2VmPeBN4uqYvTtW7jvijg9N/y JsXecLq0q+WD6m8AAAD//wMAUEsDBBQABgAIAAAAIQA4/SH/1gAAAJQBAAALAAAAX3JlbHMvLnJl bHOkkMFqwzAMhu+DvYPRfXGawxijTi+j0GvpHsDYimMaW0Yy2fr2M4PBMnrbUb/Q94l/f/hMi1qR JVI2sOt6UJgd+ZiDgffL8ekFlFSbvV0oo4EbChzGx4f9GRdb25HMsYhqlCwG5lrLq9biZkxWOiqY 22YiTra2kYMu1l1tQD30/bPm3wwYN0x18gb45AdQl1tp5j/sFB2T0FQ7R0nTNEV3j6o9feQzro1i OWA14Fm+Q8a1a8+Bvu/d/dMb2JY5uiPbhG/ktn4cqGU/er3pcvwCAAD//wMAUEsDBBQABgAIAAAA IQD12hsmUA0AALRtAAAOAAAAZHJzL2Uyb0RvYy54bWzsXdty47gRfU9V/kGl96wJkARI13i2Eu/u 5CGV3cpu8s6RKFspiVQoju35+5zGjReRHtGWaU4V58GjG1sE0Dg4fboBffjxab9bPKTFcZtnN0v2 g7dcpNkqX2+zu5vlv//45S/RcnEsk2yd7PIsvVl+TY/LHz/++U8fHg/XKc/v8906LRYwkh2vHw83 y/uyPFxfXR1X9+k+Of6QH9IMb27yYp+UeFrcXa2L5BHW97sr7nni6jEv1ociX6XHI179Sb+5/Kjs bzbpqvx1szmm5WJ3s8S9lepvof5+pr9XHz8k13dFcrjfrsxtJC+4i32yzfClztRPSZksvhTbE1P7 7arIj/mm/GGV76/yzWa7SlUb0BrmtVpzm2QPyVE1ZoXesTeIRxe0+/kOfQCT148YjFQ9vrt+vDu4 QcFAtkZlUCM+FfmXg2rD3fXqnw+/FYvt+mYp2HKRJXt4hHp/gefmq/GZT8Xh98NvhXnhTj+j3n3a FHv6H/22eLpZ+p7goceXi69wPe4HYRzrAU2fysUKH5BwkQjDvsIHAt/nnOv3V/fwCrLAo6iy4IWV hdX9z8/auLI3c/V4uIMDqRumfoQbH6u+O76u736/Tw6p6rtjre8Y823n/fqQ7Bb0XPWV+pDrueP1 EZ3Y0W29je7uNu4FEdl3TU6uD8Wx/JTm+wU9uFmmu932cKQbTa6Th38cS/1p+yl6Oct/2e529Dp1 kb4x9aj8ukvpA7vsX+kGrkGDogwpCEhvd8UCbbxZJqtVmpVMv3WfrFP9cujhn7k7d4W6V2WQLG/w xc62MUDwcmpb37b5PF2aKgRxF3vP3Zi+2F2hvjnPSnfxfpvlRZeBHVplvll/3naS7hrqpfLp85Oa Nm6gP+frr5hKRbm7zTW0JdnqPgeyrcpCmTOuOJpPBtYn/4Ab/S1/WgR0G3QXmNHklIvyCS9jptrX +9wz9kQQY9bSrPYiEXrqCoyGmZFCRszNao/53DqAhQfreMY9C6wCquMH+qbrddcS0+uPWC9ulhkW tGVtBGjEj4e/finh6moGUNv1FWZEgQzqkcJX6psxgBbw2ABaBYH01YOAVnoei9WQ8MCPgtaINHHW AkZyXcPZ2BkQ1fV9KGstOMh5F5R1S5RBWee4xqGNe/e5cdTZZOvE3V3mGjxjbD9AvzHGhhafpoex bi5bjFUL84swVnhhKDTGAmzD1oQOgzhmhjjxADP2rSFWtDr9YhA7Ah8Tjo7dfike0vXiNs8yrDl5 scBb1SJ4m2k6dixvnzK1nCsmpziPiUTSbF29B/xR76nlR/EmAI82QkNex51FkYOHhQGxIQzbBnzs 77TSqkf/oUe0OlnazAIRB6Ea/DhkQaQ6v1pfwzCSdvBlyCQ1oR+YVqrNrsn+cyvtLqPbKJPt7uds vSi/HsD/k6LIH81X0PtnEMQzSFw3+zuDwI3N/sonNfXQv5s+9qdxiAaBhl2RCPPAxWhvEmeIE0rH DHkYzukiL/LJp8DpEHGFnnKqyuWE8OC7OlAbBW/U91MvXoLSjUPkMGEbRM6sUwOJXCg8H3iFceAc KGAjYktLIl9iYbARs+VhDSYnKwteVFmouFy3DYcg78HlPHBX3Xmay+F5hcsUnJhndUytISaPGeMx pgN1W73RtttmNoc4lzrMcTO9dJ0BuO4KutxgoL74IhGzY0jTY3PAO+2Tls0xRz2HhsxRbVKyiPu+ slTha31KAl85t4vOW4XMbn418PX4vy9J8dqgeQxGB2ash+aU0Tmm6sgYwv4ORqdYG0agxugIhSq2 dw6jYwIKZpPS1WDJZ34YgrorpSQOffB0grVq2IXHpTRoziMZq+XbAfFJjNlP5cjo3dr0SbL+LzHL /Q5KOemPdQ1OSSyKLloRhi6deR98pKk5Tpn3Sev9DpjcdB4KTDL0ZQx7pOVJ32fCBjpWXfdlJMck fiChZq1vINMLxbxxmB9yaA3mZ9a0QcyPIZLziWLTSHDBfNYK+bspTI35sVBWFryoslAxv24bDnDe hfk5ZzbMzzF/48rPM7/eRs/MjzSBsaPlIbkS7eC1GG86yRLPzWiLsDoOo5sdiLBMBAzsTs9rJpA5 UYt8xQFGl/IqkeASCKswA+nokfJYwgWKp8yvvgh2aHnQNDS7s3JajfkxxI6K+Wnebca5R8sj9a6t 2fEA4EtJL4LvQIgwbsG3YCGzoh3zZKBFQ5ulHkD1gIeY2DN7o0x0bwQ6YfZGbKoZVvJ6yEJix9mZ 2MCLAyMUE2fg0rq2zcQKJsZlb05PvwS2jMLeJGKlOnvDc0U5BrK3IBQRIjklQMWMRwqMKpTvZl4N 9iacBUZylrUwbfaGJuvOM+ytrZB8i731NHpmb5Nnb+2iiwmxN6cOOfZWpwZDEBbxsPQF2KCa117A Uc0Gl67mtfAFFn6XGHl74a7SIC+BsCOzN+kS5CfsDW8ZrOjW7Rx769LtgELDdDubiaWhNFlXFnsx EFgzuChC4rWVA/NjGftGCglB5+h+XehcMTJT1DRrdePlG6bM9lztgcUiZPcqRx+ERah+9VFBq0IM EXFPM5U6FiGHC+yjatpRkgj4MtOUS2DROGzP5cx1XbM0y9ggtoeCG0lKKY1E7IF2t2K9b5I9kHZn QPLKwLS5nnNlw/Xajmx84dhd1dzX5pnqTZ7qOUnWTPMJUT03nR28OkwaKNRhSoqQa6EuYgFD9R0c ukLXgDiBWf5HKYFh7dT491RzR1lNHRieMr16jNih0zktTuELBqCm03nAIMX0dKZ0uE7nS4lKEVgB dDPGJI/bmXgRRgJeQIuoD7E2Vm4w87zmLg/MjHfILkyZ553EnIFLZA4EIl8wGRkXjSHpwRsbQBSJ yCPRT9E8lIqgHEwPx1vVimBjAb6glqh5FRCNQ/MwgxuinlnCBtE8nZLV5RscoxK0VoRv0jydnNQG EDHa66fN8pwcaliekUNd4su4Qg/L62nyTPLeAy+HZGP1Jq3aJJ8QyXOqkSV5gD/jhgOxlSEhgkVf Lf8IvJDnhZ2K4yFtBxKooTUYY+earvOr9fqroHVsNc9lyU85nuOuPWoeUEbxuC41z+Zp1QKKNino 6cnFNvZV1NU8UHgZaZ4Xi0CGLd0WUgrYnx5phXAzw5sZnjmkoHtXt3SVBw6FHC8aikLY0hMivKMg JPKsllyDoShkFoZGCTWr6pbLCHkjlABTrUVPgKk3wzVwo1kCbMHHYkI9wLTv6bCvYYSe1GmP3tSF RUSXANfQR1eDwBQGOAg5awuEYRxRLbCi8FLoEHQGoBmAngWgCP6kPd4CUOiEuYEA1KhWknHcFkFQ yjAyADkt+fsBIMdKT9hP9K1cps1X2oCyBkCUTH6VwoUFg5RMrXAFIY5gsTqaKQoKYyGpIJH0gygU Akc5gATP8DPDz/PwA8dswg+c7GVRGBZEic0G2kVlEOPwilYcNnbdGm9Xs7wqDhtF4opc6kNnMvFc jcYgiQtbzYTnGbBAJbIftMBC8gCDZSJinOSijxqq1a0FQVBZ8EVloa5yddlwgKOi1nFPaKIsuvZl JXLpY6kM16OUvHHrOtmrsbveJs8q1+RVLgdZ00tluoDG0jvUur8MX+GgMoTioZJcajdpC18l9pbb UqZxAkzFdGiGXYLfjaxzUV1vX6jp/Klb53o2l4kBV0xP60/Phpo19GlkMLt2GoDT8RAAp/JDcSR1 UbiD27lSTZ1Th5mFLhl7f9SEM5g4ZabF72xtlEv9nLsvwYe+EZDrI8LA/icpUVaB/q4ELmyHV3sd R0th6hu4FP6Mw+/AujTqGH73ohSm0qb0QCBRjPrB5kB8M4UJjKJB9GR1bZ3Y1Y/vtOTQIc17EDvX aZrYtQWS54ldR2NnSvceMDkocelSTVOjdLHLj1lGp49xqwUa5yIqbSm0uwuRwTwtTuMCU9ms+WOc H8IdN/0eCZ0bmFPpznlTN6Fz2xBOcwd0jILic69KHeBQSnUkMqEu9pTG+oS62tIZMm5HGmc3qNtw iDtzu5nbdZ1Ijb2ELW4XOsF9YOogDqRnd8l0bTmV2Pxo9zmPEloijjWr+iWQaBRqR4cn16mdVuDp qzEYn848XB27QbCNXEt3+qi4E+mui501pDvaiG4sqFPTjIVJMzwXjGuGVw/Az5Huepo887yp8zzf FSJOjuedRM5678ALeB7EdHdaCMdBcRy79xuRM7J54ag7+n2Xy7wEvI6s3OEQDgO0J0RPn8/REN0a RSLuLLjTHC2y5WenaOvCXYTjhKGpUEDNgyjEWDfHVmJ/KSpFlHA316RN5vcfJqzZ4SyhNq9zcdlA Xudjy4EX6Zo0zumHVtq1sYHPODxfa3YIQhUy9Ycer/5Vh2qj7CWQh2b6m//yC+3a6MkU4C1DU3sC SwsqFhTqNSHgiy/IFNQrQbiPgwz079BUsSQYJCcuT0OKPSdM93j/kK56jxInmJvPn+yFrBecoTtl 1HGVB1bXahyjTyz8XF0L22rwcyW6UJIjaynsqTeOj4sYR6w6Yevtf+jAv2glCPjOin4ZTCWb7vTP mNFvj9Wf43H9x9Y+/h8AAP//AwBQSwMEFAAGAAgAAAAhAFQD1C/XAAAAAgEAAA8AAABkcnMvZG93 bnJldi54bWxMj0tPwzAQhO+V+h+svVMHCCZEcXrgcSlSEQXEdRsvSWi8jmL3wb9n4QKXkUazmvm2 Wp78oA40xT6whfNFBoq4Ca7n1sLry8NZASomZIdDYLLwRRGW9XxWYenCkZ/psEmtkhKOJVroUhpL rWPTkce4CCOxZB9h8pjETq12Ex6l3A/6IsuM9tizLHQ40m1HzW6z9xYe797WJt99rvB9fX99MzwZ vKKVtfMZqESn9HcJP+zCDbUAbcOeXVSDBfki/apkhcnFbi3kprgEXVf6P3r9DQAA//8DAFBLAQIt ABQABgAIAAAAIQC2gziS/gAAAOEBAAATAAAAAAAAAAAAAAAAAAAAAABbQ29udGVudF9UeXBlc10u eG1sUEsBAi0AFAAGAAgAAAAhADj9If/WAAAAlAEAAAsAAAAAAAAAAAAAAAAALwEAAF9yZWxzLy5y ZWxzUEsBAi0AFAAGAAgAAAAhAPXaGyZQDQAAtG0AAA4AAAAAAAAAAAAAAAAALgIAAGRycy9lMm9E b2MueG1sUEsBAi0AFAAGAAgAAAAhAFQD1C/XAAAAAgEAAA8AAAAAAAAAAAAAAAAAqg8AAGRycy9k b3ducmV2LnhtbFBLBQYAAAAABAAEAPMAAACuEAAAAAA= ">
                 <v:shapetype id="_x0000_t75" coordsize="21600,21600" o:spt="75" o:preferrelative="t" path="m@4@5l@4@11@9@11@9@5xe" filled="f" stroked="f">
                   <v:stroke joinstyle="miter"/>
                   <v:formulas>
@@ -2687,8 +2718,8 @@
                   <v:fill o:detectmouseclick="t"/>
                   <v:path o:connecttype="none"/>
                 </v:shape>
-                <v:group id="Group 222" o:spid="_x0000_s1031" style="position:absolute;left:30560;top:12345;width:7265;height:4332" coordorigin="28760,10545" coordsize="7265,4331" o:gfxdata="UEsDBBQABgAIAAAAIQCi+E9TBAEAAOwBAAATAAAAW0NvbnRlbnRfVHlwZXNdLnhtbJSRy07DMBBF 90j8g+UtShxYIISadEGAHSAoHzCyJ4lFYlseN7R/z7iPDaJIXdpzz5wre7HcTKOYMZL1rpbXZSUF Ou2NdX0tP1dPxZ0UlMAZGL3DWm6R5LK5vFistgFJMO2olkNK4V4p0gNOQKUP6HjS+ThB4mPsVQD9 BT2qm6q6Vdq7hC4VKe+QzaLFDtZjEo8bvt43iTiSFA/7YHbVEkIYrYbETdXszC9LcTCUTO4yNNhA V1xDqj8NeXJacOBe+WmiNSjeIKYXmLiGMpFUH/060AABOVj+vyp3najwXWc1lm2k5wx/ZPhY75TG +G8XcT5X0DL2jvNxu9r9VfMDAAD//wMAUEsDBBQABgAIAAAAIQBsBtX+2AAAAJkBAAALAAAAX3Jl bHMvLnJlbHOkkMFKAzEQhu+C7xDm7mbbg4g025vQa63gNSSz2eAmE2biat/eWBBc6c3jzM9838/s 9p9pVguyRMoGNl0PCrMjH3Mw8HJ6unsAJdVmb2fKaOCMAvvh9mZ3xNnWdiRTLKIaJYuBqdbyqLW4 CZOVjgrmlozEydY2ctDFujcbUG/7/l7zbwYMK6Y6eAN88FtQp3Np5j/sFB2T0Fg7R0nTOEZ3jao9 feQjLo1iOWA14FkuS8ala+VAX/du/ukNTO/lebIFX5tkZb9E8h01/08HvXro8AUAAP//AwBQSwME FAAGAAgAAAAhADMvBZ5BAAAAOQAAABUAAABkcnMvZ3JvdXBzaGFwZXhtbC54bWyysa/IzVEoSy0q zszPs1Uy1DNQUkjNS85PycxLt1UKDXHTtVBSKC5JzEtJzMnPS7VVqkwtVrK34+UCAAAA//8DAFBL AwQUAAYACAAAACEAO2whc70AAADZAAAADwAAAGRycy9kb3ducmV2LnhtbESPzQrCMBCE74LvEPau aSuKFKOIqHgQwR8Qb0uztsVmU5rY6tsbQfA4zMw3zGzxMpVoqXGlZQXxMAJBnFldcq7gct4MpiCc R9ZYWSYFb3KwmPd7M0y17fhI7cnnIkDYpaig8L5OpXRZQQbd0NbEwbvbxqAPssmlbrALcFPJJIom 0mDJYaHAmlYFZY/T0yjYdtgtR/G63T/uq/ftPD5c9zEp1e+B8PTy/+SvutMKkiSB75PwAuT8AwAA //8DAFBLAQItABQABgAIAAAAIQCi+E9TBAEAAOwBAAATAAAAAAAAAAAAAAAAAAAAAABbQ29udGVu dF9UeXBlc10ueG1sUEsBAi0AFAAGAAgAAAAhAGwG1f7YAAAAmQEAAAsAAAAAAAAAAAAAAAAANQEA AF9yZWxzLy5yZWxzUEsBAi0AFAAGAAgAAAAhADMvBZ5BAAAAOQAAABUAAAAAAAAAAAAAAAAANgIA AGRycy9ncm91cHNoYXBleG1sLnhtbFBLAQItABQABgAIAAAAIQA7bCFzvQAAANkAAAAPAAAAAAAA AAAAAAAAAKoCAABkcnMvZG93bnJldi54bWxQSwUGAAAAAAQABAD6AAAAlAMAAAAA ">
-                  <v:oval id="Oval 272" o:spid="_x0000_s1032" style="position:absolute;left:28825;top:10545;width:7200;height:4321;visibility:visible;mso-wrap-style:square;v-text-anchor:middle" o:gfxdata="UEsDBBQABgAIAAAAIQDw94q7/QAAAOIBAAATAAAAW0NvbnRlbnRfVHlwZXNdLnhtbJSRzUrEMBDH 74LvEOYqbaoHEWm6B6tHFV0fYEimbdg2CZlYd9/edD8u4goeZ+b/8SOpV9tpFDNFtt4puC4rEOS0 N9b1Cj7WT8UdCE7oDI7ekYIdMayay4t6vQvEIrsdKxhSCvdSsh5oQi59IJcvnY8TpjzGXgbUG+xJ 3lTVrdTeJXKpSEsGNHVLHX6OSTxu8/pAEmlkEA8H4dKlAEMYrcaUSeXszI+W4thQZudew4MNfJUx QP7asFzOFxx9L/lpojUkXjGmZ5wyhjSRJQ8YKGvKv1MWzIkL33VWU9lGfl98J6hz4cZ/uUjzf7Pb bHuj+ZQu9z/UfAMAAP//AwBQSwMEFAAGAAgAAAAhADHdX2HSAAAAjwEAAAsAAABfcmVscy8ucmVs c6SQwWrDMAyG74O9g9G9cdpDGaNOb4VeSwe7CltJTGPLWCZt376mMFhGbzvqF/o+8e/2tzCpmbJ4 jgbWTQuKomXn42Dg63xYfYCSgtHhxJEM3Elg372/7U40YalHMvokqlKiGBhLSZ9aix0poDScKNZN zzlgqWMedEJ7wYH0pm23Ov9mQLdgqqMzkI9uA+p8T9X8hx28zSzcl8Zy0Nz33r6iasfXeKK5UjAP VAy4LM8w09zU50C/9q7/6ZURE31X/kL8TKv1x6wXNXYPAAAA//8DAFBLAwQUAAYACAAAACEAMy8F nkEAAAA5AAAAEAAAAGRycy9zaGFwZXhtbC54bWyysa/IzVEoSy0qzszPs1Uy1DNQUkjNS85PycxL t1UKDXHTtVBSKC5JzEtJzMnPS7VVqkwtVrK34+UCAAAA//8DAFBLAwQUAAYACAAAACEALVS6TbsA AADZAAAADwAAAGRycy9kb3ducmV2LnhtbESPzQrCMBCE70LfIexdU4uolEbBguBJ8AfE29KsbTHZ lCZafXsjCB6HmfmGKdYva8STet86VjCdpCCIK6dbrhWcT9vxEoQPyBqNY1LwJg/rVTIqMNdu4AM9 j6EWEcI+RwVNCF0upa8asugnriOO3s31FkOUfS11j0OEWyOzNJ1Liy3HhQY7Khuq7seHVTDb2dne vA8DX7fGcJld7GJzUSoZgQj0Cv/kr7rTCrJFBt8n8QXI1QcAAP//AwBQSwECLQAUAAYACAAAACEA 8PeKu/0AAADiAQAAEwAAAAAAAAAAAAAAAAAAAAAAW0NvbnRlbnRfVHlwZXNdLnhtbFBLAQItABQA BgAIAAAAIQAx3V9h0gAAAI8BAAALAAAAAAAAAAAAAAAAAC4BAABfcmVscy8ucmVsc1BLAQItABQA BgAIAAAAIQAzLwWeQQAAADkAAAAQAAAAAAAAAAAAAAAAACkCAABkcnMvc2hhcGV4bWwueG1sUEsB Ai0AFAAGAAgAAAAhAC1Uuk27AAAA2QAAAA8AAAAAAAAAAAAAAAAAmAIAAGRycy9kb3ducmV2Lnht bFBLBQYAAAAABAAEAPUAAACAAwAAAAA= " filled="f" strokecolor="#243f60 [1604]" strokeweight="2pt">
+                <v:group id="Group 61" o:spid="_x0000_s1031" style="position:absolute;left:30625;top:12345;width:7200;height:4333" coordorigin="28825,10545" coordsize="7200,4332" o:gfxdata="UEsDBBQABgAIAAAAIQCi+E9TBAEAAOwBAAATAAAAW0NvbnRlbnRfVHlwZXNdLnhtbJSRy07DMBBF 90j8g+UtShxYIISadEGAHSAoHzCyJ4lFYlseN7R/z7iPDaJIXdpzz5wre7HcTKOYMZL1rpbXZSUF Ou2NdX0tP1dPxZ0UlMAZGL3DWm6R5LK5vFistgFJMO2olkNK4V4p0gNOQKUP6HjS+ThB4mPsVQD9 BT2qm6q6Vdq7hC4VKe+QzaLFDtZjEo8bvt43iTiSFA/7YHbVEkIYrYbETdXszC9LcTCUTO4yNNhA V1xDqj8NeXJacOBe+WmiNSjeIKYXmLiGMpFUH/060AABOVj+vyp3najwXWc1lm2k5wx/ZPhY75TG +G8XcT5X0DL2jvNxu9r9VfMDAAD//wMAUEsDBBQABgAIAAAAIQBsBtX+2AAAAJkBAAALAAAAX3Jl bHMvLnJlbHOkkMFKAzEQhu+C7xDm7mbbg4g025vQa63gNSSz2eAmE2biat/eWBBc6c3jzM9838/s 9p9pVguyRMoGNl0PCrMjH3Mw8HJ6unsAJdVmb2fKaOCMAvvh9mZ3xNnWdiRTLKIaJYuBqdbyqLW4 CZOVjgrmlozEydY2ctDFujcbUG/7/l7zbwYMK6Y6eAN88FtQp3Np5j/sFB2T0Fg7R0nTOEZ3jao9 feQjLo1iOWA14FkuS8ala+VAX/du/ukNTO/lebIFX5tkZb9E8h01/08HvXro8AUAAP//AwBQSwME FAAGAAgAAAAhADMvBZ5BAAAAOQAAABUAAABkcnMvZ3JvdXBzaGFwZXhtbC54bWyysa/IzVEoSy0q zszPs1Uy1DNQUkjNS85PycxLt1UKDXHTtVBSKC5JzEtJzMnPS7VVqkwtVrK34+UCAAAA//8DAFBL AwQUAAYACAAAACEAdstdIb0AAADYAAAADwAAAGRycy9kb3ducmV2LnhtbESPzQrCMBCE74LvEPau aRVFSqOIqHgQwR8Qb0uztsVmU5rY6tsbQfA4zMw3TLp4mUq01LjSsoJ4GIEgzqwuOVdwOW8GMxDO I2usLJOCNzlYzPu9FBNtOz5Se/K5CBB2CSoovK8TKV1WkEE3tDVx8O62MeiDbHKpG+wC3FRyFEVT abDksFBgTauCssfpaRRsO+yW43jd7h/31ft2nhyu+5iU6vdAeHr5f/JX3WkF0xi+R8IJkPMPAAAA //8DAFBLAQItABQABgAIAAAAIQCi+E9TBAEAAOwBAAATAAAAAAAAAAAAAAAAAAAAAABbQ29udGVu dF9UeXBlc10ueG1sUEsBAi0AFAAGAAgAAAAhAGwG1f7YAAAAmQEAAAsAAAAAAAAAAAAAAAAANQEA AF9yZWxzLy5yZWxzUEsBAi0AFAAGAAgAAAAhADMvBZ5BAAAAOQAAABUAAAAAAAAAAAAAAAAANgIA AGRycy9ncm91cHNoYXBleG1sLnhtbFBLAQItABQABgAIAAAAIQB2y10hvQAAANgAAAAPAAAAAAAA AAAAAAAAAKoCAABkcnMvZG93bnJldi54bWxQSwUGAAAAAAQABAD6AAAAlAMAAAAA ">
+                  <v:oval id="Oval 113" o:spid="_x0000_s1032" style="position:absolute;left:28825;top:10545;width:7200;height:4321;visibility:visible;mso-wrap-style:square;v-text-anchor:middle" o:gfxdata="UEsDBBQABgAIAAAAIQDw94q7/QAAAOIBAAATAAAAW0NvbnRlbnRfVHlwZXNdLnhtbJSRzUrEMBDH 74LvEOYqbaoHEWm6B6tHFV0fYEimbdg2CZlYd9/edD8u4goeZ+b/8SOpV9tpFDNFtt4puC4rEOS0 N9b1Cj7WT8UdCE7oDI7ekYIdMayay4t6vQvEIrsdKxhSCvdSsh5oQi59IJcvnY8TpjzGXgbUG+xJ 3lTVrdTeJXKpSEsGNHVLHX6OSTxu8/pAEmlkEA8H4dKlAEMYrcaUSeXszI+W4thQZudew4MNfJUx QP7asFzOFxx9L/lpojUkXjGmZ5wyhjSRJQ8YKGvKv1MWzIkL33VWU9lGfl98J6hz4cZ/uUjzf7Pb bHuj+ZQu9z/UfAMAAP//AwBQSwMEFAAGAAgAAAAhADHdX2HSAAAAjwEAAAsAAABfcmVscy8ucmVs c6SQwWrDMAyG74O9g9G9cdpDGaNOb4VeSwe7CltJTGPLWCZt376mMFhGbzvqF/o+8e/2tzCpmbJ4 jgbWTQuKomXn42Dg63xYfYCSgtHhxJEM3Elg372/7U40YalHMvokqlKiGBhLSZ9aix0poDScKNZN zzlgqWMedEJ7wYH0pm23Ov9mQLdgqqMzkI9uA+p8T9X8hx28zSzcl8Zy0Nz33r6iasfXeKK5UjAP VAy4LM8w09zU50C/9q7/6ZURE31X/kL8TKv1x6wXNXYPAAAA//8DAFBLAwQUAAYACAAAACEAMy8F nkEAAAA5AAAAEAAAAGRycy9zaGFwZXhtbC54bWyysa/IzVEoSy0qzszPs1Uy1DNQUkjNS85PycxL t1UKDXHTtVBSKC5JzEtJzMnPS7VVqkwtVrK34+UCAAAA//8DAFBLAwQUAAYACAAAACEAROKbCroA AADZAAAADwAAAGRycy9kb3ducmV2LnhtbERPSwrCMBDdC94hzF5Tq6iUxoKC4ErwA+JuaMa2mExK E63e3giCu3m87+TFyxrxpM43jhVMxgkI4tLphisF59N2tAThA7JG45gUvMlDsRoOcsy06/lAz2Oo RAxhn6GCOoQ2k9KXNVn0Y9cSR+7mOoshwq6SusM+hlsj0ySZS4sNx4YaW9rUVN6PD6tgtrOzvXkf er5ujeFNerGL9UWp4QBEoFf4K3/WnY7bJ1P4fhIvkKsPAAAA//8DAFBLAQItABQABgAIAAAAIQDw 94q7/QAAAOIBAAATAAAAAAAAAAAAAAAAAAAAAABbQ29udGVudF9UeXBlc10ueG1sUEsBAi0AFAAG AAgAAAAhADHdX2HSAAAAjwEAAAsAAAAAAAAAAAAAAAAALgEAAF9yZWxzLy5yZWxzUEsBAi0AFAAG AAgAAAAhADMvBZ5BAAAAOQAAABAAAAAAAAAAAAAAAAAAKQIAAGRycy9zaGFwZXhtbC54bWxQSwEC LQAUAAYACAAAACEAROKbCroAAADZAAAADwAAAAAAAAAAAAAAAACYAgAAZHJzL2Rvd25yZXYueG1s UEsFBgAAAAAEAAQA9QAAAH8DAAAAAA== " filled="f" strokecolor="#243f60 [1604]" strokeweight="2pt">
                     <v:textbox>
                       <w:txbxContent>
                         <w:p>
@@ -2701,7 +2732,7 @@
                       </w:txbxContent>
                     </v:textbox>
                   </v:oval>
-                  <v:shape id="TextBox 4" o:spid="_x0000_s1033" type="#_x0000_t202" style="position:absolute;left:28760;top:10863;width:6782;height:4014;visibility:visible;mso-wrap-style:none;v-text-anchor:top" o:gfxdata="UEsDBBQABgAIAAAAIQDw94q7/QAAAOIBAAATAAAAW0NvbnRlbnRfVHlwZXNdLnhtbJSRzUrEMBDH 74LvEOYqbaoHEWm6B6tHFV0fYEimbdg2CZlYd9/edD8u4goeZ+b/8SOpV9tpFDNFtt4puC4rEOS0 N9b1Cj7WT8UdCE7oDI7ekYIdMayay4t6vQvEIrsdKxhSCvdSsh5oQi59IJcvnY8TpjzGXgbUG+xJ 3lTVrdTeJXKpSEsGNHVLHX6OSTxu8/pAEmlkEA8H4dKlAEMYrcaUSeXszI+W4thQZudew4MNfJUx QP7asFzOFxx9L/lpojUkXjGmZ5wyhjSRJQ8YKGvKv1MWzIkL33VWU9lGfl98J6hz4cZ/uUjzf7Pb bHuj+ZQu9z/UfAMAAP//AwBQSwMEFAAGAAgAAAAhADHdX2HSAAAAjwEAAAsAAABfcmVscy8ucmVs c6SQwWrDMAyG74O9g9G9cdpDGaNOb4VeSwe7CltJTGPLWCZt376mMFhGbzvqF/o+8e/2tzCpmbJ4 jgbWTQuKomXn42Dg63xYfYCSgtHhxJEM3Elg372/7U40YalHMvokqlKiGBhLSZ9aix0poDScKNZN zzlgqWMedEJ7wYH0pm23Ov9mQLdgqqMzkI9uA+p8T9X8hx28zSzcl8Zy0Nz33r6iasfXeKK5UjAP VAy4LM8w09zU50C/9q7/6ZURE31X/kL8TKv1x6wXNXYPAAAA//8DAFBLAwQUAAYACAAAACEAMy8F nkEAAAA5AAAAEAAAAGRycy9zaGFwZXhtbC54bWyysa/IzVEoSy0qzszPs1Uy1DNQUkjNS85PycxL t1UKDXHTtVBSKC5JzEtJzMnPS7VVqkwtVrK34+UCAAAA//8DAFBLAwQUAAYACAAAACEAO7rRJr8A AADZAAAADwAAAGRycy9kb3ducmV2LnhtbESPy27CMBRE90j8g3X3xUnKM8JhQYvErrw+4Cq+jdPE 11FsXv16jITEcjQzZzTL1c224kK9rx0rSEcJCOLS6ZorBafj5mMOwgdkja1jUnAnD6tiOFhirt2V 93Q5hEpECPscFZgQulxKXxqy6EeuI47er+sthij7SuoerxFuW5klyVRarDkuGOxobahsDmerYJ7Y n6ZZZDtvx//pxKy/3Hf3p9RwACLQLbyTr+pWK8hmn/B8El+ALB4AAAD//wMAUEsBAi0AFAAGAAgA AAAhAPD3irv9AAAA4gEAABMAAAAAAAAAAAAAAAAAAAAAAFtDb250ZW50X1R5cGVzXS54bWxQSwEC LQAUAAYACAAAACEAMd1fYdIAAACPAQAACwAAAAAAAAAAAAAAAAAuAQAAX3JlbHMvLnJlbHNQSwEC LQAUAAYACAAAACEAMy8FnkEAAAA5AAAAEAAAAAAAAAAAAAAAAAApAgAAZHJzL3NoYXBleG1sLnht bFBLAQItABQABgAIAAAAIQA7utEmvwAAANkAAAAPAAAAAAAAAAAAAAAAAJgCAABkcnMvZG93bnJl di54bWxQSwUGAAAAAAQABAD1AAAAhAMAAAAA " filled="f" stroked="f">
+                  <v:shape id="TextBox 4" o:spid="_x0000_s1033" type="#_x0000_t202" style="position:absolute;left:29064;top:10865;width:6782;height:4013;visibility:visible;mso-wrap-style:none;v-text-anchor:top" o:gfxdata="UEsDBBQABgAIAAAAIQDw94q7/QAAAOIBAAATAAAAW0NvbnRlbnRfVHlwZXNdLnhtbJSRzUrEMBDH 74LvEOYqbaoHEWm6B6tHFV0fYEimbdg2CZlYd9/edD8u4goeZ+b/8SOpV9tpFDNFtt4puC4rEOS0 N9b1Cj7WT8UdCE7oDI7ekYIdMayay4t6vQvEIrsdKxhSCvdSsh5oQi59IJcvnY8TpjzGXgbUG+xJ 3lTVrdTeJXKpSEsGNHVLHX6OSTxu8/pAEmlkEA8H4dKlAEMYrcaUSeXszI+W4thQZudew4MNfJUx QP7asFzOFxx9L/lpojUkXjGmZ5wyhjSRJQ8YKGvKv1MWzIkL33VWU9lGfl98J6hz4cZ/uUjzf7Pb bHuj+ZQu9z/UfAMAAP//AwBQSwMEFAAGAAgAAAAhADHdX2HSAAAAjwEAAAsAAABfcmVscy8ucmVs c6SQwWrDMAyG74O9g9G9cdpDGaNOb4VeSwe7CltJTGPLWCZt376mMFhGbzvqF/o+8e/2tzCpmbJ4 jgbWTQuKomXn42Dg63xYfYCSgtHhxJEM3Elg372/7U40YalHMvokqlKiGBhLSZ9aix0poDScKNZN zzlgqWMedEJ7wYH0pm23Ov9mQLdgqqMzkI9uA+p8T9X8hx28zSzcl8Zy0Nz33r6iasfXeKK5UjAP VAy4LM8w09zU50C/9q7/6ZURE31X/kL8TKv1x6wXNXYPAAAA//8DAFBLAwQUAAYACAAAACEAMy8F nkEAAAA5AAAAEAAAAGRycy9zaGFwZXhtbC54bWyysa/IzVEoSy0qzszPs1Uy1DNQUkjNS85PycxL t1UKDXHTtVBSKC5JzEtJzMnPS7VVqkwtVrK34+UCAAAA//8DAFBLAwQUAAYACAAAACEAsqnNjrkA AADZAAAADwAAAGRycy9kb3ducmV2LnhtbERPyQrCMBC9C/5DmLumFRUtRg8u4M31A4ZmbGqbSWni +vVGELzN460zWzxtLe7U+tKxgrSfgCDOnS65UHA+bXoTED4ga6wdk4IXeVjMu50ZZto9+ED3YyhE DGGfoQITQpNJ6XNDFn3fNcSRu7jWYoiwLaRu8RHDbS0HSTKWFkuODQYbWhrKq+PNKpgkdldV08He 2+E7HZnlyq2bq1LdDohAz/BX/qxbHbenQ/h+Ei+Q8w8AAAD//wMAUEsBAi0AFAAGAAgAAAAhAPD3 irv9AAAA4gEAABMAAAAAAAAAAAAAAAAAAAAAAFtDb250ZW50X1R5cGVzXS54bWxQSwECLQAUAAYA CAAAACEAMd1fYdIAAACPAQAACwAAAAAAAAAAAAAAAAAuAQAAX3JlbHMvLnJlbHNQSwECLQAUAAYA CAAAACEAMy8FnkEAAAA5AAAAEAAAAAAAAAAAAAAAAAApAgAAZHJzL3NoYXBleG1sLnhtbFBLAQIt ABQABgAIAAAAIQCyqc2OuQAAANkAAAAPAAAAAAAAAAAAAAAAAJgCAABkcnMvZG93bnJldi54bWxQ SwUGAAAAAAQABAD1AAAAfgMAAAAA " filled="f" stroked="f">
                     <v:textbox style="mso-fit-shape-to-text:t">
                       <w:txbxContent>
                         <w:p>
@@ -2709,13 +2740,6 @@
                             <w:pStyle w:val="NormalWeb"/>
                             <w:spacing w:before="0" w:beforeAutospacing="0" w:after="0" w:afterAutospacing="0"/>
                             <w:jc w:val="center"/>
-                            <w:rPr>
-                              <w:rFonts w:asciiTheme="minorHAnsi" w:hAnsi="Calibri" w:cstheme="minorBidi"/>
-                              <w:color w:val="000000" w:themeColor="text1"/>
-                              <w:kern w:val="24"/>
-                              <w:sz w:val="20"/>
-                              <w:szCs w:val="20"/>
-                            </w:rPr>
                           </w:pPr>
                           <w:r>
                             <w:rPr>
@@ -2725,17 +2749,7 @@
                               <w:sz w:val="20"/>
                               <w:szCs w:val="20"/>
                             </w:rPr>
-                            <w:t>Predic</w:t>
-                          </w:r>
-                          <w:r>
-                            <w:rPr>
-                              <w:rFonts w:asciiTheme="minorHAnsi" w:hAnsi="Calibri" w:cstheme="minorBidi"/>
-                              <w:color w:val="000000" w:themeColor="text1"/>
-                              <w:kern w:val="24"/>
-                              <w:sz w:val="20"/>
-                              <w:szCs w:val="20"/>
-                            </w:rPr>
-                            <w:t>ted</w:t>
+                            <w:t>Predicted</w:t>
                           </w:r>
                         </w:p>
                         <w:p>
@@ -2759,8 +2773,8 @@
                     </v:textbox>
                   </v:shape>
                 </v:group>
-                <v:group id="Group 223" o:spid="_x0000_s1034" style="position:absolute;left:30700;top:2438;width:7200;height:4320" coordorigin="28900,638" coordsize="7200,4320" o:gfxdata="UEsDBBQABgAIAAAAIQCi+E9TBAEAAOwBAAATAAAAW0NvbnRlbnRfVHlwZXNdLnhtbJSRy07DMBBF 90j8g+UtShxYIISadEGAHSAoHzCyJ4lFYlseN7R/z7iPDaJIXdpzz5wre7HcTKOYMZL1rpbXZSUF Ou2NdX0tP1dPxZ0UlMAZGL3DWm6R5LK5vFistgFJMO2olkNK4V4p0gNOQKUP6HjS+ThB4mPsVQD9 BT2qm6q6Vdq7hC4VKe+QzaLFDtZjEo8bvt43iTiSFA/7YHbVEkIYrYbETdXszC9LcTCUTO4yNNhA V1xDqj8NeXJacOBe+WmiNSjeIKYXmLiGMpFUH/060AABOVj+vyp3najwXWc1lm2k5wx/ZPhY75TG +G8XcT5X0DL2jvNxu9r9VfMDAAD//wMAUEsDBBQABgAIAAAAIQBsBtX+2AAAAJkBAAALAAAAX3Jl bHMvLnJlbHOkkMFKAzEQhu+C7xDm7mbbg4g025vQa63gNSSz2eAmE2biat/eWBBc6c3jzM9838/s 9p9pVguyRMoGNl0PCrMjH3Mw8HJ6unsAJdVmb2fKaOCMAvvh9mZ3xNnWdiRTLKIaJYuBqdbyqLW4 CZOVjgrmlozEydY2ctDFujcbUG/7/l7zbwYMK6Y6eAN88FtQp3Np5j/sFB2T0Fg7R0nTOEZ3jao9 feQjLo1iOWA14FkuS8ala+VAX/du/ukNTO/lebIFX5tkZb9E8h01/08HvXro8AUAAP//AwBQSwME FAAGAAgAAAAhADMvBZ5BAAAAOQAAABUAAABkcnMvZ3JvdXBzaGFwZXhtbC54bWyysa/IzVEoSy0q zszPs1Uy1DNQUkjNS85PycxLt1UKDXHTtVBSKC5JzEtJzMnPS7VVqkwtVrK34+UCAAAA//8DAFBL AwQUAAYACAAAACEAVCCE6L0AAADZAAAADwAAAGRycy9kb3ducmV2LnhtbESPzQrCMBCE74LvEPau aSuKFKOIqHgQwR8Qb0uztsVmU5rY6tsbQfA4zMw3zGzxMpVoqXGlZQXxMAJBnFldcq7gct4MpiCc R9ZYWSYFb3KwmPd7M0y17fhI7cnnIkDYpaig8L5OpXRZQQbd0NbEwbvbxqAPssmlbrALcFPJJIom 0mDJYaHAmlYFZY/T0yjYdtgtR/G63T/uq/ftPD5c9zEp1e+B8PTy/+SvutMKkmQE3yfhBcj5BwAA //8DAFBLAQItABQABgAIAAAAIQCi+E9TBAEAAOwBAAATAAAAAAAAAAAAAAAAAAAAAABbQ29udGVu dF9UeXBlc10ueG1sUEsBAi0AFAAGAAgAAAAhAGwG1f7YAAAAmQEAAAsAAAAAAAAAAAAAAAAANQEA AF9yZWxzLy5yZWxzUEsBAi0AFAAGAAgAAAAhADMvBZ5BAAAAOQAAABUAAAAAAAAAAAAAAAAANgIA AGRycy9ncm91cHNoYXBleG1sLnhtbFBLAQItABQABgAIAAAAIQBUIITovQAAANkAAAAPAAAAAAAA AAAAAAAAAKoCAABkcnMvZG93bnJldi54bWxQSwUGAAAAAAQABAD6AAAAlAMAAAAA ">
-                  <v:oval id="Oval 270" o:spid="_x0000_s1035" style="position:absolute;left:28900;top:638;width:7200;height:4320;visibility:visible;mso-wrap-style:square;v-text-anchor:middle" o:gfxdata="UEsDBBQABgAIAAAAIQDw94q7/QAAAOIBAAATAAAAW0NvbnRlbnRfVHlwZXNdLnhtbJSRzUrEMBDH 74LvEOYqbaoHEWm6B6tHFV0fYEimbdg2CZlYd9/edD8u4goeZ+b/8SOpV9tpFDNFtt4puC4rEOS0 N9b1Cj7WT8UdCE7oDI7ekYIdMayay4t6vQvEIrsdKxhSCvdSsh5oQi59IJcvnY8TpjzGXgbUG+xJ 3lTVrdTeJXKpSEsGNHVLHX6OSTxu8/pAEmlkEA8H4dKlAEMYrcaUSeXszI+W4thQZudew4MNfJUx QP7asFzOFxx9L/lpojUkXjGmZ5wyhjSRJQ8YKGvKv1MWzIkL33VWU9lGfl98J6hz4cZ/uUjzf7Pb bHuj+ZQu9z/UfAMAAP//AwBQSwMEFAAGAAgAAAAhADHdX2HSAAAAjwEAAAsAAABfcmVscy8ucmVs c6SQwWrDMAyG74O9g9G9cdpDGaNOb4VeSwe7CltJTGPLWCZt376mMFhGbzvqF/o+8e/2tzCpmbJ4 jgbWTQuKomXn42Dg63xYfYCSgtHhxJEM3Elg372/7U40YalHMvokqlKiGBhLSZ9aix0poDScKNZN zzlgqWMedEJ7wYH0pm23Ov9mQLdgqqMzkI9uA+p8T9X8hx28zSzcl8Zy0Nz33r6iasfXeKK5UjAP VAy4LM8w09zU50C/9q7/6ZURE31X/kL8TKv1x6wXNXYPAAAA//8DAFBLAwQUAAYACAAAACEAMy8F nkEAAAA5AAAAEAAAAGRycy9zaGFwZXhtbC54bWyysa/IzVEoSy0qzszPs1Uy1DNQUkjNS85PycxL t1UKDXHTtVBSKC5JzEtJzMnPS7VVqkwtVrK34+UCAAAA//8DAFBLAwQUAAYACAAAACEAssqBobkA AADZAAAADwAAAGRycy9kb3ducmV2LnhtbERPSwrCMBDdC94hzF5TS1EpRkGh0JXgB8Td0IxtMZmU JrZ6e7MQXD7ef7N7WyMG6n3rWMFinoAgrpxuuVZwvRSzNQgfkDUax6TgQx522+lkg7l2I59oOIda xBD2OSpoQuhyKX3VkEU/dx1x5B6utxgi7GupexxjuDUyTZKltNhybGiwo0ND1fP8sgqy0mZH8zmN fC+M4UN6s6v9TanpBESgd/grf9ZSK0hXcXt8El+A3H4BAAD//wMAUEsBAi0AFAAGAAgAAAAhAPD3 irv9AAAA4gEAABMAAAAAAAAAAAAAAAAAAAAAAFtDb250ZW50X1R5cGVzXS54bWxQSwECLQAUAAYA CAAAACEAMd1fYdIAAACPAQAACwAAAAAAAAAAAAAAAAAuAQAAX3JlbHMvLnJlbHNQSwECLQAUAAYA CAAAACEAMy8FnkEAAAA5AAAAEAAAAAAAAAAAAAAAAAApAgAAZHJzL3NoYXBleG1sLnhtbFBLAQIt ABQABgAIAAAAIQCyyoGhuQAAANkAAAAPAAAAAAAAAAAAAAAAAJgCAABkcnMvZG93bnJldi54bWxQ SwUGAAAAAAQABAD1AAAAfgMAAAAA " filled="f" strokecolor="#243f60 [1604]" strokeweight="2pt">
+                <v:group id="Group 62" o:spid="_x0000_s1034" style="position:absolute;left:30700;top:2438;width:7200;height:4320" coordorigin="28900,638" coordsize="7200,4320" o:gfxdata="UEsDBBQABgAIAAAAIQCi+E9TBAEAAOwBAAATAAAAW0NvbnRlbnRfVHlwZXNdLnhtbJSRy07DMBBF 90j8g+UtShxYIISadEGAHSAoHzCyJ4lFYlseN7R/z7iPDaJIXdpzz5wre7HcTKOYMZL1rpbXZSUF Ou2NdX0tP1dPxZ0UlMAZGL3DWm6R5LK5vFistgFJMO2olkNK4V4p0gNOQKUP6HjS+ThB4mPsVQD9 BT2qm6q6Vdq7hC4VKe+QzaLFDtZjEo8bvt43iTiSFA/7YHbVEkIYrYbETdXszC9LcTCUTO4yNNhA V1xDqj8NeXJacOBe+WmiNSjeIKYXmLiGMpFUH/060AABOVj+vyp3najwXWc1lm2k5wx/ZPhY75TG +G8XcT5X0DL2jvNxu9r9VfMDAAD//wMAUEsDBBQABgAIAAAAIQBsBtX+2AAAAJkBAAALAAAAX3Jl bHMvLnJlbHOkkMFKAzEQhu+C7xDm7mbbg4g025vQa63gNSSz2eAmE2biat/eWBBc6c3jzM9838/s 9p9pVguyRMoGNl0PCrMjH3Mw8HJ6unsAJdVmb2fKaOCMAvvh9mZ3xNnWdiRTLKIaJYuBqdbyqLW4 CZOVjgrmlozEydY2ctDFujcbUG/7/l7zbwYMK6Y6eAN88FtQp3Np5j/sFB2T0Fg7R0nTOEZ3jao9 feQjLo1iOWA14FkuS8ala+VAX/du/ukNTO/lebIFX5tkZb9E8h01/08HvXro8AUAAP//AwBQSwME FAAGAAgAAAAhADMvBZ5BAAAAOQAAABUAAABkcnMvZ3JvdXBzaGFwZXhtbC54bWyysa/IzVEoSy0q zszPs1Uy1DNQUkjNS85PycxLt1UKDXHTtVBSKC5JzEtJzMnPS7VVqkwtVrK34+UCAAAA//8DAFBL AwQUAAYACAAAACEAhhnDVr0AAADYAAAADwAAAGRycy9kb3ducmV2LnhtbESPzQrCMBCE74LvEPau aRVFSqOIqHgQwR8Qb0uztsVmU5rY6tsbQfA4zMw3TLp4mUq01LjSsoJ4GIEgzqwuOVdwOW8GMxDO I2usLJOCNzlYzPu9FBNtOz5Se/K5CBB2CSoovK8TKV1WkEE3tDVx8O62MeiDbHKpG+wC3FRyFEVT abDksFBgTauCssfpaRRsO+yW43jd7h/31ft2nhyu+5iU6vdAeHr5f/JX3WkF0xF8j4QTIOcfAAAA //8DAFBLAQItABQABgAIAAAAIQCi+E9TBAEAAOwBAAATAAAAAAAAAAAAAAAAAAAAAABbQ29udGVu dF9UeXBlc10ueG1sUEsBAi0AFAAGAAgAAAAhAGwG1f7YAAAAmQEAAAsAAAAAAAAAAAAAAAAANQEA AF9yZWxzLy5yZWxzUEsBAi0AFAAGAAgAAAAhADMvBZ5BAAAAOQAAABUAAAAAAAAAAAAAAAAANgIA AGRycy9ncm91cHNoYXBleG1sLnhtbFBLAQItABQABgAIAAAAIQCGGcNWvQAAANgAAAAPAAAAAAAA AAAAAAAAAKoCAABkcnMvZG93bnJldi54bWxQSwUGAAAAAAQABAD6AAAAlAMAAAAA ">
+                  <v:oval id="Oval 111" o:spid="_x0000_s1035" style="position:absolute;left:28900;top:638;width:7200;height:4320;visibility:visible;mso-wrap-style:square;v-text-anchor:middle" o:gfxdata="UEsDBBQABgAIAAAAIQDw94q7/QAAAOIBAAATAAAAW0NvbnRlbnRfVHlwZXNdLnhtbJSRzUrEMBDH 74LvEOYqbaoHEWm6B6tHFV0fYEimbdg2CZlYd9/edD8u4goeZ+b/8SOpV9tpFDNFtt4puC4rEOS0 N9b1Cj7WT8UdCE7oDI7ekYIdMayay4t6vQvEIrsdKxhSCvdSsh5oQi59IJcvnY8TpjzGXgbUG+xJ 3lTVrdTeJXKpSEsGNHVLHX6OSTxu8/pAEmlkEA8H4dKlAEMYrcaUSeXszI+W4thQZudew4MNfJUx QP7asFzOFxx9L/lpojUkXjGmZ5wyhjSRJQ8YKGvKv1MWzIkL33VWU9lGfl98J6hz4cZ/uUjzf7Pb bHuj+ZQu9z/UfAMAAP//AwBQSwMEFAAGAAgAAAAhADHdX2HSAAAAjwEAAAsAAABfcmVscy8ucmVs c6SQwWrDMAyG74O9g9G9cdpDGaNOb4VeSwe7CltJTGPLWCZt376mMFhGbzvqF/o+8e/2tzCpmbJ4 jgbWTQuKomXn42Dg63xYfYCSgtHhxJEM3Elg372/7U40YalHMvokqlKiGBhLSZ9aix0poDScKNZN zzlgqWMedEJ7wYH0pm23Ov9mQLdgqqMzkI9uA+p8T9X8hx28zSzcl8Zy0Nz33r6iasfXeKK5UjAP VAy4LM8w09zU50C/9q7/6ZURE31X/kL8TKv1x6wXNXYPAAAA//8DAFBLAwQUAAYACAAAACEAMy8F nkEAAAA5AAAAEAAAAGRycy9zaGFwZXhtbC54bWyysa/IzVEoSy0qzszPs1Uy1DNQUkjNS85PycxL t1UKDXHTtVBSKC5JzEtJzMnPS7VVqkwtVrK34+UCAAAA//8DAFBLAwQUAAYACAAAACEA23yg5rkA AADZAAAADwAAAGRycy9kb3ducmV2LnhtbERPSwrCMBDdC94hzF7TFlEpjYIFwZXgB8Td0IxtMZmU Jlq9vREEd/N43ynWL2vEk3rfOlaQThMQxJXTLdcKzqftZAnCB2SNxjEpeJOH9Wo8KjDXbuADPY+h FjGEfY4KmhC6XEpfNWTRT11HHLmb6y2GCPta6h6HGG6NzJJkLi22HBsa7KhsqLofH1bBbGdne/M+ DHzdGsNldrGLzUWp8QhEoFf4K3/WnY7b0xS+n8QL5OoDAAD//wMAUEsBAi0AFAAGAAgAAAAhAPD3 irv9AAAA4gEAABMAAAAAAAAAAAAAAAAAAAAAAFtDb250ZW50X1R5cGVzXS54bWxQSwECLQAUAAYA CAAAACEAMd1fYdIAAACPAQAACwAAAAAAAAAAAAAAAAAuAQAAX3JlbHMvLnJlbHNQSwECLQAUAAYA CAAAACEAMy8FnkEAAAA5AAAAEAAAAAAAAAAAAAAAAAApAgAAZHJzL3NoYXBleG1sLnhtbFBLAQIt ABQABgAIAAAAIQDbfKDmuQAAANkAAAAPAAAAAAAAAAAAAAAAAJgCAABkcnMvZG93bnJldi54bWxQ SwUGAAAAAAQABAD1AAAAfgMAAAAA " filled="f" strokecolor="#243f60 [1604]" strokeweight="2pt">
                     <v:textbox>
                       <w:txbxContent>
                         <w:p>
@@ -2773,7 +2787,7 @@
                       </w:txbxContent>
                     </v:textbox>
                   </v:oval>
-                  <v:shape id="TextBox 8" o:spid="_x0000_s1036" type="#_x0000_t202" style="position:absolute;left:29605;top:1490;width:5499;height:2464;visibility:visible;mso-wrap-style:none;v-text-anchor:top" o:gfxdata="UEsDBBQABgAIAAAAIQDw94q7/QAAAOIBAAATAAAAW0NvbnRlbnRfVHlwZXNdLnhtbJSRzUrEMBDH 74LvEOYqbaoHEWm6B6tHFV0fYEimbdg2CZlYd9/edD8u4goeZ+b/8SOpV9tpFDNFtt4puC4rEOS0 N9b1Cj7WT8UdCE7oDI7ekYIdMayay4t6vQvEIrsdKxhSCvdSsh5oQi59IJcvnY8TpjzGXgbUG+xJ 3lTVrdTeJXKpSEsGNHVLHX6OSTxu8/pAEmlkEA8H4dKlAEMYrcaUSeXszI+W4thQZudew4MNfJUx QP7asFzOFxx9L/lpojUkXjGmZ5wyhjSRJQ8YKGvKv1MWzIkL33VWU9lGfl98J6hz4cZ/uUjzf7Pb bHuj+ZQu9z/UfAMAAP//AwBQSwMEFAAGAAgAAAAhADHdX2HSAAAAjwEAAAsAAABfcmVscy8ucmVs c6SQwWrDMAyG74O9g9G9cdpDGaNOb4VeSwe7CltJTGPLWCZt376mMFhGbzvqF/o+8e/2tzCpmbJ4 jgbWTQuKomXn42Dg63xYfYCSgtHhxJEM3Elg372/7U40YalHMvokqlKiGBhLSZ9aix0poDScKNZN zzlgqWMedEJ7wYH0pm23Ov9mQLdgqqMzkI9uA+p8T9X8hx28zSzcl8Zy0Nz33r6iasfXeKK5UjAP VAy4LM8w09zU50C/9q7/6ZURE31X/kL8TKv1x6wXNXYPAAAA//8DAFBLAwQUAAYACAAAACEAMy8F nkEAAAA5AAAAEAAAAGRycy9zaGFwZXhtbC54bWyysa/IzVEoSy0qzszPs1Uy1DNQUkjNS85PycxL t1UKDXHTtVBSKC5JzEtJzMnPS7VVqkwtVrK34+UCAAAA//8DAFBLAwQUAAYACAAAACEApCTqysAA AADZAAAADwAAAGRycy9kb3ducmV2LnhtbESPzW6DMBCE75F4B2vviQH1J0FxONBE6q1pmgdY4S2m 4DXCDtA+fVypUo+jmflGsy8X24uJRt86VpBtUhDEtdMtNwquH6f1FoQPyBp7x6TgmzyUh2S1x0K7 md9puoRGRAj7AhWYEIZCSl8bsug3biCO3qcbLYYox0bqEecIt73M0/RJWmw5LhgcqDJUd5ebVbBN 7VvX7fKztw8/2aOpXtxx+FIqWYEItIT/5F/1VSvInzP4fRJfgDzcAQAA//8DAFBLAQItABQABgAI AAAAIQDw94q7/QAAAOIBAAATAAAAAAAAAAAAAAAAAAAAAABbQ29udGVudF9UeXBlc10ueG1sUEsB Ai0AFAAGAAgAAAAhADHdX2HSAAAAjwEAAAsAAAAAAAAAAAAAAAAALgEAAF9yZWxzLy5yZWxzUEsB Ai0AFAAGAAgAAAAhADMvBZ5BAAAAOQAAABAAAAAAAAAAAAAAAAAAKQIAAGRycy9zaGFwZXhtbC54 bWxQSwECLQAUAAYACAAAACEApCTqysAAAADZAAAADwAAAAAAAAAAAAAAAACYAgAAZHJzL2Rvd25y ZXYueG1sUEsFBgAAAAAEAAQA9QAAAIUDAAAAAA== " filled="f" stroked="f">
+                  <v:shape id="TextBox 8" o:spid="_x0000_s1036" type="#_x0000_t202" style="position:absolute;left:29605;top:1490;width:5499;height:2464;visibility:visible;mso-wrap-style:none;v-text-anchor:top" o:gfxdata="UEsDBBQABgAIAAAAIQDw94q7/QAAAOIBAAATAAAAW0NvbnRlbnRfVHlwZXNdLnhtbJSRzUrEMBDH 74LvEOYqbaoHEWm6B6tHFV0fYEimbdg2CZlYd9/edD8u4goeZ+b/8SOpV9tpFDNFtt4puC4rEOS0 N9b1Cj7WT8UdCE7oDI7ekYIdMayay4t6vQvEIrsdKxhSCvdSsh5oQi59IJcvnY8TpjzGXgbUG+xJ 3lTVrdTeJXKpSEsGNHVLHX6OSTxu8/pAEmlkEA8H4dKlAEMYrcaUSeXszI+W4thQZudew4MNfJUx QP7asFzOFxx9L/lpojUkXjGmZ5wyhjSRJQ8YKGvKv1MWzIkL33VWU9lGfl98J6hz4cZ/uUjzf7Pb bHuj+ZQu9z/UfAMAAP//AwBQSwMEFAAGAAgAAAAhADHdX2HSAAAAjwEAAAsAAABfcmVscy8ucmVs c6SQwWrDMAyG74O9g9G9cdpDGaNOb4VeSwe7CltJTGPLWCZt376mMFhGbzvqF/o+8e/2tzCpmbJ4 jgbWTQuKomXn42Dg63xYfYCSgtHhxJEM3Elg372/7U40YalHMvokqlKiGBhLSZ9aix0poDScKNZN zzlgqWMedEJ7wYH0pm23Ov9mQLdgqqMzkI9uA+p8T9X8hx28zSzcl8Zy0Nz33r6iasfXeKK5UjAP VAy4LM8w09zU50C/9q7/6ZURE31X/kL8TKv1x6wXNXYPAAAA//8DAFBLAwQUAAYACAAAACEAMy8F nkEAAAA5AAAAEAAAAGRycy9zaGFwZXhtbC54bWyysa/IzVEoSy0qzszPs1Uy1DNQUkjNS85PycxL t1UKDXHTtVBSKC5JzEtJzMnPS7VVqkwtVrK34+UCAAAA//8DAFBLAwQUAAYACAAAACEAUgzwYb0A AADZAAAADwAAAGRycy9kb3ducmV2LnhtbERPS26DMBDdR+IO1uwTA0qrFGFY0ETqrm3aA4zwBFPw GGEX0p6+jhSpu3l63ynrqx3FQrPvHSvIdikI4tbpnjsFnx+n7QGED8gaR8ek4Ic81FWyKbHQbuV3 Ws6hEzGEfYEKTAhTIaVvDVn0OzcRR+7iZoshwrmTesY1httR5mn6KC32HBsMTtQYaofzt1VwSO3r MDzlb97uf7MH0zy74/SlVLIBEega/pV364uO27Mcbp/EC2T1BwAA//8DAFBLAQItABQABgAIAAAA IQDw94q7/QAAAOIBAAATAAAAAAAAAAAAAAAAAAAAAABbQ29udGVudF9UeXBlc10ueG1sUEsBAi0A FAAGAAgAAAAhADHdX2HSAAAAjwEAAAsAAAAAAAAAAAAAAAAALgEAAF9yZWxzLy5yZWxzUEsBAi0A FAAGAAgAAAAhADMvBZ5BAAAAOQAAABAAAAAAAAAAAAAAAAAAKQIAAGRycy9zaGFwZXhtbC54bWxQ SwECLQAUAAYACAAAACEAUgzwYb0AAADZAAAADwAAAAAAAAAAAAAAAACYAgAAZHJzL2Rvd25yZXYu eG1sUEsFBgAAAAAEAAQA9QAAAIIDAAAAAA== " filled="f" stroked="f">
                     <v:textbox style="mso-fit-shape-to-text:t">
                       <w:txbxContent>
                         <w:p>
@@ -2808,10 +2822,10 @@
                   </v:handles>
                   <o:lock v:ext="edit" shapetype="t"/>
                 </v:shapetype>
-                <v:shape id="Curved Connector 224" o:spid="_x0000_s1037" type="#_x0000_t38" style="position:absolute;left:31469;top:9514;width:5588;height:75;rotation:90;flip:x y;visibility:visible;mso-wrap-style:square" o:connectortype="curved" o:gfxdata="UEsDBBQABgAIAAAAIQD+JeulAAEAAOoBAAATAAAAW0NvbnRlbnRfVHlwZXNdLnhtbJSRzU7EIBDH 7ya+A+FqWqoHY0zpHqwe1Zj1AQhMW2I7EAbr7ts73e5ejGviEeb/8RuoN7tpFDMk8gG1vC4rKQBt cB57Ld+3T8WdFJQNOjMGBC33QHLTXF7U230EEuxG0nLIOd4rRXaAyVAZIiBPupAmk/mYehWN/TA9 qJuqulU2YAbMRV4yZFO30JnPMYvHHV+vJAlGkuJhFS5dWpoYR29NZlI1o/vRUhwbSnYeNDT4SFeM IdWvDcvkfMHR98JPk7wD8WpSfjYTYyiXaNkAweaQWFf+nbSgTlSErvMWyjYRL7V6T3DnSlz4wgTz f/Nbtr3BfEpXh59qvgEAAP//AwBQSwMEFAAGAAgAAAAhAJYFM1jUAAAAlwEAAAsAAABfcmVscy8u cmVsc6SQPWsDMQyG90L/g9He8yVDKSW+bIWsIYWuxtZ9kLNkJHNN/n1MoaVXsnWUXvQ8L9rtL2k2 C4pOTA42TQsGKXCcaHDwfnp7egGjxVP0MxM6uKLCvnt82B1x9qUe6ThlNZVC6mAsJb9aq2HE5LXh jFSTniX5UkcZbPbh7Ae027Z9tvKbAd2KaQ7RgRziFszpmqv5DztNQVi5L03gZLnvp3CPaiN/0hGX SvEyYHEQRb+WgktTy4G979380xuYCENh+aiOlfwnqfbvBnb1zu4GAAD//wMAUEsDBBQABgAIAAAA IQAzLwWeQQAAADkAAAAUAAAAZHJzL2Nvbm5lY3RvcnhtbC54bWyysa/IzVEoSy0qzszPs1Uy1DNQ UkjNS85PycxLt1UKDXHTtVBSKC5JzEtJzMnPS7VVqkwtVrK34+UCAAAA//8DAFBLAwQUAAYACAAA ACEAWL2KccAAAADZAAAADwAAAGRycy9kb3ducmV2LnhtbESPwWrDMBBE74b8g9h7LMeEUoyVHEIK vSRt3QZyXKyN7MRaGUlx3L+vCoUeh5l5w9Tb2Q5iIh96xwpWeQGCuHW6Z6Pg6/Nl+QwiRGSNg2NS 8E0BtptFVmOl3YM/aGqiEQnCoUIFXYxjJWVoO7IYcjcSJ+/ivMWYpDdSe3wkuB1kWRRP0mLPaaHD kXYdtbfmbhUYWp/OLk58OO7n8nS1pn/z70otMhCR5vif/Ku+agVluYbfJ+kFyM0PAAAA//8DAFBL AQItABQABgAIAAAAIQD+JeulAAEAAOoBAAATAAAAAAAAAAAAAAAAAAAAAABbQ29udGVudF9UeXBl c10ueG1sUEsBAi0AFAAGAAgAAAAhAJYFM1jUAAAAlwEAAAsAAAAAAAAAAAAAAAAAMQEAAF9yZWxz Ly5yZWxzUEsBAi0AFAAGAAgAAAAhADMvBZ5BAAAAOQAAABQAAAAAAAAAAAAAAAAALgIAAGRycy9j b25uZWN0b3J4bWwueG1sUEsBAi0AFAAGAAgAAAAhAFi9inHAAAAA2QAAAA8AAAAAAAAAAAAAAAAA oQIAAGRycy9kb3ducmV2LnhtbFBLBQYAAAAABAAEAPkAAACOAwAAAAA= " adj="10800" strokecolor="#4579b8 [3044]">
+                <v:shape id="Curved Connector 63" o:spid="_x0000_s1037" type="#_x0000_t38" style="position:absolute;left:31469;top:9514;width:5588;height:75;rotation:90;flip:x y;visibility:visible;mso-wrap-style:square" o:connectortype="curved" o:gfxdata="UEsDBBQABgAIAAAAIQD+JeulAAEAAOoBAAATAAAAW0NvbnRlbnRfVHlwZXNdLnhtbJSRzU7EIBDH 7ya+A+FqWqoHY0zpHqwe1Zj1AQhMW2I7EAbr7ts73e5ejGviEeb/8RuoN7tpFDMk8gG1vC4rKQBt cB57Ld+3T8WdFJQNOjMGBC33QHLTXF7U230EEuxG0nLIOd4rRXaAyVAZIiBPupAmk/mYehWN/TA9 qJuqulU2YAbMRV4yZFO30JnPMYvHHV+vJAlGkuJhFS5dWpoYR29NZlI1o/vRUhwbSnYeNDT4SFeM IdWvDcvkfMHR98JPk7wD8WpSfjYTYyiXaNkAweaQWFf+nbSgTlSErvMWyjYRL7V6T3DnSlz4wgTz f/Nbtr3BfEpXh59qvgEAAP//AwBQSwMEFAAGAAgAAAAhAJYFM1jUAAAAlwEAAAsAAABfcmVscy8u cmVsc6SQPWsDMQyG90L/g9He8yVDKSW+bIWsIYWuxtZ9kLNkJHNN/n1MoaVXsnWUXvQ8L9rtL2k2 C4pOTA42TQsGKXCcaHDwfnp7egGjxVP0MxM6uKLCvnt82B1x9qUe6ThlNZVC6mAsJb9aq2HE5LXh jFSTniX5UkcZbPbh7Ae027Z9tvKbAd2KaQ7RgRziFszpmqv5DztNQVi5L03gZLnvp3CPaiN/0hGX SvEyYHEQRb+WgktTy4G979380xuYCENh+aiOlfwnqfbvBnb1zu4GAAD//wMAUEsDBBQABgAIAAAA IQAzLwWeQQAAADkAAAAUAAAAZHJzL2Nvbm5lY3RvcnhtbC54bWyysa/IzVEoSy0qzszPs1Uy1DNQ UkjNS85PycxLt1UKDXHTtVBSKC5JzEtJzMnPS7VVqkwtVrK34+UCAAAA//8DAFBLAwQUAAYACAAA ACEAafaR478AAADYAAAADwAAAGRycy9kb3ducmV2LnhtbESPQWvCQBSE7wH/w/LudVOVIMHVQ2nB S7VGhR4f2ddN2uzbsLsm6b93hUKPw8x8w2x2k+3EQD60jhU8z3MQxLXTLRsFl/Pb0xpEiMgaO8ek 4JcC7LazbIOldiOfaKiiEQnCoUQFTYx9KWWoG7IY5q4nTt6X8xZjkt5I7XFMcNvJRZ4X0mLLaaHB nl4aqn+qm1VgaHX9dHHg98PrtLh+W9Me/YdSswxEpCn+J/+qe62gWMLjSDoBcnsHAAD//wMAUEsB Ai0AFAAGAAgAAAAhAP4l66UAAQAA6gEAABMAAAAAAAAAAAAAAAAAAAAAAFtDb250ZW50X1R5cGVz XS54bWxQSwECLQAUAAYACAAAACEAlgUzWNQAAACXAQAACwAAAAAAAAAAAAAAAAAxAQAAX3JlbHMv LnJlbHNQSwECLQAUAAYACAAAACEAMy8FnkEAAAA5AAAAFAAAAAAAAAAAAAAAAAAuAgAAZHJzL2Nv bm5lY3RvcnhtbC54bWxQSwECLQAUAAYACAAAACEAafaR478AAADYAAAADwAAAAAAAAAAAAAAAACh AgAAZHJzL2Rvd25yZXYueG1sUEsFBgAAAAAEAAQA+QAAAI0DAAAAAA== " adj="10800" strokecolor="#4579b8 [3044]">
                   <v:stroke endarrow="open"/>
                 </v:shape>
-                <v:shape id="TextBox 12" o:spid="_x0000_s1038" type="#_x0000_t202" style="position:absolute;left:28083;top:8255;width:6604;height:2463;visibility:visible;mso-wrap-style:none;v-text-anchor:top" o:gfxdata="UEsDBBQABgAIAAAAIQDw94q7/QAAAOIBAAATAAAAW0NvbnRlbnRfVHlwZXNdLnhtbJSRzUrEMBDH 74LvEOYqbaoHEWm6B6tHFV0fYEimbdg2CZlYd9/edD8u4goeZ+b/8SOpV9tpFDNFtt4puC4rEOS0 N9b1Cj7WT8UdCE7oDI7ekYIdMayay4t6vQvEIrsdKxhSCvdSsh5oQi59IJcvnY8TpjzGXgbUG+xJ 3lTVrdTeJXKpSEsGNHVLHX6OSTxu8/pAEmlkEA8H4dKlAEMYrcaUSeXszI+W4thQZudew4MNfJUx QP7asFzOFxx9L/lpojUkXjGmZ5wyhjSRJQ8YKGvKv1MWzIkL33VWU9lGfl98J6hz4cZ/uUjzf7Pb bHuj+ZQu9z/UfAMAAP//AwBQSwMEFAAGAAgAAAAhADHdX2HSAAAAjwEAAAsAAABfcmVscy8ucmVs c6SQwWrDMAyG74O9g9G9cdpDGaNOb4VeSwe7CltJTGPLWCZt376mMFhGbzvqF/o+8e/2tzCpmbJ4 jgbWTQuKomXn42Dg63xYfYCSgtHhxJEM3Elg372/7U40YalHMvokqlKiGBhLSZ9aix0poDScKNZN zzlgqWMedEJ7wYH0pm23Ov9mQLdgqqMzkI9uA+p8T9X8hx28zSzcl8Zy0Nz33r6iasfXeKK5UjAP VAy4LM8w09zU50C/9q7/6ZURE31X/kL8TKv1x6wXNXYPAAAA//8DAFBLAwQUAAYACAAAACEAMy8F nkEAAAA5AAAAEAAAAGRycy9zaGFwZXhtbC54bWyysa/IzVEoSy0qzszPs1Uy1DNQUkjNS85PycxL t1UKDXHTtVBSKC5JzEtJzMnPS7VVqkwtVrK34+UCAAAA//8DAFBLAwQUAAYACAAAACEAyKzD1LsA AADZAAAADwAAAGRycy9kb3ducmV2LnhtbESPywrCMBRE94L/EO5eU4uKFqMLH+DO5wdcmmtT29yU Jj6/3giCy2FmzjCzxdPW4k6tLx0rGPQTEMS50yUXCs6nTW8CwgdkjbVjUvAiD4t5tzPDTLsHH+h+ DIWIEPYZKjAhNJmUPjdk0fddQxy9i2sthijbQuoWHxFua5kmyVhaLDkuGGxoaSivjjerYJLYXVVN 0723w/dgZJYrt26uSnU7IAI9wz/5q261gjQdwfdJfAFy/gEAAP//AwBQSwECLQAUAAYACAAAACEA 8PeKu/0AAADiAQAAEwAAAAAAAAAAAAAAAAAAAAAAW0NvbnRlbnRfVHlwZXNdLnhtbFBLAQItABQA BgAIAAAAIQAx3V9h0gAAAI8BAAALAAAAAAAAAAAAAAAAAC4BAABfcmVscy8ucmVsc1BLAQItABQA BgAIAAAAIQAzLwWeQQAAADkAAAAQAAAAAAAAAAAAAAAAACkCAABkcnMvc2hhcGV4bWwueG1sUEsB Ai0AFAAGAAgAAAAhAMisw9S7AAAA2QAAAA8AAAAAAAAAAAAAAAAAmAIAAGRycy9kb3ducmV2Lnht bFBLBQYAAAAABAAEAPUAAACAAwAAAAA= " filled="f" stroked="f">
+                <v:shape id="TextBox 12" o:spid="_x0000_s1038" type="#_x0000_t202" style="position:absolute;left:28083;top:8255;width:6604;height:2463;visibility:visible;mso-wrap-style:none;v-text-anchor:top" o:gfxdata="UEsDBBQABgAIAAAAIQDw94q7/QAAAOIBAAATAAAAW0NvbnRlbnRfVHlwZXNdLnhtbJSRzUrEMBDH 74LvEOYqbaoHEWm6B6tHFV0fYEimbdg2CZlYd9/edD8u4goeZ+b/8SOpV9tpFDNFtt4puC4rEOS0 N9b1Cj7WT8UdCE7oDI7ekYIdMayay4t6vQvEIrsdKxhSCvdSsh5oQi59IJcvnY8TpjzGXgbUG+xJ 3lTVrdTeJXKpSEsGNHVLHX6OSTxu8/pAEmlkEA8H4dKlAEMYrcaUSeXszI+W4thQZudew4MNfJUx QP7asFzOFxx9L/lpojUkXjGmZ5wyhjSRJQ8YKGvKv1MWzIkL33VWU9lGfl98J6hz4cZ/uUjzf7Pb bHuj+ZQu9z/UfAMAAP//AwBQSwMEFAAGAAgAAAAhADHdX2HSAAAAjwEAAAsAAABfcmVscy8ucmVs c6SQwWrDMAyG74O9g9G9cdpDGaNOb4VeSwe7CltJTGPLWCZt376mMFhGbzvqF/o+8e/2tzCpmbJ4 jgbWTQuKomXn42Dg63xYfYCSgtHhxJEM3Elg372/7U40YalHMvokqlKiGBhLSZ9aix0poDScKNZN zzlgqWMedEJ7wYH0pm23Ov9mQLdgqqMzkI9uA+p8T9X8hx28zSzcl8Zy0Nz33r6iasfXeKK5UjAP VAy4LM8w09zU50C/9q7/6ZURE31X/kL8TKv1x6wXNXYPAAAA//8DAFBLAwQUAAYACAAAACEAMy8F nkEAAAA5AAAAEAAAAGRycy9zaGFwZXhtbC54bWyysa/IzVEoSy0qzszPs1Uy1DNQUkjNS85PycxL t1UKDXHTtVBSKC5JzEtJzMnPS7VVqkwtVrK34+UCAAAA//8DAFBLAwQUAAYACAAAACEAATsjFbsA AADYAAAADwAAAGRycy9kb3ducmV2LnhtbESPywrCMBRE94L/EO5eU0VFS6MLH+DO5wdcmmtT29yU Jj6/3giCy2FmzjDZ4mlrcafWl44VDPoJCOLc6ZILBefTpjcF4QOyxtoxKXiRh8W828kw1e7BB7of QyEihH2KCkwITSqlzw1Z9H3XEEfv4lqLIcq2kLrFR4TbWg6TZCItlhwXDDa0NJRXx5tVME3srqpm w723o/dgbJYrt26uSnU7IAI9wz/5q261gskIvkfiCZDzDwAAAP//AwBQSwECLQAUAAYACAAAACEA 8PeKu/0AAADiAQAAEwAAAAAAAAAAAAAAAAAAAAAAW0NvbnRlbnRfVHlwZXNdLnhtbFBLAQItABQA BgAIAAAAIQAx3V9h0gAAAI8BAAALAAAAAAAAAAAAAAAAAC4BAABfcmVscy8ucmVsc1BLAQItABQA BgAIAAAAIQAzLwWeQQAAADkAAAAQAAAAAAAAAAAAAAAAACkCAABkcnMvc2hhcGV4bWwueG1sUEsB Ai0AFAAGAAgAAAAhAAE7IxW7AAAA2AAAAA8AAAAAAAAAAAAAAAAAmAIAAGRycy9kb3ducmV2Lnht bFBLBQYAAAAABAAEAPUAAACAAwAAAAA= " filled="f" stroked="f">
                   <v:textbox style="mso-fit-shape-to-text:t">
                     <w:txbxContent>
                       <w:p>
@@ -2819,8 +2833,6 @@
                           <w:pStyle w:val="NormalWeb"/>
                           <w:spacing w:before="0" w:beforeAutospacing="0" w:after="0" w:afterAutospacing="0"/>
                         </w:pPr>
-                        <w:proofErr w:type="spellStart"/>
-                        <w:proofErr w:type="gramStart"/>
                         <w:r>
                           <w:rPr>
                             <w:rFonts w:asciiTheme="minorHAnsi" w:hAnsi="Calibri" w:cstheme="minorBidi"/>
@@ -2831,14 +2843,12 @@
                           </w:rPr>
                           <w:t>impactOf</w:t>
                         </w:r>
-                        <w:proofErr w:type="spellEnd"/>
-                        <w:proofErr w:type="gramEnd"/>
                       </w:p>
                     </w:txbxContent>
                   </v:textbox>
                 </v:shape>
-                <v:group id="Group 226" o:spid="_x0000_s1039" style="position:absolute;left:30560;top:22694;width:8369;height:4320" coordorigin="28760,20894" coordsize="8369,4320" o:gfxdata="UEsDBBQABgAIAAAAIQCi+E9TBAEAAOwBAAATAAAAW0NvbnRlbnRfVHlwZXNdLnhtbJSRy07DMBBF 90j8g+UtShxYIISadEGAHSAoHzCyJ4lFYlseN7R/z7iPDaJIXdpzz5wre7HcTKOYMZL1rpbXZSUF Ou2NdX0tP1dPxZ0UlMAZGL3DWm6R5LK5vFistgFJMO2olkNK4V4p0gNOQKUP6HjS+ThB4mPsVQD9 BT2qm6q6Vdq7hC4VKe+QzaLFDtZjEo8bvt43iTiSFA/7YHbVEkIYrYbETdXszC9LcTCUTO4yNNhA V1xDqj8NeXJacOBe+WmiNSjeIKYXmLiGMpFUH/060AABOVj+vyp3najwXWc1lm2k5wx/ZPhY75TG +G8XcT5X0DL2jvNxu9r9VfMDAAD//wMAUEsDBBQABgAIAAAAIQBsBtX+2AAAAJkBAAALAAAAX3Jl bHMvLnJlbHOkkMFKAzEQhu+C7xDm7mbbg4g025vQa63gNSSz2eAmE2biat/eWBBc6c3jzM9838/s 9p9pVguyRMoGNl0PCrMjH3Mw8HJ6unsAJdVmb2fKaOCMAvvh9mZ3xNnWdiRTLKIaJYuBqdbyqLW4 CZOVjgrmlozEydY2ctDFujcbUG/7/l7zbwYMK6Y6eAN88FtQp3Np5j/sFB2T0Fg7R0nTOEZ3jao9 feQjLo1iOWA14FkuS8ala+VAX/du/ukNTO/lebIFX5tkZb9E8h01/08HvXro8AUAAP//AwBQSwME FAAGAAgAAAAhADMvBZ5BAAAAOQAAABUAAABkcnMvZ3JvdXBzaGFwZXhtbC54bWyysa/IzVEoSy0q zszPs1Uy1DNQUkjNS85PycxLt1UKDXHTtVBSKC5JzEtJzMnPS7VVqkwtVrK34+UCAAAA//8DAFBL AwQUAAYACAAAACEARFcncL0AAADZAAAADwAAAGRycy9kb3ducmV2LnhtbESPzQrCMBCE74LvEPau aSuKFKOIqHgQwR8Qb0uztsVmU5rY6tsbQfA4zMw3zGzxMpVoqXGlZQXxMAJBnFldcq7gct4MpiCc R9ZYWSYFb3KwmPd7M0y17fhI7cnnIkDYpaig8L5OpXRZQQbd0NbEwbvbxqAPssmlbrALcFPJJIom 0mDJYaHAmlYFZY/T0yjYdtgtR/G63T/uq/ftPD5c9zEp1e+B8PTy/+SvutMKkmQC3yfhBcj5BwAA //8DAFBLAQItABQABgAIAAAAIQCi+E9TBAEAAOwBAAATAAAAAAAAAAAAAAAAAAAAAABbQ29udGVu dF9UeXBlc10ueG1sUEsBAi0AFAAGAAgAAAAhAGwG1f7YAAAAmQEAAAsAAAAAAAAAAAAAAAAANQEA AF9yZWxzLy5yZWxzUEsBAi0AFAAGAAgAAAAhADMvBZ5BAAAAOQAAABUAAAAAAAAAAAAAAAAANgIA AGRycy9ncm91cHNoYXBleG1sLnhtbFBLAQItABQABgAIAAAAIQBEVydwvQAAANkAAAAPAAAAAAAA AAAAAAAAAKoCAABkcnMvZG93bnJldi54bWxQSwUGAAAAAAQABAD6AAAAlAMAAAAA ">
-                  <v:oval id="Oval 268" o:spid="_x0000_s1040" style="position:absolute;left:29112;top:20894;width:7201;height:4320;visibility:visible;mso-wrap-style:square;v-text-anchor:middle" o:gfxdata="UEsDBBQABgAIAAAAIQDw94q7/QAAAOIBAAATAAAAW0NvbnRlbnRfVHlwZXNdLnhtbJSRzUrEMBDH 74LvEOYqbaoHEWm6B6tHFV0fYEimbdg2CZlYd9/edD8u4goeZ+b/8SOpV9tpFDNFtt4puC4rEOS0 N9b1Cj7WT8UdCE7oDI7ekYIdMayay4t6vQvEIrsdKxhSCvdSsh5oQi59IJcvnY8TpjzGXgbUG+xJ 3lTVrdTeJXKpSEsGNHVLHX6OSTxu8/pAEmlkEA8H4dKlAEMYrcaUSeXszI+W4thQZudew4MNfJUx QP7asFzOFxx9L/lpojUkXjGmZ5wyhjSRJQ8YKGvKv1MWzIkL33VWU9lGfl98J6hz4cZ/uUjzf7Pb bHuj+ZQu9z/UfAMAAP//AwBQSwMEFAAGAAgAAAAhADHdX2HSAAAAjwEAAAsAAABfcmVscy8ucmVs c6SQwWrDMAyG74O9g9G9cdpDGaNOb4VeSwe7CltJTGPLWCZt376mMFhGbzvqF/o+8e/2tzCpmbJ4 jgbWTQuKomXn42Dg63xYfYCSgtHhxJEM3Elg372/7U40YalHMvokqlKiGBhLSZ9aix0poDScKNZN zzlgqWMedEJ7wYH0pm23Ov9mQLdgqqMzkI9uA+p8T9X8hx28zSzcl8Zy0Nz33r6iasfXeKK5UjAP VAy4LM8w09zU50C/9q7/6ZURE31X/kL8TKv1x6wXNXYPAAAA//8DAFBLAwQUAAYACAAAACEAMy8F nkEAAAA5AAAAEAAAAGRycy9zaGFwZXhtbC54bWyysa/IzVEoSy0qzszPs1Uy1DNQUkjNS85PycxL t1UKDXHTtVBSKC5JzEtJzMnPS7VVqkwtVrK34+UCAAAA//8DAFBLAwQUAAYACAAAACEAyWUberkA AADZAAAADwAAAGRycy9kb3ducmV2LnhtbERPSwrCMBDdC94hzF5TS1EpRkFB6ErwA+JuaMa2mExK E9t6e7MQXD7ef7MbrRE9db5xrGAxT0AQl043XCm4XY+zNQgfkDUax6TgQx522+lkg7l2A5+pv4RK xBD2OSqoQ2hzKX1Zk0U/dy1x5J6usxgi7CqpOxxiuDUyTZKltNhwbKixpUNN5evytgqywmYn8zkP /Dgaw4f0blf7u1LTCYhAY/grf9ZCK0iXcWp8El+A3H4BAAD//wMAUEsBAi0AFAAGAAgAAAAhAPD3 irv9AAAA4gEAABMAAAAAAAAAAAAAAAAAAAAAAFtDb250ZW50X1R5cGVzXS54bWxQSwECLQAUAAYA CAAAACEAMd1fYdIAAACPAQAACwAAAAAAAAAAAAAAAAAuAQAAX3JlbHMvLnJlbHNQSwECLQAUAAYA CAAAACEAMy8FnkEAAAA5AAAAEAAAAAAAAAAAAAAAAAApAgAAZHJzL3NoYXBleG1sLnhtbFBLAQIt ABQABgAIAAAAIQDJZRt6uQAAANkAAAAPAAAAAAAAAAAAAAAAAJgCAABkcnMvZG93bnJldi54bWxQ SwUGAAAAAAQABAD1AAAAfgMAAAAA " filled="f" strokecolor="#243f60 [1604]" strokeweight="2pt">
+                <v:group id="Group 65" o:spid="_x0000_s1039" style="position:absolute;left:30560;top:22694;width:8370;height:4320" coordorigin="28760,20894" coordsize="8370,4320" o:gfxdata="UEsDBBQABgAIAAAAIQCi+E9TBAEAAOwBAAATAAAAW0NvbnRlbnRfVHlwZXNdLnhtbJSRy07DMBBF 90j8g+UtShxYIISadEGAHSAoHzCyJ4lFYlseN7R/z7iPDaJIXdpzz5wre7HcTKOYMZL1rpbXZSUF Ou2NdX0tP1dPxZ0UlMAZGL3DWm6R5LK5vFistgFJMO2olkNK4V4p0gNOQKUP6HjS+ThB4mPsVQD9 BT2qm6q6Vdq7hC4VKe+QzaLFDtZjEo8bvt43iTiSFA/7YHbVEkIYrYbETdXszC9LcTCUTO4yNNhA V1xDqj8NeXJacOBe+WmiNSjeIKYXmLiGMpFUH/060AABOVj+vyp3najwXWc1lm2k5wx/ZPhY75TG +G8XcT5X0DL2jvNxu9r9VfMDAAD//wMAUEsDBBQABgAIAAAAIQBsBtX+2AAAAJkBAAALAAAAX3Jl bHMvLnJlbHOkkMFKAzEQhu+C7xDm7mbbg4g025vQa63gNSSz2eAmE2biat/eWBBc6c3jzM9838/s 9p9pVguyRMoGNl0PCrMjH3Mw8HJ6unsAJdVmb2fKaOCMAvvh9mZ3xNnWdiRTLKIaJYuBqdbyqLW4 CZOVjgrmlozEydY2ctDFujcbUG/7/l7zbwYMK6Y6eAN88FtQp3Np5j/sFB2T0Fg7R0nTOEZ3jao9 feQjLo1iOWA14FkuS8ala+VAX/du/ukNTO/lebIFX5tkZb9E8h01/08HvXro8AUAAP//AwBQSwME FAAGAAgAAAAhADMvBZ5BAAAAOQAAABUAAABkcnMvZ3JvdXBzaGFwZXhtbC54bWyysa/IzVEoSy0q zszPs1Uy1DNQUkjNS85PycxLt1UKDXHTtVBSKC5JzEtJzMnPS7VVqkwtVrK34+UCAAAA//8DAFBL AwQUAAYACAAAACEACfBbIr0AAADYAAAADwAAAGRycy9kb3ducmV2LnhtbESPzQrCMBCE74LvEPau aRVFSqOIqHgQwR8Qb0uztsVmU5rY6tsbQfA4zMw3TLp4mUq01LjSsoJ4GIEgzqwuOVdwOW8GMxDO I2usLJOCNzlYzPu9FBNtOz5Se/K5CBB2CSoovK8TKV1WkEE3tDVx8O62MeiDbHKpG+wC3FRyFEVT abDksFBgTauCssfpaRRsO+yW43jd7h/31ft2nhyu+5iU6vdAeHr5f/JX3WkF0wl8j4QTIOcfAAAA //8DAFBLAQItABQABgAIAAAAIQCi+E9TBAEAAOwBAAATAAAAAAAAAAAAAAAAAAAAAABbQ29udGVu dF9UeXBlc10ueG1sUEsBAi0AFAAGAAgAAAAhAGwG1f7YAAAAmQEAAAsAAAAAAAAAAAAAAAAANQEA AF9yZWxzLy5yZWxzUEsBAi0AFAAGAAgAAAAhADMvBZ5BAAAAOQAAABUAAAAAAAAAAAAAAAAANgIA AGRycy9ncm91cHNoYXBleG1sLnhtbFBLAQItABQABgAIAAAAIQAJ8FsivQAAANgAAAAPAAAAAAAA AAAAAAAAAKoCAABkcnMvZG93bnJldi54bWxQSwUGAAAAAAQABAD6AAAAlAMAAAAA ">
+                  <v:oval id="Oval 109" o:spid="_x0000_s1040" style="position:absolute;left:29112;top:20894;width:7201;height:4320;visibility:visible;mso-wrap-style:square;v-text-anchor:middle" o:gfxdata="UEsDBBQABgAIAAAAIQDw94q7/QAAAOIBAAATAAAAW0NvbnRlbnRfVHlwZXNdLnhtbJSRzUrEMBDH 74LvEOYqbaoHEWm6B6tHFV0fYEimbdg2CZlYd9/edD8u4goeZ+b/8SOpV9tpFDNFtt4puC4rEOS0 N9b1Cj7WT8UdCE7oDI7ekYIdMayay4t6vQvEIrsdKxhSCvdSsh5oQi59IJcvnY8TpjzGXgbUG+xJ 3lTVrdTeJXKpSEsGNHVLHX6OSTxu8/pAEmlkEA8H4dKlAEMYrcaUSeXszI+W4thQZudew4MNfJUx QP7asFzOFxx9L/lpojUkXjGmZ5wyhjSRJQ8YKGvKv1MWzIkL33VWU9lGfl98J6hz4cZ/uUjzf7Pb bHuj+ZQu9z/UfAMAAP//AwBQSwMEFAAGAAgAAAAhADHdX2HSAAAAjwEAAAsAAABfcmVscy8ucmVs c6SQwWrDMAyG74O9g9G9cdpDGaNOb4VeSwe7CltJTGPLWCZt376mMFhGbzvqF/o+8e/2tzCpmbJ4 jgbWTQuKomXn42Dg63xYfYCSgtHhxJEM3Elg372/7U40YalHMvokqlKiGBhLSZ9aix0poDScKNZN zzlgqWMedEJ7wYH0pm23Ov9mQLdgqqMzkI9uA+p8T9X8hx28zSzcl8Zy0Nz33r6iasfXeKK5UjAP VAy4LM8w09zU50C/9q7/6ZURE31X/kL8TKv1x6wXNXYPAAAA//8DAFBLAwQUAAYACAAAACEAMy8F nkEAAAA5AAAAEAAAAGRycy9zaGFwZXhtbC54bWyysa/IzVEoSy0qzszPs1Uy1DNQUkjNS85PycxL t1UKDXHTtVBSKC5JzEtJzMnPS7VVqkwtVrK34+UCAAAA//8DAFBLAwQUAAYACAAAACEAoNM6PbkA AADZAAAADwAAAGRycy9kb3ducmV2LnhtbERPyQrCMBC9C/2HMHdNLeJSGgUFwZPgAuJtaMa2mExK E63+vREEb/N46xSrlzXiSZ1vHCsYj1IQxKXTDVcKzqftcA7CB2SNxjEpeJOH1TIZFJhr1/OBnsdQ iRjCPkcFdQhtLqUva7LoR64ljtzNdRZDhF0ldYd9DLdGZmk6lRYbjg01trSpqbwfH1bBZGcne/M+ 9HzdGsOb7GJn64tSyQBEoFf4K3/WnY7b0wV8P4kXyOUHAAD//wMAUEsBAi0AFAAGAAgAAAAhAPD3 irv9AAAA4gEAABMAAAAAAAAAAAAAAAAAAAAAAFtDb250ZW50X1R5cGVzXS54bWxQSwECLQAUAAYA CAAAACEAMd1fYdIAAACPAQAACwAAAAAAAAAAAAAAAAAuAQAAX3JlbHMvLnJlbHNQSwECLQAUAAYA CAAAACEAMy8FnkEAAAA5AAAAEAAAAAAAAAAAAAAAAAApAgAAZHJzL3NoYXBleG1sLnhtbFBLAQIt ABQABgAIAAAAIQCg0zo9uQAAANkAAAAPAAAAAAAAAAAAAAAAAJgCAABkcnMvZG93bnJldi54bWxQ SwUGAAAAAAQABAD1AAAAfgMAAAAA " filled="f" strokecolor="#243f60 [1604]" strokeweight="2pt">
                     <v:textbox>
                       <w:txbxContent>
                         <w:p>
@@ -2851,7 +2861,7 @@
                       </w:txbxContent>
                     </v:textbox>
                   </v:oval>
-                  <v:shape id="TextBox 15" o:spid="_x0000_s1041" type="#_x0000_t202" style="position:absolute;left:28760;top:21818;width:8369;height:2464;visibility:visible;mso-wrap-style:square;v-text-anchor:top" o:gfxdata="UEsDBBQABgAIAAAAIQDw94q7/QAAAOIBAAATAAAAW0NvbnRlbnRfVHlwZXNdLnhtbJSRzUrEMBDH 74LvEOYqbaoHEWm6B6tHFV0fYEimbdg2CZlYd9/edD8u4goeZ+b/8SOpV9tpFDNFtt4puC4rEOS0 N9b1Cj7WT8UdCE7oDI7ekYIdMayay4t6vQvEIrsdKxhSCvdSsh5oQi59IJcvnY8TpjzGXgbUG+xJ 3lTVrdTeJXKpSEsGNHVLHX6OSTxu8/pAEmlkEA8H4dKlAEMYrcaUSeXszI+W4thQZudew4MNfJUx QP7asFzOFxx9L/lpojUkXjGmZ5wyhjSRJQ8YKGvKv1MWzIkL33VWU9lGfl98J6hz4cZ/uUjzf7Pb bHuj+ZQu9z/UfAMAAP//AwBQSwMEFAAGAAgAAAAhADHdX2HSAAAAjwEAAAsAAABfcmVscy8ucmVs c6SQwWrDMAyG74O9g9G9cdpDGaNOb4VeSwe7CltJTGPLWCZt376mMFhGbzvqF/o+8e/2tzCpmbJ4 jgbWTQuKomXn42Dg63xYfYCSgtHhxJEM3Elg372/7U40YalHMvokqlKiGBhLSZ9aix0poDScKNZN zzlgqWMedEJ7wYH0pm23Ov9mQLdgqqMzkI9uA+p8T9X8hx28zSzcl8Zy0Nz33r6iasfXeKK5UjAP VAy4LM8w09zU50C/9q7/6ZURE31X/kL8TKv1x6wXNXYPAAAA//8DAFBLAwQUAAYACAAAACEAMy8F nkEAAAA5AAAAEAAAAGRycy9zaGFwZXhtbC54bWyysa/IzVEoSy0qzszPs1Uy1DNQUkjNS85PycxL t1UKDXHTtVBSKC5JzEtJzMnPS7VVqkwtVrK34+UCAAAA//8DAFBLAwQUAAYACAAAACEAR3WyDb0A AADZAAAADwAAAGRycy9kb3ducmV2LnhtbESPzYrCQBCE74LvMPRdJwqKGxxF/AEPXtTsvcn0ZsJm ekKmNfHtnYUFj0VVfUWtt4Nv1JO6WAc2MJtmoIjLYGuuDBT302QFKgqyxSYwGXhRhO1mPFpjbkPP V3repFIJwjFHA06kzbWOpSOPcRpa4uT9hM6jJNlV2nbYJ7hv9DzLltpjzWnBYUt7R+Xv7eENiNjd 7FUcfTx/D5dD77JygYUx4xEooUE+yf/q2RqYL7/g70l6AXrzBgAA//8DAFBLAQItABQABgAIAAAA IQDw94q7/QAAAOIBAAATAAAAAAAAAAAAAAAAAAAAAABbQ29udGVudF9UeXBlc10ueG1sUEsBAi0A FAAGAAgAAAAhADHdX2HSAAAAjwEAAAsAAAAAAAAAAAAAAAAALgEAAF9yZWxzLy5yZWxzUEsBAi0A FAAGAAgAAAAhADMvBZ5BAAAAOQAAABAAAAAAAAAAAAAAAAAAKQIAAGRycy9zaGFwZXhtbC54bWxQ SwECLQAUAAYACAAAACEAR3WyDb0AAADZAAAADwAAAAAAAAAAAAAAAACYAgAAZHJzL2Rvd25yZXYu eG1sUEsFBgAAAAAEAAQA9QAAAIIDAAAAAA== " filled="f" stroked="f">
+                  <v:shape id="TextBox 15" o:spid="_x0000_s1041" type="#_x0000_t202" style="position:absolute;left:28760;top:21823;width:8370;height:2462;visibility:visible;mso-wrap-style:square;v-text-anchor:top" o:gfxdata="UEsDBBQABgAIAAAAIQDw94q7/QAAAOIBAAATAAAAW0NvbnRlbnRfVHlwZXNdLnhtbJSRzUrEMBDH 74LvEOYqbaoHEWm6B6tHFV0fYEimbdg2CZlYd9/edD8u4goeZ+b/8SOpV9tpFDNFtt4puC4rEOS0 N9b1Cj7WT8UdCE7oDI7ekYIdMayay4t6vQvEIrsdKxhSCvdSsh5oQi59IJcvnY8TpjzGXgbUG+xJ 3lTVrdTeJXKpSEsGNHVLHX6OSTxu8/pAEmlkEA8H4dKlAEMYrcaUSeXszI+W4thQZudew4MNfJUx QP7asFzOFxx9L/lpojUkXjGmZ5wyhjSRJQ8YKGvKv1MWzIkL33VWU9lGfl98J6hz4cZ/uUjzf7Pb bHuj+ZQu9z/UfAMAAP//AwBQSwMEFAAGAAgAAAAhADHdX2HSAAAAjwEAAAsAAABfcmVscy8ucmVs c6SQwWrDMAyG74O9g9G9cdpDGaNOb4VeSwe7CltJTGPLWCZt376mMFhGbzvqF/o+8e/2tzCpmbJ4 jgbWTQuKomXn42Dg63xYfYCSgtHhxJEM3Elg372/7U40YalHMvokqlKiGBhLSZ9aix0poDScKNZN zzlgqWMedEJ7wYH0pm23Ov9mQLdgqqMzkI9uA+p8T9X8hx28zSzcl8Zy0Nz33r6iasfXeKK5UjAP VAy4LM8w09zU50C/9q7/6ZURE31X/kL8TKv1x6wXNXYPAAAA//8DAFBLAwQUAAYACAAAACEAMy8F nkEAAAA5AAAAEAAAAGRycy9zaGFwZXhtbC54bWyysa/IzVEoSy0qzszPs1Uy1DNQUkjNS85PycxL t1UKDXHTtVBSKC5JzEtJzMnPS7VVqkwtVrK34+UCAAAA//8DAFBLAwQUAAYACAAAACEAVWwJkb4A AADZAAAADwAAAGRycy9kb3ducmV2LnhtbESPQW/CMAyF70j8h8j3kRZpE6oIaBqbxGEXoNytxmuq NU7VeLT8+/mAxM3We37v83Y/x97caMxdYgflqgBD3CTfceugvny9bMBkQfbYJyYHd8qw3y0XW6x8 mvhEt7O0RkM4V+ggiAyVtbkJFDGv0kCs2k8aI4quY2v9iJOGx96ui+LNRuxYGwIO9BGo+T3/RQci /r28158xH6/z92EKRfOKtXPLBRihWZ7Ox+nRK3up7PqJTmB3/wAAAP//AwBQSwECLQAUAAYACAAA ACEA8PeKu/0AAADiAQAAEwAAAAAAAAAAAAAAAAAAAAAAW0NvbnRlbnRfVHlwZXNdLnhtbFBLAQIt ABQABgAIAAAAIQAx3V9h0gAAAI8BAAALAAAAAAAAAAAAAAAAAC4BAABfcmVscy8ucmVsc1BLAQIt ABQABgAIAAAAIQAzLwWeQQAAADkAAAAQAAAAAAAAAAAAAAAAACkCAABkcnMvc2hhcGV4bWwueG1s UEsBAi0AFAAGAAgAAAAhAFVsCZG+AAAA2QAAAA8AAAAAAAAAAAAAAAAAmAIAAGRycy9kb3ducmV2 LnhtbFBLBQYAAAAABAAEAPUAAACDAwAAAAA= " filled="f" stroked="f">
                     <v:textbox style="mso-fit-shape-to-text:t">
                       <w:txbxContent>
                         <w:p>
@@ -2874,10 +2884,10 @@
                     </v:textbox>
                   </v:shape>
                 </v:group>
-                <v:shape id="Curved Connector 227" o:spid="_x0000_s1042" type="#_x0000_t38" style="position:absolute;left:31355;top:19536;width:6028;height:288;rotation:90;flip:x;visibility:visible;mso-wrap-style:square" o:connectortype="curved" o:gfxdata="UEsDBBQABgAIAAAAIQD+JeulAAEAAOoBAAATAAAAW0NvbnRlbnRfVHlwZXNdLnhtbJSRzU7EIBDH 7ya+A+FqWqoHY0zpHqwe1Zj1AQhMW2I7EAbr7ts73e5ejGviEeb/8RuoN7tpFDMk8gG1vC4rKQBt cB57Ld+3T8WdFJQNOjMGBC33QHLTXF7U230EEuxG0nLIOd4rRXaAyVAZIiBPupAmk/mYehWN/TA9 qJuqulU2YAbMRV4yZFO30JnPMYvHHV+vJAlGkuJhFS5dWpoYR29NZlI1o/vRUhwbSnYeNDT4SFeM IdWvDcvkfMHR98JPk7wD8WpSfjYTYyiXaNkAweaQWFf+nbSgTlSErvMWyjYRL7V6T3DnSlz4wgTz f/Nbtr3BfEpXh59qvgEAAP//AwBQSwMEFAAGAAgAAAAhAJYFM1jUAAAAlwEAAAsAAABfcmVscy8u cmVsc6SQPWsDMQyG90L/g9He8yVDKSW+bIWsIYWuxtZ9kLNkJHNN/n1MoaVXsnWUXvQ8L9rtL2k2 C4pOTA42TQsGKXCcaHDwfnp7egGjxVP0MxM6uKLCvnt82B1x9qUe6ThlNZVC6mAsJb9aq2HE5LXh jFSTniX5UkcZbPbh7Ae027Z9tvKbAd2KaQ7RgRziFszpmqv5DztNQVi5L03gZLnvp3CPaiN/0hGX SvEyYHEQRb+WgktTy4G979380xuYCENh+aiOlfwnqfbvBnb1zu4GAAD//wMAUEsDBBQABgAIAAAA IQAzLwWeQQAAADkAAAAUAAAAZHJzL2Nvbm5lY3RvcnhtbC54bWyysa/IzVEoSy0qzszPs1Uy1DNQ UkjNS85PycxLt1UKDXHTtVBSKC5JzEtJzMnPS7VVqkwtVrK34+UCAAAA//8DAFBLAwQUAAYACAAA ACEAMlugXMEAAADZAAAADwAAAGRycy9kb3ducmV2LnhtbESPQWvCQBSE74L/YXn3ujEF2wZXEaFQ DwWN7aG3Z/Y1m5p9G7LPqP++Kwgeh5n5hpkvL75VA/WxCWxgOslAEVfBNlwb+Nq/P72CioJssQ1M Bq4UYbkYj+ZY2HDmHQ2l1CpBOBZowIl0hdaxcuQxTkJHnLzf0HuUJPta2x7PCe5bnWfZTHtsOC04 7GjtqDqWJ2/g++1ziO5vtZ2Wh+1hJs3mWdY/xoxHoIQu8kjeqx/WQJ6/wO1JegF68Q8AAP//AwBQ SwECLQAUAAYACAAAACEA/iXrpQABAADqAQAAEwAAAAAAAAAAAAAAAAAAAAAAW0NvbnRlbnRfVHlw ZXNdLnhtbFBLAQItABQABgAIAAAAIQCWBTNY1AAAAJcBAAALAAAAAAAAAAAAAAAAADEBAABfcmVs cy8ucmVsc1BLAQItABQABgAIAAAAIQAzLwWeQQAAADkAAAAUAAAAAAAAAAAAAAAAAC4CAABkcnMv Y29ubmVjdG9yeG1sLnhtbFBLAQItABQABgAIAAAAIQAyW6BcwQAAANkAAAAPAAAAAAAAAAAAAAAA AKECAABkcnMvZG93bnJldi54bWxQSwUGAAAAAAQABAD5AAAAjwMAAAAA " adj="10800" strokecolor="#4579b8 [3044]">
+                <v:shape id="Curved Connector 66" o:spid="_x0000_s1042" type="#_x0000_t38" style="position:absolute;left:31355;top:19536;width:6028;height:288;rotation:90;flip:x;visibility:visible;mso-wrap-style:square" o:connectortype="curved" o:gfxdata="UEsDBBQABgAIAAAAIQD+JeulAAEAAOoBAAATAAAAW0NvbnRlbnRfVHlwZXNdLnhtbJSRzU7EIBDH 7ya+A+FqWqoHY0zpHqwe1Zj1AQhMW2I7EAbr7ts73e5ejGviEeb/8RuoN7tpFDMk8gG1vC4rKQBt cB57Ld+3T8WdFJQNOjMGBC33QHLTXF7U230EEuxG0nLIOd4rRXaAyVAZIiBPupAmk/mYehWN/TA9 qJuqulU2YAbMRV4yZFO30JnPMYvHHV+vJAlGkuJhFS5dWpoYR29NZlI1o/vRUhwbSnYeNDT4SFeM IdWvDcvkfMHR98JPk7wD8WpSfjYTYyiXaNkAweaQWFf+nbSgTlSErvMWyjYRL7V6T3DnSlz4wgTz f/Nbtr3BfEpXh59qvgEAAP//AwBQSwMEFAAGAAgAAAAhAJYFM1jUAAAAlwEAAAsAAABfcmVscy8u cmVsc6SQPWsDMQyG90L/g9He8yVDKSW+bIWsIYWuxtZ9kLNkJHNN/n1MoaVXsnWUXvQ8L9rtL2k2 C4pOTA42TQsGKXCcaHDwfnp7egGjxVP0MxM6uKLCvnt82B1x9qUe6ThlNZVC6mAsJb9aq2HE5LXh jFSTniX5UkcZbPbh7Ae027Z9tvKbAd2KaQ7RgRziFszpmqv5DztNQVi5L03gZLnvp3CPaiN/0hGX SvEyYHEQRb+WgktTy4G979380xuYCENh+aiOlfwnqfbvBnb1zu4GAAD//wMAUEsDBBQABgAIAAAA IQAzLwWeQQAAADkAAAAUAAAAZHJzL2Nvbm5lY3RvcnhtbC54bWyysa/IzVEoSy0qzszPs1Uy1DNQ UkjNS85PycxLt1UKDXHTtVBSKC5JzEtJzMnPS7VVqkwtVrK34+UCAAAA//8DAFBLAwQUAAYACAAA ACEAhwDZysEAAADYAAAADwAAAGRycy9kb3ducmV2LnhtbESPQWvCQBSE74L/YXl33aRCaIOrlECh PRRs2h68PbPPbNrs25B9jfbfu4LgcZiZb5j19ux7NdEYu8AG8mUGirgJtuPWwNfny+IRVBRki31g MvBPEbab+WyNpQ0n/qCpllYlCMcSDTiRodQ6No48xmUYiJN3DKNHSXJstR3xlOC+1w9ZVmiPHacF hwNVjprf+s8b+H56n6L7ed7l9WF3KKR7W0m1N2Y+AyV0lnvyVn21BooCrkfSCdCbCwAAAP//AwBQ SwECLQAUAAYACAAAACEA/iXrpQABAADqAQAAEwAAAAAAAAAAAAAAAAAAAAAAW0NvbnRlbnRfVHlw ZXNdLnhtbFBLAQItABQABgAIAAAAIQCWBTNY1AAAAJcBAAALAAAAAAAAAAAAAAAAADEBAABfcmVs cy8ucmVsc1BLAQItABQABgAIAAAAIQAzLwWeQQAAADkAAAAUAAAAAAAAAAAAAAAAAC4CAABkcnMv Y29ubmVjdG9yeG1sLnhtbFBLAQItABQABgAIAAAAIQCHANnKwQAAANgAAAAPAAAAAAAAAAAAAAAA AKECAABkcnMvZG93bnJldi54bWxQSwUGAAAAAAQABAD5AAAAjwMAAAAA " adj="10800" strokecolor="#4579b8 [3044]">
                   <v:stroke endarrow="open"/>
                 </v:shape>
-                <v:shape id="TextBox 19" o:spid="_x0000_s1043" type="#_x0000_t202" style="position:absolute;left:27537;top:17331;width:7379;height:2464;visibility:visible;mso-wrap-style:none;v-text-anchor:top" o:gfxdata="UEsDBBQABgAIAAAAIQDw94q7/QAAAOIBAAATAAAAW0NvbnRlbnRfVHlwZXNdLnhtbJSRzUrEMBDH 74LvEOYqbaoHEWm6B6tHFV0fYEimbdg2CZlYd9/edD8u4goeZ+b/8SOpV9tpFDNFtt4puC4rEOS0 N9b1Cj7WT8UdCE7oDI7ekYIdMayay4t6vQvEIrsdKxhSCvdSsh5oQi59IJcvnY8TpjzGXgbUG+xJ 3lTVrdTeJXKpSEsGNHVLHX6OSTxu8/pAEmlkEA8H4dKlAEMYrcaUSeXszI+W4thQZudew4MNfJUx QP7asFzOFxx9L/lpojUkXjGmZ5wyhjSRJQ8YKGvKv1MWzIkL33VWU9lGfl98J6hz4cZ/uUjzf7Pb bHuj+ZQu9z/UfAMAAP//AwBQSwMEFAAGAAgAAAAhADHdX2HSAAAAjwEAAAsAAABfcmVscy8ucmVs c6SQwWrDMAyG74O9g9G9cdpDGaNOb4VeSwe7CltJTGPLWCZt376mMFhGbzvqF/o+8e/2tzCpmbJ4 jgbWTQuKomXn42Dg63xYfYCSgtHhxJEM3Elg372/7U40YalHMvokqlKiGBhLSZ9aix0poDScKNZN zzlgqWMedEJ7wYH0pm23Ov9mQLdgqqMzkI9uA+p8T9X8hx28zSzcl8Zy0Nz33r6iasfXeKK5UjAP VAy4LM8w09zU50C/9q7/6ZURE31X/kL8TKv1x6wXNXYPAAAA//8DAFBLAwQUAAYACAAAACEAMy8F nkEAAAA5AAAAEAAAAGRycy9zaGFwZXhtbC54bWyysa/IzVEoSy0qzszPs1Uy1DNQUkjNS85PycxL t1UKDXHTtVBSKC5JzEtJzMnPS7VVqkwtVrK34+UCAAAA//8DAFBLAwQUAAYACAAAACEAJq1sSrgA AADZAAAADwAAAGRycy9kb3ducmV2LnhtbERPyQrCMBC9C/5DmLumFhUtjR5cwJvrBwzN2NQ2k9LE 9evNQfD4eHu+fNlGPKjzlWMFo2ECgrhwuuJSweW8HcxA+ICssXFMCt7kYbno93LMtHvykR6nUIoY wj5DBSaENpPSF4Ys+qFriSN3dZ3FEGFXSt3hM4bbRqZJMpUWK44NBltaGSrq090qmCV2X9fz9ODt +DOamNXabdqbUv0eiECv8Ff+rDutIE3j1PgkvgC5+AIAAP//AwBQSwECLQAUAAYACAAAACEA8PeK u/0AAADiAQAAEwAAAAAAAAAAAAAAAAAAAAAAW0NvbnRlbnRfVHlwZXNdLnhtbFBLAQItABQABgAI AAAAIQAx3V9h0gAAAI8BAAALAAAAAAAAAAAAAAAAAC4BAABfcmVscy8ucmVsc1BLAQItABQABgAI AAAAIQAzLwWeQQAAADkAAAAQAAAAAAAAAAAAAAAAACkCAABkcnMvc2hhcGV4bWwueG1sUEsBAi0A FAAGAAgAAAAhACatbEq4AAAA2QAAAA8AAAAAAAAAAAAAAAAAmAIAAGRycy9kb3ducmV2LnhtbFBL BQYAAAAABAAEAPUAAAB9AwAAAAA= " filled="f" stroked="f">
+                <v:shape id="TextBox 19" o:spid="_x0000_s1043" type="#_x0000_t202" style="position:absolute;left:27537;top:17331;width:7379;height:2464;visibility:visible;mso-wrap-style:none;v-text-anchor:top" o:gfxdata="UEsDBBQABgAIAAAAIQDw94q7/QAAAOIBAAATAAAAW0NvbnRlbnRfVHlwZXNdLnhtbJSRzUrEMBDH 74LvEOYqbaoHEWm6B6tHFV0fYEimbdg2CZlYd9/edD8u4goeZ+b/8SOpV9tpFDNFtt4puC4rEOS0 N9b1Cj7WT8UdCE7oDI7ekYIdMayay4t6vQvEIrsdKxhSCvdSsh5oQi59IJcvnY8TpjzGXgbUG+xJ 3lTVrdTeJXKpSEsGNHVLHX6OSTxu8/pAEmlkEA8H4dKlAEMYrcaUSeXszI+W4thQZudew4MNfJUx QP7asFzOFxx9L/lpojUkXjGmZ5wyhjSRJQ8YKGvKv1MWzIkL33VWU9lGfl98J6hz4cZ/uUjzf7Pb bHuj+ZQu9z/UfAMAAP//AwBQSwMEFAAGAAgAAAAhADHdX2HSAAAAjwEAAAsAAABfcmVscy8ucmVs c6SQwWrDMAyG74O9g9G9cdpDGaNOb4VeSwe7CltJTGPLWCZt376mMFhGbzvqF/o+8e/2tzCpmbJ4 jgbWTQuKomXn42Dg63xYfYCSgtHhxJEM3Elg372/7U40YalHMvokqlKiGBhLSZ9aix0poDScKNZN zzlgqWMedEJ7wYH0pm23Ov9mQLdgqqMzkI9uA+p8T9X8hx28zSzcl8Zy0Nz33r6iasfXeKK5UjAP VAy4LM8w09zU50C/9q7/6ZURE31X/kL8TKv1x6wXNXYPAAAA//8DAFBLAwQUAAYACAAAACEAMy8F nkEAAAA5AAAAEAAAAGRycy9zaGFwZXhtbC54bWyysa/IzVEoSy0qzszPs1Uy1DNQUkjNS85PycxL t1UKDXHTtVBSKC5JzEtJzMnPS7VVqkwtVrK34+UCAAAA//8DAFBLAwQUAAYACAAAACEA8em9YroA AADYAAAADwAAAGRycy9kb3ducmV2LnhtbESPywrCMBRE94L/EO5eU8VnMbrwAe58fsCluTa1zU1p 4vPrjSC4HGbmDDNbPG0l7tT4wrGCXjcBQZw5XXCu4HzadCYgfEDWWDkmBS/ysJi3WzNMtXvwge7H kIsIYZ+iAhNCnUrpM0MWfdfVxNG7uMZiiLLJpW7wEeG2kv0kGUmLBccFgzUtDWXl8WYVTBK7K8tp f+/t4N0bmuXKreurUu0WiEDP8E/+qlutYDSG75F4AuT8AwAA//8DAFBLAQItABQABgAIAAAAIQDw 94q7/QAAAOIBAAATAAAAAAAAAAAAAAAAAAAAAABbQ29udGVudF9UeXBlc10ueG1sUEsBAi0AFAAG AAgAAAAhADHdX2HSAAAAjwEAAAsAAAAAAAAAAAAAAAAALgEAAF9yZWxzLy5yZWxzUEsBAi0AFAAG AAgAAAAhADMvBZ5BAAAAOQAAABAAAAAAAAAAAAAAAAAAKQIAAGRycy9zaGFwZXhtbC54bWxQSwEC LQAUAAYACAAAACEA8em9YroAAADYAAAADwAAAAAAAAAAAAAAAACYAgAAZHJzL2Rvd25yZXYueG1s UEsFBgAAAAAEAAQA9QAAAH8DAAAAAA== " filled="f" stroked="f">
                   <v:textbox style="mso-fit-shape-to-text:t">
                     <w:txbxContent>
                       <w:p>
@@ -2885,8 +2895,6 @@
                           <w:pStyle w:val="NormalWeb"/>
                           <w:spacing w:before="0" w:beforeAutospacing="0" w:after="0" w:afterAutospacing="0"/>
                         </w:pPr>
-                        <w:proofErr w:type="spellStart"/>
-                        <w:proofErr w:type="gramStart"/>
                         <w:r>
                           <w:rPr>
                             <w:rFonts w:asciiTheme="minorHAnsi" w:hAnsi="Calibri" w:cstheme="minorBidi"/>
@@ -2897,14 +2905,12 @@
                           </w:rPr>
                           <w:t>impactsOn</w:t>
                         </w:r>
-                        <w:proofErr w:type="spellEnd"/>
-                        <w:proofErr w:type="gramEnd"/>
                       </w:p>
                     </w:txbxContent>
                   </v:textbox>
                 </v:shape>
-                <v:group id="Group 229" o:spid="_x0000_s1044" style="position:absolute;left:17513;top:12613;width:7200;height:4320" coordorigin="15713,10813" coordsize="7200,4320" o:gfxdata="UEsDBBQABgAIAAAAIQCi+E9TBAEAAOwBAAATAAAAW0NvbnRlbnRfVHlwZXNdLnhtbJSRy07DMBBF 90j8g+UtShxYIISadEGAHSAoHzCyJ4lFYlseN7R/z7iPDaJIXdpzz5wre7HcTKOYMZL1rpbXZSUF Ou2NdX0tP1dPxZ0UlMAZGL3DWm6R5LK5vFistgFJMO2olkNK4V4p0gNOQKUP6HjS+ThB4mPsVQD9 BT2qm6q6Vdq7hC4VKe+QzaLFDtZjEo8bvt43iTiSFA/7YHbVEkIYrYbETdXszC9LcTCUTO4yNNhA V1xDqj8NeXJacOBe+WmiNSjeIKYXmLiGMpFUH/060AABOVj+vyp3najwXWc1lm2k5wx/ZPhY75TG +G8XcT5X0DL2jvNxu9r9VfMDAAD//wMAUEsDBBQABgAIAAAAIQBsBtX+2AAAAJkBAAALAAAAX3Jl bHMvLnJlbHOkkMFKAzEQhu+C7xDm7mbbg4g025vQa63gNSSz2eAmE2biat/eWBBc6c3jzM9838/s 9p9pVguyRMoGNl0PCrMjH3Mw8HJ6unsAJdVmb2fKaOCMAvvh9mZ3xNnWdiRTLKIaJYuBqdbyqLW4 CZOVjgrmlozEydY2ctDFujcbUG/7/l7zbwYMK6Y6eAN88FtQp3Np5j/sFB2T0Fg7R0nTOEZ3jao9 feQjLo1iOWA14FkuS8ala+VAX/du/ukNTO/lebIFX5tkZb9E8h01/08HvXro8AUAAP//AwBQSwME FAAGAAgAAAAhADMvBZ5BAAAAOQAAABUAAABkcnMvZ3JvdXBzaGFwZXhtbC54bWyysa/IzVEoSy0q zszPs1Uy1DNQUkjNS85PycxLt1UKDXHTtVBSKC5JzEtJzMnPS7VVqkwtVrK34+UCAAAA//8DAFBL AwQUAAYACAAAACEANcizAsEAAADZAAAADwAAAGRycy9kb3ducmV2LnhtbESPQWuDQBSE74H8h+Xd m1VLSytuJIS09CCFaKD09nBfVHTfirvV+O+7gUKPw8x8w2T5zQxipsl1lhXEuwgEcW11x42CS/X2 8ALCeWSNg2VSsJKDfL/dZJhqu/CZ5tI3IkDYpaig9X5MpXR1Swbdzo7EwbvayaAPcmqknnAJcDPI JIqepcGOw0KLIx1bqvvyxyh4X3A5PManueivx/W7evr8KmJSarsB4enm/5N/1Q+tIEle4f4kvAC5 /wUAAP//AwBQSwECLQAUAAYACAAAACEAovhPUwQBAADsAQAAEwAAAAAAAAAAAAAAAAAAAAAAW0Nv bnRlbnRfVHlwZXNdLnhtbFBLAQItABQABgAIAAAAIQBsBtX+2AAAAJkBAAALAAAAAAAAAAAAAAAA ADUBAABfcmVscy8ucmVsc1BLAQItABQABgAIAAAAIQAzLwWeQQAAADkAAAAVAAAAAAAAAAAAAAAA ADYCAABkcnMvZ3JvdXBzaGFwZXhtbC54bWxQSwECLQAUAAYACAAAACEANcizAsEAAADZAAAADwAA AAAAAAAAAAAAAACqAgAAZHJzL2Rvd25yZXYueG1sUEsFBgAAAAAEAAQA+gAAAJgDAAAAAA== ">
-                  <v:oval id="Oval 266" o:spid="_x0000_s1045" style="position:absolute;left:15713;top:10813;width:7200;height:4320;visibility:visible;mso-wrap-style:square;v-text-anchor:middle" o:gfxdata="UEsDBBQABgAIAAAAIQDw94q7/QAAAOIBAAATAAAAW0NvbnRlbnRfVHlwZXNdLnhtbJSRzUrEMBDH 74LvEOYqbaoHEWm6B6tHFV0fYEimbdg2CZlYd9/edD8u4goeZ+b/8SOpV9tpFDNFtt4puC4rEOS0 N9b1Cj7WT8UdCE7oDI7ekYIdMayay4t6vQvEIrsdKxhSCvdSsh5oQi59IJcvnY8TpjzGXgbUG+xJ 3lTVrdTeJXKpSEsGNHVLHX6OSTxu8/pAEmlkEA8H4dKlAEMYrcaUSeXszI+W4thQZudew4MNfJUx QP7asFzOFxx9L/lpojUkXjGmZ5wyhjSRJQ8YKGvKv1MWzIkL33VWU9lGfl98J6hz4cZ/uUjzf7Pb bHuj+ZQu9z/UfAMAAP//AwBQSwMEFAAGAAgAAAAhADHdX2HSAAAAjwEAAAsAAABfcmVscy8ucmVs c6SQwWrDMAyG74O9g9G9cdpDGaNOb4VeSwe7CltJTGPLWCZt376mMFhGbzvqF/o+8e/2tzCpmbJ4 jgbWTQuKomXn42Dg63xYfYCSgtHhxJEM3Elg372/7U40YalHMvokqlKiGBhLSZ9aix0poDScKNZN zzlgqWMedEJ7wYH0pm23Ov9mQLdgqqMzkI9uA+p8T9X8hx28zSzcl8Zy0Nz33r6iasfXeKK5UjAP VAy4LM8w09zU50C/9q7/6ZURE31X/kL8TKv1x6wXNXYPAAAA//8DAFBLAwQUAAYACAAAACEAMy8F nkEAAAA5AAAAEAAAAGRycy9zaGFwZXhtbC54bWyysa/IzVEoSy0qzszPs1Uy1DNQUkjNS85PycxL t1UKDXHTtVBSKC5JzEtJzMnPS7VVqkwtVrK34+UCAAAA//8DAFBLAwQUAAYACAAAACEA17Yqk7sA AADZAAAADwAAAGRycy9kb3ducmV2LnhtbESPzQrCMBCE70LfIexdU4tUKUZBoeBJ8AfE29KsbTHZ lCZafXsjCB6HmfmGWa5f1ogn9b51rGA6SUEQV063XCs4n8rxAoQPyBqNY1LwJg/rVTJaYqHdwAd6 HkMtIoR9gQqaELpCSl81ZNFPXEccvZvrLYYo+1rqHocIt0ZmaZpLiy3HhQY72jZU3Y8Pq2C2s7O9 eR8GvpbG8Da72PnmolQyAhHoFf7JX3WnFWR5Dt8n8QXI1QcAAP//AwBQSwECLQAUAAYACAAAACEA 8PeKu/0AAADiAQAAEwAAAAAAAAAAAAAAAAAAAAAAW0NvbnRlbnRfVHlwZXNdLnhtbFBLAQItABQA BgAIAAAAIQAx3V9h0gAAAI8BAAALAAAAAAAAAAAAAAAAAC4BAABfcmVscy8ucmVsc1BLAQItABQA BgAIAAAAIQAzLwWeQQAAADkAAAAQAAAAAAAAAAAAAAAAACkCAABkcnMvc2hhcGV4bWwueG1sUEsB Ai0AFAAGAAgAAAAhANe2KpO7AAAA2QAAAA8AAAAAAAAAAAAAAAAAmAIAAGRycy9kb3ducmV2Lnht bFBLBQYAAAAABAAEAPUAAACAAwAAAAA= " filled="f" strokecolor="#243f60 [1604]" strokeweight="2pt">
+                <v:group id="Group 68" o:spid="_x0000_s1044" style="position:absolute;left:17513;top:12613;width:7200;height:4320" coordorigin="15713,10813" coordsize="7200,4320" o:gfxdata="UEsDBBQABgAIAAAAIQCi+E9TBAEAAOwBAAATAAAAW0NvbnRlbnRfVHlwZXNdLnhtbJSRy07DMBBF 90j8g+UtShxYIISadEGAHSAoHzCyJ4lFYlseN7R/z7iPDaJIXdpzz5wre7HcTKOYMZL1rpbXZSUF Ou2NdX0tP1dPxZ0UlMAZGL3DWm6R5LK5vFistgFJMO2olkNK4V4p0gNOQKUP6HjS+ThB4mPsVQD9 BT2qm6q6Vdq7hC4VKe+QzaLFDtZjEo8bvt43iTiSFA/7YHbVEkIYrYbETdXszC9LcTCUTO4yNNhA V1xDqj8NeXJacOBe+WmiNSjeIKYXmLiGMpFUH/060AABOVj+vyp3najwXWc1lm2k5wx/ZPhY75TG +G8XcT5X0DL2jvNxu9r9VfMDAAD//wMAUEsDBBQABgAIAAAAIQBsBtX+2AAAAJkBAAALAAAAX3Jl bHMvLnJlbHOkkMFKAzEQhu+C7xDm7mbbg4g025vQa63gNSSz2eAmE2biat/eWBBc6c3jzM9838/s 9p9pVguyRMoGNl0PCrMjH3Mw8HJ6unsAJdVmb2fKaOCMAvvh9mZ3xNnWdiRTLKIaJYuBqdbyqLW4 CZOVjgrmlozEydY2ctDFujcbUG/7/l7zbwYMK6Y6eAN88FtQp3Np5j/sFB2T0Fg7R0nTOEZ3jao9 feQjLo1iOWA14FkuS8ala+VAX/du/ukNTO/lebIFX5tkZb9E8h01/08HvXro8AUAAP//AwBQSwME FAAGAAgAAAAhADMvBZ5BAAAAOQAAABUAAABkcnMvZ3JvdXBzaGFwZXhtbC54bWyysa/IzVEoSy0q zszPs1Uy1DNQUkjNS85PycxLt1UKDXHTtVBSKC5JzEtJzMnPS7VVqkwtVrK34+UCAAAA//8DAFBL AwQUAAYACAAAACEA5/H0vLoAAADYAAAADwAAAGRycy9kb3ducmV2LnhtbERPyQrCMBC9C/5DmLum VRQpxiKi4kEEFxBvQzNdsJmUJrb69+YgeHy8fZm+TS06al1lWUE8jkAQZ1ZXXCi4XXejBQjnkTXW lknBhxykq+FgiYm2PZ+pu/hChBB2CSoovW8SKV1WkkE3tg1x4HLbGvQBtoXULfYh3NRyEkVzabDi 0FBiQ5uSsuflZRTse+zX03jbHZ/55vO4zk73Y0xKDQcgPL39X/mzHrSCeVgajoQTIFdfAAAA//8D AFBLAQItABQABgAIAAAAIQCi+E9TBAEAAOwBAAATAAAAAAAAAAAAAAAAAAAAAABbQ29udGVudF9U eXBlc10ueG1sUEsBAi0AFAAGAAgAAAAhAGwG1f7YAAAAmQEAAAsAAAAAAAAAAAAAAAAANQEAAF9y ZWxzLy5yZWxzUEsBAi0AFAAGAAgAAAAhADMvBZ5BAAAAOQAAABUAAAAAAAAAAAAAAAAANgIAAGRy cy9ncm91cHNoYXBleG1sLnhtbFBLAQItABQABgAIAAAAIQDn8fS8ugAAANgAAAAPAAAAAAAAAAAA AAAAAKoCAABkcnMvZG93bnJldi54bWxQSwUGAAAAAAQABAD6AAAAkQMAAAAA ">
+                  <v:oval id="Oval 107" o:spid="_x0000_s1045" style="position:absolute;left:15713;top:10813;width:7200;height:4320;visibility:visible;mso-wrap-style:square;v-text-anchor:middle" o:gfxdata="UEsDBBQABgAIAAAAIQDw94q7/QAAAOIBAAATAAAAW0NvbnRlbnRfVHlwZXNdLnhtbJSRzUrEMBDH 74LvEOYqbaoHEWm6B6tHFV0fYEimbdg2CZlYd9/edD8u4goeZ+b/8SOpV9tpFDNFtt4puC4rEOS0 N9b1Cj7WT8UdCE7oDI7ekYIdMayay4t6vQvEIrsdKxhSCvdSsh5oQi59IJcvnY8TpjzGXgbUG+xJ 3lTVrdTeJXKpSEsGNHVLHX6OSTxu8/pAEmlkEA8H4dKlAEMYrcaUSeXszI+W4thQZudew4MNfJUx QP7asFzOFxx9L/lpojUkXjGmZ5wyhjSRJQ8YKGvKv1MWzIkL33VWU9lGfl98J6hz4cZ/uUjzf7Pb bHuj+ZQu9z/UfAMAAP//AwBQSwMEFAAGAAgAAAAhADHdX2HSAAAAjwEAAAsAAABfcmVscy8ucmVs c6SQwWrDMAyG74O9g9G9cdpDGaNOb4VeSwe7CltJTGPLWCZt376mMFhGbzvqF/o+8e/2tzCpmbJ4 jgbWTQuKomXn42Dg63xYfYCSgtHhxJEM3Elg372/7U40YalHMvokqlKiGBhLSZ9aix0poDScKNZN zzlgqWMedEJ7wYH0pm23Ov9mQLdgqqMzkI9uA+p8T9X8hx28zSzcl8Zy0Nz33r6iasfXeKK5UjAP VAy4LM8w09zU50C/9q7/6ZURE31X/kL8TKv1x6wXNXYPAAAA//8DAFBLAwQUAAYACAAAACEAMy8F nkEAAAA5AAAAEAAAAGRycy9zaGFwZXhtbC54bWyysa/IzVEoSy0qzszPs1Uy1DNQUkjNS85PycxL t1UKDXHTtVBSKC5JzEtJzMnPS7VVqkwtVrK34+UCAAAA//8DAFBLAwQUAAYACAAAACEAvgAL1LkA AADZAAAADwAAAGRycy9kb3ducmV2LnhtbERPSwrCMBDdC94hzF5TpagUo6BQ6ErwA+JuaMa2mExK E629vREEd/N431lv39aIF3W+caxgNk1AEJdON1wpuJzzyQqED8gajWNSMJCH7WY8WmOmXc9Hep1C JWII+wwV1CG0mZS+rMmin7qWOHJ311kMEXaV1B32MdwaOU+ShbTYcGyosaV9TeXj9LQK0sKmBzMc e77lxvB+frXL3VWp8QhEoHf4K3/WQsftyRK+n8QL5OYDAAD//wMAUEsBAi0AFAAGAAgAAAAhAPD3 irv9AAAA4gEAABMAAAAAAAAAAAAAAAAAAAAAAFtDb250ZW50X1R5cGVzXS54bWxQSwECLQAUAAYA CAAAACEAMd1fYdIAAACPAQAACwAAAAAAAAAAAAAAAAAuAQAAX3JlbHMvLnJlbHNQSwECLQAUAAYA CAAAACEAMy8FnkEAAAA5AAAAEAAAAAAAAAAAAAAAAAApAgAAZHJzL3NoYXBleG1sLnhtbFBLAQIt ABQABgAIAAAAIQC+AAvUuQAAANkAAAAPAAAAAAAAAAAAAAAAAJgCAABkcnMvZG93bnJldi54bWxQ SwUGAAAAAAQABAD1AAAAfgMAAAAA " filled="f" strokecolor="#243f60 [1604]" strokeweight="2pt">
                     <v:textbox>
                       <w:txbxContent>
                         <w:p>
@@ -2917,7 +2923,7 @@
                       </w:txbxContent>
                     </v:textbox>
                   </v:oval>
-                  <v:shape id="TextBox 22" o:spid="_x0000_s1046" type="#_x0000_t202" style="position:absolute;left:16418;top:11664;width:5499;height:2464;visibility:visible;mso-wrap-style:none;v-text-anchor:top" o:gfxdata="UEsDBBQABgAIAAAAIQDw94q7/QAAAOIBAAATAAAAW0NvbnRlbnRfVHlwZXNdLnhtbJSRzUrEMBDH 74LvEOYqbaoHEWm6B6tHFV0fYEimbdg2CZlYd9/edD8u4goeZ+b/8SOpV9tpFDNFtt4puC4rEOS0 N9b1Cj7WT8UdCE7oDI7ekYIdMayay4t6vQvEIrsdKxhSCvdSsh5oQi59IJcvnY8TpjzGXgbUG+xJ 3lTVrdTeJXKpSEsGNHVLHX6OSTxu8/pAEmlkEA8H4dKlAEMYrcaUSeXszI+W4thQZudew4MNfJUx QP7asFzOFxx9L/lpojUkXjGmZ5wyhjSRJQ8YKGvKv1MWzIkL33VWU9lGfl98J6hz4cZ/uUjzf7Pb bHuj+ZQu9z/UfAMAAP//AwBQSwMEFAAGAAgAAAAhADHdX2HSAAAAjwEAAAsAAABfcmVscy8ucmVs c6SQwWrDMAyG74O9g9G9cdpDGaNOb4VeSwe7CltJTGPLWCZt376mMFhGbzvqF/o+8e/2tzCpmbJ4 jgbWTQuKomXn42Dg63xYfYCSgtHhxJEM3Elg372/7U40YalHMvokqlKiGBhLSZ9aix0poDScKNZN zzlgqWMedEJ7wYH0pm23Ov9mQLdgqqMzkI9uA+p8T9X8hx28zSzcl8Zy0Nz33r6iasfXeKK5UjAP VAy4LM8w09zU50C/9q7/6ZURE31X/kL8TKv1x6wXNXYPAAAA//8DAFBLAwQUAAYACAAAACEAMy8F nkEAAAA5AAAAEAAAAGRycy9zaGFwZXhtbC54bWyysa/IzVEoSy0qzszPs1Uy1DNQUkjNS85PycxL t1UKDXHTtVBSKC5JzEtJzMnPS7VVqkwtVrK34+UCAAAA//8DAFBLAwQUAAYACAAAACEAwVhB+MAA AADZAAAADwAAAGRycy9kb3ducmV2LnhtbESPwW7CMBBE70j8g7V3sIko0AgnB0ql3mgpH7CKt3Ga eB3FhqR8fV0JqcfRzLzR7MvJdeJGQ2g8a1gtFQjiypuGaw2Xz9fFDkSIyAY7z6ThhwKUxXy2x9z4 kT/odo61SBAOOWqwMfa5lKGy5DAsfU+cvC8/OIxJDrU0A44J7jqZKbWRDhtOCxZ7Oliq2vPVadgp d2rb5+w9uPV99WQPL/7Yf2s9n4GINMX/5KP6ZjRkmy38PUkvQBa/AAAA//8DAFBLAQItABQABgAI AAAAIQDw94q7/QAAAOIBAAATAAAAAAAAAAAAAAAAAAAAAABbQ29udGVudF9UeXBlc10ueG1sUEsB Ai0AFAAGAAgAAAAhADHdX2HSAAAAjwEAAAsAAAAAAAAAAAAAAAAALgEAAF9yZWxzLy5yZWxzUEsB Ai0AFAAGAAgAAAAhADMvBZ5BAAAAOQAAABAAAAAAAAAAAAAAAAAAKQIAAGRycy9zaGFwZXhtbC54 bWxQSwECLQAUAAYACAAAACEAwVhB+MAAAADZAAAADwAAAAAAAAAAAAAAAACYAgAAZHJzL2Rvd25y ZXYueG1sUEsFBgAAAAAEAAQA9QAAAIUDAAAAAA== " filled="f" stroked="f">
+                  <v:shape id="TextBox 22" o:spid="_x0000_s1046" type="#_x0000_t202" style="position:absolute;left:16418;top:11664;width:5499;height:2464;visibility:visible;mso-wrap-style:none;v-text-anchor:top" o:gfxdata="UEsDBBQABgAIAAAAIQDw94q7/QAAAOIBAAATAAAAW0NvbnRlbnRfVHlwZXNdLnhtbJSRzUrEMBDH 74LvEOYqbaoHEWm6B6tHFV0fYEimbdg2CZlYd9/edD8u4goeZ+b/8SOpV9tpFDNFtt4puC4rEOS0 N9b1Cj7WT8UdCE7oDI7ekYIdMayay4t6vQvEIrsdKxhSCvdSsh5oQi59IJcvnY8TpjzGXgbUG+xJ 3lTVrdTeJXKpSEsGNHVLHX6OSTxu8/pAEmlkEA8H4dKlAEMYrcaUSeXszI+W4thQZudew4MNfJUx QP7asFzOFxx9L/lpojUkXjGmZ5wyhjSRJQ8YKGvKv1MWzIkL33VWU9lGfl98J6hz4cZ/uUjzf7Pb bHuj+ZQu9z/UfAMAAP//AwBQSwMEFAAGAAgAAAAhADHdX2HSAAAAjwEAAAsAAABfcmVscy8ucmVs c6SQwWrDMAyG74O9g9G9cdpDGaNOb4VeSwe7CltJTGPLWCZt376mMFhGbzvqF/o+8e/2tzCpmbJ4 jgbWTQuKomXn42Dg63xYfYCSgtHhxJEM3Elg372/7U40YalHMvokqlKiGBhLSZ9aix0poDScKNZN zzlgqWMedEJ7wYH0pm23Ov9mQLdgqqMzkI9uA+p8T9X8hx28zSzcl8Zy0Nz33r6iasfXeKK5UjAP VAy4LM8w09zU50C/9q7/6ZURE31X/kL8TKv1x6wXNXYPAAAA//8DAFBLAwQUAAYACAAAACEAMy8F nkEAAAA5AAAAEAAAAGRycy9zaGFwZXhtbC54bWyysa/IzVEoSy0qzszPs1Uy1DNQUkjNS85PycxL t1UKDXHTtVBSKC5JzEtJzMnPS7VVqkwtVrK34+UCAAAA//8DAFBLAwQUAAYACAAAACEAtj1RVr4A AADZAAAADwAAAGRycy9kb3ducmV2LnhtbESPzW4CMQyE70i8Q+R7SUClghWBA1CJW/l7AGtjNstu nNUmBcrT1wckbrZmPPN5sXqEVt2oT3VkC+ORAUVcRldzZeF8+v6YgUoZ2WEbmSz8UYLVcjhYYOHi nQ90O+ZKSQinAi34nLtC61R6CphGsSMW7RL7gFnWvtKux7uEh1ZPjPnSAWuWBo8drT2VzfE3WJiZ 8NM088k+hc/neOrXm7jtrtYOB6AyPfLb+TrdOWE3giqfyAR6+Q8AAP//AwBQSwECLQAUAAYACAAA ACEA8PeKu/0AAADiAQAAEwAAAAAAAAAAAAAAAAAAAAAAW0NvbnRlbnRfVHlwZXNdLnhtbFBLAQIt ABQABgAIAAAAIQAx3V9h0gAAAI8BAAALAAAAAAAAAAAAAAAAAC4BAABfcmVscy8ucmVsc1BLAQIt ABQABgAIAAAAIQAzLwWeQQAAADkAAAAQAAAAAAAAAAAAAAAAACkCAABkcnMvc2hhcGV4bWwueG1s UEsBAi0AFAAGAAgAAAAhALY9UVa+AAAA2QAAAA8AAAAAAAAAAAAAAAAAmAIAAGRycy9kb3ducmV2 LnhtbFBLBQYAAAAABAAEAPUAAACDAwAAAAA= " filled="f" stroked="f">
                     <v:textbox style="mso-fit-shape-to-text:t">
                       <w:txbxContent>
                         <w:p>
@@ -2940,10 +2946,10 @@
                     </v:textbox>
                   </v:shape>
                 </v:group>
-                <v:shape id="Curved Connector 230" o:spid="_x0000_s1047" type="#_x0000_t38" style="position:absolute;left:24713;top:14665;width:5847;height:108;flip:y;visibility:visible;mso-wrap-style:square" o:connectortype="curved" o:gfxdata="UEsDBBQABgAIAAAAIQD+JeulAAEAAOoBAAATAAAAW0NvbnRlbnRfVHlwZXNdLnhtbJSRzU7EIBDH 7ya+A+FqWqoHY0zpHqwe1Zj1AQhMW2I7EAbr7ts73e5ejGviEeb/8RuoN7tpFDMk8gG1vC4rKQBt cB57Ld+3T8WdFJQNOjMGBC33QHLTXF7U230EEuxG0nLIOd4rRXaAyVAZIiBPupAmk/mYehWN/TA9 qJuqulU2YAbMRV4yZFO30JnPMYvHHV+vJAlGkuJhFS5dWpoYR29NZlI1o/vRUhwbSnYeNDT4SFeM IdWvDcvkfMHR98JPk7wD8WpSfjYTYyiXaNkAweaQWFf+nbSgTlSErvMWyjYRL7V6T3DnSlz4wgTz f/Nbtr3BfEpXh59qvgEAAP//AwBQSwMEFAAGAAgAAAAhAJYFM1jUAAAAlwEAAAsAAABfcmVscy8u cmVsc6SQPWsDMQyG90L/g9He8yVDKSW+bIWsIYWuxtZ9kLNkJHNN/n1MoaVXsnWUXvQ8L9rtL2k2 C4pOTA42TQsGKXCcaHDwfnp7egGjxVP0MxM6uKLCvnt82B1x9qUe6ThlNZVC6mAsJb9aq2HE5LXh jFSTniX5UkcZbPbh7Ae027Z9tvKbAd2KaQ7RgRziFszpmqv5DztNQVi5L03gZLnvp3CPaiN/0hGX SvEyYHEQRb+WgktTy4G979380xuYCENh+aiOlfwnqfbvBnb1zu4GAAD//wMAUEsDBBQABgAIAAAA IQAzLwWeQQAAADkAAAAUAAAAZHJzL2Nvbm5lY3RvcnhtbC54bWyysa/IzVEoSy0qzszPs1Uy1DNQ UkjNS85PycxLt1UKDXHTtVBSKC5JzEtJzMnPS7VVqkwtVrK34+UCAAAA//8DAFBLAwQUAAYACAAA ACEAYwQNyb4AAADZAAAADwAAAGRycy9kb3ducmV2LnhtbERPy4rCMBTdC/5DuFvR1I6oFFMRQXBk mMEHri/N7QObm5JErfP1k8WAy8N5r9a9acWDnG8sK5hOEhDEhdUNVwou5914CcIHZI2tZVLwIg/r fDhYYabtk4/0OIVKxBD2GSqoQ+gyKX1Rk0E/sR1x5ErrDIYIXSW1w2cMN61Mk2QuDTYcG2rsaFtT cTvdjYL7gnuXbD71T7oYXWfl7+G7/5orNRyACNSHt/LfutcK0o+4PT6JL0DmfwAAAP//AwBQSwEC LQAUAAYACAAAACEA/iXrpQABAADqAQAAEwAAAAAAAAAAAAAAAAAAAAAAW0NvbnRlbnRfVHlwZXNd LnhtbFBLAQItABQABgAIAAAAIQCWBTNY1AAAAJcBAAALAAAAAAAAAAAAAAAAADEBAABfcmVscy8u cmVsc1BLAQItABQABgAIAAAAIQAzLwWeQQAAADkAAAAUAAAAAAAAAAAAAAAAAC4CAABkcnMvY29u bmVjdG9yeG1sLnhtbFBLAQItABQABgAIAAAAIQBjBA3JvgAAANkAAAAPAAAAAAAAAAAAAAAAAKEC AABkcnMvZG93bnJldi54bWxQSwUGAAAAAAQABAD5AAAAjAMAAAAA " adj="10800" strokecolor="#4579b8 [3044]">
+                <v:shape id="Curved Connector 69" o:spid="_x0000_s1047" type="#_x0000_t38" style="position:absolute;left:24713;top:14665;width:6151;height:108;flip:y;visibility:visible;mso-wrap-style:square" o:connectortype="curved" o:gfxdata="UEsDBBQABgAIAAAAIQD+JeulAAEAAOoBAAATAAAAW0NvbnRlbnRfVHlwZXNdLnhtbJSRzU7EIBDH 7ya+A+FqWqoHY0zpHqwe1Zj1AQhMW2I7EAbr7ts73e5ejGviEeb/8RuoN7tpFDMk8gG1vC4rKQBt cB57Ld+3T8WdFJQNOjMGBC33QHLTXF7U230EEuxG0nLIOd4rRXaAyVAZIiBPupAmk/mYehWN/TA9 qJuqulU2YAbMRV4yZFO30JnPMYvHHV+vJAlGkuJhFS5dWpoYR29NZlI1o/vRUhwbSnYeNDT4SFeM IdWvDcvkfMHR98JPk7wD8WpSfjYTYyiXaNkAweaQWFf+nbSgTlSErvMWyjYRL7V6T3DnSlz4wgTz f/Nbtr3BfEpXh59qvgEAAP//AwBQSwMEFAAGAAgAAAAhAJYFM1jUAAAAlwEAAAsAAABfcmVscy8u cmVsc6SQPWsDMQyG90L/g9He8yVDKSW+bIWsIYWuxtZ9kLNkJHNN/n1MoaVXsnWUXvQ8L9rtL2k2 C4pOTA42TQsGKXCcaHDwfnp7egGjxVP0MxM6uKLCvnt82B1x9qUe6ThlNZVC6mAsJb9aq2HE5LXh jFSTniX5UkcZbPbh7Ae027Z9tvKbAd2KaQ7RgRziFszpmqv5DztNQVi5L03gZLnvp3CPaiN/0hGX SvEyYHEQRb+WgktTy4G979380xuYCENh+aiOlfwnqfbvBnb1zu4GAAD//wMAUEsDBBQABgAIAAAA IQAzLwWeQQAAADkAAAAUAAAAZHJzL2Nvbm5lY3RvcnhtbC54bWyysa/IzVEoSy0qzszPs1Uy1DNQ UkjNS85PycxLt1UKDXHTtVBSKC5JzEtJzMnPS7VVqkwtVrK34+UCAAAA//8DAFBLAwQUAAYACAAA ACEA0hXGGMEAAADYAAAADwAAAGRycy9kb3ducmV2LnhtbESP3WrCQBSE74W8w3JuRTeGEtuQVUpB qCIttaXXh+zJD2bPht1Vo0/fLQheDjPzDVOuR9OLMznfWVawmKcgiCurO24U/HxvZs8gfEDW2Fsm BVfysF4lkxILbS/8RedDaESEsC9QQRvCUEjpq5YM+rkdiKNXW2cwROkaqR1eItz0MkvTXBrsOC60 ONBbS9XxcDIKTkseXfq61Z/Zcvr7VN92H+M+VyqZgAg0hkfyXn3XCvIX+D8ST4Bc/QEAAP//AwBQ SwECLQAUAAYACAAAACEA/iXrpQABAADqAQAAEwAAAAAAAAAAAAAAAAAAAAAAW0NvbnRlbnRfVHlw ZXNdLnhtbFBLAQItABQABgAIAAAAIQCWBTNY1AAAAJcBAAALAAAAAAAAAAAAAAAAADEBAABfcmVs cy8ucmVsc1BLAQItABQABgAIAAAAIQAzLwWeQQAAADkAAAAUAAAAAAAAAAAAAAAAAC4CAABkcnMv Y29ubmVjdG9yeG1sLnhtbFBLAQItABQABgAIAAAAIQDSFcYYwQAAANgAAAAPAAAAAAAAAAAAAAAA AKECAABkcnMvZG93bnJldi54bWxQSwUGAAAAAAQABAD5AAAAjwMAAAAA " adj="10800" strokecolor="#4579b8 [3044]">
                   <v:stroke endarrow="open"/>
                 </v:shape>
-                <v:shape id="TextBox 26" o:spid="_x0000_s1048" type="#_x0000_t202" style="position:absolute;left:24094;top:12612;width:6617;height:2464;visibility:visible;mso-wrap-style:none;v-text-anchor:top" o:gfxdata="UEsDBBQABgAIAAAAIQDw94q7/QAAAOIBAAATAAAAW0NvbnRlbnRfVHlwZXNdLnhtbJSRzUrEMBDH 74LvEOYqbaoHEWm6B6tHFV0fYEimbdg2CZlYd9/edD8u4goeZ+b/8SOpV9tpFDNFtt4puC4rEOS0 N9b1Cj7WT8UdCE7oDI7ekYIdMayay4t6vQvEIrsdKxhSCvdSsh5oQi59IJcvnY8TpjzGXgbUG+xJ 3lTVrdTeJXKpSEsGNHVLHX6OSTxu8/pAEmlkEA8H4dKlAEMYrcaUSeXszI+W4thQZudew4MNfJUx QP7asFzOFxx9L/lpojUkXjGmZ5wyhjSRJQ8YKGvKv1MWzIkL33VWU9lGfl98J6hz4cZ/uUjzf7Pb bHuj+ZQu9z/UfAMAAP//AwBQSwMEFAAGAAgAAAAhADHdX2HSAAAAjwEAAAsAAABfcmVscy8ucmVs c6SQwWrDMAyG74O9g9G9cdpDGaNOb4VeSwe7CltJTGPLWCZt376mMFhGbzvqF/o+8e/2tzCpmbJ4 jgbWTQuKomXn42Dg63xYfYCSgtHhxJEM3Elg372/7U40YalHMvokqlKiGBhLSZ9aix0poDScKNZN zzlgqWMedEJ7wYH0pm23Ov9mQLdgqqMzkI9uA+p8T9X8hx28zSzcl8Zy0Nz33r6iasfXeKK5UjAP VAy4LM8w09zU50C/9q7/6ZURE31X/kL8TKv1x6wXNXYPAAAA//8DAFBLAwQUAAYACAAAACEAMy8F nkEAAAA5AAAAEAAAAGRycy9zaGFwZXhtbC54bWyysa/IzVEoSy0qzszPs1Uy1DNQUkjNS85PycxL t1UKDXHTtVBSKC5JzEtJzMnPS7VVqkwtVrK34+UCAAAA//8DAFBLAwQUAAYACAAAACEAMk5TCsAA AADZAAAADwAAAGRycy9kb3ducmV2LnhtbESPzW6DMBCE75F4B2vviYH+KEFxONBE6q1pmgdY4S2m 4DXCDtA+fVypUo+jmflGsy8X24uJRt86VpBtUhDEtdMtNwquH6f1FoQPyBp7x6TgmzyUh2S1x0K7 md9puoRGRAj7AhWYEIZCSl8bsug3biCO3qcbLYYox0bqEecIt73M0/RZWmw5LhgcqDJUd5ebVbBN 7VvX7fKzt48/2ZOpXtxx+FIqWYEItIT/5F/1VSvIHzL4fRJfgDzcAQAA//8DAFBLAQItABQABgAI AAAAIQDw94q7/QAAAOIBAAATAAAAAAAAAAAAAAAAAAAAAABbQ29udGVudF9UeXBlc10ueG1sUEsB Ai0AFAAGAAgAAAAhADHdX2HSAAAAjwEAAAsAAAAAAAAAAAAAAAAALgEAAF9yZWxzLy5yZWxzUEsB Ai0AFAAGAAgAAAAhADMvBZ5BAAAAOQAAABAAAAAAAAAAAAAAAAAAKQIAAGRycy9zaGFwZXhtbC54 bWxQSwECLQAUAAYACAAAACEAMk5TCsAAAADZAAAADwAAAAAAAAAAAAAAAACYAgAAZHJzL2Rvd25y ZXYueG1sUEsFBgAAAAAEAAQA9QAAAIUDAAAAAA== " filled="f" stroked="f">
+                <v:shape id="TextBox 26" o:spid="_x0000_s1048" type="#_x0000_t202" style="position:absolute;left:24094;top:12612;width:6617;height:2464;visibility:visible;mso-wrap-style:none;v-text-anchor:top" o:gfxdata="UEsDBBQABgAIAAAAIQDw94q7/QAAAOIBAAATAAAAW0NvbnRlbnRfVHlwZXNdLnhtbJSRzUrEMBDH 74LvEOYqbaoHEWm6B6tHFV0fYEimbdg2CZlYd9/edD8u4goeZ+b/8SOpV9tpFDNFtt4puC4rEOS0 N9b1Cj7WT8UdCE7oDI7ekYIdMayay4t6vQvEIrsdKxhSCvdSsh5oQi59IJcvnY8TpjzGXgbUG+xJ 3lTVrdTeJXKpSEsGNHVLHX6OSTxu8/pAEmlkEA8H4dKlAEMYrcaUSeXszI+W4thQZudew4MNfJUx QP7asFzOFxx9L/lpojUkXjGmZ5wyhjSRJQ8YKGvKv1MWzIkL33VWU9lGfl98J6hz4cZ/uUjzf7Pb bHuj+ZQu9z/UfAMAAP//AwBQSwMEFAAGAAgAAAAhADHdX2HSAAAAjwEAAAsAAABfcmVscy8ucmVs c6SQwWrDMAyG74O9g9G9cdpDGaNOb4VeSwe7CltJTGPLWCZt376mMFhGbzvqF/o+8e/2tzCpmbJ4 jgbWTQuKomXn42Dg63xYfYCSgtHhxJEM3Elg372/7U40YalHMvokqlKiGBhLSZ9aix0poDScKNZN zzlgqWMedEJ7wYH0pm23Ov9mQLdgqqMzkI9uA+p8T9X8hx28zSzcl8Zy0Nz33r6iasfXeKK5UjAP VAy4LM8w09zU50C/9q7/6ZURE31X/kL8TKv1x6wXNXYPAAAA//8DAFBLAwQUAAYACAAAACEAMy8F nkEAAAA5AAAAEAAAAGRycy9zaGFwZXhtbC54bWyysa/IzVEoSy0qzszPs1Uy1DNQUkjNS85PycxL t1UKDXHTtVBSKC5JzEtJzMnPS7VVqkwtVrK34+UCAAAA//8DAFBLAwQUAAYACAAAACEA+9mzy7cA AADYAAAADwAAAGRycy9kb3ducmV2LnhtbERPyQrCMBC9C/5DmLumimtp9OAC3lw/YGjGpraZlCau X28OgsfH27Ply9biQa0vHSsY9BMQxLnTJRcKLudtbwbCB2SNtWNS8CYPy0W3k2Gq3ZOP9DiFQsQQ 9ikqMCE0qZQ+N2TR911DHLmray2GCNtC6hafMdzWcpgkE2mx5NhgsKGVobw63a2CWWL3VTUfHrwd fQZjs1q7TXNTqtsBEegV/sqfdacVTOP0eCSeALn4AgAA//8DAFBLAQItABQABgAIAAAAIQDw94q7 /QAAAOIBAAATAAAAAAAAAAAAAAAAAAAAAABbQ29udGVudF9UeXBlc10ueG1sUEsBAi0AFAAGAAgA AAAhADHdX2HSAAAAjwEAAAsAAAAAAAAAAAAAAAAALgEAAF9yZWxzLy5yZWxzUEsBAi0AFAAGAAgA AAAhADMvBZ5BAAAAOQAAABAAAAAAAAAAAAAAAAAAKQIAAGRycy9zaGFwZXhtbC54bWxQSwECLQAU AAYACAAAACEA+9mzy7cAAADYAAAADwAAAAAAAAAAAAAAAACYAgAAZHJzL2Rvd25yZXYueG1sUEsF BgAAAAAEAAQA9QAAAHwDAAAAAA== " filled="f" stroked="f">
                   <v:textbox style="mso-fit-shape-to-text:t">
                     <w:txbxContent>
                       <w:p>
@@ -2951,7 +2957,6 @@
                           <w:pStyle w:val="NormalWeb"/>
                           <w:spacing w:before="0" w:beforeAutospacing="0" w:after="0" w:afterAutospacing="0"/>
                         </w:pPr>
-                        <w:proofErr w:type="gramStart"/>
                         <w:r>
                           <w:rPr>
                             <w:rFonts w:asciiTheme="minorHAnsi" w:hAnsi="Calibri" w:cstheme="minorBidi"/>
@@ -2962,13 +2967,12 @@
                           </w:rPr>
                           <w:t>mitigates</w:t>
                         </w:r>
-                        <w:proofErr w:type="gramEnd"/>
                       </w:p>
                     </w:txbxContent>
                   </v:textbox>
                 </v:shape>
-                <v:group id="Group 232" o:spid="_x0000_s1049" style="position:absolute;left:17456;top:20912;width:7201;height:4321" coordorigin="15656,19112" coordsize="7200,4320" o:gfxdata="UEsDBBQABgAIAAAAIQCi+E9TBAEAAOwBAAATAAAAW0NvbnRlbnRfVHlwZXNdLnhtbJSRy07DMBBF 90j8g+UtShxYIISadEGAHSAoHzCyJ4lFYlseN7R/z7iPDaJIXdpzz5wre7HcTKOYMZL1rpbXZSUF Ou2NdX0tP1dPxZ0UlMAZGL3DWm6R5LK5vFistgFJMO2olkNK4V4p0gNOQKUP6HjS+ThB4mPsVQD9 BT2qm6q6Vdq7hC4VKe+QzaLFDtZjEo8bvt43iTiSFA/7YHbVEkIYrYbETdXszC9LcTCUTO4yNNhA V1xDqj8NeXJacOBe+WmiNSjeIKYXmLiGMpFUH/060AABOVj+vyp3najwXWc1lm2k5wx/ZPhY75TG +G8XcT5X0DL2jvNxu9r9VfMDAAD//wMAUEsDBBQABgAIAAAAIQBsBtX+2AAAAJkBAAALAAAAX3Jl bHMvLnJlbHOkkMFKAzEQhu+C7xDm7mbbg4g025vQa63gNSSz2eAmE2biat/eWBBc6c3jzM9838/s 9p9pVguyRMoGNl0PCrMjH3Mw8HJ6unsAJdVmb2fKaOCMAvvh9mZ3xNnWdiRTLKIaJYuBqdbyqLW4 CZOVjgrmlozEydY2ctDFujcbUG/7/l7zbwYMK6Y6eAN88FtQp3Np5j/sFB2T0Fg7R0nTOEZ3jao9 feQjLo1iOWA14FkuS8ala+VAX/du/ukNTO/lebIFX5tkZb9E8h01/08HvXro8AUAAP//AwBQSwME FAAGAAgAAAAhADMvBZ5BAAAAOQAAABUAAABkcnMvZ3JvdXBzaGFwZXhtbC54bWyysa/IzVEoSy0q zszPs1Uy1DNQUkjNS85PycxLt1UKDXHTtVBSKC5JzEtJzMnPS7VVqkwtVrK34+UCAAAA//8DAFBL AwQUAAYACAAAACEAvrW3rr0AAADZAAAADwAAAGRycy9kb3ducmV2LnhtbESPzQrCMBCE74LvEPau aSuKFKOIqHgQwR8Qb0uztsVmU5rY6tsbQfA4zMw3zGzxMpVoqXGlZQXxMAJBnFldcq7gct4MpiCc R9ZYWSYFb3KwmPd7M0y17fhI7cnnIkDYpaig8L5OpXRZQQbd0NbEwbvbxqAPssmlbrALcFPJJIom 0mDJYaHAmlYFZY/T0yjYdtgtR/G63T/uq/ftPD5c9zEp1e+B8PTy/+SvutMKklEC3yfhBcj5BwAA //8DAFBLAQItABQABgAIAAAAIQCi+E9TBAEAAOwBAAATAAAAAAAAAAAAAAAAAAAAAABbQ29udGVu dF9UeXBlc10ueG1sUEsBAi0AFAAGAAgAAAAhAGwG1f7YAAAAmQEAAAsAAAAAAAAAAAAAAAAANQEA AF9yZWxzLy5yZWxzUEsBAi0AFAAGAAgAAAAhADMvBZ5BAAAAOQAAABUAAAAAAAAAAAAAAAAANgIA AGRycy9ncm91cHNoYXBleG1sLnhtbFBLAQItABQABgAIAAAAIQC+tbeuvQAAANkAAAAPAAAAAAAA AAAAAAAAAKoCAABkcnMvZG93bnJldi54bWxQSwUGAAAAAAQABAD6AAAAlAMAAAAA ">
-                  <v:oval id="Oval 264" o:spid="_x0000_s1050" style="position:absolute;left:15656;top:19112;width:7201;height:4321;visibility:visible;mso-wrap-style:square;v-text-anchor:middle" o:gfxdata="UEsDBBQABgAIAAAAIQDw94q7/QAAAOIBAAATAAAAW0NvbnRlbnRfVHlwZXNdLnhtbJSRzUrEMBDH 74LvEOYqbaoHEWm6B6tHFV0fYEimbdg2CZlYd9/edD8u4goeZ+b/8SOpV9tpFDNFtt4puC4rEOS0 N9b1Cj7WT8UdCE7oDI7ekYIdMayay4t6vQvEIrsdKxhSCvdSsh5oQi59IJcvnY8TpjzGXgbUG+xJ 3lTVrdTeJXKpSEsGNHVLHX6OSTxu8/pAEmlkEA8H4dKlAEMYrcaUSeXszI+W4thQZudew4MNfJUx QP7asFzOFxx9L/lpojUkXjGmZ5wyhjSRJQ8YKGvKv1MWzIkL33VWU9lGfl98J6hz4cZ/uUjzf7Pb bHuj+ZQu9z/UfAMAAP//AwBQSwMEFAAGAAgAAAAhADHdX2HSAAAAjwEAAAsAAABfcmVscy8ucmVs c6SQwWrDMAyG74O9g9G9cdpDGaNOb4VeSwe7CltJTGPLWCZt376mMFhGbzvqF/o+8e/2tzCpmbJ4 jgbWTQuKomXn42Dg63xYfYCSgtHhxJEM3Elg372/7U40YalHMvokqlKiGBhLSZ9aix0poDScKNZN zzlgqWMedEJ7wYH0pm23Ov9mQLdgqqMzkI9uA+p8T9X8hx28zSzcl8Zy0Nz33r6iasfXeKK5UjAP VAy4LM8w09zU50C/9q7/6ZURE31X/kL8TKv1x6wXNXYPAAAA//8DAFBLAwQUAAYACAAAACEAMy8F nkEAAAA5AAAAEAAAAGRycy9zaGFwZXhtbC54bWyysa/IzVEoSy0qzszPs1Uy1DNQUkjNS85PycxL t1UKDXHTtVBSKC5JzEtJzMnPS7VVqkwtVrK34+UCAAAA//8DAFBLAwQUAAYACAAAACEASCgRf7sA AADZAAAADwAAAGRycy9kb3ducmV2LnhtbESPzQrCMBCE70LfIexdU0tRKUZBoeBJ8AfE29KsbTHZ lCZafXsjCB6HmfmGWa5f1ogn9b51rGA6SUEQV063XCs4n8rxAoQPyBqNY1LwJg/rVTJaYqHdwAd6 HkMtIoR9gQqaELpCSl81ZNFPXEccvZvrLYYo+1rqHocIt0ZmaTqTFluOCw12tG2ouh8fVkG+s/ne vA8DX0tjeJtd7HxzUSoZgQj0Cv/kr7rTCrJZDt8n8QXI1QcAAP//AwBQSwECLQAUAAYACAAAACEA 8PeKu/0AAADiAQAAEwAAAAAAAAAAAAAAAAAAAAAAW0NvbnRlbnRfVHlwZXNdLnhtbFBLAQItABQA BgAIAAAAIQAx3V9h0gAAAI8BAAALAAAAAAAAAAAAAAAAAC4BAABfcmVscy8ucmVsc1BLAQItABQA BgAIAAAAIQAzLwWeQQAAADkAAAAQAAAAAAAAAAAAAAAAACkCAABkcnMvc2hhcGV4bWwueG1sUEsB Ai0AFAAGAAgAAAAhAEgoEX+7AAAA2QAAAA8AAAAAAAAAAAAAAAAAmAIAAGRycy9kb3ducmV2Lnht bFBLBQYAAAAABAAEAPUAAACAAwAAAAA= " filled="f" strokecolor="#243f60 [1604]" strokeweight="2pt">
+                <v:group id="Group 71" o:spid="_x0000_s1049" style="position:absolute;left:17456;top:20912;width:7201;height:4321" coordorigin="15656,19112" coordsize="7200,4320" o:gfxdata="UEsDBBQABgAIAAAAIQCi+E9TBAEAAOwBAAATAAAAW0NvbnRlbnRfVHlwZXNdLnhtbJSRy07DMBBF 90j8g+UtShxYIISadEGAHSAoHzCyJ4lFYlseN7R/z7iPDaJIXdpzz5wre7HcTKOYMZL1rpbXZSUF Ou2NdX0tP1dPxZ0UlMAZGL3DWm6R5LK5vFistgFJMO2olkNK4V4p0gNOQKUP6HjS+ThB4mPsVQD9 BT2qm6q6Vdq7hC4VKe+QzaLFDtZjEo8bvt43iTiSFA/7YHbVEkIYrYbETdXszC9LcTCUTO4yNNhA V1xDqj8NeXJacOBe+WmiNSjeIKYXmLiGMpFUH/060AABOVj+vyp3najwXWc1lm2k5wx/ZPhY75TG +G8XcT5X0DL2jvNxu9r9VfMDAAD//wMAUEsDBBQABgAIAAAAIQBsBtX+2AAAAJkBAAALAAAAX3Jl bHMvLnJlbHOkkMFKAzEQhu+C7xDm7mbbg4g025vQa63gNSSz2eAmE2biat/eWBBc6c3jzM9838/s 9p9pVguyRMoGNl0PCrMjH3Mw8HJ6unsAJdVmb2fKaOCMAvvh9mZ3xNnWdiRTLKIaJYuBqdbyqLW4 CZOVjgrmlozEydY2ctDFujcbUG/7/l7zbwYMK6Y6eAN88FtQp3Np5j/sFB2T0Fg7R0nTOEZ3jao9 feQjLo1iOWA14FkuS8ala+VAX/du/ukNTO/lebIFX5tkZb9E8h01/08HvXro8AUAAP//AwBQSwME FAAGAAgAAAAhADMvBZ5BAAAAOQAAABUAAABkcnMvZ3JvdXBzaGFwZXhtbC54bWyysa/IzVEoSy0q zszPs1Uy1DNQUkjNS85PycxLt1UKDXHTtVBSKC5JzEtJzMnPS7VVqkwtVrK34+UCAAAA//8DAFBL AwQUAAYACAAAACEA8xLL/L0AAADYAAAADwAAAGRycy9kb3ducmV2LnhtbESPSwvCMBCE74L/Iexd 0yo+KEYRUfEggg8Qb0uztsVmU5rY6r83guBxmJlvmNniZUrRUO0KywrifgSCOLW64EzB5bzpTUE4 j6yxtEwK3uRgMe92Zpho2/KRmpPPRICwS1BB7n2VSOnSnAy6vq2Ig3e3tUEfZJ1JXWMb4KaUgyga S4MFh4UcK1rllD5OT6Ng22K7HMbrZv+4r9638+hw3cekVLcDwtPL/5O/6k4rmMTwPRJOgJx/AAAA //8DAFBLAQItABQABgAIAAAAIQCi+E9TBAEAAOwBAAATAAAAAAAAAAAAAAAAAAAAAABbQ29udGVu dF9UeXBlc10ueG1sUEsBAi0AFAAGAAgAAAAhAGwG1f7YAAAAmQEAAAsAAAAAAAAAAAAAAAAANQEA AF9yZWxzLy5yZWxzUEsBAi0AFAAGAAgAAAAhADMvBZ5BAAAAOQAAABUAAAAAAAAAAAAAAAAANgIA AGRycy9ncm91cHNoYXBleG1sLnhtbFBLAQItABQABgAIAAAAIQDzEsv8vQAAANgAAAAPAAAAAAAA AAAAAAAAAKoCAABkcnMvZG93bnJldi54bWxQSwUGAAAAAAQABAD6AAAAlAMAAAAA ">
+                  <v:oval id="Oval 105" o:spid="_x0000_s1050" style="position:absolute;left:15656;top:19112;width:7201;height:4321;visibility:visible;mso-wrap-style:square;v-text-anchor:middle" o:gfxdata="UEsDBBQABgAIAAAAIQDw94q7/QAAAOIBAAATAAAAW0NvbnRlbnRfVHlwZXNdLnhtbJSRzUrEMBDH 74LvEOYqbaoHEWm6B6tHFV0fYEimbdg2CZlYd9/edD8u4goeZ+b/8SOpV9tpFDNFtt4puC4rEOS0 N9b1Cj7WT8UdCE7oDI7ekYIdMayay4t6vQvEIrsdKxhSCvdSsh5oQi59IJcvnY8TpjzGXgbUG+xJ 3lTVrdTeJXKpSEsGNHVLHX6OSTxu8/pAEmlkEA8H4dKlAEMYrcaUSeXszI+W4thQZudew4MNfJUx QP7asFzOFxx9L/lpojUkXjGmZ5wyhjSRJQ8YKGvKv1MWzIkL33VWU9lGfl98J6hz4cZ/uUjzf7Pb bHuj+ZQu9z/UfAMAAP//AwBQSwMEFAAGAAgAAAAhADHdX2HSAAAAjwEAAAsAAABfcmVscy8ucmVs c6SQwWrDMAyG74O9g9G9cdpDGaNOb4VeSwe7CltJTGPLWCZt376mMFhGbzvqF/o+8e/2tzCpmbJ4 jgbWTQuKomXn42Dg63xYfYCSgtHhxJEM3Elg372/7U40YalHMvokqlKiGBhLSZ9aix0poDScKNZN zzlgqWMedEJ7wYH0pm23Ov9mQLdgqqMzkI9uA+p8T9X8hx28zSzcl8Zy0Nz33r6iasfXeKK5UjAP VAy4LM8w09zU50C/9q7/6ZURE31X/kL8TKv1x6wXNXYPAAAA//8DAFBLAwQUAAYACAAAACEAMy8F nkEAAAA5AAAAEAAAAGRycy9zaGFwZXhtbC54bWyysa/IzVEoSy0qzszPs1Uy1DNQUkjNS85PycxL t1UKDXHTtVBSKC5JzEtJzMnPS7VVqkwtVrK34+UCAAAA//8DAFBLAwQUAAYACAAAACEAIZ4wOLkA AADZAAAADwAAAGRycy9kb3ducmV2LnhtbERPyQrCMBC9C/2HMHdNLW6URkFB8CS4gHgbmrEtJpPS RKt/bwTB2zzeOsXqZY14UucbxwrGoxQEcel0w5WC82k7XIDwAVmjcUwK3uRhtUwGBeba9Xyg5zFU Ioawz1FBHUKbS+nLmiz6kWuJI3dzncUQYVdJ3WEfw62RWZrOpMWGY0ONLW1qKu/Hh1Uw2dnJ3rwP PV+3xvAmu9j5+qJUMgAR6BX+yp91p+P2dArfT+IFcvkBAAD//wMAUEsBAi0AFAAGAAgAAAAhAPD3 irv9AAAA4gEAABMAAAAAAAAAAAAAAAAAAAAAAFtDb250ZW50X1R5cGVzXS54bWxQSwECLQAUAAYA CAAAACEAMd1fYdIAAACPAQAACwAAAAAAAAAAAAAAAAAuAQAAX3JlbHMvLnJlbHNQSwECLQAUAAYA CAAAACEAMy8FnkEAAAA5AAAAEAAAAAAAAAAAAAAAAAApAgAAZHJzL3NoYXBleG1sLnhtbFBLAQIt ABQABgAIAAAAIQAhnjA4uQAAANkAAAAPAAAAAAAAAAAAAAAAAJgCAABkcnMvZG93bnJldi54bWxQ SwUGAAAAAAQABAD1AAAAfgMAAAAA " filled="f" strokecolor="#243f60 [1604]" strokeweight="2pt">
                     <v:textbox>
                       <w:txbxContent>
                         <w:p>
@@ -2981,7 +2985,7 @@
                       </w:txbxContent>
                     </v:textbox>
                   </v:oval>
-                  <v:shape id="TextBox 29" o:spid="_x0000_s1051" type="#_x0000_t202" style="position:absolute;left:16073;top:20042;width:6367;height:2462;visibility:visible;mso-wrap-style:none;v-text-anchor:top" o:gfxdata="UEsDBBQABgAIAAAAIQDw94q7/QAAAOIBAAATAAAAW0NvbnRlbnRfVHlwZXNdLnhtbJSRzUrEMBDH 74LvEOYqbaoHEWm6B6tHFV0fYEimbdg2CZlYd9/edD8u4goeZ+b/8SOpV9tpFDNFtt4puC4rEOS0 N9b1Cj7WT8UdCE7oDI7ekYIdMayay4t6vQvEIrsdKxhSCvdSsh5oQi59IJcvnY8TpjzGXgbUG+xJ 3lTVrdTeJXKpSEsGNHVLHX6OSTxu8/pAEmlkEA8H4dKlAEMYrcaUSeXszI+W4thQZudew4MNfJUx QP7asFzOFxx9L/lpojUkXjGmZ5wyhjSRJQ8YKGvKv1MWzIkL33VWU9lGfl98J6hz4cZ/uUjzf7Pb bHuj+ZQu9z/UfAMAAP//AwBQSwMEFAAGAAgAAAAhADHdX2HSAAAAjwEAAAsAAABfcmVscy8ucmVs c6SQwWrDMAyG74O9g9G9cdpDGaNOb4VeSwe7CltJTGPLWCZt376mMFhGbzvqF/o+8e/2tzCpmbJ4 jgbWTQuKomXn42Dg63xYfYCSgtHhxJEM3Elg372/7U40YalHMvokqlKiGBhLSZ9aix0poDScKNZN zzlgqWMedEJ7wYH0pm23Ov9mQLdgqqMzkI9uA+p8T9X8hx28zSzcl8Zy0Nz33r6iasfXeKK5UjAP VAy4LM8w09zU50C/9q7/6ZURE31X/kL8TKv1x6wXNXYPAAAA//8DAFBLAwQUAAYACAAAACEAMy8F nkEAAAA5AAAAEAAAAGRycy9zaGFwZXhtbC54bWyysa/IzVEoSy0qzszPs1Uy1DNQUkjNS85PycxL t1UKDXHTtVBSKC5JzEtJzMnPS7VVqkwtVrK34+UCAAAA//8DAFBLAwQUAAYACAAAACEAXsZ6FLsA AADZAAAADwAAAGRycy9kb3ducmV2LnhtbESPywrCMBRE94L/EO5eU4uKFqMLH+DO5wdcmmtT29yU Jj6/3giCy2FmzjCzxdPW4k6tLx0rGPQTEMS50yUXCs6nTW8CwgdkjbVjUvAiD4t5tzPDTLsHH+h+ DIWIEPYZKjAhNJmUPjdk0fddQxy9i2sthijbQuoWHxFua5kmyVhaLDkuGGxoaSivjjerYJLYXVVN 0723w/dgZJYrt26uSnU7IAI9wz/5q261gnQ8gu+T+ALk/AMAAP//AwBQSwECLQAUAAYACAAAACEA 8PeKu/0AAADiAQAAEwAAAAAAAAAAAAAAAAAAAAAAW0NvbnRlbnRfVHlwZXNdLnhtbFBLAQItABQA BgAIAAAAIQAx3V9h0gAAAI8BAAALAAAAAAAAAAAAAAAAAC4BAABfcmVscy8ucmVsc1BLAQItABQA BgAIAAAAIQAzLwWeQQAAADkAAAAQAAAAAAAAAAAAAAAAACkCAABkcnMvc2hhcGV4bWwueG1sUEsB Ai0AFAAGAAgAAAAhAF7GehS7AAAA2QAAAA8AAAAAAAAAAAAAAAAAmAIAAGRycy9kb3ducmV2Lnht bFBLBQYAAAAABAAEAPUAAACAAwAAAAA= " filled="f" stroked="f">
+                  <v:shape id="TextBox 29" o:spid="_x0000_s1051" type="#_x0000_t202" style="position:absolute;left:16073;top:20042;width:6367;height:2462;visibility:visible;mso-wrap-style:none;v-text-anchor:top" o:gfxdata="UEsDBBQABgAIAAAAIQDw94q7/QAAAOIBAAATAAAAW0NvbnRlbnRfVHlwZXNdLnhtbJSRzUrEMBDH 74LvEOYqbaoHEWm6B6tHFV0fYEimbdg2CZlYd9/edD8u4goeZ+b/8SOpV9tpFDNFtt4puC4rEOS0 N9b1Cj7WT8UdCE7oDI7ekYIdMayay4t6vQvEIrsdKxhSCvdSsh5oQi59IJcvnY8TpjzGXgbUG+xJ 3lTVrdTeJXKpSEsGNHVLHX6OSTxu8/pAEmlkEA8H4dKlAEMYrcaUSeXszI+W4thQZudew4MNfJUx QP7asFzOFxx9L/lpojUkXjGmZ5wyhjSRJQ8YKGvKv1MWzIkL33VWU9lGfl98J6hz4cZ/uUjzf7Pb bHuj+ZQu9z/UfAMAAP//AwBQSwMEFAAGAAgAAAAhADHdX2HSAAAAjwEAAAsAAABfcmVscy8ucmVs c6SQwWrDMAyG74O9g9G9cdpDGaNOb4VeSwe7CltJTGPLWCZt376mMFhGbzvqF/o+8e/2tzCpmbJ4 jgbWTQuKomXn42Dg63xYfYCSgtHhxJEM3Elg372/7U40YalHMvokqlKiGBhLSZ9aix0poDScKNZN zzlgqWMedEJ7wYH0pm23Ov9mQLdgqqMzkI9uA+p8T9X8hx28zSzcl8Zy0Nz33r6iasfXeKK5UjAP VAy4LM8w09zU50C/9q7/6ZURE31X/kL8TKv1x6wXNXYPAAAA//8DAFBLAwQUAAYACAAAACEAMy8F nkEAAAA5AAAAEAAAAGRycy9zaGFwZXhtbC54bWyysa/IzVEoSy0qzszPs1Uy1DNQUkjNS85PycxL t1UKDXHTtVBSKC5JzEtJzMnPS7VVqkwtVrK34+UCAAAA//8DAFBLAwQUAAYACAAAACEAqO5gv7oA AADZAAAADwAAAGRycy9kb3ducmV2LnhtbERPy6rCMBDdC/5DmL0miooWowsf4M7nBwzN2NQ2k9LE 59ebCxfczeE8Z758uVo8qA2lZw2DvgJBnHtTcqHhct72piBCRDZYeyYNbwqwXHQ7c8yMf/KRHqdY iBTCIUMNNsYmkzLklhyGvm+IE3f1rcOYYFtI0+IzhbtaDpWaSIclpwaLDa0s5dXp7jRMldtX1Wx4 CG70GYztau03zU3rbgdEpFf8Kf+tO5O2qwn8fZIukIsvAAAA//8DAFBLAQItABQABgAIAAAAIQDw 94q7/QAAAOIBAAATAAAAAAAAAAAAAAAAAAAAAABbQ29udGVudF9UeXBlc10ueG1sUEsBAi0AFAAG AAgAAAAhADHdX2HSAAAAjwEAAAsAAAAAAAAAAAAAAAAALgEAAF9yZWxzLy5yZWxzUEsBAi0AFAAG AAgAAAAhADMvBZ5BAAAAOQAAABAAAAAAAAAAAAAAAAAAKQIAAGRycy9zaGFwZXhtbC54bWxQSwEC LQAUAAYACAAAACEAqO5gv7oAAADZAAAADwAAAAAAAAAAAAAAAACYAgAAZHJzL2Rvd25yZXYueG1s UEsFBgAAAAAEAAQA9QAAAH8DAAAAAA== " filled="f" stroked="f">
                     <v:textbox style="mso-fit-shape-to-text:t">
                       <w:txbxContent>
                         <w:p>
@@ -3005,10 +3009,10 @@
                     </v:textbox>
                   </v:shape>
                 </v:group>
-                <v:shape id="Curved Connector 233" o:spid="_x0000_s1052" type="#_x0000_t38" style="position:absolute;left:19095;top:18895;width:3979;height:56;rotation:90;visibility:visible;mso-wrap-style:square" o:connectortype="curved" o:gfxdata="UEsDBBQABgAIAAAAIQD+JeulAAEAAOoBAAATAAAAW0NvbnRlbnRfVHlwZXNdLnhtbJSRzU7EIBDH 7ya+A+FqWqoHY0zpHqwe1Zj1AQhMW2I7EAbr7ts73e5ejGviEeb/8RuoN7tpFDMk8gG1vC4rKQBt cB57Ld+3T8WdFJQNOjMGBC33QHLTXF7U230EEuxG0nLIOd4rRXaAyVAZIiBPupAmk/mYehWN/TA9 qJuqulU2YAbMRV4yZFO30JnPMYvHHV+vJAlGkuJhFS5dWpoYR29NZlI1o/vRUhwbSnYeNDT4SFeM IdWvDcvkfMHR98JPk7wD8WpSfjYTYyiXaNkAweaQWFf+nbSgTlSErvMWyjYRL7V6T3DnSlz4wgTz f/Nbtr3BfEpXh59qvgEAAP//AwBQSwMEFAAGAAgAAAAhAJYFM1jUAAAAlwEAAAsAAABfcmVscy8u cmVsc6SQPWsDMQyG90L/g9He8yVDKSW+bIWsIYWuxtZ9kLNkJHNN/n1MoaVXsnWUXvQ8L9rtL2k2 C4pOTA42TQsGKXCcaHDwfnp7egGjxVP0MxM6uKLCvnt82B1x9qUe6ThlNZVC6mAsJb9aq2HE5LXh jFSTniX5UkcZbPbh7Ae027Z9tvKbAd2KaQ7RgRziFszpmqv5DztNQVi5L03gZLnvp3CPaiN/0hGX SvEyYHEQRb+WgktTy4G979380xuYCENh+aiOlfwnqfbvBnb1zu4GAAD//wMAUEsDBBQABgAIAAAA IQAzLwWeQQAAADkAAAAUAAAAZHJzL2Nvbm5lY3RvcnhtbC54bWyysa/IzVEoSy0qzszPs1Uy1DNQ UkjNS85PycxLt1UKDXHTtVBSKC5JzEtJzMnPS7VVqkwtVrK34+UCAAAA//8DAFBLAwQUAAYACAAA ACEAo1Jkc7wAAADZAAAADwAAAGRycy9kb3ducmV2LnhtbESPSwvCMBCE74L/IexdUxVEilGwKIge fOJ5bda22GxqEl//3giCx2FmvmHG05epxYOcrywr6HUTEMS51RUXCo6HRWcEwgdkjbVlUvAmD9NJ uzXGVNsn7+ixD4WIEPYpKihDaFIpfV6SQd+1DXH0LtYZDFG6QmqHzwg3tewnyVAarDgulNhQVlJ+ 3d+NgvNweTP5bJU5V8+bTbF1p8ytlWq3QAR6hX/yV11qBf3BAL5P4guQkw8AAAD//wMAUEsBAi0A FAAGAAgAAAAhAP4l66UAAQAA6gEAABMAAAAAAAAAAAAAAAAAAAAAAFtDb250ZW50X1R5cGVzXS54 bWxQSwECLQAUAAYACAAAACEAlgUzWNQAAACXAQAACwAAAAAAAAAAAAAAAAAxAQAAX3JlbHMvLnJl bHNQSwECLQAUAAYACAAAACEAMy8FnkEAAAA5AAAAFAAAAAAAAAAAAAAAAAAuAgAAZHJzL2Nvbm5l Y3RvcnhtbC54bWxQSwECLQAUAAYACAAAACEAo1Jkc7wAAADZAAAADwAAAAAAAAAAAAAAAAChAgAA ZHJzL2Rvd25yZXYueG1sUEsFBgAAAAAEAAQA+QAAAIoDAAAAAA== " adj="10800" strokecolor="#4579b8 [3044]">
+                <v:shape id="Curved Connector 72" o:spid="_x0000_s1052" type="#_x0000_t38" style="position:absolute;left:19095;top:18895;width:3979;height:56;rotation:90;visibility:visible;mso-wrap-style:square" o:connectortype="curved" o:gfxdata="UEsDBBQABgAIAAAAIQD+JeulAAEAAOoBAAATAAAAW0NvbnRlbnRfVHlwZXNdLnhtbJSRzU7EIBDH 7ya+A+FqWqoHY0zpHqwe1Zj1AQhMW2I7EAbr7ts73e5ejGviEeb/8RuoN7tpFDMk8gG1vC4rKQBt cB57Ld+3T8WdFJQNOjMGBC33QHLTXF7U230EEuxG0nLIOd4rRXaAyVAZIiBPupAmk/mYehWN/TA9 qJuqulU2YAbMRV4yZFO30JnPMYvHHV+vJAlGkuJhFS5dWpoYR29NZlI1o/vRUhwbSnYeNDT4SFeM IdWvDcvkfMHR98JPk7wD8WpSfjYTYyiXaNkAweaQWFf+nbSgTlSErvMWyjYRL7V6T3DnSlz4wgTz f/Nbtr3BfEpXh59qvgEAAP//AwBQSwMEFAAGAAgAAAAhAJYFM1jUAAAAlwEAAAsAAABfcmVscy8u cmVsc6SQPWsDMQyG90L/g9He8yVDKSW+bIWsIYWuxtZ9kLNkJHNN/n1MoaVXsnWUXvQ8L9rtL2k2 C4pOTA42TQsGKXCcaHDwfnp7egGjxVP0MxM6uKLCvnt82B1x9qUe6ThlNZVC6mAsJb9aq2HE5LXh jFSTniX5UkcZbPbh7Ae027Z9tvKbAd2KaQ7RgRziFszpmqv5DztNQVi5L03gZLnvp3CPaiN/0hGX SvEyYHEQRb+WgktTy4G979380xuYCENh+aiOlfwnqfbvBnb1zu4GAAD//wMAUEsDBBQABgAIAAAA IQAzLwWeQQAAADkAAAAUAAAAZHJzL2Nvbm5lY3RvcnhtbC54bWyysa/IzVEoSy0qzszPs1Uy1DNQ UkjNS85PycxLt1UKDXHTtVBSKC5JzEtJzMnPS7VVqkwtVrK34+UCAAAA//8DAFBLAwQUAAYACAAA ACEArMtAlLsAAADYAAAADwAAAGRycy9kb3ducmV2LnhtbESPSwvCMBCE74L/IexdUz2oFKNgURA9 +MTz2qxtsdnUJL7+vREEj8PMfMOMpy9Tiwc5X1lW0OsmIIhzqysuFBwPi84IhA/IGmvLpOBNHqaT dmuMqbZP3tFjHwoRIexTVFCG0KRS+rwkg75rG+LoXawzGKJ0hdQOnxFuatlPkoE0WHFcKLGhrKT8 ur8bBefB8mby2Spzrp43m2LrTplbK9VugQj0Cv/kr7rUCoZ9+B6JJ0BOPgAAAP//AwBQSwECLQAU AAYACAAAACEA/iXrpQABAADqAQAAEwAAAAAAAAAAAAAAAAAAAAAAW0NvbnRlbnRfVHlwZXNdLnht bFBLAQItABQABgAIAAAAIQCWBTNY1AAAAJcBAAALAAAAAAAAAAAAAAAAADEBAABfcmVscy8ucmVs c1BLAQItABQABgAIAAAAIQAzLwWeQQAAADkAAAAUAAAAAAAAAAAAAAAAAC4CAABkcnMvY29ubmVj dG9yeG1sLnhtbFBLAQItABQABgAIAAAAIQCsy0CUuwAAANgAAAAPAAAAAAAAAAAAAAAAAKECAABk cnMvZG93bnJldi54bWxQSwUGAAAAAAQABAD5AAAAiQMAAAAA " adj="10800" strokecolor="#4579b8 [3044]">
                   <v:stroke endarrow="open"/>
                 </v:shape>
-                <v:shape id="TextBox 33" o:spid="_x0000_s1053" type="#_x0000_t202" style="position:absolute;left:14593;top:16820;width:6384;height:2462;visibility:visible;mso-wrap-style:none;v-text-anchor:top" o:gfxdata="UEsDBBQABgAIAAAAIQDw94q7/QAAAOIBAAATAAAAW0NvbnRlbnRfVHlwZXNdLnhtbJSRzUrEMBDH 74LvEOYqbaoHEWm6B6tHFV0fYEimbdg2CZlYd9/edD8u4goeZ+b/8SOpV9tpFDNFtt4puC4rEOS0 N9b1Cj7WT8UdCE7oDI7ekYIdMayay4t6vQvEIrsdKxhSCvdSsh5oQi59IJcvnY8TpjzGXgbUG+xJ 3lTVrdTeJXKpSEsGNHVLHX6OSTxu8/pAEmlkEA8H4dKlAEMYrcaUSeXszI+W4thQZudew4MNfJUx QP7asFzOFxx9L/lpojUkXjGmZ5wyhjSRJQ8YKGvKv1MWzIkL33VWU9lGfl98J6hz4cZ/uUjzf7Pb bHuj+ZQu9z/UfAMAAP//AwBQSwMEFAAGAAgAAAAhADHdX2HSAAAAjwEAAAsAAABfcmVscy8ucmVs c6SQwWrDMAyG74O9g9G9cdpDGaNOb4VeSwe7CltJTGPLWCZt376mMFhGbzvqF/o+8e/2tzCpmbJ4 jgbWTQuKomXn42Dg63xYfYCSgtHhxJEM3Elg372/7U40YalHMvokqlKiGBhLSZ9aix0poDScKNZN zzlgqWMedEJ7wYH0pm23Ov9mQLdgqqMzkI9uA+p8T9X8hx28zSzcl8Zy0Nz33r6iasfXeKK5UjAP VAy4LM8w09zU50C/9q7/6ZURE31X/kL8TKv1x6wXNXYPAAAA//8DAFBLAwQUAAYACAAAACEAMy8F nkEAAAA5AAAAEAAAAGRycy9zaGFwZXhtbC54bWyysa/IzVEoSy0qzszPs1Uy1DNQUkjNS85PycxL t1UKDXHTtVBSKC5JzEtJzMnPS7VVqkwtVrK34+UCAAAA//8DAFBLAwQUAAYACAAAACEAIjnwkr4A AADZAAAADwAAAGRycy9kb3ducmV2LnhtbESPS47CMBBE90jcweo9OARmBBFOFsBIs+N7gFbcxCFx O4rNb06PkUZiWaqqV6pl8bCtuFHva8cKJuMEBHHpdM2VgtPxZzQH4QOyxtYxKXiShyIfDpaYaXfn Pd0OoRIRwj5DBSaELpPSl4Ys+rHriKN3dr3FEGVfSd3jPcJtK9Mk+ZYWa44LBjtaGSqbw9UqmCd2 2zSLdOft7G/yZVZrt+kuSg0HIAI9wif5X/3VCtLpDN5P4guQ+QsAAP//AwBQSwECLQAUAAYACAAA ACEA8PeKu/0AAADiAQAAEwAAAAAAAAAAAAAAAAAAAAAAW0NvbnRlbnRfVHlwZXNdLnhtbFBLAQIt ABQABgAIAAAAIQAx3V9h0gAAAI8BAAALAAAAAAAAAAAAAAAAAC4BAABfcmVscy8ucmVsc1BLAQIt ABQABgAIAAAAIQAzLwWeQQAAADkAAAAQAAAAAAAAAAAAAAAAACkCAABkcnMvc2hhcGV4bWwueG1s UEsBAi0AFAAGAAgAAAAhACI58JK+AAAA2QAAAA8AAAAAAAAAAAAAAAAAmAIAAGRycy9kb3ducmV2 LnhtbFBLBQYAAAAABAAEAPUAAACDAwAAAAA= " filled="f" stroked="f">
+                <v:shape id="TextBox 33" o:spid="_x0000_s1053" type="#_x0000_t202" style="position:absolute;left:14593;top:16820;width:6384;height:2462;visibility:visible;mso-wrap-style:none;v-text-anchor:top" o:gfxdata="UEsDBBQABgAIAAAAIQDw94q7/QAAAOIBAAATAAAAW0NvbnRlbnRfVHlwZXNdLnhtbJSRzUrEMBDH 74LvEOYqbaoHEWm6B6tHFV0fYEimbdg2CZlYd9/edD8u4goeZ+b/8SOpV9tpFDNFtt4puC4rEOS0 N9b1Cj7WT8UdCE7oDI7ekYIdMayay4t6vQvEIrsdKxhSCvdSsh5oQi59IJcvnY8TpjzGXgbUG+xJ 3lTVrdTeJXKpSEsGNHVLHX6OSTxu8/pAEmlkEA8H4dKlAEMYrcaUSeXszI+W4thQZudew4MNfJUx QP7asFzOFxx9L/lpojUkXjGmZ5wyhjSRJQ8YKGvKv1MWzIkL33VWU9lGfl98J6hz4cZ/uUjzf7Pb bHuj+ZQu9z/UfAMAAP//AwBQSwMEFAAGAAgAAAAhADHdX2HSAAAAjwEAAAsAAABfcmVscy8ucmVs c6SQwWrDMAyG74O9g9G9cdpDGaNOb4VeSwe7CltJTGPLWCZt376mMFhGbzvqF/o+8e/2tzCpmbJ4 jgbWTQuKomXn42Dg63xYfYCSgtHhxJEM3Elg372/7U40YalHMvokqlKiGBhLSZ9aix0poDScKNZN zzlgqWMedEJ7wYH0pm23Ov9mQLdgqqMzkI9uA+p8T9X8hx28zSzcl8Zy0Nz33r6iasfXeKK5UjAP VAy4LM8w09zU50C/9q7/6ZURE31X/kL8TKv1x6wXNXYPAAAA//8DAFBLAwQUAAYACAAAACEAMy8F nkEAAAA5AAAAEAAAAGRycy9zaGFwZXhtbC54bWyysa/IzVEoSy0qzszPs1Uy1DNQUkjNS85PycxL t1UKDXHTtVBSKC5JzEtJzMnPS7VVqkwtVrK34+UCAAAA//8DAFBLAwQUAAYACAAAACEACwstvL0A AADYAAAADwAAAGRycy9kb3ducmV2LnhtbESPyY7CMBBE70j8g9V3cFgnRBgOLBI3huUDWnETh8Tt KDbr14+RkOZYqqpXqvnyaWtxp9aXjhUM+gkI4tzpkgsF59O2l4LwAVlj7ZgUvMjDctHtzDHT7sEH uh9DISKEfYYKTAhNJqXPDVn0fdcQR+/iWoshyraQusVHhNtaDpNkKi2WHBcMNrQylFfHm1WQJnZf VbPhr7fj92BiVmu3aa5KdTsgAj3Df/Jb3WkFPyP4HIknQC7+AAAA//8DAFBLAQItABQABgAIAAAA IQDw94q7/QAAAOIBAAATAAAAAAAAAAAAAAAAAAAAAABbQ29udGVudF9UeXBlc10ueG1sUEsBAi0A FAAGAAgAAAAhADHdX2HSAAAAjwEAAAsAAAAAAAAAAAAAAAAALgEAAF9yZWxzLy5yZWxzUEsBAi0A FAAGAAgAAAAhADMvBZ5BAAAAOQAAABAAAAAAAAAAAAAAAAAAKQIAAGRycy9zaGFwZXhtbC54bWxQ SwECLQAUAAYACAAAACEACwstvL0AAADYAAAADwAAAAAAAAAAAAAAAACYAgAAZHJzL2Rvd25yZXYu eG1sUEsFBgAAAAAEAAQA9QAAAIIDAAAAAA== " filled="f" stroked="f">
                   <v:textbox style="mso-fit-shape-to-text:t">
                     <w:txbxContent>
                       <w:p>
@@ -3016,7 +3020,6 @@
                           <w:pStyle w:val="NormalWeb"/>
                           <w:spacing w:before="0" w:beforeAutospacing="0" w:after="0" w:afterAutospacing="0"/>
                         </w:pPr>
-                        <w:proofErr w:type="gramStart"/>
                         <w:r>
                           <w:rPr>
                             <w:rFonts w:asciiTheme="minorHAnsi" w:hAnsi="Calibri" w:cstheme="minorBidi"/>
@@ -3027,13 +3030,12 @@
                           </w:rPr>
                           <w:t>proposal</w:t>
                         </w:r>
-                        <w:proofErr w:type="gramEnd"/>
                       </w:p>
                     </w:txbxContent>
                   </v:textbox>
                 </v:shape>
-                <v:group id="Group 235" o:spid="_x0000_s1054" style="position:absolute;left:46371;top:9012;width:7201;height:4321" coordorigin="44571,7212" coordsize="7200,4320" o:gfxdata="UEsDBBQABgAIAAAAIQCi+E9TBAEAAOwBAAATAAAAW0NvbnRlbnRfVHlwZXNdLnhtbJSRy07DMBBF 90j8g+UtShxYIISadEGAHSAoHzCyJ4lFYlseN7R/z7iPDaJIXdpzz5wre7HcTKOYMZL1rpbXZSUF Ou2NdX0tP1dPxZ0UlMAZGL3DWm6R5LK5vFistgFJMO2olkNK4V4p0gNOQKUP6HjS+ThB4mPsVQD9 BT2qm6q6Vdq7hC4VKe+QzaLFDtZjEo8bvt43iTiSFA/7YHbVEkIYrYbETdXszC9LcTCUTO4yNNhA V1xDqj8NeXJacOBe+WmiNSjeIKYXmLiGMpFUH/060AABOVj+vyp3najwXWc1lm2k5wx/ZPhY75TG +G8XcT5X0DL2jvNxu9r9VfMDAAD//wMAUEsDBBQABgAIAAAAIQBsBtX+2AAAAJkBAAALAAAAX3Jl bHMvLnJlbHOkkMFKAzEQhu+C7xDm7mbbg4g025vQa63gNSSz2eAmE2biat/eWBBc6c3jzM9838/s 9p9pVguyRMoGNl0PCrMjH3Mw8HJ6unsAJdVmb2fKaOCMAvvh9mZ3xNnWdiRTLKIaJYuBqdbyqLW4 CZOVjgrmlozEydY2ctDFujcbUG/7/l7zbwYMK6Y6eAN88FtQp3Np5j/sFB2T0Fg7R0nTOEZ3jao9 feQjLo1iOWA14FkuS8ala+VAX/du/ukNTO/lebIFX5tkZb9E8h01/08HvXro8AUAAP//AwBQSwME FAAGAAgAAAAhADMvBZ5BAAAAOQAAABUAAABkcnMvZ3JvdXBzaGFwZXhtbC54bWyysa/IzVEoSy0q zszPs1Uy1DNQUkjNS85PycxLt1UKDXHTtVBSKC5JzEtJzMnPS7VVqkwtVrK34+UCAAAA//8DAFBL AwQUAAYACAAAACEAMVwv2r4AAADZAAAADwAAAGRycy9kb3ducmV2LnhtbESPzQrCMBCE74LvEPau aRVFSqOIqHgQwR8Qb0uztsVmU5rY6tsbQfA4zMw3TLp4mUq01LjSsoJ4GIEgzqwuOVdwOW8GMxDO I2usLJOCNzlYzPu9FBNtOz5Se/K5CBB2CSoovK8TKV1WkEE3tDVx8O62MeiDbHKpG+wC3FRyFEVT abDksFBgTauCssfpaRRsO+yW43jd7h/31ft2nhyu+5iU6vdAeHr5f/JX3WkFo/EEvk/CC5DzDwAA AP//AwBQSwECLQAUAAYACAAAACEAovhPUwQBAADsAQAAEwAAAAAAAAAAAAAAAAAAAAAAW0NvbnRl bnRfVHlwZXNdLnhtbFBLAQItABQABgAIAAAAIQBsBtX+2AAAAJkBAAALAAAAAAAAAAAAAAAAADUB AABfcmVscy8ucmVsc1BLAQItABQABgAIAAAAIQAzLwWeQQAAADkAAAAVAAAAAAAAAAAAAAAAADYC AABkcnMvZ3JvdXBzaGFwZXhtbC54bWxQSwECLQAUAAYACAAAACEAMVwv2r4AAADZAAAADwAAAAAA AAAAAAAAAACqAgAAZHJzL2Rvd25yZXYueG1sUEsFBgAAAAAEAAQA+gAAAJUDAAAAAA== ">
-                  <v:oval id="Oval 262" o:spid="_x0000_s1055" style="position:absolute;left:44571;top:7212;width:7201;height:4321;visibility:visible;mso-wrap-style:square;v-text-anchor:middle" o:gfxdata="UEsDBBQABgAIAAAAIQDw94q7/QAAAOIBAAATAAAAW0NvbnRlbnRfVHlwZXNdLnhtbJSRzUrEMBDH 74LvEOYqbaoHEWm6B6tHFV0fYEimbdg2CZlYd9/edD8u4goeZ+b/8SOpV9tpFDNFtt4puC4rEOS0 N9b1Cj7WT8UdCE7oDI7ekYIdMayay4t6vQvEIrsdKxhSCvdSsh5oQi59IJcvnY8TpjzGXgbUG+xJ 3lTVrdTeJXKpSEsGNHVLHX6OSTxu8/pAEmlkEA8H4dKlAEMYrcaUSeXszI+W4thQZudew4MNfJUx QP7asFzOFxx9L/lpojUkXjGmZ5wyhjSRJQ8YKGvKv1MWzIkL33VWU9lGfl98J6hz4cZ/uUjzf7Pb bHuj+ZQu9z/UfAMAAP//AwBQSwMEFAAGAAgAAAAhADHdX2HSAAAAjwEAAAsAAABfcmVscy8ucmVs c6SQwWrDMAyG74O9g9G9cdpDGaNOb4VeSwe7CltJTGPLWCZt376mMFhGbzvqF/o+8e/2tzCpmbJ4 jgbWTQuKomXn42Dg63xYfYCSgtHhxJEM3Elg372/7U40YalHMvokqlKiGBhLSZ9aix0poDScKNZN zzlgqWMedEJ7wYH0pm23Ov9mQLdgqqMzkI9uA+p8T9X8hx28zSzcl8Zy0Nz33r6iasfXeKK5UjAP VAy4LM8w09zU50C/9q7/6ZURE31X/kL8TKv1x6wXNXYPAAAA//8DAFBLAwQUAAYACAAAACEAMy8F nkEAAAA5AAAAEAAAAGRycy9zaGFwZXhtbC54bWyysa/IzVEoSy0qzszPs1Uy1DNQUkjNS85PycxL t1UKDXHTtVBSKC5JzEtJzMnPS7VVqkwtVrK34+UCAAAA//8DAFBLAwQUAAYACAAAACEAqI0skLsA AADZAAAADwAAAGRycy9kb3ducmV2LnhtbESPzQrCMBCE70LfIexdU4uolEbBguBJ8AfE29KsbTHZ lCZafXsjCB6HmfmGKdYva8STet86VjCdpCCIK6dbrhWcT9vxEoQPyBqNY1LwJg/rVTIqMNdu4AM9 j6EWEcI+RwVNCF0upa8asugnriOO3s31FkOUfS11j0OEWyOzNJ1Liy3HhQY7Khuq7seHVTDb2dne vA8DX7fGcJld7GJzUSoZgQj0Cv/kr7rTCrJ5Bt8n8QXI1QcAAP//AwBQSwECLQAUAAYACAAAACEA 8PeKu/0AAADiAQAAEwAAAAAAAAAAAAAAAAAAAAAAW0NvbnRlbnRfVHlwZXNdLnhtbFBLAQItABQA BgAIAAAAIQAx3V9h0gAAAI8BAAALAAAAAAAAAAAAAAAAAC4BAABfcmVscy8ucmVsc1BLAQItABQA BgAIAAAAIQAzLwWeQQAAADkAAAAQAAAAAAAAAAAAAAAAACkCAABkcnMvc2hhcGV4bWwueG1sUEsB Ai0AFAAGAAgAAAAhAKiNLJC7AAAA2QAAAA8AAAAAAAAAAAAAAAAAmAIAAGRycy9kb3ducmV2Lnht bFBLBQYAAAAABAAEAPUAAACAAwAAAAA= " filled="f" strokecolor="#243f60 [1604]" strokeweight="2pt">
+                <v:group id="Group 74" o:spid="_x0000_s1054" style="position:absolute;left:46371;top:9012;width:7201;height:4321" coordorigin="44571,7212" coordsize="7200,4320" o:gfxdata="UEsDBBQABgAIAAAAIQCi+E9TBAEAAOwBAAATAAAAW0NvbnRlbnRfVHlwZXNdLnhtbJSRy07DMBBF 90j8g+UtShxYIISadEGAHSAoHzCyJ4lFYlseN7R/z7iPDaJIXdpzz5wre7HcTKOYMZL1rpbXZSUF Ou2NdX0tP1dPxZ0UlMAZGL3DWm6R5LK5vFistgFJMO2olkNK4V4p0gNOQKUP6HjS+ThB4mPsVQD9 BT2qm6q6Vdq7hC4VKe+QzaLFDtZjEo8bvt43iTiSFA/7YHbVEkIYrYbETdXszC9LcTCUTO4yNNhA V1xDqj8NeXJacOBe+WmiNSjeIKYXmLiGMpFUH/060AABOVj+vyp3najwXWc1lm2k5wx/ZPhY75TG +G8XcT5X0DL2jvNxu9r9VfMDAAD//wMAUEsDBBQABgAIAAAAIQBsBtX+2AAAAJkBAAALAAAAX3Jl bHMvLnJlbHOkkMFKAzEQhu+C7xDm7mbbg4g025vQa63gNSSz2eAmE2biat/eWBBc6c3jzM9838/s 9p9pVguyRMoGNl0PCrMjH3Mw8HJ6unsAJdVmb2fKaOCMAvvh9mZ3xNnWdiRTLKIaJYuBqdbyqLW4 CZOVjgrmlozEydY2ctDFujcbUG/7/l7zbwYMK6Y6eAN88FtQp3Np5j/sFB2T0Fg7R0nTOEZ3jao9 feQjLo1iOWA14FkuS8ala+VAX/du/ukNTO/lebIFX5tkZb9E8h01/08HvXro8AUAAP//AwBQSwME FAAGAAgAAAAhADMvBZ5BAAAAOQAAABUAAABkcnMvZ3JvdXBzaGFwZXhtbC54bWyysa/IzVEoSy0q zszPs1Uy1DNQUkjNS85PycxLt1UKDXHTtVBSKC5JzEtJzMnPS7VVqkwtVrK34+UCAAAA//8DAFBL AwQUAAYACAAAACEA42VoZMEAAADYAAAADwAAAGRycy9kb3ducmV2LnhtbESPQWuDQBSE74L/YXn3 ZLVN2yBZpYSk9CCFxkDo7eG+qOi+FXeryb/vFgo9DjPzDbMrbmYQM02us6wgXScgiGurO24UnKvj agvCeWSNg2VScCcHRR5HO8y0XfiT5pNvRICwy1BB6/2YSenqlgy6tR2Jg3e1k0Ef5NRIPeES4GaQ D0nyLA12HBZaHGnfUt2fvo2CtwWX18f0MJf9dX//qp4+LmVKSsURCE83/5/8q75rBS8b+D0SToDM fwAAAP//AwBQSwECLQAUAAYACAAAACEAovhPUwQBAADsAQAAEwAAAAAAAAAAAAAAAAAAAAAAW0Nv bnRlbnRfVHlwZXNdLnhtbFBLAQItABQABgAIAAAAIQBsBtX+2AAAAJkBAAALAAAAAAAAAAAAAAAA ADUBAABfcmVscy8ucmVsc1BLAQItABQABgAIAAAAIQAzLwWeQQAAADkAAAAVAAAAAAAAAAAAAAAA ADYCAABkcnMvZ3JvdXBzaGFwZXhtbC54bWxQSwECLQAUAAYACAAAACEA42VoZMEAAADYAAAADwAA AAAAAAAAAAAAAACqAgAAZHJzL2Rvd25yZXYueG1sUEsFBgAAAAAEAAQA+gAAAJgDAAAAAA== ">
+                  <v:oval id="Oval 103" o:spid="_x0000_s1055" style="position:absolute;left:44571;top:7212;width:7201;height:4321;visibility:visible;mso-wrap-style:square;v-text-anchor:middle" o:gfxdata="UEsDBBQABgAIAAAAIQDw94q7/QAAAOIBAAATAAAAW0NvbnRlbnRfVHlwZXNdLnhtbJSRzUrEMBDH 74LvEOYqbaoHEWm6B6tHFV0fYEimbdg2CZlYd9/edD8u4goeZ+b/8SOpV9tpFDNFtt4puC4rEOS0 N9b1Cj7WT8UdCE7oDI7ekYIdMayay4t6vQvEIrsdKxhSCvdSsh5oQi59IJcvnY8TpjzGXgbUG+xJ 3lTVrdTeJXKpSEsGNHVLHX6OSTxu8/pAEmlkEA8H4dKlAEMYrcaUSeXszI+W4thQZudew4MNfJUx QP7asFzOFxx9L/lpojUkXjGmZ5wyhjSRJQ8YKGvKv1MWzIkL33VWU9lGfl98J6hz4cZ/uUjzf7Pb bHuj+ZQu9z/UfAMAAP//AwBQSwMEFAAGAAgAAAAhADHdX2HSAAAAjwEAAAsAAABfcmVscy8ucmVs c6SQwWrDMAyG74O9g9G9cdpDGaNOb4VeSwe7CltJTGPLWCZt376mMFhGbzvqF/o+8e/2tzCpmbJ4 jgbWTQuKomXn42Dg63xYfYCSgtHhxJEM3Elg372/7U40YalHMvokqlKiGBhLSZ9aix0poDScKNZN zzlgqWMedEJ7wYH0pm23Ov9mQLdgqqMzkI9uA+p8T9X8hx28zSzcl8Zy0Nz33r6iasfXeKK5UjAP VAy4LM8w09zU50C/9q7/6ZURE31X/kL8TKv1x6wXNXYPAAAA//8DAFBLAwQUAAYACAAAACEAMy8F nkEAAAA5AAAAEAAAAGRycy9zaGFwZXhtbC54bWyysa/IzVEoSy0qzszPs1Uy1DNQUkjNS85PycxL t1UKDXHTtVBSKC5JzEtJzMnPS7VVqkwtVrK34+UCAAAA//8DAFBLAwQUAAYACAAAACEAwTsN17kA AADZAAAADwAAAGRycy9kb3ducmV2LnhtbERPSwrCMBDdC94hzF5Tq6iURkFBcCX4AXE3NGNbTCal ibbe3giCu3m87+Tr3hrxotbXjhVMxgkI4sLpmksFl/NutAThA7JG45gUvMnDejUc5Jhp1/GRXqdQ ihjCPkMFVQhNJqUvKrLox64hjtzdtRZDhG0pdYtdDLdGpkkylxZrjg0VNrStqHicnlbBbG9nB/M+ dnzbGcPb9GoXm6tSwwGIQH34K3/WvY7bkyl8P4kXyNUHAAD//wMAUEsBAi0AFAAGAAgAAAAhAPD3 irv9AAAA4gEAABMAAAAAAAAAAAAAAAAAAAAAAFtDb250ZW50X1R5cGVzXS54bWxQSwECLQAUAAYA CAAAACEAMd1fYdIAAACPAQAACwAAAAAAAAAAAAAAAAAuAQAAX3JlbHMvLnJlbHNQSwECLQAUAAYA CAAAACEAMy8FnkEAAAA5AAAAEAAAAAAAAAAAAAAAAAApAgAAZHJzL3NoYXBleG1sLnhtbFBLAQIt ABQABgAIAAAAIQDBOw3XuQAAANkAAAAPAAAAAAAAAAAAAAAAAJgCAABkcnMvZG93bnJldi54bWxQ SwUGAAAAAAQABAD1AAAAfgMAAAAA " filled="f" strokecolor="#243f60 [1604]" strokeweight="2pt">
                     <v:textbox>
                       <w:txbxContent>
                         <w:p>
@@ -3046,7 +3048,7 @@
                       </w:txbxContent>
                     </v:textbox>
                   </v:oval>
-                  <v:shape id="TextBox 36" o:spid="_x0000_s1056" type="#_x0000_t202" style="position:absolute;left:45765;top:8141;width:4889;height:2464;visibility:visible;mso-wrap-style:none;v-text-anchor:top" o:gfxdata="UEsDBBQABgAIAAAAIQDw94q7/QAAAOIBAAATAAAAW0NvbnRlbnRfVHlwZXNdLnhtbJSRzUrEMBDH 74LvEOYqbaoHEWm6B6tHFV0fYEimbdg2CZlYd9/edD8u4goeZ+b/8SOpV9tpFDNFtt4puC4rEOS0 N9b1Cj7WT8UdCE7oDI7ekYIdMayay4t6vQvEIrsdKxhSCvdSsh5oQi59IJcvnY8TpjzGXgbUG+xJ 3lTVrdTeJXKpSEsGNHVLHX6OSTxu8/pAEmlkEA8H4dKlAEMYrcaUSeXszI+W4thQZudew4MNfJUx QP7asFzOFxx9L/lpojUkXjGmZ5wyhjSRJQ8YKGvKv1MWzIkL33VWU9lGfl98J6hz4cZ/uUjzf7Pb bHuj+ZQu9z/UfAMAAP//AwBQSwMEFAAGAAgAAAAhADHdX2HSAAAAjwEAAAsAAABfcmVscy8ucmVs c6SQwWrDMAyG74O9g9G9cdpDGaNOb4VeSwe7CltJTGPLWCZt376mMFhGbzvqF/o+8e/2tzCpmbJ4 jgbWTQuKomXn42Dg63xYfYCSgtHhxJEM3Elg372/7U40YalHMvokqlKiGBhLSZ9aix0poDScKNZN zzlgqWMedEJ7wYH0pm23Ov9mQLdgqqMzkI9uA+p8T9X8hx28zSzcl8Zy0Nz33r6iasfXeKK5UjAP VAy4LM8w09zU50C/9q7/6ZURE31X/kL8TKv1x6wXNXYPAAAA//8DAFBLAwQUAAYACAAAACEAMy8F nkEAAAA5AAAAEAAAAGRycy9zaGFwZXhtbC54bWyysa/IzVEoSy0qzszPs1Uy1DNQUkjNS85PycxL t1UKDXHTtVBSKC5JzEtJzMnPS7VVqkwtVrK34+UCAAAA//8DAFBLAwQUAAYACAAAACEAvmNH+8AA AADZAAAADwAAAGRycy9kb3ducmV2LnhtbESPzW7CMBCE70i8g7V3cAg/SiMMBwpSb9CUB1jF2zhN vI5ik6R9+hqpUo+jmflGsz9OthUD9b52rGC1TEAQl07XXCm4f1wWGQgfkDW2jknBN3k4HuazPeba jfxOQxEqESHsc1RgQuhyKX1pyKJfuo44ep+utxii7Cupexwj3LYyTZKdtFhzXDDY0clQ2RQPqyBL 7LVpXtKbt5uf1dacXt25+1JqPgMRaAr/yb/qm1aQ7tbwfBJfgDz8AgAA//8DAFBLAQItABQABgAI AAAAIQDw94q7/QAAAOIBAAATAAAAAAAAAAAAAAAAAAAAAABbQ29udGVudF9UeXBlc10ueG1sUEsB Ai0AFAAGAAgAAAAhADHdX2HSAAAAjwEAAAsAAAAAAAAAAAAAAAAALgEAAF9yZWxzLy5yZWxzUEsB Ai0AFAAGAAgAAAAhADMvBZ5BAAAAOQAAABAAAAAAAAAAAAAAAAAAKQIAAGRycy9zaGFwZXhtbC54 bWxQSwECLQAUAAYACAAAACEAvmNH+8AAAADZAAAADwAAAAAAAAAAAAAAAACYAgAAZHJzL2Rvd25y ZXYueG1sUEsFBgAAAAAEAAQA9QAAAIUDAAAAAA== " filled="f" stroked="f">
+                  <v:shape id="TextBox 36" o:spid="_x0000_s1056" type="#_x0000_t202" style="position:absolute;left:45765;top:8141;width:4889;height:2464;visibility:visible;mso-wrap-style:none;v-text-anchor:top" o:gfxdata="UEsDBBQABgAIAAAAIQDw94q7/QAAAOIBAAATAAAAW0NvbnRlbnRfVHlwZXNdLnhtbJSRzUrEMBDH 74LvEOYqbaoHEWm6B6tHFV0fYEimbdg2CZlYd9/edD8u4goeZ+b/8SOpV9tpFDNFtt4puC4rEOS0 N9b1Cj7WT8UdCE7oDI7ekYIdMayay4t6vQvEIrsdKxhSCvdSsh5oQi59IJcvnY8TpjzGXgbUG+xJ 3lTVrdTeJXKpSEsGNHVLHX6OSTxu8/pAEmlkEA8H4dKlAEMYrcaUSeXszI+W4thQZudew4MNfJUx QP7asFzOFxx9L/lpojUkXjGmZ5wyhjSRJQ8YKGvKv1MWzIkL33VWU9lGfl98J6hz4cZ/uUjzf7Pb bHuj+ZQu9z/UfAMAAP//AwBQSwMEFAAGAAgAAAAhADHdX2HSAAAAjwEAAAsAAABfcmVscy8ucmVs c6SQwWrDMAyG74O9g9G9cdpDGaNOb4VeSwe7CltJTGPLWCZt376mMFhGbzvqF/o+8e/2tzCpmbJ4 jgbWTQuKomXn42Dg63xYfYCSgtHhxJEM3Elg372/7U40YalHMvokqlKiGBhLSZ9aix0poDScKNZN zzlgqWMedEJ7wYH0pm23Ov9mQLdgqqMzkI9uA+p8T9X8hx28zSzcl8Zy0Nz33r6iasfXeKK5UjAP VAy4LM8w09zU50C/9q7/6ZURE31X/kL8TKv1x6wXNXYPAAAA//8DAFBLAwQUAAYACAAAACEAMy8F nkEAAAA5AAAAEAAAAGRycy9zaGFwZXhtbC54bWyysa/IzVEoSy0qzszPs1Uy1DNQUkjNS85PycxL t1UKDXHTtVBSKC5JzEtJzMnPS7VVqkwtVrK34+UCAAAA//8DAFBLAwQUAAYACAAAACEAN3BbU7wA AADZAAAADwAAAGRycy9kb3ducmV2LnhtbERPS27CMBDdI+UO1uyLHUQRRDgs0lZiVwocYBQPcUg8 jmLzPX1dqRK7eXrfWW/urhdXGkPrWUM+VSCIa29abjQcD19vSxAhIhvsPZOGBwXYlNlkjYXxN/6h 6z42IoVwKFCDjXEopAy1JYdh6gfixJ386DAmODbSjHhL4a6XM6UW0mHLqcHiQJWluttfnIalct9d t5rtgps/83dbffjP4ax1NgER6R5fyn/r1qTtag5/n6QLZPkLAAD//wMAUEsBAi0AFAAGAAgAAAAh APD3irv9AAAA4gEAABMAAAAAAAAAAAAAAAAAAAAAAFtDb250ZW50X1R5cGVzXS54bWxQSwECLQAU AAYACAAAACEAMd1fYdIAAACPAQAACwAAAAAAAAAAAAAAAAAuAQAAX3JlbHMvLnJlbHNQSwECLQAU AAYACAAAACEAMy8FnkEAAAA5AAAAEAAAAAAAAAAAAAAAAAApAgAAZHJzL3NoYXBleG1sLnhtbFBL AQItABQABgAIAAAAIQA3cFtTvAAAANkAAAAPAAAAAAAAAAAAAAAAAJgCAABkcnMvZG93bnJldi54 bWxQSwUGAAAAAAQABAD1AAAAgQMAAAAA " filled="f" stroked="f">
                     <v:textbox style="mso-fit-shape-to-text:t">
                       <w:txbxContent>
                         <w:p>
@@ -3070,10 +3072,10 @@
                     </v:textbox>
                   </v:shape>
                 </v:group>
-                <v:shape id="Curved Connector 236" o:spid="_x0000_s1057" type="#_x0000_t38" style="position:absolute;left:38017;top:11172;width:8354;height:3493;flip:y;visibility:visible;mso-wrap-style:square" o:connectortype="curved" o:gfxdata="UEsDBBQABgAIAAAAIQD+JeulAAEAAOoBAAATAAAAW0NvbnRlbnRfVHlwZXNdLnhtbJSRzU7EIBDH 7ya+A+FqWqoHY0zpHqwe1Zj1AQhMW2I7EAbr7ts73e5ejGviEeb/8RuoN7tpFDMk8gG1vC4rKQBt cB57Ld+3T8WdFJQNOjMGBC33QHLTXF7U230EEuxG0nLIOd4rRXaAyVAZIiBPupAmk/mYehWN/TA9 qJuqulU2YAbMRV4yZFO30JnPMYvHHV+vJAlGkuJhFS5dWpoYR29NZlI1o/vRUhwbSnYeNDT4SFeM IdWvDcvkfMHR98JPk7wD8WpSfjYTYyiXaNkAweaQWFf+nbSgTlSErvMWyjYRL7V6T3DnSlz4wgTz f/Nbtr3BfEpXh59qvgEAAP//AwBQSwMEFAAGAAgAAAAhAJYFM1jUAAAAlwEAAAsAAABfcmVscy8u cmVsc6SQPWsDMQyG90L/g9He8yVDKSW+bIWsIYWuxtZ9kLNkJHNN/n1MoaVXsnWUXvQ8L9rtL2k2 C4pOTA42TQsGKXCcaHDwfnp7egGjxVP0MxM6uKLCvnt82B1x9qUe6ThlNZVC6mAsJb9aq2HE5LXh jFSTniX5UkcZbPbh7Ae027Z9tvKbAd2KaQ7RgRziFszpmqv5DztNQVi5L03gZLnvp3CPaiN/0hGX SvEyYHEQRb+WgktTy4G979380xuYCENh+aiOlfwnqfbvBnb1zu4GAAD//wMAUEsDBBQABgAIAAAA IQAzLwWeQQAAADkAAAAUAAAAZHJzL2Nvbm5lY3RvcnhtbC54bWyysa/IzVEoSy0qzszPs1Uy1DNQ UkjNS85PycxLt1UKDXHTtVBSKC5JzEtJzMnPS7VVqkwtVrK34+UCAAAA//8DAFBLAwQUAAYACAAA ACEAg6EwJsIAAADZAAAADwAAAGRycy9kb3ducmV2LnhtbESPzWrDMBCE74a8g9hrSOS4wSkmSgiB QBNKS9PS82JtbBNrZST5p336qlDocZiZb5jtfjKtGMj5xrKC1TIFQVxa3XCl4OP9tHgE4QOyxtYy KfgiD/vdLNlioe3IbzRcQyUihH2BCuoQukJKX9Zk0C9tRxy9m3UGQ5SuktrhGOGmlVma5tJgw3Gh xo6ONZX3a28U9BueXHo469dsM/9c374vL9NzrtQsARFoCv/Jv+qTVpA95PD7JL4AufsBAAD//wMA UEsBAi0AFAAGAAgAAAAhAP4l66UAAQAA6gEAABMAAAAAAAAAAAAAAAAAAAAAAFtDb250ZW50X1R5 cGVzXS54bWxQSwECLQAUAAYACAAAACEAlgUzWNQAAACXAQAACwAAAAAAAAAAAAAAAAAxAQAAX3Jl bHMvLnJlbHNQSwECLQAUAAYACAAAACEAMy8FnkEAAAA5AAAAFAAAAAAAAAAAAAAAAAAuAgAAZHJz L2Nvbm5lY3RvcnhtbC54bWxQSwECLQAUAAYACAAAACEAg6EwJsIAAADZAAAADwAAAAAAAAAAAAAA AAChAgAAZHJzL2Rvd25yZXYueG1sUEsFBgAAAAAEAAQA+QAAAJADAAAAAA== " adj="10800" strokecolor="#4579b8 [3044]">
+                <v:shape id="Curved Connector 75" o:spid="_x0000_s1057" type="#_x0000_t38" style="position:absolute;left:37712;top:11172;width:8659;height:3493;flip:y;visibility:visible;mso-wrap-style:square" o:connectortype="curved" o:gfxdata="UEsDBBQABgAIAAAAIQD+JeulAAEAAOoBAAATAAAAW0NvbnRlbnRfVHlwZXNdLnhtbJSRzU7EIBDH 7ya+A+FqWqoHY0zpHqwe1Zj1AQhMW2I7EAbr7ts73e5ejGviEeb/8RuoN7tpFDMk8gG1vC4rKQBt cB57Ld+3T8WdFJQNOjMGBC33QHLTXF7U230EEuxG0nLIOd4rRXaAyVAZIiBPupAmk/mYehWN/TA9 qJuqulU2YAbMRV4yZFO30JnPMYvHHV+vJAlGkuJhFS5dWpoYR29NZlI1o/vRUhwbSnYeNDT4SFeM IdWvDcvkfMHR98JPk7wD8WpSfjYTYyiXaNkAweaQWFf+nbSgTlSErvMWyjYRL7V6T3DnSlz4wgTz f/Nbtr3BfEpXh59qvgEAAP//AwBQSwMEFAAGAAgAAAAhAJYFM1jUAAAAlwEAAAsAAABfcmVscy8u cmVsc6SQPWsDMQyG90L/g9He8yVDKSW+bIWsIYWuxtZ9kLNkJHNN/n1MoaVXsnWUXvQ8L9rtL2k2 C4pOTA42TQsGKXCcaHDwfnp7egGjxVP0MxM6uKLCvnt82B1x9qUe6ThlNZVC6mAsJb9aq2HE5LXh jFSTniX5UkcZbPbh7Ae027Z9tvKbAd2KaQ7RgRziFszpmqv5DztNQVi5L03gZLnvp3CPaiN/0hGX SvEyYHEQRb+WgktTy4G979380xuYCENh+aiOlfwnqfbvBnb1zu4GAAD//wMAUEsDBBQABgAIAAAA IQAzLwWeQQAAADkAAAAUAAAAZHJzL2Nvbm5lY3RvcnhtbC54bWyysa/IzVEoSy0qzszPs1Uy1DNQ UkjNS85PycxLt1UKDXHTtVBSKC5JzEtJzMnPS7VVqkwtVrK34+UCAAAA//8DAFBLAwQUAAYACAAA ACEA1oFawMAAAADYAAAADwAAAGRycy9kb3ducmV2LnhtbESPQYvCMBSE74L/IbyraLqiVopRRBDc ZVmxiudH82zLNi8lidr115sFweMwM98wi1VnGnEj52vLCj5GCQjiwuqaSwWn43Y4B+EDssbGMin4 Iw+rZb+3wEzbOx/olodSRAj7DBVUIbSZlL6oyKAf2ZY4ehfrDIYoXSm1w3uEm0aOk2QmDdYcFyps aVNR8ZtfjYJryp1L1p96P04H58nl8fXTfc+U6vdABOrCO/mq7rSCdAr/R+IJkMsnAAAA//8DAFBL AQItABQABgAIAAAAIQD+JeulAAEAAOoBAAATAAAAAAAAAAAAAAAAAAAAAABbQ29udGVudF9UeXBl c10ueG1sUEsBAi0AFAAGAAgAAAAhAJYFM1jUAAAAlwEAAAsAAAAAAAAAAAAAAAAAMQEAAF9yZWxz Ly5yZWxzUEsBAi0AFAAGAAgAAAAhADMvBZ5BAAAAOQAAABQAAAAAAAAAAAAAAAAALgIAAGRycy9j b25uZWN0b3J4bWwueG1sUEsBAi0AFAAGAAgAAAAhANaBWsDAAAAA2AAAAA8AAAAAAAAAAAAAAAAA oQIAAGRycy9kb3ducmV2LnhtbFBLBQYAAAAABAAEAPkAAACOAwAAAAA= " adj="10800" strokecolor="#4579b8 [3044]">
                   <v:stroke endarrow="open"/>
                 </v:shape>
-                <v:shape id="TextBox 40" o:spid="_x0000_s1058" type="#_x0000_t202" style="position:absolute;left:36178;top:9276;width:8681;height:2623;visibility:visible;mso-wrap-style:none;v-text-anchor:top" o:gfxdata="UEsDBBQABgAIAAAAIQDw94q7/QAAAOIBAAATAAAAW0NvbnRlbnRfVHlwZXNdLnhtbJSRzUrEMBDH 74LvEOYqbaoHEWm6B6tHFV0fYEimbdg2CZlYd9/edD8u4goeZ+b/8SOpV9tpFDNFtt4puC4rEOS0 N9b1Cj7WT8UdCE7oDI7ekYIdMayay4t6vQvEIrsdKxhSCvdSsh5oQi59IJcvnY8TpjzGXgbUG+xJ 3lTVrdTeJXKpSEsGNHVLHX6OSTxu8/pAEmlkEA8H4dKlAEMYrcaUSeXszI+W4thQZudew4MNfJUx QP7asFzOFxx9L/lpojUkXjGmZ5wyhjSRJQ8YKGvKv1MWzIkL33VWU9lGfl98J6hz4cZ/uUjzf7Pb bHuj+ZQu9z/UfAMAAP//AwBQSwMEFAAGAAgAAAAhADHdX2HSAAAAjwEAAAsAAABfcmVscy8ucmVs c6SQwWrDMAyG74O9g9G9cdpDGaNOb4VeSwe7CltJTGPLWCZt376mMFhGbzvqF/o+8e/2tzCpmbJ4 jgbWTQuKomXn42Dg63xYfYCSgtHhxJEM3Elg372/7U40YalHMvokqlKiGBhLSZ9aix0poDScKNZN zzlgqWMedEJ7wYH0pm23Ov9mQLdgqqMzkI9uA+p8T9X8hx28zSzcl8Zy0Nz33r6iasfXeKK5UjAP VAy4LM8w09zU50C/9q7/6ZURE31X/kL8TKv1x6wXNXYPAAAA//8DAFBLAwQUAAYACAAAACEAMy8F nkEAAAA5AAAAEAAAAGRycy9zaGFwZXhtbC54bWyysa/IzVEoSy0qzszPs1Uy1DNQUkjNS85PycxL t1UKDXHTtVBSKC5JzEtJzMnPS7VVqkwtVrK34+UCAAAA//8DAFBLAwQUAAYACAAAACEA0utu5b8A AADZAAAADwAAAGRycy9kb3ducmV2LnhtbESPy27CMBRE90j8g3X3xUnKM8JhQYvErrw+4Cq+jdPE 11FsXv16jITEcjQzZzTL1c224kK9rx0rSEcJCOLS6ZorBafj5mMOwgdkja1jUnAnD6tiOFhirt2V 93Q5hEpECPscFZgQulxKXxqy6EeuI47er+sthij7SuoerxFuW5klyVRarDkuGOxobahsDmerYJ7Y n6ZZZDtvx//pxKy/3Hf3p9RwACLQLbyTr+pWK8g+Z/B8El+ALB4AAAD//wMAUEsBAi0AFAAGAAgA AAAhAPD3irv9AAAA4gEAABMAAAAAAAAAAAAAAAAAAAAAAFtDb250ZW50X1R5cGVzXS54bWxQSwEC LQAUAAYACAAAACEAMd1fYdIAAACPAQAACwAAAAAAAAAAAAAAAAAuAQAAX3JlbHMvLnJlbHNQSwEC LQAUAAYACAAAACEAMy8FnkEAAAA5AAAAEAAAAAAAAAAAAAAAAAApAgAAZHJzL3NoYXBleG1sLnht bFBLAQItABQABgAIAAAAIQDS627lvwAAANkAAAAPAAAAAAAAAAAAAAAAAJgCAABkcnMvZG93bnJl di54bWxQSwUGAAAAAAQABAD1AAAAhAMAAAAA " filled="f" stroked="f">
+                <v:shape id="TextBox 40" o:spid="_x0000_s1058" type="#_x0000_t202" style="position:absolute;left:36178;top:9276;width:8681;height:2623;visibility:visible;mso-wrap-style:none;v-text-anchor:top" o:gfxdata="UEsDBBQABgAIAAAAIQDw94q7/QAAAOIBAAATAAAAW0NvbnRlbnRfVHlwZXNdLnhtbJSRzUrEMBDH 74LvEOYqbaoHEWm6B6tHFV0fYEimbdg2CZlYd9/edD8u4goeZ+b/8SOpV9tpFDNFtt4puC4rEOS0 N9b1Cj7WT8UdCE7oDI7ekYIdMayay4t6vQvEIrsdKxhSCvdSsh5oQi59IJcvnY8TpjzGXgbUG+xJ 3lTVrdTeJXKpSEsGNHVLHX6OSTxu8/pAEmlkEA8H4dKlAEMYrcaUSeXszI+W4thQZudew4MNfJUx QP7asFzOFxx9L/lpojUkXjGmZ5wyhjSRJQ8YKGvKv1MWzIkL33VWU9lGfl98J6hz4cZ/uUjzf7Pb bHuj+ZQu9z/UfAMAAP//AwBQSwMEFAAGAAgAAAAhADHdX2HSAAAAjwEAAAsAAABfcmVscy8ucmVs c6SQwWrDMAyG74O9g9G9cdpDGaNOb4VeSwe7CltJTGPLWCZt376mMFhGbzvqF/o+8e/2tzCpmbJ4 jgbWTQuKomXn42Dg63xYfYCSgtHhxJEM3Elg372/7U40YalHMvokqlKiGBhLSZ9aix0poDScKNZN zzlgqWMedEJ7wYH0pm23Ov9mQLdgqqMzkI9uA+p8T9X8hx28zSzcl8Zy0Nz33r6iasfXeKK5UjAP VAy4LM8w09zU50C/9q7/6ZURE31X/kL8TKv1x6wXNXYPAAAA//8DAFBLAwQUAAYACAAAACEAMy8F nkEAAAA5AAAAEAAAAGRycy9zaGFwZXhtbC54bWyysa/IzVEoSy0qzszPs1Uy1DNQUkjNS85PycxL t1UKDXHTtVBSKC5JzEtJzMnPS7VVqkwtVrK34+UCAAAA//8DAFBLAwQUAAYACAAAACEAG3yOJLoA AADYAAAADwAAAGRycy9kb3ducmV2LnhtbESPywrCMBRE94L/EO5eU8VnMbrwAe58fsCluTa1zU1p 4vPrjSC4HGbmDDNbPG0l7tT4wrGCXjcBQZw5XXCu4HzadCYgfEDWWDkmBS/ysJi3WzNMtXvwge7H kIsIYZ+iAhNCnUrpM0MWfdfVxNG7uMZiiLLJpW7wEeG2kv0kGUmLBccFgzUtDWXl8WYVTBK7K8tp f+/t4N0bmuXKreurUu0WiEDP8E/+qlutYDyC75F4AuT8AwAA//8DAFBLAQItABQABgAIAAAAIQDw 94q7/QAAAOIBAAATAAAAAAAAAAAAAAAAAAAAAABbQ29udGVudF9UeXBlc10ueG1sUEsBAi0AFAAG AAgAAAAhADHdX2HSAAAAjwEAAAsAAAAAAAAAAAAAAAAALgEAAF9yZWxzLy5yZWxzUEsBAi0AFAAG AAgAAAAhADMvBZ5BAAAAOQAAABAAAAAAAAAAAAAAAAAAKQIAAGRycy9zaGFwZXhtbC54bWxQSwEC LQAUAAYACAAAACEAG3yOJLoAAADYAAAADwAAAAAAAAAAAAAAAACYAgAAZHJzL2Rvd25yZXYueG1s UEsFBgAAAAAEAAQA9QAAAH8DAAAAAA== " filled="f" stroked="f">
                   <v:textbox style="mso-fit-shape-to-text:t">
                     <w:txbxContent>
                       <w:p>
@@ -3081,8 +3083,6 @@
                           <w:pStyle w:val="NormalWeb"/>
                           <w:spacing w:before="0" w:beforeAutospacing="0" w:after="0" w:afterAutospacing="0"/>
                         </w:pPr>
-                        <w:proofErr w:type="spellStart"/>
-                        <w:proofErr w:type="gramStart"/>
                         <w:r>
                           <w:rPr>
                             <w:rFonts w:asciiTheme="minorHAnsi" w:hAnsi="Calibri" w:cstheme="minorBidi"/>
@@ -3093,14 +3093,12 @@
                           </w:rPr>
                           <w:t>predictedBy</w:t>
                         </w:r>
-                        <w:proofErr w:type="spellEnd"/>
-                        <w:proofErr w:type="gramEnd"/>
                       </w:p>
                     </w:txbxContent>
                   </v:textbox>
                 </v:shape>
-                <v:group id="Group 238" o:spid="_x0000_s1059" style="position:absolute;left:17513;top:2361;width:7200;height:4320" coordorigin="15713,561" coordsize="7200,4320" o:gfxdata="UEsDBBQABgAIAAAAIQCi+E9TBAEAAOwBAAATAAAAW0NvbnRlbnRfVHlwZXNdLnhtbJSRy07DMBBF 90j8g+UtShxYIISadEGAHSAoHzCyJ4lFYlseN7R/z7iPDaJIXdpzz5wre7HcTKOYMZL1rpbXZSUF Ou2NdX0tP1dPxZ0UlMAZGL3DWm6R5LK5vFistgFJMO2olkNK4V4p0gNOQKUP6HjS+ThB4mPsVQD9 BT2qm6q6Vdq7hC4VKe+QzaLFDtZjEo8bvt43iTiSFA/7YHbVEkIYrYbETdXszC9LcTCUTO4yNNhA V1xDqj8NeXJacOBe+WmiNSjeIKYXmLiGMpFUH/060AABOVj+vyp3najwXWc1lm2k5wx/ZPhY75TG +G8XcT5X0DL2jvNxu9r9VfMDAAD//wMAUEsDBBQABgAIAAAAIQBsBtX+2AAAAJkBAAALAAAAX3Jl bHMvLnJlbHOkkMFKAzEQhu+C7xDm7mbbg4g025vQa63gNSSz2eAmE2biat/eWBBc6c3jzM9838/s 9p9pVguyRMoGNl0PCrMjH3Mw8HJ6unsAJdVmb2fKaOCMAvvh9mZ3xNnWdiRTLKIaJYuBqdbyqLW4 CZOVjgrmlozEydY2ctDFujcbUG/7/l7zbwYMK6Y6eAN88FtQp3Np5j/sFB2T0Fg7R0nTOEZ3jao9 feQjLo1iOWA14FkuS8ala+VAX/du/ukNTO/lebIFX5tkZb9E8h01/08HvXro8AUAAP//AwBQSwME FAAGAAgAAAAhADMvBZ5BAAAAOQAAABUAAABkcnMvZ3JvdXBzaGFwZXhtbC54bWyysa/IzVEoSy0q zszPs1Uy1DNQUkjNS85PycxLt1UKDXHTtVBSKC5JzEtJzMnPS7VVqkwtVrK34+UCAAAA//8DAFBL AwQUAAYACAAAACEA312ARLsAAADZAAAADwAAAGRycy9kb3ducmV2LnhtbERPSwrCMBDdC94hzF7T VhQpRhFRcSGCHxB3QzO2pc2kNLHV25uF4PLx/ovV29Sio9aVlhXE4wgEcWZ1ybmC23U3moNwHllj bZkUfMjBajkcLDDVtuczdRefixDCLkUFhfdNKqXLCjLoxrYhDtzTtgZ9gG0udYt9CDe1TKJoJg2W HBoKbGhTUFZdXkbBvsd+PYm33bF6bj6P6/R0P8ak1HAAwtPb/5U/60ErSCZhangSXoBcfgEAAP// AwBQSwECLQAUAAYACAAAACEAovhPUwQBAADsAQAAEwAAAAAAAAAAAAAAAAAAAAAAW0NvbnRlbnRf VHlwZXNdLnhtbFBLAQItABQABgAIAAAAIQBsBtX+2AAAAJkBAAALAAAAAAAAAAAAAAAAADUBAABf cmVscy8ucmVsc1BLAQItABQABgAIAAAAIQAzLwWeQQAAADkAAAAVAAAAAAAAAAAAAAAAADYCAABk cnMvZ3JvdXBzaGFwZXhtbC54bWxQSwECLQAUAAYACAAAACEA312ARLsAAADZAAAADwAAAAAAAAAA AAAAAACqAgAAZHJzL2Rvd25yZXYueG1sUEsFBgAAAAAEAAQA+gAAAJIDAAAAAA== ">
-                  <v:oval id="Oval 260" o:spid="_x0000_s1060" style="position:absolute;left:15713;top:561;width:7200;height:4320;visibility:visible;mso-wrap-style:square;v-text-anchor:middle" o:gfxdata="UEsDBBQABgAIAAAAIQDw94q7/QAAAOIBAAATAAAAW0NvbnRlbnRfVHlwZXNdLnhtbJSRzUrEMBDH 74LvEOYqbaoHEWm6B6tHFV0fYEimbdg2CZlYd9/edD8u4goeZ+b/8SOpV9tpFDNFtt4puC4rEOS0 N9b1Cj7WT8UdCE7oDI7ekYIdMayay4t6vQvEIrsdKxhSCvdSsh5oQi59IJcvnY8TpjzGXgbUG+xJ 3lTVrdTeJXKpSEsGNHVLHX6OSTxu8/pAEmlkEA8H4dKlAEMYrcaUSeXszI+W4thQZudew4MNfJUx QP7asFzOFxx9L/lpojUkXjGmZ5wyhjSRJQ8YKGvKv1MWzIkL33VWU9lGfl98J6hz4cZ/uUjzf7Pb bHuj+ZQu9z/UfAMAAP//AwBQSwMEFAAGAAgAAAAhADHdX2HSAAAAjwEAAAsAAABfcmVscy8ucmVs c6SQwWrDMAyG74O9g9G9cdpDGaNOb4VeSwe7CltJTGPLWCZt376mMFhGbzvqF/o+8e/2tzCpmbJ4 jgbWTQuKomXn42Dg63xYfYCSgtHhxJEM3Elg372/7U40YalHMvokqlKiGBhLSZ9aix0poDScKNZN zzlgqWMedEJ7wYH0pm23Ov9mQLdgqqMzkI9uA+p8T9X8hx28zSzcl8Zy0Nz33r6iasfXeKK5UjAP VAy4LM8w09zU50C/9q7/6ZURE31X/kL8TKv1x6wXNXYPAAAA//8DAFBLAwQUAAYACAAAACEAMy8F nkEAAAA5AAAAEAAAAGRycy9zaGFwZXhtbC54bWyysa/IzVEoSy0qzszPs1Uy1DNQUkjNS85PycxL t1UKDXHTtVBSKC5JzEtJzMnPS7VVqkwtVrK34+UCAAAA//8DAFBLAwQUAAYACAAAACEANxMXfLkA AADZAAAADwAAAGRycy9kb3ducmV2LnhtbERPSwrCMBDdC94hzF5TS1EpRkFB6ErwA+JuaMa2mExK E9t6e7MQXD7ef7MbrRE9db5xrGAxT0AQl043XCm4XY+zNQgfkDUax6TgQx522+lkg7l2A5+pv4RK xBD2OSqoQ2hzKX1Zk0U/dy1x5J6usxgi7CqpOxxiuDUyTZKltNhwbKixpUNN5evytgqywmYn8zkP /Dgaw4f0blf7u1LTCYhAY/grf9ZCK0iXcXt8El+A3H4BAAD//wMAUEsBAi0AFAAGAAgAAAAhAPD3 irv9AAAA4gEAABMAAAAAAAAAAAAAAAAAAAAAAFtDb250ZW50X1R5cGVzXS54bWxQSwECLQAUAAYA CAAAACEAMd1fYdIAAACPAQAACwAAAAAAAAAAAAAAAAAuAQAAX3JlbHMvLnJlbHNQSwECLQAUAAYA CAAAACEAMy8FnkEAAAA5AAAAEAAAAAAAAAAAAAAAAAApAgAAZHJzL3NoYXBleG1sLnhtbFBLAQIt ABQABgAIAAAAIQA3Exd8uQAAANkAAAAPAAAAAAAAAAAAAAAAAJgCAABkcnMvZG93bnJldi54bWxQ SwUGAAAAAAQABAD1AAAAfgMAAAAA " filled="f" strokecolor="#243f60 [1604]" strokeweight="2pt">
+                <v:group id="Group 77" o:spid="_x0000_s1059" style="position:absolute;left:17513;top:2361;width:7200;height:4320" coordorigin="15713,561" coordsize="7200,4320" o:gfxdata="UEsDBBQABgAIAAAAIQCi+E9TBAEAAOwBAAATAAAAW0NvbnRlbnRfVHlwZXNdLnhtbJSRy07DMBBF 90j8g+UtShxYIISadEGAHSAoHzCyJ4lFYlseN7R/z7iPDaJIXdpzz5wre7HcTKOYMZL1rpbXZSUF Ou2NdX0tP1dPxZ0UlMAZGL3DWm6R5LK5vFistgFJMO2olkNK4V4p0gNOQKUP6HjS+ThB4mPsVQD9 BT2qm6q6Vdq7hC4VKe+QzaLFDtZjEo8bvt43iTiSFA/7YHbVEkIYrYbETdXszC9LcTCUTO4yNNhA V1xDqj8NeXJacOBe+WmiNSjeIKYXmLiGMpFUH/060AABOVj+vyp3najwXWc1lm2k5wx/ZPhY75TG +G8XcT5X0DL2jvNxu9r9VfMDAAD//wMAUEsDBBQABgAIAAAAIQBsBtX+2AAAAJkBAAALAAAAX3Jl bHMvLnJlbHOkkMFKAzEQhu+C7xDm7mbbg4g025vQa63gNSSz2eAmE2biat/eWBBc6c3jzM9838/s 9p9pVguyRMoGNl0PCrMjH3Mw8HJ6unsAJdVmb2fKaOCMAvvh9mZ3xNnWdiRTLKIaJYuBqdbyqLW4 CZOVjgrmlozEydY2ctDFujcbUG/7/l7zbwYMK6Y6eAN88FtQp3Np5j/sFB2T0Fg7R0nTOEZ3jao9 feQjLo1iOWA14FkuS8ala+VAX/du/ukNTO/lebIFX5tkZb9E8h01/08HvXro8AUAAP//AwBQSwME FAAGAAgAAAAhADMvBZ5BAAAAOQAAABUAAABkcnMvZ3JvdXBzaGFwZXhtbC54bWyysa/IzVEoSy0q zszPs1Uy1DNQUkjNS85PycxLt1UKDXHTtVBSKC5JzEtJzMnPS7VVqkwtVrK34+UCAAAA//8DAFBL AwQUAAYACAAAACEAE7f2E70AAADYAAAADwAAAGRycy9kb3ducmV2LnhtbESPSwvCMBCE74L/Iexd 0yo+KEYRUfEggg8Qb0uztsVmU5rY6r83guBxmJlvmNniZUrRUO0KywrifgSCOLW64EzB5bzpTUE4 j6yxtEwK3uRgMe92Zpho2/KRmpPPRICwS1BB7n2VSOnSnAy6vq2Ig3e3tUEfZJ1JXWMb4KaUgyga S4MFh4UcK1rllD5OT6Ng22K7HMbrZv+4r9638+hw3cekVLcDwtPL/5O/6k4rmEzgeyScADn/AAAA //8DAFBLAQItABQABgAIAAAAIQCi+E9TBAEAAOwBAAATAAAAAAAAAAAAAAAAAAAAAABbQ29udGVu dF9UeXBlc10ueG1sUEsBAi0AFAAGAAgAAAAhAGwG1f7YAAAAmQEAAAsAAAAAAAAAAAAAAAAANQEA AF9yZWxzLy5yZWxzUEsBAi0AFAAGAAgAAAAhADMvBZ5BAAAAOQAAABUAAAAAAAAAAAAAAAAANgIA AGRycy9ncm91cHNoYXBleG1sLnhtbFBLAQItABQABgAIAAAAIQATt/YTvQAAANgAAAAPAAAAAAAA AAAAAAAAAKoCAABkcnMvZG93bnJldi54bWxQSwUGAAAAAAQABAD6AAAAlAMAAAAA ">
+                  <v:oval id="Oval 101" o:spid="_x0000_s1060" style="position:absolute;left:15713;top:561;width:7200;height:4320;visibility:visible;mso-wrap-style:square;v-text-anchor:middle" o:gfxdata="UEsDBBQABgAIAAAAIQDw94q7/QAAAOIBAAATAAAAW0NvbnRlbnRfVHlwZXNdLnhtbJSRzUrEMBDH 74LvEOYqbaoHEWm6B6tHFV0fYEimbdg2CZlYd9/edD8u4goeZ+b/8SOpV9tpFDNFtt4puC4rEOS0 N9b1Cj7WT8UdCE7oDI7ekYIdMayay4t6vQvEIrsdKxhSCvdSsh5oQi59IJcvnY8TpjzGXgbUG+xJ 3lTVrdTeJXKpSEsGNHVLHX6OSTxu8/pAEmlkEA8H4dKlAEMYrcaUSeXszI+W4thQZudew4MNfJUx QP7asFzOFxx9L/lpojUkXjGmZ5wyhjSRJQ8YKGvKv1MWzIkL33VWU9lGfl98J6hz4cZ/uUjzf7Pb bHuj+ZQu9z/UfAMAAP//AwBQSwMEFAAGAAgAAAAhADHdX2HSAAAAjwEAAAsAAABfcmVscy8ucmVs c6SQwWrDMAyG74O9g9G9cdpDGaNOb4VeSwe7CltJTGPLWCZt376mMFhGbzvqF/o+8e/2tzCpmbJ4 jgbWTQuKomXn42Dg63xYfYCSgtHhxJEM3Elg372/7U40YalHMvokqlKiGBhLSZ9aix0poDScKNZN zzlgqWMedEJ7wYH0pm23Ov9mQLdgqqMzkI9uA+p8T9X8hx28zSzcl8Zy0Nz33r6iasfXeKK5UjAP VAy4LM8w09zU50C/9q7/6ZURE31X/kL8TKv1x6wXNXYPAAAA//8DAFBLAwQUAAYACAAAACEAMy8F nkEAAAA5AAAAEAAAAGRycy9zaGFwZXhtbC54bWyysa/IzVEoSy0qzszPs1Uy1DNQUkjNS85PycxL t1UKDXHTtVBSKC5JzEtJzMnPS7VVqkwtVrK34+UCAAAA//8DAFBLAwQUAAYACAAAACEAXqU2O7kA AADZAAAADwAAAGRycy9kb3ducmV2LnhtbERPSwrCMBDdC71DmL2mSlEpRkGh0JXgB8Td0IxtMZmU Jlq9vREEd/N431ltXtaIJ/W+daxgOklBEFdOt1wrOJ+K8RKED8gajWNS8CYPm3UyWmGu3cAHeh5D LWII+xwVNCF0uZS+asiin7iOOHI311sMEfa11D0OMdwaOUvTubTYcmxosKNdQ9X9+LAKstJme/M+ DHwtjOHd7GIX24tSyQhEoFf4K3/WUsft6RS+n8QL5PoDAAD//wMAUEsBAi0AFAAGAAgAAAAhAPD3 irv9AAAA4gEAABMAAAAAAAAAAAAAAAAAAAAAAFtDb250ZW50X1R5cGVzXS54bWxQSwECLQAUAAYA CAAAACEAMd1fYdIAAACPAQAACwAAAAAAAAAAAAAAAAAuAQAAX3JlbHMvLnJlbHNQSwECLQAUAAYA CAAAACEAMy8FnkEAAAA5AAAAEAAAAAAAAAAAAAAAAAApAgAAZHJzL3NoYXBleG1sLnhtbFBLAQIt ABQABgAIAAAAIQBepTY7uQAAANkAAAAPAAAAAAAAAAAAAAAAAJgCAABkcnMvZG93bnJldi54bWxQ SwUGAAAAAAQABAD1AAAAfgMAAAAA " filled="f" strokecolor="#243f60 [1604]" strokeweight="2pt">
                     <v:textbox>
                       <w:txbxContent>
                         <w:p>
@@ -3113,7 +3111,7 @@
                       </w:txbxContent>
                     </v:textbox>
                   </v:oval>
-                  <v:shape id="TextBox 45" o:spid="_x0000_s1061" type="#_x0000_t202" style="position:absolute;left:16161;top:721;width:6598;height:4013;visibility:visible;mso-wrap-style:none;v-text-anchor:top" o:gfxdata="UEsDBBQABgAIAAAAIQDw94q7/QAAAOIBAAATAAAAW0NvbnRlbnRfVHlwZXNdLnhtbJSRzUrEMBDH 74LvEOYqbaoHEWm6B6tHFV0fYEimbdg2CZlYd9/edD8u4goeZ+b/8SOpV9tpFDNFtt4puC4rEOS0 N9b1Cj7WT8UdCE7oDI7ekYIdMayay4t6vQvEIrsdKxhSCvdSsh5oQi59IJcvnY8TpjzGXgbUG+xJ 3lTVrdTeJXKpSEsGNHVLHX6OSTxu8/pAEmlkEA8H4dKlAEMYrcaUSeXszI+W4thQZudew4MNfJUx QP7asFzOFxx9L/lpojUkXjGmZ5wyhjSRJQ8YKGvKv1MWzIkL33VWU9lGfl98J6hz4cZ/uUjzf7Pb bHuj+ZQu9z/UfAMAAP//AwBQSwMEFAAGAAgAAAAhADHdX2HSAAAAjwEAAAsAAABfcmVscy8ucmVs c6SQwWrDMAyG74O9g9G9cdpDGaNOb4VeSwe7CltJTGPLWCZt376mMFhGbzvqF/o+8e/2tzCpmbJ4 jgbWTQuKomXn42Dg63xYfYCSgtHhxJEM3Elg372/7U40YalHMvokqlKiGBhLSZ9aix0poDScKNZN zzlgqWMedEJ7wYH0pm23Ov9mQLdgqqMzkI9uA+p8T9X8hx28zSzcl8Zy0Nz33r6iasfXeKK5UjAP VAy4LM8w09zU50C/9q7/6ZURE31X/kL8TKv1x6wXNXYPAAAA//8DAFBLAwQUAAYACAAAACEAMy8F nkEAAAA5AAAAEAAAAGRycy9zaGFwZXhtbC54bWyysa/IzVEoSy0qzszPs1Uy1DNQUkjNS85PycxL t1UKDXHTtVBSKC5JzEtJzMnPS7VVqkwtVrK34+UCAAAA//8DAFBLAwQUAAYACAAAACEAIf18F78A AADZAAAADwAAAGRycy9kb3ducmV2LnhtbESPwW7CMBBE75H4B2vvxEkEKEQYDkAlbrTAB6zibZwm XkexC6FfX1eqxHE0M280m91ke3Gn0beOFeRpBoK4drrlRsHt+jYvQfiArLF3TAqe5GG3nSUbrLR7 8AfdL6EREcK+QgUmhKGS0teGLPrUDcTR+3SjxRDl2Eg94iPCbS+LLFtJiy3HBYMD7Q3V3eXbKigz e+66dfHu7eInX5r9wR2HL6VmCYhAU3gl/6snraBY5fD3JL4Auf0FAAD//wMAUEsBAi0AFAAGAAgA AAAhAPD3irv9AAAA4gEAABMAAAAAAAAAAAAAAAAAAAAAAFtDb250ZW50X1R5cGVzXS54bWxQSwEC LQAUAAYACAAAACEAMd1fYdIAAACPAQAACwAAAAAAAAAAAAAAAAAuAQAAX3JlbHMvLnJlbHNQSwEC LQAUAAYACAAAACEAMy8FnkEAAAA5AAAAEAAAAAAAAAAAAAAAAAApAgAAZHJzL3NoYXBleG1sLnht bFBLAQItABQABgAIAAAAIQAh/XwXvwAAANkAAAAPAAAAAAAAAAAAAAAAAJgCAABkcnMvZG93bnJl di54bWxQSwUGAAAAAAQABAD1AAAAhAMAAAAA " filled="f" stroked="f">
+                  <v:shape id="TextBox 45" o:spid="_x0000_s1061" type="#_x0000_t202" style="position:absolute;left:16161;top:721;width:6598;height:4013;visibility:visible;mso-wrap-style:none;v-text-anchor:top" o:gfxdata="UEsDBBQABgAIAAAAIQDw94q7/QAAAOIBAAATAAAAW0NvbnRlbnRfVHlwZXNdLnhtbJSRzUrEMBDH 74LvEOYqbaoHEWm6B6tHFV0fYEimbdg2CZlYd9/edD8u4goeZ+b/8SOpV9tpFDNFtt4puC4rEOS0 N9b1Cj7WT8UdCE7oDI7ekYIdMayay4t6vQvEIrsdKxhSCvdSsh5oQi59IJcvnY8TpjzGXgbUG+xJ 3lTVrdTeJXKpSEsGNHVLHX6OSTxu8/pAEmlkEA8H4dKlAEMYrcaUSeXszI+W4thQZudew4MNfJUx QP7asFzOFxx9L/lpojUkXjGmZ5wyhjSRJQ8YKGvKv1MWzIkL33VWU9lGfl98J6hz4cZ/uUjzf7Pb bHuj+ZQu9z/UfAMAAP//AwBQSwMEFAAGAAgAAAAhADHdX2HSAAAAjwEAAAsAAABfcmVscy8ucmVs c6SQwWrDMAyG74O9g9G9cdpDGaNOb4VeSwe7CltJTGPLWCZt376mMFhGbzvqF/o+8e/2tzCpmbJ4 jgbWTQuKomXn42Dg63xYfYCSgtHhxJEM3Elg372/7U40YalHMvokqlKiGBhLSZ9aix0poDScKNZN zzlgqWMedEJ7wYH0pm23Ov9mQLdgqqMzkI9uA+p8T9X8hx28zSzcl8Zy0Nz33r6iasfXeKK5UjAP VAy4LM8w09zU50C/9q7/6ZURE31X/kL8TKv1x6wXNXYPAAAA//8DAFBLAwQUAAYACAAAACEAMy8F nkEAAAA5AAAAEAAAAGRycy9zaGFwZXhtbC54bWyysa/IzVEoSy0qzszPs1Uy1DNQUkjNS85PycxL t1UKDXHTtVBSKC5JzEtJzMnPS7VVqkwtVrK34+UCAAAA//8DAFBLAwQUAAYACAAAACEA19VmvLwA AADZAAAADwAAAGRycy9kb3ducmV2LnhtbERPyW7CMBC9I+UfrLmDTdQiiDAc0iJxK9sHjOIhThOP o9gs7ddjJCRu8/TWWa7vrhNXGkLjWcN0okAQV940XGs4HTfjOYgQkQ12nknDHwVYr7LREgvjb7yn 6yHWIoVwKFCDjbEvpAyVJYdh4nvixJ394DAmONTSDHhL4a6TuVIz6bDh1GCxp9JS1R4uTsNcuZ+2 XeS74D7+p5+2/PLf/a/W2QhEpHt8K1/WrUnbVQ7PT9IFcvUAAAD//wMAUEsBAi0AFAAGAAgAAAAh APD3irv9AAAA4gEAABMAAAAAAAAAAAAAAAAAAAAAAFtDb250ZW50X1R5cGVzXS54bWxQSwECLQAU AAYACAAAACEAMd1fYdIAAACPAQAACwAAAAAAAAAAAAAAAAAuAQAAX3JlbHMvLnJlbHNQSwECLQAU AAYACAAAACEAMy8FnkEAAAA5AAAAEAAAAAAAAAAAAAAAAAApAgAAZHJzL3NoYXBleG1sLnhtbFBL AQItABQABgAIAAAAIQDX1Wa8vAAAANkAAAAPAAAAAAAAAAAAAAAAAJgCAABkcnMvZG93bnJldi54 bWxQSwUGAAAAAAQABAD1AAAAgQMAAAAA " filled="f" stroked="f">
                     <v:textbox style="mso-fit-shape-to-text:t">
                       <w:txbxContent>
                         <w:p>
@@ -3154,10 +3152,10 @@
                     </v:textbox>
                   </v:shape>
                 </v:group>
-                <v:shape id="Curved Connector 239" o:spid="_x0000_s1062" type="#_x0000_t38" style="position:absolute;left:18147;top:9647;width:5932;height:0;rotation:90;visibility:visible;mso-wrap-style:square" o:connectortype="curved" o:gfxdata="UEsDBBQABgAIAAAAIQD+JeulAAEAAOoBAAATAAAAW0NvbnRlbnRfVHlwZXNdLnhtbJSRzU7EIBDH 7ya+A+FqWqoHY0zpHqwe1Zj1AQhMW2I7EAbr7ts73e5ejGviEeb/8RuoN7tpFDMk8gG1vC4rKQBt cB57Ld+3T8WdFJQNOjMGBC33QHLTXF7U230EEuxG0nLIOd4rRXaAyVAZIiBPupAmk/mYehWN/TA9 qJuqulU2YAbMRV4yZFO30JnPMYvHHV+vJAlGkuJhFS5dWpoYR29NZlI1o/vRUhwbSnYeNDT4SFeM IdWvDcvkfMHR98JPk7wD8WpSfjYTYyiXaNkAweaQWFf+nbSgTlSErvMWyjYRL7V6T3DnSlz4wgTz f/Nbtr3BfEpXh59qvgEAAP//AwBQSwMEFAAGAAgAAAAhAJYFM1jUAAAAlwEAAAsAAABfcmVscy8u cmVsc6SQPWsDMQyG90L/g9He8yVDKSW+bIWsIYWuxtZ9kLNkJHNN/n1MoaVXsnWUXvQ8L9rtL2k2 C4pOTA42TQsGKXCcaHDwfnp7egGjxVP0MxM6uKLCvnt82B1x9qUe6ThlNZVC6mAsJb9aq2HE5LXh jFSTniX5UkcZbPbh7Ae027Z9tvKbAd2KaQ7RgRziFszpmqv5DztNQVi5L03gZLnvp3CPaiN/0hGX SvEyYHEQRb+WgktTy4G979380xuYCENh+aiOlfwnqfbvBnb1zu4GAAD//wMAUEsDBBQABgAIAAAA IQAzLwWeQQAAADkAAAAUAAAAZHJzL2Nvbm5lY3RvcnhtbC54bWyysa/IzVEoSy0qzszPs1Uy1DNQ UkjNS85PycxLt1UKDXHTtVBSKC5JzEtJzMnPS7VVqkwtVrK34+UCAAAA//8DAFBLAwQUAAYACAAA ACEAwrpTmb4AAADZAAAADwAAAGRycy9kb3ducmV2LnhtbESPS6vCMBSE94L/IZz9NVVBrqVRsCiI Lnzi+tgc22Jz0pvEx/33RhBcDjPzDZNNn6YRd3K+tqyg30tAEBdW11wqOB4WP78gfEDW2FgmBf/k YTrpdjJMtX3wju77UIoIYZ+igiqENpXSFxUZ9D3bEkfvYp3BEKUrpXb4iHDTyEGSjKTBmuNChS3l FRXX/c0oOI+Wf6aYrXLnmnm7KbfulLu1Ut0OiEDP8E1+qkutYDAcw/tJfAFy8gIAAP//AwBQSwEC LQAUAAYACAAAACEA/iXrpQABAADqAQAAEwAAAAAAAAAAAAAAAAAAAAAAW0NvbnRlbnRfVHlwZXNd LnhtbFBLAQItABQABgAIAAAAIQCWBTNY1AAAAJcBAAALAAAAAAAAAAAAAAAAADEBAABfcmVscy8u cmVsc1BLAQItABQABgAIAAAAIQAzLwWeQQAAADkAAAAUAAAAAAAAAAAAAAAAAC4CAABkcnMvY29u bmVjdG9yeG1sLnhtbFBLAQItABQABgAIAAAAIQDCulOZvgAAANkAAAAPAAAAAAAAAAAAAAAAAKEC AABkcnMvZG93bnJldi54bWxQSwUGAAAAAAQABAD5AAAAjAMAAAAA " adj="10800" strokecolor="#4579b8 [3044]">
+                <v:shape id="Curved Connector 78" o:spid="_x0000_s1062" type="#_x0000_t38" style="position:absolute;left:18147;top:9647;width:5932;height:0;rotation:90;visibility:visible;mso-wrap-style:square" o:connectortype="curved" o:gfxdata="UEsDBBQABgAIAAAAIQD+JeulAAEAAOoBAAATAAAAW0NvbnRlbnRfVHlwZXNdLnhtbJSRzU7EIBDH 7ya+A+FqWqoHY0zpHqwe1Zj1AQhMW2I7EAbr7ts73e5ejGviEeb/8RuoN7tpFDMk8gG1vC4rKQBt cB57Ld+3T8WdFJQNOjMGBC33QHLTXF7U230EEuxG0nLIOd4rRXaAyVAZIiBPupAmk/mYehWN/TA9 qJuqulU2YAbMRV4yZFO30JnPMYvHHV+vJAlGkuJhFS5dWpoYR29NZlI1o/vRUhwbSnYeNDT4SFeM IdWvDcvkfMHR98JPk7wD8WpSfjYTYyiXaNkAweaQWFf+nbSgTlSErvMWyjYRL7V6T3DnSlz4wgTz f/Nbtr3BfEpXh59qvgEAAP//AwBQSwMEFAAGAAgAAAAhAJYFM1jUAAAAlwEAAAsAAABfcmVscy8u cmVsc6SQPWsDMQyG90L/g9He8yVDKSW+bIWsIYWuxtZ9kLNkJHNN/n1MoaVXsnWUXvQ8L9rtL2k2 C4pOTA42TQsGKXCcaHDwfnp7egGjxVP0MxM6uKLCvnt82B1x9qUe6ThlNZVC6mAsJb9aq2HE5LXh jFSTniX5UkcZbPbh7Ae027Z9tvKbAd2KaQ7RgRziFszpmqv5DztNQVi5L03gZLnvp3CPaiN/0hGX SvEyYHEQRb+WgktTy4G979380xuYCENh+aiOlfwnqfbvBnb1zu4GAAD//wMAUEsDBBQABgAIAAAA IQAzLwWeQQAAADkAAAAUAAAAZHJzL2Nvbm5lY3RvcnhtbC54bWyysa/IzVEoSy0qzszPs1Uy1DNQ UkjNS85PycxLt1UKDXHTtVBSKC5JzEtJzMnPS7VVqkwtVrK34+UCAAAA//8DAFBLAwQUAAYACAAA ACEAzSN3frgAAADYAAAADwAAAGRycy9kb3ducmV2LnhtbERPyQrCMBC9C/5DmLumelAppoJFQfTg iuexGdtiM6lJ3P7eHASPj7dPZ2/TiCc5X1tWMOgnIIgLq2suFZyOy94EhA/IGhvLpOBDHmZZtzPF VNsX7+l5CKWIIexTVFCF0KZS+qIig75vW+LIXa0zGCJ0pdQOXzHcNHKYJCNpsObYUGFLeUXF7fAw Ci6j1d0U83XuXLNot+XOnXO3UarbARHoHf7Kn3WlFYzj0ngkngCZfQEAAP//AwBQSwECLQAUAAYA CAAAACEA/iXrpQABAADqAQAAEwAAAAAAAAAAAAAAAAAAAAAAW0NvbnRlbnRfVHlwZXNdLnhtbFBL AQItABQABgAIAAAAIQCWBTNY1AAAAJcBAAALAAAAAAAAAAAAAAAAADEBAABfcmVscy8ucmVsc1BL AQItABQABgAIAAAAIQAzLwWeQQAAADkAAAAUAAAAAAAAAAAAAAAAAC4CAABkcnMvY29ubmVjdG9y eG1sLnhtbFBLAQItABQABgAIAAAAIQDNI3d+uAAAANgAAAAPAAAAAAAAAAAAAAAAAKECAABkcnMv ZG93bnJldi54bWxQSwUGAAAAAAQABAD5AAAAhgMAAAAA " adj="10800" strokecolor="#4579b8 [3044]">
                   <v:stroke endarrow="open"/>
                 </v:shape>
-                <v:shape id="TextBox 49" o:spid="_x0000_s1063" type="#_x0000_t202" style="position:absolute;left:14865;top:8056;width:6851;height:2463;visibility:visible;mso-wrap-style:none;v-text-anchor:top" o:gfxdata="UEsDBBQABgAIAAAAIQDw94q7/QAAAOIBAAATAAAAW0NvbnRlbnRfVHlwZXNdLnhtbJSRzUrEMBDH 74LvEOYqbaoHEWm6B6tHFV0fYEimbdg2CZlYd9/edD8u4goeZ+b/8SOpV9tpFDNFtt4puC4rEOS0 N9b1Cj7WT8UdCE7oDI7ekYIdMayay4t6vQvEIrsdKxhSCvdSsh5oQi59IJcvnY8TpjzGXgbUG+xJ 3lTVrdTeJXKpSEsGNHVLHX6OSTxu8/pAEmlkEA8H4dKlAEMYrcaUSeXszI+W4thQZudew4MNfJUx QP7asFzOFxx9L/lpojUkXjGmZ5wyhjSRJQ8YKGvKv1MWzIkL33VWU9lGfl98J6hz4cZ/uUjzf7Pb bHuj+ZQu9z/UfAMAAP//AwBQSwMEFAAGAAgAAAAhADHdX2HSAAAAjwEAAAsAAABfcmVscy8ucmVs c6SQwWrDMAyG74O9g9G9cdpDGaNOb4VeSwe7CltJTGPLWCZt376mMFhGbzvqF/o+8e/2tzCpmbJ4 jgbWTQuKomXn42Dg63xYfYCSgtHhxJEM3Elg372/7U40YalHMvokqlKiGBhLSZ9aix0poDScKNZN zzlgqWMedEJ7wYH0pm23Ov9mQLdgqqMzkI9uA+p8T9X8hx28zSzcl8Zy0Nz33r6iasfXeKK5UjAP VAy4LM8w09zU50C/9q7/6ZURE31X/kL8TKv1x6wXNXYPAAAA//8DAFBLAwQUAAYACAAAACEAMy8F nkEAAAA5AAAAEAAAAGRycy9zaGFwZXhtbC54bWyysa/IzVEoSy0qzszPs1Uy1DNQUkjNS85PycxL t1UKDXHTtVBSKC5JzEtJzMnPS7VVqkwtVrK34+UCAAAA//8DAFBLAwQUAAYACAAAACEABQSF7LgA AADZAAAADwAAAGRycy9kb3ducmV2LnhtbERPyQrCMBC9C/5DmLumFhUtjR5cwJvrBwzN2NQ2k9LE 9evNQfD4eHu+fNlGPKjzlWMFo2ECgrhwuuJSweW8HcxA+ICssXFMCt7kYbno93LMtHvykR6nUIoY wj5DBSaENpPSF4Ys+qFriSN3dZ3FEGFXSt3hM4bbRqZJMpUWK44NBltaGSrq090qmCV2X9fz9ODt +DOamNXabdqbUv0eiECv8Ff+rDutIB3H7fFJfAFy8QUAAP//AwBQSwECLQAUAAYACAAAACEA8PeK u/0AAADiAQAAEwAAAAAAAAAAAAAAAAAAAAAAW0NvbnRlbnRfVHlwZXNdLnhtbFBLAQItABQABgAI AAAAIQAx3V9h0gAAAI8BAAALAAAAAAAAAAAAAAAAAC4BAABfcmVscy8ucmVsc1BLAQItABQABgAI AAAAIQAzLwWeQQAAADkAAAAQAAAAAAAAAAAAAAAAACkCAABkcnMvc2hhcGV4bWwueG1sUEsBAi0A FAAGAAgAAAAhAAUEhey4AAAA2QAAAA8AAAAAAAAAAAAAAAAAmAIAAGRycy9kb3ducmV2LnhtbFBL BQYAAAAABAAEAPUAAAB9AwAAAAA= " filled="f" stroked="f">
+                <v:shape id="TextBox 49" o:spid="_x0000_s1063" type="#_x0000_t202" style="position:absolute;left:14865;top:8056;width:6851;height:2463;visibility:visible;mso-wrap-style:none;v-text-anchor:top" o:gfxdata="UEsDBBQABgAIAAAAIQDw94q7/QAAAOIBAAATAAAAW0NvbnRlbnRfVHlwZXNdLnhtbJSRzUrEMBDH 74LvEOYqbaoHEWm6B6tHFV0fYEimbdg2CZlYd9/edD8u4goeZ+b/8SOpV9tpFDNFtt4puC4rEOS0 N9b1Cj7WT8UdCE7oDI7ekYIdMayay4t6vQvEIrsdKxhSCvdSsh5oQi59IJcvnY8TpjzGXgbUG+xJ 3lTVrdTeJXKpSEsGNHVLHX6OSTxu8/pAEmlkEA8H4dKlAEMYrcaUSeXszI+W4thQZudew4MNfJUx QP7asFzOFxx9L/lpojUkXjGmZ5wyhjSRJQ8YKGvKv1MWzIkL33VWU9lGfl98J6hz4cZ/uUjzf7Pb bHuj+ZQu9z/UfAMAAP//AwBQSwMEFAAGAAgAAAAhADHdX2HSAAAAjwEAAAsAAABfcmVscy8ucmVs c6SQwWrDMAyG74O9g9G9cdpDGaNOb4VeSwe7CltJTGPLWCZt376mMFhGbzvqF/o+8e/2tzCpmbJ4 jgbWTQuKomXn42Dg63xYfYCSgtHhxJEM3Elg372/7U40YalHMvokqlKiGBhLSZ9aix0poDScKNZN zzlgqWMedEJ7wYH0pm23Ov9mQLdgqqMzkI9uA+p8T9X8hx28zSzcl8Zy0Nz33r6iasfXeKK5UjAP VAy4LM8w09zU50C/9q7/6ZURE31X/kL8TKv1x6wXNXYPAAAA//8DAFBLAwQUAAYACAAAACEAMy8F nkEAAAA5AAAAEAAAAGRycy9zaGFwZXhtbC54bWyysa/IzVEoSy0qzszPs1Uy1DNQUkjNS85PycxL t1UKDXHTtVBSKC5JzEtJzMnPS7VVqkwtVrK34+UCAAAA//8DAFBLAwQUAAYACAAAACEAauMaVroA AADYAAAADwAAAGRycy9kb3ducmV2LnhtbESPywrCMBRE94L/EO5eU8VnMbrwAe58fsCluTa1zU1p 4vPrjSC4HGbmDDNbPG0l7tT4wrGCXjcBQZw5XXCu4HzadCYgfEDWWDkmBS/ysJi3WzNMtXvwge7H kIsIYZ+iAhNCnUrpM0MWfdfVxNG7uMZiiLLJpW7wEeG2kv0kGUmLBccFgzUtDWXl8WYVTBK7K8tp f+/t4N0bmuXKreurUu0WiEDP8E/+qlutYDyF75F4AuT8AwAA//8DAFBLAQItABQABgAIAAAAIQDw 94q7/QAAAOIBAAATAAAAAAAAAAAAAAAAAAAAAABbQ29udGVudF9UeXBlc10ueG1sUEsBAi0AFAAG AAgAAAAhADHdX2HSAAAAjwEAAAsAAAAAAAAAAAAAAAAALgEAAF9yZWxzLy5yZWxzUEsBAi0AFAAG AAgAAAAhADMvBZ5BAAAAOQAAABAAAAAAAAAAAAAAAAAAKQIAAGRycy9zaGFwZXhtbC54bWxQSwEC LQAUAAYACAAAACEAauMaVroAAADYAAAADwAAAAAAAAAAAAAAAACYAgAAZHJzL2Rvd25yZXYueG1s UEsFBgAAAAAEAAQA9QAAAH8DAAAAAA== " filled="f" stroked="f">
                   <v:textbox style="mso-fit-shape-to-text:t">
                     <w:txbxContent>
                       <w:p>
@@ -3165,7 +3163,6 @@
                           <w:pStyle w:val="NormalWeb"/>
                           <w:spacing w:before="0" w:beforeAutospacing="0" w:after="0" w:afterAutospacing="0"/>
                         </w:pPr>
-                        <w:proofErr w:type="gramStart"/>
                         <w:r>
                           <w:rPr>
                             <w:rFonts w:asciiTheme="minorHAnsi" w:hAnsi="Calibri" w:cstheme="minorBidi"/>
@@ -3176,15 +3173,14 @@
                           </w:rPr>
                           <w:t>resources</w:t>
                         </w:r>
-                        <w:proofErr w:type="gramEnd"/>
                       </w:p>
                     </w:txbxContent>
                   </v:textbox>
                 </v:shape>
-                <v:shape id="Curved Connector 241" o:spid="_x0000_s1064" type="#_x0000_t38" style="position:absolute;left:24713;top:4521;width:5987;height:77;rotation:180;visibility:visible;mso-wrap-style:square" o:connectortype="curved" o:gfxdata="UEsDBBQABgAIAAAAIQD+JeulAAEAAOoBAAATAAAAW0NvbnRlbnRfVHlwZXNdLnhtbJSRzU7EIBDH 7ya+A+FqWqoHY0zpHqwe1Zj1AQhMW2I7EAbr7ts73e5ejGviEeb/8RuoN7tpFDMk8gG1vC4rKQBt cB57Ld+3T8WdFJQNOjMGBC33QHLTXF7U230EEuxG0nLIOd4rRXaAyVAZIiBPupAmk/mYehWN/TA9 qJuqulU2YAbMRV4yZFO30JnPMYvHHV+vJAlGkuJhFS5dWpoYR29NZlI1o/vRUhwbSnYeNDT4SFeM IdWvDcvkfMHR98JPk7wD8WpSfjYTYyiXaNkAweaQWFf+nbSgTlSErvMWyjYRL7V6T3DnSlz4wgTz f/Nbtr3BfEpXh59qvgEAAP//AwBQSwMEFAAGAAgAAAAhAJYFM1jUAAAAlwEAAAsAAABfcmVscy8u cmVsc6SQPWsDMQyG90L/g9He8yVDKSW+bIWsIYWuxtZ9kLNkJHNN/n1MoaVXsnWUXvQ8L9rtL2k2 C4pOTA42TQsGKXCcaHDwfnp7egGjxVP0MxM6uKLCvnt82B1x9qUe6ThlNZVC6mAsJb9aq2HE5LXh jFSTniX5UkcZbPbh7Ae027Z9tvKbAd2KaQ7RgRziFszpmqv5DztNQVi5L03gZLnvp3CPaiN/0hGX SvEyYHEQRb+WgktTy4G979380xuYCENh+aiOlfwnqfbvBnb1zu4GAAD//wMAUEsDBBQABgAIAAAA IQAzLwWeQQAAADkAAAAUAAAAZHJzL2Nvbm5lY3RvcnhtbC54bWyysa/IzVEoSy0qzszPs1Uy1DNQ UkjNS85PycxLt1UKDXHTtVBSKC5JzEtJzMnPS7VVqkwtVrK34+UCAAAA//8DAFBLAwQUAAYACAAA ACEAGspAu8AAAADZAAAADwAAAGRycy9kb3ducmV2LnhtbESPQWuDQBSE74L/YXn3ukZKGsSNh5BA ofTQNJfeHu6Liu5bcV/V9td3C4Ueh5n5hqnqzY1qoTn0ng3sshwUceNtz62B2/vl4QAqCLLF0TMZ +KIA9TFNKiytX/mNlqu0KkI4lGigE5lKrUPTkcOQ+Yk4enc/O5Qo51bbGdcId6Mu8nyvHfYcFzqc 6NRRM1w/nYH90qwf3/f1fBie7MvUityK86sxaQJKaJP/5F/12RooHnfw+yS+AH38AQAA//8DAFBL AQItABQABgAIAAAAIQD+JeulAAEAAOoBAAATAAAAAAAAAAAAAAAAAAAAAABbQ29udGVudF9UeXBl c10ueG1sUEsBAi0AFAAGAAgAAAAhAJYFM1jUAAAAlwEAAAsAAAAAAAAAAAAAAAAAMQEAAF9yZWxz Ly5yZWxzUEsBAi0AFAAGAAgAAAAhADMvBZ5BAAAAOQAAABQAAAAAAAAAAAAAAAAALgIAAGRycy9j b25uZWN0b3J4bWwueG1sUEsBAi0AFAAGAAgAAAAhABrKQLvAAAAA2QAAAA8AAAAAAAAAAAAAAAAA oQIAAGRycy9kb3ducmV2LnhtbFBLBQYAAAAABAAEAPkAAACOAwAAAAA= " adj="10800" strokecolor="#4579b8 [3044]">
+                <v:shape id="Curved Connector 80" o:spid="_x0000_s1064" type="#_x0000_t38" style="position:absolute;left:24713;top:4521;width:5987;height:77;rotation:180;visibility:visible;mso-wrap-style:square" o:connectortype="curved" o:gfxdata="UEsDBBQABgAIAAAAIQD+JeulAAEAAOoBAAATAAAAW0NvbnRlbnRfVHlwZXNdLnhtbJSRzU7EIBDH 7ya+A+FqWqoHY0zpHqwe1Zj1AQhMW2I7EAbr7ts73e5ejGviEeb/8RuoN7tpFDMk8gG1vC4rKQBt cB57Ld+3T8WdFJQNOjMGBC33QHLTXF7U230EEuxG0nLIOd4rRXaAyVAZIiBPupAmk/mYehWN/TA9 qJuqulU2YAbMRV4yZFO30JnPMYvHHV+vJAlGkuJhFS5dWpoYR29NZlI1o/vRUhwbSnYeNDT4SFeM IdWvDcvkfMHR98JPk7wD8WpSfjYTYyiXaNkAweaQWFf+nbSgTlSErvMWyjYRL7V6T3DnSlz4wgTz f/Nbtr3BfEpXh59qvgEAAP//AwBQSwMEFAAGAAgAAAAhAJYFM1jUAAAAlwEAAAsAAABfcmVscy8u cmVsc6SQPWsDMQyG90L/g9He8yVDKSW+bIWsIYWuxtZ9kLNkJHNN/n1MoaVXsnWUXvQ8L9rtL2k2 C4pOTA42TQsGKXCcaHDwfnp7egGjxVP0MxM6uKLCvnt82B1x9qUe6ThlNZVC6mAsJb9aq2HE5LXh jFSTniX5UkcZbPbh7Ae027Z9tvKbAd2KaQ7RgRziFszpmqv5DztNQVi5L03gZLnvp3CPaiN/0hGX SvEyYHEQRb+WgktTy4G979380xuYCENh+aiOlfwnqfbvBnb1zu4GAAD//wMAUEsDBBQABgAIAAAA IQAzLwWeQQAAADkAAAAUAAAAZHJzL2Nvbm5lY3RvcnhtbC54bWyysa/IzVEoSy0qzszPs1Uy1DNQ UkjNS85PycxLt1UKDXHTtVBSKC5JzEtJzMnPS7VVqkwtVrK34+UCAAAA//8DAFBLAwQUAAYACAAA ACEAeuk2gLkAAADYAAAADwAAAGRycy9kb3ducmV2LnhtbERPOwvCMBDeBf9DuF1THbQUo4MoCOLg Y3E7musDm0tpzlb99WYQHD++92rzco3qqQu1ZwOzaQKKOPe25tLA7bqfpKCCIFtsPJOBNwXYrMej FWbWD3ym/iKliiEcMjRQibSZ1iGvyGGY+pY4coXvHEqEXalth0MMd42eJ8lCO6w5NlTY0rai/HF5 OgOLPh/un2LYpY+lPbalyG2+OxkzHoESeslf+bMerIE0To9H4gnQ6y8AAAD//wMAUEsBAi0AFAAG AAgAAAAhAP4l66UAAQAA6gEAABMAAAAAAAAAAAAAAAAAAAAAAFtDb250ZW50X1R5cGVzXS54bWxQ SwECLQAUAAYACAAAACEAlgUzWNQAAACXAQAACwAAAAAAAAAAAAAAAAAxAQAAX3JlbHMvLnJlbHNQ SwECLQAUAAYACAAAACEAMy8FnkEAAAA5AAAAFAAAAAAAAAAAAAAAAAAuAgAAZHJzL2Nvbm5lY3Rv cnhtbC54bWxQSwECLQAUAAYACAAAACEAeuk2gLkAAADYAAAADwAAAAAAAAAAAAAAAAChAgAAZHJz L2Rvd25yZXYueG1sUEsFBgAAAAAEAAQA+QAAAIcDAAAAAA== " adj="10800" strokecolor="#4579b8 [3044]">
                   <v:stroke endarrow="open"/>
                 </v:shape>
-                <v:shape id="TextBox 57" o:spid="_x0000_s1065" type="#_x0000_t202" style="position:absolute;left:24713;top:1799;width:6852;height:2464;visibility:visible;mso-wrap-style:none;v-text-anchor:top" o:gfxdata="UEsDBBQABgAIAAAAIQDw94q7/QAAAOIBAAATAAAAW0NvbnRlbnRfVHlwZXNdLnhtbJSRzUrEMBDH 74LvEOYqbaoHEWm6B6tHFV0fYEimbdg2CZlYd9/edD8u4goeZ+b/8SOpV9tpFDNFtt4puC4rEOS0 N9b1Cj7WT8UdCE7oDI7ekYIdMayay4t6vQvEIrsdKxhSCvdSsh5oQi59IJcvnY8TpjzGXgbUG+xJ 3lTVrdTeJXKpSEsGNHVLHX6OSTxu8/pAEmlkEA8H4dKlAEMYrcaUSeXszI+W4thQZudew4MNfJUx QP7asFzOFxx9L/lpojUkXjGmZ5wyhjSRJQ8YKGvKv1MWzIkL33VWU9lGfl98J6hz4cZ/uUjzf7Pb bHuj+ZQu9z/UfAMAAP//AwBQSwMEFAAGAAgAAAAhADHdX2HSAAAAjwEAAAsAAABfcmVscy8ucmVs c6SQwWrDMAyG74O9g9G9cdpDGaNOb4VeSwe7CltJTGPLWCZt376mMFhGbzvqF/o+8e/2tzCpmbJ4 jgbWTQuKomXn42Dg63xYfYCSgtHhxJEM3Elg372/7U40YalHMvokqlKiGBhLSZ9aix0poDScKNZN zzlgqWMedEJ7wYH0pm23Ov9mQLdgqqMzkI9uA+p8T9X8hx28zSzcl8Zy0Nz33r6iasfXeKK5UjAP VAy4LM8w09zU50C/9q7/6ZURE31X/kL8TKv1x6wXNXYPAAAA//8DAFBLAwQUAAYACAAAACEAMy8F nkEAAAA5AAAAEAAAAGRycy9zaGFwZXhtbC54bWyysa/IzVEoSy0qzszPs1Uy1DNQUkjNS85PycxL t1UKDXHTtVBSKC5JzEtJzMnPS7VVqkwtVrK34+UCAAAA//8DAFBLAwQUAAYACAAAACEAmpq+ALsA AADZAAAADwAAAGRycy9kb3ducmV2LnhtbESPywrCMBRE94L/EO5eU4uKFqMLH+DO5wdcmmtT29yU Jj6/3giCy2FmzjCzxdPW4k6tLx0rGPQTEMS50yUXCs6nTW8CwgdkjbVjUvAiD4t5tzPDTLsHH+h+ DIWIEPYZKjAhNJmUPjdk0fddQxy9i2sthijbQuoWHxFua5kmyVhaLDkuGGxoaSivjjerYJLYXVVN 0723w/dgZJYrt26uSnU7IAI9wz/5q261gnSYwvdJfAFy/gEAAP//AwBQSwECLQAUAAYACAAAACEA 8PeKu/0AAADiAQAAEwAAAAAAAAAAAAAAAAAAAAAAW0NvbnRlbnRfVHlwZXNdLnhtbFBLAQItABQA BgAIAAAAIQAx3V9h0gAAAI8BAAALAAAAAAAAAAAAAAAAAC4BAABfcmVscy8ucmVsc1BLAQItABQA BgAIAAAAIQAzLwWeQQAAADkAAAAQAAAAAAAAAAAAAAAAACkCAABkcnMvc2hhcGV4bWwueG1sUEsB Ai0AFAAGAAgAAAAhAJqavgC7AAAA2QAAAA8AAAAAAAAAAAAAAAAAmAIAAGRycy9kb3ducmV2Lnht bFBLBQYAAAAABAAEAPUAAACAAwAAAAA= " filled="f" stroked="f">
+                <v:shape id="TextBox 57" o:spid="_x0000_s1065" type="#_x0000_t202" style="position:absolute;left:24713;top:1799;width:6852;height:2464;visibility:visible;mso-wrap-style:none;v-text-anchor:top" o:gfxdata="UEsDBBQABgAIAAAAIQDw94q7/QAAAOIBAAATAAAAW0NvbnRlbnRfVHlwZXNdLnhtbJSRzUrEMBDH 74LvEOYqbaoHEWm6B6tHFV0fYEimbdg2CZlYd9/edD8u4goeZ+b/8SOpV9tpFDNFtt4puC4rEOS0 N9b1Cj7WT8UdCE7oDI7ekYIdMayay4t6vQvEIrsdKxhSCvdSsh5oQi59IJcvnY8TpjzGXgbUG+xJ 3lTVrdTeJXKpSEsGNHVLHX6OSTxu8/pAEmlkEA8H4dKlAEMYrcaUSeXszI+W4thQZudew4MNfJUx QP7asFzOFxx9L/lpojUkXjGmZ5wyhjSRJQ8YKGvKv1MWzIkL33VWU9lGfl98J6hz4cZ/uUjzf7Pb bHuj+ZQu9z/UfAMAAP//AwBQSwMEFAAGAAgAAAAhADHdX2HSAAAAjwEAAAsAAABfcmVscy8ucmVs c6SQwWrDMAyG74O9g9G9cdpDGaNOb4VeSwe7CltJTGPLWCZt376mMFhGbzvqF/o+8e/2tzCpmbJ4 jgbWTQuKomXn42Dg63xYfYCSgtHhxJEM3Elg372/7U40YalHMvokqlKiGBhLSZ9aix0poDScKNZN zzlgqWMedEJ7wYH0pm23Ov9mQLdgqqMzkI9uA+p8T9X8hx28zSzcl8Zy0Nz33r6iasfXeKK5UjAP VAy4LM8w09zU50C/9q7/6ZURE31X/kL8TKv1x6wXNXYPAAAA//8DAFBLAwQUAAYACAAAACEAMy8F nkEAAAA5AAAAEAAAAGRycy9zaGFwZXhtbC54bWyysa/IzVEoSy0qzszPs1Uy1DNQUkjNS85PycxL t1UKDXHTtVBSKC5JzEtJzMnPS7VVqkwtVrK34+UCAAAA//8DAFBLAwQUAAYACAAAACEAoUBmd7oA AADYAAAADwAAAGRycy9kb3ducmV2LnhtbESPywrCMBRE94L/EO5e04qKFqMLH+DO5wdcmmtT29yU Jj6/3giCy2HmzDCzxdPW4k6tLx0rSPsJCOLc6ZILBefTpjcB4QOyxtoxKXiRh8W825lhpt2DD3Q/ hkLEEvYZKjAhNJmUPjdk0fddQxy9i2sthijbQuoWH7Hc1nKQJGNpseS4YLChpaG8Ot6sgklid1U1 Hey9Hb7TkVmu3Lq5KtXtgAj0DP/kD93qCKXwPRJPgJx/AAAA//8DAFBLAQItABQABgAIAAAAIQDw 94q7/QAAAOIBAAATAAAAAAAAAAAAAAAAAAAAAABbQ29udGVudF9UeXBlc10ueG1sUEsBAi0AFAAG AAgAAAAhADHdX2HSAAAAjwEAAAsAAAAAAAAAAAAAAAAALgEAAF9yZWxzLy5yZWxzUEsBAi0AFAAG AAgAAAAhADMvBZ5BAAAAOQAAABAAAAAAAAAAAAAAAAAAKQIAAGRycy9zaGFwZXhtbC54bWxQSwEC LQAUAAYACAAAACEAoUBmd7oAAADYAAAADwAAAAAAAAAAAAAAAACYAgAAZHJzL2Rvd25yZXYueG1s UEsFBgAAAAAEAAQA9QAAAH8DAAAAAA== " filled="f" stroked="f">
                   <v:textbox style="mso-fit-shape-to-text:t">
                     <w:txbxContent>
                       <w:p>
@@ -3192,7 +3188,6 @@
                           <w:pStyle w:val="NormalWeb"/>
                           <w:spacing w:before="0" w:beforeAutospacing="0" w:after="0" w:afterAutospacing="0"/>
                         </w:pPr>
-                        <w:proofErr w:type="gramStart"/>
                         <w:r>
                           <w:rPr>
                             <w:rFonts w:asciiTheme="minorHAnsi" w:hAnsi="Calibri" w:cstheme="minorBidi"/>
@@ -3203,15 +3198,14 @@
                           </w:rPr>
                           <w:t>resources</w:t>
                         </w:r>
-                        <w:proofErr w:type="gramEnd"/>
                       </w:p>
                     </w:txbxContent>
                   </v:textbox>
                 </v:shape>
-                <v:shape id="Curved Connector 243" o:spid="_x0000_s1066" type="#_x0000_t38" style="position:absolute;left:24657;top:14506;width:5968;height:8567;flip:y;visibility:visible;mso-wrap-style:square" o:connectortype="curved" o:gfxdata="UEsDBBQABgAIAAAAIQD+JeulAAEAAOoBAAATAAAAW0NvbnRlbnRfVHlwZXNdLnhtbJSRzU7EIBDH 7ya+A+FqWqoHY0zpHqwe1Zj1AQhMW2I7EAbr7ts73e5ejGviEeb/8RuoN7tpFDMk8gG1vC4rKQBt cB57Ld+3T8WdFJQNOjMGBC33QHLTXF7U230EEuxG0nLIOd4rRXaAyVAZIiBPupAmk/mYehWN/TA9 qJuqulU2YAbMRV4yZFO30JnPMYvHHV+vJAlGkuJhFS5dWpoYR29NZlI1o/vRUhwbSnYeNDT4SFeM IdWvDcvkfMHR98JPk7wD8WpSfjYTYyiXaNkAweaQWFf+nbSgTlSErvMWyjYRL7V6T3DnSlz4wgTz f/Nbtr3BfEpXh59qvgEAAP//AwBQSwMEFAAGAAgAAAAhAJYFM1jUAAAAlwEAAAsAAABfcmVscy8u cmVsc6SQPWsDMQyG90L/g9He8yVDKSW+bIWsIYWuxtZ9kLNkJHNN/n1MoaVXsnWUXvQ8L9rtL2k2 C4pOTA42TQsGKXCcaHDwfnp7egGjxVP0MxM6uKLCvnt82B1x9qUe6ThlNZVC6mAsJb9aq2HE5LXh jFSTniX5UkcZbPbh7Ae027Z9tvKbAd2KaQ7RgRziFszpmqv5DztNQVi5L03gZLnvp3CPaiN/0hGX SvEyYHEQRb+WgktTy4G979380xuYCENh+aiOlfwnqfbvBnb1zu4GAAD//wMAUEsDBBQABgAIAAAA IQAzLwWeQQAAADkAAAAUAAAAZHJzL2Nvbm5lY3RvcnhtbC54bWyysa/IzVEoSy0qzszPs1Uy1DNQ UkjNS85PycxLt1UKDXHTtVBSKC5JzEtJzMnPS7VVqkwtVrK34+UCAAAA//8DAFBLAwQUAAYACAAA ACEAy9Dgw8IAAADZAAAADwAAAGRycy9kb3ducmV2LnhtbESPQWvCQBSE70L+w/KuUjemIUpwFREE W0pLVTw/ss8kmH0bdjea9td3C4Ueh5n5hlltRtOJOznfWlYwn6UgiCurW64VnE/7pyUIH5A1dpZJ wRd52KyTyQpLbR/8SfdjqEWEsC9RQRNCX0rpq4YM+pntiaN3tc5giNLVUjt8RLjpZJamhTTYclxo sKddQ9XtOBgFw4JHl25f9Ee2mF7y6/fr+/hWKJVMQAQaw3/yr3rQCrL8GX6fxBcg1z8AAAD//wMA UEsBAi0AFAAGAAgAAAAhAP4l66UAAQAA6gEAABMAAAAAAAAAAAAAAAAAAAAAAFtDb250ZW50X1R5 cGVzXS54bWxQSwECLQAUAAYACAAAACEAlgUzWNQAAACXAQAACwAAAAAAAAAAAAAAAAAxAQAAX3Jl bHMvLnJlbHNQSwECLQAUAAYACAAAACEAMy8FnkEAAAA5AAAAFAAAAAAAAAAAAAAAAAAuAgAAZHJz L2Nvbm5lY3RvcnhtbC54bWxQSwECLQAUAAYACAAAACEAy9Dgw8IAAADZAAAADwAAAAAAAAAAAAAA AAChAgAAZHJzL2Rvd25yZXYueG1sUEsFBgAAAAAEAAQA+QAAAJADAAAAAA== " adj="10800" strokecolor="#4579b8 [3044]">
+                <v:shape id="Curved Connector 82" o:spid="_x0000_s1066" type="#_x0000_t38" style="position:absolute;left:24657;top:14506;width:5968;height:8567;flip:y;visibility:visible;mso-wrap-style:square" o:connectortype="curved" o:gfxdata="UEsDBBQABgAIAAAAIQD+JeulAAEAAOoBAAATAAAAW0NvbnRlbnRfVHlwZXNdLnhtbJSRzU7EIBDH 7ya+A+FqWqoHY0zpHqwe1Zj1AQhMW2I7EAbr7ts73e5ejGviEeb/8RuoN7tpFDMk8gG1vC4rKQBt cB57Ld+3T8WdFJQNOjMGBC33QHLTXF7U230EEuxG0nLIOd4rRXaAyVAZIiBPupAmk/mYehWN/TA9 qJuqulU2YAbMRV4yZFO30JnPMYvHHV+vJAlGkuJhFS5dWpoYR29NZlI1o/vRUhwbSnYeNDT4SFeM IdWvDcvkfMHR98JPk7wD8WpSfjYTYyiXaNkAweaQWFf+nbSgTlSErvMWyjYRL7V6T3DnSlz4wgTz f/Nbtr3BfEpXh59qvgEAAP//AwBQSwMEFAAGAAgAAAAhAJYFM1jUAAAAlwEAAAsAAABfcmVscy8u cmVsc6SQPWsDMQyG90L/g9He8yVDKSW+bIWsIYWuxtZ9kLNkJHNN/n1MoaVXsnWUXvQ8L9rtL2k2 C4pOTA42TQsGKXCcaHDwfnp7egGjxVP0MxM6uKLCvnt82B1x9qUe6ThlNZVC6mAsJb9aq2HE5LXh jFSTniX5UkcZbPbh7Ae027Z9tvKbAd2KaQ7RgRziFszpmqv5DztNQVi5L03gZLnvp3CPaiN/0hGX SvEyYHEQRb+WgktTy4G979380xuYCENh+aiOlfwnqfbvBnb1zu4GAAD//wMAUEsDBBQABgAIAAAA IQAzLwWeQQAAADkAAAAUAAAAZHJzL2Nvbm5lY3RvcnhtbC54bWyysa/IzVEoSy0qzszPs1Uy1DNQ UkjNS85PycxLt1UKDXHTtVBSKC5JzEtJzMnPS7VVqkwtVrK34+UCAAAA//8DAFBLAwQUAAYACAAA ACEAbL2yk8AAAADYAAAADwAAAGRycy9kb3ducmV2LnhtbESPQWvCQBSE7wH/w/KuYjYNJZHgKkUQ rIhFW3p+ZJ9JaPZt2F01+uu7hYLHYWa+YRar0fTiSs53lhW8pBkI4trqjhsFX5+b2RyED8gae8uk 4E4eVstJssBK2xsf6XoKjYgQ9hUqaEMYKil93ZJBn9qBOHpn6wyGKF0jtcNbhJte5llWSIMdx4UW B1q3VP+cLkbBpeTRZW/v+iMvp9+v58fuMO4LpSYJiEBjeCb/q1utYJ7D35F4AuTyFwAA//8DAFBL AQItABQABgAIAAAAIQD+JeulAAEAAOoBAAATAAAAAAAAAAAAAAAAAAAAAABbQ29udGVudF9UeXBl c10ueG1sUEsBAi0AFAAGAAgAAAAhAJYFM1jUAAAAlwEAAAsAAAAAAAAAAAAAAAAAMQEAAF9yZWxz Ly5yZWxzUEsBAi0AFAAGAAgAAAAhADMvBZ5BAAAAOQAAABQAAAAAAAAAAAAAAAAALgIAAGRycy9j b25uZWN0b3J4bWwueG1sUEsBAi0AFAAGAAgAAAAhAGy9spPAAAAA2AAAAA8AAAAAAAAAAAAAAAAA oQIAAGRycy9kb3ducmV2LnhtbFBLBQYAAAAABAAEAPkAAACOAwAAAAA= " adj="10800" strokecolor="#4579b8 [3044]">
                   <v:stroke endarrow="open"/>
                 </v:shape>
-                <v:shape id="TextBox 65" o:spid="_x0000_s1067" type="#_x0000_t202" style="position:absolute;left:21777;top:17497;width:6617;height:2463;visibility:visible;mso-wrap-style:none;v-text-anchor:top" o:gfxdata="UEsDBBQABgAIAAAAIQDw94q7/QAAAOIBAAATAAAAW0NvbnRlbnRfVHlwZXNdLnhtbJSRzUrEMBDH 74LvEOYqbaoHEWm6B6tHFV0fYEimbdg2CZlYd9/edD8u4goeZ+b/8SOpV9tpFDNFtt4puC4rEOS0 N9b1Cj7WT8UdCE7oDI7ekYIdMayay4t6vQvEIrsdKxhSCvdSsh5oQi59IJcvnY8TpjzGXgbUG+xJ 3lTVrdTeJXKpSEsGNHVLHX6OSTxu8/pAEmlkEA8H4dKlAEMYrcaUSeXszI+W4thQZudew4MNfJUx QP7asFzOFxx9L/lpojUkXjGmZ5wyhjSRJQ8YKGvKv1MWzIkL33VWU9lGfl98J6hz4cZ/uUjzf7Pb bHuj+ZQu9z/UfAMAAP//AwBQSwMEFAAGAAgAAAAhADHdX2HSAAAAjwEAAAsAAABfcmVscy8ucmVs c6SQwWrDMAyG74O9g9G9cdpDGaNOb4VeSwe7CltJTGPLWCZt376mMFhGbzvqF/o+8e/2tzCpmbJ4 jgbWTQuKomXn42Dg63xYfYCSgtHhxJEM3Elg372/7U40YalHMvokqlKiGBhLSZ9aix0poDScKNZN zzlgqWMedEJ7wYH0pm23Ov9mQLdgqqMzkI9uA+p8T9X8hx28zSzcl8Zy0Nz33r6iasfXeKK5UjAP VAy4LM8w09zU50C/9q7/6ZURE31X/kL8TKv1x6wXNXYPAAAA//8DAFBLAwQUAAYACAAAACEAMy8F nkEAAAA5AAAAEAAAAGRycy9zaGFwZXhtbC54bWyysa/IzVEoSy0qzszPs1Uy1DNQUkjNS85PycxL t1UKDXHTtVBSKC5JzEtJzMnPS7VVqkwtVrK34+UCAAAA//8DAFBLAwQUAAYACAAAACEAej+D78AA AADZAAAADwAAAGRycy9kb3ducmV2LnhtbESPwW6DMBBE70j5B2vvwQTRiqA4HEgi9daG5gNWeIsp eI2wm6T9+rhSpR5HM/NGs6vvdhJXWvzgWMEmzUAQd04P3Cu4vJ/WJQgfkDVOjknBN3mo96tkh5V2 Nz7TtQ29iBD2FSowIcyVlL4zZNGnbiaO3odbLIYol17qBW8RbieZZ9mztDhwXDA4U2OoG9svq6DM 7Os4bvM3b4ufzZNpDu44fyq1SkAEuof/5F/1RSvIiwJ+n8QXIPcPAAAA//8DAFBLAQItABQABgAI AAAAIQDw94q7/QAAAOIBAAATAAAAAAAAAAAAAAAAAAAAAABbQ29udGVudF9UeXBlc10ueG1sUEsB Ai0AFAAGAAgAAAAhADHdX2HSAAAAjwEAAAsAAAAAAAAAAAAAAAAALgEAAF9yZWxzLy5yZWxzUEsB Ai0AFAAGAAgAAAAhADMvBZ5BAAAAOQAAABAAAAAAAAAAAAAAAAAAKQIAAGRycy9zaGFwZXhtbC54 bWxQSwECLQAUAAYACAAAACEAej+D78AAAADZAAAADwAAAAAAAAAAAAAAAACYAgAAZHJzL2Rvd25y ZXYueG1sUEsFBgAAAAAEAAQA9QAAAIUDAAAAAA== " filled="f" stroked="f">
+                <v:shape id="TextBox 65" o:spid="_x0000_s1067" type="#_x0000_t202" style="position:absolute;left:21777;top:17497;width:6617;height:2463;visibility:visible;mso-wrap-style:none;v-text-anchor:top" o:gfxdata="UEsDBBQABgAIAAAAIQDw94q7/QAAAOIBAAATAAAAW0NvbnRlbnRfVHlwZXNdLnhtbJSRzUrEMBDH 74LvEOYqbaoHEWm6B6tHFV0fYEimbdg2CZlYd9/edD8u4goeZ+b/8SOpV9tpFDNFtt4puC4rEOS0 N9b1Cj7WT8UdCE7oDI7ekYIdMayay4t6vQvEIrsdKxhSCvdSsh5oQi59IJcvnY8TpjzGXgbUG+xJ 3lTVrdTeJXKpSEsGNHVLHX6OSTxu8/pAEmlkEA8H4dKlAEMYrcaUSeXszI+W4thQZudew4MNfJUx QP7asFzOFxx9L/lpojUkXjGmZ5wyhjSRJQ8YKGvKv1MWzIkL33VWU9lGfl98J6hz4cZ/uUjzf7Pb bHuj+ZQu9z/UfAMAAP//AwBQSwMEFAAGAAgAAAAhADHdX2HSAAAAjwEAAAsAAABfcmVscy8ucmVs c6SQwWrDMAyG74O9g9G9cdpDGaNOb4VeSwe7CltJTGPLWCZt376mMFhGbzvqF/o+8e/2tzCpmbJ4 jgbWTQuKomXn42Dg63xYfYCSgtHhxJEM3Elg372/7U40YalHMvokqlKiGBhLSZ9aix0poDScKNZN zzlgqWMedEJ7wYH0pm23Ov9mQLdgqqMzkI9uA+p8T9X8hx28zSzcl8Zy0Nz33r6iasfXeKK5UjAP VAy4LM8w09zU50C/9q7/6ZURE31X/kL8TKv1x6wXNXYPAAAA//8DAFBLAwQUAAYACAAAACEAMy8F nkEAAAA5AAAAEAAAAGRycy9zaGFwZXhtbC54bWyysa/IzVEoSy0qzszPs1Uy1DNQUkjNS85PycxL t1UKDXHTtVBSKC5JzEtJzMnPS7VVqkwtVrK34+UCAAAA//8DAFBLAwQUAAYACAAAACEAPt5dm7oA AADYAAAADwAAAGRycy9kb3ducmV2LnhtbESPywrCMBRE94L/EO5eU59oMbrwAe58fsCluTa1zU1p 4vPrjSC4HGbODDNbPG0l7tT4wrGCXjcBQZw5XXCu4HzadCYgfEDWWDkmBS/ysJi3WzNMtXvwge7H kItYwj5FBSaEOpXSZ4Ys+q6riaN3cY3FEGWTS93gI5bbSvaTZCwtFhwXDNa0NJSVx5tVMEnsriyn /b23w3dvZJYrt66vSrVbIAI9wz/5Q7c6QgP4HoknQM4/AAAA//8DAFBLAQItABQABgAIAAAAIQDw 94q7/QAAAOIBAAATAAAAAAAAAAAAAAAAAAAAAABbQ29udGVudF9UeXBlc10ueG1sUEsBAi0AFAAG AAgAAAAhADHdX2HSAAAAjwEAAAsAAAAAAAAAAAAAAAAALgEAAF9yZWxzLy5yZWxzUEsBAi0AFAAG AAgAAAAhADMvBZ5BAAAAOQAAABAAAAAAAAAAAAAAAAAAKQIAAGRycy9zaGFwZXhtbC54bWxQSwEC LQAUAAYACAAAACEAPt5dm7oAAADYAAAADwAAAAAAAAAAAAAAAACYAgAAZHJzL2Rvd25yZXYueG1s UEsFBgAAAAAEAAQA9QAAAH8DAAAAAA== " filled="f" stroked="f">
                   <v:textbox style="mso-fit-shape-to-text:t">
                     <w:txbxContent>
                       <w:p>
@@ -3219,7 +3213,6 @@
                           <w:pStyle w:val="NormalWeb"/>
                           <w:spacing w:before="0" w:beforeAutospacing="0" w:after="0" w:afterAutospacing="0"/>
                         </w:pPr>
-                        <w:proofErr w:type="gramStart"/>
                         <w:r>
                           <w:rPr>
                             <w:rFonts w:asciiTheme="minorHAnsi" w:hAnsi="Calibri" w:cstheme="minorBidi"/>
@@ -3230,13 +3223,12 @@
                           </w:rPr>
                           <w:t>mitigates</w:t>
                         </w:r>
-                        <w:proofErr w:type="gramEnd"/>
                       </w:p>
                     </w:txbxContent>
                   </v:textbox>
                 </v:shape>
-                <v:group id="Group 245" o:spid="_x0000_s1068" style="position:absolute;left:46260;top:15493;width:7241;height:4320" coordorigin="44460,13693" coordsize="7241,4320" o:gfxdata="UEsDBBQABgAIAAAAIQCi+E9TBAEAAOwBAAATAAAAW0NvbnRlbnRfVHlwZXNdLnhtbJSRy07DMBBF 90j8g+UtShxYIISadEGAHSAoHzCyJ4lFYlseN7R/z7iPDaJIXdpzz5wre7HcTKOYMZL1rpbXZSUF Ou2NdX0tP1dPxZ0UlMAZGL3DWm6R5LK5vFistgFJMO2olkNK4V4p0gNOQKUP6HjS+ThB4mPsVQD9 BT2qm6q6Vdq7hC4VKe+QzaLFDtZjEo8bvt43iTiSFA/7YHbVEkIYrYbETdXszC9LcTCUTO4yNNhA V1xDqj8NeXJacOBe+WmiNSjeIKYXmLiGMpFUH/060AABOVj+vyp3najwXWc1lm2k5wx/ZPhY75TG +G8XcT5X0DL2jvNxu9r9VfMDAAD//wMAUEsDBBQABgAIAAAAIQBsBtX+2AAAAJkBAAALAAAAX3Jl bHMvLnJlbHOkkMFKAzEQhu+C7xDm7mbbg4g025vQa63gNSSz2eAmE2biat/eWBBc6c3jzM9838/s 9p9pVguyRMoGNl0PCrMjH3Mw8HJ6unsAJdVmb2fKaOCMAvvh9mZ3xNnWdiRTLKIaJYuBqdbyqLW4 CZOVjgrmlozEydY2ctDFujcbUG/7/l7zbwYMK6Y6eAN88FtQp3Np5j/sFB2T0Fg7R0nTOEZ3jao9 feQjLo1iOWA14FkuS8ala+VAX/du/ukNTO/lebIFX5tkZb9E8h01/08HvXro8AUAAP//AwBQSwME FAAGAAgAAAAhADMvBZ5BAAAAOQAAABUAAABkcnMvZ3JvdXBzaGFwZXhtbC54bWyysa/IzVEoSy0q zszPs1Uy1DNQUkjNS85PycxLt1UKDXHTtVBSKC5JzEtJzMnPS7VVqkwtVrK34+UCAAAA//8DAFBL AwQUAAYACAAAACEAaVpcp74AAADZAAAADwAAAGRycy9kb3ducmV2LnhtbESPSwvCMBCE74L/Iexd 0/pCilFEVDyI4APE29KsbbHZlCa2+u+NIHgcZuYbZrZ4mVI0VLvCsoK4H4EgTq0uOFNwOW96UxDO I2ssLZOCNzlYzLudGSbatnyk5uQzESDsElSQe18lUro0J4Oubyvi4N1tbdAHWWdS19gGuCnlIIom 0mDBYSHHilY5pY/T0yjYttguh/G62T/uq/ftPD5c9zEp1e2A8PTy/+SvutMKBqMxfJ+EFyDnHwAA AP//AwBQSwECLQAUAAYACAAAACEAovhPUwQBAADsAQAAEwAAAAAAAAAAAAAAAAAAAAAAW0NvbnRl bnRfVHlwZXNdLnhtbFBLAQItABQABgAIAAAAIQBsBtX+2AAAAJkBAAALAAAAAAAAAAAAAAAAADUB AABfcmVscy8ucmVsc1BLAQItABQABgAIAAAAIQAzLwWeQQAAADkAAAAVAAAAAAAAAAAAAAAAADYC AABkcnMvZ3JvdXBzaGFwZXhtbC54bWxQSwECLQAUAAYACAAAACEAaVpcp74AAADZAAAADwAAAAAA AAAAAAAAAACqAgAAZHJzL2Rvd25yZXYueG1sUEsFBgAAAAAEAAQA+gAAAJUDAAAAAA== ">
-                  <v:oval id="Oval 258" o:spid="_x0000_s1069" style="position:absolute;left:44460;top:13693;width:7200;height:4320;visibility:visible;mso-wrap-style:square;v-text-anchor:middle" o:gfxdata="UEsDBBQABgAIAAAAIQDw94q7/QAAAOIBAAATAAAAW0NvbnRlbnRfVHlwZXNdLnhtbJSRzUrEMBDH 74LvEOYqbaoHEWm6B6tHFV0fYEimbdg2CZlYd9/edD8u4goeZ+b/8SOpV9tpFDNFtt4puC4rEOS0 N9b1Cj7WT8UdCE7oDI7ekYIdMayay4t6vQvEIrsdKxhSCvdSsh5oQi59IJcvnY8TpjzGXgbUG+xJ 3lTVrdTeJXKpSEsGNHVLHX6OSTxu8/pAEmlkEA8H4dKlAEMYrcaUSeXszI+W4thQZudew4MNfJUx QP7asFzOFxx9L/lpojUkXjGmZ5wyhjSRJQ8YKGvKv1MWzIkL33VWU9lGfl98J6hz4cZ/uUjzf7Pb bHuj+ZQu9z/UfAMAAP//AwBQSwMEFAAGAAgAAAAhADHdX2HSAAAAjwEAAAsAAABfcmVscy8ucmVs c6SQwWrDMAyG74O9g9G9cdpDGaNOb4VeSwe7CltJTGPLWCZt376mMFhGbzvqF/o+8e/2tzCpmbJ4 jgbWTQuKomXn42Dg63xYfYCSgtHhxJEM3Elg372/7U40YalHMvokqlKiGBhLSZ9aix0poDScKNZN zzlgqWMedEJ7wYH0pm23Ov9mQLdgqqMzkI9uA+p8T9X8hx28zSzcl8Zy0Nz33r6iasfXeKK5UjAP VAy4LM8w09zU50C/9q7/6ZURE31X/kL8TKv1x6wXNXYPAAAA//8DAFBLAwQUAAYACAAAACEAMy8F nkEAAAA5AAAAEAAAAGRycy9zaGFwZXhtbC54bWyysa/IzVEoSy0qzszPs1Uy1DNQUkjNS85PycxL t1UKDXHTtVBSKC5JzEtJzMnPS7VVqkwtVrK34+UCAAAA//8DAFBLAwQUAAYACAAAACEABwnRx7kA AADZAAAADwAAAGRycy9kb3ducmV2LnhtbERPyQrCMBC9C/2HMHdNLW6URsGC4ElwAfE2NGNbTCal iVb/3hwEj4+3F5u3NeJFvW8dK5hOUhDEldMt1wou5914BcIHZI3GMSn4kIfNOhkVmGs38JFep1CL GMI+RwVNCF0upa8asugnriOO3N31FkOEfS11j0MMt0ZmabqQFluODQ12VDZUPU5Pq2C2t7OD+RwH vu2M4TK72uX2qlQyAhHoHf7Kn3WvFWTzODU+iS9Arr8AAAD//wMAUEsBAi0AFAAGAAgAAAAhAPD3 irv9AAAA4gEAABMAAAAAAAAAAAAAAAAAAAAAAFtDb250ZW50X1R5cGVzXS54bWxQSwECLQAUAAYA CAAAACEAMd1fYdIAAACPAQAACwAAAAAAAAAAAAAAAAAuAQAAX3JlbHMvLnJlbHNQSwECLQAUAAYA CAAAACEAMy8FnkEAAAA5AAAAEAAAAAAAAAAAAAAAAAApAgAAZHJzL3NoYXBleG1sLnhtbFBLAQIt ABQABgAIAAAAIQAHCdHHuQAAANkAAAAPAAAAAAAAAAAAAAAAAJgCAABkcnMvZG93bnJldi54bWxQ SwUGAAAAAAQABAD1AAAAfgMAAAAA " filled="f" strokecolor="#243f60 [1604]" strokeweight="2pt">
+                <v:group id="Group 84" o:spid="_x0000_s1068" style="position:absolute;left:46260;top:15493;width:7241;height:4320" coordorigin="44460,13693" coordsize="7241,4320" o:gfxdata="UEsDBBQABgAIAAAAIQCi+E9TBAEAAOwBAAATAAAAW0NvbnRlbnRfVHlwZXNdLnhtbJSRy07DMBBF 90j8g+UtShxYIISadEGAHSAoHzCyJ4lFYlseN7R/z7iPDaJIXdpzz5wre7HcTKOYMZL1rpbXZSUF Ou2NdX0tP1dPxZ0UlMAZGL3DWm6R5LK5vFistgFJMO2olkNK4V4p0gNOQKUP6HjS+ThB4mPsVQD9 BT2qm6q6Vdq7hC4VKe+QzaLFDtZjEo8bvt43iTiSFA/7YHbVEkIYrYbETdXszC9LcTCUTO4yNNhA V1xDqj8NeXJacOBe+WmiNSjeIKYXmLiGMpFUH/060AABOVj+vyp3najwXWc1lm2k5wx/ZPhY75TG +G8XcT5X0DL2jvNxu9r9VfMDAAD//wMAUEsDBBQABgAIAAAAIQBsBtX+2AAAAJkBAAALAAAAX3Jl bHMvLnJlbHOkkMFKAzEQhu+C7xDm7mbbg4g025vQa63gNSSz2eAmE2biat/eWBBc6c3jzM9838/s 9p9pVguyRMoGNl0PCrMjH3Mw8HJ6unsAJdVmb2fKaOCMAvvh9mZ3xNnWdiRTLKIaJYuBqdbyqLW4 CZOVjgrmlozEydY2ctDFujcbUG/7/l7zbwYMK6Y6eAN88FtQp3Np5j/sFB2T0Fg7R0nTOEZ3jao9 feQjLo1iOWA14FkuS8ala+VAX/du/ukNTO/lebIFX5tkZb9E8h01/08HvXro8AUAAP//AwBQSwME FAAGAAgAAAAhADMvBZ5BAAAAOQAAABUAAABkcnMvZ3JvdXBzaGFwZXhtbC54bWyysa/IzVEoSy0q zszPs1Uy1DNQUkjNS85PycxLt1UKDXHTtVBSKC5JzEtJzMnPS7VVqkwtVrK34+UCAAAA//8DAFBL AwQUAAYACAAAACEA1rAYQ70AAADYAAAADwAAAGRycy9kb3ducmV2LnhtbESPSwvCMBCE74L/Iexd 0/pCilFEVDyI4APE29KsbbHZlCa2+u+NIHgcZuYbZrZ4mVI0VLvCsoK4H4EgTq0uOFNwOW96UxDO I2ssLZOCNzlYzLudGSbatnyk5uQzESDsElSQe18lUro0J4Oubyvi4N1tbdAHWWdS19gGuCnlIIom 0mDBYSHHilY5pY/T0yjYttguh/G62T/uq/ftPD5c9zEp1e2A8PTy/+SvutMKpiP4HgknQM4/AAAA //8DAFBLAQItABQABgAIAAAAIQCi+E9TBAEAAOwBAAATAAAAAAAAAAAAAAAAAAAAAABbQ29udGVu dF9UeXBlc10ueG1sUEsBAi0AFAAGAAgAAAAhAGwG1f7YAAAAmQEAAAsAAAAAAAAAAAAAAAAANQEA AF9yZWxzLy5yZWxzUEsBAi0AFAAGAAgAAAAhADMvBZ5BAAAAOQAAABUAAAAAAAAAAAAAAAAANgIA AGRycy9ncm91cHNoYXBleG1sLnhtbFBLAQItABQABgAIAAAAIQDWsBhDvQAAANgAAAAPAAAAAAAA AAAAAAAAAKoCAABkcnMvZG93bnJldi54bWxQSwUGAAAAAAQABAD6AAAAlAMAAAAA ">
+                  <v:oval id="Oval 99" o:spid="_x0000_s1069" style="position:absolute;left:44460;top:13693;width:7200;height:4320;visibility:visible;mso-wrap-style:square;v-text-anchor:middle" o:gfxdata="UEsDBBQABgAIAAAAIQDw94q7/QAAAOIBAAATAAAAW0NvbnRlbnRfVHlwZXNdLnhtbJSRzUrEMBDH 74LvEOYqbaoHEWm6B6tHFV0fYEimbdg2CZlYd9/edD8u4goeZ+b/8SOpV9tpFDNFtt4puC4rEOS0 N9b1Cj7WT8UdCE7oDI7ekYIdMayay4t6vQvEIrsdKxhSCvdSsh5oQi59IJcvnY8TpjzGXgbUG+xJ 3lTVrdTeJXKpSEsGNHVLHX6OSTxu8/pAEmlkEA8H4dKlAEMYrcaUSeXszI+W4thQZudew4MNfJUx QP7asFzOFxx9L/lpojUkXjGmZ5wyhjSRJQ8YKGvKv1MWzIkL33VWU9lGfl98J6hz4cZ/uUjzf7Pb bHuj+ZQu9z/UfAMAAP//AwBQSwMEFAAGAAgAAAAhADHdX2HSAAAAjwEAAAsAAABfcmVscy8ucmVs c6SQwWrDMAyG74O9g9G9cdpDGaNOb4VeSwe7CltJTGPLWCZt376mMFhGbzvqF/o+8e/2tzCpmbJ4 jgbWTQuKomXn42Dg63xYfYCSgtHhxJEM3Elg372/7U40YalHMvokqlKiGBhLSZ9aix0poDScKNZN zzlgqWMedEJ7wYH0pm23Ov9mQLdgqqMzkI9uA+p8T9X8hx28zSzcl8Zy0Nz33r6iasfXeKK5UjAP VAy4LM8w09zU50C/9q7/6ZURE31X/kL8TKv1x6wXNXYPAAAA//8DAFBLAwQUAAYACAAAACEAMy8F nkEAAAA5AAAAEAAAAGRycy9zaGFwZXhtbC54bWyysa/IzVEoSy0qzszPs1Uy1DNQUkjNS85PycxL t1UKDXHTtVBSKC5JzEtJzMnPS7VVqkwtVrK34+UCAAAA//8DAFBLAwQUAAYACAAAACEAStLNbbsA AADYAAAADwAAAGRycy9kb3ducmV2LnhtbESPSwvCMBCE70L/Q9i7phbxURoFBcGT4APE29KsbTHZ lCZa/fdGEDwOM/MNU6xe1ogndb5xrGA8SkEQl043XCk4n7bDOQgfkDUax6TgTR5Wy2RQYK5dzwd6 HkMlIoR9jgrqENpcSl/WZNGPXEscvZvrLIYou0rqDvsIt0ZmaTqVFhuOCzW2tKmpvB8fVsFkZyd7 8z70fN0aw5vsYmfri1LJAESgV/gnf9WdVrBYwPdIPAFy+QEAAP//AwBQSwECLQAUAAYACAAAACEA 8PeKu/0AAADiAQAAEwAAAAAAAAAAAAAAAAAAAAAAW0NvbnRlbnRfVHlwZXNdLnhtbFBLAQItABQA BgAIAAAAIQAx3V9h0gAAAI8BAAALAAAAAAAAAAAAAAAAAC4BAABfcmVscy8ucmVsc1BLAQItABQA BgAIAAAAIQAzLwWeQQAAADkAAAAQAAAAAAAAAAAAAAAAACkCAABkcnMvc2hhcGV4bWwueG1sUEsB Ai0AFAAGAAgAAAAhAErSzW27AAAA2AAAAA8AAAAAAAAAAAAAAAAAmAIAAGRycy9kb3ducmV2Lnht bFBLBQYAAAAABAAEAPUAAACAAwAAAAA= " filled="f" strokecolor="#243f60 [1604]" strokeweight="2pt">
                     <v:textbox>
                       <w:txbxContent>
                         <w:p>
@@ -3249,7 +3241,7 @@
                       </w:txbxContent>
                     </v:textbox>
                   </v:oval>
-                  <v:shape id="TextBox 69" o:spid="_x0000_s1070" type="#_x0000_t202" style="position:absolute;left:44475;top:14622;width:7226;height:2463;visibility:visible;mso-wrap-style:none;v-text-anchor:top" o:gfxdata="UEsDBBQABgAIAAAAIQDw94q7/QAAAOIBAAATAAAAW0NvbnRlbnRfVHlwZXNdLnhtbJSRzUrEMBDH 74LvEOYqbaoHEWm6B6tHFV0fYEimbdg2CZlYd9/edD8u4goeZ+b/8SOpV9tpFDNFtt4puC4rEOS0 N9b1Cj7WT8UdCE7oDI7ekYIdMayay4t6vQvEIrsdKxhSCvdSsh5oQi59IJcvnY8TpjzGXgbUG+xJ 3lTVrdTeJXKpSEsGNHVLHX6OSTxu8/pAEmlkEA8H4dKlAEMYrcaUSeXszI+W4thQZudew4MNfJUx QP7asFzOFxx9L/lpojUkXjGmZ5wyhjSRJQ8YKGvKv1MWzIkL33VWU9lGfl98J6hz4cZ/uUjzf7Pb bHuj+ZQu9z/UfAMAAP//AwBQSwMEFAAGAAgAAAAhADHdX2HSAAAAjwEAAAsAAABfcmVscy8ucmVs c6SQwWrDMAyG74O9g9G9cdpDGaNOb4VeSwe7CltJTGPLWCZt376mMFhGbzvqF/o+8e/2tzCpmbJ4 jgbWTQuKomXn42Dg63xYfYCSgtHhxJEM3Elg372/7U40YalHMvokqlKiGBhLSZ9aix0poDScKNZN zzlgqWMedEJ7wYH0pm23Ov9mQLdgqqMzkI9uA+p8T9X8hx28zSzcl8Zy0Nz33r6iasfXeKK5UjAP VAy4LM8w09zU50C/9q7/6ZURE31X/kL8TKv1x6wXNXYPAAAA//8DAFBLAwQUAAYACAAAACEAMy8F nkEAAAA5AAAAEAAAAGRycy9zaGFwZXhtbC54bWyysa/IzVEoSy0qzszPs1Uy1DNQUkjNS85PycxL t1UKDXHTtVBSKC5JzEtJzMnPS7VVqkwtVrK34+UCAAAA//8DAFBLAwQUAAYACAAAACEAEee6rLsA AADZAAAADwAAAGRycy9kb3ducmV2LnhtbESPywrCMBRE94L/EO5eU4uKFqMLH+DO5wdcmmtT29yU Jj6/3giCy2FmzjCzxdPW4k6tLx0rGPQTEMS50yUXCs6nTW8CwgdkjbVjUvAiD4t5tzPDTLsHH+h+ DIWIEPYZKjAhNJmUPjdk0fddQxy9i2sthijbQuoWHxFua5kmyVhaLDkuGGxoaSivjjerYJLYXVVN 0723w/dgZJYrt26uSnU7IAI9wz/5q261gnQ0he+T+ALk/AMAAP//AwBQSwECLQAUAAYACAAAACEA 8PeKu/0AAADiAQAAEwAAAAAAAAAAAAAAAAAAAAAAW0NvbnRlbnRfVHlwZXNdLnhtbFBLAQItABQA BgAIAAAAIQAx3V9h0gAAAI8BAAALAAAAAAAAAAAAAAAAAC4BAABfcmVscy8ucmVsc1BLAQItABQA BgAIAAAAIQAzLwWeQQAAADkAAAAQAAAAAAAAAAAAAAAAACkCAABkcnMvc2hhcGV4bWwueG1sUEsB Ai0AFAAGAAgAAAAhABHnuqy7AAAA2QAAAA8AAAAAAAAAAAAAAAAAmAIAAGRycy9kb3ducmV2Lnht bFBLBQYAAAAABAAEAPUAAACAAwAAAAA= " filled="f" stroked="f">
+                  <v:shape id="TextBox 69" o:spid="_x0000_s1070" type="#_x0000_t202" style="position:absolute;left:44475;top:14622;width:7226;height:2463;visibility:visible;mso-wrap-style:none;v-text-anchor:top" o:gfxdata="UEsDBBQABgAIAAAAIQDw94q7/QAAAOIBAAATAAAAW0NvbnRlbnRfVHlwZXNdLnhtbJSRzUrEMBDH 74LvEOYqbaoHEWm6B6tHFV0fYEimbdg2CZlYd9/edD8u4goeZ+b/8SOpV9tpFDNFtt4puC4rEOS0 N9b1Cj7WT8UdCE7oDI7ekYIdMayay4t6vQvEIrsdKxhSCvdSsh5oQi59IJcvnY8TpjzGXgbUG+xJ 3lTVrdTeJXKpSEsGNHVLHX6OSTxu8/pAEmlkEA8H4dKlAEMYrcaUSeXszI+W4thQZudew4MNfJUx QP7asFzOFxx9L/lpojUkXjGmZ5wyhjSRJQ8YKGvKv1MWzIkL33VWU9lGfl98J6hz4cZ/uUjzf7Pb bHuj+ZQu9z/UfAMAAP//AwBQSwMEFAAGAAgAAAAhADHdX2HSAAAAjwEAAAsAAABfcmVscy8ucmVs c6SQwWrDMAyG74O9g9G9cdpDGaNOb4VeSwe7CltJTGPLWCZt376mMFhGbzvqF/o+8e/2tzCpmbJ4 jgbWTQuKomXn42Dg63xYfYCSgtHhxJEM3Elg372/7U40YalHMvokqlKiGBhLSZ9aix0poDScKNZN zzlgqWMedEJ7wYH0pm23Ov9mQLdgqqMzkI9uA+p8T9X8hx28zSzcl8Zy0Nz33r6iasfXeKK5UjAP VAy4LM8w09zU50C/9q7/6ZURE31X/kL8TKv1x6wXNXYPAAAA//8DAFBLAwQUAAYACAAAACEAMy8F nkEAAAA5AAAAEAAAAGRycy9zaGFwZXhtbC54bWyysa/IzVEoSy0qzszPs1Uy1DNQUkjNS85PycxL t1UKDXHTtVBSKC5JzEtJzMnPS7VVqkwtVrK34+UCAAAA//8DAFBLAwQUAAYACAAAACEASEtdUL4A AADZAAAADwAAAGRycy9kb3ducmV2LnhtbESPzW4CMQyE70i8Q+R7SUClghWBA1CJW/l7AGtjNstu nNUmBcrT1wckbrZmPPN5sXqEVt2oT3VkC+ORAUVcRldzZeF8+v6YgUoZ2WEbmSz8UYLVcjhYYOHi nQ90O+ZKSQinAi34nLtC61R6CphGsSMW7RL7gFnWvtKux7uEh1ZPjPnSAWuWBo8drT2VzfE3WJiZ 8NM088k+hc/neOrXm7jtrtYOB6AyPfLb+TrdOWE3wi6fyAR6+Q8AAP//AwBQSwECLQAUAAYACAAA ACEA8PeKu/0AAADiAQAAEwAAAAAAAAAAAAAAAAAAAAAAW0NvbnRlbnRfVHlwZXNdLnhtbFBLAQIt ABQABgAIAAAAIQAx3V9h0gAAAI8BAAALAAAAAAAAAAAAAAAAAC4BAABfcmVscy8ucmVsc1BLAQIt ABQABgAIAAAAIQAzLwWeQQAAADkAAAAQAAAAAAAAAAAAAAAAACkCAABkcnMvc2hhcGV4bWwueG1s UEsBAi0AFAAGAAgAAAAhAEhLXVC+AAAA2QAAAA8AAAAAAAAAAAAAAAAAmAIAAGRycy9kb3ducmV2 LnhtbFBLBQYAAAAABAAEAPUAAACDAwAAAAA= " filled="f" stroked="f">
                     <v:textbox style="mso-fit-shape-to-text:t">
                       <w:txbxContent>
                         <w:p>
@@ -3273,10 +3265,10 @@
                     </v:textbox>
                   </v:shape>
                 </v:group>
-                <v:shape id="Curved Connector 246" o:spid="_x0000_s1071" type="#_x0000_t38" style="position:absolute;left:38017;top:14665;width:8258;height:2988;visibility:visible;mso-wrap-style:square" o:connectortype="curved" o:gfxdata="UEsDBBQABgAIAAAAIQD+JeulAAEAAOoBAAATAAAAW0NvbnRlbnRfVHlwZXNdLnhtbJSRzU7EIBDH 7ya+A+FqWqoHY0zpHqwe1Zj1AQhMW2I7EAbr7ts73e5ejGviEeb/8RuoN7tpFDMk8gG1vC4rKQBt cB57Ld+3T8WdFJQNOjMGBC33QHLTXF7U230EEuxG0nLIOd4rRXaAyVAZIiBPupAmk/mYehWN/TA9 qJuqulU2YAbMRV4yZFO30JnPMYvHHV+vJAlGkuJhFS5dWpoYR29NZlI1o/vRUhwbSnYeNDT4SFeM IdWvDcvkfMHR98JPk7wD8WpSfjYTYyiXaNkAweaQWFf+nbSgTlSErvMWyjYRL7V6T3DnSlz4wgTz f/Nbtr3BfEpXh59qvgEAAP//AwBQSwMEFAAGAAgAAAAhAJYFM1jUAAAAlwEAAAsAAABfcmVscy8u cmVsc6SQPWsDMQyG90L/g9He8yVDKSW+bIWsIYWuxtZ9kLNkJHNN/n1MoaVXsnWUXvQ8L9rtL2k2 C4pOTA42TQsGKXCcaHDwfnp7egGjxVP0MxM6uKLCvnt82B1x9qUe6ThlNZVC6mAsJb9aq2HE5LXh jFSTniX5UkcZbPbh7Ae027Z9tvKbAd2KaQ7RgRziFszpmqv5DztNQVi5L03gZLnvp3CPaiN/0hGX SvEyYHEQRb+WgktTy4G979380xuYCENh+aiOlfwnqfbvBnb1zu4GAAD//wMAUEsDBBQABgAIAAAA IQAzLwWeQQAAADkAAAAUAAAAZHJzL2Nvbm5lY3RvcnhtbC54bWyysa/IzVEoSy0qzszPs1Uy1DNQ UkjNS85PycxLt1UKDXHTtVBSKC5JzEtJzMnPS7VVqkwtVrK34+UCAAAA//8DAFBLAwQUAAYACAAA ACEA4vOt5bwAAADZAAAADwAAAGRycy9kb3ducmV2LnhtbESPSQvCMBSE74L/Iby7Ji6IFKMHRRTc cMHzo3m2xealNHHpvzeC4HGYmW+YyextS/Gk2heONfS6CgRx6kzBmYbLedkZg/AB2WDpmDQ05GE2 bbcmmBj34iM9TyETEcI+QQ15CFUipU9zsui7riKO3s3VFkOUdSZNja8It6XsKzWSFguOCzlWNM8p vZ8eVoNCt/XV5rrA1UCdd4dm3zxue63bLRCB3uGf/FXXRkN/OILvk/gC5PQDAAD//wMAUEsBAi0A FAAGAAgAAAAhAP4l66UAAQAA6gEAABMAAAAAAAAAAAAAAAAAAAAAAFtDb250ZW50X1R5cGVzXS54 bWxQSwECLQAUAAYACAAAACEAlgUzWNQAAACXAQAACwAAAAAAAAAAAAAAAAAxAQAAX3JlbHMvLnJl bHNQSwECLQAUAAYACAAAACEAMy8FnkEAAAA5AAAAFAAAAAAAAAAAAAAAAAAuAgAAZHJzL2Nvbm5l Y3RvcnhtbC54bWxQSwECLQAUAAYACAAAACEA4vOt5bwAAADZAAAADwAAAAAAAAAAAAAAAAChAgAA ZHJzL2Rvd25yZXYueG1sUEsFBgAAAAAEAAQA+QAAAIoDAAAAAA== " adj="10800" strokecolor="#4579b8 [3044]">
+                <v:shape id="Curved Connector 85" o:spid="_x0000_s1071" type="#_x0000_t38" style="position:absolute;left:37712;top:14665;width:8563;height:2988;visibility:visible;mso-wrap-style:square" o:connectortype="curved" o:gfxdata="UEsDBBQABgAIAAAAIQD+JeulAAEAAOoBAAATAAAAW0NvbnRlbnRfVHlwZXNdLnhtbJSRzU7EIBDH 7ya+A+FqWqoHY0zpHqwe1Zj1AQhMW2I7EAbr7ts73e5ejGviEeb/8RuoN7tpFDMk8gG1vC4rKQBt cB57Ld+3T8WdFJQNOjMGBC33QHLTXF7U230EEuxG0nLIOd4rRXaAyVAZIiBPupAmk/mYehWN/TA9 qJuqulU2YAbMRV4yZFO30JnPMYvHHV+vJAlGkuJhFS5dWpoYR29NZlI1o/vRUhwbSnYeNDT4SFeM IdWvDcvkfMHR98JPk7wD8WpSfjYTYyiXaNkAweaQWFf+nbSgTlSErvMWyjYRL7V6T3DnSlz4wgTz f/Nbtr3BfEpXh59qvgEAAP//AwBQSwMEFAAGAAgAAAAhAJYFM1jUAAAAlwEAAAsAAABfcmVscy8u cmVsc6SQPWsDMQyG90L/g9He8yVDKSW+bIWsIYWuxtZ9kLNkJHNN/n1MoaVXsnWUXvQ8L9rtL2k2 C4pOTA42TQsGKXCcaHDwfnp7egGjxVP0MxM6uKLCvnt82B1x9qUe6ThlNZVC6mAsJb9aq2HE5LXh jFSTniX5UkcZbPbh7Ae027Z9tvKbAd2KaQ7RgRziFszpmqv5DztNQVi5L03gZLnvp3CPaiN/0hGX SvEyYHEQRb+WgktTy4G979380xuYCENh+aiOlfwnqfbvBnb1zu4GAAD//wMAUEsDBBQABgAIAAAA IQAzLwWeQQAAADkAAAAUAAAAZHJzL2Nvbm5lY3RvcnhtbC54bWyysa/IzVEoSy0qzszPs1Uy1DNQ UkjNS85PycxLt1UKDXHTtVBSKC5JzEtJzMnPS7VVqkwtVrK34+UCAAAA//8DAFBLAwQUAAYACAAA ACEAkX1uArsAAADYAAAADwAAAGRycy9kb3ducmV2LnhtbESPSwvCMBCE74L/IexdExVFitGDIgq+ 8IHnpVnbYrMpTXz03xtB8DjMzDfMZPa2pXhS7QvHGnpdBYI4dabgTMPlvOyMQfiAbLB0TBoa8jCb tlsTTIx78ZGep5CJCGGfoIY8hCqR0qc5WfRdVxFH7+ZqiyHKOpOmxleE21L2lRpJiwXHhRwrmueU 3k8Pq0Gh2/pqc13gaqDOu0Ozbx63vdbtFohA7/BP/qpro2E8hO+ReALk9AMAAP//AwBQSwECLQAU AAYACAAAACEA/iXrpQABAADqAQAAEwAAAAAAAAAAAAAAAAAAAAAAW0NvbnRlbnRfVHlwZXNdLnht bFBLAQItABQABgAIAAAAIQCWBTNY1AAAAJcBAAALAAAAAAAAAAAAAAAAADEBAABfcmVscy8ucmVs c1BLAQItABQABgAIAAAAIQAzLwWeQQAAADkAAAAUAAAAAAAAAAAAAAAAAC4CAABkcnMvY29ubmVj dG9yeG1sLnhtbFBLAQItABQABgAIAAAAIQCRfW4CuwAAANgAAAAPAAAAAAAAAAAAAAAAAKECAABk cnMvZG93bnJldi54bWxQSwUGAAAAAAQABAD5AAAAiQMAAAAA " adj="10800" strokecolor="#4579b8 [3044]">
                   <v:stroke endarrow="open"/>
                 </v:shape>
-                <v:shape id="TextBox 74" o:spid="_x0000_s1072" type="#_x0000_t202" style="position:absolute;left:35984;top:16477;width:8763;height:2622;visibility:visible;mso-wrap-style:none;v-text-anchor:top" o:gfxdata="UEsDBBQABgAIAAAAIQDw94q7/QAAAOIBAAATAAAAW0NvbnRlbnRfVHlwZXNdLnhtbJSRzUrEMBDH 74LvEOYqbaoHEWm6B6tHFV0fYEimbdg2CZlYd9/edD8u4goeZ+b/8SOpV9tpFDNFtt4puC4rEOS0 N9b1Cj7WT8UdCE7oDI7ekYIdMayay4t6vQvEIrsdKxhSCvdSsh5oQi59IJcvnY8TpjzGXgbUG+xJ 3lTVrdTeJXKpSEsGNHVLHX6OSTxu8/pAEmlkEA8H4dKlAEMYrcaUSeXszI+W4thQZudew4MNfJUx QP7asFzOFxx9L/lpojUkXjGmZ5wyhjSRJQ8YKGvKv1MWzIkL33VWU9lGfl98J6hz4cZ/uUjzf7Pb bHuj+ZQu9z/UfAMAAP//AwBQSwMEFAAGAAgAAAAhADHdX2HSAAAAjwEAAAsAAABfcmVscy8ucmVs c6SQwWrDMAyG74O9g9G9cdpDGaNOb4VeSwe7CltJTGPLWCZt376mMFhGbzvqF/o+8e/2tzCpmbJ4 jgbWTQuKomXn42Dg63xYfYCSgtHhxJEM3Elg372/7U40YalHMvokqlKiGBhLSZ9aix0poDScKNZN zzlgqWMedEJ7wYH0pm23Ov9mQLdgqqMzkI9uA+p8T9X8hx28zSzcl8Zy0Nz33r6iasfXeKK5UjAP VAy4LM8w09zU50C/9q7/6ZURE31X/kL8TKv1x6wXNXYPAAAA//8DAFBLAwQUAAYACAAAACEAMy8F nkEAAAA5AAAAEAAAAGRycy9zaGFwZXhtbC54bWyysa/IzVEoSy0qzszPs1Uy1DNQUkjNS85PycxL t1UKDXHTtVBSKC5JzEtJzMnPS7VVqkwtVrK34+UCAAAA//8DAFBLAwQUAAYACAAAACEAiu0dmL4A AADZAAAADwAAAGRycy9kb3ducmV2LnhtbESPyY7CMBBE70j8g9V3cIjYJsJwYEDixvoBrbgnziRu R7EJy9djJCSOpap6pVqs7rYWHbW+dKxgNExAEOdOl1wouJy3gzkIH5A11o5JwYM8rJb93gIz7W58 pO4UChEh7DNUYEJoMil9bsiiH7qGOHp/rrUYomwLqVu8RbitZZokU2mx5LhgsKG1obw6Xa2CeWL3 VfWTHrwdP0cTs/51m+ZfqX4PRKB7+CY/1Z1WkI5n8H4SX4BcvgAAAP//AwBQSwECLQAUAAYACAAA ACEA8PeKu/0AAADiAQAAEwAAAAAAAAAAAAAAAAAAAAAAW0NvbnRlbnRfVHlwZXNdLnhtbFBLAQIt ABQABgAIAAAAIQAx3V9h0gAAAI8BAAALAAAAAAAAAAAAAAAAAC4BAABfcmVscy8ucmVsc1BLAQIt ABQABgAIAAAAIQAzLwWeQQAAADkAAAAQAAAAAAAAAAAAAAAAACkCAABkcnMvc2hhcGV4bWwueG1s UEsBAi0AFAAGAAgAAAAhAIrtHZi+AAAA2QAAAA8AAAAAAAAAAAAAAAAAmAIAAGRycy9kb3ducmV2 LnhtbFBLBQYAAAAABAAEAPUAAACDAwAAAAA= " filled="f" stroked="f">
+                <v:shape id="TextBox 74" o:spid="_x0000_s1072" type="#_x0000_t202" style="position:absolute;left:35984;top:16477;width:8763;height:2622;visibility:visible;mso-wrap-style:none;v-text-anchor:top" o:gfxdata="UEsDBBQABgAIAAAAIQDw94q7/QAAAOIBAAATAAAAW0NvbnRlbnRfVHlwZXNdLnhtbJSRzUrEMBDH 74LvEOYqbaoHEWm6B6tHFV0fYEimbdg2CZlYd9/edD8u4goeZ+b/8SOpV9tpFDNFtt4puC4rEOS0 N9b1Cj7WT8UdCE7oDI7ekYIdMayay4t6vQvEIrsdKxhSCvdSsh5oQi59IJcvnY8TpjzGXgbUG+xJ 3lTVrdTeJXKpSEsGNHVLHX6OSTxu8/pAEmlkEA8H4dKlAEMYrcaUSeXszI+W4thQZudew4MNfJUx QP7asFzOFxx9L/lpojUkXjGmZ5wyhjSRJQ8YKGvKv1MWzIkL33VWU9lGfl98J6hz4cZ/uUjzf7Pb bHuj+ZQu9z/UfAMAAP//AwBQSwMEFAAGAAgAAAAhADHdX2HSAAAAjwEAAAsAAABfcmVscy8ucmVs c6SQwWrDMAyG74O9g9G9cdpDGaNOb4VeSwe7CltJTGPLWCZt376mMFhGbzvqF/o+8e/2tzCpmbJ4 jgbWTQuKomXn42Dg63xYfYCSgtHhxJEM3Elg372/7U40YalHMvokqlKiGBhLSZ9aix0poDScKNZN zzlgqWMedEJ7wYH0pm23Ov9mQLdgqqMzkI9uA+p8T9X8hx28zSzcl8Zy0Nz33r6iasfXeKK5UjAP VAy4LM8w09zU50C/9q7/6ZURE31X/kL8TKv1x6wXNXYPAAAA//8DAFBLAwQUAAYACAAAACEAMy8F nkEAAAA5AAAAEAAAAGRycy9zaGFwZXhtbC54bWyysa/IzVEoSy0qzszPs1Uy1DNQUkjNS85PycxL t1UKDXHTtVBSKC5JzEtJzMnPS7VVqkwtVrK34+UCAAAA//8DAFBLAwQUAAYACAAAACEALqn+A7oA AADYAAAADwAAAGRycy9kb3ducmV2LnhtbESPywrCMBRE94L/EO5eU0VFS6MLH+DO5wdcmmtT29yU Jj6/3giCy2HmzDDZ4mlrcafWl44VDPoJCOLc6ZILBefTpjcF4QOyxtoxKXiRh8W828kw1e7BB7of QyFiCfsUFZgQmlRKnxuy6PuuIY7exbUWQ5RtIXWLj1huazlMkom0WHJcMNjQ0lBeHW9WwTSxu6qa Dffejt6DsVmu3Lq5KtXtgAj0DP/kD93qCE3geySeADn/AAAA//8DAFBLAQItABQABgAIAAAAIQDw 94q7/QAAAOIBAAATAAAAAAAAAAAAAAAAAAAAAABbQ29udGVudF9UeXBlc10ueG1sUEsBAi0AFAAG AAgAAAAhADHdX2HSAAAAjwEAAAsAAAAAAAAAAAAAAAAALgEAAF9yZWxzLy5yZWxzUEsBAi0AFAAG AAgAAAAhADMvBZ5BAAAAOQAAABAAAAAAAAAAAAAAAAAAKQIAAGRycy9zaGFwZXhtbC54bWxQSwEC LQAUAAYACAAAACEALqn+A7oAAADYAAAADwAAAAAAAAAAAAAAAACYAgAAZHJzL2Rvd25yZXYueG1s UEsFBgAAAAAEAAQA9QAAAH8DAAAAAA== " filled="f" stroked="f">
                   <v:textbox style="mso-fit-shape-to-text:t">
                     <w:txbxContent>
                       <w:p>
@@ -3284,8 +3276,6 @@
                           <w:pStyle w:val="NormalWeb"/>
                           <w:spacing w:before="0" w:beforeAutospacing="0" w:after="0" w:afterAutospacing="0"/>
                         </w:pPr>
-                        <w:proofErr w:type="spellStart"/>
-                        <w:proofErr w:type="gramStart"/>
                         <w:r>
                           <w:rPr>
                             <w:rFonts w:asciiTheme="minorHAnsi" w:hAnsi="Calibri" w:cstheme="minorBidi"/>
@@ -3296,14 +3286,12 @@
                           </w:rPr>
                           <w:t>describedBy</w:t>
                         </w:r>
-                        <w:proofErr w:type="spellEnd"/>
-                        <w:proofErr w:type="gramEnd"/>
                       </w:p>
                     </w:txbxContent>
                   </v:textbox>
                 </v:shape>
-                <v:group id="Group 248" o:spid="_x0000_s1073" style="position:absolute;left:1800;top:12559;width:7200;height:4320" coordorigin=",10759" coordsize="7200,4320" o:gfxdata="UEsDBBQABgAIAAAAIQCi+E9TBAEAAOwBAAATAAAAW0NvbnRlbnRfVHlwZXNdLnhtbJSRy07DMBBF 90j8g+UtShxYIISadEGAHSAoHzCyJ4lFYlseN7R/z7iPDaJIXdpzz5wre7HcTKOYMZL1rpbXZSUF Ou2NdX0tP1dPxZ0UlMAZGL3DWm6R5LK5vFistgFJMO2olkNK4V4p0gNOQKUP6HjS+ThB4mPsVQD9 BT2qm6q6Vdq7hC4VKe+QzaLFDtZjEo8bvt43iTiSFA/7YHbVEkIYrYbETdXszC9LcTCUTO4yNNhA V1xDqj8NeXJacOBe+WmiNSjeIKYXmLiGMpFUH/060AABOVj+vyp3najwXWc1lm2k5wx/ZPhY75TG +G8XcT5X0DL2jvNxu9r9VfMDAAD//wMAUEsDBBQABgAIAAAAIQBsBtX+2AAAAJkBAAALAAAAX3Jl bHMvLnJlbHOkkMFKAzEQhu+C7xDm7mbbg4g025vQa63gNSSz2eAmE2biat/eWBBc6c3jzM9838/s 9p9pVguyRMoGNl0PCrMjH3Mw8HJ6unsAJdVmb2fKaOCMAvvh9mZ3xNnWdiRTLKIaJYuBqdbyqLW4 CZOVjgrmlozEydY2ctDFujcbUG/7/l7zbwYMK6Y6eAN88FtQp3Np5j/sFB2T0Fg7R0nTOEZ3jao9 feQjLo1iOWA14FkuS8ala+VAX/du/ukNTO/lebIFX5tkZb9E8h01/08HvXro8AUAAP//AwBQSwME FAAGAAgAAAAhADMvBZ5BAAAAOQAAABUAAABkcnMvZ3JvdXBzaGFwZXhtbC54bWyysa/IzVEoSy0q zszPs1Uy1DNQUkjNS85PycxLt1UKDXHTtVBSKC5JzEtJzMnPS7VVqkwtVrK34+UCAAAA//8DAFBL AwQUAAYACAAAACEAh1vzObsAAADZAAAADwAAAGRycy9kb3ducmV2LnhtbERPyQrCMBC9C/5DmLum dUNKo4ioeBDBBcTb0IxtsZmUJrb69+YgeHy8PV2+TSVaalxpWUE8jEAQZ1aXnCu4XraDOQjnkTVW lknBhxwsF/1eiom2HZ+oPftchBB2CSoovK8TKV1WkEE3tDVx4B62MegDbHKpG+xCuKnkKIpm0mDJ oaHAmtYFZc/zyyjYdditxvGmPTwf68/9Mj3eDjEp1e+B8PT2f+XPutcKRpMwNTwJL0AuvgAAAP// AwBQSwECLQAUAAYACAAAACEAovhPUwQBAADsAQAAEwAAAAAAAAAAAAAAAAAAAAAAW0NvbnRlbnRf VHlwZXNdLnhtbFBLAQItABQABgAIAAAAIQBsBtX+2AAAAJkBAAALAAAAAAAAAAAAAAAAADUBAABf cmVscy8ucmVsc1BLAQItABQABgAIAAAAIQAzLwWeQQAAADkAAAAVAAAAAAAAAAAAAAAAADYCAABk cnMvZ3JvdXBzaGFwZXhtbC54bWxQSwECLQAUAAYACAAAACEAh1vzObsAAADZAAAADwAAAAAAAAAA AAAAAACqAgAAZHJzL2Rvd25yZXYueG1sUEsFBgAAAAAEAAQA+gAAAJIDAAAAAA== ">
-                  <v:oval id="Oval 256" o:spid="_x0000_s1074" style="position:absolute;top:10759;width:7200;height:4320;visibility:visible;mso-wrap-style:square;v-text-anchor:middle" o:gfxdata="UEsDBBQABgAIAAAAIQDw94q7/QAAAOIBAAATAAAAW0NvbnRlbnRfVHlwZXNdLnhtbJSRzUrEMBDH 74LvEOYqbaoHEWm6B6tHFV0fYEimbdg2CZlYd9/edD8u4goeZ+b/8SOpV9tpFDNFtt4puC4rEOS0 N9b1Cj7WT8UdCE7oDI7ekYIdMayay4t6vQvEIrsdKxhSCvdSsh5oQi59IJcvnY8TpjzGXgbUG+xJ 3lTVrdTeJXKpSEsGNHVLHX6OSTxu8/pAEmlkEA8H4dKlAEMYrcaUSeXszI+W4thQZudew4MNfJUx QP7asFzOFxx9L/lpojUkXjGmZ5wyhjSRJQ8YKGvKv1MWzIkL33VWU9lGfl98J6hz4cZ/uUjzf7Pb bHuj+ZQu9z/UfAMAAP//AwBQSwMEFAAGAAgAAAAhADHdX2HSAAAAjwEAAAsAAABfcmVscy8ucmVs c6SQwWrDMAyG74O9g9G9cdpDGaNOb4VeSwe7CltJTGPLWCZt376mMFhGbzvqF/o+8e/2tzCpmbJ4 jgbWTQuKomXn42Dg63xYfYCSgtHhxJEM3Elg372/7U40YalHMvokqlKiGBhLSZ9aix0poDScKNZN zzlgqWMedEJ7wYH0pm23Ov9mQLdgqqMzkI9uA+p8T9X8hx28zSzcl8Zy0Nz33r6iasfXeKK5UjAP VAy4LM8w09zU50C/9q7/6ZURE31X/kL8TKv1x6wXNXYPAAAA//8DAFBLAwQUAAYACAAAACEAMy8F nkEAAAA5AAAAEAAAAGRycy9zaGFwZXhtbC54bWyysa/IzVEoSy0qzszPs1Uy1DNQUkjNS85PycxL t1UKDXHTtVBSKC5JzEtJzMnPS7VVqkwtVrK34+UCAAAA//8DAFBLAwQUAAYACAAAACEAGdrgLrwA AADZAAAADwAAAGRycy9kb3ducmV2LnhtbESPSwvCMBCE74L/IexdU0t9UIyCguBJ8AHibWnWtphs ShNt/fdGEDwOM/MNs1z31ogXtb52rGAyTkAQF07XXCq4nHejBQgfkDUax6TgTR7Wq+Fgibl2HR/p dQqliBD2OSqoQmhyKX1RkUU/dg1x9O6utRiibEupW+wi3BqZJslMWqw5LlTY0Lai4nF6WgXZ3mYH 8z52fNsZw9v0auebq1LDAYhAffgnf9W9VpBOZ/B9El+AXH0AAAD//wMAUEsBAi0AFAAGAAgAAAAh APD3irv9AAAA4gEAABMAAAAAAAAAAAAAAAAAAAAAAFtDb250ZW50X1R5cGVzXS54bWxQSwECLQAU AAYACAAAACEAMd1fYdIAAACPAQAACwAAAAAAAAAAAAAAAAAuAQAAX3JlbHMvLnJlbHNQSwECLQAU AAYACAAAACEAMy8FnkEAAAA5AAAAEAAAAAAAAAAAAAAAAAApAgAAZHJzL3NoYXBleG1sLnhtbFBL AQItABQABgAIAAAAIQAZ2uAuvAAAANkAAAAPAAAAAAAAAAAAAAAAAJgCAABkcnMvZG93bnJldi54 bWxQSwUGAAAAAAQABAD1AAAAgQMAAAAA " filled="f" strokecolor="#243f60 [1604]" strokeweight="2pt">
+                <v:group id="Group 87" o:spid="_x0000_s1073" style="position:absolute;left:1800;top:12559;width:7200;height:4320" coordorigin=",10759" coordsize="7200,4320" o:gfxdata="UEsDBBQABgAIAAAAIQCi+E9TBAEAAOwBAAATAAAAW0NvbnRlbnRfVHlwZXNdLnhtbJSRy07DMBBF 90j8g+UtShxYIISadEGAHSAoHzCyJ4lFYlseN7R/z7iPDaJIXdpzz5wre7HcTKOYMZL1rpbXZSUF Ou2NdX0tP1dPxZ0UlMAZGL3DWm6R5LK5vFistgFJMO2olkNK4V4p0gNOQKUP6HjS+ThB4mPsVQD9 BT2qm6q6Vdq7hC4VKe+QzaLFDtZjEo8bvt43iTiSFA/7YHbVEkIYrYbETdXszC9LcTCUTO4yNNhA V1xDqj8NeXJacOBe+WmiNSjeIKYXmLiGMpFUH/060AABOVj+vyp3najwXWc1lm2k5wx/ZPhY75TG +G8XcT5X0DL2jvNxu9r9VfMDAAD//wMAUEsDBBQABgAIAAAAIQBsBtX+2AAAAJkBAAALAAAAX3Jl bHMvLnJlbHOkkMFKAzEQhu+C7xDm7mbbg4g025vQa63gNSSz2eAmE2biat/eWBBc6c3jzM9838/s 9p9pVguyRMoGNl0PCrMjH3Mw8HJ6unsAJdVmb2fKaOCMAvvh9mZ3xNnWdiRTLKIaJYuBqdbyqLW4 CZOVjgrmlozEydY2ctDFujcbUG/7/l7zbwYMK6Y6eAN88FtQp3Np5j/sFB2T0Fg7R0nTOEZ3jao9 feQjLo1iOWA14FkuS8ala+VAX/du/ukNTO/lebIFX5tkZb9E8h01/08HvXro8AUAAP//AwBQSwME FAAGAAgAAAAhADMvBZ5BAAAAOQAAABUAAABkcnMvZ3JvdXBzaGFwZXhtbC54bWyysa/IzVEoSy0q zszPs1Uy1DNQUkjNS85PycxLt1UKDXHTtVBSKC5JzEtJzMnPS7VVqkwtVrK34+UCAAAA//8DAFBL AwQUAAYACAAAACEAJmKGNL0AAADYAAAADwAAAGRycy9kb3ducmV2LnhtbESPSwvCMBCE74L/Iexd 0yo+KEYRUfEggg8Qb0uztsVmU5rY6r83guBxmJlvmNniZUrRUO0KywrifgSCOLW64EzB5bzpTUE4 j6yxtEwK3uRgMe92Zpho2/KRmpPPRICwS1BB7n2VSOnSnAy6vq2Ig3e3tUEfZJ1JXWMb4KaUgyga S4MFh4UcK1rllD5OT6Ng22K7HMbrZv+4r9638+hw3cekVLcDwtPL/5O/6k4rmE7geyScADn/AAAA //8DAFBLAQItABQABgAIAAAAIQCi+E9TBAEAAOwBAAATAAAAAAAAAAAAAAAAAAAAAABbQ29udGVu dF9UeXBlc10ueG1sUEsBAi0AFAAGAAgAAAAhAGwG1f7YAAAAmQEAAAsAAAAAAAAAAAAAAAAANQEA AF9yZWxzLy5yZWxzUEsBAi0AFAAGAAgAAAAhADMvBZ5BAAAAOQAAABUAAAAAAAAAAAAAAAAANgIA AGRycy9ncm91cHNoYXBleG1sLnhtbFBLAQItABQABgAIAAAAIQAmYoY0vQAAANgAAAAPAAAAAAAA AAAAAAAAAKoCAABkcnMvZG93bnJldi54bWxQSwUGAAAAAAQABAD6AAAAlAMAAAAA ">
+                  <v:oval id="Oval 97" o:spid="_x0000_s1074" style="position:absolute;top:10759;width:7200;height:4320;visibility:visible;mso-wrap-style:square;v-text-anchor:middle" o:gfxdata="UEsDBBQABgAIAAAAIQDw94q7/QAAAOIBAAATAAAAW0NvbnRlbnRfVHlwZXNdLnhtbJSRzUrEMBDH 74LvEOYqbaoHEWm6B6tHFV0fYEimbdg2CZlYd9/edD8u4goeZ+b/8SOpV9tpFDNFtt4puC4rEOS0 N9b1Cj7WT8UdCE7oDI7ekYIdMayay4t6vQvEIrsdKxhSCvdSsh5oQi59IJcvnY8TpjzGXgbUG+xJ 3lTVrdTeJXKpSEsGNHVLHX6OSTxu8/pAEmlkEA8H4dKlAEMYrcaUSeXszI+W4thQZudew4MNfJUx QP7asFzOFxx9L/lpojUkXjGmZ5wyhjSRJQ8YKGvKv1MWzIkL33VWU9lGfl98J6hz4cZ/uUjzf7Pb bHuj+ZQu9z/UfAMAAP//AwBQSwMEFAAGAAgAAAAhADHdX2HSAAAAjwEAAAsAAABfcmVscy8ucmVs c6SQwWrDMAyG74O9g9G9cdpDGaNOb4VeSwe7CltJTGPLWCZt376mMFhGbzvqF/o+8e/2tzCpmbJ4 jgbWTQuKomXn42Dg63xYfYCSgtHhxJEM3Elg372/7U40YalHMvokqlKiGBhLSZ9aix0poDScKNZN zzlgqWMedEJ7wYH0pm23Ov9mQLdgqqMzkI9uA+p8T9X8hx28zSzcl8Zy0Nz33r6iasfXeKK5UjAP VAy4LM8w09zU50C/9q7/6ZURE31X/kL8TKv1x6wXNXYPAAAA//8DAFBLAwQUAAYACAAAACEAMy8F nkEAAAA5AAAAEAAAAGRycy9zaGFwZXhtbC54bWyysa/IzVEoSy0qzszPs1Uy1DNQUkjNS85PycxL t1UKDXHTtVBSKC5JzEtJzMnPS7VVqkwtVrK34+UCAAAA//8DAFBLAwQUAAYACAAAACEAVAH8hLsA AADYAAAADwAAAGRycy9kb3ducmV2LnhtbESPSwvCMBCE70L/Q9i7phbxURoFBcGT4APE29KsbTHZ lCZa/fdGEDwOM/MNU6xe1ogndb5xrGA8SkEQl043XCk4n7bDOQgfkDUax6TgTR5Wy2RQYK5dzwd6 HkMlIoR9jgrqENpcSl/WZNGPXEscvZvrLIYou0rqDvsIt0ZmaTqVFhuOCzW2tKmpvB8fVsFkZyd7 8z70fN0aw5vsYmfri1LJAESgV/gnf9WdVrCYwfdIPAFy+QEAAP//AwBQSwECLQAUAAYACAAAACEA 8PeKu/0AAADiAQAAEwAAAAAAAAAAAAAAAAAAAAAAW0NvbnRlbnRfVHlwZXNdLnhtbFBLAQItABQA BgAIAAAAIQAx3V9h0gAAAI8BAAALAAAAAAAAAAAAAAAAAC4BAABfcmVscy8ucmVsc1BLAQItABQA BgAIAAAAIQAzLwWeQQAAADkAAAAQAAAAAAAAAAAAAAAAACkCAABkcnMvc2hhcGV4bWwueG1sUEsB Ai0AFAAGAAgAAAAhAFQB/IS7AAAA2AAAAA8AAAAAAAAAAAAAAAAAmAIAAGRycy9kb3ducmV2Lnht bFBLBQYAAAAABAAEAPUAAACAAwAAAAA= " filled="f" strokecolor="#243f60 [1604]" strokeweight="2pt">
                     <v:textbox>
                       <w:txbxContent>
                         <w:p>
@@ -3316,7 +3304,7 @@
                       </w:txbxContent>
                     </v:textbox>
                   </v:oval>
-                  <v:shape id="TextBox 51" o:spid="_x0000_s1075" type="#_x0000_t202" style="position:absolute;left:1466;top:11611;width:4268;height:2462;visibility:visible;mso-wrap-style:none;v-text-anchor:top" o:gfxdata="UEsDBBQABgAIAAAAIQDw94q7/QAAAOIBAAATAAAAW0NvbnRlbnRfVHlwZXNdLnhtbJSRzUrEMBDH 74LvEOYqbaoHEWm6B6tHFV0fYEimbdg2CZlYd9/edD8u4goeZ+b/8SOpV9tpFDNFtt4puC4rEOS0 N9b1Cj7WT8UdCE7oDI7ekYIdMayay4t6vQvEIrsdKxhSCvdSsh5oQi59IJcvnY8TpjzGXgbUG+xJ 3lTVrdTeJXKpSEsGNHVLHX6OSTxu8/pAEmlkEA8H4dKlAEMYrcaUSeXszI+W4thQZudew4MNfJUx QP7asFzOFxx9L/lpojUkXjGmZ5wyhjSRJQ8YKGvKv1MWzIkL33VWU9lGfl98J6hz4cZ/uUjzf7Pb bHuj+ZQu9z/UfAMAAP//AwBQSwMEFAAGAAgAAAAhADHdX2HSAAAAjwEAAAsAAABfcmVscy8ucmVs c6SQwWrDMAyG74O9g9G9cdpDGaNOb4VeSwe7CltJTGPLWCZt376mMFhGbzvqF/o+8e/2tzCpmbJ4 jgbWTQuKomXn42Dg63xYfYCSgtHhxJEM3Elg372/7U40YalHMvokqlKiGBhLSZ9aix0poDScKNZN zzlgqWMedEJ7wYH0pm23Ov9mQLdgqqMzkI9uA+p8T9X8hx28zSzcl8Zy0Nz33r6iasfXeKK5UjAP VAy4LM8w09zU50C/9q7/6ZURE31X/kL8TKv1x6wXNXYPAAAA//8DAFBLAwQUAAYACAAAACEAMy8F nkEAAAA5AAAAEAAAAGRycy9zaGFwZXhtbC54bWyysa/IzVEoSy0qzszPs1Uy1DNQUkjNS85PycxL t1UKDXHTtVBSKC5JzEtJzMnPS7VVqkwtVrK34+UCAAAA//8DAFBLAwQUAAYACAAAACEADzSLRb4A AADZAAAADwAAAGRycy9kb3ducmV2LnhtbESPS47CMBBE90jcweo9OEQwAxFOFsBIs+N7gFbcxCFx O4rNb06PkUZiWaqqV6pl8bCtuFHva8cKJuMEBHHpdM2VgtPxZzQH4QOyxtYxKXiShyIfDpaYaXfn Pd0OoRIRwj5DBSaELpPSl4Ys+rHriKN3dr3FEGVfSd3jPcJtK9Mk+ZIWa44LBjtaGSqbw9UqmCd2 2zSLdOft9G8yM6u123QXpYYDEIEe4ZP8r/5qBensG95P4guQ+QsAAP//AwBQSwECLQAUAAYACAAA ACEA8PeKu/0AAADiAQAAEwAAAAAAAAAAAAAAAAAAAAAAW0NvbnRlbnRfVHlwZXNdLnhtbFBLAQIt ABQABgAIAAAAIQAx3V9h0gAAAI8BAAALAAAAAAAAAAAAAAAAAC4BAABfcmVscy8ucmVsc1BLAQIt ABQABgAIAAAAIQAzLwWeQQAAADkAAAAQAAAAAAAAAAAAAAAAACkCAABkcnMvc2hhcGV4bWwueG1s UEsBAi0AFAAGAAgAAAAhAA80i0W+AAAA2QAAAA8AAAAAAAAAAAAAAAAAmAIAAGRycy9kb3ducmV2 LnhtbFBLBQYAAAAABAAEAPUAAACDAwAAAAA= " filled="f" stroked="f">
+                  <v:shape id="TextBox 51" o:spid="_x0000_s1075" type="#_x0000_t202" style="position:absolute;left:1466;top:11611;width:4268;height:2462;visibility:visible;mso-wrap-style:none;v-text-anchor:top" o:gfxdata="UEsDBBQABgAIAAAAIQDw94q7/QAAAOIBAAATAAAAW0NvbnRlbnRfVHlwZXNdLnhtbJSRzUrEMBDH 74LvEOYqbaoHEWm6B6tHFV0fYEimbdg2CZlYd9/edD8u4goeZ+b/8SOpV9tpFDNFtt4puC4rEOS0 N9b1Cj7WT8UdCE7oDI7ekYIdMayay4t6vQvEIrsdKxhSCvdSsh5oQi59IJcvnY8TpjzGXgbUG+xJ 3lTVrdTeJXKpSEsGNHVLHX6OSTxu8/pAEmlkEA8H4dKlAEMYrcaUSeXszI+W4thQZudew4MNfJUx QP7asFzOFxx9L/lpojUkXjGmZ5wyhjSRJQ8YKGvKv1MWzIkL33VWU9lGfl98J6hz4cZ/uUjzf7Pb bHuj+ZQu9z/UfAMAAP//AwBQSwMEFAAGAAgAAAAhADHdX2HSAAAAjwEAAAsAAABfcmVscy8ucmVs c6SQwWrDMAyG74O9g9G9cdpDGaNOb4VeSwe7CltJTGPLWCZt376mMFhGbzvqF/o+8e/2tzCpmbJ4 jgbWTQuKomXn42Dg63xYfYCSgtHhxJEM3Elg372/7U40YalHMvokqlKiGBhLSZ9aix0poDScKNZN zzlgqWMedEJ7wYH0pm23Ov9mQLdgqqMzkI9uA+p8T9X8hx28zSzcl8Zy0Nz33r6iasfXeKK5UjAP VAy4LM8w09zU50C/9q7/6ZURE31X/kL8TKv1x6wXNXYPAAAA//8DAFBLAwQUAAYACAAAACEAMy8F nkEAAAA5AAAAEAAAAGRycy9zaGFwZXhtbC54bWyysa/IzVEoSy0qzszPs1Uy1DNQUkjNS85PycxL t1UKDXHTtVBSKC5JzEtJzMnPS7VVqkwtVrK34+UCAAAA//8DAFBLAwQUAAYACAAAACEAtaNZN7cA AADYAAAADwAAAGRycy9kb3ducmV2LnhtbERPSwrCMBDdC94hzF5Ti4oWo4uq4M7vAYZmbGqbSWni 9/RmIbh8vP9i9bKNeFDnK8cKRsMEBHHhdMWlgst5O5iB8AFZY+OYFLzJw2rZ7y0w0+7JR3qcQili CPsMFZgQ2kxKXxiy6IeuJY7c1XUWQ4RdKXWHzxhuG5kmyVRarDg2GGwpN1TUp7tVMEvsvq7n6cHb 8Wc0MfnabdqbUv0eiECv8Ff+rDutYB6XxiPxBMjlFwAA//8DAFBLAQItABQABgAIAAAAIQDw94q7 /QAAAOIBAAATAAAAAAAAAAAAAAAAAAAAAABbQ29udGVudF9UeXBlc10ueG1sUEsBAi0AFAAGAAgA AAAhADHdX2HSAAAAjwEAAAsAAAAAAAAAAAAAAAAALgEAAF9yZWxzLy5yZWxzUEsBAi0AFAAGAAgA AAAhADMvBZ5BAAAAOQAAABAAAAAAAAAAAAAAAAAAKQIAAGRycy9zaGFwZXhtbC54bWxQSwECLQAU AAYACAAAACEAtaNZN7cAAADYAAAADwAAAAAAAAAAAAAAAACYAgAAZHJzL2Rvd25yZXYueG1sUEsF BgAAAAAEAAQA9QAAAHwDAAAAAA== " filled="f" stroked="f">
                     <v:textbox style="mso-fit-shape-to-text:t">
                       <w:txbxContent>
                         <w:p>
@@ -3340,10 +3328,10 @@
                     </v:textbox>
                   </v:shape>
                 </v:group>
-                <v:shape id="Curved Connector 249" o:spid="_x0000_s1076" type="#_x0000_t38" style="position:absolute;left:9000;top:14719;width:8513;height:54;rotation:180;visibility:visible;mso-wrap-style:square" o:connectortype="curved" o:gfxdata="UEsDBBQABgAIAAAAIQD+JeulAAEAAOoBAAATAAAAW0NvbnRlbnRfVHlwZXNdLnhtbJSRzU7EIBDH 7ya+A+FqWqoHY0zpHqwe1Zj1AQhMW2I7EAbr7ts73e5ejGviEeb/8RuoN7tpFDMk8gG1vC4rKQBt cB57Ld+3T8WdFJQNOjMGBC33QHLTXF7U230EEuxG0nLIOd4rRXaAyVAZIiBPupAmk/mYehWN/TA9 qJuqulU2YAbMRV4yZFO30JnPMYvHHV+vJAlGkuJhFS5dWpoYR29NZlI1o/vRUhwbSnYeNDT4SFeM IdWvDcvkfMHR98JPk7wD8WpSfjYTYyiXaNkAweaQWFf+nbSgTlSErvMWyjYRL7V6T3DnSlz4wgTz f/Nbtr3BfEpXh59qvgEAAP//AwBQSwMEFAAGAAgAAAAhAJYFM1jUAAAAlwEAAAsAAABfcmVscy8u cmVsc6SQPWsDMQyG90L/g9He8yVDKSW+bIWsIYWuxtZ9kLNkJHNN/n1MoaVXsnWUXvQ8L9rtL2k2 C4pOTA42TQsGKXCcaHDwfnp7egGjxVP0MxM6uKLCvnt82B1x9qUe6ThlNZVC6mAsJb9aq2HE5LXh jFSTniX5UkcZbPbh7Ae027Z9tvKbAd2KaQ7RgRziFszpmqv5DztNQVi5L03gZLnvp3CPaiN/0hGX SvEyYHEQRb+WgktTy4G979380xuYCENh+aiOlfwnqfbvBnb1zu4GAAD//wMAUEsDBBQABgAIAAAA IQAzLwWeQQAAADkAAAAUAAAAZHJzL2Nvbm5lY3RvcnhtbC54bWyysa/IzVEoSy0qzszPs1Uy1DNQ UkjNS85PycxLt1UKDXHTtVBSKC5JzEtJzMnPS7VVqkwtVrK34+UCAAAA//8DAFBLAwQUAAYACAAA ACEA5LxMvcAAAADZAAAADwAAAGRycy9kb3ducmV2LnhtbESPzYrCQBCE74LvMPR9nRgWdYMTD+KC IHvw57K3JtMmIZmekOlNXJ/eEQSPRVV9Ra03N9eqgfpQezYwnyWgiAtvay4NXM7fHytQQZAttp7J wD8F2OTTyRoz60c+0nCSUkUIhwwNVCJdpnUoKnIYZr4jjt7V9w4lyr7Utscxwl2r0yRZaIc1x4UK O9pWVDSnP2dgMRTj7/067lbN0h66UuSS7n6MmU5ACd3knXxV99ZA+vkFzyfxBej8AQAA//8DAFBL AQItABQABgAIAAAAIQD+JeulAAEAAOoBAAATAAAAAAAAAAAAAAAAAAAAAABbQ29udGVudF9UeXBl c10ueG1sUEsBAi0AFAAGAAgAAAAhAJYFM1jUAAAAlwEAAAsAAAAAAAAAAAAAAAAAMQEAAF9yZWxz Ly5yZWxzUEsBAi0AFAAGAAgAAAAhADMvBZ5BAAAAOQAAABQAAAAAAAAAAAAAAAAALgIAAGRycy9j b25uZWN0b3J4bWwueG1sUEsBAi0AFAAGAAgAAAAhAOS8TL3AAAAA2QAAAA8AAAAAAAAAAAAAAAAA oQIAAGRycy9kb3ducmV2LnhtbFBLBQYAAAAABAAEAPkAAACOAwAAAAA= " adj="10800" strokecolor="#4579b8 [3044]">
+                <v:shape id="Curved Connector 88" o:spid="_x0000_s1076" type="#_x0000_t38" style="position:absolute;left:9000;top:14719;width:8513;height:54;rotation:180;visibility:visible;mso-wrap-style:square" o:connectortype="curved" o:gfxdata="UEsDBBQABgAIAAAAIQD+JeulAAEAAOoBAAATAAAAW0NvbnRlbnRfVHlwZXNdLnhtbJSRzU7EIBDH 7ya+A+FqWqoHY0zpHqwe1Zj1AQhMW2I7EAbr7ts73e5ejGviEeb/8RuoN7tpFDMk8gG1vC4rKQBt cB57Ld+3T8WdFJQNOjMGBC33QHLTXF7U230EEuxG0nLIOd4rRXaAyVAZIiBPupAmk/mYehWN/TA9 qJuqulU2YAbMRV4yZFO30JnPMYvHHV+vJAlGkuJhFS5dWpoYR29NZlI1o/vRUhwbSnYeNDT4SFeM IdWvDcvkfMHR98JPk7wD8WpSfjYTYyiXaNkAweaQWFf+nbSgTlSErvMWyjYRL7V6T3DnSlz4wgTz f/Nbtr3BfEpXh59qvgEAAP//AwBQSwMEFAAGAAgAAAAhAJYFM1jUAAAAlwEAAAsAAABfcmVscy8u cmVsc6SQPWsDMQyG90L/g9He8yVDKSW+bIWsIYWuxtZ9kLNkJHNN/n1MoaVXsnWUXvQ8L9rtL2k2 C4pOTA42TQsGKXCcaHDwfnp7egGjxVP0MxM6uKLCvnt82B1x9qUe6ThlNZVC6mAsJb9aq2HE5LXh jFSTniX5UkcZbPbh7Ae027Z9tvKbAd2KaQ7RgRziFszpmqv5DztNQVi5L03gZLnvp3CPaiN/0hGX SvEyYHEQRb+WgktTy4G979380xuYCENh+aiOlfwnqfbvBnb1zu4GAAD//wMAUEsDBBQABgAIAAAA IQAzLwWeQQAAADkAAAAUAAAAZHJzL2Nvbm5lY3RvcnhtbC54bWyysa/IzVEoSy0qzszPs1Uy1DNQ UkjNS85PycxLt1UKDXHTtVBSKC5JzEtJzMnPS7VVqkwtVrK34+UCAAAA//8DAFBLAwQUAAYACAAA ACEAhJ86hrkAAADYAAAADwAAAGRycy9kb3ducmV2LnhtbERPOwvCMBDeBf9DuF1THbQUo4MoCOLg Y3E7musDm0tpzlb99WYQHD++92rzco3qqQu1ZwOzaQKKOPe25tLA7bqfpKCCIFtsPJOBNwXYrMej FWbWD3ym/iKliiEcMjRQibSZ1iGvyGGY+pY4coXvHEqEXalth0MMd42eJ8lCO6w5NlTY0rai/HF5 OgOLPh/un2LYpY+lPbalyG2+OxkzHoESeslf+bMerIE0Lo1H4gnQ6y8AAAD//wMAUEsBAi0AFAAG AAgAAAAhAP4l66UAAQAA6gEAABMAAAAAAAAAAAAAAAAAAAAAAFtDb250ZW50X1R5cGVzXS54bWxQ SwECLQAUAAYACAAAACEAlgUzWNQAAACXAQAACwAAAAAAAAAAAAAAAAAxAQAAX3JlbHMvLnJlbHNQ SwECLQAUAAYACAAAACEAMy8FnkEAAAA5AAAAFAAAAAAAAAAAAAAAAAAuAgAAZHJzL2Nvbm5lY3Rv cnhtbC54bWxQSwECLQAUAAYACAAAACEAhJ86hrkAAADYAAAADwAAAAAAAAAAAAAAAAChAgAAZHJz L2Rvd25yZXYueG1sUEsFBgAAAAAEAAQA+QAAAIcDAAAAAA== " adj="10800" strokecolor="#4579b8 [3044]">
                   <v:stroke endarrow="open"/>
                 </v:shape>
-                <v:shape id="TextBox 53" o:spid="_x0000_s1077" type="#_x0000_t202" style="position:absolute;left:9470;top:12612;width:7912;height:2464;visibility:visible;mso-wrap-style:none;v-text-anchor:top" o:gfxdata="UEsDBBQABgAIAAAAIQDw94q7/QAAAOIBAAATAAAAW0NvbnRlbnRfVHlwZXNdLnhtbJSRzUrEMBDH 74LvEOYqbaoHEWm6B6tHFV0fYEimbdg2CZlYd9/edD8u4goeZ+b/8SOpV9tpFDNFtt4puC4rEOS0 N9b1Cj7WT8UdCE7oDI7ekYIdMayay4t6vQvEIrsdKxhSCvdSsh5oQi59IJcvnY8TpjzGXgbUG+xJ 3lTVrdTeJXKpSEsGNHVLHX6OSTxu8/pAEmlkEA8H4dKlAEMYrcaUSeXszI+W4thQZudew4MNfJUx QP7asFzOFxx9L/lpojUkXjGmZ5wyhjSRJQ8YKGvKv1MWzIkL33VWU9lGfl98J6hz4cZ/uUjzf7Pb bHuj+ZQu9z/UfAMAAP//AwBQSwMEFAAGAAgAAAAhADHdX2HSAAAAjwEAAAsAAABfcmVscy8ucmVs c6SQwWrDMAyG74O9g9G9cdpDGaNOb4VeSwe7CltJTGPLWCZt376mMFhGbzvqF/o+8e/2tzCpmbJ4 jgbWTQuKomXn42Dg63xYfYCSgtHhxJEM3Elg372/7U40YalHMvokqlKiGBhLSZ9aix0poDScKNZN zzlgqWMedEJ7wYH0pm23Ov9mQLdgqqMzkI9uA+p8T9X8hx28zSzcl8Zy0Nz33r6iasfXeKK5UjAP VAy4LM8w09zU50C/9q7/6ZURE31X/kL8TKv1x6wXNXYPAAAA//8DAFBLAwQUAAYACAAAACEAMy8F nkEAAAA5AAAAEAAAAGRycy9zaGFwZXhtbC54bWyysa/IzVEoSy0qzszPs1Uy1DNQUkjNS85PycxL t1UKDXHTtVBSKC5JzEtJzMnPS7VVqkwtVrK34+UCAAAA//8DAFBLAwQUAAYACAAAACEAgN0TMbgA AADZAAAADwAAAGRycy9kb3ducmV2LnhtbERPyQrCMBC9C/5DmLumFhUtjR5cwJvrBwzN2NQ2k9LE 9evNQfD4eHu+fNlGPKjzlWMFo2ECgrhwuuJSweW8HcxA+ICssXFMCt7kYbno93LMtHvykR6nUIoY wj5DBSaENpPSF4Ys+qFriSN3dZ3FEGFXSt3hM4bbRqZJMpUWK44NBltaGSrq090qmCV2X9fz9ODt +DOamNXabdqbUv0eiECv8Ff+rDutIJ3E7fFJfAFy8QUAAP//AwBQSwECLQAUAAYACAAAACEA8PeK u/0AAADiAQAAEwAAAAAAAAAAAAAAAAAAAAAAW0NvbnRlbnRfVHlwZXNdLnhtbFBLAQItABQABgAI AAAAIQAx3V9h0gAAAI8BAAALAAAAAAAAAAAAAAAAAC4BAABfcmVscy8ucmVsc1BLAQItABQABgAI AAAAIQAzLwWeQQAAADkAAAAQAAAAAAAAAAAAAAAAACkCAABkcnMvc2hhcGV4bWwueG1sUEsBAi0A FAAGAAgAAAAhAIDdEzG4AAAA2QAAAA8AAAAAAAAAAAAAAAAAmAIAAGRycy9kb3ducmV2LnhtbFBL BQYAAAAABAAEAPUAAAB9AwAAAAA= " filled="f" stroked="f">
+                <v:shape id="TextBox 53" o:spid="_x0000_s1077" type="#_x0000_t202" style="position:absolute;left:9470;top:12612;width:7912;height:2464;visibility:visible;mso-wrap-style:none;v-text-anchor:top" o:gfxdata="UEsDBBQABgAIAAAAIQDw94q7/QAAAOIBAAATAAAAW0NvbnRlbnRfVHlwZXNdLnhtbJSRzUrEMBDH 74LvEOYqbaoHEWm6B6tHFV0fYEimbdg2CZlYd9/edD8u4goeZ+b/8SOpV9tpFDNFtt4puC4rEOS0 N9b1Cj7WT8UdCE7oDI7ekYIdMayay4t6vQvEIrsdKxhSCvdSsh5oQi59IJcvnY8TpjzGXgbUG+xJ 3lTVrdTeJXKpSEsGNHVLHX6OSTxu8/pAEmlkEA8H4dKlAEMYrcaUSeXszI+W4thQZudew4MNfJUx QP7asFzOFxx9L/lpojUkXjGmZ5wyhjSRJQ8YKGvKv1MWzIkL33VWU9lGfl98J6hz4cZ/uUjzf7Pb bHuj+ZQu9z/UfAMAAP//AwBQSwMEFAAGAAgAAAAhADHdX2HSAAAAjwEAAAsAAABfcmVscy8ucmVs c6SQwWrDMAyG74O9g9G9cdpDGaNOb4VeSwe7CltJTGPLWCZt376mMFhGbzvqF/o+8e/2tzCpmbJ4 jgbWTQuKomXn42Dg63xYfYCSgtHhxJEM3Elg372/7U40YalHMvokqlKiGBhLSZ9aix0poDScKNZN zzlgqWMedEJ7wYH0pm23Ov9mQLdgqqMzkI9uA+p8T9X8hx28zSzcl8Zy0Nz33r6iasfXeKK5UjAP VAy4LM8w09zU50C/9q7/6ZURE31X/kL8TKv1x6wXNXYPAAAA//8DAFBLAwQUAAYACAAAACEAMy8F nkEAAAA5AAAAEAAAAGRycy9zaGFwZXhtbC54bWyysa/IzVEoSy0qzszPs1Uy1DNQUkjNS85PycxL t1UKDXHTtVBSKC5JzEtJzMnPS7VVqkwtVrK34+UCAAAA//8DAFBLAwQUAAYACAAAACEAXzZqcboA AADYAAAADwAAAGRycy9kb3ducmV2LnhtbESPywrCMBRE94L/EO5eU0VFS6MLH+DO5wdcmmtT29yU Jj6/3giCy2HmzDDZ4mlrcafWl44VDPoJCOLc6ZILBefTpjcF4QOyxtoxKXiRh8W828kw1e7BB7of QyFiCfsUFZgQmlRKnxuy6PuuIY7exbUWQ5RtIXWLj1huazlMkom0WHJcMNjQ0lBeHW9WwTSxu6qa Dffejt6DsVmu3Lq5KtXtgAj0DP/kD93qCM3geySeADn/AAAA//8DAFBLAQItABQABgAIAAAAIQDw 94q7/QAAAOIBAAATAAAAAAAAAAAAAAAAAAAAAABbQ29udGVudF9UeXBlc10ueG1sUEsBAi0AFAAG AAgAAAAhADHdX2HSAAAAjwEAAAsAAAAAAAAAAAAAAAAALgEAAF9yZWxzLy5yZWxzUEsBAi0AFAAG AAgAAAAhADMvBZ5BAAAAOQAAABAAAAAAAAAAAAAAAAAAKQIAAGRycy9zaGFwZXhtbC54bWxQSwEC LQAUAAYACAAAACEAXzZqcboAAADYAAAADwAAAAAAAAAAAAAAAACYAgAAZHJzL2Rvd25yZXYueG1s UEsFBgAAAAAEAAQA9QAAAH8DAAAAAA== " filled="f" stroked="f">
                   <v:textbox style="mso-fit-shape-to-text:t">
                     <w:txbxContent>
                       <w:p>
@@ -3351,8 +3339,6 @@
                           <w:pStyle w:val="NormalWeb"/>
                           <w:spacing w:before="0" w:beforeAutospacing="0" w:after="0" w:afterAutospacing="0"/>
                         </w:pPr>
-                        <w:proofErr w:type="spellStart"/>
-                        <w:proofErr w:type="gramStart"/>
                         <w:r>
                           <w:rPr>
                             <w:rFonts w:asciiTheme="minorHAnsi" w:hAnsi="Calibri" w:cstheme="minorBidi"/>
@@ -3363,14 +3349,12 @@
                           </w:rPr>
                           <w:t>operatesOn</w:t>
                         </w:r>
-                        <w:proofErr w:type="spellEnd"/>
-                        <w:proofErr w:type="gramEnd"/>
                       </w:p>
                     </w:txbxContent>
                   </v:textbox>
                 </v:shape>
-                <v:group id="Group 251" o:spid="_x0000_s1078" style="position:absolute;left:45907;top:22694;width:7201;height:4320" coordorigin="44107,20894" coordsize="7200,4320" o:gfxdata="UEsDBBQABgAIAAAAIQCi+E9TBAEAAOwBAAATAAAAW0NvbnRlbnRfVHlwZXNdLnhtbJSRy07DMBBF 90j8g+UtShxYIISadEGAHSAoHzCyJ4lFYlseN7R/z7iPDaJIXdpzz5wre7HcTKOYMZL1rpbXZSUF Ou2NdX0tP1dPxZ0UlMAZGL3DWm6R5LK5vFistgFJMO2olkNK4V4p0gNOQKUP6HjS+ThB4mPsVQD9 BT2qm6q6Vdq7hC4VKe+QzaLFDtZjEo8bvt43iTiSFA/7YHbVEkIYrYbETdXszC9LcTCUTO4yNNhA V1xDqj8NeXJacOBe+WmiNSjeIKYXmLiGMpFUH/060AABOVj+vyp3najwXWc1lm2k5wx/ZPhY75TG +G8XcT5X0DL2jvNxu9r9VfMDAAD//wMAUEsDBBQABgAIAAAAIQBsBtX+2AAAAJkBAAALAAAAX3Jl bHMvLnJlbHOkkMFKAzEQhu+C7xDm7mbbg4g025vQa63gNSSz2eAmE2biat/eWBBc6c3jzM9838/s 9p9pVguyRMoGNl0PCrMjH3Mw8HJ6unsAJdVmb2fKaOCMAvvh9mZ3xNnWdiRTLKIaJYuBqdbyqLW4 CZOVjgrmlozEydY2ctDFujcbUG/7/l7zbwYMK6Y6eAN88FtQp3Np5j/sFB2T0Fg7R0nTOEZ3jao9 feQjLo1iOWA14FkuS8ala+VAX/du/ukNTO/lebIFX5tkZb9E8h01/08HvXro8AUAAP//AwBQSwME FAAGAAgAAAAhADMvBZ5BAAAAOQAAABUAAABkcnMvZ3JvdXBzaGFwZXhtbC54bWyysa/IzVEoSy0q zszPs1Uy1DNQUkjNS85PycxLt1UKDXHTtVBSKC5JzEtJzMnPS7VVqkwtVrK34+UCAAAA//8DAFBL AwQUAAYACAAAACEAk7jMeb0AAADZAAAADwAAAGRycy9kb3ducmV2LnhtbESPzQrCMBCE74LvEPau aRVFSqOIqHgQwR8Qb0uztsVmU5rY6tsbQfA4zMw3TLp4mUq01LjSsoJ4GIEgzqwuOVdwOW8GMxDO I2usLJOCNzlYzPu9FBNtOz5Se/K5CBB2CSoovK8TKV1WkEE3tDVx8O62MeiDbHKpG+wC3FRyFEVT abDksFBgTauCssfpaRRsO+yW43jd7h/31ft2nhyu+5iU6vdAeHr5f/JX3WkFo0kM3yfhBcj5BwAA //8DAFBLAQItABQABgAIAAAAIQCi+E9TBAEAAOwBAAATAAAAAAAAAAAAAAAAAAAAAABbQ29udGVu dF9UeXBlc10ueG1sUEsBAi0AFAAGAAgAAAAhAGwG1f7YAAAAmQEAAAsAAAAAAAAAAAAAAAAANQEA AF9yZWxzLy5yZWxzUEsBAi0AFAAGAAgAAAAhADMvBZ5BAAAAOQAAABUAAAAAAAAAAAAAAAAANgIA AGRycy9ncm91cHNoYXBleG1sLnhtbFBLAQItABQABgAIAAAAIQCTuMx5vQAAANkAAAAPAAAAAAAA AAAAAAAAAKoCAABkcnMvZG93bnJldi54bWxQSwUGAAAAAAQABAD6AAAAlAMAAAAA ">
-                  <v:oval id="Oval 254" o:spid="_x0000_s1079" style="position:absolute;left:44107;top:20894;width:7201;height:4320;visibility:visible;mso-wrap-style:square;v-text-anchor:middle" o:gfxdata="UEsDBBQABgAIAAAAIQDw94q7/QAAAOIBAAATAAAAW0NvbnRlbnRfVHlwZXNdLnhtbJSRzUrEMBDH 74LvEOYqbaoHEWm6B6tHFV0fYEimbdg2CZlYd9/edD8u4goeZ+b/8SOpV9tpFDNFtt4puC4rEOS0 N9b1Cj7WT8UdCE7oDI7ekYIdMayay4t6vQvEIrsdKxhSCvdSsh5oQi59IJcvnY8TpjzGXgbUG+xJ 3lTVrdTeJXKpSEsGNHVLHX6OSTxu8/pAEmlkEA8H4dKlAEMYrcaUSeXszI+W4thQZudew4MNfJUx QP7asFzOFxx9L/lpojUkXjGmZ5wyhjSRJQ8YKGvKv1MWzIkL33VWU9lGfl98J6hz4cZ/uUjzf7Pb bHuj+ZQu9z/UfAMAAP//AwBQSwMEFAAGAAgAAAAhADHdX2HSAAAAjwEAAAsAAABfcmVscy8ucmVs c6SQwWrDMAyG74O9g9G9cdpDGaNOb4VeSwe7CltJTGPLWCZt376mMFhGbzvqF/o+8e/2tzCpmbJ4 jgbWTQuKomXn42Dg63xYfYCSgtHhxJEM3Elg372/7U40YalHMvokqlKiGBhLSZ9aix0poDScKNZN zzlgqWMedEJ7wYH0pm23Ov9mQLdgqqMzkI9uA+p8T9X8hx28zSzcl8Zy0Nz33r6iasfXeKK5UjAP VAy4LM8w09zU50C/9q7/6ZURE31X/kL8TKv1x6wXNXYPAAAA//8DAFBLAwQUAAYACAAAACEAMy8F nkEAAAA5AAAAEAAAAGRycy9zaGFwZXhtbC54bWyysa/IzVEoSy0qzszPs1Uy1DNQUkjNS85PycxL t1UKDXHTtVBSKC5JzEtJzMnPS7VVqkwtVrK34+UCAAAA//8DAFBLAwQUAAYACAAAACEAhkTbwrwA AADZAAAADwAAAGRycy9kb3ducmV2LnhtbESPSwvCMBCE74L/IexdU0t9UBoFBcGT4APE29KsbTHZ lCZa/fdGEDwOM/MNU6xe1ogndb5xrGAyTkAQl043XCk4n7ajBQgfkDUax6TgTR5Wy+GgwFy7ng/0 PIZKRAj7HBXUIbS5lL6syaIfu5Y4ejfXWQxRdpXUHfYRbo1Mk2QmLTYcF2psaVNTeT8+rIJsZ7O9 eR96vm6N4U16sfP1RanhAESgV/gnf9WdVpBOM/g+iS9ALj8AAAD//wMAUEsBAi0AFAAGAAgAAAAh APD3irv9AAAA4gEAABMAAAAAAAAAAAAAAAAAAAAAAFtDb250ZW50X1R5cGVzXS54bWxQSwECLQAU AAYACAAAACEAMd1fYdIAAACPAQAACwAAAAAAAAAAAAAAAAAuAQAAX3JlbHMvLnJlbHNQSwECLQAU AAYACAAAACEAMy8FnkEAAAA5AAAAEAAAAAAAAAAAAAAAAAApAgAAZHJzL3NoYXBleG1sLnhtbFBL AQItABQABgAIAAAAIQCGRNvCvAAAANkAAAAPAAAAAAAAAAAAAAAAAJgCAABkcnMvZG93bnJldi54 bWxQSwUGAAAAAAQABAD1AAAAgQMAAAAA " filled="f" strokecolor="#243f60 [1604]" strokeweight="2pt">
+                <v:group id="Group 90" o:spid="_x0000_s1078" style="position:absolute;left:45907;top:22694;width:7201;height:4320" coordorigin="44107,20894" coordsize="7200,4320" o:gfxdata="UEsDBBQABgAIAAAAIQCi+E9TBAEAAOwBAAATAAAAW0NvbnRlbnRfVHlwZXNdLnhtbJSRy07DMBBF 90j8g+UtShxYIISadEGAHSAoHzCyJ4lFYlseN7R/z7iPDaJIXdpzz5wre7HcTKOYMZL1rpbXZSUF Ou2NdX0tP1dPxZ0UlMAZGL3DWm6R5LK5vFistgFJMO2olkNK4V4p0gNOQKUP6HjS+ThB4mPsVQD9 BT2qm6q6Vdq7hC4VKe+QzaLFDtZjEo8bvt43iTiSFA/7YHbVEkIYrYbETdXszC9LcTCUTO4yNNhA V1xDqj8NeXJacOBe+WmiNSjeIKYXmLiGMpFUH/060AABOVj+vyp3najwXWc1lm2k5wx/ZPhY75TG +G8XcT5X0DL2jvNxu9r9VfMDAAD//wMAUEsDBBQABgAIAAAAIQBsBtX+2AAAAJkBAAALAAAAX3Jl bHMvLnJlbHOkkMFKAzEQhu+C7xDm7mbbg4g025vQa63gNSSz2eAmE2biat/eWBBc6c3jzM9838/s 9p9pVguyRMoGNl0PCrMjH3Mw8HJ6unsAJdVmb2fKaOCMAvvh9mZ3xNnWdiRTLKIaJYuBqdbyqLW4 CZOVjgrmlozEydY2ctDFujcbUG/7/l7zbwYMK6Y6eAN88FtQp3Np5j/sFB2T0Fg7R0nTOEZ3jao9 feQjLo1iOWA14FkuS8ala+VAX/du/ukNTO/lebIFX5tkZb9E8h01/08HvXro8AUAAP//AwBQSwME FAAGAAgAAAAhADMvBZ5BAAAAOQAAABUAAABkcnMvZ3JvdXBzaGFwZXhtbC54bWyysa/IzVEoSy0q zszPs1Uy1DNQUkjNS85PycxLt1UKDXHTtVBSKC5JzEtJzMnPS7VVqkwtVrK34+UCAAAA//8DAFBL AwQUAAYACAAAACEALFKInboAAADYAAAADwAAAGRycy9kb3ducmV2LnhtbERPSwrCMBDdC94hzF7T KoqWRhFRcSGCHxB3QzO2xWZSmtjq7c1CcPl4/3T5NpVoqXGlZQXxMAJBnFldcq7getkOZiCcR9ZY WSYFH3KwXPR7KSbadnyi9uxzEULYJaig8L5OpHRZQQbd0NbEgXvYxqAPsMmlbrAL4aaSoyiaSoMl h4YCa1oXlD3PL6Ng12G3Gseb9vB8rD/3y+R4O8SkVL8HwtPb/5U/614rmIfp4Ug4AXLxBQAA//8D AFBLAQItABQABgAIAAAAIQCi+E9TBAEAAOwBAAATAAAAAAAAAAAAAAAAAAAAAABbQ29udGVudF9U eXBlc10ueG1sUEsBAi0AFAAGAAgAAAAhAGwG1f7YAAAAmQEAAAsAAAAAAAAAAAAAAAAANQEAAF9y ZWxzLy5yZWxzUEsBAi0AFAAGAAgAAAAhADMvBZ5BAAAAOQAAABUAAAAAAAAAAAAAAAAANgIAAGRy cy9ncm91cHNoYXBleG1sLnhtbFBLAQItABQABgAIAAAAIQAsUoidugAAANgAAAAPAAAAAAAAAAAA AAAAAKoCAABkcnMvZG93bnJldi54bWxQSwUGAAAAAAQABAD6AAAAkQMAAAAA ">
+                  <v:oval id="Oval 95" o:spid="_x0000_s1079" style="position:absolute;left:44107;top:20894;width:7201;height:4320;visibility:visible;mso-wrap-style:square;v-text-anchor:middle" o:gfxdata="UEsDBBQABgAIAAAAIQDw94q7/QAAAOIBAAATAAAAW0NvbnRlbnRfVHlwZXNdLnhtbJSRzUrEMBDH 74LvEOYqbaoHEWm6B6tHFV0fYEimbdg2CZlYd9/edD8u4goeZ+b/8SOpV9tpFDNFtt4puC4rEOS0 N9b1Cj7WT8UdCE7oDI7ekYIdMayay4t6vQvEIrsdKxhSCvdSsh5oQi59IJcvnY8TpjzGXgbUG+xJ 3lTVrdTeJXKpSEsGNHVLHX6OSTxu8/pAEmlkEA8H4dKlAEMYrcaUSeXszI+W4thQZudew4MNfJUx QP7asFzOFxx9L/lpojUkXjGmZ5wyhjSRJQ8YKGvKv1MWzIkL33VWU9lGfl98J6hz4cZ/uUjzf7Pb bHuj+ZQu9z/UfAMAAP//AwBQSwMEFAAGAAgAAAAhADHdX2HSAAAAjwEAAAsAAABfcmVscy8ucmVs c6SQwWrDMAyG74O9g9G9cdpDGaNOb4VeSwe7CltJTGPLWCZt376mMFhGbzvqF/o+8e/2tzCpmbJ4 jgbWTQuKomXn42Dg63xYfYCSgtHhxJEM3Elg372/7U40YalHMvokqlKiGBhLSZ9aix0poDScKNZN zzlgqWMedEJ7wYH0pm23Ov9mQLdgqqMzkI9uA+p8T9X8hx28zSzcl8Zy0Nz33r6iasfXeKK5UjAP VAy4LM8w09zU50C/9q7/6ZURE31X/kL8TKv1x6wXNXYPAAAA//8DAFBLAwQUAAYACAAAACEAMy8F nkEAAAA5AAAAEAAAAGRycy9zaGFwZXhtbC54bWyysa/IzVEoSy0qzszPs1Uy1DNQUkjNS85PycxL t1UKDXHTtVBSKC5JzEtJzMnPS7VVqkwtVrK34+UCAAAA//8DAFBLAwQUAAYACAAAACEAy5/HaLsA AADYAAAADwAAAGRycy9kb3ducmV2LnhtbESPSwvCMBCE74L/IexdU4vPYiwoCJ4EHyDelmZti8mm NNHqvzeC4HGYmW+YZf6yRjyp9bVjBaNhAoK4cLrmUsH5tB3MQfiArNE4JgVv8pCv+r0lZtp1fKDn MZQiQthnqKAKocmk9EVFFv3QNcTRu7nWYoiyLaVusYtwa2SaJFNpsea4UGFDm4qK+/FhFYx3drw3 70PH160xvEkvdra+KNXvgQj0Cv/kr7rTChYT+B6JJ0CuPgAAAP//AwBQSwECLQAUAAYACAAAACEA 8PeKu/0AAADiAQAAEwAAAAAAAAAAAAAAAAAAAAAAW0NvbnRlbnRfVHlwZXNdLnhtbFBLAQItABQA BgAIAAAAIQAx3V9h0gAAAI8BAAALAAAAAAAAAAAAAAAAAC4BAABfcmVscy8ucmVsc1BLAQItABQA BgAIAAAAIQAzLwWeQQAAADkAAAAQAAAAAAAAAAAAAAAAACkCAABkcnMvc2hhcGV4bWwueG1sUEsB Ai0AFAAGAAgAAAAhAMufx2i7AAAA2AAAAA8AAAAAAAAAAAAAAAAAmAIAAGRycy9kb3ducmV2Lnht bFBLBQYAAAAABAAEAPUAAACAAwAAAAA= " filled="f" strokecolor="#243f60 [1604]" strokeweight="2pt">
                     <v:textbox>
                       <w:txbxContent>
                         <w:p>
@@ -3383,7 +3367,7 @@
                       </w:txbxContent>
                     </v:textbox>
                   </v:oval>
-                  <v:shape id="TextBox 56" o:spid="_x0000_s1080" type="#_x0000_t202" style="position:absolute;left:44618;top:21822;width:6236;height:2464;visibility:visible;mso-wrap-style:none;v-text-anchor:top" o:gfxdata="UEsDBBQABgAIAAAAIQDw94q7/QAAAOIBAAATAAAAW0NvbnRlbnRfVHlwZXNdLnhtbJSRzUrEMBDH 74LvEOYqbaoHEWm6B6tHFV0fYEimbdg2CZlYd9/edD8u4goeZ+b/8SOpV9tpFDNFtt4puC4rEOS0 N9b1Cj7WT8UdCE7oDI7ekYIdMayay4t6vQvEIrsdKxhSCvdSsh5oQi59IJcvnY8TpjzGXgbUG+xJ 3lTVrdTeJXKpSEsGNHVLHX6OSTxu8/pAEmlkEA8H4dKlAEMYrcaUSeXszI+W4thQZudew4MNfJUx QP7asFzOFxx9L/lpojUkXjGmZ5wyhjSRJQ8YKGvKv1MWzIkL33VWU9lGfl98J6hz4cZ/uUjzf7Pb bHuj+ZQu9z/UfAMAAP//AwBQSwMEFAAGAAgAAAAhADHdX2HSAAAAjwEAAAsAAABfcmVscy8ucmVs c6SQwWrDMAyG74O9g9G9cdpDGaNOb4VeSwe7CltJTGPLWCZt376mMFhGbzvqF/o+8e/2tzCpmbJ4 jgbWTQuKomXn42Dg63xYfYCSgtHhxJEM3Elg372/7U40YalHMvokqlKiGBhLSZ9aix0poDScKNZN zzlgqWMedEJ7wYH0pm23Ov9mQLdgqqMzkI9uA+p8T9X8hx28zSzcl8Zy0Nz33r6iasfXeKK5UjAP VAy4LM8w09zU50C/9q7/6ZURE31X/kL8TKv1x6wXNXYPAAAA//8DAFBLAwQUAAYACAAAACEAMy8F nkEAAAA5AAAAEAAAAGRycy9zaGFwZXhtbC54bWyysa/IzVEoSy0qzszPs1Uy1DNQUkjNS85PycxL t1UKDXHTtVBSKC5JzEtJzMnPS7VVqkwtVrK34+UCAAAA//8DAFBLAwQUAAYACAAAACEAkKqwqcAA AADZAAAADwAAAGRycy9kb3ducmV2LnhtbESPzWrDMBCE74a8g9h7LMfEwTVRcsgP5JbU6QMs1tZy ba2Mpfy0T18VCjkOM/MNs94+7SDuNPnOsYJFmoEgbpzuuFXwcT3OSxA+IGscHJOCb/Kw3cySNVba Pfid7nVoRYSwr1CBCWGspPSNIYs+dSNx9D7dZDFEObVST/iIcDvIPMtW0mLHccHgSDtDTV/frIIy s+e+f8sv3i5/FoXZ7d1h/FJqloAI9Ayv5H/1pBXkRQF/T+ILkJtfAAAA//8DAFBLAQItABQABgAI AAAAIQDw94q7/QAAAOIBAAATAAAAAAAAAAAAAAAAAAAAAABbQ29udGVudF9UeXBlc10ueG1sUEsB Ai0AFAAGAAgAAAAhADHdX2HSAAAAjwEAAAsAAAAAAAAAAAAAAAAALgEAAF9yZWxzLy5yZWxzUEsB Ai0AFAAGAAgAAAAhADMvBZ5BAAAAOQAAABAAAAAAAAAAAAAAAAAAKQIAAGRycy9zaGFwZXhtbC54 bWxQSwECLQAUAAYACAAAACEAkKqwqcAAAADZAAAADwAAAAAAAAAAAAAAAACYAgAAZHJzL2Rvd25y ZXYueG1sUEsFBgAAAAAEAAQA9QAAAIUDAAAAAA== " filled="f" stroked="f">
+                  <v:shape id="TextBox 56" o:spid="_x0000_s1080" type="#_x0000_t202" style="position:absolute;left:44618;top:21822;width:6236;height:2464;visibility:visible;mso-wrap-style:none;v-text-anchor:top" o:gfxdata="UEsDBBQABgAIAAAAIQDw94q7/QAAAOIBAAATAAAAW0NvbnRlbnRfVHlwZXNdLnhtbJSRzUrEMBDH 74LvEOYqbaoHEWm6B6tHFV0fYEimbdg2CZlYd9/edD8u4goeZ+b/8SOpV9tpFDNFtt4puC4rEOS0 N9b1Cj7WT8UdCE7oDI7ekYIdMayay4t6vQvEIrsdKxhSCvdSsh5oQi59IJcvnY8TpjzGXgbUG+xJ 3lTVrdTeJXKpSEsGNHVLHX6OSTxu8/pAEmlkEA8H4dKlAEMYrcaUSeXszI+W4thQZudew4MNfJUx QP7asFzOFxx9L/lpojUkXjGmZ5wyhjSRJQ8YKGvKv1MWzIkL33VWU9lGfl98J6hz4cZ/uUjzf7Pb bHuj+ZQu9z/UfAMAAP//AwBQSwMEFAAGAAgAAAAhADHdX2HSAAAAjwEAAAsAAABfcmVscy8ucmVs c6SQwWrDMAyG74O9g9G9cdpDGaNOb4VeSwe7CltJTGPLWCZt376mMFhGbzvqF/o+8e/2tzCpmbJ4 jgbWTQuKomXn42Dg63xYfYCSgtHhxJEM3Elg372/7U40YalHMvokqlKiGBhLSZ9aix0poDScKNZN zzlgqWMedEJ7wYH0pm23Ov9mQLdgqqMzkI9uA+p8T9X8hx28zSzcl8Zy0Nz33r6iasfXeKK5UjAP VAy4LM8w09zU50C/9q7/6ZURE31X/kL8TKv1x6wXNXYPAAAA//8DAFBLAwQUAAYACAAAACEAMy8F nkEAAAA5AAAAEAAAAGRycy9zaGFwZXhtbC54bWyysa/IzVEoSy0qzszPs1Uy1DNQUkjNS85PycxL t1UKDXHTtVBSKC5JzEtJzMnPS7VVqkwtVrK34+UCAAAA//8DAFBLAwQUAAYACAAAACEAq3Bo3rsA AADYAAAADwAAAGRycy9kb3ducmV2LnhtbESPywrCMBRE94L/EO5eU0VFS6MLH+DO5wdcmmtT29yU Jj6/3giCy2FmzjDZ4mlrcafWl44VDPoJCOLc6ZILBefTpjcF4QOyxtoxKXiRh8W828kw1e7BB7of QyEihH2KCkwITSqlzw1Z9H3XEEfv4lqLIcq2kLrFR4TbWg6TZCItlhwXDDa0NJRXx5tVME3srqpm w723o/dgbJYrt26uSnU7IAI9wz/5q261gtkEvkfiCZDzDwAAAP//AwBQSwECLQAUAAYACAAAACEA 8PeKu/0AAADiAQAAEwAAAAAAAAAAAAAAAAAAAAAAW0NvbnRlbnRfVHlwZXNdLnhtbFBLAQItABQA BgAIAAAAIQAx3V9h0gAAAI8BAAALAAAAAAAAAAAAAAAAAC4BAABfcmVscy8ucmVsc1BLAQItABQA BgAIAAAAIQAzLwWeQQAAADkAAAAQAAAAAAAAAAAAAAAAACkCAABkcnMvc2hhcGV4bWwueG1sUEsB Ai0AFAAGAAgAAAAhAKtwaN67AAAA2AAAAA8AAAAAAAAAAAAAAAAAmAIAAGRycy9kb3ducmV2Lnht bFBLBQYAAAAABAAEAPUAAACAAwAAAAA= " filled="f" stroked="f">
                     <v:textbox style="mso-fit-shape-to-text:t">
                       <w:txbxContent>
                         <w:p>
@@ -3406,10 +3390,10 @@
                     </v:textbox>
                   </v:shape>
                 </v:group>
-                <v:shape id="Curved Connector 252" o:spid="_x0000_s1081" type="#_x0000_t38" style="position:absolute;left:37825;top:24854;width:8082;height:221;flip:y;visibility:visible;mso-wrap-style:square" o:connectortype="curved" o:gfxdata="UEsDBBQABgAIAAAAIQD+JeulAAEAAOoBAAATAAAAW0NvbnRlbnRfVHlwZXNdLnhtbJSRzU7EIBDH 7ya+A+FqWqoHY0zpHqwe1Zj1AQhMW2I7EAbr7ts73e5ejGviEeb/8RuoN7tpFDMk8gG1vC4rKQBt cB57Ld+3T8WdFJQNOjMGBC33QHLTXF7U230EEuxG0nLIOd4rRXaAyVAZIiBPupAmk/mYehWN/TA9 qJuqulU2YAbMRV4yZFO30JnPMYvHHV+vJAlGkuJhFS5dWpoYR29NZlI1o/vRUhwbSnYeNDT4SFeM IdWvDcvkfMHR98JPk7wD8WpSfjYTYyiXaNkAweaQWFf+nbSgTlSErvMWyjYRL7V6T3DnSlz4wgTz f/Nbtr3BfEpXh59qvgEAAP//AwBQSwMEFAAGAAgAAAAhAJYFM1jUAAAAlwEAAAsAAABfcmVscy8u cmVsc6SQPWsDMQyG90L/g9He8yVDKSW+bIWsIYWuxtZ9kLNkJHNN/n1MoaVXsnWUXvQ8L9rtL2k2 C4pOTA42TQsGKXCcaHDwfnp7egGjxVP0MxM6uKLCvnt82B1x9qUe6ThlNZVC6mAsJb9aq2HE5LXh jFSTniX5UkcZbPbh7Ae027Z9tvKbAd2KaQ7RgRziFszpmqv5DztNQVi5L03gZLnvp3CPaiN/0hGX SvEyYHEQRb+WgktTy4G979380xuYCENh+aiOlfwnqfbvBnb1zu4GAAD//wMAUEsDBBQABgAIAAAA IQAzLwWeQQAAADkAAAAUAAAAZHJzL2Nvbm5lY3RvcnhtbC54bWyysa/IzVEoSy0qzszPs1Uy1DNQ UkjNS85PycxLt1UKDXHTtVBSKC5JzEtJzMnPS7VVqkwtVrK34+UCAAAA//8DAFBLAwQUAAYACAAA ACEAIUXThcEAAADZAAAADwAAAGRycy9kb3ducmV2LnhtbESP3YrCMBSE7wXfIZxb0XSLfxSjiCC4 y6JsFa8PzbEt25yUJGrXpzeCsJfDzHzDLFadacSNnK8tK/gYJSCIC6trLhWcjtvhHIQPyBoby6Tg jzyslv3eAjNt7/xDtzyUIkLYZ6igCqHNpPRFRQb9yLbE0btYZzBE6UqpHd4j3DQyTZKpNFhzXKiw pU1FxW9+NQquM+5csv7Uh3Q2OI8vj6999z1Vqt8DEagL/8l3dacVpJMUXk/iC5DLJwAAAP//AwBQ SwECLQAUAAYACAAAACEA/iXrpQABAADqAQAAEwAAAAAAAAAAAAAAAAAAAAAAW0NvbnRlbnRfVHlw ZXNdLnhtbFBLAQItABQABgAIAAAAIQCWBTNY1AAAAJcBAAALAAAAAAAAAAAAAAAAADEBAABfcmVs cy8ucmVsc1BLAQItABQABgAIAAAAIQAzLwWeQQAAADkAAAAUAAAAAAAAAAAAAAAAAC4CAABkcnMv Y29ubmVjdG9yeG1sLnhtbFBLAQItABQABgAIAAAAIQAhRdOFwQAAANkAAAAPAAAAAAAAAAAAAAAA AKECAABkcnMvZG93bnJldi54bWxQSwUGAAAAAAQABAD5AAAAjwMAAAAA " adj="10800" strokecolor="#4579b8 [3044]">
+                <v:shape id="Curved Connector 91" o:spid="_x0000_s1081" type="#_x0000_t38" style="position:absolute;left:38113;top:24854;width:7794;height:0;visibility:visible;mso-wrap-style:square" o:connectortype="curved" o:gfxdata="UEsDBBQABgAIAAAAIQD+JeulAAEAAOoBAAATAAAAW0NvbnRlbnRfVHlwZXNdLnhtbJSRzU7EIBDH 7ya+A+FqWqoHY0zpHqwe1Zj1AQhMW2I7EAbr7ts73e5ejGviEeb/8RuoN7tpFDMk8gG1vC4rKQBt cB57Ld+3T8WdFJQNOjMGBC33QHLTXF7U230EEuxG0nLIOd4rRXaAyVAZIiBPupAmk/mYehWN/TA9 qJuqulU2YAbMRV4yZFO30JnPMYvHHV+vJAlGkuJhFS5dWpoYR29NZlI1o/vRUhwbSnYeNDT4SFeM IdWvDcvkfMHR98JPk7wD8WpSfjYTYyiXaNkAweaQWFf+nbSgTlSErvMWyjYRL7V6T3DnSlz4wgTz f/Nbtr3BfEpXh59qvgEAAP//AwBQSwMEFAAGAAgAAAAhAJYFM1jUAAAAlwEAAAsAAABfcmVscy8u cmVsc6SQPWsDMQyG90L/g9He8yVDKSW+bIWsIYWuxtZ9kLNkJHNN/n1MoaVXsnWUXvQ8L9rtL2k2 C4pOTA42TQsGKXCcaHDwfnp7egGjxVP0MxM6uKLCvnt82B1x9qUe6ThlNZVC6mAsJb9aq2HE5LXh jFSTniX5UkcZbPbh7Ae027Z9tvKbAd2KaQ7RgRziFszpmqv5DztNQVi5L03gZLnvp3CPaiN/0hGX SvEyYHEQRb+WgktTy4G979380xuYCENh+aiOlfwnqfbvBnb1zu4GAAD//wMAUEsDBBQABgAIAAAA IQAzLwWeQQAAADkAAAAUAAAAZHJzL2Nvbm5lY3RvcnhtbC54bWyysa/IzVEoSy0qzszPs1Uy1DNQ UkjNS85PycxLt1UKDXHTtVBSKC5JzEtJzMnPS7VVqkwtVrK34+UCAAAA//8DAFBLAwQUAAYACAAA ACEAa5/+3LsAAADYAAAADwAAAGRycy9kb3ducmV2LnhtbESPSwvCMBCE74L/IexdExVEi9GDIgq+ 8IHnpVnbYrMpTXz03xtB8DjMzDfMZPa2pXhS7QvHGnpdBYI4dabgTMPlvOyMQPiAbLB0TBoa8jCb tlsTTIx78ZGep5CJCGGfoIY8hCqR0qc5WfRdVxFH7+ZqiyHKOpOmxleE21L2lRpKiwXHhRwrmueU 3k8Pq0Gh2/pqc13gaqDOu0Ozbx63vdbtFohA7/BP/qpro2Hcg++ReALk9AMAAP//AwBQSwECLQAU AAYACAAAACEA/iXrpQABAADqAQAAEwAAAAAAAAAAAAAAAAAAAAAAW0NvbnRlbnRfVHlwZXNdLnht bFBLAQItABQABgAIAAAAIQCWBTNY1AAAAJcBAAALAAAAAAAAAAAAAAAAADEBAABfcmVscy8ucmVs c1BLAQItABQABgAIAAAAIQAzLwWeQQAAADkAAAAUAAAAAAAAAAAAAAAAAC4CAABkcnMvY29ubmVj dG9yeG1sLnhtbFBLAQItABQABgAIAAAAIQBrn/7cuwAAANgAAAAPAAAAAAAAAAAAAAAAAKECAABk cnMvZG93bnJldi54bWxQSwUGAAAAAAQABAD5AAAAiQMAAAAA " adj="10800" strokecolor="#4579b8 [3044]">
                   <v:stroke endarrow="open"/>
                 </v:shape>
-                <v:shape id="TextBox 59" o:spid="_x0000_s1082" type="#_x0000_t202" style="position:absolute;left:38930;top:22459;width:6432;height:2617;visibility:visible;mso-wrap-style:none;v-text-anchor:top" o:gfxdata="UEsDBBQABgAIAAAAIQDw94q7/QAAAOIBAAATAAAAW0NvbnRlbnRfVHlwZXNdLnhtbJSRzUrEMBDH 74LvEOYqbaoHEWm6B6tHFV0fYEimbdg2CZlYd9/edD8u4goeZ+b/8SOpV9tpFDNFtt4puC4rEOS0 N9b1Cj7WT8UdCE7oDI7ekYIdMayay4t6vQvEIrsdKxhSCvdSsh5oQi59IJcvnY8TpjzGXgbUG+xJ 3lTVrdTeJXKpSEsGNHVLHX6OSTxu8/pAEmlkEA8H4dKlAEMYrcaUSeXszI+W4thQZudew4MNfJUx QP7asFzOFxx9L/lpojUkXjGmZ5wyhjSRJQ8YKGvKv1MWzIkL33VWU9lGfl98J6hz4cZ/uUjzf7Pb bHuj+ZQu9z/UfAMAAP//AwBQSwMEFAAGAAgAAAAhADHdX2HSAAAAjwEAAAsAAABfcmVscy8ucmVs c6SQwWrDMAyG74O9g9G9cdpDGaNOb4VeSwe7CltJTGPLWCZt376mMFhGbzvqF/o+8e/2tzCpmbJ4 jgbWTQuKomXn42Dg63xYfYCSgtHhxJEM3Elg372/7U40YalHMvokqlKiGBhLSZ9aix0poDScKNZN zzlgqWMedEJ7wYH0pm23Ov9mQLdgqqMzkI9uA+p8T9X8hx28zSzcl8Zy0Nz33r6iasfXeKK5UjAP VAy4LM8w09zU50C/9q7/6ZURE31X/kL8TKv1x6wXNXYPAAAA//8DAFBLAwQUAAYACAAAACEAMy8F nkEAAAA5AAAAEAAAAGRycy9zaGFwZXhtbC54bWyysa/IzVEoSy0qzszPs1Uy1DNQUkjNS85PycxL t1UKDXHTtVBSKC5JzEtJzMnPS7VVqkwtVrK34+UCAAAA//8DAFBLAwQUAAYACAAAACEAcA+NRsAA AADZAAAADwAAAGRycy9kb3ducmV2LnhtbESPwW7CMBBE70j8g7V3sAkF0QgnB0ql3mgpH7CKt3Ga eB3FhqR8fV0JqcfRzLzR7MvJdeJGQ2g8a1gtFQjiypuGaw2Xz9fFDkSIyAY7z6ThhwKUxXy2x9z4 kT/odo61SBAOOWqwMfa5lKGy5DAsfU+cvC8/OIxJDrU0A44J7jqZKbWVDhtOCxZ7Oliq2vPVadgp d2rb5+w9uKf7amMPL/7Yf2s9n4GINMX/5KP6ZjRkmzX8PUkvQBa/AAAA//8DAFBLAQItABQABgAI AAAAIQDw94q7/QAAAOIBAAATAAAAAAAAAAAAAAAAAAAAAABbQ29udGVudF9UeXBlc10ueG1sUEsB Ai0AFAAGAAgAAAAhADHdX2HSAAAAjwEAAAsAAAAAAAAAAAAAAAAALgEAAF9yZWxzLy5yZWxzUEsB Ai0AFAAGAAgAAAAhADMvBZ5BAAAAOQAAABAAAAAAAAAAAAAAAAAAKQIAAGRycy9zaGFwZXhtbC54 bWxQSwECLQAUAAYACAAAACEAcA+NRsAAAADZAAAADwAAAAAAAAAAAAAAAACYAgAAZHJzL2Rvd25y ZXYueG1sUEsFBgAAAAAEAAQA9QAAAIUDAAAAAA== " filled="f" stroked="f">
+                <v:shape id="TextBox 59" o:spid="_x0000_s1082" type="#_x0000_t202" style="position:absolute;left:38930;top:22459;width:6432;height:2617;visibility:visible;mso-wrap-style:none;v-text-anchor:top" o:gfxdata="UEsDBBQABgAIAAAAIQDw94q7/QAAAOIBAAATAAAAW0NvbnRlbnRfVHlwZXNdLnhtbJSRzUrEMBDH 74LvEOYqbaoHEWm6B6tHFV0fYEimbdg2CZlYd9/edD8u4goeZ+b/8SOpV9tpFDNFtt4puC4rEOS0 N9b1Cj7WT8UdCE7oDI7ekYIdMayay4t6vQvEIrsdKxhSCvdSsh5oQi59IJcvnY8TpjzGXgbUG+xJ 3lTVrdTeJXKpSEsGNHVLHX6OSTxu8/pAEmlkEA8H4dKlAEMYrcaUSeXszI+W4thQZudew4MNfJUx QP7asFzOFxx9L/lpojUkXjGmZ5wyhjSRJQ8YKGvKv1MWzIkL33VWU9lGfl98J6hz4cZ/uUjzf7Pb bHuj+ZQu9z/UfAMAAP//AwBQSwMEFAAGAAgAAAAhADHdX2HSAAAAjwEAAAsAAABfcmVscy8ucmVs c6SQwWrDMAyG74O9g9G9cdpDGaNOb4VeSwe7CltJTGPLWCZt376mMFhGbzvqF/o+8e/2tzCpmbJ4 jgbWTQuKomXn42Dg63xYfYCSgtHhxJEM3Elg372/7U40YalHMvokqlKiGBhLSZ9aix0poDScKNZN zzlgqWMedEJ7wYH0pm23Ov9mQLdgqqMzkI9uA+p8T9X8hx28zSzcl8Zy0Nz33r6iasfXeKK5UjAP VAy4LM8w09zU50C/9q7/6ZURE31X/kL8TKv1x6wXNXYPAAAA//8DAFBLAwQUAAYACAAAACEAMy8F nkEAAAA5AAAAEAAAAGRycy9zaGFwZXhtbC54bWyysa/IzVEoSy0qzszPs1Uy1DNQUkjNS85PycxL t1UKDXHTtVBSKC5JzEtJzMnPS7VVqkwtVrK34+UCAAAA//8DAFBLAwQUAAYACAAAACEA1Etu3boA AADYAAAADwAAAGRycy9kb3ducmV2LnhtbESPywrCMBRE94L/EO5eU4uKFqMLH+DO5wdcmmtT29yU Jj6/3giCy2FmzjCzxdPW4k6tLx0rGPQTEMS50yUXCs6nTW8CwgdkjbVjUvAiD4t5tzPDTLsHH+h+ DIWIEPYZKjAhNJmUPjdk0fddQxy9i2sthijbQuoWHxFua5kmyVhaLDkuGGxoaSivjjerYJLYXVVN 0723w/dgZJYrt26uSnU7IAI9wz/5q261gmkK3yPxBMj5BwAA//8DAFBLAQItABQABgAIAAAAIQDw 94q7/QAAAOIBAAATAAAAAAAAAAAAAAAAAAAAAABbQ29udGVudF9UeXBlc10ueG1sUEsBAi0AFAAG AAgAAAAhADHdX2HSAAAAjwEAAAsAAAAAAAAAAAAAAAAALgEAAF9yZWxzLy5yZWxzUEsBAi0AFAAG AAgAAAAhADMvBZ5BAAAAOQAAABAAAAAAAAAAAAAAAAAAKQIAAGRycy9zaGFwZXhtbC54bWxQSwEC LQAUAAYACAAAACEA1Etu3boAAADYAAAADwAAAAAAAAAAAAAAAACYAgAAZHJzL2Rvd25yZXYueG1s UEsFBgAAAAAEAAQA9QAAAH8DAAAAAA== " filled="f" stroked="f">
                   <v:textbox style="mso-fit-shape-to-text:t">
                     <w:txbxContent>
                       <w:p>
@@ -3417,7 +3401,6 @@
                           <w:pStyle w:val="NormalWeb"/>
                           <w:spacing w:before="0" w:beforeAutospacing="0" w:after="0" w:afterAutospacing="0"/>
                         </w:pPr>
-                        <w:proofErr w:type="gramStart"/>
                         <w:r>
                           <w:rPr>
                             <w:rFonts w:asciiTheme="minorHAnsi" w:hAnsi="Calibri" w:cstheme="minorBidi"/>
@@ -3428,7 +3411,31 @@
                           </w:rPr>
                           <w:t>location</w:t>
                         </w:r>
-                        <w:proofErr w:type="gramEnd"/>
+                      </w:p>
+                    </w:txbxContent>
+                  </v:textbox>
+                </v:shape>
+                <v:shape id="Curved Connector 93" o:spid="_x0000_s1083" type="#_x0000_t38" style="position:absolute;left:24657;top:23073;width:5903;height:1781;visibility:visible;mso-wrap-style:square" o:connectortype="curved" o:gfxdata="UEsDBBQABgAIAAAAIQD+JeulAAEAAOoBAAATAAAAW0NvbnRlbnRfVHlwZXNdLnhtbJSRzU7EIBDH 7ya+A+FqWqoHY0zpHqwe1Zj1AQhMW2I7EAbr7ts73e5ejGviEeb/8RuoN7tpFDMk8gG1vC4rKQBt cB57Ld+3T8WdFJQNOjMGBC33QHLTXF7U230EEuxG0nLIOd4rRXaAyVAZIiBPupAmk/mYehWN/TA9 qJuqulU2YAbMRV4yZFO30JnPMYvHHV+vJAlGkuJhFS5dWpoYR29NZlI1o/vRUhwbSnYeNDT4SFeM IdWvDcvkfMHR98JPk7wD8WpSfjYTYyiXaNkAweaQWFf+nbSgTlSErvMWyjYRL7V6T3DnSlz4wgTz f/Nbtr3BfEpXh59qvgEAAP//AwBQSwMEFAAGAAgAAAAhAJYFM1jUAAAAlwEAAAsAAABfcmVscy8u cmVsc6SQPWsDMQyG90L/g9He8yVDKSW+bIWsIYWuxtZ9kLNkJHNN/n1MoaVXsnWUXvQ8L9rtL2k2 C4pOTA42TQsGKXCcaHDwfnp7egGjxVP0MxM6uKLCvnt82B1x9qUe6ThlNZVC6mAsJb9aq2HE5LXh jFSTniX5UkcZbPbh7Ae027Z9tvKbAd2KaQ7RgRziFszpmqv5DztNQVi5L03gZLnvp3CPaiN/0hGX SvEyYHEQRb+WgktTy4G979380xuYCENh+aiOlfwnqfbvBnb1zu4GAAD//wMAUEsDBBQABgAIAAAA IQAzLwWeQQAAADkAAAAUAAAAZHJzL2Nvbm5lY3RvcnhtbC54bWyysa/IzVEoSy0qzszPs1Uy1DNQ UkjNS85PycxLt1UKDXHTtVBSKC5JzEtJzMnPS7VVqkwtVrK34+UCAAAA//8DAFBLAwQUAAYACAAA ACEA9AHFMLsAAADYAAAADwAAAGRycy9kb3ducmV2LnhtbESPSwvCMBCE74L/IexdExVEi9GDIgq+ 8IHnpVnbYrMpTXz03xtB8DjMzDfMZPa2pXhS7QvHGnpdBYI4dabgTMPlvOyMQPiAbLB0TBoa8jCb tlsTTIx78ZGep5CJCGGfoIY8hCqR0qc5WfRdVxFH7+ZqiyHKOpOmxleE21L2lRpKiwXHhRwrmueU 3k8Pq0Gh2/pqc13gaqDOu0Ozbx63vdbtFohA7/BP/qpro2E8gO+ReALk9AMAAP//AwBQSwECLQAU AAYACAAAACEA/iXrpQABAADqAQAAEwAAAAAAAAAAAAAAAAAAAAAAW0NvbnRlbnRfVHlwZXNdLnht bFBLAQItABQABgAIAAAAIQCWBTNY1AAAAJcBAAALAAAAAAAAAAAAAAAAADEBAABfcmVscy8ucmVs c1BLAQItABQABgAIAAAAIQAzLwWeQQAAADkAAAAUAAAAAAAAAAAAAAAAAC4CAABkcnMvY29ubmVj dG9yeG1sLnhtbFBLAQItABQABgAIAAAAIQD0AcUwuwAAANgAAAAPAAAAAAAAAAAAAAAAAKECAABk cnMvZG93bnJldi54bWxQSwUGAAAAAAQABAD5AAAAiQMAAAAA " adj="10800" strokecolor="#4579b8 [3044]">
+                  <v:stroke endarrow="open"/>
+                </v:shape>
+                <v:shape id="TextBox 63" o:spid="_x0000_s1084" type="#_x0000_t202" style="position:absolute;left:23643;top:24476;width:7697;height:2464;visibility:visible;mso-wrap-style:none;v-text-anchor:top" o:gfxdata="UEsDBBQABgAIAAAAIQDw94q7/QAAAOIBAAATAAAAW0NvbnRlbnRfVHlwZXNdLnhtbJSRzUrEMBDH 74LvEOYqbaoHEWm6B6tHFV0fYEimbdg2CZlYd9/edD8u4goeZ+b/8SOpV9tpFDNFtt4puC4rEOS0 N9b1Cj7WT8UdCE7oDI7ekYIdMayay4t6vQvEIrsdKxhSCvdSsh5oQi59IJcvnY8TpjzGXgbUG+xJ 3lTVrdTeJXKpSEsGNHVLHX6OSTxu8/pAEmlkEA8H4dKlAEMYrcaUSeXszI+W4thQZudew4MNfJUx QP7asFzOFxx9L/lpojUkXjGmZ5wyhjSRJQ8YKGvKv1MWzIkL33VWU9lGfl98J6hz4cZ/uUjzf7Pb bHuj+ZQu9z/UfAMAAP//AwBQSwMEFAAGAAgAAAAhADHdX2HSAAAAjwEAAAsAAABfcmVscy8ucmVs c6SQwWrDMAyG74O9g9G9cdpDGaNOb4VeSwe7CltJTGPLWCZt376mMFhGbzvqF/o+8e/2tzCpmbJ4 jgbWTQuKomXn42Dg63xYfYCSgtHhxJEM3Elg372/7U40YalHMvokqlKiGBhLSZ9aix0poDScKNZN zzlgqWMedEJ7wYH0pm23Ov9mQLdgqqMzkI9uA+p8T9X8hx28zSzcl8Zy0Nz33r6iasfXeKK5UjAP VAy4LM8w09zU50C/9q7/6ZURE31X/kL8TKv1x6wXNXYPAAAA//8DAFBLAwQUAAYACAAAACEAMy8F nkEAAAA5AAAAEAAAAGRycy9zaGFwZXhtbC54bWyysa/IzVEoSy0qzszPs1Uy1DNQUkjNS85PycxL t1UKDXHTtVBSKC5JzEtJzMnPS7VVqkwtVrK34+UCAAAA//8DAFBLAwQUAAYACAAAACEANO5TMrsA AADYAAAADwAAAGRycy9kb3ducmV2LnhtbESPywrCMBRE94L/EO5eU0VFS6MLH+DO5wdcmmtT29yU Jj6/3giCy2FmzjDZ4mlrcafWl44VDPoJCOLc6ZILBefTpjcF4QOyxtoxKXiRh8W828kw1e7BB7of QyEihH2KCkwITSqlzw1Z9H3XEEfv4lqLIcq2kLrFR4TbWg6TZCItlhwXDDa0NJRXx5tVME3srqpm w723o/dgbJYrt26uSnU7IAI9wz/5q261gtkIvkfiCZDzDwAAAP//AwBQSwECLQAUAAYACAAAACEA 8PeKu/0AAADiAQAAEwAAAAAAAAAAAAAAAAAAAAAAW0NvbnRlbnRfVHlwZXNdLnhtbFBLAQItABQA BgAIAAAAIQAx3V9h0gAAAI8BAAALAAAAAAAAAAAAAAAAAC4BAABfcmVscy8ucmVsc1BLAQItABQA BgAIAAAAIQAzLwWeQQAAADkAAAAQAAAAAAAAAAAAAAAAACkCAABkcnMvc2hhcGV4bWwueG1sUEsB Ai0AFAAGAAgAAAAhADTuUzK7AAAA2AAAAA8AAAAAAAAAAAAAAAAAmAIAAGRycy9kb3ducmV2Lnht bFBLBQYAAAAABAAEAPUAAACAAwAAAAA= " filled="f" stroked="f">
+                  <v:textbox style="mso-fit-shape-to-text:t">
+                    <w:txbxContent>
+                      <w:p>
+                        <w:pPr>
+                          <w:pStyle w:val="NormalWeb"/>
+                          <w:spacing w:before="0" w:beforeAutospacing="0" w:after="0" w:afterAutospacing="0"/>
+                        </w:pPr>
+                        <w:r>
+                          <w:rPr>
+                            <w:rFonts w:asciiTheme="minorHAnsi" w:hAnsi="Calibri" w:cstheme="minorBidi"/>
+                            <w:color w:val="000000" w:themeColor="text1"/>
+                            <w:kern w:val="24"/>
+                            <w:sz w:val="20"/>
+                            <w:szCs w:val="20"/>
+                          </w:rPr>
+                          <w:t>community</w:t>
+                        </w:r>
                       </w:p>
                     </w:txbxContent>
                   </v:textbox>
@@ -3449,14 +3456,27 @@
       <w:r>
         <w:t xml:space="preserve">Figure </w:t>
       </w:r>
-      <w:fldSimple w:instr=" SEQ Figure \* ARABIC ">
-        <w:r>
-          <w:rPr>
-            <w:noProof/>
-          </w:rPr>
-          <w:t>1</w:t>
-        </w:r>
-      </w:fldSimple>
+      <w:r>
+        <w:fldChar w:fldCharType="begin"/>
+      </w:r>
+      <w:r>
+        <w:instrText xml:space="preserve"> SEQ Figure \* ARABIC </w:instrText>
+      </w:r>
+      <w:r>
+        <w:fldChar w:fldCharType="separate"/>
+      </w:r>
+      <w:r>
+        <w:rPr>
+          <w:noProof/>
+        </w:rPr>
+        <w:t>1</w:t>
+      </w:r>
+      <w:r>
+        <w:rPr>
+          <w:noProof/>
+        </w:rPr>
+        <w:fldChar w:fldCharType="end"/>
+      </w:r>
       <w:r>
         <w:t xml:space="preserve"> Core Concepts</w:t>
       </w:r>
@@ -3611,7 +3631,7 @@
     </w:p>
     <w:p>
       <w:r>
-        <w:t>Some such projects may directly modify the impact in question, e.g. planting trees to reduce noise levels.  Some project</w:t>
+        <w:t>Some projects may directly modify the impact in question, e.g. planting trees to reduce noise levels.  Some project</w:t>
       </w:r>
       <w:r>
         <w:t>s</w:t>
@@ -3703,444 +3723,1497 @@
       <w:r>
         <w:t xml:space="preserve">Figure </w:t>
       </w:r>
-      <w:fldSimple w:instr=" SEQ Figure \* ARABIC ">
-        <w:r>
-          <w:rPr>
-            <w:noProof/>
-          </w:rPr>
-          <w:t>2</w:t>
-        </w:r>
-      </w:fldSimple>
-      <w:r>
-        <w:t xml:space="preserve"> Class Diagram</w:t>
-      </w:r>
-    </w:p>
-    <w:p>
-      <w:pPr>
-        <w:pStyle w:val="Heading2"/>
-      </w:pPr>
-      <w:r>
-        <w:t>Common properties</w:t>
-      </w:r>
-    </w:p>
-    <w:p>
-      <w:r>
-        <w:t xml:space="preserve">This section describes common properties of </w:t>
-      </w:r>
-      <w:r>
-        <w:t xml:space="preserve">several </w:t>
-      </w:r>
-      <w:r>
-        <w:t>types of resources.</w:t>
-      </w:r>
-    </w:p>
-    <w:p>
-      <w:r>
-        <w:t>Resources may have a name, indicated by the property rdfs:label and a description indicated by the property dcterms:description.</w:t>
-      </w:r>
-    </w:p>
-    <w:p>
-      <w:r>
-        <w:t xml:space="preserve">The property wdrs:describedby may be used to relate a resource to another such as a document, set of documents or a fragment of a document that describes it. </w:t>
-      </w:r>
-    </w:p>
-    <w:p>
-      <w:pPr>
-        <w:keepNext/>
-        <w:widowControl w:val="0"/>
-      </w:pPr>
-      <w:r>
-        <w:lastRenderedPageBreak/>
-        <w:t xml:space="preserve">A fragment of a document may be represented using Dublin Core terms.   The fragment is a resource which may be related to the document of which it is a part using the property dcterms:part of.  The property dcterms:identifier </w:t>
-      </w:r>
-      <w:r>
-        <w:t xml:space="preserve"> may be used </w:t>
-      </w:r>
-      <w:r>
-        <w:t xml:space="preserve">to specify the an identifier such as a section or paragraph number.  If no such identifier is available the property dcterms:description may be used  to describe the fragment. </w:t>
-      </w:r>
-      <w:r>
-        <w:t xml:space="preserve">  This structure is represented in the following diagram:</w:t>
-      </w:r>
-    </w:p>
-    <w:p>
-      <w:pPr>
-        <w:keepNext/>
-        <w:jc w:val="center"/>
-      </w:pPr>
+      <w:r>
+        <w:fldChar w:fldCharType="begin"/>
+      </w:r>
+      <w:r>
+        <w:instrText xml:space="preserve"> SEQ Figure \* ARABIC </w:instrText>
+      </w:r>
+      <w:r>
+        <w:fldChar w:fldCharType="separate"/>
+      </w:r>
       <w:r>
         <w:rPr>
           <w:noProof/>
         </w:rPr>
-        <w:drawing>
-          <wp:inline distT="0" distB="0" distL="0" distR="0" wp14:anchorId="6F1523FD" wp14:editId="1912828B">
-            <wp:extent cx="4620895" cy="1073150"/>
-            <wp:effectExtent l="0" t="0" r="8255" b="0"/>
-            <wp:docPr id="12" name="Picture 12"/>
-            <wp:cNvGraphicFramePr>
-              <a:graphicFrameLocks xmlns:a="http://schemas.openxmlformats.org/drawingml/2006/main" noChangeAspect="1"/>
-            </wp:cNvGraphicFramePr>
-            <a:graphic xmlns:a="http://schemas.openxmlformats.org/drawingml/2006/main">
-              <a:graphicData uri="http://schemas.openxmlformats.org/drawingml/2006/picture">
-                <pic:pic xmlns:pic="http://schemas.openxmlformats.org/drawingml/2006/picture">
-                  <pic:nvPicPr>
-                    <pic:cNvPr id="0" name="Picture 4"/>
-                    <pic:cNvPicPr>
-                      <a:picLocks noChangeAspect="1" noChangeArrowheads="1"/>
-                    </pic:cNvPicPr>
-                  </pic:nvPicPr>
-                  <pic:blipFill>
-                    <a:blip r:embed="rId14">
-                      <a:extLst>
-                        <a:ext uri="{28A0092B-C50C-407E-A947-70E740481C1C}">
-                          <a14:useLocalDpi xmlns:a14="http://schemas.microsoft.com/office/drawing/2010/main" val="0"/>
-                        </a:ext>
-                      </a:extLst>
-                    </a:blip>
-                    <a:srcRect/>
-                    <a:stretch>
-                      <a:fillRect/>
-                    </a:stretch>
-                  </pic:blipFill>
-                  <pic:spPr bwMode="auto">
-                    <a:xfrm>
-                      <a:off x="0" y="0"/>
-                      <a:ext cx="4620895" cy="1073150"/>
-                    </a:xfrm>
-                    <a:prstGeom prst="rect">
-                      <a:avLst/>
-                    </a:prstGeom>
-                    <a:noFill/>
-                  </pic:spPr>
-                </pic:pic>
-              </a:graphicData>
-            </a:graphic>
-          </wp:inline>
-        </w:drawing>
+        <w:t>2</w:t>
+      </w:r>
+      <w:r>
+        <w:rPr>
+          <w:noProof/>
+        </w:rPr>
+        <w:fldChar w:fldCharType="end"/>
+      </w:r>
+      <w:r>
+        <w:t xml:space="preserve"> Class Diagram</w:t>
       </w:r>
     </w:p>
     <w:p>
       <w:pPr>
+        <w:pStyle w:val="Heading2"/>
+      </w:pPr>
+      <w:r>
+        <w:t>Common properties</w:t>
+      </w:r>
+    </w:p>
+    <w:p>
+      <w:r>
+        <w:t xml:space="preserve">This section describes common properties of </w:t>
+      </w:r>
+      <w:r>
+        <w:t xml:space="preserve">several </w:t>
+      </w:r>
+      <w:r>
+        <w:t>types of resources.</w:t>
+      </w:r>
+    </w:p>
+    <w:p>
+      <w:r>
+        <w:t>Resources may have a name, indicated by the property rdfs:label and a description indicated by the property dcterms:description.</w:t>
+      </w:r>
+    </w:p>
+    <w:p>
+      <w:r>
+        <w:t xml:space="preserve">The property wdrs:describedby may be used to relate a resource to another such as a document, set of documents or a fragment of a document that describes it. </w:t>
+      </w:r>
+    </w:p>
+    <w:p>
+      <w:pPr>
+        <w:keepNext/>
+        <w:widowControl w:val="0"/>
+      </w:pPr>
+      <w:r>
+        <w:lastRenderedPageBreak/>
+        <w:t xml:space="preserve">A fragment of a document may be represented using Dublin Core terms.   The fragment is a resource which may be related to the document of which it is a part using the property dcterms:part of.  The property dcterms:identifier </w:t>
+      </w:r>
+      <w:r>
+        <w:t xml:space="preserve"> may be used </w:t>
+      </w:r>
+      <w:r>
+        <w:t xml:space="preserve">to specify the an identifier such as a section or paragraph number.  If no such identifier is available the property dcterms:description may be used  to describe the fragment. </w:t>
+      </w:r>
+      <w:r>
+        <w:t xml:space="preserve">  This structure is represented in the following diagram:</w:t>
+      </w:r>
+    </w:p>
+    <w:p>
+      <w:pPr>
+        <w:keepNext/>
+        <w:jc w:val="center"/>
+      </w:pPr>
+    </w:p>
+    <w:p>
+      <w:pPr>
+        <w:keepNext/>
+        <w:jc w:val="center"/>
+      </w:pPr>
+      <w:r>
+        <w:rPr>
+          <w:noProof/>
+        </w:rPr>
+        <mc:AlternateContent>
+          <mc:Choice Requires="wpc">
+            <w:drawing>
+              <wp:inline distT="0" distB="0" distL="0" distR="0">
+                <wp:extent cx="5486400" cy="1948069"/>
+                <wp:effectExtent l="0" t="0" r="0" b="0"/>
+                <wp:docPr id="6" name="Canvas 6"/>
+                <wp:cNvGraphicFramePr>
+                  <a:graphicFrameLocks xmlns:a="http://schemas.openxmlformats.org/drawingml/2006/main" noChangeAspect="1"/>
+                </wp:cNvGraphicFramePr>
+                <a:graphic xmlns:a="http://schemas.openxmlformats.org/drawingml/2006/main">
+                  <a:graphicData uri="http://schemas.microsoft.com/office/word/2010/wordprocessingCanvas">
+                    <wpc:wpc>
+                      <wpc:bg/>
+                      <wpc:whole/>
+                      <wpg:wgp>
+                        <wpg:cNvPr id="116" name="Group 116"/>
+                        <wpg:cNvGrpSpPr/>
+                        <wpg:grpSpPr>
+                          <a:xfrm>
+                            <a:off x="180000" y="240953"/>
+                            <a:ext cx="730302" cy="432048"/>
+                            <a:chOff x="0" y="60953"/>
+                            <a:chExt cx="730302" cy="432048"/>
+                          </a:xfrm>
+                        </wpg:grpSpPr>
+                        <wps:wsp>
+                          <wps:cNvPr id="135" name="Oval 135"/>
+                          <wps:cNvSpPr/>
+                          <wps:spPr>
+                            <a:xfrm>
+                              <a:off x="0" y="60953"/>
+                              <a:ext cx="720080" cy="432048"/>
+                            </a:xfrm>
+                            <a:prstGeom prst="ellipse">
+                              <a:avLst/>
+                            </a:prstGeom>
+                            <a:noFill/>
+                          </wps:spPr>
+                          <wps:style>
+                            <a:lnRef idx="2">
+                              <a:schemeClr val="accent1">
+                                <a:shade val="50000"/>
+                              </a:schemeClr>
+                            </a:lnRef>
+                            <a:fillRef idx="1">
+                              <a:schemeClr val="accent1"/>
+                            </a:fillRef>
+                            <a:effectRef idx="0">
+                              <a:schemeClr val="accent1"/>
+                            </a:effectRef>
+                            <a:fontRef idx="minor">
+                              <a:schemeClr val="lt1"/>
+                            </a:fontRef>
+                          </wps:style>
+                          <wps:txbx>
+                            <w:txbxContent>
+                              <w:p>
+                                <w:pPr>
+                                  <w:rPr>
+                                    <w:rFonts w:eastAsia="Times New Roman"/>
+                                  </w:rPr>
+                                </w:pPr>
+                              </w:p>
+                            </w:txbxContent>
+                          </wps:txbx>
+                          <wps:bodyPr rtlCol="0" anchor="ctr"/>
+                        </wps:wsp>
+                        <wps:wsp>
+                          <wps:cNvPr id="136" name="TextBox 22"/>
+                          <wps:cNvSpPr txBox="1"/>
+                          <wps:spPr>
+                            <a:xfrm>
+                              <a:off x="70537" y="146172"/>
+                              <a:ext cx="659765" cy="246380"/>
+                            </a:xfrm>
+                            <a:prstGeom prst="rect">
+                              <a:avLst/>
+                            </a:prstGeom>
+                            <a:noFill/>
+                          </wps:spPr>
+                          <wps:txbx>
+                            <w:txbxContent>
+                              <w:p>
+                                <w:pPr>
+                                  <w:pStyle w:val="NormalWeb"/>
+                                  <w:spacing w:before="0" w:beforeAutospacing="0" w:after="0" w:afterAutospacing="0"/>
+                                </w:pPr>
+                                <w:r>
+                                  <w:rPr>
+                                    <w:rFonts w:asciiTheme="minorHAnsi" w:hAnsi="Calibri" w:cstheme="minorBidi"/>
+                                    <w:color w:val="000000" w:themeColor="text1"/>
+                                    <w:kern w:val="24"/>
+                                    <w:sz w:val="20"/>
+                                    <w:szCs w:val="20"/>
+                                  </w:rPr>
+                                  <w:t>Resource</w:t>
+                                </w:r>
+                              </w:p>
+                            </w:txbxContent>
+                          </wps:txbx>
+                          <wps:bodyPr wrap="none" rtlCol="0">
+                            <a:spAutoFit/>
+                          </wps:bodyPr>
+                        </wps:wsp>
+                      </wpg:wgp>
+                      <wpg:wgp>
+                        <wpg:cNvPr id="117" name="Group 117"/>
+                        <wpg:cNvGrpSpPr/>
+                        <wpg:grpSpPr>
+                          <a:xfrm>
+                            <a:off x="2118601" y="240954"/>
+                            <a:ext cx="720080" cy="522260"/>
+                            <a:chOff x="1938601" y="60954"/>
+                            <a:chExt cx="720080" cy="522260"/>
+                          </a:xfrm>
+                        </wpg:grpSpPr>
+                        <wps:wsp>
+                          <wps:cNvPr id="133" name="Oval 133"/>
+                          <wps:cNvSpPr/>
+                          <wps:spPr>
+                            <a:xfrm>
+                              <a:off x="1938601" y="60954"/>
+                              <a:ext cx="720080" cy="432048"/>
+                            </a:xfrm>
+                            <a:prstGeom prst="ellipse">
+                              <a:avLst/>
+                            </a:prstGeom>
+                            <a:noFill/>
+                          </wps:spPr>
+                          <wps:style>
+                            <a:lnRef idx="2">
+                              <a:schemeClr val="accent1">
+                                <a:shade val="50000"/>
+                              </a:schemeClr>
+                            </a:lnRef>
+                            <a:fillRef idx="1">
+                              <a:schemeClr val="accent1"/>
+                            </a:fillRef>
+                            <a:effectRef idx="0">
+                              <a:schemeClr val="accent1"/>
+                            </a:effectRef>
+                            <a:fontRef idx="minor">
+                              <a:schemeClr val="lt1"/>
+                            </a:fontRef>
+                          </wps:style>
+                          <wps:txbx>
+                            <w:txbxContent>
+                              <w:p>
+                                <w:pPr>
+                                  <w:rPr>
+                                    <w:rFonts w:eastAsia="Times New Roman"/>
+                                  </w:rPr>
+                                </w:pPr>
+                              </w:p>
+                            </w:txbxContent>
+                          </wps:txbx>
+                          <wps:bodyPr rtlCol="0" anchor="ctr"/>
+                        </wps:wsp>
+                        <wps:wsp>
+                          <wps:cNvPr id="134" name="TextBox 29"/>
+                          <wps:cNvSpPr txBox="1"/>
+                          <wps:spPr>
+                            <a:xfrm>
+                              <a:off x="2202912" y="168559"/>
+                              <a:ext cx="264795" cy="414655"/>
+                            </a:xfrm>
+                            <a:prstGeom prst="rect">
+                              <a:avLst/>
+                            </a:prstGeom>
+                            <a:noFill/>
+                          </wps:spPr>
+                          <wps:txbx>
+                            <w:txbxContent>
+                              <w:p>
+                                <w:pPr>
+                                  <w:rPr>
+                                    <w:rFonts w:eastAsia="Times New Roman"/>
+                                  </w:rPr>
+                                </w:pPr>
+                              </w:p>
+                            </w:txbxContent>
+                          </wps:txbx>
+                          <wps:bodyPr wrap="none" rtlCol="0">
+                            <a:spAutoFit/>
+                          </wps:bodyPr>
+                        </wps:wsp>
+                      </wpg:wgp>
+                      <wps:wsp>
+                        <wps:cNvPr id="118" name="Curved Connector 118"/>
+                        <wps:cNvCnPr>
+                          <a:stCxn id="135" idx="6"/>
+                        </wps:cNvCnPr>
+                        <wps:spPr>
+                          <a:xfrm>
+                            <a:off x="900080" y="456977"/>
+                            <a:ext cx="1218521" cy="1"/>
+                          </a:xfrm>
+                          <a:prstGeom prst="curvedConnector3">
+                            <a:avLst>
+                              <a:gd name="adj1" fmla="val 50000"/>
+                            </a:avLst>
+                          </a:prstGeom>
+                          <a:ln>
+                            <a:tailEnd type="arrow"/>
+                          </a:ln>
+                        </wps:spPr>
+                        <wps:style>
+                          <a:lnRef idx="1">
+                            <a:schemeClr val="accent1"/>
+                          </a:lnRef>
+                          <a:fillRef idx="0">
+                            <a:schemeClr val="accent1"/>
+                          </a:fillRef>
+                          <a:effectRef idx="0">
+                            <a:schemeClr val="accent1"/>
+                          </a:effectRef>
+                          <a:fontRef idx="minor">
+                            <a:schemeClr val="tx1"/>
+                          </a:fontRef>
+                        </wps:style>
+                        <wps:bodyPr/>
+                      </wps:wsp>
+                      <wpg:wgp>
+                        <wpg:cNvPr id="119" name="Group 119"/>
+                        <wpg:cNvGrpSpPr/>
+                        <wpg:grpSpPr>
+                          <a:xfrm>
+                            <a:off x="4019204" y="225560"/>
+                            <a:ext cx="728247" cy="432048"/>
+                            <a:chOff x="3839204" y="45560"/>
+                            <a:chExt cx="728247" cy="432048"/>
+                          </a:xfrm>
+                        </wpg:grpSpPr>
+                        <wps:wsp>
+                          <wps:cNvPr id="131" name="Oval 131"/>
+                          <wps:cNvSpPr/>
+                          <wps:spPr>
+                            <a:xfrm>
+                              <a:off x="3847371" y="45560"/>
+                              <a:ext cx="720080" cy="432048"/>
+                            </a:xfrm>
+                            <a:prstGeom prst="ellipse">
+                              <a:avLst/>
+                            </a:prstGeom>
+                            <a:noFill/>
+                          </wps:spPr>
+                          <wps:style>
+                            <a:lnRef idx="2">
+                              <a:schemeClr val="accent1">
+                                <a:shade val="50000"/>
+                              </a:schemeClr>
+                            </a:lnRef>
+                            <a:fillRef idx="1">
+                              <a:schemeClr val="accent1"/>
+                            </a:fillRef>
+                            <a:effectRef idx="0">
+                              <a:schemeClr val="accent1"/>
+                            </a:effectRef>
+                            <a:fontRef idx="minor">
+                              <a:schemeClr val="lt1"/>
+                            </a:fontRef>
+                          </wps:style>
+                          <wps:txbx>
+                            <w:txbxContent>
+                              <w:p>
+                                <w:pPr>
+                                  <w:rPr>
+                                    <w:rFonts w:eastAsia="Times New Roman"/>
+                                  </w:rPr>
+                                </w:pPr>
+                              </w:p>
+                            </w:txbxContent>
+                          </wps:txbx>
+                          <wps:bodyPr rtlCol="0" anchor="ctr"/>
+                        </wps:wsp>
+                        <wps:wsp>
+                          <wps:cNvPr id="132" name="TextBox 73"/>
+                          <wps:cNvSpPr txBox="1"/>
+                          <wps:spPr>
+                            <a:xfrm>
+                              <a:off x="3839204" y="153165"/>
+                              <a:ext cx="722630" cy="246380"/>
+                            </a:xfrm>
+                            <a:prstGeom prst="rect">
+                              <a:avLst/>
+                            </a:prstGeom>
+                            <a:noFill/>
+                          </wps:spPr>
+                          <wps:txbx>
+                            <w:txbxContent>
+                              <w:p>
+                                <w:pPr>
+                                  <w:pStyle w:val="NormalWeb"/>
+                                  <w:spacing w:before="0" w:beforeAutospacing="0" w:after="0" w:afterAutospacing="0"/>
+                                  <w:jc w:val="center"/>
+                                </w:pPr>
+                                <w:r>
+                                  <w:rPr>
+                                    <w:rFonts w:asciiTheme="minorHAnsi" w:hAnsi="Calibri" w:cstheme="minorBidi"/>
+                                    <w:color w:val="000000" w:themeColor="text1"/>
+                                    <w:kern w:val="24"/>
+                                    <w:sz w:val="20"/>
+                                    <w:szCs w:val="20"/>
+                                  </w:rPr>
+                                  <w:t>Document</w:t>
+                                </w:r>
+                              </w:p>
+                            </w:txbxContent>
+                          </wps:txbx>
+                          <wps:bodyPr wrap="none" rtlCol="0">
+                            <a:spAutoFit/>
+                          </wps:bodyPr>
+                        </wps:wsp>
+                      </wpg:wgp>
+                      <wps:wsp>
+                        <wps:cNvPr id="120" name="Curved Connector 120"/>
+                        <wps:cNvCnPr>
+                          <a:stCxn id="133" idx="6"/>
+                          <a:endCxn id="131" idx="2"/>
+                        </wps:cNvCnPr>
+                        <wps:spPr>
+                          <a:xfrm flipV="1">
+                            <a:off x="2838681" y="441584"/>
+                            <a:ext cx="1188690" cy="15394"/>
+                          </a:xfrm>
+                          <a:prstGeom prst="curvedConnector3">
+                            <a:avLst>
+                              <a:gd name="adj1" fmla="val 50000"/>
+                            </a:avLst>
+                          </a:prstGeom>
+                          <a:ln>
+                            <a:tailEnd type="arrow"/>
+                          </a:ln>
+                        </wps:spPr>
+                        <wps:style>
+                          <a:lnRef idx="1">
+                            <a:schemeClr val="accent1"/>
+                          </a:lnRef>
+                          <a:fillRef idx="0">
+                            <a:schemeClr val="accent1"/>
+                          </a:fillRef>
+                          <a:effectRef idx="0">
+                            <a:schemeClr val="accent1"/>
+                          </a:effectRef>
+                          <a:fontRef idx="minor">
+                            <a:schemeClr val="tx1"/>
+                          </a:fontRef>
+                        </wps:style>
+                        <wps:bodyPr/>
+                      </wps:wsp>
+                      <wps:wsp>
+                        <wps:cNvPr id="121" name="Curved Connector 121"/>
+                        <wps:cNvCnPr>
+                          <a:stCxn id="133" idx="5"/>
+                          <a:endCxn id="125" idx="1"/>
+                        </wps:cNvCnPr>
+                        <wps:spPr>
+                          <a:xfrm rot="16200000" flipH="1">
+                            <a:off x="3132902" y="210056"/>
+                            <a:ext cx="444217" cy="1243564"/>
+                          </a:xfrm>
+                          <a:prstGeom prst="curvedConnector2">
+                            <a:avLst/>
+                          </a:prstGeom>
+                          <a:ln>
+                            <a:tailEnd type="arrow"/>
+                          </a:ln>
+                        </wps:spPr>
+                        <wps:style>
+                          <a:lnRef idx="1">
+                            <a:schemeClr val="accent1"/>
+                          </a:lnRef>
+                          <a:fillRef idx="0">
+                            <a:schemeClr val="accent1"/>
+                          </a:fillRef>
+                          <a:effectRef idx="0">
+                            <a:schemeClr val="accent1"/>
+                          </a:effectRef>
+                          <a:fontRef idx="minor">
+                            <a:schemeClr val="tx1"/>
+                          </a:fontRef>
+                        </wps:style>
+                        <wps:bodyPr/>
+                      </wps:wsp>
+                      <wps:wsp>
+                        <wps:cNvPr id="122" name="TextBox 93"/>
+                        <wps:cNvSpPr txBox="1"/>
+                        <wps:spPr>
+                          <a:xfrm>
+                            <a:off x="922553" y="180000"/>
+                            <a:ext cx="1096010" cy="246380"/>
+                          </a:xfrm>
+                          <a:prstGeom prst="rect">
+                            <a:avLst/>
+                          </a:prstGeom>
+                          <a:noFill/>
+                        </wps:spPr>
+                        <wps:txbx>
+                          <w:txbxContent>
+                            <w:p>
+                              <w:pPr>
+                                <w:pStyle w:val="NormalWeb"/>
+                                <w:spacing w:before="0" w:beforeAutospacing="0" w:after="0" w:afterAutospacing="0"/>
+                              </w:pPr>
+                              <w:r>
+                                <w:rPr>
+                                  <w:rFonts w:asciiTheme="minorHAnsi" w:hAnsi="Calibri" w:cstheme="minorBidi"/>
+                                  <w:color w:val="000000" w:themeColor="text1"/>
+                                  <w:kern w:val="24"/>
+                                  <w:sz w:val="20"/>
+                                  <w:szCs w:val="20"/>
+                                </w:rPr>
+                                <w:t>wdrs:describedby</w:t>
+                              </w:r>
+                            </w:p>
+                          </w:txbxContent>
+                        </wps:txbx>
+                        <wps:bodyPr wrap="none" rtlCol="0">
+                          <a:spAutoFit/>
+                        </wps:bodyPr>
+                      </wps:wsp>
+                      <wps:wsp>
+                        <wps:cNvPr id="123" name="TextBox 102"/>
+                        <wps:cNvSpPr txBox="1"/>
+                        <wps:spPr>
+                          <a:xfrm>
+                            <a:off x="2852611" y="230572"/>
+                            <a:ext cx="975995" cy="246380"/>
+                          </a:xfrm>
+                          <a:prstGeom prst="rect">
+                            <a:avLst/>
+                          </a:prstGeom>
+                          <a:noFill/>
+                        </wps:spPr>
+                        <wps:txbx>
+                          <w:txbxContent>
+                            <w:p>
+                              <w:pPr>
+                                <w:pStyle w:val="NormalWeb"/>
+                                <w:spacing w:before="0" w:beforeAutospacing="0" w:after="0" w:afterAutospacing="0"/>
+                              </w:pPr>
+                              <w:r>
+                                <w:rPr>
+                                  <w:rFonts w:asciiTheme="minorHAnsi" w:hAnsi="Calibri" w:cstheme="minorBidi"/>
+                                  <w:color w:val="000000" w:themeColor="text1"/>
+                                  <w:kern w:val="24"/>
+                                  <w:sz w:val="20"/>
+                                  <w:szCs w:val="20"/>
+                                </w:rPr>
+                                <w:t>dcterms:partOf</w:t>
+                              </w:r>
+                            </w:p>
+                          </w:txbxContent>
+                        </wps:txbx>
+                        <wps:bodyPr wrap="none" rtlCol="0">
+                          <a:spAutoFit/>
+                        </wps:bodyPr>
+                      </wps:wsp>
+                      <wps:wsp>
+                        <wps:cNvPr id="124" name="TextBox 103"/>
+                        <wps:cNvSpPr txBox="1"/>
+                        <wps:spPr>
+                          <a:xfrm>
+                            <a:off x="2982697" y="714813"/>
+                            <a:ext cx="1111885" cy="246380"/>
+                          </a:xfrm>
+                          <a:prstGeom prst="rect">
+                            <a:avLst/>
+                          </a:prstGeom>
+                          <a:noFill/>
+                        </wps:spPr>
+                        <wps:txbx>
+                          <w:txbxContent>
+                            <w:p>
+                              <w:pPr>
+                                <w:pStyle w:val="NormalWeb"/>
+                                <w:spacing w:before="0" w:beforeAutospacing="0" w:after="0" w:afterAutospacing="0"/>
+                              </w:pPr>
+                              <w:r>
+                                <w:rPr>
+                                  <w:rFonts w:asciiTheme="minorHAnsi" w:hAnsi="Calibri" w:cstheme="minorBidi"/>
+                                  <w:color w:val="000000" w:themeColor="text1"/>
+                                  <w:kern w:val="24"/>
+                                  <w:sz w:val="20"/>
+                                  <w:szCs w:val="20"/>
+                                </w:rPr>
+                                <w:t>dcterms:identifier</w:t>
+                              </w:r>
+                            </w:p>
+                          </w:txbxContent>
+                        </wps:txbx>
+                        <wps:bodyPr wrap="none" rtlCol="0">
+                          <a:spAutoFit/>
+                        </wps:bodyPr>
+                      </wps:wsp>
+                      <wps:wsp>
+                        <wps:cNvPr id="125" name="Rounded Rectangle 125"/>
+                        <wps:cNvSpPr/>
+                        <wps:spPr>
+                          <a:xfrm>
+                            <a:off x="3976792" y="867280"/>
+                            <a:ext cx="801705" cy="373333"/>
+                          </a:xfrm>
+                          <a:prstGeom prst="roundRect">
+                            <a:avLst/>
+                          </a:prstGeom>
+                          <a:noFill/>
+                        </wps:spPr>
+                        <wps:style>
+                          <a:lnRef idx="2">
+                            <a:schemeClr val="accent1">
+                              <a:shade val="50000"/>
+                            </a:schemeClr>
+                          </a:lnRef>
+                          <a:fillRef idx="1">
+                            <a:schemeClr val="accent1"/>
+                          </a:fillRef>
+                          <a:effectRef idx="0">
+                            <a:schemeClr val="accent1"/>
+                          </a:effectRef>
+                          <a:fontRef idx="minor">
+                            <a:schemeClr val="lt1"/>
+                          </a:fontRef>
+                        </wps:style>
+                        <wps:txbx>
+                          <w:txbxContent>
+                            <w:p>
+                              <w:pPr>
+                                <w:rPr>
+                                  <w:rFonts w:eastAsia="Times New Roman"/>
+                                </w:rPr>
+                              </w:pPr>
+                            </w:p>
+                          </w:txbxContent>
+                        </wps:txbx>
+                        <wps:bodyPr rtlCol="0" anchor="ctr"/>
+                      </wps:wsp>
+                      <wps:wsp>
+                        <wps:cNvPr id="126" name="TextBox 58"/>
+                        <wps:cNvSpPr txBox="1"/>
+                        <wps:spPr>
+                          <a:xfrm>
+                            <a:off x="4158392" y="930835"/>
+                            <a:ext cx="440690" cy="246380"/>
+                          </a:xfrm>
+                          <a:prstGeom prst="rect">
+                            <a:avLst/>
+                          </a:prstGeom>
+                          <a:noFill/>
+                        </wps:spPr>
+                        <wps:txbx>
+                          <w:txbxContent>
+                            <w:p>
+                              <w:pPr>
+                                <w:pStyle w:val="NormalWeb"/>
+                                <w:spacing w:before="0" w:beforeAutospacing="0" w:after="0" w:afterAutospacing="0"/>
+                                <w:jc w:val="center"/>
+                              </w:pPr>
+                              <w:r>
+                                <w:rPr>
+                                  <w:rFonts w:asciiTheme="minorHAnsi" w:hAnsi="Calibri" w:cstheme="minorBidi"/>
+                                  <w:color w:val="000000" w:themeColor="text1"/>
+                                  <w:kern w:val="24"/>
+                                  <w:sz w:val="20"/>
+                                  <w:szCs w:val="20"/>
+                                </w:rPr>
+                                <w:t>1.2.3</w:t>
+                              </w:r>
+                            </w:p>
+                          </w:txbxContent>
+                        </wps:txbx>
+                        <wps:bodyPr wrap="none" rtlCol="0">
+                          <a:spAutoFit/>
+                        </wps:bodyPr>
+                      </wps:wsp>
+                      <wps:wsp>
+                        <wps:cNvPr id="127" name="Rounded Rectangle 127"/>
+                        <wps:cNvSpPr/>
+                        <wps:spPr>
+                          <a:xfrm>
+                            <a:off x="4019204" y="1465090"/>
+                            <a:ext cx="801705" cy="373333"/>
+                          </a:xfrm>
+                          <a:prstGeom prst="roundRect">
+                            <a:avLst/>
+                          </a:prstGeom>
+                          <a:noFill/>
+                        </wps:spPr>
+                        <wps:style>
+                          <a:lnRef idx="2">
+                            <a:schemeClr val="accent1">
+                              <a:shade val="50000"/>
+                            </a:schemeClr>
+                          </a:lnRef>
+                          <a:fillRef idx="1">
+                            <a:schemeClr val="accent1"/>
+                          </a:fillRef>
+                          <a:effectRef idx="0">
+                            <a:schemeClr val="accent1"/>
+                          </a:effectRef>
+                          <a:fontRef idx="minor">
+                            <a:schemeClr val="lt1"/>
+                          </a:fontRef>
+                        </wps:style>
+                        <wps:txbx>
+                          <w:txbxContent>
+                            <w:p>
+                              <w:pPr>
+                                <w:rPr>
+                                  <w:rFonts w:eastAsia="Times New Roman"/>
+                                </w:rPr>
+                              </w:pPr>
+                            </w:p>
+                          </w:txbxContent>
+                        </wps:txbx>
+                        <wps:bodyPr rtlCol="0" anchor="ctr"/>
+                      </wps:wsp>
+                      <wps:wsp>
+                        <wps:cNvPr id="128" name="Curved Connector 128"/>
+                        <wps:cNvCnPr>
+                          <a:stCxn id="133" idx="4"/>
+                          <a:endCxn id="127" idx="1"/>
+                        </wps:cNvCnPr>
+                        <wps:spPr>
+                          <a:xfrm rot="16200000" flipH="1">
+                            <a:off x="2759545" y="392097"/>
+                            <a:ext cx="978755" cy="1540563"/>
+                          </a:xfrm>
+                          <a:prstGeom prst="curvedConnector2">
+                            <a:avLst/>
+                          </a:prstGeom>
+                          <a:ln>
+                            <a:tailEnd type="arrow"/>
+                          </a:ln>
+                        </wps:spPr>
+                        <wps:style>
+                          <a:lnRef idx="1">
+                            <a:schemeClr val="accent1"/>
+                          </a:lnRef>
+                          <a:fillRef idx="0">
+                            <a:schemeClr val="accent1"/>
+                          </a:fillRef>
+                          <a:effectRef idx="0">
+                            <a:schemeClr val="accent1"/>
+                          </a:effectRef>
+                          <a:fontRef idx="minor">
+                            <a:schemeClr val="tx1"/>
+                          </a:fontRef>
+                        </wps:style>
+                        <wps:bodyPr/>
+                      </wps:wsp>
+                      <wps:wsp>
+                        <wps:cNvPr id="129" name="TextBox 23"/>
+                        <wps:cNvSpPr txBox="1"/>
+                        <wps:spPr>
+                          <a:xfrm>
+                            <a:off x="3037572" y="1240613"/>
+                            <a:ext cx="1217295" cy="246380"/>
+                          </a:xfrm>
+                          <a:prstGeom prst="rect">
+                            <a:avLst/>
+                          </a:prstGeom>
+                          <a:noFill/>
+                        </wps:spPr>
+                        <wps:txbx>
+                          <w:txbxContent>
+                            <w:p>
+                              <w:pPr>
+                                <w:pStyle w:val="NormalWeb"/>
+                                <w:spacing w:before="0" w:beforeAutospacing="0" w:after="0" w:afterAutospacing="0"/>
+                              </w:pPr>
+                              <w:r>
+                                <w:rPr>
+                                  <w:rFonts w:asciiTheme="minorHAnsi" w:hAnsi="Calibri" w:cstheme="minorBidi"/>
+                                  <w:color w:val="000000" w:themeColor="text1"/>
+                                  <w:kern w:val="24"/>
+                                  <w:sz w:val="20"/>
+                                  <w:szCs w:val="20"/>
+                                </w:rPr>
+                                <w:t>dcterms:description</w:t>
+                              </w:r>
+                            </w:p>
+                          </w:txbxContent>
+                        </wps:txbx>
+                        <wps:bodyPr wrap="none" rtlCol="0">
+                          <a:spAutoFit/>
+                        </wps:bodyPr>
+                      </wps:wsp>
+                      <wps:wsp>
+                        <wps:cNvPr id="130" name="TextBox 24"/>
+                        <wps:cNvSpPr txBox="1"/>
+                        <wps:spPr>
+                          <a:xfrm>
+                            <a:off x="4072044" y="1451701"/>
+                            <a:ext cx="688975" cy="401320"/>
+                          </a:xfrm>
+                          <a:prstGeom prst="rect">
+                            <a:avLst/>
+                          </a:prstGeom>
+                          <a:noFill/>
+                        </wps:spPr>
+                        <wps:txbx>
+                          <w:txbxContent>
+                            <w:p>
+                              <w:pPr>
+                                <w:pStyle w:val="NormalWeb"/>
+                                <w:spacing w:before="0" w:beforeAutospacing="0" w:after="0" w:afterAutospacing="0"/>
+                                <w:jc w:val="center"/>
+                              </w:pPr>
+                              <w:r>
+                                <w:rPr>
+                                  <w:rFonts w:asciiTheme="minorHAnsi" w:hAnsi="Calibri" w:cstheme="minorBidi"/>
+                                  <w:color w:val="000000" w:themeColor="text1"/>
+                                  <w:kern w:val="24"/>
+                                  <w:sz w:val="20"/>
+                                  <w:szCs w:val="20"/>
+                                </w:rPr>
+                                <w:t xml:space="preserve">paras 3-5 </w:t>
+                              </w:r>
+                            </w:p>
+                            <w:p>
+                              <w:pPr>
+                                <w:pStyle w:val="NormalWeb"/>
+                                <w:spacing w:before="0" w:beforeAutospacing="0" w:after="0" w:afterAutospacing="0"/>
+                                <w:jc w:val="center"/>
+                              </w:pPr>
+                              <w:r>
+                                <w:rPr>
+                                  <w:rFonts w:asciiTheme="minorHAnsi" w:hAnsi="Calibri" w:cstheme="minorBidi"/>
+                                  <w:color w:val="000000" w:themeColor="text1"/>
+                                  <w:kern w:val="24"/>
+                                  <w:sz w:val="20"/>
+                                  <w:szCs w:val="20"/>
+                                </w:rPr>
+                                <w:t>on page 4</w:t>
+                              </w:r>
+                            </w:p>
+                          </w:txbxContent>
+                        </wps:txbx>
+                        <wps:bodyPr wrap="none" rtlCol="0">
+                          <a:spAutoFit/>
+                        </wps:bodyPr>
+                      </wps:wsp>
+                    </wpc:wpc>
+                  </a:graphicData>
+                </a:graphic>
+              </wp:inline>
+            </w:drawing>
+          </mc:Choice>
+          <mc:Fallback>
+            <w:pict>
+              <v:group id="Canvas 6" o:spid="_x0000_s1085" editas="canvas" style="width:6in;height:153.4pt;mso-position-horizontal-relative:char;mso-position-vertical-relative:line" coordsize="54864,19475" o:gfxdata="UEsDBBQABgAIAAAAIQC2gziS/gAAAOEBAAATAAAAW0NvbnRlbnRfVHlwZXNdLnhtbJSRQU7DMBBF 90jcwfIWJU67QAgl6YK0S0CoHGBkTxKLZGx5TGhvj5O2G0SRWNoz/78nu9wcxkFMGNg6quQqL6RA 0s5Y6ir5vt9lD1JwBDIwOMJKHpHlpr69KfdHjyxSmriSfYz+USnWPY7AufNIadK6MEJMx9ApD/oD OlTrorhX2lFEilmcO2RdNtjC5xDF9pCuTyYBB5bi6bQ4syoJ3g9WQ0ymaiLzg5KdCXlKLjvcW893 SUOqXwnz5DrgnHtJTxOsQfEKIT7DmDSUCaxw7Rqn8787ZsmRM9e2VmPeBN4uqYvTtW7jvijg9N/y JsXecLq0q+WD6m8AAAD//wMAUEsDBBQABgAIAAAAIQA4/SH/1gAAAJQBAAALAAAAX3JlbHMvLnJl bHOkkMFqwzAMhu+DvYPRfXGawxijTi+j0GvpHsDYimMaW0Yy2fr2M4PBMnrbUb/Q94l/f/hMi1qR JVI2sOt6UJgd+ZiDgffL8ekFlFSbvV0oo4EbChzGx4f9GRdb25HMsYhqlCwG5lrLq9biZkxWOiqY 22YiTra2kYMu1l1tQD30/bPm3wwYN0x18gb45AdQl1tp5j/sFB2T0FQ7R0nTNEV3j6o9feQzro1i OWA14Fm+Q8a1a8+Bvu/d/dMb2JY5uiPbhG/ktn4cqGU/er3pcvwCAAD//wMAUEsDBBQABgAIAAAA IQDJEb5fPQcAAD0sAAAOAAAAZHJzL2Uyb0RvYy54bWzsWtty2zYQfe9M/4HD90YEeNdEzrTKpQ+d JJOkfad5kdShSA5JW/Lf92ABgtTNkR2XsWfkB1kiiSWwl7NnF3j9ZrvOjdu0blZlMTPZK8s00iIu k1WxmJl/f3v/W2AaTRsVSZSXRToz79LGfHP16y+vN9U05eWyzJO0NiCkaKabamYu27aaTiZNvEzX UfOqrNICN7OyXkctftaLSVJHG0hf5xNuWd5kU9ZJVZdx2jS4+lbeNK9Ifpalcfspy5q0NfKZibm1 9FnT57X4nFy9jqaLOqqWq1hNI3rELNbRqsBLtai3URsZN/XqQNR6FddlU2btq7hcT8osW8UprQGr YdbeauZRcRs1tJgY2ukmiG9PKPd6AR1A5HQDY6T0fTHdLCptFBhyzyoPWsSHurypaA2Lafzx9nNt rBJ4CvNMo4jWcAl6wBAX1Mvx1Ie6+lp9rtWFhfwl9LvN6rX4D80ZW4gJLPyZxt3M5I4VurY0aLpt jRi3fduyLW4aMe47NrecQN6Pl/AKMV4O9fqR8fLdvWMn3RQmm2oBx6FpCv3BfZteZ82P6ezrMqpS 0lkz1Jntdjr7dBvlBsNv0hA9pPXVTBuo7oiyDhar1YRICnB3V016qdG0qpv2Q1quDfFlZqZ5vqoa McFoGt3+1bSYBZ7unhKXi/L9Ks/FdaEaOSH61t7lqXggL76kGVwBRuAkiEI+nee1gbXNzCiO06Jl 8tYySlJ52SV7y/fpEfR2EigkZ3ixlq0ECDg5lC3FqOfF0JQQQw+27puYHKxH0JvLotWD16uirI8J yLEq9Wb5fKckqRqhpXZ7vaUw6S18XSZ3iJ26zeelxLKoiJcloCxua5KnfHA0Z9QB/A1+9Ee5NTjf c0ej3eI6orS7fsIxfcu1fQpi5njMJzEwhgpEzw19D54vvJM7ng1PlerrsKDzO+WdNUCf9P5A1+yV rpComSqlb5AfZmaBBGYODCAs3lS/37RwdYoAYQA5QlkUiEDfCE+FXUYBVmhyF1h9qX6C33OBlTMW eBbrkdURQnqj+APIcDnnnkqlGllZaGsBAl/V+AG+HpWgQeen4KvdqU7hK6UTYVakpO/j64kld348 VFmfjPSCe/y8oGwP/+OgrIqQLnwHQW78bJR1OpfUKBt2aKqc8lyU5dziIQMbAo4yL3BdEtSHNPcc P1Q46wCIXWIXp/3zx3GW2FiPmsaT4ewYZIyhspE4O7+pb9PEmJdFgdRT1uCyemWw0byQbKxp59tC kl9B5Ij6UKYhiqQfFPo4kSdDkB/B0wSbdb3QJ7ftDcg4C1wOzBaZsuMYJ5JkTHPWU7b7hClQfpGo pUXJv5CXrXMURYJyDukXpVeiXl0CFkPzQny20Sp/VyRGe1eB4Ud1XW5U0hb3z+CEZ/C244TvDM42 NuFrt50xslOET9IGAXbC/MQbRmILYefFXRmm4OVBbMGxWIjqSrIF7rodG+hTX8Ad8JLdAiOaarZg B7YW4PTjh2zhmAQNTj+FLSAyJAAotqBp7llswQ4c3/YlwxosuVfZpSbLiHE+u5pMJ+DnV5Mhu0uX 7NiCv09hz2ULw4hkrs1Qge0VANyzVc9glKrMoQrjpbIFDlWdYgu4B9WKlWkSgMpywBZQlvRsAfm+ SHomAQBRTZQue2gh+0zCyNC2+UdQAxFXqoPGA9RpgYIhh7nBXqEHLhN4oTI0HCGk+xp4D6qWC7EY D7UeSyzGoMeCh550+GGmPEaPO4fvMGfg8LyjzpJT7UTNgcPXJbqVzEOnAX/gsfD/P/f832Y2D0WP WHSXmGW5RMl7Uu04DmeKujDu2K73sACQzc0TragLWQbQ7fZmn7VPH6TX8LHpNeSgyXBzUanJPYyd 7MqsEN23UdOrjsmnaHqKSPz/90O47td1dIchkvtcKlp25/IdjtLZYzIPctty97vQoe+GXXdkHL6j V/KCDHLQrWLWYyOEhwFHj4NCxGdOwEhQD8wMf0Gg+lXjWEQv5QVZBAqSafhLeVMkaFN9QY8qKhZ5 ajDk0t1gUb9OtJ9s7MP4oUyVgedzuRHTWySwGHZyZJVv+zb+hPjTVBEbw0UiptM3n+Tzw37SZSPx STYSHWItApafXdHKDzYS3WH79CEgLuoXNJIIM0LbCuT2ae+hjmPpWmYcyNAR9oIgQ28gHoMMvVVy VpNr2BgUWwoWKknEeG+RC2bQYYVn2ehy9vfBn8/hA37P5gvuqTymOyHH2yldp2NYXcL3qZ3yRNUl B2t0HeRE8HzR4Qaf2XH/0A987LPJHRvXQfX5nZy51165VJfiwI2IHrW1Iq13MmU+6+pSb8V01Qzq m96TH5IHcezNFxUMlZc4GOcdkGf0NPi45YxOHC8nE4r+9m47nWsapdLfueWlY+H4B0gYWcRxQZQJ YfpE6AUBSky1RWahKUWJ8h7y/EjerE85ybOQA0b4o7vvsTiiSnxfnacVh2CHv2l3sz/1e/UfAAAA //8DAFBLAwQUAAYACAAAACEACYbhQtYAAAACAQAADwAAAGRycy9kb3ducmV2LnhtbEyPzW6DMBCE 75HyDtbeG5u0IghhcoiUU6Uqfw9g8AZI8Bphk5C377aX9jLSaFYz3xbb2fXigWPoPGlIVgoEUu1t R42Gy3n/loEI0ZA1vSfU8MIA23K5KExu/ZOO+DjFRnAJhdxoaGMccilD3aIzYeUHJM6ufnQmsh0b aUfz5HLXy7VSqXSmI15ozYC7Fuv7aXIa/CsZ5sP563BU9X3zeU2SqbrttV4uQESc498l/LAzN5QM VPmJbBC9Bv4i/ipnWfrBttLwrtIMZFnI/+jlNwAAAP//AwBQSwECLQAUAAYACAAAACEAtoM4kv4A AADhAQAAEwAAAAAAAAAAAAAAAAAAAAAAW0NvbnRlbnRfVHlwZXNdLnhtbFBLAQItABQABgAIAAAA IQA4/SH/1gAAAJQBAAALAAAAAAAAAAAAAAAAAC8BAABfcmVscy8ucmVsc1BLAQItABQABgAIAAAA IQDJEb5fPQcAAD0sAAAOAAAAAAAAAAAAAAAAAC4CAABkcnMvZTJvRG9jLnhtbFBLAQItABQABgAI AAAAIQAJhuFC1gAAAAIBAAAPAAAAAAAAAAAAAAAAAJcJAABkcnMvZG93bnJldi54bWxQSwUGAAAA AAQABADzAAAAmgoAAAAA ">
+                <v:shape id="_x0000_s1086" type="#_x0000_t75" style="position:absolute;width:54864;height:19475;visibility:visible;mso-wrap-style:square">
+                  <v:fill o:detectmouseclick="t"/>
+                  <v:path o:connecttype="none"/>
+                </v:shape>
+                <v:group id="Group 116" o:spid="_x0000_s1087" style="position:absolute;left:1800;top:2409;width:7303;height:4321" coordorigin=",609" coordsize="7303,4320" o:gfxdata="UEsDBBQABgAIAAAAIQCi+E9TBAEAAOwBAAATAAAAW0NvbnRlbnRfVHlwZXNdLnhtbJSRy07DMBBF 90j8g+UtShxYIISadEGAHSAoHzCyJ4lFYlseN7R/z7iPDaJIXdpzz5wre7HcTKOYMZL1rpbXZSUF Ou2NdX0tP1dPxZ0UlMAZGL3DWm6R5LK5vFistgFJMO2olkNK4V4p0gNOQKUP6HjS+ThB4mPsVQD9 BT2qm6q6Vdq7hC4VKe+QzaLFDtZjEo8bvt43iTiSFA/7YHbVEkIYrYbETdXszC9LcTCUTO4yNNhA V1xDqj8NeXJacOBe+WmiNSjeIKYXmLiGMpFUH/060AABOVj+vyp3najwXWc1lm2k5wx/ZPhY75TG +G8XcT5X0DL2jvNxu9r9VfMDAAD//wMAUEsDBBQABgAIAAAAIQBsBtX+2AAAAJkBAAALAAAAX3Jl bHMvLnJlbHOkkMFKAzEQhu+C7xDm7mbbg4g025vQa63gNSSz2eAmE2biat/eWBBc6c3jzM9838/s 9p9pVguyRMoGNl0PCrMjH3Mw8HJ6unsAJdVmb2fKaOCMAvvh9mZ3xNnWdiRTLKIaJYuBqdbyqLW4 CZOVjgrmlozEydY2ctDFujcbUG/7/l7zbwYMK6Y6eAN88FtQp3Np5j/sFB2T0Fg7R0nTOEZ3jao9 feQjLo1iOWA14FkuS8ala+VAX/du/ukNTO/lebIFX5tkZb9E8h01/08HvXro8AUAAP//AwBQSwME FAAGAAgAAAAhADMvBZ5BAAAAOQAAABUAAABkcnMvZ3JvdXBzaGFwZXhtbC54bWyysa/IzVEoSy0q zszPs1Uy1DNQUkjNS85PycxLt1UKDXHTtVBSKC5JzEtJzMnPS7VVqkwtVrK34+UCAAAA//8DAFBL AwQUAAYACAAAACEAUR6MsbsAAADZAAAADwAAAGRycy9kb3ducmV2LnhtbERPSwrCMBDdC94hzF7T KoqURhFRcSGCHxB3QzO2xWZSmtjq7Y0guJvH+066eJlKtNS40rKCeBiBIM6sLjlXcDlvBjMQziNr rCyTgjc5WMz7vRQTbTs+UnvyuQgh7BJUUHhfJ1K6rCCDbmhr4sDdbWPQB9jkUjfYhXBTyVEUTaXB kkNDgTWtCsoep6dRsO2wW47jdbt/3Ffv23lyuO5jUqrfA+Hp5f/Kn3Wnw/Z4Ct9PwgVy/gEAAP// AwBQSwECLQAUAAYACAAAACEAovhPUwQBAADsAQAAEwAAAAAAAAAAAAAAAAAAAAAAW0NvbnRlbnRf VHlwZXNdLnhtbFBLAQItABQABgAIAAAAIQBsBtX+2AAAAJkBAAALAAAAAAAAAAAAAAAAADUBAABf cmVscy8ucmVsc1BLAQItABQABgAIAAAAIQAzLwWeQQAAADkAAAAVAAAAAAAAAAAAAAAAADYCAABk cnMvZ3JvdXBzaGFwZXhtbC54bWxQSwECLQAUAAYACAAAACEAUR6MsbsAAADZAAAADwAAAAAAAAAA AAAAAACqAgAAZHJzL2Rvd25yZXYueG1sUEsFBgAAAAAEAAQA+gAAAJIDAAAAAA== ">
+                  <v:oval id="Oval 135" o:spid="_x0000_s1088" style="position:absolute;top:609;width:7200;height:4321;visibility:visible;mso-wrap-style:square;v-text-anchor:middle" o:gfxdata="UEsDBBQABgAIAAAAIQDw94q7/QAAAOIBAAATAAAAW0NvbnRlbnRfVHlwZXNdLnhtbJSRzUrEMBDH 74LvEOYqbaoHEWm6B6tHFV0fYEimbdg2CZlYd9/edD8u4goeZ+b/8SOpV9tpFDNFtt4puC4rEOS0 N9b1Cj7WT8UdCE7oDI7ekYIdMayay4t6vQvEIrsdKxhSCvdSsh5oQi59IJcvnY8TpjzGXgbUG+xJ 3lTVrdTeJXKpSEsGNHVLHX6OSTxu8/pAEmlkEA8H4dKlAEMYrcaUSeXszI+W4thQZudew4MNfJUx QP7asFzOFxx9L/lpojUkXjGmZ5wyhjSRJQ8YKGvKv1MWzIkL33VWU9lGfl98J6hz4cZ/uUjzf7Pb bHuj+ZQu9z/UfAMAAP//AwBQSwMEFAAGAAgAAAAhADHdX2HSAAAAjwEAAAsAAABfcmVscy8ucmVs c6SQwWrDMAyG74O9g9G9cdpDGaNOb4VeSwe7CltJTGPLWCZt376mMFhGbzvqF/o+8e/2tzCpmbJ4 jgbWTQuKomXn42Dg63xYfYCSgtHhxJEM3Elg372/7U40YalHMvokqlKiGBhLSZ9aix0poDScKNZN zzlgqWMedEJ7wYH0pm23Ov9mQLdgqqMzkI9uA+p8T9X8hx28zSzcl8Zy0Nz33r6iasfXeKK5UjAP VAy4LM8w09zU50C/9q7/6ZURE31X/kL8TKv1x6wXNXYPAAAA//8DAFBLAwQUAAYACAAAACEAMy8F nkEAAAA5AAAAEAAAAGRycy9zaGFwZXhtbC54bWyysa/IzVEoSy0qzszPs1Uy1DNQUkjNS85PycxL t1UKDXHTtVBSKC5JzEtJzMnPS7VVqkwtVrK34+UCAAAA//8DAFBLAwQUAAYACAAAACEA7/L6hbkA AADZAAAADwAAAGRycy9kb3ducmV2LnhtbERPyQrCMBC9C/5DmLum1pViLCgIngQXEG9DM7bFZFKa aPXvjSB4m8dbZ5m/rBFPan3tWMFomIAgLpyuuVRwPm0HCxA+IGs0jknBmzzkq35viZl2HR/oeQyl iCHsM1RQhdBkUvqiIot+6BriyN1cazFE2JZSt9jFcGtkmiQzabHm2FBhQ5uKivvxYRVMdnayN+9D x9etMbxJL3a+vijV74EI9Ap/5c+603H7eArfT+IFcvUBAAD//wMAUEsBAi0AFAAGAAgAAAAhAPD3 irv9AAAA4gEAABMAAAAAAAAAAAAAAAAAAAAAAFtDb250ZW50X1R5cGVzXS54bWxQSwECLQAUAAYA CAAAACEAMd1fYdIAAACPAQAACwAAAAAAAAAAAAAAAAAuAQAAX3JlbHMvLnJlbHNQSwECLQAUAAYA CAAAACEAMy8FnkEAAAA5AAAAEAAAAAAAAAAAAAAAAAApAgAAZHJzL3NoYXBleG1sLnhtbFBLAQIt ABQABgAIAAAAIQDv8vqFuQAAANkAAAAPAAAAAAAAAAAAAAAAAJgCAABkcnMvZG93bnJldi54bWxQ SwUGAAAAAAQABAD1AAAAfgMAAAAA " filled="f" strokecolor="#243f60 [1604]" strokeweight="2pt">
+                    <v:textbox>
+                      <w:txbxContent>
+                        <w:p>
+                          <w:pPr>
+                            <w:rPr>
+                              <w:rFonts w:eastAsia="Times New Roman"/>
+                            </w:rPr>
+                          </w:pPr>
+                        </w:p>
+                      </w:txbxContent>
+                    </v:textbox>
+                  </v:oval>
+                  <v:shape id="TextBox 22" o:spid="_x0000_s1089" type="#_x0000_t202" style="position:absolute;left:705;top:1461;width:6598;height:2464;visibility:visible;mso-wrap-style:none;v-text-anchor:top" o:gfxdata="UEsDBBQABgAIAAAAIQDw94q7/QAAAOIBAAATAAAAW0NvbnRlbnRfVHlwZXNdLnhtbJSRzUrEMBDH 74LvEOYqbaoHEWm6B6tHFV0fYEimbdg2CZlYd9/edD8u4goeZ+b/8SOpV9tpFDNFtt4puC4rEOS0 N9b1Cj7WT8UdCE7oDI7ekYIdMayay4t6vQvEIrsdKxhSCvdSsh5oQi59IJcvnY8TpjzGXgbUG+xJ 3lTVrdTeJXKpSEsGNHVLHX6OSTxu8/pAEmlkEA8H4dKlAEMYrcaUSeXszI+W4thQZudew4MNfJUx QP7asFzOFxx9L/lpojUkXjGmZ5wyhjSRJQ8YKGvKv1MWzIkL33VWU9lGfl98J6hz4cZ/uUjzf7Pb bHuj+ZQu9z/UfAMAAP//AwBQSwMEFAAGAAgAAAAhADHdX2HSAAAAjwEAAAsAAABfcmVscy8ucmVs c6SQwWrDMAyG74O9g9G9cdpDGaNOb4VeSwe7CltJTGPLWCZt376mMFhGbzvqF/o+8e/2tzCpmbJ4 jgbWTQuKomXn42Dg63xYfYCSgtHhxJEM3Elg372/7U40YalHMvokqlKiGBhLSZ9aix0poDScKNZN zzlgqWMedEJ7wYH0pm23Ov9mQLdgqqMzkI9uA+p8T9X8hx28zSzcl8Zy0Nz33r6iasfXeKK5UjAP VAy4LM8w09zU50C/9q7/6ZURE31X/kL8TKv1x6wXNXYPAAAA//8DAFBLAwQUAAYACAAAACEAMy8F nkEAAAA5AAAAEAAAAGRycy9zaGFwZXhtbC54bWyysa/IzVEoSy0qzszPs1Uy1DNQUkjNS85PycxL t1UKDXHTtVBSKC5JzEtJzMnPS7VVqkwtVrK34+UCAAAA//8DAFBLAwQUAAYACAAAACEAZoKqArgA AADZAAAADwAAAGRycy9kb3ducmV2LnhtbERPyQrCMBC9C/5DmLumrmgxenABb64fMDRjU9tMShPX rzeC4G0eb53Z4mkrcafGF44V9LoJCOLM6YJzBefTpjMB4QOyxsoxKXiRh8W83Zphqt2DD3Q/hlzE EPYpKjAh1KmUPjNk0XddTRy5i2sshgibXOoGHzHcVrKfJGNpseDYYLCmpaGsPN6sgklid2U57e+9 Hb57I7NcuXV9VardAhHoGf7Kn3Wr4/bBGL6fxAvk/AMAAP//AwBQSwECLQAUAAYACAAAACEA8PeK u/0AAADiAQAAEwAAAAAAAAAAAAAAAAAAAAAAW0NvbnRlbnRfVHlwZXNdLnhtbFBLAQItABQABgAI AAAAIQAx3V9h0gAAAI8BAAALAAAAAAAAAAAAAAAAAC4BAABfcmVscy8ucmVsc1BLAQItABQABgAI AAAAIQAzLwWeQQAAADkAAAAQAAAAAAAAAAAAAAAAACkCAABkcnMvc2hhcGV4bWwueG1sUEsBAi0A FAAGAAgAAAAhAGaCqgK4AAAA2QAAAA8AAAAAAAAAAAAAAAAAmAIAAGRycy9kb3ducmV2LnhtbFBL BQYAAAAABAAEAPUAAAB9AwAAAAA= " filled="f" stroked="f">
+                    <v:textbox style="mso-fit-shape-to-text:t">
+                      <w:txbxContent>
+                        <w:p>
+                          <w:pPr>
+                            <w:pStyle w:val="NormalWeb"/>
+                            <w:spacing w:before="0" w:beforeAutospacing="0" w:after="0" w:afterAutospacing="0"/>
+                          </w:pPr>
+                          <w:r>
+                            <w:rPr>
+                              <w:rFonts w:asciiTheme="minorHAnsi" w:hAnsi="Calibri" w:cstheme="minorBidi"/>
+                              <w:color w:val="000000" w:themeColor="text1"/>
+                              <w:kern w:val="24"/>
+                              <w:sz w:val="20"/>
+                              <w:szCs w:val="20"/>
+                            </w:rPr>
+                            <w:t>Resource</w:t>
+                          </w:r>
+                        </w:p>
+                      </w:txbxContent>
+                    </v:textbox>
+                  </v:shape>
+                </v:group>
+                <v:group id="Group 117" o:spid="_x0000_s1090" style="position:absolute;left:21186;top:2409;width:7200;height:5223" coordorigin="19386,609" coordsize="7200,5222" o:gfxdata="UEsDBBQABgAIAAAAIQCi+E9TBAEAAOwBAAATAAAAW0NvbnRlbnRfVHlwZXNdLnhtbJSRy07DMBBF 90j8g+UtShxYIISadEGAHSAoHzCyJ4lFYlseN7R/z7iPDaJIXdpzz5wre7HcTKOYMZL1rpbXZSUF Ou2NdX0tP1dPxZ0UlMAZGL3DWm6R5LK5vFistgFJMO2olkNK4V4p0gNOQKUP6HjS+ThB4mPsVQD9 BT2qm6q6Vdq7hC4VKe+QzaLFDtZjEo8bvt43iTiSFA/7YHbVEkIYrYbETdXszC9LcTCUTO4yNNhA V1xDqj8NeXJacOBe+WmiNSjeIKYXmLiGMpFUH/060AABOVj+vyp3najwXWc1lm2k5wx/ZPhY75TG +G8XcT5X0DL2jvNxu9r9VfMDAAD//wMAUEsDBBQABgAIAAAAIQBsBtX+2AAAAJkBAAALAAAAX3Jl bHMvLnJlbHOkkMFKAzEQhu+C7xDm7mbbg4g025vQa63gNSSz2eAmE2biat/eWBBc6c3jzM9838/s 9p9pVguyRMoGNl0PCrMjH3Mw8HJ6unsAJdVmb2fKaOCMAvvh9mZ3xNnWdiRTLKIaJYuBqdbyqLW4 CZOVjgrmlozEydY2ctDFujcbUG/7/l7zbwYMK6Y6eAN88FtQp3Np5j/sFB2T0Fg7R0nTOEZ3jao9 feQjLo1iOWA14FkuS8ala+VAX/du/ukNTO/lebIFX5tkZb9E8h01/08HvXro8AUAAP//AwBQSwME FAAGAAgAAAAhADMvBZ5BAAAAOQAAABUAAABkcnMvZ3JvdXBzaGFwZXhtbC54bWyysa/IzVEoSy0q zszPs1Uy1DNQUkjNS85PycxLt1UKDXHTtVBSKC5JzEtJzMnPS7VVqkwtVrK34+UCAAAA//8DAFBL AwQUAAYACAAAACEAPlIpKrsAAADZAAAADwAAAGRycy9kb3ducmV2LnhtbERPyQrCMBC9C/5DmLum VVwoRhFR8SCCC4i3oRnbYjMpTWz1740geJvHW2e2eJlSNFS7wrKCuB+BIE6tLjhTcDlvelMQziNr LC2Tgjc5WMy7nRkm2rZ8pObkMxFC2CWoIPe+SqR0aU4GXd9WxIG729qgD7DOpK6xDeGmlIMoGkuD BYeGHCta5ZQ+Tk+jYNtiuxzG62b/uK/et/PocN3HpFS3A8LTy/+VP+tOh+3xBL6fhAvk/AMAAP// AwBQSwECLQAUAAYACAAAACEAovhPUwQBAADsAQAAEwAAAAAAAAAAAAAAAAAAAAAAW0NvbnRlbnRf VHlwZXNdLnhtbFBLAQItABQABgAIAAAAIQBsBtX+2AAAAJkBAAALAAAAAAAAAAAAAAAAADUBAABf cmVscy8ucmVsc1BLAQItABQABgAIAAAAIQAzLwWeQQAAADkAAAAVAAAAAAAAAAAAAAAAADYCAABk cnMvZ3JvdXBzaGFwZXhtbC54bWxQSwECLQAUAAYACAAAACEAPlIpKrsAAADZAAAADwAAAAAAAAAA AAAAAACqAgAAZHJzL2Rvd25yZXYueG1sUEsFBgAAAAAEAAQA+gAAAJIDAAAAAA== ">
+                  <v:oval id="Oval 133" o:spid="_x0000_s1091" style="position:absolute;left:19386;top:609;width:7200;height:4321;visibility:visible;mso-wrap-style:square;v-text-anchor:middle" o:gfxdata="UEsDBBQABgAIAAAAIQDw94q7/QAAAOIBAAATAAAAW0NvbnRlbnRfVHlwZXNdLnhtbJSRzUrEMBDH 74LvEOYqbaoHEWm6B6tHFV0fYEimbdg2CZlYd9/edD8u4goeZ+b/8SOpV9tpFDNFtt4puC4rEOS0 N9b1Cj7WT8UdCE7oDI7ekYIdMayay4t6vQvEIrsdKxhSCvdSsh5oQi59IJcvnY8TpjzGXgbUG+xJ 3lTVrdTeJXKpSEsGNHVLHX6OSTxu8/pAEmlkEA8H4dKlAEMYrcaUSeXszI+W4thQZudew4MNfJUx QP7asFzOFxx9L/lpojUkXjGmZ5wyhjSRJQ8YKGvKv1MWzIkL33VWU9lGfl98J6hz4cZ/uUjzf7Pb bHuj+ZQu9z/UfAMAAP//AwBQSwMEFAAGAAgAAAAhADHdX2HSAAAAjwEAAAsAAABfcmVscy8ucmVs c6SQwWrDMAyG74O9g9G9cdpDGaNOb4VeSwe7CltJTGPLWCZt376mMFhGbzvqF/o+8e/2tzCpmbJ4 jgbWTQuKomXn42Dg63xYfYCSgtHhxJEM3Elg372/7U40YalHMvokqlKiGBhLSZ9aix0poDScKNZN zzlgqWMedEJ7wYH0pm23Ov9mQLdgqqMzkI9uA+p8T9X8hx28zSzcl8Zy0Nz33r6iasfXeKK5UjAP VAy4LM8w09zU50C/9q7/6ZURE31X/kL8TKv1x6wXNXYPAAAA//8DAFBLAwQUAAYACAAAACEAMy8F nkEAAAA5AAAAEAAAAGRycy9zaGFwZXhtbC54bWyysa/IzVEoSy0qzszPs1Uy1DNQUkjNS85PycxL t1UKDXHTtVBSKC5JzEtJzMnPS7VVqkwtVrK34+UCAAAA//8DAFBLAwQUAAYACAAAACEAD1fHaroA AADZAAAADwAAAGRycy9kb3ducmV2LnhtbERPSwrCMBDdC71DmL2mVlEpjYKC4ErwA+JuaMa2mExK E63e3giCu3m87xSrlzXiSZ1vHCsYj1IQxKXTDVcKzqftcAHCB2SNxjEpeJOH1TIZFJhr1/OBnsdQ iRjCPkcFdQhtLqUva7LoR64ljtzNdRZDhF0ldYd9DLdGZmk6kxYbjg01trSpqbwfH1bBdGene/M+ 9HzdGsOb7GLn64tSyQBEoFf4K3/WnY7bJxP4fhIvkMsPAAAA//8DAFBLAQItABQABgAIAAAAIQDw 94q7/QAAAOIBAAATAAAAAAAAAAAAAAAAAAAAAABbQ29udGVudF9UeXBlc10ueG1sUEsBAi0AFAAG AAgAAAAhADHdX2HSAAAAjwEAAAsAAAAAAAAAAAAAAAAALgEAAF9yZWxzLy5yZWxzUEsBAi0AFAAG AAgAAAAhADMvBZ5BAAAAOQAAABAAAAAAAAAAAAAAAAAAKQIAAGRycy9zaGFwZXhtbC54bWxQSwEC LQAUAAYACAAAACEAD1fHaroAAADZAAAADwAAAAAAAAAAAAAAAACYAgAAZHJzL2Rvd25yZXYueG1s UEsFBgAAAAAEAAQA9QAAAH8DAAAAAA== " filled="f" strokecolor="#243f60 [1604]" strokeweight="2pt">
+                    <v:textbox>
+                      <w:txbxContent>
+                        <w:p>
+                          <w:pPr>
+                            <w:rPr>
+                              <w:rFonts w:eastAsia="Times New Roman"/>
+                            </w:rPr>
+                          </w:pPr>
+                        </w:p>
+                      </w:txbxContent>
+                    </v:textbox>
+                  </v:oval>
+                  <v:shape id="TextBox 29" o:spid="_x0000_s1092" type="#_x0000_t202" style="position:absolute;left:22029;top:1685;width:2648;height:4147;visibility:visible;mso-wrap-style:none;v-text-anchor:top" o:gfxdata="UEsDBBQABgAIAAAAIQDw94q7/QAAAOIBAAATAAAAW0NvbnRlbnRfVHlwZXNdLnhtbJSRzUrEMBDH 74LvEOYqbaoHEWm6B6tHFV0fYEimbdg2CZlYd9/edD8u4goeZ+b/8SOpV9tpFDNFtt4puC4rEOS0 N9b1Cj7WT8UdCE7oDI7ekYIdMayay4t6vQvEIrsdKxhSCvdSsh5oQi59IJcvnY8TpjzGXgbUG+xJ 3lTVrdTeJXKpSEsGNHVLHX6OSTxu8/pAEmlkEA8H4dKlAEMYrcaUSeXszI+W4thQZudew4MNfJUx QP7asFzOFxx9L/lpojUkXjGmZ5wyhjSRJQ8YKGvKv1MWzIkL33VWU9lGfl98J6hz4cZ/uUjzf7Pb bHuj+ZQu9z/UfAMAAP//AwBQSwMEFAAGAAgAAAAhADHdX2HSAAAAjwEAAAsAAABfcmVscy8ucmVs c6SQwWrDMAyG74O9g9G9cdpDGaNOb4VeSwe7CltJTGPLWCZt376mMFhGbzvqF/o+8e/2tzCpmbJ4 jgbWTQuKomXn42Dg63xYfYCSgtHhxJEM3Elg372/7U40YalHMvokqlKiGBhLSZ9aix0poDScKNZN zzlgqWMedEJ7wYH0pm23Ov9mQLdgqqMzkI9uA+p8T9X8hx28zSzcl8Zy0Nz33r6iasfXeKK5UjAP VAy4LM8w09zU50C/9q7/6ZURE31X/kL8TKv1x6wXNXYPAAAA//8DAFBLAwQUAAYACAAAACEAMy8F nkEAAAA5AAAAEAAAAGRycy9zaGFwZXhtbC54bWyysa/IzVEoSy0qzszPs1Uy1DNQUkjNS85PycxL t1UKDXHTtVBSKC5JzEtJzMnPS7VVqkwtVrK34+UCAAAA//8DAFBLAwQUAAYACAAAACEA+RyR7rgA AADZAAAADwAAAGRycy9kb3ducmV2LnhtbERPyQrCMBC9C/5DmLumrmgxenABb64fMDRjU9tMShPX rzeC4G0eb53Z4mkrcafGF44V9LoJCOLM6YJzBefTpjMB4QOyxsoxKXiRh8W83Zphqt2DD3Q/hlzE EPYpKjAh1KmUPjNk0XddTRy5i2sshgibXOoGHzHcVrKfJGNpseDYYLCmpaGsPN6sgklid2U57e+9 Hb57I7NcuXV9VardAhHoGf7Kn3Wr4/bBEL6fxAvk/AMAAP//AwBQSwECLQAUAAYACAAAACEA8PeK u/0AAADiAQAAEwAAAAAAAAAAAAAAAAAAAAAAW0NvbnRlbnRfVHlwZXNdLnhtbFBLAQItABQABgAI AAAAIQAx3V9h0gAAAI8BAAALAAAAAAAAAAAAAAAAAC4BAABfcmVscy8ucmVsc1BLAQItABQABgAI AAAAIQAzLwWeQQAAADkAAAAQAAAAAAAAAAAAAAAAACkCAABkcnMvc2hhcGV4bWwueG1sUEsBAi0A FAAGAAgAAAAhAPkcke64AAAA2QAAAA8AAAAAAAAAAAAAAAAAmAIAAGRycy9kb3ducmV2LnhtbFBL BQYAAAAABAAEAPUAAAB9AwAAAAA= " filled="f" stroked="f">
+                    <v:textbox style="mso-fit-shape-to-text:t">
+                      <w:txbxContent>
+                        <w:p>
+                          <w:pPr>
+                            <w:rPr>
+                              <w:rFonts w:eastAsia="Times New Roman"/>
+                            </w:rPr>
+                          </w:pPr>
+                        </w:p>
+                      </w:txbxContent>
+                    </v:textbox>
+                  </v:shape>
+                </v:group>
+                <v:shape id="Curved Connector 118" o:spid="_x0000_s1093" type="#_x0000_t38" style="position:absolute;left:9000;top:4569;width:12186;height:0;visibility:visible;mso-wrap-style:square" o:connectortype="curved" o:gfxdata="UEsDBBQABgAIAAAAIQD+JeulAAEAAOoBAAATAAAAW0NvbnRlbnRfVHlwZXNdLnhtbJSRzU7EIBDH 7ya+A+FqWqoHY0zpHqwe1Zj1AQhMW2I7EAbr7ts73e5ejGviEeb/8RuoN7tpFDMk8gG1vC4rKQBt cB57Ld+3T8WdFJQNOjMGBC33QHLTXF7U230EEuxG0nLIOd4rRXaAyVAZIiBPupAmk/mYehWN/TA9 qJuqulU2YAbMRV4yZFO30JnPMYvHHV+vJAlGkuJhFS5dWpoYR29NZlI1o/vRUhwbSnYeNDT4SFeM IdWvDcvkfMHR98JPk7wD8WpSfjYTYyiXaNkAweaQWFf+nbSgTlSErvMWyjYRL7V6T3DnSlz4wgTz f/Nbtr3BfEpXh59qvgEAAP//AwBQSwMEFAAGAAgAAAAhAJYFM1jUAAAAlwEAAAsAAABfcmVscy8u cmVsc6SQPWsDMQyG90L/g9He8yVDKSW+bIWsIYWuxtZ9kLNkJHNN/n1MoaVXsnWUXvQ8L9rtL2k2 C4pOTA42TQsGKXCcaHDwfnp7egGjxVP0MxM6uKLCvnt82B1x9qUe6ThlNZVC6mAsJb9aq2HE5LXh jFSTniX5UkcZbPbh7Ae027Z9tvKbAd2KaQ7RgRziFszpmqv5DztNQVi5L03gZLnvp3CPaiN/0hGX SvEyYHEQRb+WgktTy4G979380xuYCENh+aiOlfwnqfbvBnb1zu4GAAD//wMAUEsDBBQABgAIAAAA IQAzLwWeQQAAADkAAAAUAAAAZHJzL2Nvbm5lY3RvcnhtbC54bWyysa/IzVEoSy0qzszPs1Uy1DNQ UkjNS85PycxLt1UKDXHTtVBSKC5JzEtJzMnPS7VVqkwtVrK34+UCAAAA//8DAFBLAwQUAAYACAAA ACEANLbSbb8AAADZAAAADwAAAGRycy9kb3ducmV2LnhtbESPSWsDMQyF74H8B6N7Y08LoQxxcmgo CWQjCz2LsWYhY3kYO8v8++oQyE3iPb33abZ4+lbdqY9NYAvZxIAiLoJruLJwOf9+fIOKCdlhG5gs DBRhMR+PZpi78OAj3U+pUhLCMUcLdUpdrnUsavIYJ6EjFq0Mvccka19p1+NDwn2rP42Zao8NS0ON Hf3UVFxPN2/BYNjGbvO3xNWXOe8Ow364lXtrxyNQiZ7p7Xydrp2wZ4Iqn8gEev4PAAD//wMAUEsB Ai0AFAAGAAgAAAAhAP4l66UAAQAA6gEAABMAAAAAAAAAAAAAAAAAAAAAAFtDb250ZW50X1R5cGVz XS54bWxQSwECLQAUAAYACAAAACEAlgUzWNQAAACXAQAACwAAAAAAAAAAAAAAAAAxAQAAX3JlbHMv LnJlbHNQSwECLQAUAAYACAAAACEAMy8FnkEAAAA5AAAAFAAAAAAAAAAAAAAAAAAuAgAAZHJzL2Nv bm5lY3RvcnhtbC54bWxQSwECLQAUAAYACAAAACEANLbSbb8AAADZAAAADwAAAAAAAAAAAAAAAACh AgAAZHJzL2Rvd25yZXYueG1sUEsFBgAAAAAEAAQA+QAAAI0DAAAAAA== " adj="10800" strokecolor="#4579b8 [3044]">
+                  <v:stroke endarrow="open"/>
+                </v:shape>
+                <v:group id="Group 119" o:spid="_x0000_s1094" style="position:absolute;left:40192;top:2255;width:7282;height:4321" coordorigin="38392,455" coordsize="7282,4320" o:gfxdata="UEsDBBQABgAIAAAAIQCi+E9TBAEAAOwBAAATAAAAW0NvbnRlbnRfVHlwZXNdLnhtbJSRy07DMBBF 90j8g+UtShxYIISadEGAHSAoHzCyJ4lFYlseN7R/z7iPDaJIXdpzz5wre7HcTKOYMZL1rpbXZSUF Ou2NdX0tP1dPxZ0UlMAZGL3DWm6R5LK5vFistgFJMO2olkNK4V4p0gNOQKUP6HjS+ThB4mPsVQD9 BT2qm6q6Vdq7hC4VKe+QzaLFDtZjEo8bvt43iTiSFA/7YHbVEkIYrYbETdXszC9LcTCUTO4yNNhA V1xDqj8NeXJacOBe+WmiNSjeIKYXmLiGMpFUH/060AABOVj+vyp3najwXWc1lm2k5wx/ZPhY75TG +G8XcT5X0DL2jvNxu9r9VfMDAAD//wMAUEsDBBQABgAIAAAAIQBsBtX+2AAAAJkBAAALAAAAX3Jl bHMvLnJlbHOkkMFKAzEQhu+C7xDm7mbbg4g025vQa63gNSSz2eAmE2biat/eWBBc6c3jzM9838/s 9p9pVguyRMoGNl0PCrMjH3Mw8HJ6unsAJdVmb2fKaOCMAvvh9mZ3xNnWdiRTLKIaJYuBqdbyqLW4 CZOVjgrmlozEydY2ctDFujcbUG/7/l7zbwYMK6Y6eAN88FtQp3Np5j/sFB2T0Fg7R0nTOEZ3jao9 feQjLo1iOWA14FkuS8ala+VAX/du/ukNTO/lebIFX5tkZb9E8h01/08HvXro8AUAAP//AwBQSwME FAAGAAgAAAAhADMvBZ5BAAAAOQAAABUAAABkcnMvZ3JvdXBzaGFwZXhtbC54bWyysa/IzVEoSy0q zszPs1Uy1DNQUkjNS85PycxLt1UKDXHTtVBSKC5JzEtJzMnPS7VVqkwtVrK34+UCAAAA//8DAFBL AwQUAAYACAAAACEAIIEYw7sAAADZAAAADwAAAGRycy9kb3ducmV2LnhtbERPSwrCMBDdC94hzF7T KooWo4iouBDBD4i7oRnbYjMpTWz19kYQ3M3jfWe2eJlSNFS7wrKCuB+BIE6tLjhTcDlvehMQziNr LC2Tgjc5WMy7nRkm2rZ8pObkMxFC2CWoIPe+SqR0aU4GXd9WxIG729qgD7DOpK6xDeGmlIMoGkuD BYeGHCta5ZQ+Tk+jYNtiuxzG62b/uK/et/PocN3HpFS3A8LTy/+VP+tOh+3xFL6fhAvk/AMAAP// AwBQSwECLQAUAAYACAAAACEAovhPUwQBAADsAQAAEwAAAAAAAAAAAAAAAAAAAAAAW0NvbnRlbnRf VHlwZXNdLnhtbFBLAQItABQABgAIAAAAIQBsBtX+2AAAAJkBAAALAAAAAAAAAAAAAAAAADUBAABf cmVscy8ucmVsc1BLAQItABQABgAIAAAAIQAzLwWeQQAAADkAAAAVAAAAAAAAAAAAAAAAADYCAABk cnMvZ3JvdXBzaGFwZXhtbC54bWxQSwECLQAUAAYACAAAACEAIIEYw7sAAADZAAAADwAAAAAAAAAA AAAAAACqAgAAZHJzL2Rvd25yZXYueG1sUEsFBgAAAAAEAAQA+gAAAJIDAAAAAA== ">
+                  <v:oval id="Oval 131" o:spid="_x0000_s1095" style="position:absolute;left:38473;top:455;width:7201;height:4321;visibility:visible;mso-wrap-style:square;v-text-anchor:middle" o:gfxdata="UEsDBBQABgAIAAAAIQDw94q7/QAAAOIBAAATAAAAW0NvbnRlbnRfVHlwZXNdLnhtbJSRzUrEMBDH 74LvEOYqbaoHEWm6B6tHFV0fYEimbdg2CZlYd9/edD8u4goeZ+b/8SOpV9tpFDNFtt4puC4rEOS0 N9b1Cj7WT8UdCE7oDI7ekYIdMayay4t6vQvEIrsdKxhSCvdSsh5oQi59IJcvnY8TpjzGXgbUG+xJ 3lTVrdTeJXKpSEsGNHVLHX6OSTxu8/pAEmlkEA8H4dKlAEMYrcaUSeXszI+W4thQZudew4MNfJUx QP7asFzOFxx9L/lpojUkXjGmZ5wyhjSRJQ8YKGvKv1MWzIkL33VWU9lGfl98J6hz4cZ/uUjzf7Pb bHuj+ZQu9z/UfAMAAP//AwBQSwMEFAAGAAgAAAAhADHdX2HSAAAAjwEAAAsAAABfcmVscy8ucmVs c6SQwWrDMAyG74O9g9G9cdpDGaNOb4VeSwe7CltJTGPLWCZt376mMFhGbzvqF/o+8e/2tzCpmbJ4 jgbWTQuKomXn42Dg63xYfYCSgtHhxJEM3Elg372/7U40YalHMvokqlKiGBhLSZ9aix0poDScKNZN zzlgqWMedEJ7wYH0pm23Ov9mQLdgqqMzkI9uA+p8T9X8hx28zSzcl8Zy0Nz33r6iasfXeKK5UjAP VAy4LM8w09zU50C/9q7/6ZURE31X/kL8TKv1x6wXNXYPAAAA//8DAFBLAwQUAAYACAAAACEAMy8F nkEAAAA5AAAAEAAAAGRycy9zaGFwZXhtbC54bWyysa/IzVEoSy0qzszPs1Uy1DNQUkjNS85PycxL t1UKDXHTtVBSKC5JzEtJzMnPS7VVqkwtVrK34+UCAAAA//8DAFBLAwQUAAYACAAAACEAkMn8hroA AADZAAAADwAAAGRycy9kb3ducmV2LnhtbERPSwrCMBDdC94hzF5Tq6iUxoKC4ErwA+JuaMa2mExK E63e3giCu3m87+TFyxrxpM43jhVMxgkI4tLphisF59N2tAThA7JG45gUvMlDsRoOcsy06/lAz2Oo RAxhn6GCOoQ2k9KXNVn0Y9cSR+7mOoshwq6SusM+hlsj0ySZS4sNx4YaW9rUVN6PD6tgtrOzvXkf er5ujeFNerGL9UWp4QBEoFf4K3/WnY7bpxP4fhIvkKsPAAAA//8DAFBLAQItABQABgAIAAAAIQDw 94q7/QAAAOIBAAATAAAAAAAAAAAAAAAAAAAAAABbQ29udGVudF9UeXBlc10ueG1sUEsBAi0AFAAG AAgAAAAhADHdX2HSAAAAjwEAAAsAAAAAAAAAAAAAAAAALgEAAF9yZWxzLy5yZWxzUEsBAi0AFAAG AAgAAAAhADMvBZ5BAAAAOQAAABAAAAAAAAAAAAAAAAAAKQIAAGRycy9zaGFwZXhtbC54bWxQSwEC LQAUAAYACAAAACEAkMn8hroAAADZAAAADwAAAAAAAAAAAAAAAACYAgAAZHJzL2Rvd25yZXYueG1s UEsFBgAAAAAEAAQA9QAAAH8DAAAAAA== " filled="f" strokecolor="#243f60 [1604]" strokeweight="2pt">
+                    <v:textbox>
+                      <w:txbxContent>
+                        <w:p>
+                          <w:pPr>
+                            <w:rPr>
+                              <w:rFonts w:eastAsia="Times New Roman"/>
+                            </w:rPr>
+                          </w:pPr>
+                        </w:p>
+                      </w:txbxContent>
+                    </v:textbox>
+                  </v:oval>
+                  <v:shape id="TextBox 73" o:spid="_x0000_s1096" type="#_x0000_t202" style="position:absolute;left:38392;top:1531;width:7226;height:2464;visibility:visible;mso-wrap-style:none;v-text-anchor:top" o:gfxdata="UEsDBBQABgAIAAAAIQDw94q7/QAAAOIBAAATAAAAW0NvbnRlbnRfVHlwZXNdLnhtbJSRzUrEMBDH 74LvEOYqbaoHEWm6B6tHFV0fYEimbdg2CZlYd9/edD8u4goeZ+b/8SOpV9tpFDNFtt4puC4rEOS0 N9b1Cj7WT8UdCE7oDI7ekYIdMayay4t6vQvEIrsdKxhSCvdSsh5oQi59IJcvnY8TpjzGXgbUG+xJ 3lTVrdTeJXKpSEsGNHVLHX6OSTxu8/pAEmlkEA8H4dKlAEMYrcaUSeXszI+W4thQZudew4MNfJUx QP7asFzOFxx9L/lpojUkXjGmZ5wyhjSRJQ8YKGvKv1MWzIkL33VWU9lGfl98J6hz4cZ/uUjzf7Pb bHuj+ZQu9z/UfAMAAP//AwBQSwMEFAAGAAgAAAAhADHdX2HSAAAAjwEAAAsAAABfcmVscy8ucmVs c6SQwWrDMAyG74O9g9G9cdpDGaNOb4VeSwe7CltJTGPLWCZt376mMFhGbzvqF/o+8e/2tzCpmbJ4 jgbWTQuKomXn42Dg63xYfYCSgtHhxJEM3Elg372/7U40YalHMvokqlKiGBhLSZ9aix0poDScKNZN zzlgqWMedEJ7wYH0pm23Ov9mQLdgqqMzkI9uA+p8T9X8hx28zSzcl8Zy0Nz33r6iasfXeKK5UjAP VAy4LM8w09zU50C/9q7/6ZURE31X/kL8TKv1x6wXNXYPAAAA//8DAFBLAwQUAAYACAAAACEAMy8F nkEAAAA5AAAAEAAAAGRycy9zaGFwZXhtbC54bWyysa/IzVEoSy0qzszPs1Uy1DNQUkjNS85PycxL t1UKDXHTtVBSKC5JzEtJzMnPS7VVqkwtVrK34+UCAAAA//8DAFBLAwQUAAYACAAAACEAGbmsAb0A AADZAAAADwAAAGRycy9kb3ducmV2LnhtbERPS26DMBDdI+UO1uyLCWkriuKwII3UXRLaA4zwFFPw GGHn19PHkSp1N0/vO+vqakdxptn3jhUs0wwEcet0z52Cr8/dUwHCB2SNo2NScCMP1WaRrLHU7sJH OjehEzGEfYkKTAhTKaVvDVn0qZuII/ftZoshwrmTesZLDLejzLPsVVrsOTYYnKg21A7NySooMrsf hrf84O3z7/LF1Fv3Pv0otUhABLqGf+Wf9UPH7ascHp/EC+TmDgAA//8DAFBLAQItABQABgAIAAAA IQDw94q7/QAAAOIBAAATAAAAAAAAAAAAAAAAAAAAAABbQ29udGVudF9UeXBlc10ueG1sUEsBAi0A FAAGAAgAAAAhADHdX2HSAAAAjwEAAAsAAAAAAAAAAAAAAAAALgEAAF9yZWxzLy5yZWxzUEsBAi0A FAAGAAgAAAAhADMvBZ5BAAAAOQAAABAAAAAAAAAAAAAAAAAAKQIAAGRycy9zaGFwZXhtbC54bWxQ SwECLQAUAAYACAAAACEAGbmsAb0AAADZAAAADwAAAAAAAAAAAAAAAACYAgAAZHJzL2Rvd25yZXYu eG1sUEsFBgAAAAAEAAQA9QAAAIIDAAAAAA== " filled="f" stroked="f">
+                    <v:textbox style="mso-fit-shape-to-text:t">
+                      <w:txbxContent>
+                        <w:p>
+                          <w:pPr>
+                            <w:pStyle w:val="NormalWeb"/>
+                            <w:spacing w:before="0" w:beforeAutospacing="0" w:after="0" w:afterAutospacing="0"/>
+                            <w:jc w:val="center"/>
+                          </w:pPr>
+                          <w:r>
+                            <w:rPr>
+                              <w:rFonts w:asciiTheme="minorHAnsi" w:hAnsi="Calibri" w:cstheme="minorBidi"/>
+                              <w:color w:val="000000" w:themeColor="text1"/>
+                              <w:kern w:val="24"/>
+                              <w:sz w:val="20"/>
+                              <w:szCs w:val="20"/>
+                            </w:rPr>
+                            <w:t>Document</w:t>
+                          </w:r>
+                        </w:p>
+                      </w:txbxContent>
+                    </v:textbox>
+                  </v:shape>
+                </v:group>
+                <v:shape id="Curved Connector 120" o:spid="_x0000_s1097" type="#_x0000_t38" style="position:absolute;left:28386;top:4415;width:11887;height:154;flip:y;visibility:visible;mso-wrap-style:square" o:connectortype="curved" o:gfxdata="UEsDBBQABgAIAAAAIQD+JeulAAEAAOoBAAATAAAAW0NvbnRlbnRfVHlwZXNdLnhtbJSRzU7EIBDH 7ya+A+FqWqoHY0zpHqwe1Zj1AQhMW2I7EAbr7ts73e5ejGviEeb/8RuoN7tpFDMk8gG1vC4rKQBt cB57Ld+3T8WdFJQNOjMGBC33QHLTXF7U230EEuxG0nLIOd4rRXaAyVAZIiBPupAmk/mYehWN/TA9 qJuqulU2YAbMRV4yZFO30JnPMYvHHV+vJAlGkuJhFS5dWpoYR29NZlI1o/vRUhwbSnYeNDT4SFeM IdWvDcvkfMHR98JPk7wD8WpSfjYTYyiXaNkAweaQWFf+nbSgTlSErvMWyjYRL7V6T3DnSlz4wgTz f/Nbtr3BfEpXh59qvgEAAP//AwBQSwMEFAAGAAgAAAAhAJYFM1jUAAAAlwEAAAsAAABfcmVscy8u cmVsc6SQPWsDMQyG90L/g9He8yVDKSW+bIWsIYWuxtZ9kLNkJHNN/n1MoaVXsnWUXvQ8L9rtL2k2 C4pOTA42TQsGKXCcaHDwfnp7egGjxVP0MxM6uKLCvnt82B1x9qUe6ThlNZVC6mAsJb9aq2HE5LXh jFSTniX5UkcZbPbh7Ae027Z9tvKbAd2KaQ7RgRziFszpmqv5DztNQVi5L03gZLnvp3CPaiN/0hGX SvEyYHEQRb+WgktTy4G979380xuYCENh+aiOlfwnqfbvBnb1zu4GAAD//wMAUEsDBBQABgAIAAAA IQAzLwWeQQAAADkAAAAUAAAAZHJzL2Nvbm5lY3RvcnhtbC54bWyysa/IzVEoSy0qzszPs1Uy1DNQ UkjNS85PycxLt1UKDXHTtVBSKC5JzEtJzMnPS7VVqkwtVrK34+UCAAAA//8DAFBLAwQUAAYACAAA ACEAPfj6aMEAAADZAAAADwAAAGRycy9kb3ducmV2LnhtbESPQWvCQBCF74L/YZmr6MZQtARXEUGw Ipba4nnIjkkwOxt2V43++s6h0NsM78173yxWvWvVnUJsPBuYTjJQxKW3DVcGfr6343dQMSFbbD2T gSdFWC2HgwUW1j/4i+6nVCkJ4ViggTqlrtA6ljU5jBPfEYt28cFhkjVU2gZ8SLhrdZ5lM+2wYWmo saNNTeX1dHMGbnPuQ7b+sJ/5fHR+u7z2x/4wM2Y4AJWoT//Ov9OdFfZc2OUTmUAvfwEAAP//AwBQ SwECLQAUAAYACAAAACEA/iXrpQABAADqAQAAEwAAAAAAAAAAAAAAAAAAAAAAW0NvbnRlbnRfVHlw ZXNdLnhtbFBLAQItABQABgAIAAAAIQCWBTNY1AAAAJcBAAALAAAAAAAAAAAAAAAAADEBAABfcmVs cy8ucmVsc1BLAQItABQABgAIAAAAIQAzLwWeQQAAADkAAAAUAAAAAAAAAAAAAAAAAC4CAABkcnMv Y29ubmVjdG9yeG1sLnhtbFBLAQItABQABgAIAAAAIQA9+PpowQAAANkAAAAPAAAAAAAAAAAAAAAA AKECAABkcnMvZG93bnJldi54bWxQSwUGAAAAAAQABAD5AAAAjwMAAAAA " adj="10800" strokecolor="#4579b8 [3044]">
+                  <v:stroke endarrow="open"/>
+                </v:shape>
+                <v:shapetype id="_x0000_t37" coordsize="21600,21600" o:spt="37" o:oned="t" path="m,c10800,,21600,10800,21600,21600e" filled="f">
+                  <v:path arrowok="t" fillok="f" o:connecttype="none"/>
+                  <o:lock v:ext="edit" shapetype="t"/>
+                </v:shapetype>
+                <v:shape id="Curved Connector 121" o:spid="_x0000_s1098" type="#_x0000_t37" style="position:absolute;left:31329;top:2100;width:4442;height:12435;rotation:90;flip:x;visibility:visible;mso-wrap-style:square" o:connectortype="curved" o:gfxdata="UEsDBBQABgAIAAAAIQD+JeulAAEAAOoBAAATAAAAW0NvbnRlbnRfVHlwZXNdLnhtbJSRzU7EIBDH 7ya+A+FqWqoHY0zpHqwe1Zj1AQhMW2I7EAbr7ts73e5ejGviEeb/8RuoN7tpFDMk8gG1vC4rKQBt cB57Ld+3T8WdFJQNOjMGBC33QHLTXF7U230EEuxG0nLIOd4rRXaAyVAZIiBPupAmk/mYehWN/TA9 qJuqulU2YAbMRV4yZFO30JnPMYvHHV+vJAlGkuJhFS5dWpoYR29NZlI1o/vRUhwbSnYeNDT4SFeM IdWvDcvkfMHR98JPk7wD8WpSfjYTYyiXaNkAweaQWFf+nbSgTlSErvMWyjYRL7V6T3DnSlz4wgTz f/Nbtr3BfEpXh59qvgEAAP//AwBQSwMEFAAGAAgAAAAhAJYFM1jUAAAAlwEAAAsAAABfcmVscy8u cmVsc6SQPWsDMQyG90L/g9He8yVDKSW+bIWsIYWuxtZ9kLNkJHNN/n1MoaVXsnWUXvQ8L9rtL2k2 C4pOTA42TQsGKXCcaHDwfnp7egGjxVP0MxM6uKLCvnt82B1x9qUe6ThlNZVC6mAsJb9aq2HE5LXh jFSTniX5UkcZbPbh7Ae027Z9tvKbAd2KaQ7RgRziFszpmqv5DztNQVi5L03gZLnvp3CPaiN/0hGX SvEyYHEQRb+WgktTy4G979380xuYCENh+aiOlfwnqfbvBnb1zu4GAAD//wMAUEsDBBQABgAIAAAA IQAzLwWeQQAAADkAAAAUAAAAZHJzL2Nvbm5lY3RvcnhtbC54bWyysa/IzVEoSy0qzszPs1Uy1DNQ UkjNS85PycxLt1UKDXHTtVBSKC5JzEtJzMnPS7VVqkwtVrK34+UCAAAA//8DAFBLAwQUAAYACAAA ACEAhys8x70AAADZAAAADwAAAGRycy9kb3ducmV2LnhtbERPS4vCMBC+F/wPYe6a6MGVYpRVFJQ9 bdf1PDSzbbGZlCR9+O/NwsLe5uN7znY/2VYM5EPjWMNyoUAQl840XGm4fZ3nGxAhIhtsHZOGJwXY 72bZFnPjRv6koYiVSCEcctRQx9jlUoayJoth4TrixP04bzEm6CtpPI4p3LZypdRaWmw4NdTY0bGm 8lH0VsP33b8d7ub63odN7I4fSvWn6ab1LAMRaYr/yj/rxaTtqyX8fpIukLsXAAAA//8DAFBLAQIt ABQABgAIAAAAIQD+JeulAAEAAOoBAAATAAAAAAAAAAAAAAAAAAAAAABbQ29udGVudF9UeXBlc10u eG1sUEsBAi0AFAAGAAgAAAAhAJYFM1jUAAAAlwEAAAsAAAAAAAAAAAAAAAAAMQEAAF9yZWxzLy5y ZWxzUEsBAi0AFAAGAAgAAAAhADMvBZ5BAAAAOQAAABQAAAAAAAAAAAAAAAAALgIAAGRycy9jb25u ZWN0b3J4bWwueG1sUEsBAi0AFAAGAAgAAAAhAIcrPMe9AAAA2QAAAA8AAAAAAAAAAAAAAAAAoQIA AGRycy9kb3ducmV2LnhtbFBLBQYAAAAABAAEAPkAAACLAwAAAAA= " strokecolor="#4579b8 [3044]">
+                  <v:stroke endarrow="open"/>
+                </v:shape>
+                <v:shape id="TextBox 93" o:spid="_x0000_s1099" type="#_x0000_t202" style="position:absolute;left:9225;top:1800;width:10960;height:2463;visibility:visible;mso-wrap-style:none;v-text-anchor:top" o:gfxdata="UEsDBBQABgAIAAAAIQDw94q7/QAAAOIBAAATAAAAW0NvbnRlbnRfVHlwZXNdLnhtbJSRzUrEMBDH 74LvEOYqbaoHEWm6B6tHFV0fYEimbdg2CZlYd9/edD8u4goeZ+b/8SOpV9tpFDNFtt4puC4rEOS0 N9b1Cj7WT8UdCE7oDI7ekYIdMayay4t6vQvEIrsdKxhSCvdSsh5oQi59IJcvnY8TpjzGXgbUG+xJ 3lTVrdTeJXKpSEsGNHVLHX6OSTxu8/pAEmlkEA8H4dKlAEMYrcaUSeXszI+W4thQZudew4MNfJUx QP7asFzOFxx9L/lpojUkXjGmZ5wyhjSRJQ8YKGvKv1MWzIkL33VWU9lGfl98J6hz4cZ/uUjzf7Pb bHuj+ZQu9z/UfAMAAP//AwBQSwMEFAAGAAgAAAAhADHdX2HSAAAAjwEAAAsAAABfcmVscy8ucmVs c6SQwWrDMAyG74O9g9G9cdpDGaNOb4VeSwe7CltJTGPLWCZt376mMFhGbzvqF/o+8e/2tzCpmbJ4 jgbWTQuKomXn42Dg63xYfYCSgtHhxJEM3Elg372/7U40YalHMvokqlKiGBhLSZ9aix0poDScKNZN zzlgqWMedEJ7wYH0pm23Ov9mQLdgqqMzkI9uA+p8T9X8hx28zSzcl8Zy0Nz33r6iasfXeKK5UjAP VAy4LM8w09zU50C/9q7/6ZURE31X/kL8TKv1x6wXNXYPAAAA//8DAFBLAwQUAAYACAAAACEAMy8F nkEAAAA5AAAAEAAAAGRycy9zaGFwZXhtbC54bWyysa/IzVEoSy0qzszPs1Uy1DNQUkjNS85PycxL t1UKDXHTtVBSKC5JzEtJzMnPS7VVqkwtVrK34+UCAAAA//8DAFBLAwQUAAYACAAAACEAnGA63LgA AADZAAAADwAAAGRycy9kb3ducmV2LnhtbERPyQrCMBC9C/5DmLumFhUtRg8u4M31A4ZmbGqbSWni +vVGELzN460zWzxtLe7U+tKxgkE/AUGcO11yoeB82vQmIHxA1lg7JgUv8rCYdzszzLR78IHux1CI GMI+QwUmhCaT0ueGLPq+a4gjd3GtxRBhW0jd4iOG21qmSTKWFkuODQYbWhrKq+PNKpgkdldV03Tv 7fA9GJnlyq2bq1LdDohAz/BX/qxbHbenKXw/iRfI+QcAAP//AwBQSwECLQAUAAYACAAAACEA8PeK u/0AAADiAQAAEwAAAAAAAAAAAAAAAAAAAAAAW0NvbnRlbnRfVHlwZXNdLnhtbFBLAQItABQABgAI AAAAIQAx3V9h0gAAAI8BAAALAAAAAAAAAAAAAAAAAC4BAABfcmVscy8ucmVsc1BLAQItABQABgAI AAAAIQAzLwWeQQAAADkAAAAQAAAAAAAAAAAAAAAAACkCAABkcnMvc2hhcGV4bWwueG1sUEsBAi0A FAAGAAgAAAAhAJxgOty4AAAA2QAAAA8AAAAAAAAAAAAAAAAAmAIAAGRycy9kb3ducmV2LnhtbFBL BQYAAAAABAAEAPUAAAB9AwAAAAA= " filled="f" stroked="f">
+                  <v:textbox style="mso-fit-shape-to-text:t">
+                    <w:txbxContent>
+                      <w:p>
+                        <w:pPr>
+                          <w:pStyle w:val="NormalWeb"/>
+                          <w:spacing w:before="0" w:beforeAutospacing="0" w:after="0" w:afterAutospacing="0"/>
+                        </w:pPr>
+                        <w:r>
+                          <w:rPr>
+                            <w:rFonts w:asciiTheme="minorHAnsi" w:hAnsi="Calibri" w:cstheme="minorBidi"/>
+                            <w:color w:val="000000" w:themeColor="text1"/>
+                            <w:kern w:val="24"/>
+                            <w:sz w:val="20"/>
+                            <w:szCs w:val="20"/>
+                          </w:rPr>
+                          <w:t>wdrs:describedby</w:t>
+                        </w:r>
+                      </w:p>
+                    </w:txbxContent>
+                  </v:textbox>
+                </v:shape>
+                <v:shape id="TextBox 102" o:spid="_x0000_s1100" type="#_x0000_t202" style="position:absolute;left:28526;top:2305;width:9760;height:2464;visibility:visible;mso-wrap-style:none;v-text-anchor:top" o:gfxdata="UEsDBBQABgAIAAAAIQDw94q7/QAAAOIBAAATAAAAW0NvbnRlbnRfVHlwZXNdLnhtbJSRzUrEMBDH 74LvEOYqbaoHEWm6B6tHFV0fYEimbdg2CZlYd9/edD8u4goeZ+b/8SOpV9tpFDNFtt4puC4rEOS0 N9b1Cj7WT8UdCE7oDI7ekYIdMayay4t6vQvEIrsdKxhSCvdSsh5oQi59IJcvnY8TpjzGXgbUG+xJ 3lTVrdTeJXKpSEsGNHVLHX6OSTxu8/pAEmlkEA8H4dKlAEMYrcaUSeXszI+W4thQZudew4MNfJUx QP7asFzOFxx9L/lpojUkXjGmZ5wyhjSRJQ8YKGvKv1MWzIkL33VWU9lGfl98J6hz4cZ/uUjzf7Pb bHuj+ZQu9z/UfAMAAP//AwBQSwMEFAAGAAgAAAAhADHdX2HSAAAAjwEAAAsAAABfcmVscy8ucmVs c6SQwWrDMAyG74O9g9G9cdpDGaNOb4VeSwe7CltJTGPLWCZt376mMFhGbzvqF/o+8e/2tzCpmbJ4 jgbWTQuKomXn42Dg63xYfYCSgtHhxJEM3Elg372/7U40YalHMvokqlKiGBhLSZ9aix0poDScKNZN zzlgqWMedEJ7wYH0pm23Ov9mQLdgqqMzkI9uA+p8T9X8hx28zSzcl8Zy0Nz33r6iasfXeKK5UjAP VAy4LM8w09zU50C/9q7/6ZURE31X/kL8TKv1x6wXNXYPAAAA//8DAFBLAwQUAAYACAAAACEAMy8F nkEAAAA5AAAAEAAAAGRycy9zaGFwZXhtbC54bWyysa/IzVEoSy0qzszPs1Uy1DNQUkjNS85PycxL t1UKDXHTtVBSKC5JzEtJzMnPS7VVqkwtVrK34+UCAAAA//8DAFBLAwQUAAYACAAAACEA8yyfR70A AADZAAAADwAAAGRycy9kb3ducmV2LnhtbERPS26DMBDdI+UO1uyLCWkriuKwII3UXRLaA4zwFFPw GGHn19PHkSp1N0/vO+vqakdxptn3jhUs0wwEcet0z52Cr8/dUwHCB2SNo2NScCMP1WaRrLHU7sJH OjehEzGEfYkKTAhTKaVvDVn0qZuII/ftZoshwrmTesZLDLejzLPsVVrsOTYYnKg21A7NySooMrsf hrf84O3z7/LF1Fv3Pv0otUhABLqGf+Wf9UPH7fkKHp/EC+TmDgAA//8DAFBLAQItABQABgAIAAAA IQDw94q7/QAAAOIBAAATAAAAAAAAAAAAAAAAAAAAAABbQ29udGVudF9UeXBlc10ueG1sUEsBAi0A FAAGAAgAAAAhADHdX2HSAAAAjwEAAAsAAAAAAAAAAAAAAAAALgEAAF9yZWxzLy5yZWxzUEsBAi0A FAAGAAgAAAAhADMvBZ5BAAAAOQAAABAAAAAAAAAAAAAAAAAAKQIAAGRycy9zaGFwZXhtbC54bWxQ SwECLQAUAAYACAAAACEA8yyfR70AAADZAAAADwAAAAAAAAAAAAAAAACYAgAAZHJzL2Rvd25yZXYu eG1sUEsFBgAAAAAEAAQA9QAAAIIDAAAAAA== " filled="f" stroked="f">
+                  <v:textbox style="mso-fit-shape-to-text:t">
+                    <w:txbxContent>
+                      <w:p>
+                        <w:pPr>
+                          <w:pStyle w:val="NormalWeb"/>
+                          <w:spacing w:before="0" w:beforeAutospacing="0" w:after="0" w:afterAutospacing="0"/>
+                        </w:pPr>
+                        <w:r>
+                          <w:rPr>
+                            <w:rFonts w:asciiTheme="minorHAnsi" w:hAnsi="Calibri" w:cstheme="minorBidi"/>
+                            <w:color w:val="000000" w:themeColor="text1"/>
+                            <w:kern w:val="24"/>
+                            <w:sz w:val="20"/>
+                            <w:szCs w:val="20"/>
+                          </w:rPr>
+                          <w:t>dcterms:partOf</w:t>
+                        </w:r>
+                      </w:p>
+                    </w:txbxContent>
+                  </v:textbox>
+                </v:shape>
+                <v:shape id="TextBox 103" o:spid="_x0000_s1101" type="#_x0000_t202" style="position:absolute;left:29826;top:7148;width:11119;height:2463;visibility:visible;mso-wrap-style:none;v-text-anchor:top" o:gfxdata="UEsDBBQABgAIAAAAIQDw94q7/QAAAOIBAAATAAAAW0NvbnRlbnRfVHlwZXNdLnhtbJSRzUrEMBDH 74LvEOYqbaoHEWm6B6tHFV0fYEimbdg2CZlYd9/edD8u4goeZ+b/8SOpV9tpFDNFtt4puC4rEOS0 N9b1Cj7WT8UdCE7oDI7ekYIdMayay4t6vQvEIrsdKxhSCvdSsh5oQi59IJcvnY8TpjzGXgbUG+xJ 3lTVrdTeJXKpSEsGNHVLHX6OSTxu8/pAEmlkEA8H4dKlAEMYrcaUSeXszI+W4thQZudew4MNfJUx QP7asFzOFxx9L/lpojUkXjGmZ5wyhjSRJQ8YKGvKv1MWzIkL33VWU9lGfl98J6hz4cZ/uUjzf7Pb bHuj+ZQu9z/UfAMAAP//AwBQSwMEFAAGAAgAAAAhADHdX2HSAAAAjwEAAAsAAABfcmVscy8ucmVs c6SQwWrDMAyG74O9g9G9cdpDGaNOb4VeSwe7CltJTGPLWCZt376mMFhGbzvqF/o+8e/2tzCpmbJ4 jgbWTQuKomXn42Dg63xYfYCSgtHhxJEM3Elg372/7U40YalHMvokqlKiGBhLSZ9aix0poDScKNZN zzlgqWMedEJ7wYH0pm23Ov9mQLdgqqMzkI9uA+p8T9X8hx28zSzcl8Zy0Nz33r6iasfXeKK5UjAP VAy4LM8w09zU50C/9q7/6ZURE31X/kL8TKv1x6wXNXYPAAAA//8DAFBLAwQUAAYACAAAACEAMy8F nkEAAAA5AAAAEAAAAGRycy9zaGFwZXhtbC54bWyysa/IzVEoSy0qzszPs1Uy1DNQUkjNS85PycxL t1UKDXHTtVBSKC5JzEtJzMnPS7VVqkwtVrK34+UCAAAA//8DAFBLAwQUAAYACAAAACEAfMUHM7kA AADZAAAADwAAAGRycy9kb3ducmV2LnhtbERPyQrCMBC9C/5DmLumFhUtRg8u4M31A4ZmbGqbSWni +vVGELzN460zWzxtLe7U+tKxgkE/AUGcO11yoeB82vQmIHxA1lg7JgUv8rCYdzszzLR78IHux1CI GMI+QwUmhCaT0ueGLPq+a4gjd3GtxRBhW0jd4iOG21qmSTKWFkuODQYbWhrKq+PNKpgkdldV03Tv 7fA9GJnlyq2bq1LdDohAz/BX/qxbHbenQ/h+Ei+Q8w8AAAD//wMAUEsBAi0AFAAGAAgAAAAhAPD3 irv9AAAA4gEAABMAAAAAAAAAAAAAAAAAAAAAAFtDb250ZW50X1R5cGVzXS54bWxQSwECLQAUAAYA CAAAACEAMd1fYdIAAACPAQAACwAAAAAAAAAAAAAAAAAuAQAAX3JlbHMvLnJlbHNQSwECLQAUAAYA CAAAACEAMy8FnkEAAAA5AAAAEAAAAAAAAAAAAAAAAAApAgAAZHJzL3NoYXBleG1sLnhtbFBLAQIt ABQABgAIAAAAIQB8xQczuQAAANkAAAAPAAAAAAAAAAAAAAAAAJgCAABkcnMvZG93bnJldi54bWxQ SwUGAAAAAAQABAD1AAAAfgMAAAAA " filled="f" stroked="f">
+                  <v:textbox style="mso-fit-shape-to-text:t">
+                    <w:txbxContent>
+                      <w:p>
+                        <w:pPr>
+                          <w:pStyle w:val="NormalWeb"/>
+                          <w:spacing w:before="0" w:beforeAutospacing="0" w:after="0" w:afterAutospacing="0"/>
+                        </w:pPr>
+                        <w:r>
+                          <w:rPr>
+                            <w:rFonts w:asciiTheme="minorHAnsi" w:hAnsi="Calibri" w:cstheme="minorBidi"/>
+                            <w:color w:val="000000" w:themeColor="text1"/>
+                            <w:kern w:val="24"/>
+                            <w:sz w:val="20"/>
+                            <w:szCs w:val="20"/>
+                          </w:rPr>
+                          <w:t>dcterms:identifier</w:t>
+                        </w:r>
+                      </w:p>
+                    </w:txbxContent>
+                  </v:textbox>
+                </v:shape>
+                <v:roundrect id="Rounded Rectangle 125" o:spid="_x0000_s1102" style="position:absolute;left:39767;top:8672;width:8017;height:3734;visibility:visible;mso-wrap-style:square;v-text-anchor:middle" arcsize="10923f" o:gfxdata="UEsDBBQABgAIAAAAIQDw94q7/QAAAOIBAAATAAAAW0NvbnRlbnRfVHlwZXNdLnhtbJSRzUrEMBDH 74LvEOYqbaoHEWm6B6tHFV0fYEimbdg2CZlYd9/edD8u4goeZ+b/8SOpV9tpFDNFtt4puC4rEOS0 N9b1Cj7WT8UdCE7oDI7ekYIdMayay4t6vQvEIrsdKxhSCvdSsh5oQi59IJcvnY8TpjzGXgbUG+xJ 3lTVrdTeJXKpSEsGNHVLHX6OSTxu8/pAEmlkEA8H4dKlAEMYrcaUSeXszI+W4thQZudew4MNfJUx QP7asFzOFxx9L/lpojUkXjGmZ5wyhjSRJQ8YKGvKv1MWzIkL33VWU9lGfl98J6hz4cZ/uUjzf7Pb bHuj+ZQu9z/UfAMAAP//AwBQSwMEFAAGAAgAAAAhADHdX2HSAAAAjwEAAAsAAABfcmVscy8ucmVs c6SQwWrDMAyG74O9g9G9cdpDGaNOb4VeSwe7CltJTGPLWCZt376mMFhGbzvqF/o+8e/2tzCpmbJ4 jgbWTQuKomXn42Dg63xYfYCSgtHhxJEM3Elg372/7U40YalHMvokqlKiGBhLSZ9aix0poDScKNZN zzlgqWMedEJ7wYH0pm23Ov9mQLdgqqMzkI9uA+p8T9X8hx28zSzcl8Zy0Nz33r6iasfXeKK5UjAP VAy4LM8w09zU50C/9q7/6ZURE31X/kL8TKv1x6wXNXYPAAAA//8DAFBLAwQUAAYACAAAACEAMy8F nkEAAAA5AAAAEAAAAGRycy9zaGFwZXhtbC54bWyysa/IzVEoSy0qzszPs1Uy1DNQUkjNS85PycxL t1UKDXHTtVBSKC5JzEtJzMnPS7VVqkwtVrK34+UCAAAA//8DAFBLAwQUAAYACAAAACEAW+2vfbkA AADZAAAADwAAAGRycy9kb3ducmV2LnhtbERPSwrCMBDdC94hzFY0tX7QYhQUBN1p9QBDM7bFZlKT +Lu9EQR383jfWaxephEPcr62rGA4SEAQF1bXXCo4n7b9GQgfkDU2lknBmzyslt3OAjNtn3ykRx5K EUPYZ6igCqHNpPRFRQb9wLbEkbtYZzBE6EqpHT5juGlkmiRTabDm2FBhS5uKimt+NwrccHcZ3Xjs 5ulhIq97c+zpfK1UtwMi0Cv8lT/rTsft6QS+n8QL5PIDAAD//wMAUEsBAi0AFAAGAAgAAAAhAPD3 irv9AAAA4gEAABMAAAAAAAAAAAAAAAAAAAAAAFtDb250ZW50X1R5cGVzXS54bWxQSwECLQAUAAYA CAAAACEAMd1fYdIAAACPAQAACwAAAAAAAAAAAAAAAAAuAQAAX3JlbHMvLnJlbHNQSwECLQAUAAYA CAAAACEAMy8FnkEAAAA5AAAAEAAAAAAAAAAAAAAAAAApAgAAZHJzL3NoYXBleG1sLnhtbFBLAQIt ABQABgAIAAAAIQBb7a99uQAAANkAAAAPAAAAAAAAAAAAAAAAAJgCAABkcnMvZG93bnJldi54bWxQ SwUGAAAAAAQABAD1AAAAfgMAAAAA " filled="f" strokecolor="#243f60 [1604]" strokeweight="2pt">
+                  <v:textbox>
+                    <w:txbxContent>
+                      <w:p>
+                        <w:pPr>
+                          <w:rPr>
+                            <w:rFonts w:eastAsia="Times New Roman"/>
+                          </w:rPr>
+                        </w:pPr>
+                      </w:p>
+                    </w:txbxContent>
+                  </v:textbox>
+                </v:roundrect>
+                <v:shape id="TextBox 58" o:spid="_x0000_s1103" type="#_x0000_t202" style="position:absolute;left:41583;top:9308;width:4407;height:2464;visibility:visible;mso-wrap-style:none;v-text-anchor:top" o:gfxdata="UEsDBBQABgAIAAAAIQDw94q7/QAAAOIBAAATAAAAW0NvbnRlbnRfVHlwZXNdLnhtbJSRzUrEMBDH 74LvEOYqbaoHEWm6B6tHFV0fYEimbdg2CZlYd9/edD8u4goeZ+b/8SOpV9tpFDNFtt4puC4rEOS0 N9b1Cj7WT8UdCE7oDI7ekYIdMayay4t6vQvEIrsdKxhSCvdSsh5oQi59IJcvnY8TpjzGXgbUG+xJ 3lTVrdTeJXKpSEsGNHVLHX6OSTxu8/pAEmlkEA8H4dKlAEMYrcaUSeXszI+W4thQZudew4MNfJUx QP7asFzOFxx9L/lpojUkXjGmZ5wyhjSRJQ8YKGvKv1MWzIkL33VWU9lGfl98J6hz4cZ/uUjzf7Pb bHuj+ZQu9z/UfAMAAP//AwBQSwMEFAAGAAgAAAAhADHdX2HSAAAAjwEAAAsAAABfcmVscy8ucmVs c6SQwWrDMAyG74O9g9G9cdpDGaNOb4VeSwe7CltJTGPLWCZt376mMFhGbzvqF/o+8e/2tzCpmbJ4 jgbWTQuKomXn42Dg63xYfYCSgtHhxJEM3Elg372/7U40YalHMvokqlKiGBhLSZ9aix0poDScKNZN zzlgqWMedEJ7wYH0pm23Ov9mQLdgqqMzkI9uA+p8T9X8hx28zSzcl8Zy0Nz33r6iasfXeKK5UjAP VAy4LM8w09zU50C/9q7/6ZURE31X/kL8TKv1x6wXNXYPAAAA//8DAFBLAwQUAAYACAAAACEAMy8F nkEAAAA5AAAAEAAAAGRycy9zaGFwZXhtbC54bWyysa/IzVEoSy0qzszPs1Uy1DNQUkjNS85PycxL t1UKDXHTtVBSKC5JzEtJzMnPS7VVqkwtVrK34+UCAAAA//8DAFBLAwQUAAYACAAAACEA41s837kA AADZAAAADwAAAGRycy9kb3ducmV2LnhtbERPyQrCMBC9C/5DmLumFhUtRg8u4M31A4ZmbGqbSWni +vVGELzN460zWzxtLe7U+tKxgkE/AUGcO11yoeB82vQmIHxA1lg7JgUv8rCYdzszzLR78IHux1CI GMI+QwUmhCaT0ueGLPq+a4gjd3GtxRBhW0jd4iOG21qmSTKWFkuODQYbWhrKq+PNKpgkdldV03Tv 7fA9GJnlyq2bq1LdDohAz/BX/qxbHbenY/h+Ei+Q8w8AAAD//wMAUEsBAi0AFAAGAAgAAAAhAPD3 irv9AAAA4gEAABMAAAAAAAAAAAAAAAAAAAAAAFtDb250ZW50X1R5cGVzXS54bWxQSwECLQAUAAYA CAAAACEAMd1fYdIAAACPAQAACwAAAAAAAAAAAAAAAAAuAQAAX3JlbHMvLnJlbHNQSwECLQAUAAYA CAAAACEAMy8FnkEAAAA5AAAAEAAAAAAAAAAAAAAAAAApAgAAZHJzL3NoYXBleG1sLnhtbFBLAQIt ABQABgAIAAAAIQDjWzzfuQAAANkAAAAPAAAAAAAAAAAAAAAAAJgCAABkcnMvZG93bnJldi54bWxQ SwUGAAAAAAQABAD1AAAAfgMAAAAA " filled="f" stroked="f">
+                  <v:textbox style="mso-fit-shape-to-text:t">
+                    <w:txbxContent>
+                      <w:p>
+                        <w:pPr>
+                          <w:pStyle w:val="NormalWeb"/>
+                          <w:spacing w:before="0" w:beforeAutospacing="0" w:after="0" w:afterAutospacing="0"/>
+                          <w:jc w:val="center"/>
+                        </w:pPr>
+                        <w:r>
+                          <w:rPr>
+                            <w:rFonts w:asciiTheme="minorHAnsi" w:hAnsi="Calibri" w:cstheme="minorBidi"/>
+                            <w:color w:val="000000" w:themeColor="text1"/>
+                            <w:kern w:val="24"/>
+                            <w:sz w:val="20"/>
+                            <w:szCs w:val="20"/>
+                          </w:rPr>
+                          <w:t>1.2.3</w:t>
+                        </w:r>
+                      </w:p>
+                    </w:txbxContent>
+                  </v:textbox>
+                </v:shape>
+                <v:roundrect id="Rounded Rectangle 127" o:spid="_x0000_s1104" style="position:absolute;left:40192;top:14650;width:8017;height:3734;visibility:visible;mso-wrap-style:square;v-text-anchor:middle" arcsize="10923f" o:gfxdata="UEsDBBQABgAIAAAAIQDw94q7/QAAAOIBAAATAAAAW0NvbnRlbnRfVHlwZXNdLnhtbJSRzUrEMBDH 74LvEOYqbaoHEWm6B6tHFV0fYEimbdg2CZlYd9/edD8u4goeZ+b/8SOpV9tpFDNFtt4puC4rEOS0 N9b1Cj7WT8UdCE7oDI7ekYIdMayay4t6vQvEIrsdKxhSCvdSsh5oQi59IJcvnY8TpjzGXgbUG+xJ 3lTVrdTeJXKpSEsGNHVLHX6OSTxu8/pAEmlkEA8H4dKlAEMYrcaUSeXszI+W4thQZudew4MNfJUx QP7asFzOFxx9L/lpojUkXjGmZ5wyhjSRJQ8YKGvKv1MWzIkL33VWU9lGfl98J6hz4cZ/uUjzf7Pb bHuj+ZQu9z/UfAMAAP//AwBQSwMEFAAGAAgAAAAhADHdX2HSAAAAjwEAAAsAAABfcmVscy8ucmVs c6SQwWrDMAyG74O9g9G9cdpDGaNOb4VeSwe7CltJTGPLWCZt376mMFhGbzvqF/o+8e/2tzCpmbJ4 jgbWTQuKomXn42Dg63xYfYCSgtHhxJEM3Elg372/7U40YalHMvokqlKiGBhLSZ9aix0poDScKNZN zzlgqWMedEJ7wYH0pm23Ov9mQLdgqqMzkI9uA+p8T9X8hx28zSzcl8Zy0Nz33r6iasfXeKK5UjAP VAy4LM8w09zU50C/9q7/6ZURE31X/kL8TKv1x6wXNXYPAAAA//8DAFBLAwQUAAYACAAAACEAMy8F nkEAAAA5AAAAEAAAAGRycy9zaGFwZXhtbC54bWyysa/IzVEoSy0qzszPs1Uy1DNQUkjNS85PycxL t1UKDXHTtVBSKC5JzEtJzMnPS7VVqkwtVrK34+UCAAAA//8DAFBLAwQUAAYACAAAACEAxHOUkbsA AADZAAAADwAAAGRycy9kb3ducmV2LnhtbERPyYoCMRC9C/5DqOugadu9MQoKgnPT1g8oOtULdio9 Sdz+fiII3urx1lptnqYVd3K+saxgNExAEBdWN1wpuJz3gwUIH5A1tpZJwYs8bNb93gozbR98onse KhFD2GeooA6hy6T0RU0G/dB2xJErrTMYInSV1A4fMdy0Mk2SmTTYcGyosaNdTcU1vxkFbnQox388 ccv0OJXXX3P60flWqX4PRKBn+Co/1oOO29M5vD+JF8j1PwAAAP//AwBQSwECLQAUAAYACAAAACEA 8PeKu/0AAADiAQAAEwAAAAAAAAAAAAAAAAAAAAAAW0NvbnRlbnRfVHlwZXNdLnhtbFBLAQItABQA BgAIAAAAIQAx3V9h0gAAAI8BAAALAAAAAAAAAAAAAAAAAC4BAABfcmVscy8ucmVsc1BLAQItABQA BgAIAAAAIQAzLwWeQQAAADkAAAAQAAAAAAAAAAAAAAAAACkCAABkcnMvc2hhcGV4bWwueG1sUEsB Ai0AFAAGAAgAAAAhAMRzlJG7AAAA2QAAAA8AAAAAAAAAAAAAAAAAmAIAAGRycy9kb3ducmV2Lnht bFBLBQYAAAAABAAEAPUAAACAAwAAAAA= " filled="f" strokecolor="#243f60 [1604]" strokeweight="2pt">
+                  <v:textbox>
+                    <w:txbxContent>
+                      <w:p>
+                        <w:pPr>
+                          <w:rPr>
+                            <w:rFonts w:eastAsia="Times New Roman"/>
+                          </w:rPr>
+                        </w:pPr>
+                      </w:p>
+                    </w:txbxContent>
+                  </v:textbox>
+                </v:roundrect>
+                <v:shape id="Curved Connector 128" o:spid="_x0000_s1105" type="#_x0000_t37" style="position:absolute;left:27595;top:3921;width:9787;height:15406;rotation:90;flip:x;visibility:visible;mso-wrap-style:square" o:connectortype="curved" o:gfxdata="UEsDBBQABgAIAAAAIQD+JeulAAEAAOoBAAATAAAAW0NvbnRlbnRfVHlwZXNdLnhtbJSRzU7EIBDH 7ya+A+FqWqoHY0zpHqwe1Zj1AQhMW2I7EAbr7ts73e5ejGviEeb/8RuoN7tpFDMk8gG1vC4rKQBt cB57Ld+3T8WdFJQNOjMGBC33QHLTXF7U230EEuxG0nLIOd4rRXaAyVAZIiBPupAmk/mYehWN/TA9 qJuqulU2YAbMRV4yZFO30JnPMYvHHV+vJAlGkuJhFS5dWpoYR29NZlI1o/vRUhwbSnYeNDT4SFeM IdWvDcvkfMHR98JPk7wD8WpSfjYTYyiXaNkAweaQWFf+nbSgTlSErvMWyjYRL7V6T3DnSlz4wgTz f/Nbtr3BfEpXh59qvgEAAP//AwBQSwMEFAAGAAgAAAAhAJYFM1jUAAAAlwEAAAsAAABfcmVscy8u cmVsc6SQPWsDMQyG90L/g9He8yVDKSW+bIWsIYWuxtZ9kLNkJHNN/n1MoaVXsnWUXvQ8L9rtL2k2 C4pOTA42TQsGKXCcaHDwfnp7egGjxVP0MxM6uKLCvnt82B1x9qUe6ThlNZVC6mAsJb9aq2HE5LXh jFSTniX5UkcZbPbh7Ae027Z9tvKbAd2KaQ7RgRziFszpmqv5DztNQVi5L03gZLnvp3CPaiN/0hGX SvEyYHEQRb+WgktTy4G979380xuYCENh+aiOlfwnqfbvBnb1zu4GAAD//wMAUEsDBBQABgAIAAAA IQAzLwWeQQAAADkAAAAUAAAAZHJzL2Nvbm5lY3RvcnhtbC54bWyysa/IzVEoSy0qzszPs1Uy1DNQ UkjNS85PycxLt1UKDXHTtVBSKC5JzEtJzMnPS7VVqkwtVrK34+UCAAAA//8DAFBLAwQUAAYACAAA ACEAFhGVWr4AAADZAAAADwAAAGRycy9kb3ducmV2LnhtbESPQW/CMAyF70j8h8h3SMaBoYqAGBoS EycY42w1pq3WOFWSQvn3+IDEzdZ7fu/zcj34Vt0opiawhY+pAUVcBtdwZeH8u5ssQKWM7LANTBYe lGC9Go+WWLhw5yPdTrlSEsKpQAt1zl2hdSpr8pimoSMW7RqixyxrrLSLeJdw3+qZMXPtsWFpqLGj bU3l/6n3Fv4u8fPr4n42fVrkbnswpv8eztaOR6AyDfntfJ3unbDPBFU+kQn06gkAAP//AwBQSwEC LQAUAAYACAAAACEA/iXrpQABAADqAQAAEwAAAAAAAAAAAAAAAAAAAAAAW0NvbnRlbnRfVHlwZXNd LnhtbFBLAQItABQABgAIAAAAIQCWBTNY1AAAAJcBAAALAAAAAAAAAAAAAAAAADEBAABfcmVscy8u cmVsc1BLAQItABQABgAIAAAAIQAzLwWeQQAAADkAAAAUAAAAAAAAAAAAAAAAAC4CAABkcnMvY29u bmVjdG9yeG1sLnhtbFBLAQItABQABgAIAAAAIQAWEZVavgAAANkAAAAPAAAAAAAAAAAAAAAAAKEC AABkcnMvZG93bnJldi54bWxQSwUGAAAAAAQABAD5AAAAjAMAAAAA " strokecolor="#4579b8 [3044]">
+                  <v:stroke endarrow="open"/>
+                </v:shape>
+                <v:shape id="TextBox 23" o:spid="_x0000_s1106" type="#_x0000_t202" style="position:absolute;left:30375;top:12406;width:12173;height:2463;visibility:visible;mso-wrap-style:none;v-text-anchor:top" o:gfxdata="UEsDBBQABgAIAAAAIQDw94q7/QAAAOIBAAATAAAAW0NvbnRlbnRfVHlwZXNdLnhtbJSRzUrEMBDH 74LvEOYqbaoHEWm6B6tHFV0fYEimbdg2CZlYd9/edD8u4goeZ+b/8SOpV9tpFDNFtt4puC4rEOS0 N9b1Cj7WT8UdCE7oDI7ekYIdMayay4t6vQvEIrsdKxhSCvdSsh5oQi59IJcvnY8TpjzGXgbUG+xJ 3lTVrdTeJXKpSEsGNHVLHX6OSTxu8/pAEmlkEA8H4dKlAEMYrcaUSeXszI+W4thQZudew4MNfJUx QP7asFzOFxx9L/lpojUkXjGmZ5wyhjSRJQ8YKGvKv1MWzIkL33VWU9lGfl98J6hz4cZ/uUjzf7Pb bHuj+ZQu9z/UfAMAAP//AwBQSwMEFAAGAAgAAAAhADHdX2HSAAAAjwEAAAsAAABfcmVscy8ucmVs c6SQwWrDMAyG74O9g9G9cdpDGaNOb4VeSwe7CltJTGPLWCZt376mMFhGbzvqF/o+8e/2tzCpmbJ4 jgbWTQuKomXn42Dg63xYfYCSgtHhxJEM3Elg372/7U40YalHMvokqlKiGBhLSZ9aix0poDScKNZN zzlgqWMedEJ7wYH0pm23Ov9mQLdgqqMzkI9uA+p8T9X8hx28zSzcl8Zy0Nz33r6iasfXeKK5UjAP VAy4LM8w09zU50C/9q7/6ZURE31X/kL8TKv1x6wXNXYPAAAA//8DAFBLAwQUAAYACAAAACEAMy8F nkEAAAA5AAAAEAAAAGRycy9zaGFwZXhtbC54bWyysa/IzVEoSy0qzszPs1Uy1DNQUkjNS85PycxL t1UKDXHTtVBSKC5JzEtJzMnPS7VVqkwtVrK34+UCAAAA//8DAFBLAwQUAAYACAAAACEAksSorbkA AADZAAAADwAAAGRycy9kb3ducmV2LnhtbERPyQrCMBC9C/5DmLumFhUtRg8u4M31A4ZmbGqbSWni +vVGELzN460zWzxtLe7U+tKxgkE/AUGcO11yoeB82vQmIHxA1lg7JgUv8rCYdzszzLR78IHux1CI GMI+QwUmhCaT0ueGLPq+a4gjd3GtxRBhW0jd4iOG21qmSTKWFkuODQYbWhrKq+PNKpgkdldV03Tv 7fA9GJnlyq2bq1LdDohAz/BX/qxbHbenU/h+Ei+Q8w8AAAD//wMAUEsBAi0AFAAGAAgAAAAhAPD3 irv9AAAA4gEAABMAAAAAAAAAAAAAAAAAAAAAAFtDb250ZW50X1R5cGVzXS54bWxQSwECLQAUAAYA CAAAACEAMd1fYdIAAACPAQAACwAAAAAAAAAAAAAAAAAuAQAAX3JlbHMvLnJlbHNQSwECLQAUAAYA CAAAACEAMy8FnkEAAAA5AAAAEAAAAAAAAAAAAAAAAAApAgAAZHJzL3NoYXBleG1sLnhtbFBLAQIt ABQABgAIAAAAIQCSxKituQAAANkAAAAPAAAAAAAAAAAAAAAAAJgCAABkcnMvZG93bnJldi54bWxQ SwUGAAAAAAQABAD1AAAAfgMAAAAA " filled="f" stroked="f">
+                  <v:textbox style="mso-fit-shape-to-text:t">
+                    <w:txbxContent>
+                      <w:p>
+                        <w:pPr>
+                          <w:pStyle w:val="NormalWeb"/>
+                          <w:spacing w:before="0" w:beforeAutospacing="0" w:after="0" w:afterAutospacing="0"/>
+                        </w:pPr>
+                        <w:r>
+                          <w:rPr>
+                            <w:rFonts w:asciiTheme="minorHAnsi" w:hAnsi="Calibri" w:cstheme="minorBidi"/>
+                            <w:color w:val="000000" w:themeColor="text1"/>
+                            <w:kern w:val="24"/>
+                            <w:sz w:val="20"/>
+                            <w:szCs w:val="20"/>
+                          </w:rPr>
+                          <w:t>dcterms:description</w:t>
+                        </w:r>
+                      </w:p>
+                    </w:txbxContent>
+                  </v:textbox>
+                </v:shape>
+                <v:shape id="TextBox 24" o:spid="_x0000_s1107" type="#_x0000_t202" style="position:absolute;left:40720;top:14517;width:6890;height:4013;visibility:visible;mso-wrap-style:none;v-text-anchor:top" o:gfxdata="UEsDBBQABgAIAAAAIQDw94q7/QAAAOIBAAATAAAAW0NvbnRlbnRfVHlwZXNdLnhtbJSRzUrEMBDH 74LvEOYqbaoHEWm6B6tHFV0fYEimbdg2CZlYd9/edD8u4goeZ+b/8SOpV9tpFDNFtt4puC4rEOS0 N9b1Cj7WT8UdCE7oDI7ekYIdMayay4t6vQvEIrsdKxhSCvdSsh5oQi59IJcvnY8TpjzGXgbUG+xJ 3lTVrdTeJXKpSEsGNHVLHX6OSTxu8/pAEmlkEA8H4dKlAEMYrcaUSeXszI+W4thQZudew4MNfJUx QP7asFzOFxx9L/lpojUkXjGmZ5wyhjSRJQ8YKGvKv1MWzIkL33VWU9lGfl98J6hz4cZ/uUjzf7Pb bHuj+ZQu9z/UfAMAAP//AwBQSwMEFAAGAAgAAAAhADHdX2HSAAAAjwEAAAsAAABfcmVscy8ucmVs c6SQwWrDMAyG74O9g9G9cdpDGaNOb4VeSwe7CltJTGPLWCZt376mMFhGbzvqF/o+8e/2tzCpmbJ4 jgbWTQuKomXn42Dg63xYfYCSgtHhxJEM3Elg372/7U40YalHMvokqlKiGBhLSZ9aix0poDScKNZN zzlgqWMedEJ7wYH0pm23Ov9mQLdgqqMzkI9uA+p8T9X8hx28zSzcl8Zy0Nz33r6iasfXeKK5UjAP VAy4LM8w09zU50C/9q7/6ZURE31X/kL8TKv1x6wXNXYPAAAA//8DAFBLAwQUAAYACAAAACEAMy8F nkEAAAA5AAAAEAAAAGRycy9zaGFwZXhtbC54bWyysa/IzVEoSy0qzszPs1Uy1DNQUkjNS85PycxL t1UKDXHTtVBSKC5JzEtJzMnPS7VVqkwtVrK34+UCAAAA//8DAFBLAwQUAAYACAAAACEAhieX7b4A AADZAAAADwAAAGRycy9kb3ducmV2LnhtbESPzY7CMAyE70i8Q+Q7pMCCoCJwAFbixs/yAFZjmtLG qZrwt0+/PiDtzdaMZz4v1y/fqAd1sQpsYDTMQBEXwVZcGrj8fA/moGJCttgEJgNvirBe9XtLzG14 8oke51QqCeGYowGXUptrHQtHHuMwtMSiXUPnMcnaldp2+JRw3+hxls20x4qlwWFLG0dFfb57A/PM H+p6MT5G//U7mrrNNuzamzH9HqhEr/Tv/JzurbBPhF0+kQn06g8AAP//AwBQSwECLQAUAAYACAAA ACEA8PeKu/0AAADiAQAAEwAAAAAAAAAAAAAAAAAAAAAAW0NvbnRlbnRfVHlwZXNdLnhtbFBLAQIt ABQABgAIAAAAIQAx3V9h0gAAAI8BAAALAAAAAAAAAAAAAAAAAC4BAABfcmVscy8ucmVsc1BLAQIt ABQABgAIAAAAIQAzLwWeQQAAADkAAAAQAAAAAAAAAAAAAAAAACkCAABkcnMvc2hhcGV4bWwueG1s UEsBAi0AFAAGAAgAAAAhAIYnl+2+AAAA2QAAAA8AAAAAAAAAAAAAAAAAmAIAAGRycy9kb3ducmV2 LnhtbFBLBQYAAAAABAAEAPUAAACDAwAAAAA= " filled="f" stroked="f">
+                  <v:textbox style="mso-fit-shape-to-text:t">
+                    <w:txbxContent>
+                      <w:p>
+                        <w:pPr>
+                          <w:pStyle w:val="NormalWeb"/>
+                          <w:spacing w:before="0" w:beforeAutospacing="0" w:after="0" w:afterAutospacing="0"/>
+                          <w:jc w:val="center"/>
+                        </w:pPr>
+                        <w:r>
+                          <w:rPr>
+                            <w:rFonts w:asciiTheme="minorHAnsi" w:hAnsi="Calibri" w:cstheme="minorBidi"/>
+                            <w:color w:val="000000" w:themeColor="text1"/>
+                            <w:kern w:val="24"/>
+                            <w:sz w:val="20"/>
+                            <w:szCs w:val="20"/>
+                          </w:rPr>
+                          <w:t xml:space="preserve">paras 3-5 </w:t>
+                        </w:r>
+                      </w:p>
+                      <w:p>
+                        <w:pPr>
+                          <w:pStyle w:val="NormalWeb"/>
+                          <w:spacing w:before="0" w:beforeAutospacing="0" w:after="0" w:afterAutospacing="0"/>
+                          <w:jc w:val="center"/>
+                        </w:pPr>
+                        <w:r>
+                          <w:rPr>
+                            <w:rFonts w:asciiTheme="minorHAnsi" w:hAnsi="Calibri" w:cstheme="minorBidi"/>
+                            <w:color w:val="000000" w:themeColor="text1"/>
+                            <w:kern w:val="24"/>
+                            <w:sz w:val="20"/>
+                            <w:szCs w:val="20"/>
+                          </w:rPr>
+                          <w:t>on page 4</w:t>
+                        </w:r>
+                      </w:p>
+                    </w:txbxContent>
+                  </v:textbox>
+                </v:shape>
+                <w10:anchorlock/>
+              </v:group>
+            </w:pict>
+          </mc:Fallback>
+        </mc:AlternateContent>
+      </w:r>
+    </w:p>
+    <w:p>
+      <w:pPr>
         <w:pStyle w:val="Caption"/>
         <w:jc w:val="center"/>
       </w:pPr>
       <w:r>
         <w:t xml:space="preserve">Figure </w:t>
       </w:r>
-      <w:fldSimple w:instr=" SEQ Figure \* ARABIC ">
-        <w:r>
-          <w:rPr>
-            <w:noProof/>
-          </w:rPr>
-          <w:t>3</w:t>
-        </w:r>
-      </w:fldSimple>
+      <w:r>
+        <w:fldChar w:fldCharType="begin"/>
+      </w:r>
+      <w:r>
+        <w:instrText xml:space="preserve"> SEQ Figure \* ARABIC </w:instrText>
+      </w:r>
+      <w:r>
+        <w:fldChar w:fldCharType="separate"/>
+      </w:r>
+      <w:r>
+        <w:rPr>
+          <w:noProof/>
+        </w:rPr>
+        <w:t>3</w:t>
+      </w:r>
+      <w:r>
+        <w:rPr>
+          <w:noProof/>
+        </w:rPr>
+        <w:fldChar w:fldCharType="end"/>
+      </w:r>
       <w:r>
         <w:t xml:space="preserve"> representing a fragment of a document</w:t>
-      </w:r>
-    </w:p>
-    <w:p/>
-    <w:p>
-      <w:pPr>
-        <w:pStyle w:val="Heading2"/>
-      </w:pPr>
-      <w:r>
-        <w:t>Impacts</w:t>
       </w:r>
     </w:p>
     <w:p>
-      <w:r>
-        <w:t>The class Impact is the superclass of the classes PredictedImpact and ActualImpact.    A predicated impact is a prediction of an impact that may occur in the future.  Its sister class is an actual impact.</w:t>
+      <w:pPr>
+        <w:pStyle w:val="Heading2"/>
+      </w:pPr>
+      <w:r>
+        <w:t>Impacts</w:t>
       </w:r>
     </w:p>
     <w:p>
       <w:r>
-        <w:t xml:space="preserve">This ontology provides vocabulary </w:t>
-      </w:r>
-      <w:r>
-        <w:t xml:space="preserve">for relating </w:t>
-      </w:r>
-      <w:r>
-        <w:t>impact</w:t>
-      </w:r>
-      <w:r>
-        <w:t>s, both predicted and actual,</w:t>
-      </w:r>
-      <w:r>
-        <w:t xml:space="preserve"> to communities affected by the impact and to the projects that are responsible for causing the impact.</w:t>
+        <w:t>The class Impact is the superclass of the classes PredictedImpact and ActualImpact.    A predicated impact is a prediction of an impact that may occur in the future.  Its sister class is an actual impact.</w:t>
       </w:r>
     </w:p>
     <w:p>
       <w:r>
-        <w:t xml:space="preserve">Impacts </w:t>
-      </w:r>
-      <w:r>
-        <w:t>may have a narrower/broader structure, i.e. one impact may be a specialization of another.  For example, increased delays on a particular roundabout may be a specialization of a more general impact of increased traffic congestion on a particular road.</w:t>
+        <w:t xml:space="preserve">This ontology provides vocabulary </w:t>
+      </w:r>
+      <w:r>
+        <w:t xml:space="preserve">for relating </w:t>
+      </w:r>
+      <w:r>
+        <w:t>impact</w:t>
+      </w:r>
+      <w:r>
+        <w:t>s, both predicted and actual,</w:t>
+      </w:r>
+      <w:r>
+        <w:t xml:space="preserve"> to communities affected by the impact and to the projects that are responsible for causing the impact.</w:t>
       </w:r>
     </w:p>
     <w:p>
       <w:r>
-        <w:t>The concept of impact provides a basis for potentially very rich desc</w:t>
-      </w:r>
-      <w:r>
-        <w:t>riptions of an impact.  This ontology does not provide a vocabulary for describing the nature of the impact in detail.  Instead it allows the lin</w:t>
-      </w:r>
-      <w:r>
-        <w:t>king of an impact to a document or document fragment</w:t>
-      </w:r>
-      <w:r>
-        <w:t xml:space="preserve"> that describes the impact.  The</w:t>
-      </w:r>
-      <w:r>
-        <w:t xml:space="preserve"> wdrs:describedby property </w:t>
-      </w:r>
-      <w:r>
-        <w:t>may be used to relate and impact to a description of that impact.</w:t>
+        <w:t xml:space="preserve">Impacts </w:t>
+      </w:r>
+      <w:r>
+        <w:t>may have a narrower/broader structure, i.e. one impact may be a specialization of another.  For example, increased delays on a particular roundabout may be a specialization of a more general impact of increased traffic congestion on a particular road.</w:t>
       </w:r>
     </w:p>
     <w:p>
       <w:r>
-        <w:t xml:space="preserve">Impacts may fall into categories of impact.  In principle, there may be many different categorization schemes for impacts.  This model </w:t>
-      </w:r>
-      <w:r>
-        <w:t>provides</w:t>
-      </w:r>
-      <w:r>
-        <w:t xml:space="preserve"> one categorization scheme</w:t>
-      </w:r>
-      <w:r>
-        <w:t>.</w:t>
+        <w:t>The concept of impact provides a basis for potentially very rich desc</w:t>
+      </w:r>
+      <w:r>
+        <w:t>riptions of an impact.  This ontology does not provide a vocabulary for describing the nature of the impact in detail.  Instead it allows the lin</w:t>
+      </w:r>
+      <w:r>
+        <w:t>king of an impact to a document or document fragment</w:t>
+      </w:r>
+      <w:r>
+        <w:t xml:space="preserve"> that describes the impact.  The</w:t>
+      </w:r>
+      <w:r>
+        <w:t xml:space="preserve"> wdrs:describedby property </w:t>
+      </w:r>
+      <w:r>
+        <w:t>may be used to relate and impact to a description of that impact.</w:t>
       </w:r>
     </w:p>
     <w:p>
-      <w:pPr>
-        <w:pStyle w:val="Heading2"/>
-      </w:pPr>
-      <w:r>
-        <w:t>Communities</w:t>
+      <w:r>
+        <w:t xml:space="preserve">Impacts may fall into categories of impact.  In principle, there may be many different categorization schemes for impacts.  This model </w:t>
+      </w:r>
+      <w:r>
+        <w:t>provides</w:t>
+      </w:r>
+      <w:r>
+        <w:t xml:space="preserve"> one categorization scheme</w:t>
+      </w:r>
+      <w:r>
+        <w:t>.</w:t>
       </w:r>
     </w:p>
     <w:p>
-      <w:r>
-        <w:t>A</w:t>
-      </w:r>
-      <w:r>
-        <w:t>n instance of the class Commu</w:t>
-      </w:r>
-      <w:r>
-        <w:t xml:space="preserve">nity is a collection of people or organizations.  </w:t>
-      </w:r>
-      <w:r>
-        <w:t>are described by an extensible collection of facets.  Two facets are defined in this ontology, a location facet that limits the community to people</w:t>
-      </w:r>
-      <w:r>
-        <w:t xml:space="preserve"> or organizations</w:t>
-      </w:r>
-      <w:r>
-        <w:t xml:space="preserve"> at a particular location and</w:t>
-      </w:r>
-      <w:r>
-        <w:t xml:space="preserve"> a</w:t>
-      </w:r>
-      <w:r>
-        <w:t xml:space="preserve"> </w:t>
-      </w:r>
-      <w:r>
-        <w:t>categorization</w:t>
-      </w:r>
-      <w:r>
-        <w:t xml:space="preserve"> </w:t>
-      </w:r>
-      <w:r>
-        <w:t xml:space="preserve">facet that </w:t>
-      </w:r>
-      <w:r>
-        <w:t>restricts</w:t>
-      </w:r>
-      <w:r>
-        <w:t xml:space="preserve"> </w:t>
-      </w:r>
-      <w:r>
-        <w:t>the community to people</w:t>
-      </w:r>
-      <w:r>
-        <w:t xml:space="preserve"> or organizations</w:t>
-      </w:r>
-      <w:r>
-        <w:t xml:space="preserve"> </w:t>
-      </w:r>
-      <w:r>
-        <w:t>in a particular category such as mothers and toddlers or commuters.</w:t>
+      <w:pPr>
+        <w:pStyle w:val="Heading2"/>
+      </w:pPr>
+      <w:r>
+        <w:t>Communities</w:t>
       </w:r>
     </w:p>
     <w:p>
       <w:r>
-        <w:t>Communities also have a broader/narrower structure.  The community of commuters from a particular village is part of the community of the village as a whole.</w:t>
-      </w:r>
-      <w:r>
-        <w:t xml:space="preserve">  The properties dcterms:partOf and dcterms:hasPart are used to represent this </w:t>
-      </w:r>
-      <w:r>
-        <w:t xml:space="preserve">containment </w:t>
-      </w:r>
-      <w:r>
-        <w:t>structure.</w:t>
+        <w:t>A</w:t>
+      </w:r>
+      <w:r>
+        <w:t>n instance of the class Commu</w:t>
+      </w:r>
+      <w:r>
+        <w:t xml:space="preserve">nity is a collection of people or organizations.  </w:t>
+      </w:r>
+      <w:r>
+        <w:t xml:space="preserve">Communities </w:t>
+      </w:r>
+      <w:r>
+        <w:t>are described by an extensible collection of facets.  Two facets are defined in this ontology, a location facet that limits the community to people</w:t>
+      </w:r>
+      <w:r>
+        <w:t xml:space="preserve"> or organizations</w:t>
+      </w:r>
+      <w:r>
+        <w:t xml:space="preserve"> at a particular location and</w:t>
+      </w:r>
+      <w:r>
+        <w:t xml:space="preserve"> a</w:t>
+      </w:r>
+      <w:r>
+        <w:t xml:space="preserve"> </w:t>
+      </w:r>
+      <w:r>
+        <w:t>categorization</w:t>
+      </w:r>
+      <w:r>
+        <w:t xml:space="preserve"> </w:t>
+      </w:r>
+      <w:r>
+        <w:t xml:space="preserve">facet that </w:t>
+      </w:r>
+      <w:r>
+        <w:t>restricts</w:t>
+      </w:r>
+      <w:r>
+        <w:t xml:space="preserve"> </w:t>
+      </w:r>
+      <w:r>
+        <w:t>the community to people</w:t>
+      </w:r>
+      <w:r>
+        <w:t xml:space="preserve"> or organizations</w:t>
+      </w:r>
+      <w:r>
+        <w:t xml:space="preserve"> </w:t>
+      </w:r>
+      <w:r>
+        <w:t>in a particular category such as mothers and toddlers or commuters.</w:t>
       </w:r>
     </w:p>
     <w:p>
-      <w:pPr>
-        <w:pStyle w:val="Heading2"/>
-      </w:pPr>
       <w:r>
         <w:lastRenderedPageBreak/>
-        <w:t>Locations</w:t>
+        <w:t>Communities also have a broader/narrower structure.  The community of commuters from a particular village is part of the community of the village as a whole.</w:t>
+      </w:r>
+      <w:r>
+        <w:t xml:space="preserve">  The properties dcterms:partOf and dcterms:hasPart are used to represent this </w:t>
+      </w:r>
+      <w:r>
+        <w:t xml:space="preserve">containment </w:t>
+      </w:r>
+      <w:r>
+        <w:t>structure.</w:t>
       </w:r>
     </w:p>
     <w:p>
-      <w:r>
-        <w:t>A location is a place.  Locations often have a name.  This ontology uses the DCTerms concept of location which is that of a spatial region or a named place.  A location has a single pair of latitude and longitude coordinates.  These may be used to select where to display the location on a map.  Typically these coordinates will be the centroid of the location, but this is not required.</w:t>
+      <w:pPr>
+        <w:pStyle w:val="Heading2"/>
+      </w:pPr>
+      <w:r>
+        <w:t>Locations</w:t>
       </w:r>
     </w:p>
     <w:p>
       <w:r>
-        <w:t>Locations will commonly be related to reference vocabularies such as those provided by mapping agencies or gazetters.  The owl:sameAs property and the GEO Sparql sfWithin property may be used for this purpose.</w:t>
+        <w:t>A location is a place.  Locations often have a name.  This ontology uses the DCTerms concept of location which is that of a spatial region or a named place.  A location has a single pair of latitude and longitude coordinates.  These may be used to select where to display the location on a map.  Typically these coordinates will be the centroid of the location, but this is not required.</w:t>
       </w:r>
     </w:p>
     <w:p>
-      <w:pPr>
-        <w:pStyle w:val="Heading2"/>
-      </w:pPr>
-      <w:r>
-        <w:t>Projects</w:t>
+      <w:r>
+        <w:t>Locations will commonly be related to reference vocabularies such as those provided by mapping agencies or gazetters.  The owl:sameAs property and the GEO Sparql sfWithin property may be used for this purpose.</w:t>
       </w:r>
     </w:p>
     <w:p>
-      <w:r>
-        <w:t>Projects are activities.  They are a very general concept with a wide variety of potential application and consequent opportunities for a rich vocabulary for describing them.  They appear i</w:t>
-      </w:r>
-      <w:r>
-        <w:t>n two roles in this ontology; f</w:t>
-      </w:r>
-      <w:r>
-        <w:t xml:space="preserve">irstly as </w:t>
-      </w:r>
-      <w:r>
-        <w:t xml:space="preserve">a </w:t>
-      </w:r>
-      <w:r>
-        <w:t>cause of impacts and secondly as activities to mitigate the effects of impacts.</w:t>
-      </w:r>
-      <w:r>
-        <w:t xml:space="preserve">  Projects intended to mitigate the effect of another project, may themselves have further impacts.</w:t>
+      <w:pPr>
+        <w:pStyle w:val="Heading2"/>
+      </w:pPr>
+      <w:r>
+        <w:t>Projects</w:t>
       </w:r>
     </w:p>
     <w:p>
       <w:r>
-        <w:t>A project can be a source of resources for other projects.  For example, a large construction project might resource a fund which in turns resources other projects and activities</w:t>
-      </w:r>
-      <w:r>
-        <w:t xml:space="preserve"> to mitigate the effects of the large construction project</w:t>
-      </w:r>
-      <w:r>
-        <w:t>.</w:t>
+        <w:t>Projects are activities.  They are a very general concept with a wide variety of potential application and consequent opportunities for a rich vocabulary for describing them.  They appear i</w:t>
+      </w:r>
+      <w:r>
+        <w:t>n two roles in this ontology; f</w:t>
+      </w:r>
+      <w:r>
+        <w:t xml:space="preserve">irstly as </w:t>
+      </w:r>
+      <w:r>
+        <w:t xml:space="preserve">a </w:t>
+      </w:r>
+      <w:r>
+        <w:t>cause of impacts and secondly as activities to mitigate the effects of impacts.</w:t>
+      </w:r>
+      <w:r>
+        <w:t xml:space="preserve">  Projects intended to mitigate the effect of another project, may themselves have further impacts.</w:t>
       </w:r>
     </w:p>
     <w:p>
       <w:r>
-        <w:t>Projects will typically have a goal or primary purpose to create, modify or destroy something.  The property project:operatesOn may be used to relate a project to one or more 'items' that the project is intended to create, destroy or modify.  An 'item', in principle can be any resource.  This ontology defines a vocabulary that allows the classification of items.</w:t>
+        <w:t xml:space="preserve">A project can be a source of resources for other projects.  For example, a large construction project might </w:t>
+      </w:r>
+      <w:r>
+        <w:t>resource other</w:t>
+      </w:r>
+      <w:r>
+        <w:t xml:space="preserve"> projects and activities</w:t>
+      </w:r>
+      <w:r>
+        <w:t xml:space="preserve"> to mitigate </w:t>
+      </w:r>
+      <w:r>
+        <w:t>its effects</w:t>
+      </w:r>
+      <w:bookmarkStart w:id="0" w:name="_GoBack"/>
+      <w:bookmarkEnd w:id="0"/>
+      <w:r>
+        <w:t>.</w:t>
       </w:r>
     </w:p>
     <w:p>
       <w:r>
-        <w:t>A project may be related to an impact it causes by the property impact:hasImpact and to an impact that it mitigates using by the property impact:mitigates.</w:t>
+        <w:t>Projects will typically have a goal or primary purpose to create, modify or destroy something.  The property project:operatesOn may be used to relate a project to one or more 'items' that the project is intended to create, destroy or modify.  An 'item', in principle can be any resource.  This ontology defines a vocabulary that allows the classification of items.</w:t>
       </w:r>
     </w:p>
     <w:p>
       <w:r>
-        <w:t xml:space="preserve">This vocabulary also defines some basic properties for representing the expected and actual start and end times of </w:t>
-      </w:r>
-      <w:r>
-        <w:t>projects</w:t>
-      </w:r>
-      <w:r>
-        <w:t>.</w:t>
+        <w:t>A project may be related to an impact it causes by the property impact:hasImpact and to an impact that it mitigates using by the property impact:mitigates.</w:t>
       </w:r>
     </w:p>
     <w:p>
-      <w:pPr>
-        <w:pStyle w:val="Heading2"/>
-      </w:pPr>
-      <w:r>
-        <w:t>Project Proposals</w:t>
+      <w:r>
+        <w:t xml:space="preserve">This vocabulary also defines some basic properties for representing the expected and actual start and end times of </w:t>
+      </w:r>
+      <w:r>
+        <w:t>projects</w:t>
+      </w:r>
+      <w:r>
+        <w:t>.</w:t>
       </w:r>
     </w:p>
     <w:p>
-      <w:r>
-        <w:t xml:space="preserve">A proposal is the action of </w:t>
-      </w:r>
-      <w:r>
-        <w:t>making or submitting a proposal.</w:t>
-      </w:r>
-      <w:r>
-        <w:t xml:space="preserve">  A proposal may</w:t>
-      </w:r>
-      <w:r>
-        <w:t xml:space="preserve"> be related to</w:t>
-      </w:r>
-      <w:r>
-        <w:t xml:space="preserve"> one or more documents or a document set</w:t>
-      </w:r>
-      <w:r>
-        <w:t xml:space="preserve"> that describes what is proposed by the property wdsr:describedBy</w:t>
-      </w:r>
-      <w:r>
-        <w:t xml:space="preserve">.  </w:t>
-      </w:r>
-      <w:r>
-        <w:t>A</w:t>
-      </w:r>
-      <w:r>
-        <w:t xml:space="preserve"> proposal may</w:t>
-      </w:r>
-      <w:r>
-        <w:t xml:space="preserve"> be related to a source of resources from which resources are sought by the project:requestsResourcesFrom property.  A proposal may be related to impacts that it proposes to mitigate by the impact:mitigates property.  </w:t>
-      </w:r>
-      <w:r>
-        <w:t>A proposal may also be related to communities relevant to the proposal by one or more community:community properties</w:t>
-      </w:r>
-      <w:bookmarkStart w:id="0" w:name="_GoBack"/>
-      <w:bookmarkEnd w:id="0"/>
-      <w:r>
-        <w:t>.</w:t>
+      <w:pPr>
+        <w:pStyle w:val="Heading2"/>
+      </w:pPr>
+      <w:r>
+        <w:t>Project Proposals</w:t>
       </w:r>
     </w:p>
     <w:p>
       <w:r>
-        <w:t>The status of a proposal may be described using the project:proposalStatus property and the project:p</w:t>
-      </w:r>
-      <w:r>
-        <w:t>roposal-status controlled vocab</w:t>
-      </w:r>
-      <w:r>
-        <w:t>ulary.</w:t>
+        <w:t xml:space="preserve">A proposal is the action of </w:t>
+      </w:r>
+      <w:r>
+        <w:t>making or submitting a proposal.</w:t>
+      </w:r>
+      <w:r>
+        <w:t xml:space="preserve">  A proposal may</w:t>
+      </w:r>
+      <w:r>
+        <w:t xml:space="preserve"> be related to</w:t>
+      </w:r>
+      <w:r>
+        <w:t xml:space="preserve"> one or more documents or a document set</w:t>
+      </w:r>
+      <w:r>
+        <w:t xml:space="preserve"> that describes what is proposed by the property wdsr:describedBy</w:t>
+      </w:r>
+      <w:r>
+        <w:t xml:space="preserve">.  </w:t>
+      </w:r>
+      <w:r>
+        <w:t>A</w:t>
+      </w:r>
+      <w:r>
+        <w:t xml:space="preserve"> proposal may</w:t>
+      </w:r>
+      <w:r>
+        <w:t xml:space="preserve"> be related to a source of resources from which resources are sought by the project:requestsResourcesFrom property.  A proposal may be related to impacts that it proposes to mitigate by the impact:mitigates property.  </w:t>
+      </w:r>
+      <w:r>
+        <w:t>A proposal may also be related to communities relevant to the proposal by one or more community:community properties.</w:t>
       </w:r>
     </w:p>
     <w:p>
       <w:r>
-        <w:t>A proposal is related to the agent or agents to whom the proposal is made by the project:proposedTo property and to the agent or agents making the proposal by the project:proposedBy property.</w:t>
+        <w:t>The status of a proposal may be described using the project:proposalStatus property and the project:p</w:t>
+      </w:r>
+      <w:r>
+        <w:t>roposal-status controlled vocab</w:t>
+      </w:r>
+      <w:r>
+        <w:t>ulary.</w:t>
       </w:r>
     </w:p>
     <w:p>
       <w:r>
-        <w:t>.</w:t>
+        <w:lastRenderedPageBreak/>
+        <w:t>A proposal is related to the agent or agents to whom the proposal is made by the project:proposedTo property and to the agent or agents making the proposal by the project:proposedBy property.</w:t>
       </w:r>
     </w:p>
     <w:p>
+      <w:r>
+        <w:t>.</w:t>
+      </w:r>
+    </w:p>
+    <w:p>
       <w:pPr>
         <w:pStyle w:val="Heading2"/>
       </w:pPr>
       <w:r>
-        <w:lastRenderedPageBreak/>
         <w:t>Agents</w:t>
       </w:r>
     </w:p>
@@ -4308,7 +5381,7 @@
                     </pic:cNvPicPr>
                   </pic:nvPicPr>
                   <pic:blipFill>
-                    <a:blip r:embed="rId15">
+                    <a:blip r:embed="rId14">
                       <a:extLst>
                         <a:ext uri="{28A0092B-C50C-407E-A947-70E740481C1C}">
                           <a14:useLocalDpi xmlns:a14="http://schemas.microsoft.com/office/drawing/2010/main" val="0"/>
@@ -4345,14 +5418,27 @@
       <w:r>
         <w:t xml:space="preserve">Figure </w:t>
       </w:r>
-      <w:fldSimple w:instr=" SEQ Figure \* ARABIC ">
-        <w:r>
-          <w:rPr>
-            <w:noProof/>
-          </w:rPr>
-          <w:t>4</w:t>
-        </w:r>
-      </w:fldSimple>
+      <w:r>
+        <w:fldChar w:fldCharType="begin"/>
+      </w:r>
+      <w:r>
+        <w:instrText xml:space="preserve"> SEQ Figure \* ARABIC </w:instrText>
+      </w:r>
+      <w:r>
+        <w:fldChar w:fldCharType="separate"/>
+      </w:r>
+      <w:r>
+        <w:rPr>
+          <w:noProof/>
+        </w:rPr>
+        <w:t>4</w:t>
+      </w:r>
+      <w:r>
+        <w:rPr>
+          <w:noProof/>
+        </w:rPr>
+        <w:fldChar w:fldCharType="end"/>
+      </w:r>
       <w:r>
         <w:t xml:space="preserve"> versioning a resource</w:t>
       </w:r>
@@ -4360,8 +5446,8 @@
     <w:p/>
     <w:p/>
     <w:sectPr>
-      <w:headerReference w:type="default" r:id="rId16"/>
-      <w:footerReference w:type="default" r:id="rId17"/>
+      <w:headerReference w:type="default" r:id="rId15"/>
+      <w:footerReference w:type="default" r:id="rId16"/>
       <w:type w:val="oddPage"/>
       <w:pgSz w:w="11906" w:h="16838" w:code="9"/>
       <w:pgMar w:top="1440" w:right="1440" w:bottom="1440" w:left="1440" w:header="709" w:footer="709" w:gutter="0"/>
@@ -11449,7 +12535,7 @@
 </file>
 
 <file path=customXml/itemProps1.xml><?xml version="1.0" encoding="utf-8"?>
-<ds:datastoreItem xmlns:ds="http://schemas.openxmlformats.org/officeDocument/2006/customXml" ds:itemID="{B7753DB6-0DBE-4B10-B09B-84F226A70AAA}">
+<ds:datastoreItem xmlns:ds="http://schemas.openxmlformats.org/officeDocument/2006/customXml" ds:itemID="{3F6C54E4-7A55-430B-BA90-75567EF34957}">
   <ds:schemaRefs>
     <ds:schemaRef ds:uri="http://schemas.openxmlformats.org/officeDocument/2006/bibliography"/>
   </ds:schemaRefs>

</xml_diff>

<commit_message>
Added section for references to overview document.
</commit_message>
<xml_diff>
--- a/doc/overview.docx
+++ b/doc/overview.docx
@@ -238,8 +238,13 @@
                                 </w:tcPr>
                                 <w:p>
                                   <w:r>
-                                    <w:t>Paul Shabajee</w:t>
+                                    <w:t xml:space="preserve">Paul </w:t>
                                   </w:r>
+                                  <w:proofErr w:type="spellStart"/>
+                                  <w:r>
+                                    <w:t>Shabajee</w:t>
+                                  </w:r>
+                                  <w:proofErr w:type="spellEnd"/>
                                 </w:p>
                               </w:tc>
                               <w:tc>
@@ -357,8 +362,13 @@
                           </w:tcPr>
                           <w:p>
                             <w:r>
-                              <w:t>Paul Shabajee</w:t>
+                              <w:t xml:space="preserve">Paul </w:t>
                             </w:r>
+                            <w:proofErr w:type="spellStart"/>
+                            <w:r>
+                              <w:t>Shabajee</w:t>
+                            </w:r>
+                            <w:proofErr w:type="spellEnd"/>
                           </w:p>
                         </w:tc>
                         <w:tc>
@@ -520,7 +530,7 @@
                                 <w:rPr>
                                   <w:noProof/>
                                 </w:rPr>
-                                <w:t>72</w:t>
+                                <w:t>75</w:t>
                               </w:r>
                             </w:fldSimple>
                             <w:r>
@@ -542,7 +552,7 @@
                               <w:rPr>
                                 <w:noProof/>
                               </w:rPr>
-                              <w:t>07 January 2015</w:t>
+                              <w:t>18 January 2015</w:t>
                             </w:r>
                             <w:r>
                               <w:fldChar w:fldCharType="end"/>
@@ -634,7 +644,7 @@
                           <w:rPr>
                             <w:noProof/>
                           </w:rPr>
-                          <w:t>72</w:t>
+                          <w:t>75</w:t>
                         </w:r>
                       </w:fldSimple>
                       <w:r>
@@ -656,7 +666,7 @@
                         <w:rPr>
                           <w:noProof/>
                         </w:rPr>
-                        <w:t>07 January 2015</w:t>
+                        <w:t>18 January 2015</w:t>
                       </w:r>
                       <w:r>
                         <w:fldChar w:fldCharType="end"/>
@@ -740,12 +750,14 @@
         <w:t xml:space="preserve"> to quickly grasp the conceptual model underlying the data.  This document is not reference documentation.  Readers requiring reference documentation should consider the automatically generated </w:t>
       </w:r>
       <w:hyperlink r:id="rId12" w:history="1">
+        <w:proofErr w:type="spellStart"/>
         <w:r>
           <w:rPr>
             <w:rStyle w:val="Hyperlink"/>
           </w:rPr>
           <w:t>owldoc</w:t>
         </w:r>
+        <w:proofErr w:type="spellEnd"/>
       </w:hyperlink>
       <w:r>
         <w:t>.</w:t>
@@ -753,7 +765,15 @@
     </w:p>
     <w:p>
       <w:r>
-        <w:t>Requirements for an ontology are often described by defining questions that data using the ontology should be able to answer.  These questions are often referred to as competency questions.  Key competenc</w:t>
+        <w:t xml:space="preserve">Requirements for </w:t>
+      </w:r>
+      <w:proofErr w:type="gramStart"/>
+      <w:r>
+        <w:t>an ontology</w:t>
+      </w:r>
+      <w:proofErr w:type="gramEnd"/>
+      <w:r>
+        <w:t xml:space="preserve"> are often described by defining questions that data using the ontology should be able to answer.  These questions are often referred to as competency questions.  Key competenc</w:t>
       </w:r>
       <w:r>
         <w:t xml:space="preserve">y questions </w:t>
@@ -1118,6 +1138,8 @@
                                 <w:pStyle w:val="NormalWeb"/>
                                 <w:spacing w:before="0" w:beforeAutospacing="0" w:after="0" w:afterAutospacing="0"/>
                               </w:pPr>
+                              <w:proofErr w:type="spellStart"/>
+                              <w:proofErr w:type="gramStart"/>
                               <w:r>
                                 <w:rPr>
                                   <w:rFonts w:asciiTheme="minorHAnsi" w:hAnsi="Calibri" w:cstheme="minorBidi"/>
@@ -1128,6 +1150,8 @@
                                 </w:rPr>
                                 <w:t>impactOf</w:t>
                               </w:r>
+                              <w:proofErr w:type="spellEnd"/>
+                              <w:proofErr w:type="gramEnd"/>
                             </w:p>
                           </w:txbxContent>
                         </wps:txbx>
@@ -1282,6 +1306,8 @@
                                 <w:pStyle w:val="NormalWeb"/>
                                 <w:spacing w:before="0" w:beforeAutospacing="0" w:after="0" w:afterAutospacing="0"/>
                               </w:pPr>
+                              <w:proofErr w:type="spellStart"/>
+                              <w:proofErr w:type="gramStart"/>
                               <w:r>
                                 <w:rPr>
                                   <w:rFonts w:asciiTheme="minorHAnsi" w:hAnsi="Calibri" w:cstheme="minorBidi"/>
@@ -1292,6 +1318,8 @@
                                 </w:rPr>
                                 <w:t>impactsOn</w:t>
                               </w:r>
+                              <w:proofErr w:type="spellEnd"/>
+                              <w:proofErr w:type="gramEnd"/>
                             </w:p>
                           </w:txbxContent>
                         </wps:txbx>
@@ -1444,6 +1472,7 @@
                                 <w:pStyle w:val="NormalWeb"/>
                                 <w:spacing w:before="0" w:beforeAutospacing="0" w:after="0" w:afterAutospacing="0"/>
                               </w:pPr>
+                              <w:proofErr w:type="gramStart"/>
                               <w:r>
                                 <w:rPr>
                                   <w:rFonts w:asciiTheme="minorHAnsi" w:hAnsi="Calibri" w:cstheme="minorBidi"/>
@@ -1454,6 +1483,7 @@
                                 </w:rPr>
                                 <w:t>mitigates</w:t>
                               </w:r>
+                              <w:proofErr w:type="gramEnd"/>
                             </w:p>
                           </w:txbxContent>
                         </wps:txbx>
@@ -1609,6 +1639,7 @@
                                 <w:pStyle w:val="NormalWeb"/>
                                 <w:spacing w:before="0" w:beforeAutospacing="0" w:after="0" w:afterAutospacing="0"/>
                               </w:pPr>
+                              <w:proofErr w:type="gramStart"/>
                               <w:r>
                                 <w:rPr>
                                   <w:rFonts w:asciiTheme="minorHAnsi" w:hAnsi="Calibri" w:cstheme="minorBidi"/>
@@ -1619,6 +1650,7 @@
                                 </w:rPr>
                                 <w:t>proposal</w:t>
                               </w:r>
+                              <w:proofErr w:type="gramEnd"/>
                             </w:p>
                           </w:txbxContent>
                         </wps:txbx>
@@ -1774,6 +1806,8 @@
                                 <w:pStyle w:val="NormalWeb"/>
                                 <w:spacing w:before="0" w:beforeAutospacing="0" w:after="0" w:afterAutospacing="0"/>
                               </w:pPr>
+                              <w:proofErr w:type="spellStart"/>
+                              <w:proofErr w:type="gramStart"/>
                               <w:r>
                                 <w:rPr>
                                   <w:rFonts w:asciiTheme="minorHAnsi" w:hAnsi="Calibri" w:cstheme="minorBidi"/>
@@ -1784,6 +1818,8 @@
                                 </w:rPr>
                                 <w:t>predictedBy</w:t>
                               </w:r>
+                              <w:proofErr w:type="spellEnd"/>
+                              <w:proofErr w:type="gramEnd"/>
                             </w:p>
                           </w:txbxContent>
                         </wps:txbx>
@@ -1956,6 +1992,7 @@
                                 <w:pStyle w:val="NormalWeb"/>
                                 <w:spacing w:before="0" w:beforeAutospacing="0" w:after="0" w:afterAutospacing="0"/>
                               </w:pPr>
+                              <w:proofErr w:type="gramStart"/>
                               <w:r>
                                 <w:rPr>
                                   <w:rFonts w:asciiTheme="minorHAnsi" w:hAnsi="Calibri" w:cstheme="minorBidi"/>
@@ -1966,6 +2003,7 @@
                                 </w:rPr>
                                 <w:t>resources</w:t>
                               </w:r>
+                              <w:proofErr w:type="gramEnd"/>
                             </w:p>
                           </w:txbxContent>
                         </wps:txbx>
@@ -2029,6 +2067,7 @@
                                 <w:pStyle w:val="NormalWeb"/>
                                 <w:spacing w:before="0" w:beforeAutospacing="0" w:after="0" w:afterAutospacing="0"/>
                               </w:pPr>
+                              <w:proofErr w:type="gramStart"/>
                               <w:r>
                                 <w:rPr>
                                   <w:rFonts w:asciiTheme="minorHAnsi" w:hAnsi="Calibri" w:cstheme="minorBidi"/>
@@ -2039,6 +2078,7 @@
                                 </w:rPr>
                                 <w:t>resources</w:t>
                               </w:r>
+                              <w:proofErr w:type="gramEnd"/>
                             </w:p>
                           </w:txbxContent>
                         </wps:txbx>
@@ -2102,6 +2142,7 @@
                                 <w:pStyle w:val="NormalWeb"/>
                                 <w:spacing w:before="0" w:beforeAutospacing="0" w:after="0" w:afterAutospacing="0"/>
                               </w:pPr>
+                              <w:proofErr w:type="gramStart"/>
                               <w:r>
                                 <w:rPr>
                                   <w:rFonts w:asciiTheme="minorHAnsi" w:hAnsi="Calibri" w:cstheme="minorBidi"/>
@@ -2112,6 +2153,7 @@
                                 </w:rPr>
                                 <w:t>mitigates</w:t>
                               </w:r>
+                              <w:proofErr w:type="gramEnd"/>
                             </w:p>
                           </w:txbxContent>
                         </wps:txbx>
@@ -2267,6 +2309,8 @@
                                 <w:pStyle w:val="NormalWeb"/>
                                 <w:spacing w:before="0" w:beforeAutospacing="0" w:after="0" w:afterAutospacing="0"/>
                               </w:pPr>
+                              <w:proofErr w:type="spellStart"/>
+                              <w:proofErr w:type="gramStart"/>
                               <w:r>
                                 <w:rPr>
                                   <w:rFonts w:asciiTheme="minorHAnsi" w:hAnsi="Calibri" w:cstheme="minorBidi"/>
@@ -2277,6 +2321,8 @@
                                 </w:rPr>
                                 <w:t>describedBy</w:t>
                               </w:r>
+                              <w:proofErr w:type="spellEnd"/>
+                              <w:proofErr w:type="gramEnd"/>
                             </w:p>
                           </w:txbxContent>
                         </wps:txbx>
@@ -2432,6 +2478,8 @@
                                 <w:pStyle w:val="NormalWeb"/>
                                 <w:spacing w:before="0" w:beforeAutospacing="0" w:after="0" w:afterAutospacing="0"/>
                               </w:pPr>
+                              <w:proofErr w:type="spellStart"/>
+                              <w:proofErr w:type="gramStart"/>
                               <w:r>
                                 <w:rPr>
                                   <w:rFonts w:asciiTheme="minorHAnsi" w:hAnsi="Calibri" w:cstheme="minorBidi"/>
@@ -2442,6 +2490,8 @@
                                 </w:rPr>
                                 <w:t>operatesOn</w:t>
                               </w:r>
+                              <w:proofErr w:type="spellEnd"/>
+                              <w:proofErr w:type="gramEnd"/>
                             </w:p>
                           </w:txbxContent>
                         </wps:txbx>
@@ -2596,6 +2646,7 @@
                                 <w:pStyle w:val="NormalWeb"/>
                                 <w:spacing w:before="0" w:beforeAutospacing="0" w:after="0" w:afterAutospacing="0"/>
                               </w:pPr>
+                              <w:proofErr w:type="gramStart"/>
                               <w:r>
                                 <w:rPr>
                                   <w:rFonts w:asciiTheme="minorHAnsi" w:hAnsi="Calibri" w:cstheme="minorBidi"/>
@@ -2606,6 +2657,7 @@
                                 </w:rPr>
                                 <w:t>location</w:t>
                               </w:r>
+                              <w:proofErr w:type="gramEnd"/>
                             </w:p>
                           </w:txbxContent>
                         </wps:txbx>
@@ -2669,6 +2721,7 @@
                                 <w:pStyle w:val="NormalWeb"/>
                                 <w:spacing w:before="0" w:beforeAutospacing="0" w:after="0" w:afterAutospacing="0"/>
                               </w:pPr>
+                              <w:proofErr w:type="gramStart"/>
                               <w:r>
                                 <w:rPr>
                                   <w:rFonts w:asciiTheme="minorHAnsi" w:hAnsi="Calibri" w:cstheme="minorBidi"/>
@@ -2679,6 +2732,7 @@
                                 </w:rPr>
                                 <w:t>community</w:t>
                               </w:r>
+                              <w:proofErr w:type="gramEnd"/>
                             </w:p>
                           </w:txbxContent>
                         </wps:txbx>
@@ -3769,12 +3823,62 @@
     </w:p>
     <w:p>
       <w:r>
-        <w:t>Resources may have a name, indicated by the property rdfs:label and a description indicated by the property dcterms:description.</w:t>
+        <w:t xml:space="preserve">Resources may have a name, indicated by the property </w:t>
+      </w:r>
+      <w:proofErr w:type="spellStart"/>
+      <w:r>
+        <w:t>rdfs</w:t>
+      </w:r>
+      <w:proofErr w:type="gramStart"/>
+      <w:r>
+        <w:t>:label</w:t>
+      </w:r>
+      <w:proofErr w:type="spellEnd"/>
+      <w:proofErr w:type="gramEnd"/>
+      <w:r>
+        <w:t xml:space="preserve"> and a description indicated by the property </w:t>
+      </w:r>
+      <w:proofErr w:type="spellStart"/>
+      <w:r>
+        <w:t>dcterms:description</w:t>
+      </w:r>
+      <w:proofErr w:type="spellEnd"/>
+      <w:r>
+        <w:t>.</w:t>
       </w:r>
     </w:p>
     <w:p>
       <w:r>
-        <w:t xml:space="preserve">The property wdrs:describedby may be used to relate a resource to another such as a document, set of documents or a fragment of a document that describes it. </w:t>
+        <w:t xml:space="preserve">The property </w:t>
+      </w:r>
+      <w:proofErr w:type="spellStart"/>
+      <w:r>
+        <w:t>wdrs</w:t>
+      </w:r>
+      <w:proofErr w:type="gramStart"/>
+      <w:r>
+        <w:t>:describedby</w:t>
+      </w:r>
+      <w:proofErr w:type="spellEnd"/>
+      <w:proofErr w:type="gramEnd"/>
+      <w:r>
+        <w:t xml:space="preserve"> may be used to relate a resource to another such as a document, set of documents or a fragment of a document that describes it. </w:t>
+      </w:r>
+      <w:r>
+        <w:t xml:space="preserve">The property </w:t>
+      </w:r>
+      <w:proofErr w:type="spellStart"/>
+      <w:r>
+        <w:t>rdfs</w:t>
+      </w:r>
+      <w:proofErr w:type="gramStart"/>
+      <w:r>
+        <w:t>:seeAlso</w:t>
+      </w:r>
+      <w:proofErr w:type="spellEnd"/>
+      <w:proofErr w:type="gramEnd"/>
+      <w:r>
+        <w:t xml:space="preserve"> is used to relate resources to related resources.</w:t>
       </w:r>
     </w:p>
     <w:p>
@@ -3784,13 +3888,52 @@
       </w:pPr>
       <w:r>
         <w:lastRenderedPageBreak/>
-        <w:t xml:space="preserve">A fragment of a document may be represented using Dublin Core terms.   The fragment is a resource which may be related to the document of which it is a part using the property dcterms:part of.  The property dcterms:identifier </w:t>
+        <w:t xml:space="preserve">A fragment of a document may be represented using Dublin Core terms.   The fragment is a resource which may be related to the document of which it is a part using the property </w:t>
+      </w:r>
+      <w:proofErr w:type="spellStart"/>
+      <w:r>
+        <w:t>dcterms</w:t>
+      </w:r>
+      <w:proofErr w:type="gramStart"/>
+      <w:r>
+        <w:t>:part</w:t>
+      </w:r>
+      <w:proofErr w:type="spellEnd"/>
+      <w:proofErr w:type="gramEnd"/>
+      <w:r>
+        <w:t xml:space="preserve"> of.  The property </w:t>
+      </w:r>
+      <w:proofErr w:type="spellStart"/>
+      <w:r>
+        <w:t>dcterms</w:t>
+      </w:r>
+      <w:proofErr w:type="gramStart"/>
+      <w:r>
+        <w:t>:identifier</w:t>
+      </w:r>
+      <w:proofErr w:type="spellEnd"/>
+      <w:proofErr w:type="gramEnd"/>
+      <w:r>
+        <w:t xml:space="preserve"> </w:t>
       </w:r>
       <w:r>
         <w:t xml:space="preserve"> may be used </w:t>
       </w:r>
       <w:r>
-        <w:t xml:space="preserve">to specify the an identifier such as a section or paragraph number.  If no such identifier is available the property dcterms:description may be used  to describe the fragment. </w:t>
+        <w:t xml:space="preserve">to specify the an identifier such as a section or paragraph number.  If no such identifier is available the property </w:t>
+      </w:r>
+      <w:proofErr w:type="spellStart"/>
+      <w:r>
+        <w:t>dcterms</w:t>
+      </w:r>
+      <w:proofErr w:type="gramStart"/>
+      <w:r>
+        <w:t>:description</w:t>
+      </w:r>
+      <w:proofErr w:type="spellEnd"/>
+      <w:proofErr w:type="gramEnd"/>
+      <w:r>
+        <w:t xml:space="preserve"> may be used  to describe the fragment. </w:t>
       </w:r>
       <w:r>
         <w:t xml:space="preserve">  This structure is represented in the following diagram:</w:t>
@@ -4216,6 +4359,8 @@
                                 <w:pStyle w:val="NormalWeb"/>
                                 <w:spacing w:before="0" w:beforeAutospacing="0" w:after="0" w:afterAutospacing="0"/>
                               </w:pPr>
+                              <w:proofErr w:type="spellStart"/>
+                              <w:proofErr w:type="gramStart"/>
                               <w:r>
                                 <w:rPr>
                                   <w:rFonts w:asciiTheme="minorHAnsi" w:hAnsi="Calibri" w:cstheme="minorBidi"/>
@@ -4224,8 +4369,20 @@
                                   <w:sz w:val="20"/>
                                   <w:szCs w:val="20"/>
                                 </w:rPr>
-                                <w:t>wdrs:describedby</w:t>
+                                <w:t>wdrs:</w:t>
                               </w:r>
+                              <w:proofErr w:type="gramEnd"/>
+                              <w:r>
+                                <w:rPr>
+                                  <w:rFonts w:asciiTheme="minorHAnsi" w:hAnsi="Calibri" w:cstheme="minorBidi"/>
+                                  <w:color w:val="000000" w:themeColor="text1"/>
+                                  <w:kern w:val="24"/>
+                                  <w:sz w:val="20"/>
+                                  <w:szCs w:val="20"/>
+                                </w:rPr>
+                                <w:t>describedby</w:t>
+                              </w:r>
+                              <w:proofErr w:type="spellEnd"/>
                             </w:p>
                           </w:txbxContent>
                         </wps:txbx>
@@ -4253,6 +4410,8 @@
                                 <w:pStyle w:val="NormalWeb"/>
                                 <w:spacing w:before="0" w:beforeAutospacing="0" w:after="0" w:afterAutospacing="0"/>
                               </w:pPr>
+                              <w:proofErr w:type="spellStart"/>
+                              <w:proofErr w:type="gramStart"/>
                               <w:r>
                                 <w:rPr>
                                   <w:rFonts w:asciiTheme="minorHAnsi" w:hAnsi="Calibri" w:cstheme="minorBidi"/>
@@ -4261,8 +4420,20 @@
                                   <w:sz w:val="20"/>
                                   <w:szCs w:val="20"/>
                                 </w:rPr>
-                                <w:t>dcterms:partOf</w:t>
+                                <w:t>dcterms:</w:t>
                               </w:r>
+                              <w:proofErr w:type="gramEnd"/>
+                              <w:r>
+                                <w:rPr>
+                                  <w:rFonts w:asciiTheme="minorHAnsi" w:hAnsi="Calibri" w:cstheme="minorBidi"/>
+                                  <w:color w:val="000000" w:themeColor="text1"/>
+                                  <w:kern w:val="24"/>
+                                  <w:sz w:val="20"/>
+                                  <w:szCs w:val="20"/>
+                                </w:rPr>
+                                <w:t>partOf</w:t>
+                              </w:r>
+                              <w:proofErr w:type="spellEnd"/>
                             </w:p>
                           </w:txbxContent>
                         </wps:txbx>
@@ -4290,6 +4461,8 @@
                                 <w:pStyle w:val="NormalWeb"/>
                                 <w:spacing w:before="0" w:beforeAutospacing="0" w:after="0" w:afterAutospacing="0"/>
                               </w:pPr>
+                              <w:proofErr w:type="spellStart"/>
+                              <w:proofErr w:type="gramStart"/>
                               <w:r>
                                 <w:rPr>
                                   <w:rFonts w:asciiTheme="minorHAnsi" w:hAnsi="Calibri" w:cstheme="minorBidi"/>
@@ -4298,8 +4471,20 @@
                                   <w:sz w:val="20"/>
                                   <w:szCs w:val="20"/>
                                 </w:rPr>
-                                <w:t>dcterms:identifier</w:t>
+                                <w:t>dcterms:</w:t>
                               </w:r>
+                              <w:proofErr w:type="gramEnd"/>
+                              <w:r>
+                                <w:rPr>
+                                  <w:rFonts w:asciiTheme="minorHAnsi" w:hAnsi="Calibri" w:cstheme="minorBidi"/>
+                                  <w:color w:val="000000" w:themeColor="text1"/>
+                                  <w:kern w:val="24"/>
+                                  <w:sz w:val="20"/>
+                                  <w:szCs w:val="20"/>
+                                </w:rPr>
+                                <w:t>identifier</w:t>
+                              </w:r>
+                              <w:proofErr w:type="spellEnd"/>
                             </w:p>
                           </w:txbxContent>
                         </wps:txbx>
@@ -4483,6 +4668,8 @@
                                 <w:pStyle w:val="NormalWeb"/>
                                 <w:spacing w:before="0" w:beforeAutospacing="0" w:after="0" w:afterAutospacing="0"/>
                               </w:pPr>
+                              <w:proofErr w:type="spellStart"/>
+                              <w:proofErr w:type="gramStart"/>
                               <w:r>
                                 <w:rPr>
                                   <w:rFonts w:asciiTheme="minorHAnsi" w:hAnsi="Calibri" w:cstheme="minorBidi"/>
@@ -4491,8 +4678,20 @@
                                   <w:sz w:val="20"/>
                                   <w:szCs w:val="20"/>
                                 </w:rPr>
-                                <w:t>dcterms:description</w:t>
+                                <w:t>dcterms:</w:t>
                               </w:r>
+                              <w:proofErr w:type="gramEnd"/>
+                              <w:r>
+                                <w:rPr>
+                                  <w:rFonts w:asciiTheme="minorHAnsi" w:hAnsi="Calibri" w:cstheme="minorBidi"/>
+                                  <w:color w:val="000000" w:themeColor="text1"/>
+                                  <w:kern w:val="24"/>
+                                  <w:sz w:val="20"/>
+                                  <w:szCs w:val="20"/>
+                                </w:rPr>
+                                <w:t>description</w:t>
+                              </w:r>
+                              <w:proofErr w:type="spellEnd"/>
                             </w:p>
                           </w:txbxContent>
                         </wps:txbx>
@@ -4521,6 +4720,8 @@
                                 <w:spacing w:before="0" w:beforeAutospacing="0" w:after="0" w:afterAutospacing="0"/>
                                 <w:jc w:val="center"/>
                               </w:pPr>
+                              <w:proofErr w:type="spellStart"/>
+                              <w:proofErr w:type="gramStart"/>
                               <w:r>
                                 <w:rPr>
                                   <w:rFonts w:asciiTheme="minorHAnsi" w:hAnsi="Calibri" w:cstheme="minorBidi"/>
@@ -4529,7 +4730,19 @@
                                   <w:sz w:val="20"/>
                                   <w:szCs w:val="20"/>
                                 </w:rPr>
-                                <w:t xml:space="preserve">paras 3-5 </w:t>
+                                <w:t>paras</w:t>
+                              </w:r>
+                              <w:proofErr w:type="spellEnd"/>
+                              <w:proofErr w:type="gramEnd"/>
+                              <w:r>
+                                <w:rPr>
+                                  <w:rFonts w:asciiTheme="minorHAnsi" w:hAnsi="Calibri" w:cstheme="minorBidi"/>
+                                  <w:color w:val="000000" w:themeColor="text1"/>
+                                  <w:kern w:val="24"/>
+                                  <w:sz w:val="20"/>
+                                  <w:szCs w:val="20"/>
+                                </w:rPr>
+                                <w:t xml:space="preserve"> 3-5 </w:t>
                               </w:r>
                             </w:p>
                             <w:p>
@@ -4538,6 +4751,7 @@
                                 <w:spacing w:before="0" w:beforeAutospacing="0" w:after="0" w:afterAutospacing="0"/>
                                 <w:jc w:val="center"/>
                               </w:pPr>
+                              <w:proofErr w:type="gramStart"/>
                               <w:r>
                                 <w:rPr>
                                   <w:rFonts w:asciiTheme="minorHAnsi" w:hAnsi="Calibri" w:cstheme="minorBidi"/>
@@ -4546,7 +4760,18 @@
                                   <w:sz w:val="20"/>
                                   <w:szCs w:val="20"/>
                                 </w:rPr>
-                                <w:t>on page 4</w:t>
+                                <w:t>on</w:t>
+                              </w:r>
+                              <w:proofErr w:type="gramEnd"/>
+                              <w:r>
+                                <w:rPr>
+                                  <w:rFonts w:asciiTheme="minorHAnsi" w:hAnsi="Calibri" w:cstheme="minorBidi"/>
+                                  <w:color w:val="000000" w:themeColor="text1"/>
+                                  <w:kern w:val="24"/>
+                                  <w:sz w:val="20"/>
+                                  <w:szCs w:val="20"/>
+                                </w:rPr>
+                                <w:t xml:space="preserve"> page 4</w:t>
                               </w:r>
                             </w:p>
                           </w:txbxContent>
@@ -4914,7 +5139,23 @@
     </w:p>
     <w:p>
       <w:r>
-        <w:t>The class Impact is the superclass of the classes PredictedImpact and ActualImpact.    A predicated impact is a prediction of an impact that may occur in the future.  Its sister class is an actual impact.</w:t>
+        <w:t xml:space="preserve">The class Impact is the superclass of the classes </w:t>
+      </w:r>
+      <w:proofErr w:type="spellStart"/>
+      <w:r>
+        <w:t>PredictedImpact</w:t>
+      </w:r>
+      <w:proofErr w:type="spellEnd"/>
+      <w:r>
+        <w:t xml:space="preserve"> and </w:t>
+      </w:r>
+      <w:proofErr w:type="spellStart"/>
+      <w:r>
+        <w:t>ActualImpact</w:t>
+      </w:r>
+      <w:proofErr w:type="spellEnd"/>
+      <w:r>
+        <w:t>.    A predicated impact is a prediction of an impact that may occur in the future.  Its sister class is an actual impact.</w:t>
       </w:r>
     </w:p>
     <w:p>
@@ -4956,7 +5197,20 @@
         <w:t xml:space="preserve"> that describes the impact.  The</w:t>
       </w:r>
       <w:r>
-        <w:t xml:space="preserve"> wdrs:describedby property </w:t>
+        <w:t xml:space="preserve"> </w:t>
+      </w:r>
+      <w:proofErr w:type="spellStart"/>
+      <w:r>
+        <w:t>wdrs</w:t>
+      </w:r>
+      <w:proofErr w:type="gramStart"/>
+      <w:r>
+        <w:t>:describedby</w:t>
+      </w:r>
+      <w:proofErr w:type="spellEnd"/>
+      <w:proofErr w:type="gramEnd"/>
+      <w:r>
+        <w:t xml:space="preserve"> property </w:t>
       </w:r>
       <w:r>
         <w:t>may be used to relate and impact to a description of that impact.</w:t>
@@ -5046,7 +5300,28 @@
         <w:t>Communities also have a broader/narrower structure.  The community of commuters from a particular village is part of the community of the village as a whole.</w:t>
       </w:r>
       <w:r>
-        <w:t xml:space="preserve">  The properties dcterms:partOf and dcterms:hasPart are used to represent this </w:t>
+        <w:t xml:space="preserve">  The properties </w:t>
+      </w:r>
+      <w:proofErr w:type="spellStart"/>
+      <w:r>
+        <w:t>dcterms</w:t>
+      </w:r>
+      <w:proofErr w:type="gramStart"/>
+      <w:r>
+        <w:t>:partOf</w:t>
+      </w:r>
+      <w:proofErr w:type="spellEnd"/>
+      <w:proofErr w:type="gramEnd"/>
+      <w:r>
+        <w:t xml:space="preserve"> and </w:t>
+      </w:r>
+      <w:proofErr w:type="spellStart"/>
+      <w:r>
+        <w:t>dcterms:hasPart</w:t>
+      </w:r>
+      <w:proofErr w:type="spellEnd"/>
+      <w:r>
+        <w:t xml:space="preserve"> are used to represent this </w:t>
       </w:r>
       <w:r>
         <w:t xml:space="preserve">containment </w:t>
@@ -5065,12 +5340,57 @@
     </w:p>
     <w:p>
       <w:r>
-        <w:t>A location is a place.  Locations often have a name.  This ontology uses the DCTerms concept of location which is that of a spatial region or a named place.  A location has a single pair of latitude and longitude coordinates.  These may be used to select where to display the location on a map.  Typically these coordinates will be the centroid of the location, but this is not required.</w:t>
+        <w:t xml:space="preserve">A location is a place.  Locations often have a name.  This ontology uses the </w:t>
+      </w:r>
+      <w:proofErr w:type="spellStart"/>
+      <w:r>
+        <w:t>DCTerms</w:t>
+      </w:r>
+      <w:proofErr w:type="spellEnd"/>
+      <w:r>
+        <w:t xml:space="preserve"> concept of location which is that of a spatial region or a named place.  A location has a single pair of latitude and longitude coordinates.  These may be used to select where to display the location on a map.  Typically these coordinates will be the centroid of the location, but this is not required.</w:t>
       </w:r>
     </w:p>
     <w:p>
       <w:r>
-        <w:t>Locations will commonly be related to reference vocabularies such as those provided by mapping agencies or gazetters.  The owl:sameAs property and the GEO Sparql sfWithin property may be used for this purpose.</w:t>
+        <w:t xml:space="preserve">Locations will commonly be related to reference vocabularies such as those provided by mapping agencies or </w:t>
+      </w:r>
+      <w:proofErr w:type="spellStart"/>
+      <w:r>
+        <w:t>gazetters</w:t>
+      </w:r>
+      <w:proofErr w:type="spellEnd"/>
+      <w:r>
+        <w:t xml:space="preserve">.  The </w:t>
+      </w:r>
+      <w:proofErr w:type="spellStart"/>
+      <w:r>
+        <w:t>owl</w:t>
+      </w:r>
+      <w:proofErr w:type="gramStart"/>
+      <w:r>
+        <w:t>:sameAs</w:t>
+      </w:r>
+      <w:proofErr w:type="spellEnd"/>
+      <w:proofErr w:type="gramEnd"/>
+      <w:r>
+        <w:t xml:space="preserve"> property and the GEO </w:t>
+      </w:r>
+      <w:proofErr w:type="spellStart"/>
+      <w:r>
+        <w:t>Sparql</w:t>
+      </w:r>
+      <w:proofErr w:type="spellEnd"/>
+      <w:r>
+        <w:t xml:space="preserve"> </w:t>
+      </w:r>
+      <w:proofErr w:type="spellStart"/>
+      <w:r>
+        <w:t>sfWithin</w:t>
+      </w:r>
+      <w:proofErr w:type="spellEnd"/>
+      <w:r>
+        <w:t xml:space="preserve"> property may be used for this purpose.</w:t>
       </w:r>
     </w:p>
     <w:p>
@@ -5117,138 +5437,352 @@
       <w:r>
         <w:t>its effects</w:t>
       </w:r>
+      <w:r>
+        <w:t>.</w:t>
+      </w:r>
+    </w:p>
+    <w:p>
+      <w:r>
+        <w:t xml:space="preserve">Projects will typically have a goal or primary purpose to create, modify or destroy something.  The property </w:t>
+      </w:r>
+      <w:proofErr w:type="spellStart"/>
+      <w:r>
+        <w:t>project</w:t>
+      </w:r>
+      <w:proofErr w:type="gramStart"/>
+      <w:r>
+        <w:t>:operatesOn</w:t>
+      </w:r>
+      <w:proofErr w:type="spellEnd"/>
+      <w:proofErr w:type="gramEnd"/>
+      <w:r>
+        <w:t xml:space="preserve"> may be used to relate a project to one or more 'items' that the project is intended to create, destroy or modify.  An 'item', in principle can be any resource.  This ontology defines a vocabulary that allows the classification of items.</w:t>
+      </w:r>
+    </w:p>
+    <w:p>
+      <w:r>
+        <w:t xml:space="preserve">A project may be related to an impact it causes by the property </w:t>
+      </w:r>
+      <w:proofErr w:type="spellStart"/>
+      <w:r>
+        <w:t>impact</w:t>
+      </w:r>
+      <w:proofErr w:type="gramStart"/>
+      <w:r>
+        <w:t>:hasImpact</w:t>
+      </w:r>
+      <w:proofErr w:type="spellEnd"/>
+      <w:proofErr w:type="gramEnd"/>
+      <w:r>
+        <w:t xml:space="preserve"> and to an impact that it mitigates using by the property </w:t>
+      </w:r>
+      <w:proofErr w:type="spellStart"/>
+      <w:r>
+        <w:t>impact:mitigates</w:t>
+      </w:r>
+      <w:proofErr w:type="spellEnd"/>
+      <w:r>
+        <w:t>.</w:t>
+      </w:r>
+    </w:p>
+    <w:p>
+      <w:r>
+        <w:t xml:space="preserve">This vocabulary also defines some basic properties for representing the expected and actual start and end times of </w:t>
+      </w:r>
+      <w:r>
+        <w:t>projects</w:t>
+      </w:r>
+      <w:r>
+        <w:t>.</w:t>
+      </w:r>
+    </w:p>
+    <w:p>
+      <w:pPr>
+        <w:pStyle w:val="Heading2"/>
+      </w:pPr>
+      <w:r>
+        <w:t>Project Proposals</w:t>
+      </w:r>
+    </w:p>
+    <w:p>
+      <w:r>
+        <w:t xml:space="preserve">A proposal is the action of </w:t>
+      </w:r>
+      <w:r>
+        <w:t>making or submitting a proposal.</w:t>
+      </w:r>
+      <w:r>
+        <w:t xml:space="preserve">  A proposal may</w:t>
+      </w:r>
+      <w:r>
+        <w:t xml:space="preserve"> be related to</w:t>
+      </w:r>
+      <w:r>
+        <w:t xml:space="preserve"> one or more documents or a document set</w:t>
+      </w:r>
+      <w:r>
+        <w:t xml:space="preserve"> that describes what is proposed by the property </w:t>
+      </w:r>
+      <w:proofErr w:type="spellStart"/>
+      <w:r>
+        <w:t>wdsr</w:t>
+      </w:r>
+      <w:proofErr w:type="gramStart"/>
+      <w:r>
+        <w:t>:describedBy</w:t>
+      </w:r>
+      <w:proofErr w:type="spellEnd"/>
+      <w:proofErr w:type="gramEnd"/>
+      <w:r>
+        <w:t xml:space="preserve">.  </w:t>
+      </w:r>
+      <w:r>
+        <w:t>A</w:t>
+      </w:r>
+      <w:r>
+        <w:t xml:space="preserve"> proposal may</w:t>
+      </w:r>
+      <w:r>
+        <w:t xml:space="preserve"> be related to a source of resources from which resources are sought by the </w:t>
+      </w:r>
+      <w:proofErr w:type="spellStart"/>
+      <w:r>
+        <w:t>project</w:t>
+      </w:r>
+      <w:proofErr w:type="gramStart"/>
+      <w:r>
+        <w:t>:requestsResourcesFrom</w:t>
+      </w:r>
+      <w:proofErr w:type="spellEnd"/>
+      <w:proofErr w:type="gramEnd"/>
+      <w:r>
+        <w:t xml:space="preserve"> property.  A proposal may be related to impacts that it proposes to mitigate by the </w:t>
+      </w:r>
+      <w:proofErr w:type="spellStart"/>
+      <w:r>
+        <w:t>impact</w:t>
+      </w:r>
+      <w:proofErr w:type="gramStart"/>
+      <w:r>
+        <w:t>:mitigates</w:t>
+      </w:r>
+      <w:proofErr w:type="spellEnd"/>
+      <w:proofErr w:type="gramEnd"/>
+      <w:r>
+        <w:t xml:space="preserve"> property.  </w:t>
+      </w:r>
+      <w:r>
+        <w:t xml:space="preserve">A proposal may also be related to communities relevant to the proposal by one or more </w:t>
+      </w:r>
+      <w:proofErr w:type="spellStart"/>
+      <w:r>
+        <w:t>community</w:t>
+      </w:r>
+      <w:proofErr w:type="gramStart"/>
+      <w:r>
+        <w:t>:community</w:t>
+      </w:r>
+      <w:proofErr w:type="spellEnd"/>
+      <w:proofErr w:type="gramEnd"/>
+      <w:r>
+        <w:t xml:space="preserve"> properties.</w:t>
+      </w:r>
+    </w:p>
+    <w:p>
+      <w:r>
+        <w:t xml:space="preserve">The status of a proposal may be described using the </w:t>
+      </w:r>
+      <w:proofErr w:type="spellStart"/>
+      <w:r>
+        <w:t>project</w:t>
+      </w:r>
+      <w:proofErr w:type="gramStart"/>
+      <w:r>
+        <w:t>:proposalStatus</w:t>
+      </w:r>
+      <w:proofErr w:type="spellEnd"/>
+      <w:proofErr w:type="gramEnd"/>
+      <w:r>
+        <w:t xml:space="preserve"> property and the </w:t>
+      </w:r>
+      <w:proofErr w:type="spellStart"/>
+      <w:r>
+        <w:t>project:p</w:t>
+      </w:r>
+      <w:r>
+        <w:t>roposal-status</w:t>
+      </w:r>
+      <w:proofErr w:type="spellEnd"/>
+      <w:r>
+        <w:t xml:space="preserve"> controlled vocab</w:t>
+      </w:r>
+      <w:r>
+        <w:t>ulary.</w:t>
+      </w:r>
+    </w:p>
+    <w:p>
+      <w:r>
+        <w:lastRenderedPageBreak/>
+        <w:t xml:space="preserve">A proposal is related to the agent or agents to whom the proposal is made by the </w:t>
+      </w:r>
+      <w:proofErr w:type="spellStart"/>
+      <w:r>
+        <w:t>project</w:t>
+      </w:r>
+      <w:proofErr w:type="gramStart"/>
+      <w:r>
+        <w:t>:proposedTo</w:t>
+      </w:r>
+      <w:proofErr w:type="spellEnd"/>
+      <w:proofErr w:type="gramEnd"/>
+      <w:r>
+        <w:t xml:space="preserve"> property and to the agent or agents making the proposal by the </w:t>
+      </w:r>
+      <w:proofErr w:type="spellStart"/>
+      <w:r>
+        <w:t>project:proposedBy</w:t>
+      </w:r>
+      <w:proofErr w:type="spellEnd"/>
+      <w:r>
+        <w:t xml:space="preserve"> property.</w:t>
+      </w:r>
+      <w:r>
+        <w:t>.</w:t>
+      </w:r>
+    </w:p>
+    <w:p>
+      <w:pPr>
+        <w:pStyle w:val="Heading2"/>
+      </w:pPr>
+      <w:r>
+        <w:t>Agents</w:t>
+      </w:r>
+    </w:p>
+    <w:p>
+      <w:r>
+        <w:t>Agents are entities such as people and organizations that are capable of intentional action.  This ontology</w:t>
+      </w:r>
+      <w:r>
+        <w:t xml:space="preserve"> uses the class </w:t>
+      </w:r>
+      <w:proofErr w:type="spellStart"/>
+      <w:r>
+        <w:t>foaf</w:t>
+      </w:r>
+      <w:proofErr w:type="gramStart"/>
+      <w:r>
+        <w:t>:Agent</w:t>
+      </w:r>
+      <w:proofErr w:type="spellEnd"/>
+      <w:proofErr w:type="gramEnd"/>
+      <w:r>
+        <w:t xml:space="preserve"> as the class of agents and</w:t>
+      </w:r>
+      <w:r>
+        <w:t xml:space="preserve"> provides no </w:t>
+      </w:r>
+      <w:r>
+        <w:t xml:space="preserve">further </w:t>
+      </w:r>
+      <w:r>
+        <w:t>vocabulary beyond the common properties of all resources for describing agents.</w:t>
+      </w:r>
+    </w:p>
+    <w:p>
+      <w:pPr>
+        <w:pStyle w:val="Heading2"/>
+      </w:pPr>
+      <w:r>
+        <w:t>Resource Sources</w:t>
+      </w:r>
+    </w:p>
+    <w:p>
+      <w:r>
+        <w:t xml:space="preserve">The class </w:t>
+      </w:r>
+      <w:proofErr w:type="spellStart"/>
+      <w:r>
+        <w:t>project</w:t>
+      </w:r>
+      <w:proofErr w:type="gramStart"/>
+      <w:r>
+        <w:t>:ResourceSource</w:t>
+      </w:r>
+      <w:proofErr w:type="spellEnd"/>
+      <w:proofErr w:type="gramEnd"/>
+      <w:r>
+        <w:t xml:space="preserve"> is the class of sources of resource, such as funding, for projects.  The property </w:t>
+      </w:r>
+      <w:proofErr w:type="spellStart"/>
+      <w:r>
+        <w:t>project</w:t>
+      </w:r>
+      <w:proofErr w:type="gramStart"/>
+      <w:r>
+        <w:t>:resources</w:t>
+      </w:r>
+      <w:proofErr w:type="spellEnd"/>
+      <w:proofErr w:type="gramEnd"/>
+      <w:r>
+        <w:t xml:space="preserve"> may be used to relate a resource source to the projects that it resources.</w:t>
+      </w:r>
+      <w:r>
+        <w:t xml:space="preserve">  The property </w:t>
+      </w:r>
+      <w:proofErr w:type="spellStart"/>
+      <w:r>
+        <w:t>project</w:t>
+      </w:r>
+      <w:proofErr w:type="gramStart"/>
+      <w:r>
+        <w:t>:hasResourceRequest</w:t>
+      </w:r>
+      <w:proofErr w:type="spellEnd"/>
+      <w:proofErr w:type="gramEnd"/>
+      <w:r>
+        <w:t xml:space="preserve"> may be used to relate a resource to proposals or other requests for resources from that resource source.</w:t>
+      </w:r>
+    </w:p>
+    <w:p>
+      <w:pPr>
+        <w:pStyle w:val="Heading2"/>
+      </w:pPr>
+      <w:r>
+        <w:t>References</w:t>
+      </w:r>
+    </w:p>
+    <w:p>
+      <w:r>
+        <w:t xml:space="preserve">The class </w:t>
+      </w:r>
+      <w:proofErr w:type="spellStart"/>
+      <w:r>
+        <w:t>foaf</w:t>
+      </w:r>
+      <w:proofErr w:type="gramStart"/>
+      <w:r>
+        <w:t>:Document</w:t>
+      </w:r>
+      <w:proofErr w:type="spellEnd"/>
+      <w:proofErr w:type="gramEnd"/>
+      <w:r>
+        <w:t xml:space="preserve"> is used to represent documents that may be referenced by other resources.  Documents may be published on the web at a variety of locations and possibly in different formats.  The property </w:t>
+      </w:r>
+      <w:proofErr w:type="spellStart"/>
+      <w:r>
+        <w:t>dcterms</w:t>
+      </w:r>
+      <w:proofErr w:type="gramStart"/>
+      <w:r>
+        <w:t>:isFormatOf</w:t>
+      </w:r>
+      <w:proofErr w:type="spellEnd"/>
+      <w:proofErr w:type="gramEnd"/>
+      <w:r>
+        <w:t xml:space="preserve"> may be used to relate a document to alternative publications of itself.</w:t>
+      </w:r>
       <w:bookmarkStart w:id="0" w:name="_GoBack"/>
       <w:bookmarkEnd w:id="0"/>
-      <w:r>
-        <w:t>.</w:t>
-      </w:r>
-    </w:p>
-    <w:p>
-      <w:r>
-        <w:t>Projects will typically have a goal or primary purpose to create, modify or destroy something.  The property project:operatesOn may be used to relate a project to one or more 'items' that the project is intended to create, destroy or modify.  An 'item', in principle can be any resource.  This ontology defines a vocabulary that allows the classification of items.</w:t>
-      </w:r>
-    </w:p>
-    <w:p>
-      <w:r>
-        <w:t>A project may be related to an impact it causes by the property impact:hasImpact and to an impact that it mitigates using by the property impact:mitigates.</w:t>
-      </w:r>
-    </w:p>
-    <w:p>
-      <w:r>
-        <w:t xml:space="preserve">This vocabulary also defines some basic properties for representing the expected and actual start and end times of </w:t>
-      </w:r>
-      <w:r>
-        <w:t>projects</w:t>
-      </w:r>
-      <w:r>
-        <w:t>.</w:t>
-      </w:r>
-    </w:p>
-    <w:p>
-      <w:pPr>
-        <w:pStyle w:val="Heading2"/>
-      </w:pPr>
-      <w:r>
-        <w:t>Project Proposals</w:t>
-      </w:r>
-    </w:p>
-    <w:p>
-      <w:r>
-        <w:t xml:space="preserve">A proposal is the action of </w:t>
-      </w:r>
-      <w:r>
-        <w:t>making or submitting a proposal.</w:t>
-      </w:r>
-      <w:r>
-        <w:t xml:space="preserve">  A proposal may</w:t>
-      </w:r>
-      <w:r>
-        <w:t xml:space="preserve"> be related to</w:t>
-      </w:r>
-      <w:r>
-        <w:t xml:space="preserve"> one or more documents or a document set</w:t>
-      </w:r>
-      <w:r>
-        <w:t xml:space="preserve"> that describes what is proposed by the property wdsr:describedBy</w:t>
-      </w:r>
-      <w:r>
-        <w:t xml:space="preserve">.  </w:t>
-      </w:r>
-      <w:r>
-        <w:t>A</w:t>
-      </w:r>
-      <w:r>
-        <w:t xml:space="preserve"> proposal may</w:t>
-      </w:r>
-      <w:r>
-        <w:t xml:space="preserve"> be related to a source of resources from which resources are sought by the project:requestsResourcesFrom property.  A proposal may be related to impacts that it proposes to mitigate by the impact:mitigates property.  </w:t>
-      </w:r>
-      <w:r>
-        <w:t>A proposal may also be related to communities relevant to the proposal by one or more community:community properties.</w:t>
-      </w:r>
-    </w:p>
-    <w:p>
-      <w:r>
-        <w:t>The status of a proposal may be described using the project:proposalStatus property and the project:p</w:t>
-      </w:r>
-      <w:r>
-        <w:t>roposal-status controlled vocab</w:t>
-      </w:r>
-      <w:r>
-        <w:t>ulary.</w:t>
-      </w:r>
-    </w:p>
-    <w:p>
-      <w:r>
-        <w:lastRenderedPageBreak/>
-        <w:t>A proposal is related to the agent or agents to whom the proposal is made by the project:proposedTo property and to the agent or agents making the proposal by the project:proposedBy property.</w:t>
-      </w:r>
-    </w:p>
-    <w:p>
-      <w:r>
-        <w:t>.</w:t>
-      </w:r>
-    </w:p>
-    <w:p>
-      <w:pPr>
-        <w:pStyle w:val="Heading2"/>
-      </w:pPr>
-      <w:r>
-        <w:t>Agents</w:t>
-      </w:r>
-    </w:p>
-    <w:p>
-      <w:r>
-        <w:t>Agents are entities such as people and organizations that are capable of intentional action.  This ontology</w:t>
-      </w:r>
-      <w:r>
-        <w:t xml:space="preserve"> uses the class foaf:Agent as the class of agents and</w:t>
-      </w:r>
-      <w:r>
-        <w:t xml:space="preserve"> provides no </w:t>
-      </w:r>
-      <w:r>
-        <w:t xml:space="preserve">further </w:t>
-      </w:r>
-      <w:r>
-        <w:t>vocabulary beyond the common properties of all resources for describing agents.</w:t>
-      </w:r>
-    </w:p>
-    <w:p>
-      <w:pPr>
-        <w:pStyle w:val="Heading2"/>
-      </w:pPr>
-      <w:r>
-        <w:t>Resource Sources</w:t>
-      </w:r>
-    </w:p>
-    <w:p>
-      <w:r>
-        <w:t>The class project:ResourceSource is the class of sources of resource, such as funding, for projects.  The property project:resources may be used to relate a resource source to the projects that it resources.</w:t>
-      </w:r>
-      <w:r>
-        <w:t xml:space="preserve">  The property project:hasResourceRequest may be used to relate a resource to proposals or other requests for resources from that resource source.</w:t>
-      </w:r>
     </w:p>
     <w:p>
       <w:pPr>
@@ -5347,8 +5881,11 @@
         <w:widowControl w:val="0"/>
       </w:pPr>
       <w:r>
+        <w:t xml:space="preserve">Further, there is a URI that always refers to the current version of a versioned resource.  This URI is linked to all previous versions of the resource.  It serves as a generic name for the resource and as an </w:t>
+      </w:r>
+      <w:r>
         <w:lastRenderedPageBreak/>
-        <w:t>Further, there is a URI that always refers to the current version of a versioned resource.  This URI is linked to all previous versions of the resource.  It serves as a generic name for the resource and as an anchor point from which all versions of a resource can be found.</w:t>
+        <w:t>anchor point from which all versions of a resource can be found.</w:t>
       </w:r>
       <w:r>
         <w:t xml:space="preserve">  This structure is illustrated in the following diagram:</w:t>
@@ -5577,7 +6114,7 @@
       <w:rPr>
         <w:noProof/>
       </w:rPr>
-      <w:t>5</w:t>
+      <w:t>6</w:t>
     </w:r>
     <w:r>
       <w:rPr>
@@ -12535,7 +13072,7 @@
 </file>
 
 <file path=customXml/itemProps1.xml><?xml version="1.0" encoding="utf-8"?>
-<ds:datastoreItem xmlns:ds="http://schemas.openxmlformats.org/officeDocument/2006/customXml" ds:itemID="{3F6C54E4-7A55-430B-BA90-75567EF34957}">
+<ds:datastoreItem xmlns:ds="http://schemas.openxmlformats.org/officeDocument/2006/customXml" ds:itemID="{10E76C33-C3A8-4A7A-B847-6849960199B3}">
   <ds:schemaRefs>
     <ds:schemaRef ds:uri="http://schemas.openxmlformats.org/officeDocument/2006/bibliography"/>
   </ds:schemaRefs>

</xml_diff>

<commit_message>
Added influencedBy and influences properties of model
</commit_message>
<xml_diff>
--- a/doc/overview.docx
+++ b/doc/overview.docx
@@ -530,7 +530,7 @@
                                 <w:rPr>
                                   <w:noProof/>
                                 </w:rPr>
-                                <w:t>75</w:t>
+                                <w:t>79</w:t>
                               </w:r>
                             </w:fldSimple>
                             <w:r>
@@ -644,7 +644,7 @@
                           <w:rPr>
                             <w:noProof/>
                           </w:rPr>
-                          <w:t>75</w:t>
+                          <w:t>79</w:t>
                         </w:r>
                       </w:fldSimple>
                       <w:r>
@@ -3722,15 +3722,16 @@
         <w:keepNext/>
         <w:jc w:val="center"/>
       </w:pPr>
+      <w:bookmarkStart w:id="0" w:name="_GoBack"/>
       <w:r>
         <w:rPr>
           <w:noProof/>
         </w:rPr>
         <w:drawing>
           <wp:inline distT="0" distB="0" distL="0" distR="0">
-            <wp:extent cx="5731510" cy="3855720"/>
+            <wp:extent cx="5731510" cy="3695700"/>
             <wp:effectExtent l="0" t="0" r="2540" b="0"/>
-            <wp:docPr id="4" name="Picture 4"/>
+            <wp:docPr id="8" name="Picture 8"/>
             <wp:cNvGraphicFramePr>
               <a:graphicFrameLocks xmlns:a="http://schemas.openxmlformats.org/drawingml/2006/main" noChangeAspect="1"/>
             </wp:cNvGraphicFramePr>
@@ -3756,7 +3757,7 @@
                   <pic:spPr>
                     <a:xfrm>
                       <a:off x="0" y="0"/>
-                      <a:ext cx="5731510" cy="3855720"/>
+                      <a:ext cx="5731510" cy="3695700"/>
                     </a:xfrm>
                     <a:prstGeom prst="rect">
                       <a:avLst/>
@@ -3768,6 +3769,7 @@
           </wp:inline>
         </w:drawing>
       </w:r>
+      <w:bookmarkEnd w:id="0"/>
     </w:p>
     <w:p>
       <w:pPr>
@@ -5748,41 +5750,65 @@
         <w:pStyle w:val="Heading2"/>
       </w:pPr>
       <w:r>
-        <w:t>References</w:t>
+        <w:t>Predictions</w:t>
       </w:r>
     </w:p>
     <w:p>
       <w:r>
-        <w:t xml:space="preserve">The class </w:t>
+        <w:t xml:space="preserve">The class of predictions is a super class of predicted impacts.  The property </w:t>
       </w:r>
       <w:proofErr w:type="spellStart"/>
       <w:r>
-        <w:t>foaf</w:t>
+        <w:t>model</w:t>
       </w:r>
       <w:proofErr w:type="gramStart"/>
       <w:r>
-        <w:t>:Document</w:t>
+        <w:t>:influencedBy</w:t>
       </w:r>
       <w:proofErr w:type="spellEnd"/>
       <w:proofErr w:type="gramEnd"/>
       <w:r>
-        <w:t xml:space="preserve"> is used to represent documents that may be referenced by other resources.  Documents may be published on the web at a variety of locations and possibly in different formats.  The property </w:t>
+        <w:t xml:space="preserve"> may be used to relate a prediction, including a predicted impact, to another.  For example, a predicted impact of increased traffic noise may be influenced by a prediction of increased traffic on a particular road.</w:t>
+      </w:r>
+    </w:p>
+    <w:p>
+      <w:pPr>
+        <w:pStyle w:val="Heading2"/>
+      </w:pPr>
+      <w:r>
+        <w:t>References</w:t>
+      </w:r>
+    </w:p>
+    <w:p>
+      <w:r>
+        <w:t xml:space="preserve">The class </w:t>
       </w:r>
       <w:proofErr w:type="spellStart"/>
       <w:r>
-        <w:t>dcterms</w:t>
+        <w:t>foaf</w:t>
       </w:r>
       <w:proofErr w:type="gramStart"/>
       <w:r>
-        <w:t>:isFormatOf</w:t>
+        <w:t>:Document</w:t>
       </w:r>
       <w:proofErr w:type="spellEnd"/>
       <w:proofErr w:type="gramEnd"/>
       <w:r>
+        <w:t xml:space="preserve"> is used to represent documents that may be referenced by other resources.  Documents may be published on the web at a variety of locations and possibly in different formats.  The property </w:t>
+      </w:r>
+      <w:proofErr w:type="spellStart"/>
+      <w:r>
+        <w:t>dcterms</w:t>
+      </w:r>
+      <w:proofErr w:type="gramStart"/>
+      <w:r>
+        <w:t>:isFormatOf</w:t>
+      </w:r>
+      <w:proofErr w:type="spellEnd"/>
+      <w:proofErr w:type="gramEnd"/>
+      <w:r>
         <w:t xml:space="preserve"> may be used to relate a document to alternative publications of itself.</w:t>
       </w:r>
-      <w:bookmarkStart w:id="0" w:name="_GoBack"/>
-      <w:bookmarkEnd w:id="0"/>
     </w:p>
     <w:p>
       <w:pPr>
@@ -5871,6 +5897,7 @@
     </w:p>
     <w:p>
       <w:r>
+        <w:lastRenderedPageBreak/>
         <w:t xml:space="preserve">Where it is necessary to represent multiple versions of a resource, we will treat each version as a separate resource.  Each version will have its own URI.  This enables any resource to refer to a specific version.  </w:t>
       </w:r>
     </w:p>
@@ -5881,11 +5908,7 @@
         <w:widowControl w:val="0"/>
       </w:pPr>
       <w:r>
-        <w:t xml:space="preserve">Further, there is a URI that always refers to the current version of a versioned resource.  This URI is linked to all previous versions of the resource.  It serves as a generic name for the resource and as an </w:t>
-      </w:r>
-      <w:r>
-        <w:lastRenderedPageBreak/>
-        <w:t>anchor point from which all versions of a resource can be found.</w:t>
+        <w:t>Further, there is a URI that always refers to the current version of a versioned resource.  This URI is linked to all previous versions of the resource.  It serves as a generic name for the resource and as an anchor point from which all versions of a resource can be found.</w:t>
       </w:r>
       <w:r>
         <w:t xml:space="preserve">  This structure is illustrated in the following diagram:</w:t>
@@ -6114,7 +6137,7 @@
       <w:rPr>
         <w:noProof/>
       </w:rPr>
-      <w:t>6</w:t>
+      <w:t>3</w:t>
     </w:r>
     <w:r>
       <w:rPr>
@@ -13072,7 +13095,7 @@
 </file>
 
 <file path=customXml/itemProps1.xml><?xml version="1.0" encoding="utf-8"?>
-<ds:datastoreItem xmlns:ds="http://schemas.openxmlformats.org/officeDocument/2006/customXml" ds:itemID="{10E76C33-C3A8-4A7A-B847-6849960199B3}">
+<ds:datastoreItem xmlns:ds="http://schemas.openxmlformats.org/officeDocument/2006/customXml" ds:itemID="{DC7B1C04-1369-45A5-AC1B-93E05C5A2ACE}">
   <ds:schemaRefs>
     <ds:schemaRef ds:uri="http://schemas.openxmlformats.org/officeDocument/2006/bibliography"/>
   </ds:schemaRefs>

</xml_diff>

<commit_message>
Update too allow suggested proposals.
</commit_message>
<xml_diff>
--- a/doc/overview.docx
+++ b/doc/overview.docx
@@ -2,6 +2,8 @@
 <file path=word/document.xml><?xml version="1.0" encoding="utf-8"?>
 <w:document xmlns:wpc="http://schemas.microsoft.com/office/word/2010/wordprocessingCanvas" xmlns:mc="http://schemas.openxmlformats.org/markup-compatibility/2006" xmlns:o="urn:schemas-microsoft-com:office:office" xmlns:r="http://schemas.openxmlformats.org/officeDocument/2006/relationships" xmlns:m="http://schemas.openxmlformats.org/officeDocument/2006/math" xmlns:v="urn:schemas-microsoft-com:vml" xmlns:wp14="http://schemas.microsoft.com/office/word/2010/wordprocessingDrawing" xmlns:wp="http://schemas.openxmlformats.org/drawingml/2006/wordprocessingDrawing" xmlns:w10="urn:schemas-microsoft-com:office:word" xmlns:w="http://schemas.openxmlformats.org/wordprocessingml/2006/main" xmlns:w14="http://schemas.microsoft.com/office/word/2010/wordml" xmlns:wpg="http://schemas.microsoft.com/office/word/2010/wordprocessingGroup" xmlns:wpi="http://schemas.microsoft.com/office/word/2010/wordprocessingInk" xmlns:wne="http://schemas.microsoft.com/office/word/2006/wordml" xmlns:wps="http://schemas.microsoft.com/office/word/2010/wordprocessingShape" mc:Ignorable="w14 wp14">
   <w:body>
+    <w:bookmarkStart w:id="0" w:name="_GoBack"/>
+    <w:bookmarkEnd w:id="0"/>
     <w:p>
       <w:pPr>
         <w:sectPr>
@@ -517,7 +519,7 @@
                               <w:t>Version 0.</w:t>
                             </w:r>
                             <w:r>
-                              <w:t>4</w:t>
+                              <w:t>5</w:t>
                             </w:r>
                             <w:r>
                               <w:t xml:space="preserve"> </w:t>
@@ -525,14 +527,27 @@
                             <w:r>
                               <w:t>(</w:t>
                             </w:r>
-                            <w:fldSimple w:instr=" REVNUM  \* Arabic  \* MERGEFORMAT ">
-                              <w:r>
-                                <w:rPr>
-                                  <w:noProof/>
-                                </w:rPr>
-                                <w:t>79</w:t>
-                              </w:r>
-                            </w:fldSimple>
+                            <w:r>
+                              <w:fldChar w:fldCharType="begin"/>
+                            </w:r>
+                            <w:r>
+                              <w:instrText xml:space="preserve"> REVNUM  \* Arabic  \* MERGEFORMAT </w:instrText>
+                            </w:r>
+                            <w:r>
+                              <w:fldChar w:fldCharType="separate"/>
+                            </w:r>
+                            <w:r>
+                              <w:rPr>
+                                <w:noProof/>
+                              </w:rPr>
+                              <w:t>79</w:t>
+                            </w:r>
+                            <w:r>
+                              <w:rPr>
+                                <w:noProof/>
+                              </w:rPr>
+                              <w:fldChar w:fldCharType="end"/>
+                            </w:r>
                             <w:r>
                               <w:t>)</w:t>
                             </w:r>
@@ -552,7 +567,7 @@
                               <w:rPr>
                                 <w:noProof/>
                               </w:rPr>
-                              <w:t>18 January 2015</w:t>
+                              <w:t>10 February 2015</w:t>
                             </w:r>
                             <w:r>
                               <w:fldChar w:fldCharType="end"/>
@@ -631,7 +646,7 @@
                         <w:t>Version 0.</w:t>
                       </w:r>
                       <w:r>
-                        <w:t>4</w:t>
+                        <w:t>5</w:t>
                       </w:r>
                       <w:r>
                         <w:t xml:space="preserve"> </w:t>
@@ -639,14 +654,27 @@
                       <w:r>
                         <w:t>(</w:t>
                       </w:r>
-                      <w:fldSimple w:instr=" REVNUM  \* Arabic  \* MERGEFORMAT ">
-                        <w:r>
-                          <w:rPr>
-                            <w:noProof/>
-                          </w:rPr>
-                          <w:t>79</w:t>
-                        </w:r>
-                      </w:fldSimple>
+                      <w:r>
+                        <w:fldChar w:fldCharType="begin"/>
+                      </w:r>
+                      <w:r>
+                        <w:instrText xml:space="preserve"> REVNUM  \* Arabic  \* MERGEFORMAT </w:instrText>
+                      </w:r>
+                      <w:r>
+                        <w:fldChar w:fldCharType="separate"/>
+                      </w:r>
+                      <w:r>
+                        <w:rPr>
+                          <w:noProof/>
+                        </w:rPr>
+                        <w:t>79</w:t>
+                      </w:r>
+                      <w:r>
+                        <w:rPr>
+                          <w:noProof/>
+                        </w:rPr>
+                        <w:fldChar w:fldCharType="end"/>
+                      </w:r>
                       <w:r>
                         <w:t>)</w:t>
                       </w:r>
@@ -666,7 +694,7 @@
                         <w:rPr>
                           <w:noProof/>
                         </w:rPr>
-                        <w:t>18 January 2015</w:t>
+                        <w:t>10 February 2015</w:t>
                       </w:r>
                       <w:r>
                         <w:fldChar w:fldCharType="end"/>
@@ -3510,27 +3538,14 @@
       <w:r>
         <w:t xml:space="preserve">Figure </w:t>
       </w:r>
-      <w:r>
-        <w:fldChar w:fldCharType="begin"/>
-      </w:r>
-      <w:r>
-        <w:instrText xml:space="preserve"> SEQ Figure \* ARABIC </w:instrText>
-      </w:r>
-      <w:r>
-        <w:fldChar w:fldCharType="separate"/>
-      </w:r>
-      <w:r>
-        <w:rPr>
-          <w:noProof/>
-        </w:rPr>
-        <w:t>1</w:t>
-      </w:r>
-      <w:r>
-        <w:rPr>
-          <w:noProof/>
-        </w:rPr>
-        <w:fldChar w:fldCharType="end"/>
-      </w:r>
+      <w:fldSimple w:instr=" SEQ Figure \* ARABIC ">
+        <w:r>
+          <w:rPr>
+            <w:noProof/>
+          </w:rPr>
+          <w:t>1</w:t>
+        </w:r>
+      </w:fldSimple>
       <w:r>
         <w:t xml:space="preserve"> Core Concepts</w:t>
       </w:r>
@@ -3722,7 +3737,6 @@
         <w:keepNext/>
         <w:jc w:val="center"/>
       </w:pPr>
-      <w:bookmarkStart w:id="0" w:name="_GoBack"/>
       <w:r>
         <w:rPr>
           <w:noProof/>
@@ -3769,7 +3783,6 @@
           </wp:inline>
         </w:drawing>
       </w:r>
-      <w:bookmarkEnd w:id="0"/>
     </w:p>
     <w:p>
       <w:pPr>
@@ -3779,27 +3792,14 @@
       <w:r>
         <w:t xml:space="preserve">Figure </w:t>
       </w:r>
-      <w:r>
-        <w:fldChar w:fldCharType="begin"/>
-      </w:r>
-      <w:r>
-        <w:instrText xml:space="preserve"> SEQ Figure \* ARABIC </w:instrText>
-      </w:r>
-      <w:r>
-        <w:fldChar w:fldCharType="separate"/>
-      </w:r>
-      <w:r>
-        <w:rPr>
-          <w:noProof/>
-        </w:rPr>
-        <w:t>2</w:t>
-      </w:r>
-      <w:r>
-        <w:rPr>
-          <w:noProof/>
-        </w:rPr>
-        <w:fldChar w:fldCharType="end"/>
-      </w:r>
+      <w:fldSimple w:instr=" SEQ Figure \* ARABIC ">
+        <w:r>
+          <w:rPr>
+            <w:noProof/>
+          </w:rPr>
+          <w:t>2</w:t>
+        </w:r>
+      </w:fldSimple>
       <w:r>
         <w:t xml:space="preserve"> Class Diagram</w:t>
       </w:r>
@@ -5106,27 +5106,14 @@
       <w:r>
         <w:t xml:space="preserve">Figure </w:t>
       </w:r>
-      <w:r>
-        <w:fldChar w:fldCharType="begin"/>
-      </w:r>
-      <w:r>
-        <w:instrText xml:space="preserve"> SEQ Figure \* ARABIC </w:instrText>
-      </w:r>
-      <w:r>
-        <w:fldChar w:fldCharType="separate"/>
-      </w:r>
-      <w:r>
-        <w:rPr>
-          <w:noProof/>
-        </w:rPr>
-        <w:t>3</w:t>
-      </w:r>
-      <w:r>
-        <w:rPr>
-          <w:noProof/>
-        </w:rPr>
-        <w:fldChar w:fldCharType="end"/>
-      </w:r>
+      <w:fldSimple w:instr=" SEQ Figure \* ARABIC ">
+        <w:r>
+          <w:rPr>
+            <w:noProof/>
+          </w:rPr>
+          <w:t>3</w:t>
+        </w:r>
+      </w:fldSimple>
       <w:r>
         <w:t xml:space="preserve"> representing a fragment of a document</w:t>
       </w:r>
@@ -5508,13 +5495,35 @@
     </w:p>
     <w:p>
       <w:r>
-        <w:t xml:space="preserve">A proposal is the action of </w:t>
-      </w:r>
-      <w:r>
-        <w:t>making or submitting a proposal.</w:t>
-      </w:r>
-      <w:r>
-        <w:t xml:space="preserve">  A proposal may</w:t>
+        <w:t xml:space="preserve">A proposal is the </w:t>
+      </w:r>
+      <w:r>
+        <w:t xml:space="preserve">abstract concept </w:t>
+      </w:r>
+      <w:proofErr w:type="gramStart"/>
+      <w:r>
+        <w:t>of  'that</w:t>
+      </w:r>
+      <w:proofErr w:type="gramEnd"/>
+      <w:r>
+        <w:t xml:space="preserve"> which is proposed'</w:t>
+      </w:r>
+      <w:r>
+        <w:t>.</w:t>
+      </w:r>
+      <w:r>
+        <w:t xml:space="preserve">  It is not the action of proposing </w:t>
+      </w:r>
+      <w:proofErr w:type="gramStart"/>
+      <w:r>
+        <w:t>nor</w:t>
+      </w:r>
+      <w:proofErr w:type="gramEnd"/>
+      <w:r>
+        <w:t xml:space="preserve"> a document describing a proposal.  </w:t>
+      </w:r>
+      <w:r>
+        <w:t>A proposal may</w:t>
       </w:r>
       <w:r>
         <w:t xml:space="preserve"> be related to</w:t>
@@ -5588,6 +5597,22 @@
       <w:proofErr w:type="gramEnd"/>
       <w:r>
         <w:t xml:space="preserve"> properties.</w:t>
+      </w:r>
+      <w:r>
+        <w:t xml:space="preserve">  A proposal may be related to another proposal by the </w:t>
+      </w:r>
+      <w:proofErr w:type="spellStart"/>
+      <w:r>
+        <w:t>project</w:t>
+      </w:r>
+      <w:proofErr w:type="gramStart"/>
+      <w:r>
+        <w:t>:relatedProposal</w:t>
+      </w:r>
+      <w:proofErr w:type="spellEnd"/>
+      <w:proofErr w:type="gramEnd"/>
+      <w:r>
+        <w:t xml:space="preserve"> property.  This property may be used to relate an actual proposal to a proposal suggested by another party.</w:t>
       </w:r>
     </w:p>
     <w:p>
@@ -5978,27 +6003,14 @@
       <w:r>
         <w:t xml:space="preserve">Figure </w:t>
       </w:r>
-      <w:r>
-        <w:fldChar w:fldCharType="begin"/>
-      </w:r>
-      <w:r>
-        <w:instrText xml:space="preserve"> SEQ Figure \* ARABIC </w:instrText>
-      </w:r>
-      <w:r>
-        <w:fldChar w:fldCharType="separate"/>
-      </w:r>
-      <w:r>
-        <w:rPr>
-          <w:noProof/>
-        </w:rPr>
-        <w:t>4</w:t>
-      </w:r>
-      <w:r>
-        <w:rPr>
-          <w:noProof/>
-        </w:rPr>
-        <w:fldChar w:fldCharType="end"/>
-      </w:r>
+      <w:fldSimple w:instr=" SEQ Figure \* ARABIC ">
+        <w:r>
+          <w:rPr>
+            <w:noProof/>
+          </w:rPr>
+          <w:t>4</w:t>
+        </w:r>
+      </w:fldSimple>
       <w:r>
         <w:t xml:space="preserve"> versioning a resource</w:t>
       </w:r>
@@ -6137,7 +6149,7 @@
       <w:rPr>
         <w:noProof/>
       </w:rPr>
-      <w:t>3</w:t>
+      <w:t>2</w:t>
     </w:r>
     <w:r>
       <w:rPr>
@@ -13095,7 +13107,7 @@
 </file>
 
 <file path=customXml/itemProps1.xml><?xml version="1.0" encoding="utf-8"?>
-<ds:datastoreItem xmlns:ds="http://schemas.openxmlformats.org/officeDocument/2006/customXml" ds:itemID="{DC7B1C04-1369-45A5-AC1B-93E05C5A2ACE}">
+<ds:datastoreItem xmlns:ds="http://schemas.openxmlformats.org/officeDocument/2006/customXml" ds:itemID="{C0346C1E-5AE5-48C8-A163-D11C10EC53EA}">
   <ds:schemaRefs>
     <ds:schemaRef ds:uri="http://schemas.openxmlformats.org/officeDocument/2006/bibliography"/>
   </ds:schemaRefs>

</xml_diff>